<commit_message>
very short outline, building refs
</commit_message>
<xml_diff>
--- a/manu-draft.docx
+++ b/manu-draft.docx
@@ -7,13 +7,73 @@
         <w:pStyle w:val="Title"/>
       </w:pPr>
       <w:r>
-        <w:t xml:space="preserve">Title</w:t>
-      </w:r>
-      <w:r>
-        <w:t xml:space="preserve"> </w:t>
-      </w:r>
-      <w:r>
-        <w:t xml:space="preserve">placeholder</w:t>
+        <w:t xml:space="preserve">Initial</w:t>
+      </w:r>
+      <w:r>
+        <w:t xml:space="preserve"> </w:t>
+      </w:r>
+      <w:r>
+        <w:t xml:space="preserve">environmental</w:t>
+      </w:r>
+      <w:r>
+        <w:t xml:space="preserve"> </w:t>
+      </w:r>
+      <w:r>
+        <w:t xml:space="preserve">impacts</w:t>
+      </w:r>
+      <w:r>
+        <w:t xml:space="preserve"> </w:t>
+      </w:r>
+      <w:r>
+        <w:t xml:space="preserve">of</w:t>
+      </w:r>
+      <w:r>
+        <w:t xml:space="preserve"> </w:t>
+      </w:r>
+      <w:r>
+        <w:t xml:space="preserve">Piney</w:t>
+      </w:r>
+      <w:r>
+        <w:t xml:space="preserve"> </w:t>
+      </w:r>
+      <w:r>
+        <w:t xml:space="preserve">Point</w:t>
+      </w:r>
+      <w:r>
+        <w:t xml:space="preserve"> </w:t>
+      </w:r>
+      <w:r>
+        <w:t xml:space="preserve">wastewater</w:t>
+      </w:r>
+      <w:r>
+        <w:t xml:space="preserve"> </w:t>
+      </w:r>
+      <w:r>
+        <w:t xml:space="preserve">discharge</w:t>
+      </w:r>
+      <w:r>
+        <w:t xml:space="preserve"> </w:t>
+      </w:r>
+      <w:r>
+        <w:t xml:space="preserve">into</w:t>
+      </w:r>
+      <w:r>
+        <w:t xml:space="preserve"> </w:t>
+      </w:r>
+      <w:r>
+        <w:t xml:space="preserve">Tampa</w:t>
+      </w:r>
+      <w:r>
+        <w:t xml:space="preserve"> </w:t>
+      </w:r>
+      <w:r>
+        <w:t xml:space="preserve">Bay,</w:t>
+      </w:r>
+      <w:r>
+        <w:t xml:space="preserve"> </w:t>
+      </w:r>
+      <w:r>
+        <w:t xml:space="preserve">Florida</w:t>
       </w:r>
     </w:p>
     <w:p>
@@ -221,7 +281,7 @@
         <w:pStyle w:val="FirstParagraph"/>
       </w:pPr>
       <w:r>
-        <w:t xml:space="preserve">Last manuscript build 2021-07-26 16:55:21</w:t>
+        <w:t xml:space="preserve">Last manuscript build 2021-08-04 13:24:22</w:t>
       </w:r>
     </w:p>
     <w:bookmarkStart w:id="26" w:name="abstract"/>
@@ -258,8 +318,88 @@
         <w:t xml:space="preserve">Introduction</w:t>
       </w:r>
     </w:p>
+    <w:p>
+      <w:pPr>
+        <w:numPr>
+          <w:ilvl w:val="0"/>
+          <w:numId w:val="1001"/>
+        </w:numPr>
+        <w:pStyle w:val="Compact"/>
+      </w:pPr>
+      <w:r>
+        <w:t xml:space="preserve">Nutrient management paradigm for southwest Florida estuaries, historical progress</w:t>
+      </w:r>
+    </w:p>
+    <w:p>
+      <w:pPr>
+        <w:numPr>
+          <w:ilvl w:val="0"/>
+          <w:numId w:val="1001"/>
+        </w:numPr>
+        <w:pStyle w:val="Compact"/>
+      </w:pPr>
+      <w:r>
+        <w:t xml:space="preserve">Threats/challenges to protecting water quality: nutrient inputs, climate change</w:t>
+      </w:r>
+    </w:p>
+    <w:p>
+      <w:pPr>
+        <w:numPr>
+          <w:ilvl w:val="0"/>
+          <w:numId w:val="1001"/>
+        </w:numPr>
+        <w:pStyle w:val="Compact"/>
+      </w:pPr>
+      <w:r>
+        <w:t xml:space="preserve">Wastewater byproducts from mining are a global threat to the quality of surface and groundwater sources worldwide</w:t>
+      </w:r>
+      <w:r>
+        <w:t xml:space="preserve"> </w:t>
+      </w:r>
+      <w:r>
+        <w:t xml:space="preserve">(</w:t>
+      </w:r>
+      <w:hyperlink w:anchor="ref-Hudson11">
+        <w:r>
+          <w:rPr>
+            <w:rStyle w:val="Hyperlink"/>
+          </w:rPr>
+          <w:t xml:space="preserve">Hudson-Edwards et al., 2011</w:t>
+        </w:r>
+      </w:hyperlink>
+      <w:r>
+        <w:t xml:space="preserve">)</w:t>
+      </w:r>
+      <w:r>
+        <w:t xml:space="preserve">. Phosphate mining industry in Florida, then/now</w:t>
+      </w:r>
+    </w:p>
+    <w:p>
+      <w:pPr>
+        <w:numPr>
+          <w:ilvl w:val="0"/>
+          <w:numId w:val="1001"/>
+        </w:numPr>
+        <w:pStyle w:val="Compact"/>
+      </w:pPr>
+      <w:r>
+        <w:t xml:space="preserve">Piney Point</w:t>
+      </w:r>
+    </w:p>
+    <w:p>
+      <w:pPr>
+        <w:numPr>
+          <w:ilvl w:val="0"/>
+          <w:numId w:val="1001"/>
+        </w:numPr>
+        <w:pStyle w:val="Compact"/>
+      </w:pPr>
+      <w:r>
+        <w:t xml:space="preserve">Goals/objectives</w:t>
+      </w:r>
+    </w:p>
     <w:bookmarkEnd w:id="27"/>
-    <w:bookmarkStart w:id="28" w:name="methods"/>
+    <w:bookmarkStart w:id="29" w:name="methods"/>
     <w:p>
       <w:pPr>
         <w:pStyle w:val="Heading1"/>
@@ -268,8 +408,55 @@
         <w:t xml:space="preserve">Methods</w:t>
       </w:r>
     </w:p>
-    <w:bookmarkEnd w:id="28"/>
-    <w:bookmarkStart w:id="29" w:name="results"/>
+    <w:p>
+      <w:pPr>
+        <w:numPr>
+          <w:ilvl w:val="0"/>
+          <w:numId w:val="1002"/>
+        </w:numPr>
+        <w:pStyle w:val="Compact"/>
+      </w:pPr>
+      <w:r>
+        <w:t xml:space="preserve">Historical timeline:</w:t>
+      </w:r>
+      <w:r>
+        <w:t xml:space="preserve"> </w:t>
+      </w:r>
+      <w:hyperlink r:id="rId28">
+        <w:r>
+          <w:rPr>
+            <w:rStyle w:val="Hyperlink"/>
+          </w:rPr>
+          <w:t xml:space="preserve">https://docs.google.com/document/d/1KqaEAYEG7pdcGpWbUjONfVKMHHB6_kOkKCyncp4JYKA/edit</w:t>
+        </w:r>
+      </w:hyperlink>
+    </w:p>
+    <w:p>
+      <w:pPr>
+        <w:numPr>
+          <w:ilvl w:val="0"/>
+          <w:numId w:val="1002"/>
+        </w:numPr>
+        <w:pStyle w:val="Compact"/>
+      </w:pPr>
+      <w:r>
+        <w:t xml:space="preserve">Initial response, data collection</w:t>
+      </w:r>
+    </w:p>
+    <w:p>
+      <w:pPr>
+        <w:numPr>
+          <w:ilvl w:val="0"/>
+          <w:numId w:val="1002"/>
+        </w:numPr>
+        <w:pStyle w:val="Compact"/>
+      </w:pPr>
+      <w:r>
+        <w:t xml:space="preserve">Synthesis and Analysis</w:t>
+      </w:r>
+    </w:p>
+    <w:bookmarkEnd w:id="29"/>
+    <w:bookmarkStart w:id="30" w:name="results"/>
     <w:p>
       <w:pPr>
         <w:pStyle w:val="Heading1"/>
@@ -278,18 +465,181 @@
         <w:t xml:space="preserve">Results</w:t>
       </w:r>
     </w:p>
-    <w:bookmarkEnd w:id="29"/>
-    <w:bookmarkStart w:id="30" w:name="conclusions"/>
+    <w:p>
+      <w:pPr>
+        <w:numPr>
+          <w:ilvl w:val="0"/>
+          <w:numId w:val="1003"/>
+        </w:numPr>
+        <w:pStyle w:val="Compact"/>
+      </w:pPr>
+      <w:r>
+        <w:t xml:space="preserve">2021 timeline</w:t>
+      </w:r>
+    </w:p>
+    <w:p>
+      <w:pPr>
+        <w:numPr>
+          <w:ilvl w:val="0"/>
+          <w:numId w:val="1003"/>
+        </w:numPr>
+        <w:pStyle w:val="Compact"/>
+      </w:pPr>
+      <w:r>
+        <w:t xml:space="preserve">Historical context/baseline condition</w:t>
+      </w:r>
+    </w:p>
+    <w:p>
+      <w:pPr>
+        <w:numPr>
+          <w:ilvl w:val="0"/>
+          <w:numId w:val="1003"/>
+        </w:numPr>
+        <w:pStyle w:val="Compact"/>
+      </w:pPr>
+      <w:r>
+        <w:t xml:space="preserve">effluent characteristics</w:t>
+      </w:r>
+    </w:p>
+    <w:p>
+      <w:pPr>
+        <w:numPr>
+          <w:ilvl w:val="0"/>
+          <w:numId w:val="1003"/>
+        </w:numPr>
+        <w:pStyle w:val="Compact"/>
+      </w:pPr>
+      <w:r>
+        <w:t xml:space="preserve">water-column water quality changes</w:t>
+      </w:r>
+    </w:p>
+    <w:p>
+      <w:pPr>
+        <w:numPr>
+          <w:ilvl w:val="0"/>
+          <w:numId w:val="1003"/>
+        </w:numPr>
+        <w:pStyle w:val="Compact"/>
+      </w:pPr>
+      <w:r>
+        <w:t xml:space="preserve">red tide impacts</w:t>
+      </w:r>
+    </w:p>
+    <w:p>
+      <w:pPr>
+        <w:numPr>
+          <w:ilvl w:val="0"/>
+          <w:numId w:val="1003"/>
+        </w:numPr>
+        <w:pStyle w:val="Compact"/>
+      </w:pPr>
+      <w:r>
+        <w:t xml:space="preserve">Seagrass/macroalgae</w:t>
+      </w:r>
+    </w:p>
+    <w:bookmarkEnd w:id="30"/>
+    <w:bookmarkStart w:id="31" w:name="discussion"/>
     <w:p>
       <w:pPr>
         <w:pStyle w:val="Heading1"/>
       </w:pPr>
       <w:r>
-        <w:t xml:space="preserve">Conclusions</w:t>
-      </w:r>
-    </w:p>
-    <w:bookmarkEnd w:id="30"/>
-    <w:bookmarkStart w:id="31" w:name="acknowledgments"/>
+        <w:t xml:space="preserve">Discussion</w:t>
+      </w:r>
+    </w:p>
+    <w:p>
+      <w:pPr>
+        <w:numPr>
+          <w:ilvl w:val="0"/>
+          <w:numId w:val="1004"/>
+        </w:numPr>
+        <w:pStyle w:val="Compact"/>
+      </w:pPr>
+      <w:r>
+        <w:t xml:space="preserve">Comparison to other locations/past events - Grand Bay, Bishop Harbor, Huelva estuary</w:t>
+      </w:r>
+      <w:r>
+        <w:t xml:space="preserve"> </w:t>
+      </w:r>
+      <w:r>
+        <w:t xml:space="preserve">(</w:t>
+      </w:r>
+      <w:hyperlink w:anchor="ref-Perez16">
+        <w:r>
+          <w:rPr>
+            <w:rStyle w:val="Hyperlink"/>
+          </w:rPr>
+          <w:t xml:space="preserve">Pérez-López et al., 2016</w:t>
+        </w:r>
+      </w:hyperlink>
+      <w:r>
+        <w:t xml:space="preserve">,</w:t>
+      </w:r>
+      <w:r>
+        <w:t xml:space="preserve"> </w:t>
+      </w:r>
+      <w:hyperlink w:anchor="ref-Perez10">
+        <w:r>
+          <w:rPr>
+            <w:rStyle w:val="Hyperlink"/>
+          </w:rPr>
+          <w:t xml:space="preserve">2010</w:t>
+        </w:r>
+      </w:hyperlink>
+      <w:r>
+        <w:t xml:space="preserve">)</w:t>
+      </w:r>
+    </w:p>
+    <w:p>
+      <w:pPr>
+        <w:numPr>
+          <w:ilvl w:val="0"/>
+          <w:numId w:val="1004"/>
+        </w:numPr>
+        <w:pStyle w:val="Compact"/>
+      </w:pPr>
+      <w:r>
+        <w:t xml:space="preserve">Analysis limitations: no smoking gun but 2021 is an anomaly, additional info (benthic diversity TBD, nekton diversity TBD, large mammals, etc.)</w:t>
+      </w:r>
+    </w:p>
+    <w:p>
+      <w:pPr>
+        <w:numPr>
+          <w:ilvl w:val="0"/>
+          <w:numId w:val="1004"/>
+        </w:numPr>
+        <w:pStyle w:val="Compact"/>
+      </w:pPr>
+      <w:r>
+        <w:t xml:space="preserve">Potential long-term impacts TBD</w:t>
+      </w:r>
+    </w:p>
+    <w:p>
+      <w:pPr>
+        <w:numPr>
+          <w:ilvl w:val="0"/>
+          <w:numId w:val="1004"/>
+        </w:numPr>
+        <w:pStyle w:val="Compact"/>
+      </w:pPr>
+      <w:r>
+        <w:t xml:space="preserve">Current challenges in TB/southwest FL - OTB, seagrass loss, red tide, climate change</w:t>
+      </w:r>
+    </w:p>
+    <w:p>
+      <w:pPr>
+        <w:numPr>
+          <w:ilvl w:val="0"/>
+          <w:numId w:val="1004"/>
+        </w:numPr>
+        <w:pStyle w:val="Compact"/>
+      </w:pPr>
+      <w:r>
+        <w:t xml:space="preserve">Risk of decline (IRL ex.)/regression of past progress</w:t>
+      </w:r>
+    </w:p>
+    <w:bookmarkEnd w:id="31"/>
+    <w:bookmarkStart w:id="32" w:name="acknowledgments"/>
     <w:p>
       <w:pPr>
         <w:pStyle w:val="Heading1"/>
@@ -298,8 +648,8 @@
         <w:t xml:space="preserve">Acknowledgments</w:t>
       </w:r>
     </w:p>
-    <w:bookmarkEnd w:id="31"/>
-    <w:bookmarkStart w:id="32" w:name="figures"/>
+    <w:bookmarkEnd w:id="32"/>
+    <w:bookmarkStart w:id="33" w:name="figures"/>
     <w:p>
       <w:pPr>
         <w:pStyle w:val="Heading1"/>
@@ -308,8 +658,8 @@
         <w:t xml:space="preserve">Figures</w:t>
       </w:r>
     </w:p>
-    <w:bookmarkEnd w:id="32"/>
-    <w:bookmarkStart w:id="33" w:name="tables"/>
+    <w:bookmarkEnd w:id="33"/>
+    <w:bookmarkStart w:id="34" w:name="tables"/>
     <w:p>
       <w:pPr>
         <w:pStyle w:val="Heading1"/>
@@ -318,8 +668,8 @@
         <w:t xml:space="preserve">Tables</w:t>
       </w:r>
     </w:p>
-    <w:bookmarkEnd w:id="33"/>
-    <w:bookmarkStart w:id="34" w:name="references"/>
+    <w:bookmarkEnd w:id="34"/>
+    <w:bookmarkStart w:id="42" w:name="references"/>
     <w:p>
       <w:pPr>
         <w:pStyle w:val="Heading1"/>
@@ -328,7 +678,87 @@
         <w:t xml:space="preserve">References</w:t>
       </w:r>
     </w:p>
-    <w:bookmarkEnd w:id="34"/>
+    <w:bookmarkStart w:id="41" w:name="refs"/>
+    <w:bookmarkStart w:id="36" w:name="ref-Hudson11"/>
+    <w:p>
+      <w:pPr>
+        <w:pStyle w:val="Bibliography"/>
+      </w:pPr>
+      <w:r>
+        <w:t xml:space="preserve">Hudson-Edwards, K.A., Jamieson, H.E., Lottermoser, B.G., 2011. Mine wastes: Past, present, future. Elements 7, 375–380.</w:t>
+      </w:r>
+      <w:r>
+        <w:t xml:space="preserve"> </w:t>
+      </w:r>
+      <w:hyperlink r:id="rId35">
+        <w:r>
+          <w:rPr>
+            <w:rStyle w:val="Hyperlink"/>
+          </w:rPr>
+          <w:t xml:space="preserve">https://doi.org/10.2113/gselements.7.6.375</w:t>
+        </w:r>
+      </w:hyperlink>
+    </w:p>
+    <w:bookmarkEnd w:id="36"/>
+    <w:bookmarkStart w:id="38" w:name="ref-Perez16"/>
+    <w:p>
+      <w:pPr>
+        <w:pStyle w:val="Bibliography"/>
+      </w:pPr>
+      <w:r>
+        <w:t xml:space="preserve">Pérez-López, R., Macı́as, F., Cánovas, C.R., Sarmiento, A.M., Pérez-Moreno, S.M., 2016. Pollutant flows from a phosphogypsum disposal area to an estuarine environment: An insight from geochemical signatures. Science of the Total Environment 553, 42–51.</w:t>
+      </w:r>
+      <w:r>
+        <w:t xml:space="preserve"> </w:t>
+      </w:r>
+      <w:hyperlink r:id="rId37">
+        <w:r>
+          <w:rPr>
+            <w:rStyle w:val="Hyperlink"/>
+          </w:rPr>
+          <w:t xml:space="preserve">https://doi.org/10.1016/j.scitotenv.2016.02.070</w:t>
+        </w:r>
+      </w:hyperlink>
+    </w:p>
+    <w:bookmarkEnd w:id="38"/>
+    <w:bookmarkStart w:id="40" w:name="ref-Perez10"/>
+    <w:p>
+      <w:pPr>
+        <w:pStyle w:val="Bibliography"/>
+      </w:pPr>
+      <w:r>
+        <w:t xml:space="preserve">Pérez-López, R., Nieto, J.M., López-Coto, I., Aguado, J.L., Bolı́var, J.P., Santisteban, M., 2010. Dynamics of contaminants in phosphogypsum of the fertilizer industry of</w:t>
+      </w:r>
+      <w:r>
+        <w:t xml:space="preserve"> </w:t>
+      </w:r>
+      <w:r>
+        <w:t xml:space="preserve">H</w:t>
+      </w:r>
+      <w:r>
+        <w:t xml:space="preserve">uelva (</w:t>
+      </w:r>
+      <w:r>
+        <w:t xml:space="preserve">SW S</w:t>
+      </w:r>
+      <w:r>
+        <w:t xml:space="preserve">pain): From phosphate rock ore to the environment. Applied Geochemistry 25, 705–715.</w:t>
+      </w:r>
+      <w:r>
+        <w:t xml:space="preserve"> </w:t>
+      </w:r>
+      <w:hyperlink r:id="rId39">
+        <w:r>
+          <w:rPr>
+            <w:rStyle w:val="Hyperlink"/>
+          </w:rPr>
+          <w:t xml:space="preserve">https://doi.org/10.1016/j.apgeochem.2010.02.003</w:t>
+        </w:r>
+      </w:hyperlink>
+    </w:p>
+    <w:bookmarkEnd w:id="40"/>
+    <w:bookmarkEnd w:id="41"/>
+    <w:bookmarkEnd w:id="42"/>
     <w:sectPr>
       <w:footerReference w:type="default" r:id="rId9"/>
       <w:pgSz w:w="12240" w:h="15840"/>
@@ -982,6 +1412,82 @@
       </w:pPr>
     </w:lvl>
   </w:abstractNum>
+  <w:abstractNum w:abstractNumId="991">
+    <w:nsid w:val="ea454b4c"/>
+    <w:multiLevelType w:val="multilevel"/>
+    <w:lvl w:ilvl="0">
+      <w:numFmt w:val="bullet"/>
+      <w:lvlText w:val="•"/>
+      <w:lvlJc w:val="left"/>
+      <w:pPr>
+        <w:ind w:left="720" w:hanging="480"/>
+      </w:pPr>
+    </w:lvl>
+    <w:lvl w:ilvl="1">
+      <w:numFmt w:val="bullet"/>
+      <w:lvlText w:val="–"/>
+      <w:lvlJc w:val="left"/>
+      <w:pPr>
+        <w:ind w:left="1440" w:hanging="480"/>
+      </w:pPr>
+    </w:lvl>
+    <w:lvl w:ilvl="2">
+      <w:numFmt w:val="bullet"/>
+      <w:lvlText w:val="•"/>
+      <w:lvlJc w:val="left"/>
+      <w:pPr>
+        <w:ind w:left="2160" w:hanging="480"/>
+      </w:pPr>
+    </w:lvl>
+    <w:lvl w:ilvl="3">
+      <w:numFmt w:val="bullet"/>
+      <w:lvlText w:val="–"/>
+      <w:lvlJc w:val="left"/>
+      <w:pPr>
+        <w:ind w:left="2880" w:hanging="480"/>
+      </w:pPr>
+    </w:lvl>
+    <w:lvl w:ilvl="4">
+      <w:numFmt w:val="bullet"/>
+      <w:lvlText w:val="•"/>
+      <w:lvlJc w:val="left"/>
+      <w:pPr>
+        <w:ind w:left="3600" w:hanging="480"/>
+      </w:pPr>
+    </w:lvl>
+    <w:lvl w:ilvl="5">
+      <w:numFmt w:val="bullet"/>
+      <w:lvlText w:val="–"/>
+      <w:lvlJc w:val="left"/>
+      <w:pPr>
+        <w:ind w:left="4320" w:hanging="480"/>
+      </w:pPr>
+    </w:lvl>
+    <w:lvl w:ilvl="6">
+      <w:numFmt w:val="bullet"/>
+      <w:lvlText w:val="•"/>
+      <w:lvlJc w:val="left"/>
+      <w:pPr>
+        <w:ind w:left="5040" w:hanging="480"/>
+      </w:pPr>
+    </w:lvl>
+    <w:lvl w:ilvl="7">
+      <w:numFmt w:val="bullet"/>
+      <w:lvlText w:val="–"/>
+      <w:lvlJc w:val="left"/>
+      <w:pPr>
+        <w:ind w:left="5760" w:hanging="480"/>
+      </w:pPr>
+    </w:lvl>
+    <w:lvl w:ilvl="8">
+      <w:numFmt w:val="bullet"/>
+      <w:lvlText w:val="•"/>
+      <w:lvlJc w:val="left"/>
+      <w:pPr>
+        <w:ind w:left="6480" w:hanging="480"/>
+      </w:pPr>
+    </w:lvl>
+  </w:abstractNum>
   <w:num w:numId="1">
     <w:abstractNumId w:val="1"/>
   </w:num>
@@ -1023,6 +1529,18 @@
   </w:num>
   <w:num w:numId="1000">
     <w:abstractNumId w:val="990"/>
+  </w:num>
+  <w:num w:numId="1001">
+    <w:abstractNumId w:val="991"/>
+  </w:num>
+  <w:num w:numId="1002">
+    <w:abstractNumId w:val="991"/>
+  </w:num>
+  <w:num w:numId="1003">
+    <w:abstractNumId w:val="991"/>
+  </w:num>
+  <w:num w:numId="1004">
+    <w:abstractNumId w:val="991"/>
   </w:num>
 </w:numbering>
 </file>

</xml_diff>

<commit_message>
wq map figure added
</commit_message>
<xml_diff>
--- a/manu-draft.docx
+++ b/manu-draft.docx
@@ -281,7 +281,7 @@
         <w:pStyle w:val="FirstParagraph"/>
       </w:pPr>
       <w:r>
-        <w:t xml:space="preserve">Last manuscript build 2021-08-13 10:14:21</w:t>
+        <w:t xml:space="preserve">Last manuscript build 2021-08-13 16:38:35</w:t>
       </w:r>
     </w:p>
     <w:bookmarkStart w:id="26" w:name="abstract"/>
@@ -1000,7 +1000,7 @@
         <w:t xml:space="preserve">)</w:t>
       </w:r>
       <w:r>
-        <w:t xml:space="preserve">. Currently, fourteen phosphogypsum stacks exist in the Tampa Bay watershed with no long-term plan for closure or disposal of waste to preven impacts to the environment. The Piney Point facility located in Palmetto, Florida is a large phosphogypsum stack established in 2001 located less than two miles from the shore of Tampa Bay and near two aquatic preserves</w:t>
+        <w:t xml:space="preserve">. Currently, seventeen phosphogypsum stacks exist in the Tampa Bay watershed with no long-term plan for closure or disposal of waste to preven impacts to the environment. The Piney Point facility located in Palmetto, Florida is a large phosphogypsum stack established in 2001 located less than two miles from the shore of Tampa Bay and near two aquatic preserves</w:t>
       </w:r>
       <w:r>
         <w:t xml:space="preserve"> </w:t>
@@ -1065,7 +1065,7 @@
         <w:pStyle w:val="BodyText"/>
       </w:pPr>
       <w:r>
-        <w:t xml:space="preserve">This paper provides an initial assessment of environmental conditions in Tampa Bay over five months following the recent release of 215 million gallons of legacy phosphate mining wastewater in April, 2021. The goal is to describe the results of monitoring data of surface waters collected in response to the discharge event to assess deviation of current conditions relative to long-term, seasonal records of water quality, phytoplankton, seagrass, benthic, and nekton datasets available for the region. We provide a brief overview of the history of the Piney Point facility, including past wastewater releases and impacts observed in Tampa Bay. A timeline of events in 2021 is also provided, which is supported by the results from 2021 response-based monitoring of conditions in and around Piney Point. The results of this study provide an initial documentation of impacts to the natural resources of Tampa Bay that can be used to inform long-term assessments of acute wastewater discharge events on the environmental quality of the region. We focus primarily on the perspective of the Tampa Bay Estuary Program in its role in coordinating monitoring and evaluating short-term impacts, particularly in the context of long-term management goals that leverage existing partnerships among local resource management institutions.</w:t>
+        <w:t xml:space="preserve">This paper provides an initial assessment of environmental conditions in Tampa Bay over five months following the recent release of 215 million gallons of legacy phosphate mining wastewater in April, 2021. The goal is to describe the results of monitoring data of surface waters collected in response to the discharge event to assess deviation of current conditions relative to long-term, seasonal records of water quality, phytoplankton, seagrass, benthic, and nekton datasets available for the region. We provide a brief overview of the history of the Piney Point facility, including past wastewater releases and impacts observed in Tampa Bay. A timeline of events in 2021 is also provided, which is supported by the results from 2021 response-based monitoring of conditions in and around Piney Point. The results of this study provide an initial documentation of impacts to the natural resources of Tampa Bay that can be used to inform long-term assessments of acute wastewater discharge events on the environmental quality of the region. We focus primarily on the perspective of the Tampa Bay Estuary Program in its role in coordinating monitoring and evaluating short-term impacts, particularly in the context of long-term management goals that leverage resources from existing partnerships among local resource management institutions.</w:t>
       </w:r>
     </w:p>
     <w:bookmarkEnd w:id="28"/>
@@ -1169,7 +1169,7 @@
         <w:t xml:space="preserve"> </w:t>
       </w:r>
       <w:r>
-        <w:t xml:space="preserve">timeline of events</w:t>
+        <w:t xml:space="preserve">map</w:t>
       </w:r>
     </w:p>
     <w:p>
@@ -1180,7 +1180,42 @@
         </w:numPr>
       </w:pPr>
       <w:r>
-        <w:t xml:space="preserve">Fig 2 map, response and baseline data, w/ areas inset?</w:t>
+        <w:t xml:space="preserve">Figure</w:t>
+      </w:r>
+      <w:r>
+        <w:t xml:space="preserve"> </w:t>
+      </w:r>
+      <w:r>
+        <w:t xml:space="preserve">2</w:t>
+      </w:r>
+      <w:r>
+        <w:t xml:space="preserve"> </w:t>
+      </w:r>
+      <w:r>
+        <w:t xml:space="preserve">timeline of events</w:t>
+      </w:r>
+    </w:p>
+    <w:p>
+      <w:pPr>
+        <w:numPr>
+          <w:ilvl w:val="0"/>
+          <w:numId w:val="1002"/>
+        </w:numPr>
+      </w:pPr>
+      <w:r>
+        <w:t xml:space="preserve">Figure</w:t>
+      </w:r>
+      <w:r>
+        <w:t xml:space="preserve"> </w:t>
+      </w:r>
+      <w:r>
+        <w:t xml:space="preserve">3</w:t>
+      </w:r>
+      <w:r>
+        <w:t xml:space="preserve"> </w:t>
+      </w:r>
+      <w:r>
+        <w:t xml:space="preserve">map of water quality observations</w:t>
       </w:r>
     </w:p>
     <w:p>
@@ -1338,7 +1373,27 @@
         <w:pStyle w:val="Compact"/>
       </w:pPr>
       <w:r>
-        <w:t xml:space="preserve">Current challenges in TB/southwest FL - OTB, seagrass loss, red tide, climate change</w:t>
+        <w:t xml:space="preserve">Current challenges in TB/southwest FL - OTB, seagrass loss (possibly linked to 2018 red tide, effects of Hurricanes</w:t>
+      </w:r>
+      <w:r>
+        <w:t xml:space="preserve"> </w:t>
+      </w:r>
+      <w:r>
+        <w:t xml:space="preserve">(</w:t>
+      </w:r>
+      <w:hyperlink w:anchor="ref-Tomasko20">
+        <w:r>
+          <w:rPr>
+            <w:rStyle w:val="Hyperlink"/>
+          </w:rPr>
+          <w:t xml:space="preserve">Tomasko et al., 2020</w:t>
+        </w:r>
+      </w:hyperlink>
+      <w:r>
+        <w:t xml:space="preserve">)</w:t>
+      </w:r>
+      <w:r>
+        <w:t xml:space="preserve">), red tide, climate change</w:t>
       </w:r>
     </w:p>
     <w:p>
@@ -1364,7 +1419,7 @@
       </w:r>
     </w:p>
     <w:bookmarkEnd w:id="35"/>
-    <w:bookmarkStart w:id="38" w:name="figures"/>
+    <w:bookmarkStart w:id="39" w:name="figures"/>
     <w:p>
       <w:pPr>
         <w:pStyle w:val="Heading1"/>
@@ -1382,7 +1437,7 @@
           <wp:inline>
             <wp:extent cx="5943600" cy="2773679"/>
             <wp:effectExtent b="0" l="0" r="0" t="0"/>
-            <wp:docPr descr="Figure 1: Areas of interest for evaluating status and trends in response-based monitoring data and sample locations from March to July 2021 by monitoring data type in response to wastewater discharge from Piney Point. Data types include algae sampling, seagrass and macroalgae, water quality (field-based and laboratory samples), and mixed monitoring (algae, seagrass and macroalgae, water quality). Inset shows location of Tampa Bay on the Gulf coast of Florida, USA." title="" id="1" name="Picture"/>
+            <wp:docPr descr="Figure 1: Areas of interest (a) for evaluating status and trends in response-based monitoring data and sample locations from March to July 2021 by monitoring data type (b) in response to wastewater discharge from Piney Point. Data types include algae sampling, seagrass and macroalgae, water quality (field-based and laboratory samples), and mixed monitoring (algae, seagrass and macroalgae, water quality). Inset shows location of Tampa Bay on the Gulf coast of Florida, USA." title="" id="1" name="Picture"/>
             <a:graphic>
               <a:graphicData uri="http://schemas.openxmlformats.org/drawingml/2006/picture">
                 <pic:pic>
@@ -1425,7 +1480,7 @@
         <w:pStyle w:val="ImageCaption"/>
       </w:pPr>
       <w:r>
-        <w:t xml:space="preserve">Figure 1: Areas of interest for evaluating status and trends in response-based monitoring data and sample locations from March to July 2021 by monitoring data type in response to wastewater discharge from Piney Point. Data types include algae sampling, seagrass and macroalgae, water quality (field-based and laboratory samples), and mixed monitoring (algae, seagrass and macroalgae, water quality). Inset shows location of Tampa Bay on the Gulf coast of Florida, USA.</w:t>
+        <w:t xml:space="preserve">Figure 1: Areas of interest (a) for evaluating status and trends in response-based monitoring data and sample locations from March to July 2021 by monitoring data type (b) in response to wastewater discharge from Piney Point. Data types include algae sampling, seagrass and macroalgae, water quality (field-based and laboratory samples), and mixed monitoring (algae, seagrass and macroalgae, water quality). Inset shows location of Tampa Bay on the Gulf coast of Florida, USA.</w:t>
       </w:r>
     </w:p>
     <w:p>
@@ -1483,8 +1538,63 @@
         <w:t xml:space="preserve">Figure 2: Graphical timeline of events from the discharge of wastewater effluent at Piney Point starting Mrach 30th, 2021 through the end of July with the gradual decline of red tide in Tampa Bay.</w:t>
       </w:r>
     </w:p>
-    <w:bookmarkEnd w:id="38"/>
-    <w:bookmarkStart w:id="39" w:name="tables"/>
+    <w:p>
+      <w:pPr>
+        <w:pStyle w:val="CaptionedFigure"/>
+      </w:pPr>
+      <w:r>
+        <w:drawing>
+          <wp:inline>
+            <wp:extent cx="5943600" cy="3467099"/>
+            <wp:effectExtent b="0" l="0" r="0" t="0"/>
+            <wp:docPr descr="Figure 3: Sampled water quality data for April to July 2021 in response to wastewater discarge from Piney Point for (a) total nitrogen (mg/L), (b) chlorophyll-a (ug/L), and (c) secchi disk depth (meters). Values outside of the normal range (above for total nitrogen and chlorophyll, below for secchi) are outlined in black and those in normal range are outlined in light grey. Color ramps and point sizes show relative values (reversed for Secchi). Normal ranges are defined as within +/-1 standard deviation of the mean for the month of observation from 2006 to 2021 for values collected at the nearest long-term monitoring site to each sample location. Chlorophyll observations were truncated to a maximum of 30 ug/L to remove some outliers." title="" id="1" name="Picture"/>
+            <a:graphic>
+              <a:graphicData uri="http://schemas.openxmlformats.org/drawingml/2006/picture">
+                <pic:pic>
+                  <pic:nvPicPr>
+                    <pic:cNvPr descr="C:/proj/piney-point-manu/figs/wqmap.jpeg" id="0" name="Picture"/>
+                    <pic:cNvPicPr>
+                      <a:picLocks noChangeArrowheads="1" noChangeAspect="1"/>
+                    </pic:cNvPicPr>
+                  </pic:nvPicPr>
+                  <pic:blipFill>
+                    <a:blip r:embed="rId38"/>
+                    <a:stretch>
+                      <a:fillRect/>
+                    </a:stretch>
+                  </pic:blipFill>
+                  <pic:spPr bwMode="auto">
+                    <a:xfrm>
+                      <a:off x="0" y="0"/>
+                      <a:ext cx="5943600" cy="3467099"/>
+                    </a:xfrm>
+                    <a:prstGeom prst="rect">
+                      <a:avLst/>
+                    </a:prstGeom>
+                    <a:noFill/>
+                    <a:ln w="9525">
+                      <a:noFill/>
+                      <a:headEnd/>
+                      <a:tailEnd/>
+                    </a:ln>
+                  </pic:spPr>
+                </pic:pic>
+              </a:graphicData>
+            </a:graphic>
+          </wp:inline>
+        </w:drawing>
+      </w:r>
+    </w:p>
+    <w:p>
+      <w:pPr>
+        <w:pStyle w:val="ImageCaption"/>
+      </w:pPr>
+      <w:r>
+        <w:t xml:space="preserve">Figure 3: Sampled water quality data for April to July 2021 in response to wastewater discarge from Piney Point for (a) total nitrogen (mg/L), (b) chlorophyll-a (ug/L), and (c) secchi disk depth (meters). Values outside of the normal range (above for total nitrogen and chlorophyll, below for secchi) are outlined in black and those in normal range are outlined in light grey. Color ramps and point sizes show relative values (reversed for Secchi). Normal ranges are defined as within +/-1 standard deviation of the mean for the month of observation from 2006 to 2021 for values collected at the nearest long-term monitoring site to each sample location. Chlorophyll observations were truncated to a maximum of 30 ug/L to remove some outliers.</w:t>
+      </w:r>
+    </w:p>
+    <w:bookmarkEnd w:id="39"/>
+    <w:bookmarkStart w:id="40" w:name="tables"/>
     <w:p>
       <w:pPr>
         <w:pStyle w:val="Heading1"/>
@@ -1493,8 +1603,8 @@
         <w:t xml:space="preserve">Tables</w:t>
       </w:r>
     </w:p>
-    <w:bookmarkEnd w:id="39"/>
-    <w:bookmarkStart w:id="85" w:name="references"/>
+    <w:bookmarkEnd w:id="40"/>
+    <w:bookmarkStart w:id="88" w:name="references"/>
     <w:p>
       <w:pPr>
         <w:pStyle w:val="Heading1"/>
@@ -1503,8 +1613,8 @@
         <w:t xml:space="preserve">References</w:t>
       </w:r>
     </w:p>
-    <w:bookmarkStart w:id="84" w:name="refs"/>
-    <w:bookmarkStart w:id="41" w:name="ref-Beck18"/>
+    <w:bookmarkStart w:id="87" w:name="refs"/>
+    <w:bookmarkStart w:id="42" w:name="ref-Beck18"/>
     <w:p>
       <w:pPr>
         <w:pStyle w:val="Bibliography"/>
@@ -1533,7 +1643,7 @@
       <w:r>
         <w:t xml:space="preserve"> </w:t>
       </w:r>
-      <w:hyperlink r:id="rId40">
+      <w:hyperlink r:id="rId41">
         <w:r>
           <w:rPr>
             <w:rStyle w:val="Hyperlink"/>
@@ -1542,8 +1652,8 @@
         </w:r>
       </w:hyperlink>
     </w:p>
-    <w:bookmarkEnd w:id="41"/>
-    <w:bookmarkStart w:id="43" w:name="ref-Beck18g"/>
+    <w:bookmarkEnd w:id="42"/>
+    <w:bookmarkStart w:id="44" w:name="ref-Beck18g"/>
     <w:p>
       <w:pPr>
         <w:pStyle w:val="Bibliography"/>
@@ -1554,7 +1664,7 @@
       <w:r>
         <w:t xml:space="preserve"> </w:t>
       </w:r>
-      <w:hyperlink r:id="rId42">
+      <w:hyperlink r:id="rId43">
         <w:r>
           <w:rPr>
             <w:rStyle w:val="Hyperlink"/>
@@ -1563,8 +1673,8 @@
         </w:r>
       </w:hyperlink>
     </w:p>
-    <w:bookmarkEnd w:id="43"/>
-    <w:bookmarkStart w:id="44" w:name="ref-Burke17"/>
+    <w:bookmarkEnd w:id="44"/>
+    <w:bookmarkStart w:id="45" w:name="ref-Burke17"/>
     <w:p>
       <w:pPr>
         <w:pStyle w:val="Bibliography"/>
@@ -1585,8 +1695,8 @@
         <w:t xml:space="preserve">(No. 10b-17). Tampa Bay Estuary Program, St. Petersburg, Florida.</w:t>
       </w:r>
     </w:p>
-    <w:bookmarkEnd w:id="44"/>
-    <w:bookmarkStart w:id="46" w:name="ref-Burnett01"/>
+    <w:bookmarkEnd w:id="45"/>
+    <w:bookmarkStart w:id="47" w:name="ref-Burnett01"/>
     <w:p>
       <w:pPr>
         <w:pStyle w:val="Bibliography"/>
@@ -1597,7 +1707,7 @@
       <w:r>
         <w:t xml:space="preserve"> </w:t>
       </w:r>
-      <w:hyperlink r:id="rId45">
+      <w:hyperlink r:id="rId46">
         <w:r>
           <w:rPr>
             <w:rStyle w:val="Hyperlink"/>
@@ -1606,8 +1716,8 @@
         </w:r>
       </w:hyperlink>
     </w:p>
-    <w:bookmarkEnd w:id="46"/>
-    <w:bookmarkStart w:id="47" w:name="ref-Dixon95"/>
+    <w:bookmarkEnd w:id="47"/>
+    <w:bookmarkStart w:id="48" w:name="ref-Dixon95"/>
     <w:p>
       <w:pPr>
         <w:pStyle w:val="Bibliography"/>
@@ -1659,8 +1769,8 @@
         <w:t xml:space="preserve">lorida. Number 425, Mote Marine Lab, Sarasota, Florida.</w:t>
       </w:r>
     </w:p>
-    <w:bookmarkEnd w:id="47"/>
-    <w:bookmarkStart w:id="49" w:name="ref-elzrelli15"/>
+    <w:bookmarkEnd w:id="48"/>
+    <w:bookmarkStart w:id="50" w:name="ref-elzrelli15"/>
     <w:p>
       <w:pPr>
         <w:pStyle w:val="Bibliography"/>
@@ -1707,7 +1817,7 @@
       <w:r>
         <w:t xml:space="preserve"> </w:t>
       </w:r>
-      <w:hyperlink r:id="rId48">
+      <w:hyperlink r:id="rId49">
         <w:r>
           <w:rPr>
             <w:rStyle w:val="Hyperlink"/>
@@ -1716,8 +1826,8 @@
         </w:r>
       </w:hyperlink>
     </w:p>
-    <w:bookmarkEnd w:id="49"/>
-    <w:bookmarkStart w:id="51" w:name="ref-Garrett11"/>
+    <w:bookmarkEnd w:id="50"/>
+    <w:bookmarkStart w:id="52" w:name="ref-Garrett11"/>
     <w:p>
       <w:pPr>
         <w:pStyle w:val="Bibliography"/>
@@ -1728,7 +1838,7 @@
       <w:r>
         <w:t xml:space="preserve"> </w:t>
       </w:r>
-      <w:hyperlink r:id="rId50">
+      <w:hyperlink r:id="rId51">
         <w:r>
           <w:rPr>
             <w:rStyle w:val="Hyperlink"/>
@@ -1737,8 +1847,8 @@
         </w:r>
       </w:hyperlink>
     </w:p>
-    <w:bookmarkEnd w:id="51"/>
-    <w:bookmarkStart w:id="53" w:name="ref-Greening06"/>
+    <w:bookmarkEnd w:id="52"/>
+    <w:bookmarkStart w:id="54" w:name="ref-Greening06"/>
     <w:p>
       <w:pPr>
         <w:pStyle w:val="Bibliography"/>
@@ -1785,7 +1895,7 @@
       <w:r>
         <w:t xml:space="preserve"> </w:t>
       </w:r>
-      <w:hyperlink r:id="rId52">
+      <w:hyperlink r:id="rId53">
         <w:r>
           <w:rPr>
             <w:rStyle w:val="Hyperlink"/>
@@ -1794,8 +1904,8 @@
         </w:r>
       </w:hyperlink>
     </w:p>
-    <w:bookmarkEnd w:id="53"/>
-    <w:bookmarkStart w:id="54" w:name="ref-Greening16"/>
+    <w:bookmarkEnd w:id="54"/>
+    <w:bookmarkStart w:id="55" w:name="ref-Greening16"/>
     <w:p>
       <w:pPr>
         <w:pStyle w:val="Bibliography"/>
@@ -1837,8 +1947,8 @@
         <w:t xml:space="preserve">), in: Finlayson, C.M., Milton, G.R., Prentice, R.C., Davidson, N.C. (Eds.), The Wetland Book. Springer, Berlin, Germany, pp. 1–12.</w:t>
       </w:r>
     </w:p>
-    <w:bookmarkEnd w:id="54"/>
-    <w:bookmarkStart w:id="56" w:name="ref-Greening14"/>
+    <w:bookmarkEnd w:id="55"/>
+    <w:bookmarkStart w:id="57" w:name="ref-Greening14"/>
     <w:p>
       <w:pPr>
         <w:pStyle w:val="Bibliography"/>
@@ -1858,7 +1968,7 @@
       <w:r>
         <w:t xml:space="preserve"> </w:t>
       </w:r>
-      <w:hyperlink r:id="rId55">
+      <w:hyperlink r:id="rId56">
         <w:r>
           <w:rPr>
             <w:rStyle w:val="Hyperlink"/>
@@ -1867,8 +1977,8 @@
         </w:r>
       </w:hyperlink>
     </w:p>
-    <w:bookmarkEnd w:id="56"/>
-    <w:bookmarkStart w:id="57" w:name="ref-Henderson04"/>
+    <w:bookmarkEnd w:id="57"/>
+    <w:bookmarkStart w:id="58" w:name="ref-Henderson04"/>
     <w:p>
       <w:pPr>
         <w:pStyle w:val="Bibliography"/>
@@ -1895,8 +2005,8 @@
         <w:t xml:space="preserve">oint phosphate plant: An environmental analysis.</w:t>
       </w:r>
     </w:p>
-    <w:bookmarkEnd w:id="57"/>
-    <w:bookmarkStart w:id="59" w:name="ref-Howarth06"/>
+    <w:bookmarkEnd w:id="58"/>
+    <w:bookmarkStart w:id="60" w:name="ref-Howarth06"/>
     <w:p>
       <w:pPr>
         <w:pStyle w:val="Bibliography"/>
@@ -1904,7 +2014,7 @@
       <w:r>
         <w:t xml:space="preserve">Howarth, R.W., Marino, R., 2006. Nitrogen as the limiting nutrient for eutrophication in coastal marine ecosystems: Evolving views over three decades. Limnology and oceanography 51, 364–376. https://doi.org/</w:t>
       </w:r>
-      <w:hyperlink r:id="rId58">
+      <w:hyperlink r:id="rId59">
         <w:r>
           <w:rPr>
             <w:rStyle w:val="Hyperlink"/>
@@ -1913,8 +2023,8 @@
         </w:r>
       </w:hyperlink>
     </w:p>
-    <w:bookmarkEnd w:id="59"/>
-    <w:bookmarkStart w:id="61" w:name="ref-Hudson11"/>
+    <w:bookmarkEnd w:id="60"/>
+    <w:bookmarkStart w:id="62" w:name="ref-Hudson11"/>
     <w:p>
       <w:pPr>
         <w:pStyle w:val="Bibliography"/>
@@ -1925,7 +2035,7 @@
       <w:r>
         <w:t xml:space="preserve"> </w:t>
       </w:r>
-      <w:hyperlink r:id="rId60">
+      <w:hyperlink r:id="rId61">
         <w:r>
           <w:rPr>
             <w:rStyle w:val="Hyperlink"/>
@@ -1934,8 +2044,8 @@
         </w:r>
       </w:hyperlink>
     </w:p>
-    <w:bookmarkEnd w:id="61"/>
-    <w:bookmarkStart w:id="62" w:name="ref-Janicki96"/>
+    <w:bookmarkEnd w:id="62"/>
+    <w:bookmarkStart w:id="63" w:name="ref-Janicki96"/>
     <w:p>
       <w:pPr>
         <w:pStyle w:val="Bibliography"/>
@@ -1962,8 +2072,8 @@
         <w:t xml:space="preserve">ay estuary: An empirically based approach to setting management targets (No. 06-96). Tampa Bay National Estuary Program, St. Petersburg, Florida.</w:t>
       </w:r>
     </w:p>
-    <w:bookmarkEnd w:id="62"/>
-    <w:bookmarkStart w:id="63" w:name="ref-Janicki17"/>
+    <w:bookmarkEnd w:id="63"/>
+    <w:bookmarkStart w:id="64" w:name="ref-Janicki17"/>
     <w:p>
       <w:pPr>
         <w:pStyle w:val="Bibliography"/>
@@ -1999,8 +2109,8 @@
         <w:t xml:space="preserve">lorida: 2012-2016 (No. 04-17). Tampa Bay Estuary Program, St. Petersburg, Florida.</w:t>
       </w:r>
     </w:p>
-    <w:bookmarkEnd w:id="63"/>
-    <w:bookmarkStart w:id="64" w:name="ref-Janicki08"/>
+    <w:bookmarkEnd w:id="64"/>
+    <w:bookmarkStart w:id="65" w:name="ref-Janicki08"/>
     <w:p>
       <w:pPr>
         <w:pStyle w:val="Bibliography"/>
@@ -2009,8 +2119,8 @@
         <w:t xml:space="preserve">Janicki Environmental, Inc., 2008. Estimation of nitrogen loading from residential irrigation. Tampa Bay Estuary Program, St. Petersburg, Florida.</w:t>
       </w:r>
     </w:p>
-    <w:bookmarkEnd w:id="64"/>
-    <w:bookmarkStart w:id="65" w:name="ref-Kenworthy96"/>
+    <w:bookmarkEnd w:id="65"/>
+    <w:bookmarkStart w:id="66" w:name="ref-Kenworthy96"/>
     <w:p>
       <w:pPr>
         <w:pStyle w:val="Bibliography"/>
@@ -2051,8 +2161,8 @@
         <w:t xml:space="preserve">derived from the relationship between diffuse light attenuation and maximum depth distribution. Estuaries 19, 740–750.</w:t>
       </w:r>
     </w:p>
-    <w:bookmarkEnd w:id="65"/>
-    <w:bookmarkStart w:id="66" w:name="ref-Ohara17"/>
+    <w:bookmarkEnd w:id="66"/>
+    <w:bookmarkStart w:id="67" w:name="ref-Ohara17"/>
     <w:p>
       <w:pPr>
         <w:pStyle w:val="Bibliography"/>
@@ -2079,8 +2189,8 @@
         <w:t xml:space="preserve">ay (No. 10-17). Tampa Bay Estuary Program, St. Petersburg, Florida.</w:t>
       </w:r>
     </w:p>
-    <w:bookmarkEnd w:id="66"/>
-    <w:bookmarkStart w:id="68" w:name="ref-Nixon95"/>
+    <w:bookmarkEnd w:id="67"/>
+    <w:bookmarkStart w:id="69" w:name="ref-Nixon95"/>
     <w:p>
       <w:pPr>
         <w:pStyle w:val="Bibliography"/>
@@ -2091,7 +2201,7 @@
       <w:r>
         <w:t xml:space="preserve"> </w:t>
       </w:r>
-      <w:hyperlink r:id="rId67">
+      <w:hyperlink r:id="rId68">
         <w:r>
           <w:rPr>
             <w:rStyle w:val="Hyperlink"/>
@@ -2100,8 +2210,8 @@
         </w:r>
       </w:hyperlink>
     </w:p>
-    <w:bookmarkEnd w:id="68"/>
-    <w:bookmarkStart w:id="69" w:name="ref-Parker12"/>
+    <w:bookmarkEnd w:id="69"/>
+    <w:bookmarkStart w:id="70" w:name="ref-Parker12"/>
     <w:p>
       <w:pPr>
         <w:pStyle w:val="Bibliography"/>
@@ -2137,8 +2247,8 @@
         <w:t xml:space="preserve">stuary. Estuarine, Coastal, and Shelf Science 104, 91–101.</w:t>
       </w:r>
     </w:p>
-    <w:bookmarkEnd w:id="69"/>
-    <w:bookmarkStart w:id="71" w:name="ref-Perez16"/>
+    <w:bookmarkEnd w:id="70"/>
+    <w:bookmarkStart w:id="72" w:name="ref-Perez16"/>
     <w:p>
       <w:pPr>
         <w:pStyle w:val="Bibliography"/>
@@ -2149,7 +2259,7 @@
       <w:r>
         <w:t xml:space="preserve"> </w:t>
       </w:r>
-      <w:hyperlink r:id="rId70">
+      <w:hyperlink r:id="rId71">
         <w:r>
           <w:rPr>
             <w:rStyle w:val="Hyperlink"/>
@@ -2158,8 +2268,8 @@
         </w:r>
       </w:hyperlink>
     </w:p>
-    <w:bookmarkEnd w:id="71"/>
-    <w:bookmarkStart w:id="73" w:name="ref-Perez10"/>
+    <w:bookmarkEnd w:id="72"/>
+    <w:bookmarkStart w:id="74" w:name="ref-Perez10"/>
     <w:p>
       <w:pPr>
         <w:pStyle w:val="Bibliography"/>
@@ -2185,7 +2295,7 @@
       <w:r>
         <w:t xml:space="preserve"> </w:t>
       </w:r>
-      <w:hyperlink r:id="rId72">
+      <w:hyperlink r:id="rId73">
         <w:r>
           <w:rPr>
             <w:rStyle w:val="Hyperlink"/>
@@ -2194,8 +2304,8 @@
         </w:r>
       </w:hyperlink>
     </w:p>
-    <w:bookmarkEnd w:id="73"/>
-    <w:bookmarkStart w:id="75" w:name="ref-Poor13"/>
+    <w:bookmarkEnd w:id="74"/>
+    <w:bookmarkStart w:id="76" w:name="ref-Poor13"/>
     <w:p>
       <w:pPr>
         <w:pStyle w:val="Bibliography"/>
@@ -2215,7 +2325,7 @@
       <w:r>
         <w:t xml:space="preserve"> </w:t>
       </w:r>
-      <w:hyperlink r:id="rId74">
+      <w:hyperlink r:id="rId75">
         <w:r>
           <w:rPr>
             <w:rStyle w:val="Hyperlink"/>
@@ -2224,8 +2334,8 @@
         </w:r>
       </w:hyperlink>
     </w:p>
-    <w:bookmarkEnd w:id="75"/>
-    <w:bookmarkStart w:id="77" w:name="ref-Sanders13"/>
+    <w:bookmarkEnd w:id="76"/>
+    <w:bookmarkStart w:id="78" w:name="ref-Sanders13"/>
     <w:p>
       <w:pPr>
         <w:pStyle w:val="Bibliography"/>
@@ -2236,7 +2346,7 @@
       <w:r>
         <w:t xml:space="preserve"> </w:t>
       </w:r>
-      <w:hyperlink r:id="rId76">
+      <w:hyperlink r:id="rId77">
         <w:r>
           <w:rPr>
             <w:rStyle w:val="Hyperlink"/>
@@ -2245,8 +2355,8 @@
         </w:r>
       </w:hyperlink>
     </w:p>
-    <w:bookmarkEnd w:id="77"/>
-    <w:bookmarkStart w:id="79" w:name="ref-Sherwood14"/>
+    <w:bookmarkEnd w:id="78"/>
+    <w:bookmarkStart w:id="80" w:name="ref-Sherwood14"/>
     <w:p>
       <w:pPr>
         <w:pStyle w:val="Bibliography"/>
@@ -2275,7 +2385,7 @@
       <w:r>
         <w:t xml:space="preserve"> </w:t>
       </w:r>
-      <w:hyperlink r:id="rId78">
+      <w:hyperlink r:id="rId79">
         <w:r>
           <w:rPr>
             <w:rStyle w:val="Hyperlink"/>
@@ -2284,8 +2394,8 @@
         </w:r>
       </w:hyperlink>
     </w:p>
-    <w:bookmarkEnd w:id="79"/>
-    <w:bookmarkStart w:id="81" w:name="ref-Sherwood17"/>
+    <w:bookmarkEnd w:id="80"/>
+    <w:bookmarkStart w:id="82" w:name="ref-Sherwood17"/>
     <w:p>
       <w:pPr>
         <w:pStyle w:val="Bibliography"/>
@@ -2305,7 +2415,7 @@
       <w:r>
         <w:t xml:space="preserve"> </w:t>
       </w:r>
-      <w:hyperlink r:id="rId80">
+      <w:hyperlink r:id="rId81">
         <w:r>
           <w:rPr>
             <w:rStyle w:val="Hyperlink"/>
@@ -2314,8 +2424,8 @@
         </w:r>
       </w:hyperlink>
     </w:p>
-    <w:bookmarkEnd w:id="81"/>
-    <w:bookmarkStart w:id="83" w:name="ref-Tayibi09"/>
+    <w:bookmarkEnd w:id="82"/>
+    <w:bookmarkStart w:id="84" w:name="ref-Tayibi09"/>
     <w:p>
       <w:pPr>
         <w:pStyle w:val="Bibliography"/>
@@ -2326,7 +2436,7 @@
       <w:r>
         <w:t xml:space="preserve"> </w:t>
       </w:r>
-      <w:hyperlink r:id="rId82">
+      <w:hyperlink r:id="rId83">
         <w:r>
           <w:rPr>
             <w:rStyle w:val="Hyperlink"/>
@@ -2335,9 +2445,72 @@
         </w:r>
       </w:hyperlink>
     </w:p>
-    <w:bookmarkEnd w:id="83"/>
     <w:bookmarkEnd w:id="84"/>
-    <w:bookmarkEnd w:id="85"/>
+    <w:bookmarkStart w:id="86" w:name="ref-Tomasko20"/>
+    <w:p>
+      <w:pPr>
+        <w:pStyle w:val="Bibliography"/>
+      </w:pPr>
+      <w:r>
+        <w:t xml:space="preserve">Tomasko, D., Alderson, M., Burnes, R., Hecker, J., Iadevaia, N., Leverone, J., Raulerson, G., Sherwood, E., 2020. The effects of</w:t>
+      </w:r>
+      <w:r>
+        <w:t xml:space="preserve"> </w:t>
+      </w:r>
+      <w:r>
+        <w:t xml:space="preserve">H</w:t>
+      </w:r>
+      <w:r>
+        <w:t xml:space="preserve">urricane</w:t>
+      </w:r>
+      <w:r>
+        <w:t xml:space="preserve"> </w:t>
+      </w:r>
+      <w:r>
+        <w:t xml:space="preserve">I</w:t>
+      </w:r>
+      <w:r>
+        <w:t xml:space="preserve">rma on seagrass meadows in previously eutrophic estuaries in</w:t>
+      </w:r>
+      <w:r>
+        <w:t xml:space="preserve"> </w:t>
+      </w:r>
+      <w:r>
+        <w:t xml:space="preserve">S</w:t>
+      </w:r>
+      <w:r>
+        <w:t xml:space="preserve">outhwest</w:t>
+      </w:r>
+      <w:r>
+        <w:t xml:space="preserve"> </w:t>
+      </w:r>
+      <w:r>
+        <w:t xml:space="preserve">F</w:t>
+      </w:r>
+      <w:r>
+        <w:t xml:space="preserve">lorida (</w:t>
+      </w:r>
+      <w:r>
+        <w:t xml:space="preserve">USA</w:t>
+      </w:r>
+      <w:r>
+        <w:t xml:space="preserve">). Marine Pollution Bulletin 156, 111247.</w:t>
+      </w:r>
+      <w:r>
+        <w:t xml:space="preserve"> </w:t>
+      </w:r>
+      <w:hyperlink r:id="rId85">
+        <w:r>
+          <w:rPr>
+            <w:rStyle w:val="Hyperlink"/>
+          </w:rPr>
+          <w:t xml:space="preserve">https://doi.org/10.1016/j.marpolbul.2020.111247</w:t>
+        </w:r>
+      </w:hyperlink>
+    </w:p>
+    <w:bookmarkEnd w:id="86"/>
+    <w:bookmarkEnd w:id="87"/>
+    <w:bookmarkEnd w:id="88"/>
     <w:sectPr>
       <w:footerReference w:type="default" r:id="rId9"/>
       <w:pgSz w:w="12240" w:h="15840"/>

</xml_diff>

<commit_message>
pca and correlation figure added
</commit_message>
<xml_diff>
--- a/manu-draft.docx
+++ b/manu-draft.docx
@@ -281,7 +281,7 @@
         <w:pStyle w:val="FirstParagraph"/>
       </w:pPr>
       <w:r>
-        <w:t xml:space="preserve">Last manuscript build 2021-08-13 17:53:07</w:t>
+        <w:t xml:space="preserve">Last manuscript build 2021-08-15 20:21:29</w:t>
       </w:r>
     </w:p>
     <w:bookmarkStart w:id="26" w:name="abstract"/>
@@ -346,7 +346,7 @@
       </w:r>
     </w:p>
     <w:bookmarkEnd w:id="26"/>
-    <w:bookmarkStart w:id="28" w:name="introduction"/>
+    <w:bookmarkStart w:id="29" w:name="introduction"/>
     <w:p>
       <w:pPr>
         <w:pStyle w:val="Heading1"/>
@@ -1000,7 +1000,21 @@
         <w:t xml:space="preserve">)</w:t>
       </w:r>
       <w:r>
-        <w:t xml:space="preserve">. Currently, seventeen phosphogypsum stacks exist in the Tampa Bay watershed with no long-term plan for closure or disposal of waste to preven impacts to the environment. The Piney Point facility located in Palmetto, Florida is a large phosphogypsum stack established in 2001 located less than two miles from the shore of Tampa Bay and near two aquatic preserves</w:t>
+        <w:t xml:space="preserve">. Currently, seventeen phosphogypsum stacks (two active, five inactive, ten closed,</w:t>
+      </w:r>
+      <w:r>
+        <w:t xml:space="preserve"> </w:t>
+      </w:r>
+      <w:hyperlink r:id="rId27">
+        <w:r>
+          <w:rPr>
+            <w:rStyle w:val="Hyperlink"/>
+          </w:rPr>
+          <w:t xml:space="preserve">Florida Department of Environmental Protection</w:t>
+        </w:r>
+      </w:hyperlink>
+      <w:r>
+        <w:t xml:space="preserve">) exist in the Tampa Bay watershed with no long-term plan for closure or disposal of waste to prevent impacts to the environment. The Piney Point facility located in Palmetto, Florida is a large phosphogypsum stack established in 2001 located less than two miles from the shore of Tampa Bay and near two aquatic preserves</w:t>
       </w:r>
       <w:r>
         <w:t xml:space="preserve"> </w:t>
@@ -1045,7 +1059,7 @@
       <w:r>
         <w:t xml:space="preserve"> </w:t>
       </w:r>
-      <w:hyperlink r:id="rId27">
+      <w:hyperlink r:id="rId28">
         <w:r>
           <w:rPr>
             <w:rStyle w:val="Hyperlink"/>
@@ -1068,8 +1082,8 @@
         <w:t xml:space="preserve">This paper provides an initial assessment of environmental conditions in Tampa Bay over five months following the recent release of 215 million gallons of legacy phosphate mining wastewater in April, 2021. The goal is to describe the results of monitoring data of surface waters collected in response to the discharge event to assess deviation of current conditions relative to long-term, seasonal records of water quality, phytoplankton, seagrass, benthic, and nekton datasets available for the region. We provide a brief overview of the history of the Piney Point facility, including past wastewater releases and impacts observed in Tampa Bay. A timeline of events in 2021 is also provided, which is supported by the results from 2021 response-based monitoring of conditions in and around Piney Point. The results of this study provide an initial documentation of impacts to the natural resources of Tampa Bay that can be used to inform long-term assessments of acute wastewater discharge events on the environmental quality of the region. We focus primarily on the perspective of the Tampa Bay Estuary Program in its role in coordinating monitoring and evaluating short-term impacts, particularly in the context of long-term management goals that leverage resources from existing partnerships among local resource management institutions.</w:t>
       </w:r>
     </w:p>
-    <w:bookmarkEnd w:id="28"/>
-    <w:bookmarkStart w:id="31" w:name="methods"/>
+    <w:bookmarkEnd w:id="29"/>
+    <w:bookmarkStart w:id="32" w:name="methods"/>
     <w:p>
       <w:pPr>
         <w:pStyle w:val="Heading1"/>
@@ -1092,7 +1106,7 @@
       <w:r>
         <w:t xml:space="preserve"> </w:t>
       </w:r>
-      <w:hyperlink r:id="rId29">
+      <w:hyperlink r:id="rId30">
         <w:r>
           <w:rPr>
             <w:rStyle w:val="Hyperlink"/>
@@ -1106,7 +1120,7 @@
       <w:r>
         <w:t xml:space="preserve"> </w:t>
       </w:r>
-      <w:hyperlink r:id="rId30">
+      <w:hyperlink r:id="rId31">
         <w:r>
           <w:rPr>
             <w:rStyle w:val="Hyperlink"/>
@@ -1139,8 +1153,8 @@
         <w:t xml:space="preserve">Synthesis and Analysis</w:t>
       </w:r>
     </w:p>
-    <w:bookmarkEnd w:id="31"/>
-    <w:bookmarkStart w:id="32" w:name="results"/>
+    <w:bookmarkEnd w:id="32"/>
+    <w:bookmarkStart w:id="33" w:name="results"/>
     <w:p>
       <w:pPr>
         <w:pStyle w:val="Heading1"/>
@@ -1249,7 +1263,7 @@
         </w:numPr>
       </w:pPr>
       <w:r>
-        <w:t xml:space="preserve">Fig x seagrass and macroalgae, correlation matrix</w:t>
+        <w:t xml:space="preserve">Fig x pca of all wq variables, by area?</w:t>
       </w:r>
     </w:p>
     <w:p>
@@ -1260,7 +1274,7 @@
         </w:numPr>
       </w:pPr>
       <w:r>
-        <w:t xml:space="preserve">Fig x Red tide historic and current, include fish kill reports</w:t>
+        <w:t xml:space="preserve">Fig x seagrass and macroalgae, correlation matrix</w:t>
       </w:r>
     </w:p>
     <w:p>
@@ -1271,7 +1285,7 @@
         </w:numPr>
       </w:pPr>
       <w:r>
-        <w:t xml:space="preserve">Table 1 Data collected</w:t>
+        <w:t xml:space="preserve">Fig x Red tide historic and current, include fish kill reports</w:t>
       </w:r>
     </w:p>
     <w:p>
@@ -1282,11 +1296,22 @@
         </w:numPr>
       </w:pPr>
       <w:r>
+        <w:t xml:space="preserve">Table 1 Data collected</w:t>
+      </w:r>
+    </w:p>
+    <w:p>
+      <w:pPr>
+        <w:numPr>
+          <w:ilvl w:val="0"/>
+          <w:numId w:val="1002"/>
+        </w:numPr>
+      </w:pPr>
+      <w:r>
         <w:t xml:space="preserve">Table 2 Stack/effluent characteristics, load estimates</w:t>
       </w:r>
     </w:p>
-    <w:bookmarkEnd w:id="32"/>
-    <w:bookmarkStart w:id="34" w:name="discussion"/>
+    <w:bookmarkEnd w:id="33"/>
+    <w:bookmarkStart w:id="35" w:name="discussion"/>
     <w:p>
       <w:pPr>
         <w:pStyle w:val="Heading1"/>
@@ -1343,7 +1368,7 @@
       <w:r>
         <w:t xml:space="preserve"> </w:t>
       </w:r>
-      <w:hyperlink r:id="rId33">
+      <w:hyperlink r:id="rId34">
         <w:r>
           <w:rPr>
             <w:rStyle w:val="Hyperlink"/>
@@ -1420,8 +1445,8 @@
         <w:t xml:space="preserve">Risk of decline (IRL ex.), regression of past progress</w:t>
       </w:r>
     </w:p>
-    <w:bookmarkEnd w:id="34"/>
-    <w:bookmarkStart w:id="35" w:name="acknowledgments"/>
+    <w:bookmarkEnd w:id="35"/>
+    <w:bookmarkStart w:id="36" w:name="acknowledgments"/>
     <w:p>
       <w:pPr>
         <w:pStyle w:val="Heading1"/>
@@ -1430,8 +1455,8 @@
         <w:t xml:space="preserve">Acknowledgments</w:t>
       </w:r>
     </w:p>
-    <w:bookmarkEnd w:id="35"/>
-    <w:bookmarkStart w:id="40" w:name="figures"/>
+    <w:bookmarkEnd w:id="36"/>
+    <w:bookmarkStart w:id="42" w:name="figures"/>
     <w:p>
       <w:pPr>
         <w:pStyle w:val="Heading1"/>
@@ -1460,7 +1485,7 @@
                     </pic:cNvPicPr>
                   </pic:nvPicPr>
                   <pic:blipFill>
-                    <a:blip r:embed="rId36"/>
+                    <a:blip r:embed="rId37"/>
                     <a:stretch>
                       <a:fillRect/>
                     </a:stretch>
@@ -1515,7 +1540,7 @@
                     </pic:cNvPicPr>
                   </pic:nvPicPr>
                   <pic:blipFill>
-                    <a:blip r:embed="rId37"/>
+                    <a:blip r:embed="rId38"/>
                     <a:stretch>
                       <a:fillRect/>
                     </a:stretch>
@@ -1570,7 +1595,7 @@
                     </pic:cNvPicPr>
                   </pic:nvPicPr>
                   <pic:blipFill>
-                    <a:blip r:embed="rId38"/>
+                    <a:blip r:embed="rId39"/>
                     <a:stretch>
                       <a:fillRect/>
                     </a:stretch>
@@ -1625,7 +1650,7 @@
                     </pic:cNvPicPr>
                   </pic:nvPicPr>
                   <pic:blipFill>
-                    <a:blip r:embed="rId39"/>
+                    <a:blip r:embed="rId40"/>
                     <a:stretch>
                       <a:fillRect/>
                     </a:stretch>
@@ -1669,8 +1694,86 @@
         <w:t xml:space="preserve">a. Normal ranges for the month of observation (monthly baseline) and area are shown by the blue shaded areas. Normal ranges are defined as within +/-1 standard deviation of the mean for the month of observation from 2006 to 2021 for values collected at long-term monitoring sites within each area.</w:t>
       </w:r>
     </w:p>
-    <w:bookmarkEnd w:id="40"/>
-    <w:bookmarkStart w:id="41" w:name="tables"/>
+    <w:p>
+      <w:pPr>
+        <w:pStyle w:val="CaptionedFigure"/>
+      </w:pPr>
+      <w:r>
+        <w:drawing>
+          <wp:inline>
+            <wp:extent cx="5943600" cy="6792685"/>
+            <wp:effectExtent b="0" l="0" r="0" t="0"/>
+            <wp:docPr descr="Figure 5: Principal components analyses (PCA) and correlation matrices for water quality variables by week for April to July 2021 in response to wastewater discharge form Piney Point for (a) area 1, (b) area 2, and (c) area 3 (Figure 1a). All variables were standardized to zero mean and unit variance prior to PCA. Variables with log-normal distribution were log-transformed prior to analysis. Pearson correlations indicate the linear strength of assocation between pairs of variables. ** p &lt; 0.005, * p &lt; 0.05, blank is not signifcant at \alpha = 0.05." title="" id="1" name="Picture"/>
+            <a:graphic>
+              <a:graphicData uri="http://schemas.openxmlformats.org/drawingml/2006/picture">
+                <pic:pic>
+                  <pic:nvPicPr>
+                    <pic:cNvPr descr="C:/proj/piney-point-manu/figs/pcacors.jpeg" id="0" name="Picture"/>
+                    <pic:cNvPicPr>
+                      <a:picLocks noChangeArrowheads="1" noChangeAspect="1"/>
+                    </pic:cNvPicPr>
+                  </pic:nvPicPr>
+                  <pic:blipFill>
+                    <a:blip r:embed="rId41"/>
+                    <a:stretch>
+                      <a:fillRect/>
+                    </a:stretch>
+                  </pic:blipFill>
+                  <pic:spPr bwMode="auto">
+                    <a:xfrm>
+                      <a:off x="0" y="0"/>
+                      <a:ext cx="5943600" cy="6792685"/>
+                    </a:xfrm>
+                    <a:prstGeom prst="rect">
+                      <a:avLst/>
+                    </a:prstGeom>
+                    <a:noFill/>
+                    <a:ln w="9525">
+                      <a:noFill/>
+                      <a:headEnd/>
+                      <a:tailEnd/>
+                    </a:ln>
+                  </pic:spPr>
+                </pic:pic>
+              </a:graphicData>
+            </a:graphic>
+          </wp:inline>
+        </w:drawing>
+      </w:r>
+    </w:p>
+    <w:p>
+      <w:pPr>
+        <w:pStyle w:val="ImageCaption"/>
+      </w:pPr>
+      <w:r>
+        <w:t xml:space="preserve">Figure 5: Principal components analyses (PCA) and correlation matrices for water quality variables by week for April to July 2021 in response to wastewater discharge form Piney Point for (a) area 1, (b) area 2, and (c) area 3 (Figure</w:t>
+      </w:r>
+      <w:r>
+        <w:t xml:space="preserve"> </w:t>
+      </w:r>
+      <w:r>
+        <w:t xml:space="preserve">1</w:t>
+      </w:r>
+      <w:r>
+        <w:t xml:space="preserve">a). All variables were standardized to zero mean and unit variance prior to PCA. Variables with log-normal distribution were log-transformed prior to analysis. Pearson correlations indicate the linear strength of assocation between pairs of variables. ** p &lt; 0.005, * p &lt; 0.05, blank is not signifcant at</w:t>
+      </w:r>
+      <w:r>
+        <w:t xml:space="preserve"> </w:t>
+      </w:r>
+      <m:oMath>
+        <m:r>
+          <m:t>α</m:t>
+        </m:r>
+      </m:oMath>
+      <w:r>
+        <w:t xml:space="preserve"> </w:t>
+      </w:r>
+      <w:r>
+        <w:t xml:space="preserve">= 0.05.</w:t>
+      </w:r>
+    </w:p>
+    <w:bookmarkEnd w:id="42"/>
+    <w:bookmarkStart w:id="43" w:name="tables"/>
     <w:p>
       <w:pPr>
         <w:pStyle w:val="Heading1"/>
@@ -1679,8 +1782,8 @@
         <w:t xml:space="preserve">Tables</w:t>
       </w:r>
     </w:p>
-    <w:bookmarkEnd w:id="41"/>
-    <w:bookmarkStart w:id="89" w:name="references"/>
+    <w:bookmarkEnd w:id="43"/>
+    <w:bookmarkStart w:id="91" w:name="references"/>
     <w:p>
       <w:pPr>
         <w:pStyle w:val="Heading1"/>
@@ -1689,8 +1792,8 @@
         <w:t xml:space="preserve">References</w:t>
       </w:r>
     </w:p>
-    <w:bookmarkStart w:id="88" w:name="refs"/>
-    <w:bookmarkStart w:id="43" w:name="ref-Beck18"/>
+    <w:bookmarkStart w:id="90" w:name="refs"/>
+    <w:bookmarkStart w:id="45" w:name="ref-Beck18"/>
     <w:p>
       <w:pPr>
         <w:pStyle w:val="Bibliography"/>
@@ -1719,7 +1822,7 @@
       <w:r>
         <w:t xml:space="preserve"> </w:t>
       </w:r>
-      <w:hyperlink r:id="rId42">
+      <w:hyperlink r:id="rId44">
         <w:r>
           <w:rPr>
             <w:rStyle w:val="Hyperlink"/>
@@ -1728,8 +1831,8 @@
         </w:r>
       </w:hyperlink>
     </w:p>
-    <w:bookmarkEnd w:id="43"/>
-    <w:bookmarkStart w:id="45" w:name="ref-Beck18g"/>
+    <w:bookmarkEnd w:id="45"/>
+    <w:bookmarkStart w:id="47" w:name="ref-Beck18g"/>
     <w:p>
       <w:pPr>
         <w:pStyle w:val="Bibliography"/>
@@ -1740,7 +1843,7 @@
       <w:r>
         <w:t xml:space="preserve"> </w:t>
       </w:r>
-      <w:hyperlink r:id="rId44">
+      <w:hyperlink r:id="rId46">
         <w:r>
           <w:rPr>
             <w:rStyle w:val="Hyperlink"/>
@@ -1749,8 +1852,8 @@
         </w:r>
       </w:hyperlink>
     </w:p>
-    <w:bookmarkEnd w:id="45"/>
-    <w:bookmarkStart w:id="46" w:name="ref-Burke17"/>
+    <w:bookmarkEnd w:id="47"/>
+    <w:bookmarkStart w:id="48" w:name="ref-Burke17"/>
     <w:p>
       <w:pPr>
         <w:pStyle w:val="Bibliography"/>
@@ -1771,8 +1874,8 @@
         <w:t xml:space="preserve">(No. 10b-17). Tampa Bay Estuary Program, St. Petersburg, Florida.</w:t>
       </w:r>
     </w:p>
-    <w:bookmarkEnd w:id="46"/>
-    <w:bookmarkStart w:id="48" w:name="ref-Burnett01"/>
+    <w:bookmarkEnd w:id="48"/>
+    <w:bookmarkStart w:id="50" w:name="ref-Burnett01"/>
     <w:p>
       <w:pPr>
         <w:pStyle w:val="Bibliography"/>
@@ -1783,7 +1886,7 @@
       <w:r>
         <w:t xml:space="preserve"> </w:t>
       </w:r>
-      <w:hyperlink r:id="rId47">
+      <w:hyperlink r:id="rId49">
         <w:r>
           <w:rPr>
             <w:rStyle w:val="Hyperlink"/>
@@ -1792,8 +1895,8 @@
         </w:r>
       </w:hyperlink>
     </w:p>
-    <w:bookmarkEnd w:id="48"/>
-    <w:bookmarkStart w:id="49" w:name="ref-Dixon95"/>
+    <w:bookmarkEnd w:id="50"/>
+    <w:bookmarkStart w:id="51" w:name="ref-Dixon95"/>
     <w:p>
       <w:pPr>
         <w:pStyle w:val="Bibliography"/>
@@ -1845,8 +1948,8 @@
         <w:t xml:space="preserve">lorida. Number 425, Mote Marine Lab, Sarasota, Florida.</w:t>
       </w:r>
     </w:p>
-    <w:bookmarkEnd w:id="49"/>
-    <w:bookmarkStart w:id="51" w:name="ref-elzrelli15"/>
+    <w:bookmarkEnd w:id="51"/>
+    <w:bookmarkStart w:id="53" w:name="ref-elzrelli15"/>
     <w:p>
       <w:pPr>
         <w:pStyle w:val="Bibliography"/>
@@ -1893,7 +1996,7 @@
       <w:r>
         <w:t xml:space="preserve"> </w:t>
       </w:r>
-      <w:hyperlink r:id="rId50">
+      <w:hyperlink r:id="rId52">
         <w:r>
           <w:rPr>
             <w:rStyle w:val="Hyperlink"/>
@@ -1902,8 +2005,8 @@
         </w:r>
       </w:hyperlink>
     </w:p>
-    <w:bookmarkEnd w:id="51"/>
-    <w:bookmarkStart w:id="53" w:name="ref-Garrett11"/>
+    <w:bookmarkEnd w:id="53"/>
+    <w:bookmarkStart w:id="55" w:name="ref-Garrett11"/>
     <w:p>
       <w:pPr>
         <w:pStyle w:val="Bibliography"/>
@@ -1914,7 +2017,7 @@
       <w:r>
         <w:t xml:space="preserve"> </w:t>
       </w:r>
-      <w:hyperlink r:id="rId52">
+      <w:hyperlink r:id="rId54">
         <w:r>
           <w:rPr>
             <w:rStyle w:val="Hyperlink"/>
@@ -1923,8 +2026,8 @@
         </w:r>
       </w:hyperlink>
     </w:p>
-    <w:bookmarkEnd w:id="53"/>
-    <w:bookmarkStart w:id="55" w:name="ref-Greening06"/>
+    <w:bookmarkEnd w:id="55"/>
+    <w:bookmarkStart w:id="57" w:name="ref-Greening06"/>
     <w:p>
       <w:pPr>
         <w:pStyle w:val="Bibliography"/>
@@ -1971,7 +2074,7 @@
       <w:r>
         <w:t xml:space="preserve"> </w:t>
       </w:r>
-      <w:hyperlink r:id="rId54">
+      <w:hyperlink r:id="rId56">
         <w:r>
           <w:rPr>
             <w:rStyle w:val="Hyperlink"/>
@@ -1980,8 +2083,8 @@
         </w:r>
       </w:hyperlink>
     </w:p>
-    <w:bookmarkEnd w:id="55"/>
-    <w:bookmarkStart w:id="56" w:name="ref-Greening16"/>
+    <w:bookmarkEnd w:id="57"/>
+    <w:bookmarkStart w:id="58" w:name="ref-Greening16"/>
     <w:p>
       <w:pPr>
         <w:pStyle w:val="Bibliography"/>
@@ -2023,8 +2126,8 @@
         <w:t xml:space="preserve">), in: Finlayson, C.M., Milton, G.R., Prentice, R.C., Davidson, N.C. (Eds.), The Wetland Book. Springer, Berlin, Germany, pp. 1–12.</w:t>
       </w:r>
     </w:p>
-    <w:bookmarkEnd w:id="56"/>
-    <w:bookmarkStart w:id="58" w:name="ref-Greening14"/>
+    <w:bookmarkEnd w:id="58"/>
+    <w:bookmarkStart w:id="60" w:name="ref-Greening14"/>
     <w:p>
       <w:pPr>
         <w:pStyle w:val="Bibliography"/>
@@ -2044,7 +2147,7 @@
       <w:r>
         <w:t xml:space="preserve"> </w:t>
       </w:r>
-      <w:hyperlink r:id="rId57">
+      <w:hyperlink r:id="rId59">
         <w:r>
           <w:rPr>
             <w:rStyle w:val="Hyperlink"/>
@@ -2053,8 +2156,8 @@
         </w:r>
       </w:hyperlink>
     </w:p>
-    <w:bookmarkEnd w:id="58"/>
-    <w:bookmarkStart w:id="59" w:name="ref-Henderson04"/>
+    <w:bookmarkEnd w:id="60"/>
+    <w:bookmarkStart w:id="61" w:name="ref-Henderson04"/>
     <w:p>
       <w:pPr>
         <w:pStyle w:val="Bibliography"/>
@@ -2081,8 +2184,8 @@
         <w:t xml:space="preserve">oint phosphate plant: An environmental analysis.</w:t>
       </w:r>
     </w:p>
-    <w:bookmarkEnd w:id="59"/>
-    <w:bookmarkStart w:id="61" w:name="ref-Howarth06"/>
+    <w:bookmarkEnd w:id="61"/>
+    <w:bookmarkStart w:id="63" w:name="ref-Howarth06"/>
     <w:p>
       <w:pPr>
         <w:pStyle w:val="Bibliography"/>
@@ -2090,7 +2193,7 @@
       <w:r>
         <w:t xml:space="preserve">Howarth, R.W., Marino, R., 2006. Nitrogen as the limiting nutrient for eutrophication in coastal marine ecosystems: Evolving views over three decades. Limnology and oceanography 51, 364–376. https://doi.org/</w:t>
       </w:r>
-      <w:hyperlink r:id="rId60">
+      <w:hyperlink r:id="rId62">
         <w:r>
           <w:rPr>
             <w:rStyle w:val="Hyperlink"/>
@@ -2099,8 +2202,8 @@
         </w:r>
       </w:hyperlink>
     </w:p>
-    <w:bookmarkEnd w:id="61"/>
-    <w:bookmarkStart w:id="63" w:name="ref-Hudson11"/>
+    <w:bookmarkEnd w:id="63"/>
+    <w:bookmarkStart w:id="65" w:name="ref-Hudson11"/>
     <w:p>
       <w:pPr>
         <w:pStyle w:val="Bibliography"/>
@@ -2111,7 +2214,7 @@
       <w:r>
         <w:t xml:space="preserve"> </w:t>
       </w:r>
-      <w:hyperlink r:id="rId62">
+      <w:hyperlink r:id="rId64">
         <w:r>
           <w:rPr>
             <w:rStyle w:val="Hyperlink"/>
@@ -2120,8 +2223,8 @@
         </w:r>
       </w:hyperlink>
     </w:p>
-    <w:bookmarkEnd w:id="63"/>
-    <w:bookmarkStart w:id="64" w:name="ref-Janicki96"/>
+    <w:bookmarkEnd w:id="65"/>
+    <w:bookmarkStart w:id="66" w:name="ref-Janicki96"/>
     <w:p>
       <w:pPr>
         <w:pStyle w:val="Bibliography"/>
@@ -2148,8 +2251,8 @@
         <w:t xml:space="preserve">ay estuary: An empirically based approach to setting management targets (No. 06-96). Tampa Bay National Estuary Program, St. Petersburg, Florida.</w:t>
       </w:r>
     </w:p>
-    <w:bookmarkEnd w:id="64"/>
-    <w:bookmarkStart w:id="65" w:name="ref-Janicki17"/>
+    <w:bookmarkEnd w:id="66"/>
+    <w:bookmarkStart w:id="67" w:name="ref-Janicki17"/>
     <w:p>
       <w:pPr>
         <w:pStyle w:val="Bibliography"/>
@@ -2185,8 +2288,8 @@
         <w:t xml:space="preserve">lorida: 2012-2016 (No. 04-17). Tampa Bay Estuary Program, St. Petersburg, Florida.</w:t>
       </w:r>
     </w:p>
-    <w:bookmarkEnd w:id="65"/>
-    <w:bookmarkStart w:id="66" w:name="ref-Janicki08"/>
+    <w:bookmarkEnd w:id="67"/>
+    <w:bookmarkStart w:id="68" w:name="ref-Janicki08"/>
     <w:p>
       <w:pPr>
         <w:pStyle w:val="Bibliography"/>
@@ -2195,8 +2298,8 @@
         <w:t xml:space="preserve">Janicki Environmental, Inc., 2008. Estimation of nitrogen loading from residential irrigation. Tampa Bay Estuary Program, St. Petersburg, Florida.</w:t>
       </w:r>
     </w:p>
-    <w:bookmarkEnd w:id="66"/>
-    <w:bookmarkStart w:id="67" w:name="ref-Kenworthy96"/>
+    <w:bookmarkEnd w:id="68"/>
+    <w:bookmarkStart w:id="69" w:name="ref-Kenworthy96"/>
     <w:p>
       <w:pPr>
         <w:pStyle w:val="Bibliography"/>
@@ -2237,8 +2340,8 @@
         <w:t xml:space="preserve">derived from the relationship between diffuse light attenuation and maximum depth distribution. Estuaries 19, 740–750.</w:t>
       </w:r>
     </w:p>
-    <w:bookmarkEnd w:id="67"/>
-    <w:bookmarkStart w:id="68" w:name="ref-Ohara17"/>
+    <w:bookmarkEnd w:id="69"/>
+    <w:bookmarkStart w:id="70" w:name="ref-Ohara17"/>
     <w:p>
       <w:pPr>
         <w:pStyle w:val="Bibliography"/>
@@ -2265,8 +2368,8 @@
         <w:t xml:space="preserve">ay (No. 10-17). Tampa Bay Estuary Program, St. Petersburg, Florida.</w:t>
       </w:r>
     </w:p>
-    <w:bookmarkEnd w:id="68"/>
-    <w:bookmarkStart w:id="70" w:name="ref-Nixon95"/>
+    <w:bookmarkEnd w:id="70"/>
+    <w:bookmarkStart w:id="72" w:name="ref-Nixon95"/>
     <w:p>
       <w:pPr>
         <w:pStyle w:val="Bibliography"/>
@@ -2277,7 +2380,7 @@
       <w:r>
         <w:t xml:space="preserve"> </w:t>
       </w:r>
-      <w:hyperlink r:id="rId69">
+      <w:hyperlink r:id="rId71">
         <w:r>
           <w:rPr>
             <w:rStyle w:val="Hyperlink"/>
@@ -2286,8 +2389,8 @@
         </w:r>
       </w:hyperlink>
     </w:p>
-    <w:bookmarkEnd w:id="70"/>
-    <w:bookmarkStart w:id="71" w:name="ref-Parker12"/>
+    <w:bookmarkEnd w:id="72"/>
+    <w:bookmarkStart w:id="73" w:name="ref-Parker12"/>
     <w:p>
       <w:pPr>
         <w:pStyle w:val="Bibliography"/>
@@ -2323,8 +2426,8 @@
         <w:t xml:space="preserve">stuary. Estuarine, Coastal, and Shelf Science 104, 91–101.</w:t>
       </w:r>
     </w:p>
-    <w:bookmarkEnd w:id="71"/>
-    <w:bookmarkStart w:id="73" w:name="ref-Perez16"/>
+    <w:bookmarkEnd w:id="73"/>
+    <w:bookmarkStart w:id="75" w:name="ref-Perez16"/>
     <w:p>
       <w:pPr>
         <w:pStyle w:val="Bibliography"/>
@@ -2335,7 +2438,7 @@
       <w:r>
         <w:t xml:space="preserve"> </w:t>
       </w:r>
-      <w:hyperlink r:id="rId72">
+      <w:hyperlink r:id="rId74">
         <w:r>
           <w:rPr>
             <w:rStyle w:val="Hyperlink"/>
@@ -2344,8 +2447,8 @@
         </w:r>
       </w:hyperlink>
     </w:p>
-    <w:bookmarkEnd w:id="73"/>
-    <w:bookmarkStart w:id="75" w:name="ref-Perez10"/>
+    <w:bookmarkEnd w:id="75"/>
+    <w:bookmarkStart w:id="77" w:name="ref-Perez10"/>
     <w:p>
       <w:pPr>
         <w:pStyle w:val="Bibliography"/>
@@ -2371,7 +2474,7 @@
       <w:r>
         <w:t xml:space="preserve"> </w:t>
       </w:r>
-      <w:hyperlink r:id="rId74">
+      <w:hyperlink r:id="rId76">
         <w:r>
           <w:rPr>
             <w:rStyle w:val="Hyperlink"/>
@@ -2380,8 +2483,8 @@
         </w:r>
       </w:hyperlink>
     </w:p>
-    <w:bookmarkEnd w:id="75"/>
-    <w:bookmarkStart w:id="77" w:name="ref-Poor13"/>
+    <w:bookmarkEnd w:id="77"/>
+    <w:bookmarkStart w:id="79" w:name="ref-Poor13"/>
     <w:p>
       <w:pPr>
         <w:pStyle w:val="Bibliography"/>
@@ -2401,7 +2504,7 @@
       <w:r>
         <w:t xml:space="preserve"> </w:t>
       </w:r>
-      <w:hyperlink r:id="rId76">
+      <w:hyperlink r:id="rId78">
         <w:r>
           <w:rPr>
             <w:rStyle w:val="Hyperlink"/>
@@ -2410,8 +2513,8 @@
         </w:r>
       </w:hyperlink>
     </w:p>
-    <w:bookmarkEnd w:id="77"/>
-    <w:bookmarkStart w:id="79" w:name="ref-Sanders13"/>
+    <w:bookmarkEnd w:id="79"/>
+    <w:bookmarkStart w:id="81" w:name="ref-Sanders13"/>
     <w:p>
       <w:pPr>
         <w:pStyle w:val="Bibliography"/>
@@ -2422,7 +2525,7 @@
       <w:r>
         <w:t xml:space="preserve"> </w:t>
       </w:r>
-      <w:hyperlink r:id="rId78">
+      <w:hyperlink r:id="rId80">
         <w:r>
           <w:rPr>
             <w:rStyle w:val="Hyperlink"/>
@@ -2431,8 +2534,8 @@
         </w:r>
       </w:hyperlink>
     </w:p>
-    <w:bookmarkEnd w:id="79"/>
-    <w:bookmarkStart w:id="81" w:name="ref-Sherwood14"/>
+    <w:bookmarkEnd w:id="81"/>
+    <w:bookmarkStart w:id="83" w:name="ref-Sherwood14"/>
     <w:p>
       <w:pPr>
         <w:pStyle w:val="Bibliography"/>
@@ -2461,7 +2564,7 @@
       <w:r>
         <w:t xml:space="preserve"> </w:t>
       </w:r>
-      <w:hyperlink r:id="rId80">
+      <w:hyperlink r:id="rId82">
         <w:r>
           <w:rPr>
             <w:rStyle w:val="Hyperlink"/>
@@ -2470,8 +2573,8 @@
         </w:r>
       </w:hyperlink>
     </w:p>
-    <w:bookmarkEnd w:id="81"/>
-    <w:bookmarkStart w:id="83" w:name="ref-Sherwood17"/>
+    <w:bookmarkEnd w:id="83"/>
+    <w:bookmarkStart w:id="85" w:name="ref-Sherwood17"/>
     <w:p>
       <w:pPr>
         <w:pStyle w:val="Bibliography"/>
@@ -2491,7 +2594,7 @@
       <w:r>
         <w:t xml:space="preserve"> </w:t>
       </w:r>
-      <w:hyperlink r:id="rId82">
+      <w:hyperlink r:id="rId84">
         <w:r>
           <w:rPr>
             <w:rStyle w:val="Hyperlink"/>
@@ -2500,8 +2603,8 @@
         </w:r>
       </w:hyperlink>
     </w:p>
-    <w:bookmarkEnd w:id="83"/>
-    <w:bookmarkStart w:id="85" w:name="ref-Tayibi09"/>
+    <w:bookmarkEnd w:id="85"/>
+    <w:bookmarkStart w:id="87" w:name="ref-Tayibi09"/>
     <w:p>
       <w:pPr>
         <w:pStyle w:val="Bibliography"/>
@@ -2512,7 +2615,7 @@
       <w:r>
         <w:t xml:space="preserve"> </w:t>
       </w:r>
-      <w:hyperlink r:id="rId84">
+      <w:hyperlink r:id="rId86">
         <w:r>
           <w:rPr>
             <w:rStyle w:val="Hyperlink"/>
@@ -2521,8 +2624,8 @@
         </w:r>
       </w:hyperlink>
     </w:p>
-    <w:bookmarkEnd w:id="85"/>
-    <w:bookmarkStart w:id="87" w:name="ref-Tomasko20"/>
+    <w:bookmarkEnd w:id="87"/>
+    <w:bookmarkStart w:id="89" w:name="ref-Tomasko20"/>
     <w:p>
       <w:pPr>
         <w:pStyle w:val="Bibliography"/>
@@ -2575,7 +2678,7 @@
       <w:r>
         <w:t xml:space="preserve"> </w:t>
       </w:r>
-      <w:hyperlink r:id="rId86">
+      <w:hyperlink r:id="rId88">
         <w:r>
           <w:rPr>
             <w:rStyle w:val="Hyperlink"/>
@@ -2584,9 +2687,9 @@
         </w:r>
       </w:hyperlink>
     </w:p>
-    <w:bookmarkEnd w:id="87"/>
-    <w:bookmarkEnd w:id="88"/>
     <w:bookmarkEnd w:id="89"/>
+    <w:bookmarkEnd w:id="90"/>
+    <w:bookmarkEnd w:id="91"/>
     <w:sectPr>
       <w:footerReference w:type="default" r:id="rId9"/>
       <w:pgSz w:w="12240" w:h="15840"/>

</xml_diff>

<commit_message>
seagrass macroalgae figures added
</commit_message>
<xml_diff>
--- a/manu-draft.docx
+++ b/manu-draft.docx
@@ -281,7 +281,7 @@
         <w:pStyle w:val="FirstParagraph"/>
       </w:pPr>
       <w:r>
-        <w:t xml:space="preserve">Last manuscript build 2021-08-15 20:21:29</w:t>
+        <w:t xml:space="preserve">Last manuscript build 2021-08-16 13:58:15</w:t>
       </w:r>
     </w:p>
     <w:bookmarkStart w:id="26" w:name="abstract"/>
@@ -1263,7 +1263,19 @@
         </w:numPr>
       </w:pPr>
       <w:r>
-        <w:t xml:space="preserve">Fig x pca of all wq variables, by area?</w:t>
+        <w:t xml:space="preserve">Figure</w:t>
+      </w:r>
+      <w:r>
+        <w:t xml:space="preserve"> </w:t>
+      </w:r>
+      <w:r>
+        <w:t xml:space="preserve">5</w:t>
+      </w:r>
+      <w:r>
+        <w:t xml:space="preserve"> </w:t>
+      </w:r>
+      <w:r>
+        <w:t xml:space="preserve">pca and correlations of all wq variables, by area</w:t>
       </w:r>
     </w:p>
     <w:p>
@@ -1274,7 +1286,19 @@
         </w:numPr>
       </w:pPr>
       <w:r>
-        <w:t xml:space="preserve">Fig x seagrass and macroalgae, correlation matrix</w:t>
+        <w:t xml:space="preserve">Figure</w:t>
+      </w:r>
+      <w:r>
+        <w:t xml:space="preserve"> </w:t>
+      </w:r>
+      <w:r>
+        <w:t xml:space="preserve">6</w:t>
+      </w:r>
+      <w:r>
+        <w:t xml:space="preserve"> </w:t>
+      </w:r>
+      <w:r>
+        <w:t xml:space="preserve">seagrass and macroalgae example transect</w:t>
       </w:r>
     </w:p>
     <w:p>
@@ -1285,7 +1309,19 @@
         </w:numPr>
       </w:pPr>
       <w:r>
-        <w:t xml:space="preserve">Fig x Red tide historic and current, include fish kill reports</w:t>
+        <w:t xml:space="preserve">Figure</w:t>
+      </w:r>
+      <w:r>
+        <w:t xml:space="preserve"> </w:t>
+      </w:r>
+      <w:r>
+        <w:t xml:space="preserve">7</w:t>
+      </w:r>
+      <w:r>
+        <w:t xml:space="preserve"> </w:t>
+      </w:r>
+      <w:r>
+        <w:t xml:space="preserve">seagrass, macroalgae frequency occurrence estimates</w:t>
       </w:r>
     </w:p>
     <w:p>
@@ -1296,7 +1332,19 @@
         </w:numPr>
       </w:pPr>
       <w:r>
-        <w:t xml:space="preserve">Table 1 Data collected</w:t>
+        <w:t xml:space="preserve">Figure</w:t>
+      </w:r>
+      <w:r>
+        <w:t xml:space="preserve"> </w:t>
+      </w:r>
+      <w:r>
+        <w:t xml:space="preserve">8</w:t>
+      </w:r>
+      <w:r>
+        <w:t xml:space="preserve"> </w:t>
+      </w:r>
+      <w:r>
+        <w:t xml:space="preserve">seagrass, macralgae, wq pca and correlation matrix</w:t>
       </w:r>
     </w:p>
     <w:p>
@@ -1307,7 +1355,40 @@
         </w:numPr>
       </w:pPr>
       <w:r>
+        <w:t xml:space="preserve">Fig x Red tide historic and current, include fish kill reports</w:t>
+      </w:r>
+    </w:p>
+    <w:p>
+      <w:pPr>
+        <w:numPr>
+          <w:ilvl w:val="0"/>
+          <w:numId w:val="1002"/>
+        </w:numPr>
+      </w:pPr>
+      <w:r>
+        <w:t xml:space="preserve">Table 1 Data collected</w:t>
+      </w:r>
+    </w:p>
+    <w:p>
+      <w:pPr>
+        <w:numPr>
+          <w:ilvl w:val="0"/>
+          <w:numId w:val="1002"/>
+        </w:numPr>
+      </w:pPr>
+      <w:r>
         <w:t xml:space="preserve">Table 2 Stack/effluent characteristics, load estimates</w:t>
+      </w:r>
+    </w:p>
+    <w:p>
+      <w:pPr>
+        <w:numPr>
+          <w:ilvl w:val="0"/>
+          <w:numId w:val="1002"/>
+        </w:numPr>
+      </w:pPr>
+      <w:r>
+        <w:t xml:space="preserve">Table 3 Tukey multiple comparisons of water quality by week/area, with median/min/max</w:t>
       </w:r>
     </w:p>
     <w:bookmarkEnd w:id="33"/>
@@ -1456,7 +1537,7 @@
       </w:r>
     </w:p>
     <w:bookmarkEnd w:id="36"/>
-    <w:bookmarkStart w:id="42" w:name="figures"/>
+    <w:bookmarkStart w:id="45" w:name="figures"/>
     <w:p>
       <w:pPr>
         <w:pStyle w:val="Heading1"/>
@@ -1703,7 +1784,7 @@
           <wp:inline>
             <wp:extent cx="5943600" cy="6792685"/>
             <wp:effectExtent b="0" l="0" r="0" t="0"/>
-            <wp:docPr descr="Figure 5: Principal components analyses (PCA) and correlation matrices for water quality variables by week for April to July 2021 in response to wastewater discharge form Piney Point for (a) area 1, (b) area 2, and (c) area 3 (Figure 1a). All variables were standardized to zero mean and unit variance prior to PCA. Variables with log-normal distribution were log-transformed prior to analysis. Pearson correlations indicate the linear strength of assocation between pairs of variables. ** p &lt; 0.005, * p &lt; 0.05, blank is not signifcant at \alpha = 0.05." title="" id="1" name="Picture"/>
+            <wp:docPr descr="Figure 5: Principal components analyses (PCA) and correlation matrices for water quality variables by week for April to July 2021 in response to wastewater discharge from Piney Point for (a) area 1, (b) area 2, and (c) area 3 (Figure 1a). All variables were standardized to zero mean and unit variance prior to PCA. Variables with log-normal distribution were log-transformed prior to analysis. Pearson correlations indicate the linear strength of assocation between pairs of variables. ** p &lt; 0.005, * p &lt; 0.05, blank is not signifcant at \alpha = 0.05." title="" id="1" name="Picture"/>
             <a:graphic>
               <a:graphicData uri="http://schemas.openxmlformats.org/drawingml/2006/picture">
                 <pic:pic>
@@ -1746,7 +1827,7 @@
         <w:pStyle w:val="ImageCaption"/>
       </w:pPr>
       <w:r>
-        <w:t xml:space="preserve">Figure 5: Principal components analyses (PCA) and correlation matrices for water quality variables by week for April to July 2021 in response to wastewater discharge form Piney Point for (a) area 1, (b) area 2, and (c) area 3 (Figure</w:t>
+        <w:t xml:space="preserve">Figure 5: Principal components analyses (PCA) and correlation matrices for water quality variables by week for April to July 2021 in response to wastewater discharge from Piney Point for (a) area 1, (b) area 2, and (c) area 3 (Figure</w:t>
       </w:r>
       <w:r>
         <w:t xml:space="preserve"> </w:t>
@@ -1772,8 +1853,253 @@
         <w:t xml:space="preserve">= 0.05.</w:t>
       </w:r>
     </w:p>
-    <w:bookmarkEnd w:id="42"/>
-    <w:bookmarkStart w:id="43" w:name="tables"/>
+    <w:p>
+      <w:pPr>
+        <w:pStyle w:val="CaptionedFigure"/>
+      </w:pPr>
+      <w:r>
+        <w:drawing>
+          <wp:inline>
+            <wp:extent cx="5943600" cy="5200650"/>
+            <wp:effectExtent b="0" l="0" r="0" t="0"/>
+            <wp:docPr descr="Figure 6: Results for (a) seagrass and (b) macroalgae rapid response transect surveys at a site (S3T6, -82.55866 W longitude, 27.64483 N latitude) near Piney Point. Sample dates in 2021 are shown in rows with transect meter results shown in columns. Results show dominance of manatee grass (Syringodium filiforme) and red macroalgae groups, with abundances of Lyngbya sp. (cyanobacteria) peaking in June and green macroalgae (Ulva sp.) increasing in July. Abundances are Braun-Blanquet coverage estimates." title="" id="1" name="Picture"/>
+            <a:graphic>
+              <a:graphicData uri="http://schemas.openxmlformats.org/drawingml/2006/picture">
+                <pic:pic>
+                  <pic:nvPicPr>
+                    <pic:cNvPr descr="C:/proj/piney-point-manu/figs/trnex.jpeg" id="0" name="Picture"/>
+                    <pic:cNvPicPr>
+                      <a:picLocks noChangeArrowheads="1" noChangeAspect="1"/>
+                    </pic:cNvPicPr>
+                  </pic:nvPicPr>
+                  <pic:blipFill>
+                    <a:blip r:embed="rId42"/>
+                    <a:stretch>
+                      <a:fillRect/>
+                    </a:stretch>
+                  </pic:blipFill>
+                  <pic:spPr bwMode="auto">
+                    <a:xfrm>
+                      <a:off x="0" y="0"/>
+                      <a:ext cx="5943600" cy="5200650"/>
+                    </a:xfrm>
+                    <a:prstGeom prst="rect">
+                      <a:avLst/>
+                    </a:prstGeom>
+                    <a:noFill/>
+                    <a:ln w="9525">
+                      <a:noFill/>
+                      <a:headEnd/>
+                      <a:tailEnd/>
+                    </a:ln>
+                  </pic:spPr>
+                </pic:pic>
+              </a:graphicData>
+            </a:graphic>
+          </wp:inline>
+        </w:drawing>
+      </w:r>
+    </w:p>
+    <w:p>
+      <w:pPr>
+        <w:pStyle w:val="ImageCaption"/>
+      </w:pPr>
+      <w:r>
+        <w:t xml:space="preserve">Figure 6: Results for (a) seagrass and (b) macroalgae rapid response transect surveys at a site (S3T6, -82.55866 W longitude, 27.64483 N latitude) near Piney Point. Sample dates in 2021 are shown in rows with transect meter results shown in columns. Results show dominance of manatee grass (</w:t>
+      </w:r>
+      <w:r>
+        <w:rPr>
+          <w:iCs/>
+          <w:i/>
+        </w:rPr>
+        <w:t xml:space="preserve">Syringodium filiforme</w:t>
+      </w:r>
+      <w:r>
+        <w:t xml:space="preserve">) and red macroalgae groups, with abundances of</w:t>
+      </w:r>
+      <w:r>
+        <w:t xml:space="preserve"> </w:t>
+      </w:r>
+      <w:r>
+        <w:rPr>
+          <w:iCs/>
+          <w:i/>
+        </w:rPr>
+        <w:t xml:space="preserve">Lyngbya sp.</w:t>
+      </w:r>
+      <w:r>
+        <w:t xml:space="preserve"> </w:t>
+      </w:r>
+      <w:r>
+        <w:t xml:space="preserve">(cyanobacteria) peaking in June and green macroalgae (</w:t>
+      </w:r>
+      <w:r>
+        <w:rPr>
+          <w:iCs/>
+          <w:i/>
+        </w:rPr>
+        <w:t xml:space="preserve">Ulva sp.</w:t>
+      </w:r>
+      <w:r>
+        <w:t xml:space="preserve">) increasing in July. Abundances are Braun-Blanquet coverage estimates.</w:t>
+      </w:r>
+    </w:p>
+    <w:p>
+      <w:pPr>
+        <w:pStyle w:val="CaptionedFigure"/>
+      </w:pPr>
+      <w:r>
+        <w:drawing>
+          <wp:inline>
+            <wp:extent cx="5943600" cy="4457700"/>
+            <wp:effectExtent b="0" l="0" r="0" t="0"/>
+            <wp:docPr descr="Figure 7: Frquency occurrence estimates for (a) area 1 and (b) area 2 (Figure 1a) for seagrass (top) and macroalgae (bottom) rapid response transect surveys across all transects (n = r nrow(rstrnpts)) near Piney Point. Estimates are grouped by sample months in 2021. Frequency occurrences are absolute for each taxa based on presence/absence." title="" id="1" name="Picture"/>
+            <a:graphic>
+              <a:graphicData uri="http://schemas.openxmlformats.org/drawingml/2006/picture">
+                <pic:pic>
+                  <pic:nvPicPr>
+                    <pic:cNvPr descr="C:/proj/piney-point-manu/figs/trnfrq.jpeg" id="0" name="Picture"/>
+                    <pic:cNvPicPr>
+                      <a:picLocks noChangeArrowheads="1" noChangeAspect="1"/>
+                    </pic:cNvPicPr>
+                  </pic:nvPicPr>
+                  <pic:blipFill>
+                    <a:blip r:embed="rId43"/>
+                    <a:stretch>
+                      <a:fillRect/>
+                    </a:stretch>
+                  </pic:blipFill>
+                  <pic:spPr bwMode="auto">
+                    <a:xfrm>
+                      <a:off x="0" y="0"/>
+                      <a:ext cx="5943600" cy="4457700"/>
+                    </a:xfrm>
+                    <a:prstGeom prst="rect">
+                      <a:avLst/>
+                    </a:prstGeom>
+                    <a:noFill/>
+                    <a:ln w="9525">
+                      <a:noFill/>
+                      <a:headEnd/>
+                      <a:tailEnd/>
+                    </a:ln>
+                  </pic:spPr>
+                </pic:pic>
+              </a:graphicData>
+            </a:graphic>
+          </wp:inline>
+        </w:drawing>
+      </w:r>
+    </w:p>
+    <w:p>
+      <w:pPr>
+        <w:pStyle w:val="ImageCaption"/>
+      </w:pPr>
+      <w:r>
+        <w:t xml:space="preserve">Figure 7: Frquency occurrence estimates for (a) area 1 and (b) area 2 (Figure</w:t>
+      </w:r>
+      <w:r>
+        <w:t xml:space="preserve"> </w:t>
+      </w:r>
+      <w:r>
+        <w:t xml:space="preserve">1</w:t>
+      </w:r>
+      <w:r>
+        <w:t xml:space="preserve">a) for seagrass (top) and macroalgae (bottom) rapid response transect surveys across all transects (n =</w:t>
+      </w:r>
+      <w:r>
+        <w:t xml:space="preserve"> </w:t>
+      </w:r>
+      <w:r>
+        <w:rPr>
+          <w:rStyle w:val="VerbatimChar"/>
+        </w:rPr>
+        <w:t xml:space="preserve">r nrow(rstrnpts)</w:t>
+      </w:r>
+      <w:r>
+        <w:t xml:space="preserve">) near Piney Point. Estimates are grouped by sample months in 2021. Frequency occurrences are absolute for each taxa based on presence/absence.</w:t>
+      </w:r>
+    </w:p>
+    <w:p>
+      <w:pPr>
+        <w:pStyle w:val="CaptionedFigure"/>
+      </w:pPr>
+      <w:r>
+        <w:drawing>
+          <wp:inline>
+            <wp:extent cx="5943600" cy="2377440"/>
+            <wp:effectExtent b="0" l="0" r="0" t="0"/>
+            <wp:docPr descr="Figure 8: Principal components analysis (PCA) and correlation matrix for water quality variables, macroalgae, and seagrasses by week for April to July 2021 in response to wastewater discharge from Piney Point. Only areas 1 and 3 (Figure 1a) are included where seagrass transects were surveyed. All variables were standardized to zero mean and unit variance prior to PCA. Variables with log-normal distribution were log-transformed prior to analysis. Thick black lines in the correlation matrix separate water quality, macroalgae, and seagrass variables. Pearson correlations indicate the linear strength of assocation between pairs of variables. ** p &lt; 0.005, * p &lt; 0.05, blank is not signifcant at \alpha = 0.05." title="" id="1" name="Picture"/>
+            <a:graphic>
+              <a:graphicData uri="http://schemas.openxmlformats.org/drawingml/2006/picture">
+                <pic:pic>
+                  <pic:nvPicPr>
+                    <pic:cNvPr descr="C:/proj/piney-point-manu/figs/allpcacors.jpeg" id="0" name="Picture"/>
+                    <pic:cNvPicPr>
+                      <a:picLocks noChangeArrowheads="1" noChangeAspect="1"/>
+                    </pic:cNvPicPr>
+                  </pic:nvPicPr>
+                  <pic:blipFill>
+                    <a:blip r:embed="rId44"/>
+                    <a:stretch>
+                      <a:fillRect/>
+                    </a:stretch>
+                  </pic:blipFill>
+                  <pic:spPr bwMode="auto">
+                    <a:xfrm>
+                      <a:off x="0" y="0"/>
+                      <a:ext cx="5943600" cy="2377440"/>
+                    </a:xfrm>
+                    <a:prstGeom prst="rect">
+                      <a:avLst/>
+                    </a:prstGeom>
+                    <a:noFill/>
+                    <a:ln w="9525">
+                      <a:noFill/>
+                      <a:headEnd/>
+                      <a:tailEnd/>
+                    </a:ln>
+                  </pic:spPr>
+                </pic:pic>
+              </a:graphicData>
+            </a:graphic>
+          </wp:inline>
+        </w:drawing>
+      </w:r>
+    </w:p>
+    <w:p>
+      <w:pPr>
+        <w:pStyle w:val="ImageCaption"/>
+      </w:pPr>
+      <w:r>
+        <w:t xml:space="preserve">Figure 8: Principal components analysis (PCA) and correlation matrix for water quality variables, macroalgae, and seagrasses by week for April to July 2021 in response to wastewater discharge from Piney Point. Only areas 1 and 3 (Figure</w:t>
+      </w:r>
+      <w:r>
+        <w:t xml:space="preserve"> </w:t>
+      </w:r>
+      <w:r>
+        <w:t xml:space="preserve">1</w:t>
+      </w:r>
+      <w:r>
+        <w:t xml:space="preserve">a) are included where seagrass transects were surveyed. All variables were standardized to zero mean and unit variance prior to PCA. Variables with log-normal distribution were log-transformed prior to analysis. Thick black lines in the correlation matrix separate water quality, macroalgae, and seagrass variables. Pearson correlations indicate the linear strength of assocation between pairs of variables. ** p &lt; 0.005, * p &lt; 0.05, blank is not signifcant at</w:t>
+      </w:r>
+      <w:r>
+        <w:t xml:space="preserve"> </w:t>
+      </w:r>
+      <m:oMath>
+        <m:r>
+          <m:t>α</m:t>
+        </m:r>
+      </m:oMath>
+      <w:r>
+        <w:t xml:space="preserve"> </w:t>
+      </w:r>
+      <w:r>
+        <w:t xml:space="preserve">= 0.05.</w:t>
+      </w:r>
+    </w:p>
+    <w:bookmarkEnd w:id="45"/>
+    <w:bookmarkStart w:id="46" w:name="tables"/>
     <w:p>
       <w:pPr>
         <w:pStyle w:val="Heading1"/>
@@ -1782,8 +2108,8 @@
         <w:t xml:space="preserve">Tables</w:t>
       </w:r>
     </w:p>
-    <w:bookmarkEnd w:id="43"/>
-    <w:bookmarkStart w:id="91" w:name="references"/>
+    <w:bookmarkEnd w:id="46"/>
+    <w:bookmarkStart w:id="94" w:name="references"/>
     <w:p>
       <w:pPr>
         <w:pStyle w:val="Heading1"/>
@@ -1792,8 +2118,8 @@
         <w:t xml:space="preserve">References</w:t>
       </w:r>
     </w:p>
-    <w:bookmarkStart w:id="90" w:name="refs"/>
-    <w:bookmarkStart w:id="45" w:name="ref-Beck18"/>
+    <w:bookmarkStart w:id="93" w:name="refs"/>
+    <w:bookmarkStart w:id="48" w:name="ref-Beck18"/>
     <w:p>
       <w:pPr>
         <w:pStyle w:val="Bibliography"/>
@@ -1822,7 +2148,7 @@
       <w:r>
         <w:t xml:space="preserve"> </w:t>
       </w:r>
-      <w:hyperlink r:id="rId44">
+      <w:hyperlink r:id="rId47">
         <w:r>
           <w:rPr>
             <w:rStyle w:val="Hyperlink"/>
@@ -1831,8 +2157,8 @@
         </w:r>
       </w:hyperlink>
     </w:p>
-    <w:bookmarkEnd w:id="45"/>
-    <w:bookmarkStart w:id="47" w:name="ref-Beck18g"/>
+    <w:bookmarkEnd w:id="48"/>
+    <w:bookmarkStart w:id="50" w:name="ref-Beck18g"/>
     <w:p>
       <w:pPr>
         <w:pStyle w:val="Bibliography"/>
@@ -1843,7 +2169,7 @@
       <w:r>
         <w:t xml:space="preserve"> </w:t>
       </w:r>
-      <w:hyperlink r:id="rId46">
+      <w:hyperlink r:id="rId49">
         <w:r>
           <w:rPr>
             <w:rStyle w:val="Hyperlink"/>
@@ -1852,8 +2178,8 @@
         </w:r>
       </w:hyperlink>
     </w:p>
-    <w:bookmarkEnd w:id="47"/>
-    <w:bookmarkStart w:id="48" w:name="ref-Burke17"/>
+    <w:bookmarkEnd w:id="50"/>
+    <w:bookmarkStart w:id="51" w:name="ref-Burke17"/>
     <w:p>
       <w:pPr>
         <w:pStyle w:val="Bibliography"/>
@@ -1874,8 +2200,8 @@
         <w:t xml:space="preserve">(No. 10b-17). Tampa Bay Estuary Program, St. Petersburg, Florida.</w:t>
       </w:r>
     </w:p>
-    <w:bookmarkEnd w:id="48"/>
-    <w:bookmarkStart w:id="50" w:name="ref-Burnett01"/>
+    <w:bookmarkEnd w:id="51"/>
+    <w:bookmarkStart w:id="53" w:name="ref-Burnett01"/>
     <w:p>
       <w:pPr>
         <w:pStyle w:val="Bibliography"/>
@@ -1886,7 +2212,7 @@
       <w:r>
         <w:t xml:space="preserve"> </w:t>
       </w:r>
-      <w:hyperlink r:id="rId49">
+      <w:hyperlink r:id="rId52">
         <w:r>
           <w:rPr>
             <w:rStyle w:val="Hyperlink"/>
@@ -1895,8 +2221,8 @@
         </w:r>
       </w:hyperlink>
     </w:p>
-    <w:bookmarkEnd w:id="50"/>
-    <w:bookmarkStart w:id="51" w:name="ref-Dixon95"/>
+    <w:bookmarkEnd w:id="53"/>
+    <w:bookmarkStart w:id="54" w:name="ref-Dixon95"/>
     <w:p>
       <w:pPr>
         <w:pStyle w:val="Bibliography"/>
@@ -1948,8 +2274,8 @@
         <w:t xml:space="preserve">lorida. Number 425, Mote Marine Lab, Sarasota, Florida.</w:t>
       </w:r>
     </w:p>
-    <w:bookmarkEnd w:id="51"/>
-    <w:bookmarkStart w:id="53" w:name="ref-elzrelli15"/>
+    <w:bookmarkEnd w:id="54"/>
+    <w:bookmarkStart w:id="56" w:name="ref-elzrelli15"/>
     <w:p>
       <w:pPr>
         <w:pStyle w:val="Bibliography"/>
@@ -1996,7 +2322,7 @@
       <w:r>
         <w:t xml:space="preserve"> </w:t>
       </w:r>
-      <w:hyperlink r:id="rId52">
+      <w:hyperlink r:id="rId55">
         <w:r>
           <w:rPr>
             <w:rStyle w:val="Hyperlink"/>
@@ -2005,8 +2331,8 @@
         </w:r>
       </w:hyperlink>
     </w:p>
-    <w:bookmarkEnd w:id="53"/>
-    <w:bookmarkStart w:id="55" w:name="ref-Garrett11"/>
+    <w:bookmarkEnd w:id="56"/>
+    <w:bookmarkStart w:id="58" w:name="ref-Garrett11"/>
     <w:p>
       <w:pPr>
         <w:pStyle w:val="Bibliography"/>
@@ -2017,7 +2343,7 @@
       <w:r>
         <w:t xml:space="preserve"> </w:t>
       </w:r>
-      <w:hyperlink r:id="rId54">
+      <w:hyperlink r:id="rId57">
         <w:r>
           <w:rPr>
             <w:rStyle w:val="Hyperlink"/>
@@ -2026,8 +2352,8 @@
         </w:r>
       </w:hyperlink>
     </w:p>
-    <w:bookmarkEnd w:id="55"/>
-    <w:bookmarkStart w:id="57" w:name="ref-Greening06"/>
+    <w:bookmarkEnd w:id="58"/>
+    <w:bookmarkStart w:id="60" w:name="ref-Greening06"/>
     <w:p>
       <w:pPr>
         <w:pStyle w:val="Bibliography"/>
@@ -2074,7 +2400,7 @@
       <w:r>
         <w:t xml:space="preserve"> </w:t>
       </w:r>
-      <w:hyperlink r:id="rId56">
+      <w:hyperlink r:id="rId59">
         <w:r>
           <w:rPr>
             <w:rStyle w:val="Hyperlink"/>
@@ -2083,8 +2409,8 @@
         </w:r>
       </w:hyperlink>
     </w:p>
-    <w:bookmarkEnd w:id="57"/>
-    <w:bookmarkStart w:id="58" w:name="ref-Greening16"/>
+    <w:bookmarkEnd w:id="60"/>
+    <w:bookmarkStart w:id="61" w:name="ref-Greening16"/>
     <w:p>
       <w:pPr>
         <w:pStyle w:val="Bibliography"/>
@@ -2126,8 +2452,8 @@
         <w:t xml:space="preserve">), in: Finlayson, C.M., Milton, G.R., Prentice, R.C., Davidson, N.C. (Eds.), The Wetland Book. Springer, Berlin, Germany, pp. 1–12.</w:t>
       </w:r>
     </w:p>
-    <w:bookmarkEnd w:id="58"/>
-    <w:bookmarkStart w:id="60" w:name="ref-Greening14"/>
+    <w:bookmarkEnd w:id="61"/>
+    <w:bookmarkStart w:id="63" w:name="ref-Greening14"/>
     <w:p>
       <w:pPr>
         <w:pStyle w:val="Bibliography"/>
@@ -2147,7 +2473,7 @@
       <w:r>
         <w:t xml:space="preserve"> </w:t>
       </w:r>
-      <w:hyperlink r:id="rId59">
+      <w:hyperlink r:id="rId62">
         <w:r>
           <w:rPr>
             <w:rStyle w:val="Hyperlink"/>
@@ -2156,8 +2482,8 @@
         </w:r>
       </w:hyperlink>
     </w:p>
-    <w:bookmarkEnd w:id="60"/>
-    <w:bookmarkStart w:id="61" w:name="ref-Henderson04"/>
+    <w:bookmarkEnd w:id="63"/>
+    <w:bookmarkStart w:id="64" w:name="ref-Henderson04"/>
     <w:p>
       <w:pPr>
         <w:pStyle w:val="Bibliography"/>
@@ -2184,8 +2510,8 @@
         <w:t xml:space="preserve">oint phosphate plant: An environmental analysis.</w:t>
       </w:r>
     </w:p>
-    <w:bookmarkEnd w:id="61"/>
-    <w:bookmarkStart w:id="63" w:name="ref-Howarth06"/>
+    <w:bookmarkEnd w:id="64"/>
+    <w:bookmarkStart w:id="66" w:name="ref-Howarth06"/>
     <w:p>
       <w:pPr>
         <w:pStyle w:val="Bibliography"/>
@@ -2193,7 +2519,7 @@
       <w:r>
         <w:t xml:space="preserve">Howarth, R.W., Marino, R., 2006. Nitrogen as the limiting nutrient for eutrophication in coastal marine ecosystems: Evolving views over three decades. Limnology and oceanography 51, 364–376. https://doi.org/</w:t>
       </w:r>
-      <w:hyperlink r:id="rId62">
+      <w:hyperlink r:id="rId65">
         <w:r>
           <w:rPr>
             <w:rStyle w:val="Hyperlink"/>
@@ -2202,8 +2528,8 @@
         </w:r>
       </w:hyperlink>
     </w:p>
-    <w:bookmarkEnd w:id="63"/>
-    <w:bookmarkStart w:id="65" w:name="ref-Hudson11"/>
+    <w:bookmarkEnd w:id="66"/>
+    <w:bookmarkStart w:id="68" w:name="ref-Hudson11"/>
     <w:p>
       <w:pPr>
         <w:pStyle w:val="Bibliography"/>
@@ -2214,7 +2540,7 @@
       <w:r>
         <w:t xml:space="preserve"> </w:t>
       </w:r>
-      <w:hyperlink r:id="rId64">
+      <w:hyperlink r:id="rId67">
         <w:r>
           <w:rPr>
             <w:rStyle w:val="Hyperlink"/>
@@ -2223,8 +2549,8 @@
         </w:r>
       </w:hyperlink>
     </w:p>
-    <w:bookmarkEnd w:id="65"/>
-    <w:bookmarkStart w:id="66" w:name="ref-Janicki96"/>
+    <w:bookmarkEnd w:id="68"/>
+    <w:bookmarkStart w:id="69" w:name="ref-Janicki96"/>
     <w:p>
       <w:pPr>
         <w:pStyle w:val="Bibliography"/>
@@ -2251,8 +2577,8 @@
         <w:t xml:space="preserve">ay estuary: An empirically based approach to setting management targets (No. 06-96). Tampa Bay National Estuary Program, St. Petersburg, Florida.</w:t>
       </w:r>
     </w:p>
-    <w:bookmarkEnd w:id="66"/>
-    <w:bookmarkStart w:id="67" w:name="ref-Janicki17"/>
+    <w:bookmarkEnd w:id="69"/>
+    <w:bookmarkStart w:id="70" w:name="ref-Janicki17"/>
     <w:p>
       <w:pPr>
         <w:pStyle w:val="Bibliography"/>
@@ -2288,8 +2614,8 @@
         <w:t xml:space="preserve">lorida: 2012-2016 (No. 04-17). Tampa Bay Estuary Program, St. Petersburg, Florida.</w:t>
       </w:r>
     </w:p>
-    <w:bookmarkEnd w:id="67"/>
-    <w:bookmarkStart w:id="68" w:name="ref-Janicki08"/>
+    <w:bookmarkEnd w:id="70"/>
+    <w:bookmarkStart w:id="71" w:name="ref-Janicki08"/>
     <w:p>
       <w:pPr>
         <w:pStyle w:val="Bibliography"/>
@@ -2298,8 +2624,8 @@
         <w:t xml:space="preserve">Janicki Environmental, Inc., 2008. Estimation of nitrogen loading from residential irrigation. Tampa Bay Estuary Program, St. Petersburg, Florida.</w:t>
       </w:r>
     </w:p>
-    <w:bookmarkEnd w:id="68"/>
-    <w:bookmarkStart w:id="69" w:name="ref-Kenworthy96"/>
+    <w:bookmarkEnd w:id="71"/>
+    <w:bookmarkStart w:id="72" w:name="ref-Kenworthy96"/>
     <w:p>
       <w:pPr>
         <w:pStyle w:val="Bibliography"/>
@@ -2340,8 +2666,8 @@
         <w:t xml:space="preserve">derived from the relationship between diffuse light attenuation and maximum depth distribution. Estuaries 19, 740–750.</w:t>
       </w:r>
     </w:p>
-    <w:bookmarkEnd w:id="69"/>
-    <w:bookmarkStart w:id="70" w:name="ref-Ohara17"/>
+    <w:bookmarkEnd w:id="72"/>
+    <w:bookmarkStart w:id="73" w:name="ref-Ohara17"/>
     <w:p>
       <w:pPr>
         <w:pStyle w:val="Bibliography"/>
@@ -2368,8 +2694,8 @@
         <w:t xml:space="preserve">ay (No. 10-17). Tampa Bay Estuary Program, St. Petersburg, Florida.</w:t>
       </w:r>
     </w:p>
-    <w:bookmarkEnd w:id="70"/>
-    <w:bookmarkStart w:id="72" w:name="ref-Nixon95"/>
+    <w:bookmarkEnd w:id="73"/>
+    <w:bookmarkStart w:id="75" w:name="ref-Nixon95"/>
     <w:p>
       <w:pPr>
         <w:pStyle w:val="Bibliography"/>
@@ -2380,7 +2706,7 @@
       <w:r>
         <w:t xml:space="preserve"> </w:t>
       </w:r>
-      <w:hyperlink r:id="rId71">
+      <w:hyperlink r:id="rId74">
         <w:r>
           <w:rPr>
             <w:rStyle w:val="Hyperlink"/>
@@ -2389,8 +2715,8 @@
         </w:r>
       </w:hyperlink>
     </w:p>
-    <w:bookmarkEnd w:id="72"/>
-    <w:bookmarkStart w:id="73" w:name="ref-Parker12"/>
+    <w:bookmarkEnd w:id="75"/>
+    <w:bookmarkStart w:id="76" w:name="ref-Parker12"/>
     <w:p>
       <w:pPr>
         <w:pStyle w:val="Bibliography"/>
@@ -2426,8 +2752,8 @@
         <w:t xml:space="preserve">stuary. Estuarine, Coastal, and Shelf Science 104, 91–101.</w:t>
       </w:r>
     </w:p>
-    <w:bookmarkEnd w:id="73"/>
-    <w:bookmarkStart w:id="75" w:name="ref-Perez16"/>
+    <w:bookmarkEnd w:id="76"/>
+    <w:bookmarkStart w:id="78" w:name="ref-Perez16"/>
     <w:p>
       <w:pPr>
         <w:pStyle w:val="Bibliography"/>
@@ -2438,7 +2764,7 @@
       <w:r>
         <w:t xml:space="preserve"> </w:t>
       </w:r>
-      <w:hyperlink r:id="rId74">
+      <w:hyperlink r:id="rId77">
         <w:r>
           <w:rPr>
             <w:rStyle w:val="Hyperlink"/>
@@ -2447,8 +2773,8 @@
         </w:r>
       </w:hyperlink>
     </w:p>
-    <w:bookmarkEnd w:id="75"/>
-    <w:bookmarkStart w:id="77" w:name="ref-Perez10"/>
+    <w:bookmarkEnd w:id="78"/>
+    <w:bookmarkStart w:id="80" w:name="ref-Perez10"/>
     <w:p>
       <w:pPr>
         <w:pStyle w:val="Bibliography"/>
@@ -2474,7 +2800,7 @@
       <w:r>
         <w:t xml:space="preserve"> </w:t>
       </w:r>
-      <w:hyperlink r:id="rId76">
+      <w:hyperlink r:id="rId79">
         <w:r>
           <w:rPr>
             <w:rStyle w:val="Hyperlink"/>
@@ -2483,8 +2809,8 @@
         </w:r>
       </w:hyperlink>
     </w:p>
-    <w:bookmarkEnd w:id="77"/>
-    <w:bookmarkStart w:id="79" w:name="ref-Poor13"/>
+    <w:bookmarkEnd w:id="80"/>
+    <w:bookmarkStart w:id="82" w:name="ref-Poor13"/>
     <w:p>
       <w:pPr>
         <w:pStyle w:val="Bibliography"/>
@@ -2504,7 +2830,7 @@
       <w:r>
         <w:t xml:space="preserve"> </w:t>
       </w:r>
-      <w:hyperlink r:id="rId78">
+      <w:hyperlink r:id="rId81">
         <w:r>
           <w:rPr>
             <w:rStyle w:val="Hyperlink"/>
@@ -2513,8 +2839,8 @@
         </w:r>
       </w:hyperlink>
     </w:p>
-    <w:bookmarkEnd w:id="79"/>
-    <w:bookmarkStart w:id="81" w:name="ref-Sanders13"/>
+    <w:bookmarkEnd w:id="82"/>
+    <w:bookmarkStart w:id="84" w:name="ref-Sanders13"/>
     <w:p>
       <w:pPr>
         <w:pStyle w:val="Bibliography"/>
@@ -2525,7 +2851,7 @@
       <w:r>
         <w:t xml:space="preserve"> </w:t>
       </w:r>
-      <w:hyperlink r:id="rId80">
+      <w:hyperlink r:id="rId83">
         <w:r>
           <w:rPr>
             <w:rStyle w:val="Hyperlink"/>
@@ -2534,8 +2860,8 @@
         </w:r>
       </w:hyperlink>
     </w:p>
-    <w:bookmarkEnd w:id="81"/>
-    <w:bookmarkStart w:id="83" w:name="ref-Sherwood14"/>
+    <w:bookmarkEnd w:id="84"/>
+    <w:bookmarkStart w:id="86" w:name="ref-Sherwood14"/>
     <w:p>
       <w:pPr>
         <w:pStyle w:val="Bibliography"/>
@@ -2564,7 +2890,7 @@
       <w:r>
         <w:t xml:space="preserve"> </w:t>
       </w:r>
-      <w:hyperlink r:id="rId82">
+      <w:hyperlink r:id="rId85">
         <w:r>
           <w:rPr>
             <w:rStyle w:val="Hyperlink"/>
@@ -2573,8 +2899,8 @@
         </w:r>
       </w:hyperlink>
     </w:p>
-    <w:bookmarkEnd w:id="83"/>
-    <w:bookmarkStart w:id="85" w:name="ref-Sherwood17"/>
+    <w:bookmarkEnd w:id="86"/>
+    <w:bookmarkStart w:id="88" w:name="ref-Sherwood17"/>
     <w:p>
       <w:pPr>
         <w:pStyle w:val="Bibliography"/>
@@ -2594,7 +2920,7 @@
       <w:r>
         <w:t xml:space="preserve"> </w:t>
       </w:r>
-      <w:hyperlink r:id="rId84">
+      <w:hyperlink r:id="rId87">
         <w:r>
           <w:rPr>
             <w:rStyle w:val="Hyperlink"/>
@@ -2603,8 +2929,8 @@
         </w:r>
       </w:hyperlink>
     </w:p>
-    <w:bookmarkEnd w:id="85"/>
-    <w:bookmarkStart w:id="87" w:name="ref-Tayibi09"/>
+    <w:bookmarkEnd w:id="88"/>
+    <w:bookmarkStart w:id="90" w:name="ref-Tayibi09"/>
     <w:p>
       <w:pPr>
         <w:pStyle w:val="Bibliography"/>
@@ -2615,7 +2941,7 @@
       <w:r>
         <w:t xml:space="preserve"> </w:t>
       </w:r>
-      <w:hyperlink r:id="rId86">
+      <w:hyperlink r:id="rId89">
         <w:r>
           <w:rPr>
             <w:rStyle w:val="Hyperlink"/>
@@ -2624,8 +2950,8 @@
         </w:r>
       </w:hyperlink>
     </w:p>
-    <w:bookmarkEnd w:id="87"/>
-    <w:bookmarkStart w:id="89" w:name="ref-Tomasko20"/>
+    <w:bookmarkEnd w:id="90"/>
+    <w:bookmarkStart w:id="92" w:name="ref-Tomasko20"/>
     <w:p>
       <w:pPr>
         <w:pStyle w:val="Bibliography"/>
@@ -2678,7 +3004,7 @@
       <w:r>
         <w:t xml:space="preserve"> </w:t>
       </w:r>
-      <w:hyperlink r:id="rId88">
+      <w:hyperlink r:id="rId91">
         <w:r>
           <w:rPr>
             <w:rStyle w:val="Hyperlink"/>
@@ -2687,9 +3013,9 @@
         </w:r>
       </w:hyperlink>
     </w:p>
-    <w:bookmarkEnd w:id="89"/>
-    <w:bookmarkEnd w:id="90"/>
-    <w:bookmarkEnd w:id="91"/>
+    <w:bookmarkEnd w:id="92"/>
+    <w:bookmarkEnd w:id="93"/>
+    <w:bookmarkEnd w:id="94"/>
     <w:sectPr>
       <w:footerReference w:type="default" r:id="rId9"/>
       <w:pgSz w:w="12240" w:h="15840"/>

</xml_diff>

<commit_message>
redtide and fish kills figure added
</commit_message>
<xml_diff>
--- a/manu-draft.docx
+++ b/manu-draft.docx
@@ -281,7 +281,7 @@
         <w:pStyle w:val="FirstParagraph"/>
       </w:pPr>
       <w:r>
-        <w:t xml:space="preserve">Last manuscript build 2021-08-16 13:58:15</w:t>
+        <w:t xml:space="preserve">Last manuscript build 2021-08-16 15:35:42</w:t>
       </w:r>
     </w:p>
     <w:bookmarkStart w:id="26" w:name="abstract"/>
@@ -1355,7 +1355,19 @@
         </w:numPr>
       </w:pPr>
       <w:r>
-        <w:t xml:space="preserve">Fig x Red tide historic and current, include fish kill reports</w:t>
+        <w:t xml:space="preserve">Figure</w:t>
+      </w:r>
+      <w:r>
+        <w:t xml:space="preserve"> </w:t>
+      </w:r>
+      <w:r>
+        <w:t xml:space="preserve">9</w:t>
+      </w:r>
+      <w:r>
+        <w:t xml:space="preserve"> </w:t>
+      </w:r>
+      <w:r>
+        <w:t xml:space="preserve">red tide historic and current, fish kill reports historic and current</w:t>
       </w:r>
     </w:p>
     <w:p>
@@ -1537,7 +1549,7 @@
       </w:r>
     </w:p>
     <w:bookmarkEnd w:id="36"/>
-    <w:bookmarkStart w:id="45" w:name="figures"/>
+    <w:bookmarkStart w:id="48" w:name="figures"/>
     <w:p>
       <w:pPr>
         <w:pStyle w:val="Heading1"/>
@@ -2098,8 +2110,136 @@
         <w:t xml:space="preserve">= 0.05.</w:t>
       </w:r>
     </w:p>
-    <w:bookmarkEnd w:id="45"/>
-    <w:bookmarkStart w:id="46" w:name="tables"/>
+    <w:p>
+      <w:pPr>
+        <w:pStyle w:val="CaptionedFigure"/>
+      </w:pPr>
+      <w:r>
+        <w:drawing>
+          <wp:inline>
+            <wp:extent cx="5486400" cy="7315200"/>
+            <wp:effectExtent b="0" l="0" r="0" t="0"/>
+            <wp:docPr descr="Figure 9: Karenia brevis concentrations (100k cells/L) and number of fish kill reports for the contiguous record showing cell concentrations (a) by year and (b) by week in 2021 and reported fish kills by city (Tampa, St. Petersburg) (c) by year and (d) by week in 2021. Red tide concentrations show minimum, tenth percentile, median, 90th percentile, and maximum for each year or week for middle and lower Tampa Bay. K. brevis cell counts are from NOAA Harmful Algal BloomS Observing System (HABSOS, https://www.ncei.noaa.gov/maps/habsos), Fish kill reports are from Florida Wildlife Research Insitute Fish Kill Database, attributed to K. brevis (https://public.myfwc.com/FWRI/FishKillReport/)." title="" id="1" name="Picture"/>
+            <a:graphic>
+              <a:graphicData uri="http://schemas.openxmlformats.org/drawingml/2006/picture">
+                <pic:pic>
+                  <pic:nvPicPr>
+                    <pic:cNvPr descr="figs/redtide.jpeg" id="0" name="Picture"/>
+                    <pic:cNvPicPr>
+                      <a:picLocks noChangeArrowheads="1" noChangeAspect="1"/>
+                    </pic:cNvPicPr>
+                  </pic:nvPicPr>
+                  <pic:blipFill>
+                    <a:blip r:embed="rId45"/>
+                    <a:stretch>
+                      <a:fillRect/>
+                    </a:stretch>
+                  </pic:blipFill>
+                  <pic:spPr bwMode="auto">
+                    <a:xfrm>
+                      <a:off x="0" y="0"/>
+                      <a:ext cx="5486400" cy="7315200"/>
+                    </a:xfrm>
+                    <a:prstGeom prst="rect">
+                      <a:avLst/>
+                    </a:prstGeom>
+                    <a:noFill/>
+                    <a:ln w="9525">
+                      <a:noFill/>
+                      <a:headEnd/>
+                      <a:tailEnd/>
+                    </a:ln>
+                  </pic:spPr>
+                </pic:pic>
+              </a:graphicData>
+            </a:graphic>
+          </wp:inline>
+        </w:drawing>
+      </w:r>
+    </w:p>
+    <w:p>
+      <w:pPr>
+        <w:pStyle w:val="ImageCaption"/>
+      </w:pPr>
+      <w:r>
+        <w:t xml:space="preserve">Figure 9:</w:t>
+      </w:r>
+      <w:r>
+        <w:t xml:space="preserve"> </w:t>
+      </w:r>
+      <w:r>
+        <w:rPr>
+          <w:iCs/>
+          <w:i/>
+        </w:rPr>
+        <w:t xml:space="preserve">Karenia brevis</w:t>
+      </w:r>
+      <w:r>
+        <w:t xml:space="preserve"> </w:t>
+      </w:r>
+      <w:r>
+        <w:t xml:space="preserve">concentrations (100k cells/L) and number of fish kill reports for the contiguous record showing cell concentrations (a) by year and (b) by week in 2021 and reported fish kills by city (Tampa, St. Petersburg) (c) by year and (d) by week in 2021. Red tide concentrations show minimum, tenth percentile, median, 90th percentile, and maximum for each year or week for middle and lower Tampa Bay.</w:t>
+      </w:r>
+      <w:r>
+        <w:t xml:space="preserve"> </w:t>
+      </w:r>
+      <w:r>
+        <w:rPr>
+          <w:iCs/>
+          <w:i/>
+        </w:rPr>
+        <w:t xml:space="preserve">K. brevis</w:t>
+      </w:r>
+      <w:r>
+        <w:t xml:space="preserve"> </w:t>
+      </w:r>
+      <w:r>
+        <w:t xml:space="preserve">cell counts are from NOAA Harmful Algal BloomS Observing System (HABSOS,</w:t>
+      </w:r>
+      <w:r>
+        <w:t xml:space="preserve"> </w:t>
+      </w:r>
+      <w:hyperlink r:id="rId46">
+        <w:r>
+          <w:rPr>
+            <w:rStyle w:val="Hyperlink"/>
+          </w:rPr>
+          <w:t xml:space="preserve">https://www.ncei.noaa.gov/maps/habsos</w:t>
+        </w:r>
+      </w:hyperlink>
+      <w:r>
+        <w:t xml:space="preserve">), Fish kill reports are from Florida Wildlife Research Insitute Fish Kill Database, attributed to</w:t>
+      </w:r>
+      <w:r>
+        <w:t xml:space="preserve"> </w:t>
+      </w:r>
+      <w:r>
+        <w:rPr>
+          <w:iCs/>
+          <w:i/>
+        </w:rPr>
+        <w:t xml:space="preserve">K. brevis</w:t>
+      </w:r>
+      <w:r>
+        <w:t xml:space="preserve"> </w:t>
+      </w:r>
+      <w:r>
+        <w:t xml:space="preserve">(</w:t>
+      </w:r>
+      <w:hyperlink r:id="rId47">
+        <w:r>
+          <w:rPr>
+            <w:rStyle w:val="Hyperlink"/>
+          </w:rPr>
+          <w:t xml:space="preserve">https://public.myfwc.com/FWRI/FishKillReport/</w:t>
+        </w:r>
+      </w:hyperlink>
+      <w:r>
+        <w:t xml:space="preserve">).</w:t>
+      </w:r>
+    </w:p>
+    <w:bookmarkEnd w:id="48"/>
+    <w:bookmarkStart w:id="49" w:name="tables"/>
     <w:p>
       <w:pPr>
         <w:pStyle w:val="Heading1"/>
@@ -2108,8 +2248,8 @@
         <w:t xml:space="preserve">Tables</w:t>
       </w:r>
     </w:p>
-    <w:bookmarkEnd w:id="46"/>
-    <w:bookmarkStart w:id="94" w:name="references"/>
+    <w:bookmarkEnd w:id="49"/>
+    <w:bookmarkStart w:id="97" w:name="references"/>
     <w:p>
       <w:pPr>
         <w:pStyle w:val="Heading1"/>
@@ -2118,8 +2258,8 @@
         <w:t xml:space="preserve">References</w:t>
       </w:r>
     </w:p>
-    <w:bookmarkStart w:id="93" w:name="refs"/>
-    <w:bookmarkStart w:id="48" w:name="ref-Beck18"/>
+    <w:bookmarkStart w:id="96" w:name="refs"/>
+    <w:bookmarkStart w:id="51" w:name="ref-Beck18"/>
     <w:p>
       <w:pPr>
         <w:pStyle w:val="Bibliography"/>
@@ -2148,7 +2288,7 @@
       <w:r>
         <w:t xml:space="preserve"> </w:t>
       </w:r>
-      <w:hyperlink r:id="rId47">
+      <w:hyperlink r:id="rId50">
         <w:r>
           <w:rPr>
             <w:rStyle w:val="Hyperlink"/>
@@ -2157,8 +2297,8 @@
         </w:r>
       </w:hyperlink>
     </w:p>
-    <w:bookmarkEnd w:id="48"/>
-    <w:bookmarkStart w:id="50" w:name="ref-Beck18g"/>
+    <w:bookmarkEnd w:id="51"/>
+    <w:bookmarkStart w:id="53" w:name="ref-Beck18g"/>
     <w:p>
       <w:pPr>
         <w:pStyle w:val="Bibliography"/>
@@ -2169,7 +2309,7 @@
       <w:r>
         <w:t xml:space="preserve"> </w:t>
       </w:r>
-      <w:hyperlink r:id="rId49">
+      <w:hyperlink r:id="rId52">
         <w:r>
           <w:rPr>
             <w:rStyle w:val="Hyperlink"/>
@@ -2178,8 +2318,8 @@
         </w:r>
       </w:hyperlink>
     </w:p>
-    <w:bookmarkEnd w:id="50"/>
-    <w:bookmarkStart w:id="51" w:name="ref-Burke17"/>
+    <w:bookmarkEnd w:id="53"/>
+    <w:bookmarkStart w:id="54" w:name="ref-Burke17"/>
     <w:p>
       <w:pPr>
         <w:pStyle w:val="Bibliography"/>
@@ -2200,8 +2340,8 @@
         <w:t xml:space="preserve">(No. 10b-17). Tampa Bay Estuary Program, St. Petersburg, Florida.</w:t>
       </w:r>
     </w:p>
-    <w:bookmarkEnd w:id="51"/>
-    <w:bookmarkStart w:id="53" w:name="ref-Burnett01"/>
+    <w:bookmarkEnd w:id="54"/>
+    <w:bookmarkStart w:id="56" w:name="ref-Burnett01"/>
     <w:p>
       <w:pPr>
         <w:pStyle w:val="Bibliography"/>
@@ -2212,7 +2352,7 @@
       <w:r>
         <w:t xml:space="preserve"> </w:t>
       </w:r>
-      <w:hyperlink r:id="rId52">
+      <w:hyperlink r:id="rId55">
         <w:r>
           <w:rPr>
             <w:rStyle w:val="Hyperlink"/>
@@ -2221,8 +2361,8 @@
         </w:r>
       </w:hyperlink>
     </w:p>
-    <w:bookmarkEnd w:id="53"/>
-    <w:bookmarkStart w:id="54" w:name="ref-Dixon95"/>
+    <w:bookmarkEnd w:id="56"/>
+    <w:bookmarkStart w:id="57" w:name="ref-Dixon95"/>
     <w:p>
       <w:pPr>
         <w:pStyle w:val="Bibliography"/>
@@ -2274,8 +2414,8 @@
         <w:t xml:space="preserve">lorida. Number 425, Mote Marine Lab, Sarasota, Florida.</w:t>
       </w:r>
     </w:p>
-    <w:bookmarkEnd w:id="54"/>
-    <w:bookmarkStart w:id="56" w:name="ref-elzrelli15"/>
+    <w:bookmarkEnd w:id="57"/>
+    <w:bookmarkStart w:id="59" w:name="ref-elzrelli15"/>
     <w:p>
       <w:pPr>
         <w:pStyle w:val="Bibliography"/>
@@ -2322,7 +2462,7 @@
       <w:r>
         <w:t xml:space="preserve"> </w:t>
       </w:r>
-      <w:hyperlink r:id="rId55">
+      <w:hyperlink r:id="rId58">
         <w:r>
           <w:rPr>
             <w:rStyle w:val="Hyperlink"/>
@@ -2331,8 +2471,8 @@
         </w:r>
       </w:hyperlink>
     </w:p>
-    <w:bookmarkEnd w:id="56"/>
-    <w:bookmarkStart w:id="58" w:name="ref-Garrett11"/>
+    <w:bookmarkEnd w:id="59"/>
+    <w:bookmarkStart w:id="61" w:name="ref-Garrett11"/>
     <w:p>
       <w:pPr>
         <w:pStyle w:val="Bibliography"/>
@@ -2343,7 +2483,7 @@
       <w:r>
         <w:t xml:space="preserve"> </w:t>
       </w:r>
-      <w:hyperlink r:id="rId57">
+      <w:hyperlink r:id="rId60">
         <w:r>
           <w:rPr>
             <w:rStyle w:val="Hyperlink"/>
@@ -2352,8 +2492,8 @@
         </w:r>
       </w:hyperlink>
     </w:p>
-    <w:bookmarkEnd w:id="58"/>
-    <w:bookmarkStart w:id="60" w:name="ref-Greening06"/>
+    <w:bookmarkEnd w:id="61"/>
+    <w:bookmarkStart w:id="63" w:name="ref-Greening06"/>
     <w:p>
       <w:pPr>
         <w:pStyle w:val="Bibliography"/>
@@ -2400,7 +2540,7 @@
       <w:r>
         <w:t xml:space="preserve"> </w:t>
       </w:r>
-      <w:hyperlink r:id="rId59">
+      <w:hyperlink r:id="rId62">
         <w:r>
           <w:rPr>
             <w:rStyle w:val="Hyperlink"/>
@@ -2409,8 +2549,8 @@
         </w:r>
       </w:hyperlink>
     </w:p>
-    <w:bookmarkEnd w:id="60"/>
-    <w:bookmarkStart w:id="61" w:name="ref-Greening16"/>
+    <w:bookmarkEnd w:id="63"/>
+    <w:bookmarkStart w:id="64" w:name="ref-Greening16"/>
     <w:p>
       <w:pPr>
         <w:pStyle w:val="Bibliography"/>
@@ -2452,8 +2592,8 @@
         <w:t xml:space="preserve">), in: Finlayson, C.M., Milton, G.R., Prentice, R.C., Davidson, N.C. (Eds.), The Wetland Book. Springer, Berlin, Germany, pp. 1–12.</w:t>
       </w:r>
     </w:p>
-    <w:bookmarkEnd w:id="61"/>
-    <w:bookmarkStart w:id="63" w:name="ref-Greening14"/>
+    <w:bookmarkEnd w:id="64"/>
+    <w:bookmarkStart w:id="66" w:name="ref-Greening14"/>
     <w:p>
       <w:pPr>
         <w:pStyle w:val="Bibliography"/>
@@ -2473,7 +2613,7 @@
       <w:r>
         <w:t xml:space="preserve"> </w:t>
       </w:r>
-      <w:hyperlink r:id="rId62">
+      <w:hyperlink r:id="rId65">
         <w:r>
           <w:rPr>
             <w:rStyle w:val="Hyperlink"/>
@@ -2482,8 +2622,8 @@
         </w:r>
       </w:hyperlink>
     </w:p>
-    <w:bookmarkEnd w:id="63"/>
-    <w:bookmarkStart w:id="64" w:name="ref-Henderson04"/>
+    <w:bookmarkEnd w:id="66"/>
+    <w:bookmarkStart w:id="67" w:name="ref-Henderson04"/>
     <w:p>
       <w:pPr>
         <w:pStyle w:val="Bibliography"/>
@@ -2510,8 +2650,8 @@
         <w:t xml:space="preserve">oint phosphate plant: An environmental analysis.</w:t>
       </w:r>
     </w:p>
-    <w:bookmarkEnd w:id="64"/>
-    <w:bookmarkStart w:id="66" w:name="ref-Howarth06"/>
+    <w:bookmarkEnd w:id="67"/>
+    <w:bookmarkStart w:id="69" w:name="ref-Howarth06"/>
     <w:p>
       <w:pPr>
         <w:pStyle w:val="Bibliography"/>
@@ -2519,7 +2659,7 @@
       <w:r>
         <w:t xml:space="preserve">Howarth, R.W., Marino, R., 2006. Nitrogen as the limiting nutrient for eutrophication in coastal marine ecosystems: Evolving views over three decades. Limnology and oceanography 51, 364–376. https://doi.org/</w:t>
       </w:r>
-      <w:hyperlink r:id="rId65">
+      <w:hyperlink r:id="rId68">
         <w:r>
           <w:rPr>
             <w:rStyle w:val="Hyperlink"/>
@@ -2528,8 +2668,8 @@
         </w:r>
       </w:hyperlink>
     </w:p>
-    <w:bookmarkEnd w:id="66"/>
-    <w:bookmarkStart w:id="68" w:name="ref-Hudson11"/>
+    <w:bookmarkEnd w:id="69"/>
+    <w:bookmarkStart w:id="71" w:name="ref-Hudson11"/>
     <w:p>
       <w:pPr>
         <w:pStyle w:val="Bibliography"/>
@@ -2540,7 +2680,7 @@
       <w:r>
         <w:t xml:space="preserve"> </w:t>
       </w:r>
-      <w:hyperlink r:id="rId67">
+      <w:hyperlink r:id="rId70">
         <w:r>
           <w:rPr>
             <w:rStyle w:val="Hyperlink"/>
@@ -2549,8 +2689,8 @@
         </w:r>
       </w:hyperlink>
     </w:p>
-    <w:bookmarkEnd w:id="68"/>
-    <w:bookmarkStart w:id="69" w:name="ref-Janicki96"/>
+    <w:bookmarkEnd w:id="71"/>
+    <w:bookmarkStart w:id="72" w:name="ref-Janicki96"/>
     <w:p>
       <w:pPr>
         <w:pStyle w:val="Bibliography"/>
@@ -2577,8 +2717,8 @@
         <w:t xml:space="preserve">ay estuary: An empirically based approach to setting management targets (No. 06-96). Tampa Bay National Estuary Program, St. Petersburg, Florida.</w:t>
       </w:r>
     </w:p>
-    <w:bookmarkEnd w:id="69"/>
-    <w:bookmarkStart w:id="70" w:name="ref-Janicki17"/>
+    <w:bookmarkEnd w:id="72"/>
+    <w:bookmarkStart w:id="73" w:name="ref-Janicki17"/>
     <w:p>
       <w:pPr>
         <w:pStyle w:val="Bibliography"/>
@@ -2614,8 +2754,8 @@
         <w:t xml:space="preserve">lorida: 2012-2016 (No. 04-17). Tampa Bay Estuary Program, St. Petersburg, Florida.</w:t>
       </w:r>
     </w:p>
-    <w:bookmarkEnd w:id="70"/>
-    <w:bookmarkStart w:id="71" w:name="ref-Janicki08"/>
+    <w:bookmarkEnd w:id="73"/>
+    <w:bookmarkStart w:id="74" w:name="ref-Janicki08"/>
     <w:p>
       <w:pPr>
         <w:pStyle w:val="Bibliography"/>
@@ -2624,8 +2764,8 @@
         <w:t xml:space="preserve">Janicki Environmental, Inc., 2008. Estimation of nitrogen loading from residential irrigation. Tampa Bay Estuary Program, St. Petersburg, Florida.</w:t>
       </w:r>
     </w:p>
-    <w:bookmarkEnd w:id="71"/>
-    <w:bookmarkStart w:id="72" w:name="ref-Kenworthy96"/>
+    <w:bookmarkEnd w:id="74"/>
+    <w:bookmarkStart w:id="75" w:name="ref-Kenworthy96"/>
     <w:p>
       <w:pPr>
         <w:pStyle w:val="Bibliography"/>
@@ -2666,8 +2806,8 @@
         <w:t xml:space="preserve">derived from the relationship between diffuse light attenuation and maximum depth distribution. Estuaries 19, 740–750.</w:t>
       </w:r>
     </w:p>
-    <w:bookmarkEnd w:id="72"/>
-    <w:bookmarkStart w:id="73" w:name="ref-Ohara17"/>
+    <w:bookmarkEnd w:id="75"/>
+    <w:bookmarkStart w:id="76" w:name="ref-Ohara17"/>
     <w:p>
       <w:pPr>
         <w:pStyle w:val="Bibliography"/>
@@ -2694,8 +2834,8 @@
         <w:t xml:space="preserve">ay (No. 10-17). Tampa Bay Estuary Program, St. Petersburg, Florida.</w:t>
       </w:r>
     </w:p>
-    <w:bookmarkEnd w:id="73"/>
-    <w:bookmarkStart w:id="75" w:name="ref-Nixon95"/>
+    <w:bookmarkEnd w:id="76"/>
+    <w:bookmarkStart w:id="78" w:name="ref-Nixon95"/>
     <w:p>
       <w:pPr>
         <w:pStyle w:val="Bibliography"/>
@@ -2706,7 +2846,7 @@
       <w:r>
         <w:t xml:space="preserve"> </w:t>
       </w:r>
-      <w:hyperlink r:id="rId74">
+      <w:hyperlink r:id="rId77">
         <w:r>
           <w:rPr>
             <w:rStyle w:val="Hyperlink"/>
@@ -2715,8 +2855,8 @@
         </w:r>
       </w:hyperlink>
     </w:p>
-    <w:bookmarkEnd w:id="75"/>
-    <w:bookmarkStart w:id="76" w:name="ref-Parker12"/>
+    <w:bookmarkEnd w:id="78"/>
+    <w:bookmarkStart w:id="79" w:name="ref-Parker12"/>
     <w:p>
       <w:pPr>
         <w:pStyle w:val="Bibliography"/>
@@ -2752,8 +2892,8 @@
         <w:t xml:space="preserve">stuary. Estuarine, Coastal, and Shelf Science 104, 91–101.</w:t>
       </w:r>
     </w:p>
-    <w:bookmarkEnd w:id="76"/>
-    <w:bookmarkStart w:id="78" w:name="ref-Perez16"/>
+    <w:bookmarkEnd w:id="79"/>
+    <w:bookmarkStart w:id="81" w:name="ref-Perez16"/>
     <w:p>
       <w:pPr>
         <w:pStyle w:val="Bibliography"/>
@@ -2764,7 +2904,7 @@
       <w:r>
         <w:t xml:space="preserve"> </w:t>
       </w:r>
-      <w:hyperlink r:id="rId77">
+      <w:hyperlink r:id="rId80">
         <w:r>
           <w:rPr>
             <w:rStyle w:val="Hyperlink"/>
@@ -2773,8 +2913,8 @@
         </w:r>
       </w:hyperlink>
     </w:p>
-    <w:bookmarkEnd w:id="78"/>
-    <w:bookmarkStart w:id="80" w:name="ref-Perez10"/>
+    <w:bookmarkEnd w:id="81"/>
+    <w:bookmarkStart w:id="83" w:name="ref-Perez10"/>
     <w:p>
       <w:pPr>
         <w:pStyle w:val="Bibliography"/>
@@ -2800,7 +2940,7 @@
       <w:r>
         <w:t xml:space="preserve"> </w:t>
       </w:r>
-      <w:hyperlink r:id="rId79">
+      <w:hyperlink r:id="rId82">
         <w:r>
           <w:rPr>
             <w:rStyle w:val="Hyperlink"/>
@@ -2809,8 +2949,8 @@
         </w:r>
       </w:hyperlink>
     </w:p>
-    <w:bookmarkEnd w:id="80"/>
-    <w:bookmarkStart w:id="82" w:name="ref-Poor13"/>
+    <w:bookmarkEnd w:id="83"/>
+    <w:bookmarkStart w:id="85" w:name="ref-Poor13"/>
     <w:p>
       <w:pPr>
         <w:pStyle w:val="Bibliography"/>
@@ -2830,7 +2970,7 @@
       <w:r>
         <w:t xml:space="preserve"> </w:t>
       </w:r>
-      <w:hyperlink r:id="rId81">
+      <w:hyperlink r:id="rId84">
         <w:r>
           <w:rPr>
             <w:rStyle w:val="Hyperlink"/>
@@ -2839,8 +2979,8 @@
         </w:r>
       </w:hyperlink>
     </w:p>
-    <w:bookmarkEnd w:id="82"/>
-    <w:bookmarkStart w:id="84" w:name="ref-Sanders13"/>
+    <w:bookmarkEnd w:id="85"/>
+    <w:bookmarkStart w:id="87" w:name="ref-Sanders13"/>
     <w:p>
       <w:pPr>
         <w:pStyle w:val="Bibliography"/>
@@ -2851,7 +2991,7 @@
       <w:r>
         <w:t xml:space="preserve"> </w:t>
       </w:r>
-      <w:hyperlink r:id="rId83">
+      <w:hyperlink r:id="rId86">
         <w:r>
           <w:rPr>
             <w:rStyle w:val="Hyperlink"/>
@@ -2860,8 +3000,8 @@
         </w:r>
       </w:hyperlink>
     </w:p>
-    <w:bookmarkEnd w:id="84"/>
-    <w:bookmarkStart w:id="86" w:name="ref-Sherwood14"/>
+    <w:bookmarkEnd w:id="87"/>
+    <w:bookmarkStart w:id="89" w:name="ref-Sherwood14"/>
     <w:p>
       <w:pPr>
         <w:pStyle w:val="Bibliography"/>
@@ -2890,7 +3030,7 @@
       <w:r>
         <w:t xml:space="preserve"> </w:t>
       </w:r>
-      <w:hyperlink r:id="rId85">
+      <w:hyperlink r:id="rId88">
         <w:r>
           <w:rPr>
             <w:rStyle w:val="Hyperlink"/>
@@ -2899,8 +3039,8 @@
         </w:r>
       </w:hyperlink>
     </w:p>
-    <w:bookmarkEnd w:id="86"/>
-    <w:bookmarkStart w:id="88" w:name="ref-Sherwood17"/>
+    <w:bookmarkEnd w:id="89"/>
+    <w:bookmarkStart w:id="91" w:name="ref-Sherwood17"/>
     <w:p>
       <w:pPr>
         <w:pStyle w:val="Bibliography"/>
@@ -2920,7 +3060,7 @@
       <w:r>
         <w:t xml:space="preserve"> </w:t>
       </w:r>
-      <w:hyperlink r:id="rId87">
+      <w:hyperlink r:id="rId90">
         <w:r>
           <w:rPr>
             <w:rStyle w:val="Hyperlink"/>
@@ -2929,8 +3069,8 @@
         </w:r>
       </w:hyperlink>
     </w:p>
-    <w:bookmarkEnd w:id="88"/>
-    <w:bookmarkStart w:id="90" w:name="ref-Tayibi09"/>
+    <w:bookmarkEnd w:id="91"/>
+    <w:bookmarkStart w:id="93" w:name="ref-Tayibi09"/>
     <w:p>
       <w:pPr>
         <w:pStyle w:val="Bibliography"/>
@@ -2941,7 +3081,7 @@
       <w:r>
         <w:t xml:space="preserve"> </w:t>
       </w:r>
-      <w:hyperlink r:id="rId89">
+      <w:hyperlink r:id="rId92">
         <w:r>
           <w:rPr>
             <w:rStyle w:val="Hyperlink"/>
@@ -2950,8 +3090,8 @@
         </w:r>
       </w:hyperlink>
     </w:p>
-    <w:bookmarkEnd w:id="90"/>
-    <w:bookmarkStart w:id="92" w:name="ref-Tomasko20"/>
+    <w:bookmarkEnd w:id="93"/>
+    <w:bookmarkStart w:id="95" w:name="ref-Tomasko20"/>
     <w:p>
       <w:pPr>
         <w:pStyle w:val="Bibliography"/>
@@ -3004,7 +3144,7 @@
       <w:r>
         <w:t xml:space="preserve"> </w:t>
       </w:r>
-      <w:hyperlink r:id="rId91">
+      <w:hyperlink r:id="rId94">
         <w:r>
           <w:rPr>
             <w:rStyle w:val="Hyperlink"/>
@@ -3013,9 +3153,9 @@
         </w:r>
       </w:hyperlink>
     </w:p>
-    <w:bookmarkEnd w:id="92"/>
-    <w:bookmarkEnd w:id="93"/>
-    <w:bookmarkEnd w:id="94"/>
+    <w:bookmarkEnd w:id="95"/>
+    <w:bookmarkEnd w:id="96"/>
+    <w:bookmarkEnd w:id="97"/>
     <w:sectPr>
       <w:footerReference w:type="default" r:id="rId9"/>
       <w:pgSz w:w="12240" w:h="15840"/>

</xml_diff>

<commit_message>
water quality summary table added
</commit_message>
<xml_diff>
--- a/manu-draft.docx
+++ b/manu-draft.docx
@@ -281,7 +281,7 @@
         <w:pStyle w:val="FirstParagraph"/>
       </w:pPr>
       <w:r>
-        <w:t xml:space="preserve">Last manuscript build 2021-08-16 15:35:42</w:t>
+        <w:t xml:space="preserve">Last manuscript build 2021-08-16 17:42:38</w:t>
       </w:r>
     </w:p>
     <w:bookmarkStart w:id="26" w:name="abstract"/>
@@ -1378,7 +1378,19 @@
         </w:numPr>
       </w:pPr>
       <w:r>
-        <w:t xml:space="preserve">Table 1 Data collected</w:t>
+        <w:t xml:space="preserve">Table</w:t>
+      </w:r>
+      <w:r>
+        <w:t xml:space="preserve"> </w:t>
+      </w:r>
+      <w:r>
+        <w:t xml:space="preserve">1</w:t>
+      </w:r>
+      <w:r>
+        <w:t xml:space="preserve"> </w:t>
+      </w:r>
+      <w:r>
+        <w:t xml:space="preserve">water quality data collected and summarized</w:t>
       </w:r>
     </w:p>
     <w:p>
@@ -2248,6 +2260,2265 @@
         <w:t xml:space="preserve">Tables</w:t>
       </w:r>
     </w:p>
+    <w:p>
+      <w:pPr>
+        <w:pStyle w:val="TableCaption"/>
+      </w:pPr>
+      <w:r>
+        <w:t xml:space="preserve">Table 1: Summary of water quality variables collected from March to July 2021 in response to wastewater discharge from Piney Point. Variables are grouped by major areas interest for evaluating status and trends shown in Figure</w:t>
+      </w:r>
+      <w:r>
+        <w:t xml:space="preserve"> </w:t>
+      </w:r>
+      <w:r>
+        <w:t xml:space="preserve">1</w:t>
+      </w:r>
+      <w:r>
+        <w:t xml:space="preserve">a. Summaries are median, maximum, and minimum values. Total observations (N obs.) and values in rnage, above, or below normal ranges are also shown. Normal ranges are defined as within +/-1 standard deviation of the mean for the month of observation from 2006 to 2021 for values collected at the nearest long-term monitoring site to each sample location.</w:t>
+      </w:r>
+    </w:p>
+    <w:tbl>
+      <w:tblPr>
+        <w:tblStyle w:val="Table"/>
+        <w:tblW w:type="pct" w:w="0.0"/>
+        <w:tblLook w:firstRow="1" w:lastRow="0" w:firstColumn="0" w:lastColumn="0" w:noHBand="0" w:noVBand="0" w:val="0020"/>
+        <w:tblCaption w:val="Table 1: Summary of water quality variables collected from March to July 2021 in response to wastewater discharge from Piney Point. Variables are grouped by major areas interest for evaluating status and trends shown in Figure 1a. Summaries are median, maximum, and minimum values. Total observations (N obs.) and values in rnage, above, or below normal ranges are also shown. Normal ranges are defined as within +/-1 standard deviation of the mean for the month of observation from 2006 to 2021 for values collected at the nearest long-term monitoring site to each sample location."/>
+      </w:tblPr>
+      <w:tblGrid/>
+      <w:tr>
+        <w:tc>
+          <w:p>
+            <w:pPr>
+              <w:pStyle w:val="Compact"/>
+              <w:jc w:val="left"/>
+            </w:pPr>
+            <w:r>
+              <w:t xml:space="preserve">Area</w:t>
+            </w:r>
+          </w:p>
+        </w:tc>
+        <w:tc>
+          <w:p>
+            <w:pPr>
+              <w:pStyle w:val="Compact"/>
+              <w:jc w:val="left"/>
+            </w:pPr>
+            <w:r>
+              <w:t xml:space="preserve">Water quality variable</w:t>
+            </w:r>
+          </w:p>
+        </w:tc>
+        <w:tc>
+          <w:p>
+            <w:pPr>
+              <w:pStyle w:val="Compact"/>
+              <w:jc w:val="left"/>
+            </w:pPr>
+            <w:r>
+              <w:t xml:space="preserve">Med. (Min., Max.)</w:t>
+            </w:r>
+          </w:p>
+        </w:tc>
+        <w:tc>
+          <w:p>
+            <w:pPr>
+              <w:pStyle w:val="Compact"/>
+              <w:jc w:val="right"/>
+            </w:pPr>
+            <w:r>
+              <w:t xml:space="preserve">N obs.</w:t>
+            </w:r>
+          </w:p>
+        </w:tc>
+        <w:tc>
+          <w:p>
+            <w:pPr>
+              <w:pStyle w:val="Compact"/>
+              <w:jc w:val="right"/>
+            </w:pPr>
+            <w:r>
+              <w:t xml:space="preserve">in range</w:t>
+            </w:r>
+          </w:p>
+        </w:tc>
+        <w:tc>
+          <w:p>
+            <w:pPr>
+              <w:pStyle w:val="Compact"/>
+              <w:jc w:val="right"/>
+            </w:pPr>
+            <w:r>
+              <w:t xml:space="preserve">above</w:t>
+            </w:r>
+          </w:p>
+        </w:tc>
+        <w:tc>
+          <w:p>
+            <w:pPr>
+              <w:pStyle w:val="Compact"/>
+              <w:jc w:val="right"/>
+            </w:pPr>
+            <w:r>
+              <w:t xml:space="preserve">below</w:t>
+            </w:r>
+          </w:p>
+        </w:tc>
+      </w:tr>
+      <w:tr>
+        <w:tc>
+          <w:p>
+            <w:pPr>
+              <w:pStyle w:val="Compact"/>
+              <w:jc w:val="left"/>
+            </w:pPr>
+            <w:r>
+              <w:t xml:space="preserve">1</w:t>
+            </w:r>
+          </w:p>
+        </w:tc>
+        <w:tc>
+          <w:p>
+            <w:pPr>
+              <w:pStyle w:val="Compact"/>
+              <w:jc w:val="left"/>
+            </w:pPr>
+            <w:r>
+              <w:t xml:space="preserve">Chl-a (ug/L)</w:t>
+            </w:r>
+          </w:p>
+        </w:tc>
+        <w:tc>
+          <w:p>
+            <w:pPr>
+              <w:pStyle w:val="Compact"/>
+              <w:jc w:val="left"/>
+            </w:pPr>
+            <w:r>
+              <w:t xml:space="preserve">4.5 (1.1, 265.01)</w:t>
+            </w:r>
+          </w:p>
+        </w:tc>
+        <w:tc>
+          <w:p>
+            <w:pPr>
+              <w:pStyle w:val="Compact"/>
+              <w:jc w:val="right"/>
+            </w:pPr>
+            <w:r>
+              <w:t xml:space="preserve">440</w:t>
+            </w:r>
+          </w:p>
+        </w:tc>
+        <w:tc>
+          <w:p>
+            <w:pPr>
+              <w:pStyle w:val="Compact"/>
+              <w:jc w:val="right"/>
+            </w:pPr>
+            <w:r>
+              <w:t xml:space="preserve">180</w:t>
+            </w:r>
+          </w:p>
+        </w:tc>
+        <w:tc>
+          <w:p>
+            <w:pPr>
+              <w:pStyle w:val="Compact"/>
+              <w:jc w:val="right"/>
+            </w:pPr>
+            <w:r>
+              <w:t xml:space="preserve">223</w:t>
+            </w:r>
+          </w:p>
+        </w:tc>
+        <w:tc>
+          <w:p>
+            <w:pPr>
+              <w:pStyle w:val="Compact"/>
+              <w:jc w:val="right"/>
+            </w:pPr>
+            <w:r>
+              <w:t xml:space="preserve">37</w:t>
+            </w:r>
+          </w:p>
+        </w:tc>
+      </w:tr>
+      <w:tr>
+        <w:tc>
+          <w:p/>
+        </w:tc>
+        <w:tc>
+          <w:p>
+            <w:pPr>
+              <w:pStyle w:val="Compact"/>
+              <w:jc w:val="left"/>
+            </w:pPr>
+            <w:r>
+              <w:t xml:space="preserve">DO (% sat.)</w:t>
+            </w:r>
+          </w:p>
+        </w:tc>
+        <w:tc>
+          <w:p>
+            <w:pPr>
+              <w:pStyle w:val="Compact"/>
+              <w:jc w:val="left"/>
+            </w:pPr>
+            <w:r>
+              <w:t xml:space="preserve">98.4 (28.3, 215.3)</w:t>
+            </w:r>
+          </w:p>
+        </w:tc>
+        <w:tc>
+          <w:p>
+            <w:pPr>
+              <w:pStyle w:val="Compact"/>
+              <w:jc w:val="right"/>
+            </w:pPr>
+            <w:r>
+              <w:t xml:space="preserve">386</w:t>
+            </w:r>
+          </w:p>
+        </w:tc>
+        <w:tc>
+          <w:p>
+            <w:pPr>
+              <w:pStyle w:val="Compact"/>
+              <w:jc w:val="right"/>
+            </w:pPr>
+            <w:r>
+              <w:t xml:space="preserve">104</w:t>
+            </w:r>
+          </w:p>
+        </w:tc>
+        <w:tc>
+          <w:p>
+            <w:pPr>
+              <w:pStyle w:val="Compact"/>
+              <w:jc w:val="right"/>
+            </w:pPr>
+            <w:r>
+              <w:t xml:space="preserve">192</w:t>
+            </w:r>
+          </w:p>
+        </w:tc>
+        <w:tc>
+          <w:p>
+            <w:pPr>
+              <w:pStyle w:val="Compact"/>
+              <w:jc w:val="right"/>
+            </w:pPr>
+            <w:r>
+              <w:t xml:space="preserve">90</w:t>
+            </w:r>
+          </w:p>
+        </w:tc>
+      </w:tr>
+      <w:tr>
+        <w:tc>
+          <w:p/>
+        </w:tc>
+        <w:tc>
+          <w:p>
+            <w:pPr>
+              <w:pStyle w:val="Compact"/>
+              <w:jc w:val="left"/>
+            </w:pPr>
+            <w:r>
+              <w:t xml:space="preserve">NH3, NH4+ (mg/L)</w:t>
+            </w:r>
+          </w:p>
+        </w:tc>
+        <w:tc>
+          <w:p>
+            <w:pPr>
+              <w:pStyle w:val="Compact"/>
+              <w:jc w:val="left"/>
+            </w:pPr>
+            <w:r>
+              <w:t xml:space="preserve">0.008 (0, 14.86)</w:t>
+            </w:r>
+          </w:p>
+        </w:tc>
+        <w:tc>
+          <w:p>
+            <w:pPr>
+              <w:pStyle w:val="Compact"/>
+              <w:jc w:val="right"/>
+            </w:pPr>
+            <w:r>
+              <w:t xml:space="preserve">430</w:t>
+            </w:r>
+          </w:p>
+        </w:tc>
+        <w:tc>
+          <w:p>
+            <w:pPr>
+              <w:pStyle w:val="Compact"/>
+              <w:jc w:val="right"/>
+            </w:pPr>
+            <w:r>
+              <w:t xml:space="preserve">216</w:t>
+            </w:r>
+          </w:p>
+        </w:tc>
+        <w:tc>
+          <w:p>
+            <w:pPr>
+              <w:pStyle w:val="Compact"/>
+              <w:jc w:val="right"/>
+            </w:pPr>
+            <w:r>
+              <w:t xml:space="preserve">99</w:t>
+            </w:r>
+          </w:p>
+        </w:tc>
+        <w:tc>
+          <w:p>
+            <w:pPr>
+              <w:pStyle w:val="Compact"/>
+              <w:jc w:val="right"/>
+            </w:pPr>
+            <w:r>
+              <w:t xml:space="preserve">115</w:t>
+            </w:r>
+          </w:p>
+        </w:tc>
+      </w:tr>
+      <w:tr>
+        <w:tc>
+          <w:p/>
+        </w:tc>
+        <w:tc>
+          <w:p>
+            <w:pPr>
+              <w:pStyle w:val="Compact"/>
+              <w:jc w:val="left"/>
+            </w:pPr>
+            <w:r>
+              <w:t xml:space="preserve">Nitrate/Nitrite (mg/L)</w:t>
+            </w:r>
+          </w:p>
+        </w:tc>
+        <w:tc>
+          <w:p>
+            <w:pPr>
+              <w:pStyle w:val="Compact"/>
+              <w:jc w:val="left"/>
+            </w:pPr>
+            <w:r>
+              <w:t xml:space="preserve">0.01 (0, 0.14352)</w:t>
+            </w:r>
+          </w:p>
+        </w:tc>
+        <w:tc>
+          <w:p>
+            <w:pPr>
+              <w:pStyle w:val="Compact"/>
+              <w:jc w:val="right"/>
+            </w:pPr>
+            <w:r>
+              <w:t xml:space="preserve">219</w:t>
+            </w:r>
+          </w:p>
+        </w:tc>
+        <w:tc>
+          <w:p>
+            <w:pPr>
+              <w:pStyle w:val="Compact"/>
+              <w:jc w:val="right"/>
+            </w:pPr>
+            <w:r>
+              <w:t xml:space="preserve">104</w:t>
+            </w:r>
+          </w:p>
+        </w:tc>
+        <w:tc>
+          <w:p>
+            <w:pPr>
+              <w:pStyle w:val="Compact"/>
+              <w:jc w:val="right"/>
+            </w:pPr>
+            <w:r>
+              <w:t xml:space="preserve">22</w:t>
+            </w:r>
+          </w:p>
+        </w:tc>
+        <w:tc>
+          <w:p>
+            <w:pPr>
+              <w:pStyle w:val="Compact"/>
+              <w:jc w:val="right"/>
+            </w:pPr>
+            <w:r>
+              <w:t xml:space="preserve">93</w:t>
+            </w:r>
+          </w:p>
+        </w:tc>
+      </w:tr>
+      <w:tr>
+        <w:tc>
+          <w:p/>
+        </w:tc>
+        <w:tc>
+          <w:p>
+            <w:pPr>
+              <w:pStyle w:val="Compact"/>
+              <w:jc w:val="left"/>
+            </w:pPr>
+            <w:r>
+              <w:t xml:space="preserve">pH</w:t>
+            </w:r>
+          </w:p>
+        </w:tc>
+        <w:tc>
+          <w:p>
+            <w:pPr>
+              <w:pStyle w:val="Compact"/>
+              <w:jc w:val="left"/>
+            </w:pPr>
+            <w:r>
+              <w:t xml:space="preserve">8.1 (7, 9.1)</w:t>
+            </w:r>
+          </w:p>
+        </w:tc>
+        <w:tc>
+          <w:p>
+            <w:pPr>
+              <w:pStyle w:val="Compact"/>
+              <w:jc w:val="right"/>
+            </w:pPr>
+            <w:r>
+              <w:t xml:space="preserve">432</w:t>
+            </w:r>
+          </w:p>
+        </w:tc>
+        <w:tc>
+          <w:p>
+            <w:pPr>
+              <w:pStyle w:val="Compact"/>
+              <w:jc w:val="right"/>
+            </w:pPr>
+            <w:r>
+              <w:t xml:space="preserve">204</w:t>
+            </w:r>
+          </w:p>
+        </w:tc>
+        <w:tc>
+          <w:p>
+            <w:pPr>
+              <w:pStyle w:val="Compact"/>
+              <w:jc w:val="right"/>
+            </w:pPr>
+            <w:r>
+              <w:t xml:space="preserve">167</w:t>
+            </w:r>
+          </w:p>
+        </w:tc>
+        <w:tc>
+          <w:p>
+            <w:pPr>
+              <w:pStyle w:val="Compact"/>
+              <w:jc w:val="right"/>
+            </w:pPr>
+            <w:r>
+              <w:t xml:space="preserve">61</w:t>
+            </w:r>
+          </w:p>
+        </w:tc>
+      </w:tr>
+      <w:tr>
+        <w:tc>
+          <w:p/>
+        </w:tc>
+        <w:tc>
+          <w:p>
+            <w:pPr>
+              <w:pStyle w:val="Compact"/>
+              <w:jc w:val="left"/>
+            </w:pPr>
+            <w:r>
+              <w:t xml:space="preserve">Sal (ppt)</w:t>
+            </w:r>
+          </w:p>
+        </w:tc>
+        <w:tc>
+          <w:p>
+            <w:pPr>
+              <w:pStyle w:val="Compact"/>
+              <w:jc w:val="left"/>
+            </w:pPr>
+            <w:r>
+              <w:t xml:space="preserve">30.4 (12.9, 34.6)</w:t>
+            </w:r>
+          </w:p>
+        </w:tc>
+        <w:tc>
+          <w:p>
+            <w:pPr>
+              <w:pStyle w:val="Compact"/>
+              <w:jc w:val="right"/>
+            </w:pPr>
+            <w:r>
+              <w:t xml:space="preserve">397</w:t>
+            </w:r>
+          </w:p>
+        </w:tc>
+        <w:tc>
+          <w:p>
+            <w:pPr>
+              <w:pStyle w:val="Compact"/>
+              <w:jc w:val="right"/>
+            </w:pPr>
+            <w:r>
+              <w:t xml:space="preserve">334</w:t>
+            </w:r>
+          </w:p>
+        </w:tc>
+        <w:tc>
+          <w:p>
+            <w:pPr>
+              <w:pStyle w:val="Compact"/>
+              <w:jc w:val="right"/>
+            </w:pPr>
+            <w:r>
+              <w:t xml:space="preserve">19</w:t>
+            </w:r>
+          </w:p>
+        </w:tc>
+        <w:tc>
+          <w:p>
+            <w:pPr>
+              <w:pStyle w:val="Compact"/>
+              <w:jc w:val="right"/>
+            </w:pPr>
+            <w:r>
+              <w:t xml:space="preserve">44</w:t>
+            </w:r>
+          </w:p>
+        </w:tc>
+      </w:tr>
+      <w:tr>
+        <w:tc>
+          <w:p/>
+        </w:tc>
+        <w:tc>
+          <w:p>
+            <w:pPr>
+              <w:pStyle w:val="Compact"/>
+              <w:jc w:val="left"/>
+            </w:pPr>
+            <w:r>
+              <w:t xml:space="preserve">Secchi (m)</w:t>
+            </w:r>
+          </w:p>
+        </w:tc>
+        <w:tc>
+          <w:p>
+            <w:pPr>
+              <w:pStyle w:val="Compact"/>
+              <w:jc w:val="left"/>
+            </w:pPr>
+            <w:r>
+              <w:t xml:space="preserve">2.4 (0.4, 9.5)</w:t>
+            </w:r>
+          </w:p>
+        </w:tc>
+        <w:tc>
+          <w:p>
+            <w:pPr>
+              <w:pStyle w:val="Compact"/>
+              <w:jc w:val="right"/>
+            </w:pPr>
+            <w:r>
+              <w:t xml:space="preserve">289</w:t>
+            </w:r>
+          </w:p>
+        </w:tc>
+        <w:tc>
+          <w:p>
+            <w:pPr>
+              <w:pStyle w:val="Compact"/>
+              <w:jc w:val="right"/>
+            </w:pPr>
+            <w:r>
+              <w:t xml:space="preserve">111</w:t>
+            </w:r>
+          </w:p>
+        </w:tc>
+        <w:tc>
+          <w:p>
+            <w:pPr>
+              <w:pStyle w:val="Compact"/>
+              <w:jc w:val="right"/>
+            </w:pPr>
+            <w:r>
+              <w:t xml:space="preserve">44</w:t>
+            </w:r>
+          </w:p>
+        </w:tc>
+        <w:tc>
+          <w:p>
+            <w:pPr>
+              <w:pStyle w:val="Compact"/>
+              <w:jc w:val="right"/>
+            </w:pPr>
+            <w:r>
+              <w:t xml:space="preserve">134</w:t>
+            </w:r>
+          </w:p>
+        </w:tc>
+      </w:tr>
+      <w:tr>
+        <w:tc>
+          <w:p/>
+        </w:tc>
+        <w:tc>
+          <w:p>
+            <w:pPr>
+              <w:pStyle w:val="Compact"/>
+              <w:jc w:val="left"/>
+            </w:pPr>
+            <w:r>
+              <w:t xml:space="preserve">Temp (C)</w:t>
+            </w:r>
+          </w:p>
+        </w:tc>
+        <w:tc>
+          <w:p>
+            <w:pPr>
+              <w:pStyle w:val="Compact"/>
+              <w:jc w:val="left"/>
+            </w:pPr>
+            <w:r>
+              <w:t xml:space="preserve">25.3 (19.6, 32.9)</w:t>
+            </w:r>
+          </w:p>
+        </w:tc>
+        <w:tc>
+          <w:p>
+            <w:pPr>
+              <w:pStyle w:val="Compact"/>
+              <w:jc w:val="right"/>
+            </w:pPr>
+            <w:r>
+              <w:t xml:space="preserve">398</w:t>
+            </w:r>
+          </w:p>
+        </w:tc>
+        <w:tc>
+          <w:p>
+            <w:pPr>
+              <w:pStyle w:val="Compact"/>
+              <w:jc w:val="right"/>
+            </w:pPr>
+            <w:r>
+              <w:t xml:space="preserve">252</w:t>
+            </w:r>
+          </w:p>
+        </w:tc>
+        <w:tc>
+          <w:p>
+            <w:pPr>
+              <w:pStyle w:val="Compact"/>
+              <w:jc w:val="right"/>
+            </w:pPr>
+            <w:r>
+              <w:t xml:space="preserve">78</w:t>
+            </w:r>
+          </w:p>
+        </w:tc>
+        <w:tc>
+          <w:p>
+            <w:pPr>
+              <w:pStyle w:val="Compact"/>
+              <w:jc w:val="right"/>
+            </w:pPr>
+            <w:r>
+              <w:t xml:space="preserve">68</w:t>
+            </w:r>
+          </w:p>
+        </w:tc>
+      </w:tr>
+      <w:tr>
+        <w:tc>
+          <w:p/>
+        </w:tc>
+        <w:tc>
+          <w:p>
+            <w:pPr>
+              <w:pStyle w:val="Compact"/>
+              <w:jc w:val="left"/>
+            </w:pPr>
+            <w:r>
+              <w:t xml:space="preserve">TN (mg/L)</w:t>
+            </w:r>
+          </w:p>
+        </w:tc>
+        <w:tc>
+          <w:p>
+            <w:pPr>
+              <w:pStyle w:val="Compact"/>
+              <w:jc w:val="left"/>
+            </w:pPr>
+            <w:r>
+              <w:t xml:space="preserve">0.42 (0.178, 5.6)</w:t>
+            </w:r>
+          </w:p>
+        </w:tc>
+        <w:tc>
+          <w:p>
+            <w:pPr>
+              <w:pStyle w:val="Compact"/>
+              <w:jc w:val="right"/>
+            </w:pPr>
+            <w:r>
+              <w:t xml:space="preserve">371</w:t>
+            </w:r>
+          </w:p>
+        </w:tc>
+        <w:tc>
+          <w:p>
+            <w:pPr>
+              <w:pStyle w:val="Compact"/>
+              <w:jc w:val="right"/>
+            </w:pPr>
+            <w:r>
+              <w:t xml:space="preserve">210</w:t>
+            </w:r>
+          </w:p>
+        </w:tc>
+        <w:tc>
+          <w:p>
+            <w:pPr>
+              <w:pStyle w:val="Compact"/>
+              <w:jc w:val="right"/>
+            </w:pPr>
+            <w:r>
+              <w:t xml:space="preserve">148</w:t>
+            </w:r>
+          </w:p>
+        </w:tc>
+        <w:tc>
+          <w:p>
+            <w:pPr>
+              <w:pStyle w:val="Compact"/>
+              <w:jc w:val="right"/>
+            </w:pPr>
+            <w:r>
+              <w:t xml:space="preserve">13</w:t>
+            </w:r>
+          </w:p>
+        </w:tc>
+      </w:tr>
+      <w:tr>
+        <w:tc>
+          <w:p/>
+        </w:tc>
+        <w:tc>
+          <w:p>
+            <w:pPr>
+              <w:pStyle w:val="Compact"/>
+              <w:jc w:val="left"/>
+            </w:pPr>
+            <w:r>
+              <w:t xml:space="preserve">TP (mg/L)</w:t>
+            </w:r>
+          </w:p>
+        </w:tc>
+        <w:tc>
+          <w:p>
+            <w:pPr>
+              <w:pStyle w:val="Compact"/>
+              <w:jc w:val="left"/>
+            </w:pPr>
+            <w:r>
+              <w:t xml:space="preserve">0.12 (0.019, 3.9)</w:t>
+            </w:r>
+          </w:p>
+        </w:tc>
+        <w:tc>
+          <w:p>
+            <w:pPr>
+              <w:pStyle w:val="Compact"/>
+              <w:jc w:val="right"/>
+            </w:pPr>
+            <w:r>
+              <w:t xml:space="preserve">439</w:t>
+            </w:r>
+          </w:p>
+        </w:tc>
+        <w:tc>
+          <w:p>
+            <w:pPr>
+              <w:pStyle w:val="Compact"/>
+              <w:jc w:val="right"/>
+            </w:pPr>
+            <w:r>
+              <w:t xml:space="preserve">262</w:t>
+            </w:r>
+          </w:p>
+        </w:tc>
+        <w:tc>
+          <w:p>
+            <w:pPr>
+              <w:pStyle w:val="Compact"/>
+              <w:jc w:val="right"/>
+            </w:pPr>
+            <w:r>
+              <w:t xml:space="preserve">130</w:t>
+            </w:r>
+          </w:p>
+        </w:tc>
+        <w:tc>
+          <w:p>
+            <w:pPr>
+              <w:pStyle w:val="Compact"/>
+              <w:jc w:val="right"/>
+            </w:pPr>
+            <w:r>
+              <w:t xml:space="preserve">47</w:t>
+            </w:r>
+          </w:p>
+        </w:tc>
+      </w:tr>
+      <w:tr>
+        <w:tc>
+          <w:p>
+            <w:pPr>
+              <w:pStyle w:val="Compact"/>
+              <w:jc w:val="left"/>
+            </w:pPr>
+            <w:r>
+              <w:t xml:space="preserve">2</w:t>
+            </w:r>
+          </w:p>
+        </w:tc>
+        <w:tc>
+          <w:p>
+            <w:pPr>
+              <w:pStyle w:val="Compact"/>
+              <w:jc w:val="left"/>
+            </w:pPr>
+            <w:r>
+              <w:t xml:space="preserve">Chl-a (ug/L)</w:t>
+            </w:r>
+          </w:p>
+        </w:tc>
+        <w:tc>
+          <w:p>
+            <w:pPr>
+              <w:pStyle w:val="Compact"/>
+              <w:jc w:val="left"/>
+            </w:pPr>
+            <w:r>
+              <w:t xml:space="preserve">2.5 (1.08, 42)</w:t>
+            </w:r>
+          </w:p>
+        </w:tc>
+        <w:tc>
+          <w:p>
+            <w:pPr>
+              <w:pStyle w:val="Compact"/>
+              <w:jc w:val="right"/>
+            </w:pPr>
+            <w:r>
+              <w:t xml:space="preserve">66</w:t>
+            </w:r>
+          </w:p>
+        </w:tc>
+        <w:tc>
+          <w:p>
+            <w:pPr>
+              <w:pStyle w:val="Compact"/>
+              <w:jc w:val="right"/>
+            </w:pPr>
+            <w:r>
+              <w:t xml:space="preserve">42</w:t>
+            </w:r>
+          </w:p>
+        </w:tc>
+        <w:tc>
+          <w:p>
+            <w:pPr>
+              <w:pStyle w:val="Compact"/>
+              <w:jc w:val="right"/>
+            </w:pPr>
+            <w:r>
+              <w:t xml:space="preserve">6</w:t>
+            </w:r>
+          </w:p>
+        </w:tc>
+        <w:tc>
+          <w:p>
+            <w:pPr>
+              <w:pStyle w:val="Compact"/>
+              <w:jc w:val="right"/>
+            </w:pPr>
+            <w:r>
+              <w:t xml:space="preserve">18</w:t>
+            </w:r>
+          </w:p>
+        </w:tc>
+      </w:tr>
+      <w:tr>
+        <w:tc>
+          <w:p/>
+        </w:tc>
+        <w:tc>
+          <w:p>
+            <w:pPr>
+              <w:pStyle w:val="Compact"/>
+              <w:jc w:val="left"/>
+            </w:pPr>
+            <w:r>
+              <w:t xml:space="preserve">DO (% sat.)</w:t>
+            </w:r>
+          </w:p>
+        </w:tc>
+        <w:tc>
+          <w:p>
+            <w:pPr>
+              <w:pStyle w:val="Compact"/>
+              <w:jc w:val="left"/>
+            </w:pPr>
+            <w:r>
+              <w:t xml:space="preserve">96.8 (60.6, 153.3)</w:t>
+            </w:r>
+          </w:p>
+        </w:tc>
+        <w:tc>
+          <w:p>
+            <w:pPr>
+              <w:pStyle w:val="Compact"/>
+              <w:jc w:val="right"/>
+            </w:pPr>
+            <w:r>
+              <w:t xml:space="preserve">63</w:t>
+            </w:r>
+          </w:p>
+        </w:tc>
+        <w:tc>
+          <w:p>
+            <w:pPr>
+              <w:pStyle w:val="Compact"/>
+              <w:jc w:val="right"/>
+            </w:pPr>
+            <w:r>
+              <w:t xml:space="preserve">25</w:t>
+            </w:r>
+          </w:p>
+        </w:tc>
+        <w:tc>
+          <w:p>
+            <w:pPr>
+              <w:pStyle w:val="Compact"/>
+              <w:jc w:val="right"/>
+            </w:pPr>
+            <w:r>
+              <w:t xml:space="preserve">30</w:t>
+            </w:r>
+          </w:p>
+        </w:tc>
+        <w:tc>
+          <w:p>
+            <w:pPr>
+              <w:pStyle w:val="Compact"/>
+              <w:jc w:val="right"/>
+            </w:pPr>
+            <w:r>
+              <w:t xml:space="preserve">8</w:t>
+            </w:r>
+          </w:p>
+        </w:tc>
+      </w:tr>
+      <w:tr>
+        <w:tc>
+          <w:p/>
+        </w:tc>
+        <w:tc>
+          <w:p>
+            <w:pPr>
+              <w:pStyle w:val="Compact"/>
+              <w:jc w:val="left"/>
+            </w:pPr>
+            <w:r>
+              <w:t xml:space="preserve">NH3, NH4+ (mg/L)</w:t>
+            </w:r>
+          </w:p>
+        </w:tc>
+        <w:tc>
+          <w:p>
+            <w:pPr>
+              <w:pStyle w:val="Compact"/>
+              <w:jc w:val="left"/>
+            </w:pPr>
+            <w:r>
+              <w:t xml:space="preserve">0.005 (0.002, 0.035)</w:t>
+            </w:r>
+          </w:p>
+        </w:tc>
+        <w:tc>
+          <w:p>
+            <w:pPr>
+              <w:pStyle w:val="Compact"/>
+              <w:jc w:val="right"/>
+            </w:pPr>
+            <w:r>
+              <w:t xml:space="preserve">62</w:t>
+            </w:r>
+          </w:p>
+        </w:tc>
+        <w:tc>
+          <w:p>
+            <w:pPr>
+              <w:pStyle w:val="Compact"/>
+              <w:jc w:val="right"/>
+            </w:pPr>
+            <w:r>
+              <w:t xml:space="preserve">46</w:t>
+            </w:r>
+          </w:p>
+        </w:tc>
+        <w:tc>
+          <w:p>
+            <w:pPr>
+              <w:pStyle w:val="Compact"/>
+              <w:jc w:val="right"/>
+            </w:pPr>
+            <w:r>
+              <w:t xml:space="preserve">0</w:t>
+            </w:r>
+          </w:p>
+        </w:tc>
+        <w:tc>
+          <w:p>
+            <w:pPr>
+              <w:pStyle w:val="Compact"/>
+              <w:jc w:val="right"/>
+            </w:pPr>
+            <w:r>
+              <w:t xml:space="preserve">16</w:t>
+            </w:r>
+          </w:p>
+        </w:tc>
+      </w:tr>
+      <w:tr>
+        <w:tc>
+          <w:p/>
+        </w:tc>
+        <w:tc>
+          <w:p>
+            <w:pPr>
+              <w:pStyle w:val="Compact"/>
+              <w:jc w:val="left"/>
+            </w:pPr>
+            <w:r>
+              <w:t xml:space="preserve">Nitrate/Nitrite (mg/L)</w:t>
+            </w:r>
+          </w:p>
+        </w:tc>
+        <w:tc>
+          <w:p>
+            <w:pPr>
+              <w:pStyle w:val="Compact"/>
+              <w:jc w:val="left"/>
+            </w:pPr>
+            <w:r>
+              <w:t xml:space="preserve">0.01 (0.00078, 0.014)</w:t>
+            </w:r>
+          </w:p>
+        </w:tc>
+        <w:tc>
+          <w:p>
+            <w:pPr>
+              <w:pStyle w:val="Compact"/>
+              <w:jc w:val="right"/>
+            </w:pPr>
+            <w:r>
+              <w:t xml:space="preserve">41</w:t>
+            </w:r>
+          </w:p>
+        </w:tc>
+        <w:tc>
+          <w:p>
+            <w:pPr>
+              <w:pStyle w:val="Compact"/>
+              <w:jc w:val="right"/>
+            </w:pPr>
+            <w:r>
+              <w:t xml:space="preserve">37</w:t>
+            </w:r>
+          </w:p>
+        </w:tc>
+        <w:tc>
+          <w:p>
+            <w:pPr>
+              <w:pStyle w:val="Compact"/>
+              <w:jc w:val="right"/>
+            </w:pPr>
+            <w:r>
+              <w:t xml:space="preserve">1</w:t>
+            </w:r>
+          </w:p>
+        </w:tc>
+        <w:tc>
+          <w:p>
+            <w:pPr>
+              <w:pStyle w:val="Compact"/>
+              <w:jc w:val="right"/>
+            </w:pPr>
+            <w:r>
+              <w:t xml:space="preserve">3</w:t>
+            </w:r>
+          </w:p>
+        </w:tc>
+      </w:tr>
+      <w:tr>
+        <w:tc>
+          <w:p/>
+        </w:tc>
+        <w:tc>
+          <w:p>
+            <w:pPr>
+              <w:pStyle w:val="Compact"/>
+              <w:jc w:val="left"/>
+            </w:pPr>
+            <w:r>
+              <w:t xml:space="preserve">pH</w:t>
+            </w:r>
+          </w:p>
+        </w:tc>
+        <w:tc>
+          <w:p>
+            <w:pPr>
+              <w:pStyle w:val="Compact"/>
+              <w:jc w:val="left"/>
+            </w:pPr>
+            <w:r>
+              <w:t xml:space="preserve">8 (7.3, 8.5)</w:t>
+            </w:r>
+          </w:p>
+        </w:tc>
+        <w:tc>
+          <w:p>
+            <w:pPr>
+              <w:pStyle w:val="Compact"/>
+              <w:jc w:val="right"/>
+            </w:pPr>
+            <w:r>
+              <w:t xml:space="preserve">82</w:t>
+            </w:r>
+          </w:p>
+        </w:tc>
+        <w:tc>
+          <w:p>
+            <w:pPr>
+              <w:pStyle w:val="Compact"/>
+              <w:jc w:val="right"/>
+            </w:pPr>
+            <w:r>
+              <w:t xml:space="preserve">55</w:t>
+            </w:r>
+          </w:p>
+        </w:tc>
+        <w:tc>
+          <w:p>
+            <w:pPr>
+              <w:pStyle w:val="Compact"/>
+              <w:jc w:val="right"/>
+            </w:pPr>
+            <w:r>
+              <w:t xml:space="preserve">15</w:t>
+            </w:r>
+          </w:p>
+        </w:tc>
+        <w:tc>
+          <w:p>
+            <w:pPr>
+              <w:pStyle w:val="Compact"/>
+              <w:jc w:val="right"/>
+            </w:pPr>
+            <w:r>
+              <w:t xml:space="preserve">12</w:t>
+            </w:r>
+          </w:p>
+        </w:tc>
+      </w:tr>
+      <w:tr>
+        <w:tc>
+          <w:p/>
+        </w:tc>
+        <w:tc>
+          <w:p>
+            <w:pPr>
+              <w:pStyle w:val="Compact"/>
+              <w:jc w:val="left"/>
+            </w:pPr>
+            <w:r>
+              <w:t xml:space="preserve">Sal (ppt)</w:t>
+            </w:r>
+          </w:p>
+        </w:tc>
+        <w:tc>
+          <w:p>
+            <w:pPr>
+              <w:pStyle w:val="Compact"/>
+              <w:jc w:val="left"/>
+            </w:pPr>
+            <w:r>
+              <w:t xml:space="preserve">27.6 (22.3, 32.3)</w:t>
+            </w:r>
+          </w:p>
+        </w:tc>
+        <w:tc>
+          <w:p>
+            <w:pPr>
+              <w:pStyle w:val="Compact"/>
+              <w:jc w:val="right"/>
+            </w:pPr>
+            <w:r>
+              <w:t xml:space="preserve">63</w:t>
+            </w:r>
+          </w:p>
+        </w:tc>
+        <w:tc>
+          <w:p>
+            <w:pPr>
+              <w:pStyle w:val="Compact"/>
+              <w:jc w:val="right"/>
+            </w:pPr>
+            <w:r>
+              <w:t xml:space="preserve">59</w:t>
+            </w:r>
+          </w:p>
+        </w:tc>
+        <w:tc>
+          <w:p>
+            <w:pPr>
+              <w:pStyle w:val="Compact"/>
+              <w:jc w:val="right"/>
+            </w:pPr>
+            <w:r>
+              <w:t xml:space="preserve">0</w:t>
+            </w:r>
+          </w:p>
+        </w:tc>
+        <w:tc>
+          <w:p>
+            <w:pPr>
+              <w:pStyle w:val="Compact"/>
+              <w:jc w:val="right"/>
+            </w:pPr>
+            <w:r>
+              <w:t xml:space="preserve">4</w:t>
+            </w:r>
+          </w:p>
+        </w:tc>
+      </w:tr>
+      <w:tr>
+        <w:tc>
+          <w:p/>
+        </w:tc>
+        <w:tc>
+          <w:p>
+            <w:pPr>
+              <w:pStyle w:val="Compact"/>
+              <w:jc w:val="left"/>
+            </w:pPr>
+            <w:r>
+              <w:t xml:space="preserve">Secchi (m)</w:t>
+            </w:r>
+          </w:p>
+        </w:tc>
+        <w:tc>
+          <w:p>
+            <w:pPr>
+              <w:pStyle w:val="Compact"/>
+              <w:jc w:val="left"/>
+            </w:pPr>
+            <w:r>
+              <w:t xml:space="preserve">2 (0.5, 3.5)</w:t>
+            </w:r>
+          </w:p>
+        </w:tc>
+        <w:tc>
+          <w:p>
+            <w:pPr>
+              <w:pStyle w:val="Compact"/>
+              <w:jc w:val="right"/>
+            </w:pPr>
+            <w:r>
+              <w:t xml:space="preserve">33</w:t>
+            </w:r>
+          </w:p>
+        </w:tc>
+        <w:tc>
+          <w:p>
+            <w:pPr>
+              <w:pStyle w:val="Compact"/>
+              <w:jc w:val="right"/>
+            </w:pPr>
+            <w:r>
+              <w:t xml:space="preserve">23</w:t>
+            </w:r>
+          </w:p>
+        </w:tc>
+        <w:tc>
+          <w:p>
+            <w:pPr>
+              <w:pStyle w:val="Compact"/>
+              <w:jc w:val="right"/>
+            </w:pPr>
+            <w:r>
+              <w:t xml:space="preserve">2</w:t>
+            </w:r>
+          </w:p>
+        </w:tc>
+        <w:tc>
+          <w:p>
+            <w:pPr>
+              <w:pStyle w:val="Compact"/>
+              <w:jc w:val="right"/>
+            </w:pPr>
+            <w:r>
+              <w:t xml:space="preserve">8</w:t>
+            </w:r>
+          </w:p>
+        </w:tc>
+      </w:tr>
+      <w:tr>
+        <w:tc>
+          <w:p/>
+        </w:tc>
+        <w:tc>
+          <w:p>
+            <w:pPr>
+              <w:pStyle w:val="Compact"/>
+              <w:jc w:val="left"/>
+            </w:pPr>
+            <w:r>
+              <w:t xml:space="preserve">Temp (C)</w:t>
+            </w:r>
+          </w:p>
+        </w:tc>
+        <w:tc>
+          <w:p>
+            <w:pPr>
+              <w:pStyle w:val="Compact"/>
+              <w:jc w:val="left"/>
+            </w:pPr>
+            <w:r>
+              <w:t xml:space="preserve">25 (19.9, 31.6)</w:t>
+            </w:r>
+          </w:p>
+        </w:tc>
+        <w:tc>
+          <w:p>
+            <w:pPr>
+              <w:pStyle w:val="Compact"/>
+              <w:jc w:val="right"/>
+            </w:pPr>
+            <w:r>
+              <w:t xml:space="preserve">63</w:t>
+            </w:r>
+          </w:p>
+        </w:tc>
+        <w:tc>
+          <w:p>
+            <w:pPr>
+              <w:pStyle w:val="Compact"/>
+              <w:jc w:val="right"/>
+            </w:pPr>
+            <w:r>
+              <w:t xml:space="preserve">44</w:t>
+            </w:r>
+          </w:p>
+        </w:tc>
+        <w:tc>
+          <w:p>
+            <w:pPr>
+              <w:pStyle w:val="Compact"/>
+              <w:jc w:val="right"/>
+            </w:pPr>
+            <w:r>
+              <w:t xml:space="preserve">5</w:t>
+            </w:r>
+          </w:p>
+        </w:tc>
+        <w:tc>
+          <w:p>
+            <w:pPr>
+              <w:pStyle w:val="Compact"/>
+              <w:jc w:val="right"/>
+            </w:pPr>
+            <w:r>
+              <w:t xml:space="preserve">14</w:t>
+            </w:r>
+          </w:p>
+        </w:tc>
+      </w:tr>
+      <w:tr>
+        <w:tc>
+          <w:p/>
+        </w:tc>
+        <w:tc>
+          <w:p>
+            <w:pPr>
+              <w:pStyle w:val="Compact"/>
+              <w:jc w:val="left"/>
+            </w:pPr>
+            <w:r>
+              <w:t xml:space="preserve">TN (mg/L)</w:t>
+            </w:r>
+          </w:p>
+        </w:tc>
+        <w:tc>
+          <w:p>
+            <w:pPr>
+              <w:pStyle w:val="Compact"/>
+              <w:jc w:val="left"/>
+            </w:pPr>
+            <w:r>
+              <w:t xml:space="preserve">0.35 (0.068, 1.13)</w:t>
+            </w:r>
+          </w:p>
+        </w:tc>
+        <w:tc>
+          <w:p>
+            <w:pPr>
+              <w:pStyle w:val="Compact"/>
+              <w:jc w:val="right"/>
+            </w:pPr>
+            <w:r>
+              <w:t xml:space="preserve">49</w:t>
+            </w:r>
+          </w:p>
+        </w:tc>
+        <w:tc>
+          <w:p>
+            <w:pPr>
+              <w:pStyle w:val="Compact"/>
+              <w:jc w:val="right"/>
+            </w:pPr>
+            <w:r>
+              <w:t xml:space="preserve">35</w:t>
+            </w:r>
+          </w:p>
+        </w:tc>
+        <w:tc>
+          <w:p>
+            <w:pPr>
+              <w:pStyle w:val="Compact"/>
+              <w:jc w:val="right"/>
+            </w:pPr>
+            <w:r>
+              <w:t xml:space="preserve">6</w:t>
+            </w:r>
+          </w:p>
+        </w:tc>
+        <w:tc>
+          <w:p>
+            <w:pPr>
+              <w:pStyle w:val="Compact"/>
+              <w:jc w:val="right"/>
+            </w:pPr>
+            <w:r>
+              <w:t xml:space="preserve">8</w:t>
+            </w:r>
+          </w:p>
+        </w:tc>
+      </w:tr>
+      <w:tr>
+        <w:tc>
+          <w:p/>
+        </w:tc>
+        <w:tc>
+          <w:p>
+            <w:pPr>
+              <w:pStyle w:val="Compact"/>
+              <w:jc w:val="left"/>
+            </w:pPr>
+            <w:r>
+              <w:t xml:space="preserve">TP (mg/L)</w:t>
+            </w:r>
+          </w:p>
+        </w:tc>
+        <w:tc>
+          <w:p>
+            <w:pPr>
+              <w:pStyle w:val="Compact"/>
+              <w:jc w:val="left"/>
+            </w:pPr>
+            <w:r>
+              <w:t xml:space="preserve">0.096 (0.05, 0.235)</w:t>
+            </w:r>
+          </w:p>
+        </w:tc>
+        <w:tc>
+          <w:p>
+            <w:pPr>
+              <w:pStyle w:val="Compact"/>
+              <w:jc w:val="right"/>
+            </w:pPr>
+            <w:r>
+              <w:t xml:space="preserve">55</w:t>
+            </w:r>
+          </w:p>
+        </w:tc>
+        <w:tc>
+          <w:p>
+            <w:pPr>
+              <w:pStyle w:val="Compact"/>
+              <w:jc w:val="right"/>
+            </w:pPr>
+            <w:r>
+              <w:t xml:space="preserve">11</w:t>
+            </w:r>
+          </w:p>
+        </w:tc>
+        <w:tc>
+          <w:p>
+            <w:pPr>
+              <w:pStyle w:val="Compact"/>
+              <w:jc w:val="right"/>
+            </w:pPr>
+            <w:r>
+              <w:t xml:space="preserve">10</w:t>
+            </w:r>
+          </w:p>
+        </w:tc>
+        <w:tc>
+          <w:p>
+            <w:pPr>
+              <w:pStyle w:val="Compact"/>
+              <w:jc w:val="right"/>
+            </w:pPr>
+            <w:r>
+              <w:t xml:space="preserve">34</w:t>
+            </w:r>
+          </w:p>
+        </w:tc>
+      </w:tr>
+      <w:tr>
+        <w:tc>
+          <w:p>
+            <w:pPr>
+              <w:pStyle w:val="Compact"/>
+              <w:jc w:val="left"/>
+            </w:pPr>
+            <w:r>
+              <w:t xml:space="preserve">3</w:t>
+            </w:r>
+          </w:p>
+        </w:tc>
+        <w:tc>
+          <w:p>
+            <w:pPr>
+              <w:pStyle w:val="Compact"/>
+              <w:jc w:val="left"/>
+            </w:pPr>
+            <w:r>
+              <w:t xml:space="preserve">Chl-a (ug/L)</w:t>
+            </w:r>
+          </w:p>
+        </w:tc>
+        <w:tc>
+          <w:p>
+            <w:pPr>
+              <w:pStyle w:val="Compact"/>
+              <w:jc w:val="left"/>
+            </w:pPr>
+            <w:r>
+              <w:t xml:space="preserve">2.7 (0.93, 25.9)</w:t>
+            </w:r>
+          </w:p>
+        </w:tc>
+        <w:tc>
+          <w:p>
+            <w:pPr>
+              <w:pStyle w:val="Compact"/>
+              <w:jc w:val="right"/>
+            </w:pPr>
+            <w:r>
+              <w:t xml:space="preserve">221</w:t>
+            </w:r>
+          </w:p>
+        </w:tc>
+        <w:tc>
+          <w:p>
+            <w:pPr>
+              <w:pStyle w:val="Compact"/>
+              <w:jc w:val="right"/>
+            </w:pPr>
+            <w:r>
+              <w:t xml:space="preserve">146</w:t>
+            </w:r>
+          </w:p>
+        </w:tc>
+        <w:tc>
+          <w:p>
+            <w:pPr>
+              <w:pStyle w:val="Compact"/>
+              <w:jc w:val="right"/>
+            </w:pPr>
+            <w:r>
+              <w:t xml:space="preserve">53</w:t>
+            </w:r>
+          </w:p>
+        </w:tc>
+        <w:tc>
+          <w:p>
+            <w:pPr>
+              <w:pStyle w:val="Compact"/>
+              <w:jc w:val="right"/>
+            </w:pPr>
+            <w:r>
+              <w:t xml:space="preserve">22</w:t>
+            </w:r>
+          </w:p>
+        </w:tc>
+      </w:tr>
+      <w:tr>
+        <w:tc>
+          <w:p/>
+        </w:tc>
+        <w:tc>
+          <w:p>
+            <w:pPr>
+              <w:pStyle w:val="Compact"/>
+              <w:jc w:val="left"/>
+            </w:pPr>
+            <w:r>
+              <w:t xml:space="preserve">DO (% sat.)</w:t>
+            </w:r>
+          </w:p>
+        </w:tc>
+        <w:tc>
+          <w:p>
+            <w:pPr>
+              <w:pStyle w:val="Compact"/>
+              <w:jc w:val="left"/>
+            </w:pPr>
+            <w:r>
+              <w:t xml:space="preserve">99 (42.4, 229.9)</w:t>
+            </w:r>
+          </w:p>
+        </w:tc>
+        <w:tc>
+          <w:p>
+            <w:pPr>
+              <w:pStyle w:val="Compact"/>
+              <w:jc w:val="right"/>
+            </w:pPr>
+            <w:r>
+              <w:t xml:space="preserve">197</w:t>
+            </w:r>
+          </w:p>
+        </w:tc>
+        <w:tc>
+          <w:p>
+            <w:pPr>
+              <w:pStyle w:val="Compact"/>
+              <w:jc w:val="right"/>
+            </w:pPr>
+            <w:r>
+              <w:t xml:space="preserve">103</w:t>
+            </w:r>
+          </w:p>
+        </w:tc>
+        <w:tc>
+          <w:p>
+            <w:pPr>
+              <w:pStyle w:val="Compact"/>
+              <w:jc w:val="right"/>
+            </w:pPr>
+            <w:r>
+              <w:t xml:space="preserve">51</w:t>
+            </w:r>
+          </w:p>
+        </w:tc>
+        <w:tc>
+          <w:p>
+            <w:pPr>
+              <w:pStyle w:val="Compact"/>
+              <w:jc w:val="right"/>
+            </w:pPr>
+            <w:r>
+              <w:t xml:space="preserve">43</w:t>
+            </w:r>
+          </w:p>
+        </w:tc>
+      </w:tr>
+      <w:tr>
+        <w:tc>
+          <w:p/>
+        </w:tc>
+        <w:tc>
+          <w:p>
+            <w:pPr>
+              <w:pStyle w:val="Compact"/>
+              <w:jc w:val="left"/>
+            </w:pPr>
+            <w:r>
+              <w:t xml:space="preserve">NH3, NH4+ (mg/L)</w:t>
+            </w:r>
+          </w:p>
+        </w:tc>
+        <w:tc>
+          <w:p>
+            <w:pPr>
+              <w:pStyle w:val="Compact"/>
+              <w:jc w:val="left"/>
+            </w:pPr>
+            <w:r>
+              <w:t xml:space="preserve">0.008 (0.002, 0.041)</w:t>
+            </w:r>
+          </w:p>
+        </w:tc>
+        <w:tc>
+          <w:p>
+            <w:pPr>
+              <w:pStyle w:val="Compact"/>
+              <w:jc w:val="right"/>
+            </w:pPr>
+            <w:r>
+              <w:t xml:space="preserve">206</w:t>
+            </w:r>
+          </w:p>
+        </w:tc>
+        <w:tc>
+          <w:p>
+            <w:pPr>
+              <w:pStyle w:val="Compact"/>
+              <w:jc w:val="right"/>
+            </w:pPr>
+            <w:r>
+              <w:t xml:space="preserve">116</w:t>
+            </w:r>
+          </w:p>
+        </w:tc>
+        <w:tc>
+          <w:p>
+            <w:pPr>
+              <w:pStyle w:val="Compact"/>
+              <w:jc w:val="right"/>
+            </w:pPr>
+            <w:r>
+              <w:t xml:space="preserve">1</w:t>
+            </w:r>
+          </w:p>
+        </w:tc>
+        <w:tc>
+          <w:p>
+            <w:pPr>
+              <w:pStyle w:val="Compact"/>
+              <w:jc w:val="right"/>
+            </w:pPr>
+            <w:r>
+              <w:t xml:space="preserve">89</w:t>
+            </w:r>
+          </w:p>
+        </w:tc>
+      </w:tr>
+      <w:tr>
+        <w:tc>
+          <w:p/>
+        </w:tc>
+        <w:tc>
+          <w:p>
+            <w:pPr>
+              <w:pStyle w:val="Compact"/>
+              <w:jc w:val="left"/>
+            </w:pPr>
+            <w:r>
+              <w:t xml:space="preserve">Nitrate/Nitrite (mg/L)</w:t>
+            </w:r>
+          </w:p>
+        </w:tc>
+        <w:tc>
+          <w:p>
+            <w:pPr>
+              <w:pStyle w:val="Compact"/>
+              <w:jc w:val="left"/>
+            </w:pPr>
+            <w:r>
+              <w:t xml:space="preserve">0.01 (0.00078, 0.043)</w:t>
+            </w:r>
+          </w:p>
+        </w:tc>
+        <w:tc>
+          <w:p>
+            <w:pPr>
+              <w:pStyle w:val="Compact"/>
+              <w:jc w:val="right"/>
+            </w:pPr>
+            <w:r>
+              <w:t xml:space="preserve">146</w:t>
+            </w:r>
+          </w:p>
+        </w:tc>
+        <w:tc>
+          <w:p>
+            <w:pPr>
+              <w:pStyle w:val="Compact"/>
+              <w:jc w:val="right"/>
+            </w:pPr>
+            <w:r>
+              <w:t xml:space="preserve">87</w:t>
+            </w:r>
+          </w:p>
+        </w:tc>
+        <w:tc>
+          <w:p>
+            <w:pPr>
+              <w:pStyle w:val="Compact"/>
+              <w:jc w:val="right"/>
+            </w:pPr>
+            <w:r>
+              <w:t xml:space="preserve">9</w:t>
+            </w:r>
+          </w:p>
+        </w:tc>
+        <w:tc>
+          <w:p>
+            <w:pPr>
+              <w:pStyle w:val="Compact"/>
+              <w:jc w:val="right"/>
+            </w:pPr>
+            <w:r>
+              <w:t xml:space="preserve">50</w:t>
+            </w:r>
+          </w:p>
+        </w:tc>
+      </w:tr>
+      <w:tr>
+        <w:tc>
+          <w:p/>
+        </w:tc>
+        <w:tc>
+          <w:p>
+            <w:pPr>
+              <w:pStyle w:val="Compact"/>
+              <w:jc w:val="left"/>
+            </w:pPr>
+            <w:r>
+              <w:t xml:space="preserve">pH</w:t>
+            </w:r>
+          </w:p>
+        </w:tc>
+        <w:tc>
+          <w:p>
+            <w:pPr>
+              <w:pStyle w:val="Compact"/>
+              <w:jc w:val="left"/>
+            </w:pPr>
+            <w:r>
+              <w:t xml:space="preserve">8.1 (6.2, 14.4)</w:t>
+            </w:r>
+          </w:p>
+        </w:tc>
+        <w:tc>
+          <w:p>
+            <w:pPr>
+              <w:pStyle w:val="Compact"/>
+              <w:jc w:val="right"/>
+            </w:pPr>
+            <w:r>
+              <w:t xml:space="preserve">220</w:t>
+            </w:r>
+          </w:p>
+        </w:tc>
+        <w:tc>
+          <w:p>
+            <w:pPr>
+              <w:pStyle w:val="Compact"/>
+              <w:jc w:val="right"/>
+            </w:pPr>
+            <w:r>
+              <w:t xml:space="preserve">137</w:t>
+            </w:r>
+          </w:p>
+        </w:tc>
+        <w:tc>
+          <w:p>
+            <w:pPr>
+              <w:pStyle w:val="Compact"/>
+              <w:jc w:val="right"/>
+            </w:pPr>
+            <w:r>
+              <w:t xml:space="preserve">65</w:t>
+            </w:r>
+          </w:p>
+        </w:tc>
+        <w:tc>
+          <w:p>
+            <w:pPr>
+              <w:pStyle w:val="Compact"/>
+              <w:jc w:val="right"/>
+            </w:pPr>
+            <w:r>
+              <w:t xml:space="preserve">18</w:t>
+            </w:r>
+          </w:p>
+        </w:tc>
+      </w:tr>
+      <w:tr>
+        <w:tc>
+          <w:p/>
+        </w:tc>
+        <w:tc>
+          <w:p>
+            <w:pPr>
+              <w:pStyle w:val="Compact"/>
+              <w:jc w:val="left"/>
+            </w:pPr>
+            <w:r>
+              <w:t xml:space="preserve">Sal (ppt)</w:t>
+            </w:r>
+          </w:p>
+        </w:tc>
+        <w:tc>
+          <w:p>
+            <w:pPr>
+              <w:pStyle w:val="Compact"/>
+              <w:jc w:val="left"/>
+            </w:pPr>
+            <w:r>
+              <w:t xml:space="preserve">32.1 (1.4, 36.5)</w:t>
+            </w:r>
+          </w:p>
+        </w:tc>
+        <w:tc>
+          <w:p>
+            <w:pPr>
+              <w:pStyle w:val="Compact"/>
+              <w:jc w:val="right"/>
+            </w:pPr>
+            <w:r>
+              <w:t xml:space="preserve">255</w:t>
+            </w:r>
+          </w:p>
+        </w:tc>
+        <w:tc>
+          <w:p>
+            <w:pPr>
+              <w:pStyle w:val="Compact"/>
+              <w:jc w:val="right"/>
+            </w:pPr>
+            <w:r>
+              <w:t xml:space="preserve">208</w:t>
+            </w:r>
+          </w:p>
+        </w:tc>
+        <w:tc>
+          <w:p>
+            <w:pPr>
+              <w:pStyle w:val="Compact"/>
+              <w:jc w:val="right"/>
+            </w:pPr>
+            <w:r>
+              <w:t xml:space="preserve">22</w:t>
+            </w:r>
+          </w:p>
+        </w:tc>
+        <w:tc>
+          <w:p>
+            <w:pPr>
+              <w:pStyle w:val="Compact"/>
+              <w:jc w:val="right"/>
+            </w:pPr>
+            <w:r>
+              <w:t xml:space="preserve">25</w:t>
+            </w:r>
+          </w:p>
+        </w:tc>
+      </w:tr>
+      <w:tr>
+        <w:tc>
+          <w:p/>
+        </w:tc>
+        <w:tc>
+          <w:p>
+            <w:pPr>
+              <w:pStyle w:val="Compact"/>
+              <w:jc w:val="left"/>
+            </w:pPr>
+            <w:r>
+              <w:t xml:space="preserve">Secchi (m)</w:t>
+            </w:r>
+          </w:p>
+        </w:tc>
+        <w:tc>
+          <w:p>
+            <w:pPr>
+              <w:pStyle w:val="Compact"/>
+              <w:jc w:val="left"/>
+            </w:pPr>
+            <w:r>
+              <w:t xml:space="preserve">2 (0.2, 5.1)</w:t>
+            </w:r>
+          </w:p>
+        </w:tc>
+        <w:tc>
+          <w:p>
+            <w:pPr>
+              <w:pStyle w:val="Compact"/>
+              <w:jc w:val="right"/>
+            </w:pPr>
+            <w:r>
+              <w:t xml:space="preserve">193</w:t>
+            </w:r>
+          </w:p>
+        </w:tc>
+        <w:tc>
+          <w:p>
+            <w:pPr>
+              <w:pStyle w:val="Compact"/>
+              <w:jc w:val="right"/>
+            </w:pPr>
+            <w:r>
+              <w:t xml:space="preserve">83</w:t>
+            </w:r>
+          </w:p>
+        </w:tc>
+        <w:tc>
+          <w:p>
+            <w:pPr>
+              <w:pStyle w:val="Compact"/>
+              <w:jc w:val="right"/>
+            </w:pPr>
+            <w:r>
+              <w:t xml:space="preserve">26</w:t>
+            </w:r>
+          </w:p>
+        </w:tc>
+        <w:tc>
+          <w:p>
+            <w:pPr>
+              <w:pStyle w:val="Compact"/>
+              <w:jc w:val="right"/>
+            </w:pPr>
+            <w:r>
+              <w:t xml:space="preserve">84</w:t>
+            </w:r>
+          </w:p>
+        </w:tc>
+      </w:tr>
+      <w:tr>
+        <w:tc>
+          <w:p/>
+        </w:tc>
+        <w:tc>
+          <w:p>
+            <w:pPr>
+              <w:pStyle w:val="Compact"/>
+              <w:jc w:val="left"/>
+            </w:pPr>
+            <w:r>
+              <w:t xml:space="preserve">Temp (C)</w:t>
+            </w:r>
+          </w:p>
+        </w:tc>
+        <w:tc>
+          <w:p>
+            <w:pPr>
+              <w:pStyle w:val="Compact"/>
+              <w:jc w:val="left"/>
+            </w:pPr>
+            <w:r>
+              <w:t xml:space="preserve">25.8 (19.6, 32.1)</w:t>
+            </w:r>
+          </w:p>
+        </w:tc>
+        <w:tc>
+          <w:p>
+            <w:pPr>
+              <w:pStyle w:val="Compact"/>
+              <w:jc w:val="right"/>
+            </w:pPr>
+            <w:r>
+              <w:t xml:space="preserve">255</w:t>
+            </w:r>
+          </w:p>
+        </w:tc>
+        <w:tc>
+          <w:p>
+            <w:pPr>
+              <w:pStyle w:val="Compact"/>
+              <w:jc w:val="right"/>
+            </w:pPr>
+            <w:r>
+              <w:t xml:space="preserve">150</w:t>
+            </w:r>
+          </w:p>
+        </w:tc>
+        <w:tc>
+          <w:p>
+            <w:pPr>
+              <w:pStyle w:val="Compact"/>
+              <w:jc w:val="right"/>
+            </w:pPr>
+            <w:r>
+              <w:t xml:space="preserve">41</w:t>
+            </w:r>
+          </w:p>
+        </w:tc>
+        <w:tc>
+          <w:p>
+            <w:pPr>
+              <w:pStyle w:val="Compact"/>
+              <w:jc w:val="right"/>
+            </w:pPr>
+            <w:r>
+              <w:t xml:space="preserve">64</w:t>
+            </w:r>
+          </w:p>
+        </w:tc>
+      </w:tr>
+      <w:tr>
+        <w:tc>
+          <w:p/>
+        </w:tc>
+        <w:tc>
+          <w:p>
+            <w:pPr>
+              <w:pStyle w:val="Compact"/>
+              <w:jc w:val="left"/>
+            </w:pPr>
+            <w:r>
+              <w:t xml:space="preserve">TN (mg/L)</w:t>
+            </w:r>
+          </w:p>
+        </w:tc>
+        <w:tc>
+          <w:p>
+            <w:pPr>
+              <w:pStyle w:val="Compact"/>
+              <w:jc w:val="left"/>
+            </w:pPr>
+            <w:r>
+              <w:t xml:space="preserve">0.334 (0.152, 1.78)</w:t>
+            </w:r>
+          </w:p>
+        </w:tc>
+        <w:tc>
+          <w:p>
+            <w:pPr>
+              <w:pStyle w:val="Compact"/>
+              <w:jc w:val="right"/>
+            </w:pPr>
+            <w:r>
+              <w:t xml:space="preserve">209</w:t>
+            </w:r>
+          </w:p>
+        </w:tc>
+        <w:tc>
+          <w:p>
+            <w:pPr>
+              <w:pStyle w:val="Compact"/>
+              <w:jc w:val="right"/>
+            </w:pPr>
+            <w:r>
+              <w:t xml:space="preserve">153</w:t>
+            </w:r>
+          </w:p>
+        </w:tc>
+        <w:tc>
+          <w:p>
+            <w:pPr>
+              <w:pStyle w:val="Compact"/>
+              <w:jc w:val="right"/>
+            </w:pPr>
+            <w:r>
+              <w:t xml:space="preserve">49</w:t>
+            </w:r>
+          </w:p>
+        </w:tc>
+        <w:tc>
+          <w:p>
+            <w:pPr>
+              <w:pStyle w:val="Compact"/>
+              <w:jc w:val="right"/>
+            </w:pPr>
+            <w:r>
+              <w:t xml:space="preserve">7</w:t>
+            </w:r>
+          </w:p>
+        </w:tc>
+      </w:tr>
+      <w:tr>
+        <w:tc>
+          <w:p/>
+        </w:tc>
+        <w:tc>
+          <w:p>
+            <w:pPr>
+              <w:pStyle w:val="Compact"/>
+              <w:jc w:val="left"/>
+            </w:pPr>
+            <w:r>
+              <w:t xml:space="preserve">TP (mg/L)</w:t>
+            </w:r>
+          </w:p>
+        </w:tc>
+        <w:tc>
+          <w:p>
+            <w:pPr>
+              <w:pStyle w:val="Compact"/>
+              <w:jc w:val="left"/>
+            </w:pPr>
+            <w:r>
+              <w:t xml:space="preserve">0.061 (0.019, 0.589)</w:t>
+            </w:r>
+          </w:p>
+        </w:tc>
+        <w:tc>
+          <w:p>
+            <w:pPr>
+              <w:pStyle w:val="Compact"/>
+              <w:jc w:val="right"/>
+            </w:pPr>
+            <w:r>
+              <w:t xml:space="preserve">223</w:t>
+            </w:r>
+          </w:p>
+        </w:tc>
+        <w:tc>
+          <w:p>
+            <w:pPr>
+              <w:pStyle w:val="Compact"/>
+              <w:jc w:val="right"/>
+            </w:pPr>
+            <w:r>
+              <w:t xml:space="preserve">159</w:t>
+            </w:r>
+          </w:p>
+        </w:tc>
+        <w:tc>
+          <w:p>
+            <w:pPr>
+              <w:pStyle w:val="Compact"/>
+              <w:jc w:val="right"/>
+            </w:pPr>
+            <w:r>
+              <w:t xml:space="preserve">38</w:t>
+            </w:r>
+          </w:p>
+        </w:tc>
+        <w:tc>
+          <w:p>
+            <w:pPr>
+              <w:pStyle w:val="Compact"/>
+              <w:jc w:val="right"/>
+            </w:pPr>
+            <w:r>
+              <w:t xml:space="preserve">26</w:t>
+            </w:r>
+          </w:p>
+        </w:tc>
+      </w:tr>
+    </w:tbl>
     <w:bookmarkEnd w:id="49"/>
     <w:bookmarkStart w:id="97" w:name="references"/>
     <w:p>

</xml_diff>

<commit_message>
water quality comparison table added
</commit_message>
<xml_diff>
--- a/manu-draft.docx
+++ b/manu-draft.docx
@@ -281,7 +281,7 @@
         <w:pStyle w:val="FirstParagraph"/>
       </w:pPr>
       <w:r>
-        <w:t xml:space="preserve">Last manuscript build 2021-08-17 10:31:27</w:t>
+        <w:t xml:space="preserve">Last manuscript build 2021-08-17 13:53:23</w:t>
       </w:r>
     </w:p>
     <w:bookmarkStart w:id="26" w:name="abstract"/>
@@ -1153,6 +1153,77 @@
         <w:t xml:space="preserve">Synthesis and Analysis</w:t>
       </w:r>
     </w:p>
+    <w:p>
+      <w:pPr>
+        <w:pStyle w:val="FirstParagraph"/>
+      </w:pPr>
+      <w:r>
+        <w:t xml:space="preserve">For total nitrogen, chlorophyll-a, and secchi depth, differences in concentrations between months within each area (Figure</w:t>
+      </w:r>
+      <w:r>
+        <w:t xml:space="preserve"> </w:t>
+      </w:r>
+      <w:r>
+        <w:t xml:space="preserve">1</w:t>
+      </w:r>
+      <w:r>
+        <w:t xml:space="preserve">a) were evaluated using a Kruskal-Wallis one-way analysis of variance (ANOVA) followed by multiple comparisons using 2-sided Mann-Whitney U tests</w:t>
+      </w:r>
+      <w:r>
+        <w:t xml:space="preserve"> </w:t>
+      </w:r>
+      <w:r>
+        <w:t xml:space="preserve">(</w:t>
+      </w:r>
+      <w:hyperlink w:anchor="ref-Hollander13">
+        <w:r>
+          <w:rPr>
+            <w:rStyle w:val="Hyperlink"/>
+          </w:rPr>
+          <w:t xml:space="preserve">Hollander et al., 2013</w:t>
+        </w:r>
+      </w:hyperlink>
+      <w:r>
+        <w:t xml:space="preserve">)</w:t>
+      </w:r>
+      <w:r>
+        <w:t xml:space="preserve">. Probability values were adjusted using the sequential Bonferroni method described in</w:t>
+      </w:r>
+      <w:r>
+        <w:t xml:space="preserve"> </w:t>
+      </w:r>
+      <w:r>
+        <w:t xml:space="preserve">(</w:t>
+      </w:r>
+      <w:hyperlink w:anchor="ref-Holm79">
+        <w:r>
+          <w:rPr>
+            <w:rStyle w:val="Hyperlink"/>
+          </w:rPr>
+          <w:t xml:space="preserve">Holm, 1979</w:t>
+        </w:r>
+      </w:hyperlink>
+      <w:r>
+        <w:t xml:space="preserve">)</w:t>
+      </w:r>
+      <w:r>
+        <w:t xml:space="preserve"> </w:t>
+      </w:r>
+      <w:r>
+        <w:t xml:space="preserve">to account for the increased probability of Type I error rates with multiple comparisons. An adjusted p-value &lt; 5% (</w:t>
+      </w:r>
+      <m:oMath>
+        <m:r>
+          <m:t>α</m:t>
+        </m:r>
+      </m:oMath>
+      <w:r>
+        <w:t xml:space="preserve"> </w:t>
+      </w:r>
+      <w:r>
+        <w:t xml:space="preserve">= 0.05) was considered a significant difference between months.</w:t>
+      </w:r>
+    </w:p>
     <w:bookmarkEnd w:id="32"/>
     <w:bookmarkStart w:id="33" w:name="results"/>
     <w:p>
@@ -1424,7 +1495,19 @@
         </w:numPr>
       </w:pPr>
       <w:r>
-        <w:t xml:space="preserve">Table 3 Tukey multiple comparisons of water quality by week/area, with median/min/max</w:t>
+        <w:t xml:space="preserve">Table</w:t>
+      </w:r>
+      <w:r>
+        <w:t xml:space="preserve"> </w:t>
+      </w:r>
+      <w:r>
+        <w:t xml:space="preserve">??</w:t>
+      </w:r>
+      <w:r>
+        <w:t xml:space="preserve"> </w:t>
+      </w:r>
+      <w:r>
+        <w:t xml:space="preserve">Multiple comparisons of water quality by month/area, with median/min/max</w:t>
       </w:r>
     </w:p>
     <w:p>
@@ -2288,7 +2371,7 @@
         <w:pStyle w:val="TableCaption"/>
       </w:pPr>
       <w:r>
-        <w:t xml:space="preserve">Table 1: Measured concentrations from the phosphogypsum stack (NGS-S) at Piney Point on April 9th, 2021 for relevant water quality variables compared to normal annual means (min, max) for concentrations in lower Tampa Bay. Normal means are based on data for a baseline period from 2006 to 2020 from long-term monitoring stations in lower Tampa Bay collected monthly by Hillsborough County Environmental Protection Commission.</w:t>
+        <w:t xml:space="preserve">Table 1: Measured concentrations from the phosphogypsum stack (NGS-S) at Piney Point on April 9th, 2021 for relevant water quality variables compared to normal annual means (min, max) for concentrations in lower Tampa Bay. Normal medians are based on data for a baseline period from 2006 to 2020 from long-term monitoring stations in lower Tampa Bay collected monthly by Hillsborough County Environmental Protection Commission.</w:t>
       </w:r>
     </w:p>
     <w:tbl>
@@ -2296,7 +2379,7 @@
         <w:tblStyle w:val="Table"/>
         <w:tblW w:type="pct" w:w="0.0"/>
         <w:tblLook w:firstRow="1" w:lastRow="0" w:firstColumn="0" w:lastColumn="0" w:noHBand="0" w:noVBand="0" w:val="0020"/>
-        <w:tblCaption w:val="Table 1: Measured concentrations from the phosphogypsum stack (NGS-S) at Piney Point on April 9th, 2021 for relevant water quality variables compared to normal annual means (min, max) for concentrations in lower Tampa Bay. Normal means are based on data for a baseline period from 2006 to 2020 from long-term monitoring stations in lower Tampa Bay collected monthly by Hillsborough County Environmental Protection Commission."/>
+        <w:tblCaption w:val="Table 1: Measured concentrations from the phosphogypsum stack (NGS-S) at Piney Point on April 9th, 2021 for relevant water quality variables compared to normal annual means (min, max) for concentrations in lower Tampa Bay. Normal medians are based on data for a baseline period from 2006 to 2020 from long-term monitoring stations in lower Tampa Bay collected monthly by Hillsborough County Environmental Protection Commission."/>
       </w:tblPr>
       <w:tblGrid/>
       <w:tr>
@@ -2329,7 +2412,7 @@
               <w:jc w:val="left"/>
             </w:pPr>
             <w:r>
-              <w:t xml:space="preserve">Normal mean (min, max)</w:t>
+              <w:t xml:space="preserve">Normal median (min, max)</w:t>
             </w:r>
           </w:p>
         </w:tc>
@@ -2364,7 +2447,7 @@
               <w:jc w:val="left"/>
             </w:pPr>
             <w:r>
-              <w:t xml:space="preserve">0.00713 (0.003, 0.018)</w:t>
+              <w:t xml:space="preserve">0.003 (0.003, 0.018)</w:t>
             </w:r>
           </w:p>
         </w:tc>
@@ -2399,7 +2482,7 @@
               <w:jc w:val="left"/>
             </w:pPr>
             <w:r>
-              <w:t xml:space="preserve">0.0223 (0.006, 0.0395)</w:t>
+              <w:t xml:space="preserve">0.019 (0.006, 0.0395)</w:t>
             </w:r>
           </w:p>
         </w:tc>
@@ -2434,7 +2517,7 @@
               <w:jc w:val="left"/>
             </w:pPr>
             <w:r>
-              <w:t xml:space="preserve">0.294 (0.199, 0.455)</w:t>
+              <w:t xml:space="preserve">0.286 (0.199, 0.455)</w:t>
             </w:r>
           </w:p>
         </w:tc>
@@ -2469,7 +2552,7 @@
               <w:jc w:val="left"/>
             </w:pPr>
             <w:r>
-              <w:t xml:space="preserve">0.088 (0.058, 0.146)</w:t>
+              <w:t xml:space="preserve">0.085 (0.058, 0.146)</w:t>
             </w:r>
           </w:p>
         </w:tc>
@@ -2504,7 +2587,7 @@
               <w:jc w:val="left"/>
             </w:pPr>
             <w:r>
-              <w:t xml:space="preserve">0.0432 (0.009, 0.055)</w:t>
+              <w:t xml:space="preserve">0.049 (0.009, 0.055)</w:t>
             </w:r>
           </w:p>
         </w:tc>
@@ -2539,7 +2622,7 @@
               <w:jc w:val="left"/>
             </w:pPr>
             <w:r>
-              <w:t xml:space="preserve">90.4 (86, 92.2)</w:t>
+              <w:t xml:space="preserve">91 (86, 92.2)</w:t>
             </w:r>
           </w:p>
         </w:tc>
@@ -4840,8 +4923,2116 @@
         </w:tc>
       </w:tr>
     </w:tbl>
+    <w:p/>
+    <w:p>
+      <w:pPr>
+        <w:pStyle w:val="TableCaption"/>
+      </w:pPr>
+      <w:r>
+        <w:t xml:space="preserve">Table 3: Comparison of total nitrogen, chlorophyll-a, and secchi depth by areas of interest (Figure</w:t>
+      </w:r>
+      <w:r>
+        <w:t xml:space="preserve"> </w:t>
+      </w:r>
+      <w:r>
+        <w:t xml:space="preserve">1</w:t>
+      </w:r>
+      <w:r>
+        <w:t xml:space="preserve">a) and month. Multiple comparisons with Mann-Whitney U tests were used to evaluate pairwise monthly concentrations for each water quality variable in each area. Rows that share a letter within each area and water quality variable combination have concentrations that are not significantly different at</w:t>
+      </w:r>
+      <w:r>
+        <w:t xml:space="preserve"> </w:t>
+      </w:r>
+      <m:oMath>
+        <m:r>
+          <m:t>α</m:t>
+        </m:r>
+      </m:oMath>
+      <w:r>
+        <w:t xml:space="preserve"> </w:t>
+      </w:r>
+      <w:r>
+        <w:t xml:space="preserve">= 0.05. Probability values were adjusted using the Bonferroni method in</w:t>
+      </w:r>
+      <w:r>
+        <w:t xml:space="preserve"> </w:t>
+      </w:r>
+      <w:hyperlink w:anchor="ref-Holm79">
+        <w:r>
+          <w:rPr>
+            <w:rStyle w:val="Hyperlink"/>
+          </w:rPr>
+          <w:t xml:space="preserve">Holm</w:t>
+        </w:r>
+      </w:hyperlink>
+      <w:r>
+        <w:t xml:space="preserve"> </w:t>
+      </w:r>
+      <w:r>
+        <w:t xml:space="preserve">(</w:t>
+      </w:r>
+      <w:hyperlink w:anchor="ref-Holm79">
+        <w:r>
+          <w:rPr>
+            <w:rStyle w:val="Hyperlink"/>
+          </w:rPr>
+          <w:t xml:space="preserve">1979</w:t>
+        </w:r>
+      </w:hyperlink>
+      <w:r>
+        <w:t xml:space="preserve">)</w:t>
+      </w:r>
+      <w:r>
+        <w:t xml:space="preserve">.</w:t>
+      </w:r>
+    </w:p>
+    <w:tbl>
+      <w:tblPr>
+        <w:tblStyle w:val="Table"/>
+        <w:tblW w:type="pct" w:w="0.0"/>
+        <w:tblLook w:firstRow="1" w:lastRow="0" w:firstColumn="0" w:lastColumn="0" w:noHBand="0" w:noVBand="0" w:val="0020"/>
+        <w:tblCaption w:val="Table 3: Comparison of total nitrogen, chlorophyll-a, and secchi depth by areas of interest (Figure 1a) and month. Multiple comparisons with Mann-Whitney U tests were used to evaluate pairwise monthly concentrations for each water quality variable in each area. Rows that share a letter within each area and water quality variable combination have concentrations that are not significantly different at \alpha = 0.05. Probability values were adjusted using the Bonferroni method in Holm (1979)."/>
+      </w:tblPr>
+      <w:tblGrid/>
+      <w:tr>
+        <w:tc>
+          <w:p>
+            <w:pPr>
+              <w:pStyle w:val="Compact"/>
+              <w:jc w:val="left"/>
+            </w:pPr>
+            <w:r>
+              <w:t xml:space="preserve">Area</w:t>
+            </w:r>
+          </w:p>
+        </w:tc>
+        <w:tc>
+          <w:p>
+            <w:pPr>
+              <w:pStyle w:val="Compact"/>
+              <w:jc w:val="left"/>
+            </w:pPr>
+            <w:r>
+              <w:t xml:space="preserve">Water quality variable</w:t>
+            </w:r>
+          </w:p>
+        </w:tc>
+        <w:tc>
+          <w:p>
+            <w:pPr>
+              <w:pStyle w:val="Compact"/>
+              <w:jc w:val="left"/>
+            </w:pPr>
+            <w:r>
+              <w:t xml:space="preserve">Comp.</w:t>
+            </w:r>
+          </w:p>
+        </w:tc>
+        <w:tc>
+          <w:p>
+            <w:pPr>
+              <w:pStyle w:val="Compact"/>
+              <w:jc w:val="left"/>
+            </w:pPr>
+            <w:r>
+              <w:t xml:space="preserve">Month</w:t>
+            </w:r>
+          </w:p>
+        </w:tc>
+        <w:tc>
+          <w:p>
+            <w:pPr>
+              <w:pStyle w:val="Compact"/>
+              <w:jc w:val="right"/>
+            </w:pPr>
+            <w:r>
+              <w:t xml:space="preserve">N obs.</w:t>
+            </w:r>
+          </w:p>
+        </w:tc>
+        <w:tc>
+          <w:p>
+            <w:pPr>
+              <w:pStyle w:val="Compact"/>
+              <w:jc w:val="left"/>
+            </w:pPr>
+            <w:r>
+              <w:t xml:space="preserve">Med. (Min., Max.)</w:t>
+            </w:r>
+          </w:p>
+        </w:tc>
+      </w:tr>
+      <w:tr>
+        <w:tc>
+          <w:p>
+            <w:pPr>
+              <w:pStyle w:val="Compact"/>
+              <w:jc w:val="left"/>
+            </w:pPr>
+            <w:r>
+              <w:t xml:space="preserve">1</w:t>
+            </w:r>
+          </w:p>
+        </w:tc>
+        <w:tc>
+          <w:p>
+            <w:pPr>
+              <w:pStyle w:val="Compact"/>
+              <w:jc w:val="left"/>
+            </w:pPr>
+            <w:r>
+              <w:t xml:space="preserve">TN (mg/L)</w:t>
+            </w:r>
+          </w:p>
+        </w:tc>
+        <w:tc>
+          <w:p>
+            <w:pPr>
+              <w:pStyle w:val="Compact"/>
+              <w:jc w:val="left"/>
+            </w:pPr>
+            <w:r>
+              <w:t xml:space="preserve">a</w:t>
+            </w:r>
+          </w:p>
+        </w:tc>
+        <w:tc>
+          <w:p>
+            <w:pPr>
+              <w:pStyle w:val="Compact"/>
+              <w:jc w:val="left"/>
+            </w:pPr>
+            <w:r>
+              <w:t xml:space="preserve">Apr</w:t>
+            </w:r>
+          </w:p>
+        </w:tc>
+        <w:tc>
+          <w:p>
+            <w:pPr>
+              <w:pStyle w:val="Compact"/>
+              <w:jc w:val="right"/>
+            </w:pPr>
+            <w:r>
+              <w:t xml:space="preserve">135</w:t>
+            </w:r>
+          </w:p>
+        </w:tc>
+        <w:tc>
+          <w:p>
+            <w:pPr>
+              <w:pStyle w:val="Compact"/>
+              <w:jc w:val="left"/>
+            </w:pPr>
+            <w:r>
+              <w:t xml:space="preserve">0.39 (0.22, 5.6)</w:t>
+            </w:r>
+          </w:p>
+        </w:tc>
+      </w:tr>
+      <w:tr>
+        <w:tc>
+          <w:p/>
+        </w:tc>
+        <w:tc>
+          <w:p/>
+        </w:tc>
+        <w:tc>
+          <w:p>
+            <w:pPr>
+              <w:pStyle w:val="Compact"/>
+              <w:jc w:val="left"/>
+            </w:pPr>
+            <w:r>
+              <w:t xml:space="preserve">a</w:t>
+            </w:r>
+          </w:p>
+        </w:tc>
+        <w:tc>
+          <w:p>
+            <w:pPr>
+              <w:pStyle w:val="Compact"/>
+              <w:jc w:val="left"/>
+            </w:pPr>
+            <w:r>
+              <w:t xml:space="preserve">May</w:t>
+            </w:r>
+          </w:p>
+        </w:tc>
+        <w:tc>
+          <w:p>
+            <w:pPr>
+              <w:pStyle w:val="Compact"/>
+              <w:jc w:val="right"/>
+            </w:pPr>
+            <w:r>
+              <w:t xml:space="preserve">32</w:t>
+            </w:r>
+          </w:p>
+        </w:tc>
+        <w:tc>
+          <w:p>
+            <w:pPr>
+              <w:pStyle w:val="Compact"/>
+              <w:jc w:val="left"/>
+            </w:pPr>
+            <w:r>
+              <w:t xml:space="preserve">0.36 (0.24, 0.83)</w:t>
+            </w:r>
+          </w:p>
+        </w:tc>
+      </w:tr>
+      <w:tr>
+        <w:tc>
+          <w:p/>
+        </w:tc>
+        <w:tc>
+          <w:p/>
+        </w:tc>
+        <w:tc>
+          <w:p>
+            <w:pPr>
+              <w:pStyle w:val="Compact"/>
+              <w:jc w:val="left"/>
+            </w:pPr>
+            <w:r>
+              <w:t xml:space="preserve">b</w:t>
+            </w:r>
+          </w:p>
+        </w:tc>
+        <w:tc>
+          <w:p>
+            <w:pPr>
+              <w:pStyle w:val="Compact"/>
+              <w:jc w:val="left"/>
+            </w:pPr>
+            <w:r>
+              <w:t xml:space="preserve">Jun</w:t>
+            </w:r>
+          </w:p>
+        </w:tc>
+        <w:tc>
+          <w:p>
+            <w:pPr>
+              <w:pStyle w:val="Compact"/>
+              <w:jc w:val="right"/>
+            </w:pPr>
+            <w:r>
+              <w:t xml:space="preserve">38</w:t>
+            </w:r>
+          </w:p>
+        </w:tc>
+        <w:tc>
+          <w:p>
+            <w:pPr>
+              <w:pStyle w:val="Compact"/>
+              <w:jc w:val="left"/>
+            </w:pPr>
+            <w:r>
+              <w:t xml:space="preserve">0.43 (0.31, 1.1)</w:t>
+            </w:r>
+          </w:p>
+        </w:tc>
+      </w:tr>
+      <w:tr>
+        <w:tc>
+          <w:p/>
+        </w:tc>
+        <w:tc>
+          <w:p/>
+        </w:tc>
+        <w:tc>
+          <w:p>
+            <w:pPr>
+              <w:pStyle w:val="Compact"/>
+              <w:jc w:val="left"/>
+            </w:pPr>
+            <w:r>
+              <w:t xml:space="preserve">c</w:t>
+            </w:r>
+          </w:p>
+        </w:tc>
+        <w:tc>
+          <w:p>
+            <w:pPr>
+              <w:pStyle w:val="Compact"/>
+              <w:jc w:val="left"/>
+            </w:pPr>
+            <w:r>
+              <w:t xml:space="preserve">Jul</w:t>
+            </w:r>
+          </w:p>
+        </w:tc>
+        <w:tc>
+          <w:p>
+            <w:pPr>
+              <w:pStyle w:val="Compact"/>
+              <w:jc w:val="right"/>
+            </w:pPr>
+            <w:r>
+              <w:t xml:space="preserve">16</w:t>
+            </w:r>
+          </w:p>
+        </w:tc>
+        <w:tc>
+          <w:p>
+            <w:pPr>
+              <w:pStyle w:val="Compact"/>
+              <w:jc w:val="left"/>
+            </w:pPr>
+            <w:r>
+              <w:t xml:space="preserve">0.635 (0.43, 1.4)</w:t>
+            </w:r>
+          </w:p>
+        </w:tc>
+      </w:tr>
+      <w:tr>
+        <w:tc>
+          <w:p/>
+        </w:tc>
+        <w:tc>
+          <w:p>
+            <w:pPr>
+              <w:pStyle w:val="Compact"/>
+              <w:jc w:val="left"/>
+            </w:pPr>
+            <w:r>
+              <w:t xml:space="preserve">Chl-a (ug/L)</w:t>
+            </w:r>
+          </w:p>
+        </w:tc>
+        <w:tc>
+          <w:p>
+            <w:pPr>
+              <w:pStyle w:val="Compact"/>
+              <w:jc w:val="left"/>
+            </w:pPr>
+            <w:r>
+              <w:t xml:space="preserve">a</w:t>
+            </w:r>
+          </w:p>
+        </w:tc>
+        <w:tc>
+          <w:p>
+            <w:pPr>
+              <w:pStyle w:val="Compact"/>
+              <w:jc w:val="left"/>
+            </w:pPr>
+            <w:r>
+              <w:t xml:space="preserve">Apr</w:t>
+            </w:r>
+          </w:p>
+        </w:tc>
+        <w:tc>
+          <w:p>
+            <w:pPr>
+              <w:pStyle w:val="Compact"/>
+              <w:jc w:val="right"/>
+            </w:pPr>
+            <w:r>
+              <w:t xml:space="preserve">144</w:t>
+            </w:r>
+          </w:p>
+        </w:tc>
+        <w:tc>
+          <w:p>
+            <w:pPr>
+              <w:pStyle w:val="Compact"/>
+              <w:jc w:val="left"/>
+            </w:pPr>
+            <w:r>
+              <w:t xml:space="preserve">3.3 (1.1, 41)</w:t>
+            </w:r>
+          </w:p>
+        </w:tc>
+      </w:tr>
+      <w:tr>
+        <w:tc>
+          <w:p/>
+        </w:tc>
+        <w:tc>
+          <w:p/>
+        </w:tc>
+        <w:tc>
+          <w:p>
+            <w:pPr>
+              <w:pStyle w:val="Compact"/>
+              <w:jc w:val="left"/>
+            </w:pPr>
+            <w:r>
+              <w:t xml:space="preserve">b</w:t>
+            </w:r>
+          </w:p>
+        </w:tc>
+        <w:tc>
+          <w:p>
+            <w:pPr>
+              <w:pStyle w:val="Compact"/>
+              <w:jc w:val="left"/>
+            </w:pPr>
+            <w:r>
+              <w:t xml:space="preserve">May</w:t>
+            </w:r>
+          </w:p>
+        </w:tc>
+        <w:tc>
+          <w:p>
+            <w:pPr>
+              <w:pStyle w:val="Compact"/>
+              <w:jc w:val="right"/>
+            </w:pPr>
+            <w:r>
+              <w:t xml:space="preserve">32</w:t>
+            </w:r>
+          </w:p>
+        </w:tc>
+        <w:tc>
+          <w:p>
+            <w:pPr>
+              <w:pStyle w:val="Compact"/>
+              <w:jc w:val="left"/>
+            </w:pPr>
+            <w:r>
+              <w:t xml:space="preserve">2.4 (1.3, 12)</w:t>
+            </w:r>
+          </w:p>
+        </w:tc>
+      </w:tr>
+      <w:tr>
+        <w:tc>
+          <w:p/>
+        </w:tc>
+        <w:tc>
+          <w:p/>
+        </w:tc>
+        <w:tc>
+          <w:p>
+            <w:pPr>
+              <w:pStyle w:val="Compact"/>
+              <w:jc w:val="left"/>
+            </w:pPr>
+            <w:r>
+              <w:t xml:space="preserve">c</w:t>
+            </w:r>
+          </w:p>
+        </w:tc>
+        <w:tc>
+          <w:p>
+            <w:pPr>
+              <w:pStyle w:val="Compact"/>
+              <w:jc w:val="left"/>
+            </w:pPr>
+            <w:r>
+              <w:t xml:space="preserve">Jun</w:t>
+            </w:r>
+          </w:p>
+        </w:tc>
+        <w:tc>
+          <w:p>
+            <w:pPr>
+              <w:pStyle w:val="Compact"/>
+              <w:jc w:val="right"/>
+            </w:pPr>
+            <w:r>
+              <w:t xml:space="preserve">38</w:t>
+            </w:r>
+          </w:p>
+        </w:tc>
+        <w:tc>
+          <w:p>
+            <w:pPr>
+              <w:pStyle w:val="Compact"/>
+              <w:jc w:val="left"/>
+            </w:pPr>
+            <w:r>
+              <w:t xml:space="preserve">6.6 (2.7, 28)</w:t>
+            </w:r>
+          </w:p>
+        </w:tc>
+      </w:tr>
+      <w:tr>
+        <w:tc>
+          <w:p/>
+        </w:tc>
+        <w:tc>
+          <w:p/>
+        </w:tc>
+        <w:tc>
+          <w:p>
+            <w:pPr>
+              <w:pStyle w:val="Compact"/>
+              <w:jc w:val="left"/>
+            </w:pPr>
+            <w:r>
+              <w:t xml:space="preserve">c</w:t>
+            </w:r>
+          </w:p>
+        </w:tc>
+        <w:tc>
+          <w:p>
+            <w:pPr>
+              <w:pStyle w:val="Compact"/>
+              <w:jc w:val="left"/>
+            </w:pPr>
+            <w:r>
+              <w:t xml:space="preserve">Jul</w:t>
+            </w:r>
+          </w:p>
+        </w:tc>
+        <w:tc>
+          <w:p>
+            <w:pPr>
+              <w:pStyle w:val="Compact"/>
+              <w:jc w:val="right"/>
+            </w:pPr>
+            <w:r>
+              <w:t xml:space="preserve">24</w:t>
+            </w:r>
+          </w:p>
+        </w:tc>
+        <w:tc>
+          <w:p>
+            <w:pPr>
+              <w:pStyle w:val="Compact"/>
+              <w:jc w:val="left"/>
+            </w:pPr>
+            <w:r>
+              <w:t xml:space="preserve">5.5 (3, 120)</w:t>
+            </w:r>
+          </w:p>
+        </w:tc>
+      </w:tr>
+      <w:tr>
+        <w:tc>
+          <w:p/>
+        </w:tc>
+        <w:tc>
+          <w:p>
+            <w:pPr>
+              <w:pStyle w:val="Compact"/>
+              <w:jc w:val="left"/>
+            </w:pPr>
+            <w:r>
+              <w:t xml:space="preserve">Secchi (m)</w:t>
+            </w:r>
+          </w:p>
+        </w:tc>
+        <w:tc>
+          <w:p>
+            <w:pPr>
+              <w:pStyle w:val="Compact"/>
+              <w:jc w:val="left"/>
+            </w:pPr>
+            <w:r>
+              <w:t xml:space="preserve">a</w:t>
+            </w:r>
+          </w:p>
+        </w:tc>
+        <w:tc>
+          <w:p>
+            <w:pPr>
+              <w:pStyle w:val="Compact"/>
+              <w:jc w:val="left"/>
+            </w:pPr>
+            <w:r>
+              <w:t xml:space="preserve">Apr</w:t>
+            </w:r>
+          </w:p>
+        </w:tc>
+        <w:tc>
+          <w:p>
+            <w:pPr>
+              <w:pStyle w:val="Compact"/>
+              <w:jc w:val="right"/>
+            </w:pPr>
+            <w:r>
+              <w:t xml:space="preserve">117</w:t>
+            </w:r>
+          </w:p>
+        </w:tc>
+        <w:tc>
+          <w:p>
+            <w:pPr>
+              <w:pStyle w:val="Compact"/>
+              <w:jc w:val="left"/>
+            </w:pPr>
+            <w:r>
+              <w:t xml:space="preserve">2.9 (0.8, 5.5)</w:t>
+            </w:r>
+          </w:p>
+        </w:tc>
+      </w:tr>
+      <w:tr>
+        <w:tc>
+          <w:p/>
+        </w:tc>
+        <w:tc>
+          <w:p/>
+        </w:tc>
+        <w:tc>
+          <w:p>
+            <w:pPr>
+              <w:pStyle w:val="Compact"/>
+              <w:jc w:val="left"/>
+            </w:pPr>
+            <w:r>
+              <w:t xml:space="preserve">a</w:t>
+            </w:r>
+          </w:p>
+        </w:tc>
+        <w:tc>
+          <w:p>
+            <w:pPr>
+              <w:pStyle w:val="Compact"/>
+              <w:jc w:val="left"/>
+            </w:pPr>
+            <w:r>
+              <w:t xml:space="preserve">May</w:t>
+            </w:r>
+          </w:p>
+        </w:tc>
+        <w:tc>
+          <w:p>
+            <w:pPr>
+              <w:pStyle w:val="Compact"/>
+              <w:jc w:val="right"/>
+            </w:pPr>
+            <w:r>
+              <w:t xml:space="preserve">28</w:t>
+            </w:r>
+          </w:p>
+        </w:tc>
+        <w:tc>
+          <w:p>
+            <w:pPr>
+              <w:pStyle w:val="Compact"/>
+              <w:jc w:val="left"/>
+            </w:pPr>
+            <w:r>
+              <w:t xml:space="preserve">3 (1.6, 3.6)</w:t>
+            </w:r>
+          </w:p>
+        </w:tc>
+      </w:tr>
+      <w:tr>
+        <w:tc>
+          <w:p/>
+        </w:tc>
+        <w:tc>
+          <w:p/>
+        </w:tc>
+        <w:tc>
+          <w:p>
+            <w:pPr>
+              <w:pStyle w:val="Compact"/>
+              <w:jc w:val="left"/>
+            </w:pPr>
+            <w:r>
+              <w:t xml:space="preserve">b</w:t>
+            </w:r>
+          </w:p>
+        </w:tc>
+        <w:tc>
+          <w:p>
+            <w:pPr>
+              <w:pStyle w:val="Compact"/>
+              <w:jc w:val="left"/>
+            </w:pPr>
+            <w:r>
+              <w:t xml:space="preserve">Jun</w:t>
+            </w:r>
+          </w:p>
+        </w:tc>
+        <w:tc>
+          <w:p>
+            <w:pPr>
+              <w:pStyle w:val="Compact"/>
+              <w:jc w:val="right"/>
+            </w:pPr>
+            <w:r>
+              <w:t xml:space="preserve">34</w:t>
+            </w:r>
+          </w:p>
+        </w:tc>
+        <w:tc>
+          <w:p>
+            <w:pPr>
+              <w:pStyle w:val="Compact"/>
+              <w:jc w:val="left"/>
+            </w:pPr>
+            <w:r>
+              <w:t xml:space="preserve">2 (0.5, 3)</w:t>
+            </w:r>
+          </w:p>
+        </w:tc>
+      </w:tr>
+      <w:tr>
+        <w:tc>
+          <w:p/>
+        </w:tc>
+        <w:tc>
+          <w:p/>
+        </w:tc>
+        <w:tc>
+          <w:p>
+            <w:pPr>
+              <w:pStyle w:val="Compact"/>
+              <w:jc w:val="left"/>
+            </w:pPr>
+            <w:r>
+              <w:t xml:space="preserve">b</w:t>
+            </w:r>
+          </w:p>
+        </w:tc>
+        <w:tc>
+          <w:p>
+            <w:pPr>
+              <w:pStyle w:val="Compact"/>
+              <w:jc w:val="left"/>
+            </w:pPr>
+            <w:r>
+              <w:t xml:space="preserve">Jul</w:t>
+            </w:r>
+          </w:p>
+        </w:tc>
+        <w:tc>
+          <w:p>
+            <w:pPr>
+              <w:pStyle w:val="Compact"/>
+              <w:jc w:val="right"/>
+            </w:pPr>
+            <w:r>
+              <w:t xml:space="preserve">24</w:t>
+            </w:r>
+          </w:p>
+        </w:tc>
+        <w:tc>
+          <w:p>
+            <w:pPr>
+              <w:pStyle w:val="Compact"/>
+              <w:jc w:val="left"/>
+            </w:pPr>
+            <w:r>
+              <w:t xml:space="preserve">2.2 (0.7, 3.5)</w:t>
+            </w:r>
+          </w:p>
+        </w:tc>
+      </w:tr>
+      <w:tr>
+        <w:tc>
+          <w:p>
+            <w:pPr>
+              <w:pStyle w:val="Compact"/>
+              <w:jc w:val="left"/>
+            </w:pPr>
+            <w:r>
+              <w:t xml:space="preserve">2</w:t>
+            </w:r>
+          </w:p>
+        </w:tc>
+        <w:tc>
+          <w:p>
+            <w:pPr>
+              <w:pStyle w:val="Compact"/>
+              <w:jc w:val="left"/>
+            </w:pPr>
+            <w:r>
+              <w:t xml:space="preserve">TN (mg/L)</w:t>
+            </w:r>
+          </w:p>
+        </w:tc>
+        <w:tc>
+          <w:p>
+            <w:pPr>
+              <w:pStyle w:val="Compact"/>
+              <w:jc w:val="left"/>
+            </w:pPr>
+            <w:r>
+              <w:t xml:space="preserve">a</w:t>
+            </w:r>
+          </w:p>
+        </w:tc>
+        <w:tc>
+          <w:p>
+            <w:pPr>
+              <w:pStyle w:val="Compact"/>
+              <w:jc w:val="left"/>
+            </w:pPr>
+            <w:r>
+              <w:t xml:space="preserve">Apr</w:t>
+            </w:r>
+          </w:p>
+        </w:tc>
+        <w:tc>
+          <w:p>
+            <w:pPr>
+              <w:pStyle w:val="Compact"/>
+              <w:jc w:val="right"/>
+            </w:pPr>
+            <w:r>
+              <w:t xml:space="preserve">18</w:t>
+            </w:r>
+          </w:p>
+        </w:tc>
+        <w:tc>
+          <w:p>
+            <w:pPr>
+              <w:pStyle w:val="Compact"/>
+              <w:jc w:val="left"/>
+            </w:pPr>
+            <w:r>
+              <w:t xml:space="preserve">0.39 (0.26, 0.48)</w:t>
+            </w:r>
+          </w:p>
+        </w:tc>
+      </w:tr>
+      <w:tr>
+        <w:tc>
+          <w:p/>
+        </w:tc>
+        <w:tc>
+          <w:p/>
+        </w:tc>
+        <w:tc>
+          <w:p>
+            <w:pPr>
+              <w:pStyle w:val="Compact"/>
+              <w:jc w:val="left"/>
+            </w:pPr>
+            <w:r>
+              <w:t xml:space="preserve">a</w:t>
+            </w:r>
+          </w:p>
+        </w:tc>
+        <w:tc>
+          <w:p>
+            <w:pPr>
+              <w:pStyle w:val="Compact"/>
+              <w:jc w:val="left"/>
+            </w:pPr>
+            <w:r>
+              <w:t xml:space="preserve">May</w:t>
+            </w:r>
+          </w:p>
+        </w:tc>
+        <w:tc>
+          <w:p>
+            <w:pPr>
+              <w:pStyle w:val="Compact"/>
+              <w:jc w:val="right"/>
+            </w:pPr>
+            <w:r>
+              <w:t xml:space="preserve">4</w:t>
+            </w:r>
+          </w:p>
+        </w:tc>
+        <w:tc>
+          <w:p>
+            <w:pPr>
+              <w:pStyle w:val="Compact"/>
+              <w:jc w:val="left"/>
+            </w:pPr>
+            <w:r>
+              <w:t xml:space="preserve">0.39 (0.31, 0.44)</w:t>
+            </w:r>
+          </w:p>
+        </w:tc>
+      </w:tr>
+      <w:tr>
+        <w:tc>
+          <w:p/>
+        </w:tc>
+        <w:tc>
+          <w:p/>
+        </w:tc>
+        <w:tc>
+          <w:p>
+            <w:pPr>
+              <w:pStyle w:val="Compact"/>
+              <w:jc w:val="left"/>
+            </w:pPr>
+            <w:r>
+              <w:t xml:space="preserve">a</w:t>
+            </w:r>
+          </w:p>
+        </w:tc>
+        <w:tc>
+          <w:p>
+            <w:pPr>
+              <w:pStyle w:val="Compact"/>
+              <w:jc w:val="left"/>
+            </w:pPr>
+            <w:r>
+              <w:t xml:space="preserve">Jun</w:t>
+            </w:r>
+          </w:p>
+        </w:tc>
+        <w:tc>
+          <w:p>
+            <w:pPr>
+              <w:pStyle w:val="Compact"/>
+              <w:jc w:val="right"/>
+            </w:pPr>
+            <w:r>
+              <w:t xml:space="preserve">3</w:t>
+            </w:r>
+          </w:p>
+        </w:tc>
+        <w:tc>
+          <w:p>
+            <w:pPr>
+              <w:pStyle w:val="Compact"/>
+              <w:jc w:val="left"/>
+            </w:pPr>
+            <w:r>
+              <w:t xml:space="preserve">0.5 (0.45, 0.67)</w:t>
+            </w:r>
+          </w:p>
+        </w:tc>
+      </w:tr>
+      <w:tr>
+        <w:tc>
+          <w:p/>
+        </w:tc>
+        <w:tc>
+          <w:p/>
+        </w:tc>
+        <w:tc>
+          <w:p>
+            <w:pPr>
+              <w:pStyle w:val="Compact"/>
+              <w:jc w:val="left"/>
+            </w:pPr>
+            <w:r>
+              <w:t xml:space="preserve">a</w:t>
+            </w:r>
+          </w:p>
+        </w:tc>
+        <w:tc>
+          <w:p>
+            <w:pPr>
+              <w:pStyle w:val="Compact"/>
+              <w:jc w:val="left"/>
+            </w:pPr>
+            <w:r>
+              <w:t xml:space="preserve">Jul</w:t>
+            </w:r>
+          </w:p>
+        </w:tc>
+        <w:tc>
+          <w:p>
+            <w:pPr>
+              <w:pStyle w:val="Compact"/>
+              <w:jc w:val="right"/>
+            </w:pPr>
+            <w:r>
+              <w:t xml:space="preserve">2</w:t>
+            </w:r>
+          </w:p>
+        </w:tc>
+        <w:tc>
+          <w:p>
+            <w:pPr>
+              <w:pStyle w:val="Compact"/>
+              <w:jc w:val="left"/>
+            </w:pPr>
+            <w:r>
+              <w:t xml:space="preserve">0.585 (0.51, 0.66)</w:t>
+            </w:r>
+          </w:p>
+        </w:tc>
+      </w:tr>
+      <w:tr>
+        <w:tc>
+          <w:p/>
+        </w:tc>
+        <w:tc>
+          <w:p>
+            <w:pPr>
+              <w:pStyle w:val="Compact"/>
+              <w:jc w:val="left"/>
+            </w:pPr>
+            <w:r>
+              <w:t xml:space="preserve">Chl-a (ug/L)</w:t>
+            </w:r>
+          </w:p>
+        </w:tc>
+        <w:tc>
+          <w:p>
+            <w:pPr>
+              <w:pStyle w:val="Compact"/>
+              <w:jc w:val="left"/>
+            </w:pPr>
+            <w:r>
+              <w:t xml:space="preserve">a</w:t>
+            </w:r>
+          </w:p>
+        </w:tc>
+        <w:tc>
+          <w:p>
+            <w:pPr>
+              <w:pStyle w:val="Compact"/>
+              <w:jc w:val="left"/>
+            </w:pPr>
+            <w:r>
+              <w:t xml:space="preserve">Apr</w:t>
+            </w:r>
+          </w:p>
+        </w:tc>
+        <w:tc>
+          <w:p>
+            <w:pPr>
+              <w:pStyle w:val="Compact"/>
+              <w:jc w:val="right"/>
+            </w:pPr>
+            <w:r>
+              <w:t xml:space="preserve">22</w:t>
+            </w:r>
+          </w:p>
+        </w:tc>
+        <w:tc>
+          <w:p>
+            <w:pPr>
+              <w:pStyle w:val="Compact"/>
+              <w:jc w:val="left"/>
+            </w:pPr>
+            <w:r>
+              <w:t xml:space="preserve">2.5 (1.5, 4.6)</w:t>
+            </w:r>
+          </w:p>
+        </w:tc>
+      </w:tr>
+      <w:tr>
+        <w:tc>
+          <w:p/>
+        </w:tc>
+        <w:tc>
+          <w:p/>
+        </w:tc>
+        <w:tc>
+          <w:p>
+            <w:pPr>
+              <w:pStyle w:val="Compact"/>
+              <w:jc w:val="left"/>
+            </w:pPr>
+            <w:r>
+              <w:t xml:space="preserve">ab</w:t>
+            </w:r>
+          </w:p>
+        </w:tc>
+        <w:tc>
+          <w:p>
+            <w:pPr>
+              <w:pStyle w:val="Compact"/>
+              <w:jc w:val="left"/>
+            </w:pPr>
+            <w:r>
+              <w:t xml:space="preserve">May</w:t>
+            </w:r>
+          </w:p>
+        </w:tc>
+        <w:tc>
+          <w:p>
+            <w:pPr>
+              <w:pStyle w:val="Compact"/>
+              <w:jc w:val="right"/>
+            </w:pPr>
+            <w:r>
+              <w:t xml:space="preserve">4</w:t>
+            </w:r>
+          </w:p>
+        </w:tc>
+        <w:tc>
+          <w:p>
+            <w:pPr>
+              <w:pStyle w:val="Compact"/>
+              <w:jc w:val="left"/>
+            </w:pPr>
+            <w:r>
+              <w:t xml:space="preserve">2.15 (1.9, 3.6)</w:t>
+            </w:r>
+          </w:p>
+        </w:tc>
+      </w:tr>
+      <w:tr>
+        <w:tc>
+          <w:p/>
+        </w:tc>
+        <w:tc>
+          <w:p/>
+        </w:tc>
+        <w:tc>
+          <w:p>
+            <w:pPr>
+              <w:pStyle w:val="Compact"/>
+              <w:jc w:val="left"/>
+            </w:pPr>
+            <w:r>
+              <w:t xml:space="preserve">b</w:t>
+            </w:r>
+          </w:p>
+        </w:tc>
+        <w:tc>
+          <w:p>
+            <w:pPr>
+              <w:pStyle w:val="Compact"/>
+              <w:jc w:val="left"/>
+            </w:pPr>
+            <w:r>
+              <w:t xml:space="preserve">Jun</w:t>
+            </w:r>
+          </w:p>
+        </w:tc>
+        <w:tc>
+          <w:p>
+            <w:pPr>
+              <w:pStyle w:val="Compact"/>
+              <w:jc w:val="right"/>
+            </w:pPr>
+            <w:r>
+              <w:t xml:space="preserve">4</w:t>
+            </w:r>
+          </w:p>
+        </w:tc>
+        <w:tc>
+          <w:p>
+            <w:pPr>
+              <w:pStyle w:val="Compact"/>
+              <w:jc w:val="left"/>
+            </w:pPr>
+            <w:r>
+              <w:t xml:space="preserve">6 (3.9, 42)</w:t>
+            </w:r>
+          </w:p>
+        </w:tc>
+      </w:tr>
+      <w:tr>
+        <w:tc>
+          <w:p/>
+        </w:tc>
+        <w:tc>
+          <w:p/>
+        </w:tc>
+        <w:tc>
+          <w:p>
+            <w:pPr>
+              <w:pStyle w:val="Compact"/>
+              <w:jc w:val="left"/>
+            </w:pPr>
+            <w:r>
+              <w:t xml:space="preserve">b</w:t>
+            </w:r>
+          </w:p>
+        </w:tc>
+        <w:tc>
+          <w:p>
+            <w:pPr>
+              <w:pStyle w:val="Compact"/>
+              <w:jc w:val="left"/>
+            </w:pPr>
+            <w:r>
+              <w:t xml:space="preserve">Jul</w:t>
+            </w:r>
+          </w:p>
+        </w:tc>
+        <w:tc>
+          <w:p>
+            <w:pPr>
+              <w:pStyle w:val="Compact"/>
+              <w:jc w:val="right"/>
+            </w:pPr>
+            <w:r>
+              <w:t xml:space="preserve">3</w:t>
+            </w:r>
+          </w:p>
+        </w:tc>
+        <w:tc>
+          <w:p>
+            <w:pPr>
+              <w:pStyle w:val="Compact"/>
+              <w:jc w:val="left"/>
+            </w:pPr>
+            <w:r>
+              <w:t xml:space="preserve">7.2 (6, 15)</w:t>
+            </w:r>
+          </w:p>
+        </w:tc>
+      </w:tr>
+      <w:tr>
+        <w:tc>
+          <w:p/>
+        </w:tc>
+        <w:tc>
+          <w:p>
+            <w:pPr>
+              <w:pStyle w:val="Compact"/>
+              <w:jc w:val="left"/>
+            </w:pPr>
+            <w:r>
+              <w:t xml:space="preserve">Secchi (m)</w:t>
+            </w:r>
+          </w:p>
+        </w:tc>
+        <w:tc>
+          <w:p>
+            <w:pPr>
+              <w:pStyle w:val="Compact"/>
+              <w:jc w:val="left"/>
+            </w:pPr>
+            <w:r>
+              <w:t xml:space="preserve">a</w:t>
+            </w:r>
+          </w:p>
+        </w:tc>
+        <w:tc>
+          <w:p>
+            <w:pPr>
+              <w:pStyle w:val="Compact"/>
+              <w:jc w:val="left"/>
+            </w:pPr>
+            <w:r>
+              <w:t xml:space="preserve">Apr</w:t>
+            </w:r>
+          </w:p>
+        </w:tc>
+        <w:tc>
+          <w:p>
+            <w:pPr>
+              <w:pStyle w:val="Compact"/>
+              <w:jc w:val="right"/>
+            </w:pPr>
+            <w:r>
+              <w:t xml:space="preserve">14</w:t>
+            </w:r>
+          </w:p>
+        </w:tc>
+        <w:tc>
+          <w:p>
+            <w:pPr>
+              <w:pStyle w:val="Compact"/>
+              <w:jc w:val="left"/>
+            </w:pPr>
+            <w:r>
+              <w:t xml:space="preserve">2 (0.5, 3.5)</w:t>
+            </w:r>
+          </w:p>
+        </w:tc>
+      </w:tr>
+      <w:tr>
+        <w:tc>
+          <w:p/>
+        </w:tc>
+        <w:tc>
+          <w:p/>
+        </w:tc>
+        <w:tc>
+          <w:p>
+            <w:pPr>
+              <w:pStyle w:val="Compact"/>
+              <w:jc w:val="left"/>
+            </w:pPr>
+            <w:r>
+              <w:t xml:space="preserve">a</w:t>
+            </w:r>
+          </w:p>
+        </w:tc>
+        <w:tc>
+          <w:p>
+            <w:pPr>
+              <w:pStyle w:val="Compact"/>
+              <w:jc w:val="left"/>
+            </w:pPr>
+            <w:r>
+              <w:t xml:space="preserve">May</w:t>
+            </w:r>
+          </w:p>
+        </w:tc>
+        <w:tc>
+          <w:p>
+            <w:pPr>
+              <w:pStyle w:val="Compact"/>
+              <w:jc w:val="right"/>
+            </w:pPr>
+            <w:r>
+              <w:t xml:space="preserve">1</w:t>
+            </w:r>
+          </w:p>
+        </w:tc>
+        <w:tc>
+          <w:p>
+            <w:pPr>
+              <w:pStyle w:val="Compact"/>
+              <w:jc w:val="left"/>
+            </w:pPr>
+            <w:r>
+              <w:t xml:space="preserve">2 (2, 2)</w:t>
+            </w:r>
+          </w:p>
+        </w:tc>
+      </w:tr>
+      <w:tr>
+        <w:tc>
+          <w:p/>
+        </w:tc>
+        <w:tc>
+          <w:p/>
+        </w:tc>
+        <w:tc>
+          <w:p>
+            <w:pPr>
+              <w:pStyle w:val="Compact"/>
+              <w:jc w:val="left"/>
+            </w:pPr>
+            <w:r>
+              <w:t xml:space="preserve">a</w:t>
+            </w:r>
+          </w:p>
+        </w:tc>
+        <w:tc>
+          <w:p>
+            <w:pPr>
+              <w:pStyle w:val="Compact"/>
+              <w:jc w:val="left"/>
+            </w:pPr>
+            <w:r>
+              <w:t xml:space="preserve">Jun</w:t>
+            </w:r>
+          </w:p>
+        </w:tc>
+        <w:tc>
+          <w:p>
+            <w:pPr>
+              <w:pStyle w:val="Compact"/>
+              <w:jc w:val="right"/>
+            </w:pPr>
+            <w:r>
+              <w:t xml:space="preserve">3</w:t>
+            </w:r>
+          </w:p>
+        </w:tc>
+        <w:tc>
+          <w:p>
+            <w:pPr>
+              <w:pStyle w:val="Compact"/>
+              <w:jc w:val="left"/>
+            </w:pPr>
+            <w:r>
+              <w:t xml:space="preserve">2.1 (1.5, 2.1)</w:t>
+            </w:r>
+          </w:p>
+        </w:tc>
+      </w:tr>
+      <w:tr>
+        <w:tc>
+          <w:p/>
+        </w:tc>
+        <w:tc>
+          <w:p/>
+        </w:tc>
+        <w:tc>
+          <w:p>
+            <w:pPr>
+              <w:pStyle w:val="Compact"/>
+              <w:jc w:val="left"/>
+            </w:pPr>
+            <w:r>
+              <w:t xml:space="preserve">a</w:t>
+            </w:r>
+          </w:p>
+        </w:tc>
+        <w:tc>
+          <w:p>
+            <w:pPr>
+              <w:pStyle w:val="Compact"/>
+              <w:jc w:val="left"/>
+            </w:pPr>
+            <w:r>
+              <w:t xml:space="preserve">Jul</w:t>
+            </w:r>
+          </w:p>
+        </w:tc>
+        <w:tc>
+          <w:p>
+            <w:pPr>
+              <w:pStyle w:val="Compact"/>
+              <w:jc w:val="right"/>
+            </w:pPr>
+            <w:r>
+              <w:t xml:space="preserve">3</w:t>
+            </w:r>
+          </w:p>
+        </w:tc>
+        <w:tc>
+          <w:p>
+            <w:pPr>
+              <w:pStyle w:val="Compact"/>
+              <w:jc w:val="left"/>
+            </w:pPr>
+            <w:r>
+              <w:t xml:space="preserve">1.5 (1.4, 2.2)</w:t>
+            </w:r>
+          </w:p>
+        </w:tc>
+      </w:tr>
+      <w:tr>
+        <w:tc>
+          <w:p>
+            <w:pPr>
+              <w:pStyle w:val="Compact"/>
+              <w:jc w:val="left"/>
+            </w:pPr>
+            <w:r>
+              <w:t xml:space="preserve">3</w:t>
+            </w:r>
+          </w:p>
+        </w:tc>
+        <w:tc>
+          <w:p>
+            <w:pPr>
+              <w:pStyle w:val="Compact"/>
+              <w:jc w:val="left"/>
+            </w:pPr>
+            <w:r>
+              <w:t xml:space="preserve">TN (mg/L)</w:t>
+            </w:r>
+          </w:p>
+        </w:tc>
+        <w:tc>
+          <w:p>
+            <w:pPr>
+              <w:pStyle w:val="Compact"/>
+              <w:jc w:val="left"/>
+            </w:pPr>
+            <w:r>
+              <w:t xml:space="preserve">a</w:t>
+            </w:r>
+          </w:p>
+        </w:tc>
+        <w:tc>
+          <w:p>
+            <w:pPr>
+              <w:pStyle w:val="Compact"/>
+              <w:jc w:val="left"/>
+            </w:pPr>
+            <w:r>
+              <w:t xml:space="preserve">Apr</w:t>
+            </w:r>
+          </w:p>
+        </w:tc>
+        <w:tc>
+          <w:p>
+            <w:pPr>
+              <w:pStyle w:val="Compact"/>
+              <w:jc w:val="right"/>
+            </w:pPr>
+            <w:r>
+              <w:t xml:space="preserve">48</w:t>
+            </w:r>
+          </w:p>
+        </w:tc>
+        <w:tc>
+          <w:p>
+            <w:pPr>
+              <w:pStyle w:val="Compact"/>
+              <w:jc w:val="left"/>
+            </w:pPr>
+            <w:r>
+              <w:t xml:space="preserve">0.33 (0.22, 0.48)</w:t>
+            </w:r>
+          </w:p>
+        </w:tc>
+      </w:tr>
+      <w:tr>
+        <w:tc>
+          <w:p/>
+        </w:tc>
+        <w:tc>
+          <w:p/>
+        </w:tc>
+        <w:tc>
+          <w:p>
+            <w:pPr>
+              <w:pStyle w:val="Compact"/>
+              <w:jc w:val="left"/>
+            </w:pPr>
+            <w:r>
+              <w:t xml:space="preserve">a</w:t>
+            </w:r>
+          </w:p>
+        </w:tc>
+        <w:tc>
+          <w:p>
+            <w:pPr>
+              <w:pStyle w:val="Compact"/>
+              <w:jc w:val="left"/>
+            </w:pPr>
+            <w:r>
+              <w:t xml:space="preserve">May</w:t>
+            </w:r>
+          </w:p>
+        </w:tc>
+        <w:tc>
+          <w:p>
+            <w:pPr>
+              <w:pStyle w:val="Compact"/>
+              <w:jc w:val="right"/>
+            </w:pPr>
+            <w:r>
+              <w:t xml:space="preserve">16</w:t>
+            </w:r>
+          </w:p>
+        </w:tc>
+        <w:tc>
+          <w:p>
+            <w:pPr>
+              <w:pStyle w:val="Compact"/>
+              <w:jc w:val="left"/>
+            </w:pPr>
+            <w:r>
+              <w:t xml:space="preserve">0.335 (0.26, 0.43)</w:t>
+            </w:r>
+          </w:p>
+        </w:tc>
+      </w:tr>
+      <w:tr>
+        <w:tc>
+          <w:p/>
+        </w:tc>
+        <w:tc>
+          <w:p/>
+        </w:tc>
+        <w:tc>
+          <w:p>
+            <w:pPr>
+              <w:pStyle w:val="Compact"/>
+              <w:jc w:val="left"/>
+            </w:pPr>
+            <w:r>
+              <w:t xml:space="preserve">a</w:t>
+            </w:r>
+          </w:p>
+        </w:tc>
+        <w:tc>
+          <w:p>
+            <w:pPr>
+              <w:pStyle w:val="Compact"/>
+              <w:jc w:val="left"/>
+            </w:pPr>
+            <w:r>
+              <w:t xml:space="preserve">Jun</w:t>
+            </w:r>
+          </w:p>
+        </w:tc>
+        <w:tc>
+          <w:p>
+            <w:pPr>
+              <w:pStyle w:val="Compact"/>
+              <w:jc w:val="right"/>
+            </w:pPr>
+            <w:r>
+              <w:t xml:space="preserve">10</w:t>
+            </w:r>
+          </w:p>
+        </w:tc>
+        <w:tc>
+          <w:p>
+            <w:pPr>
+              <w:pStyle w:val="Compact"/>
+              <w:jc w:val="left"/>
+            </w:pPr>
+            <w:r>
+              <w:t xml:space="preserve">0.35 (0.32, 0.72)</w:t>
+            </w:r>
+          </w:p>
+        </w:tc>
+      </w:tr>
+      <w:tr>
+        <w:tc>
+          <w:p/>
+        </w:tc>
+        <w:tc>
+          <w:p/>
+        </w:tc>
+        <w:tc>
+          <w:p>
+            <w:pPr>
+              <w:pStyle w:val="Compact"/>
+              <w:jc w:val="left"/>
+            </w:pPr>
+            <w:r>
+              <w:t xml:space="preserve">a</w:t>
+            </w:r>
+          </w:p>
+        </w:tc>
+        <w:tc>
+          <w:p>
+            <w:pPr>
+              <w:pStyle w:val="Compact"/>
+              <w:jc w:val="left"/>
+            </w:pPr>
+            <w:r>
+              <w:t xml:space="preserve">Jul</w:t>
+            </w:r>
+          </w:p>
+        </w:tc>
+        <w:tc>
+          <w:p>
+            <w:pPr>
+              <w:pStyle w:val="Compact"/>
+              <w:jc w:val="right"/>
+            </w:pPr>
+            <w:r>
+              <w:t xml:space="preserve">4</w:t>
+            </w:r>
+          </w:p>
+        </w:tc>
+        <w:tc>
+          <w:p>
+            <w:pPr>
+              <w:pStyle w:val="Compact"/>
+              <w:jc w:val="left"/>
+            </w:pPr>
+            <w:r>
+              <w:t xml:space="preserve">0.36 (0.34, 0.41)</w:t>
+            </w:r>
+          </w:p>
+        </w:tc>
+      </w:tr>
+      <w:tr>
+        <w:tc>
+          <w:p/>
+        </w:tc>
+        <w:tc>
+          <w:p>
+            <w:pPr>
+              <w:pStyle w:val="Compact"/>
+              <w:jc w:val="left"/>
+            </w:pPr>
+            <w:r>
+              <w:t xml:space="preserve">Chl-a (ug/L)</w:t>
+            </w:r>
+          </w:p>
+        </w:tc>
+        <w:tc>
+          <w:p>
+            <w:pPr>
+              <w:pStyle w:val="Compact"/>
+              <w:jc w:val="left"/>
+            </w:pPr>
+            <w:r>
+              <w:t xml:space="preserve">a</w:t>
+            </w:r>
+          </w:p>
+        </w:tc>
+        <w:tc>
+          <w:p>
+            <w:pPr>
+              <w:pStyle w:val="Compact"/>
+              <w:jc w:val="left"/>
+            </w:pPr>
+            <w:r>
+              <w:t xml:space="preserve">Apr</w:t>
+            </w:r>
+          </w:p>
+        </w:tc>
+        <w:tc>
+          <w:p>
+            <w:pPr>
+              <w:pStyle w:val="Compact"/>
+              <w:jc w:val="right"/>
+            </w:pPr>
+            <w:r>
+              <w:t xml:space="preserve">48</w:t>
+            </w:r>
+          </w:p>
+        </w:tc>
+        <w:tc>
+          <w:p>
+            <w:pPr>
+              <w:pStyle w:val="Compact"/>
+              <w:jc w:val="left"/>
+            </w:pPr>
+            <w:r>
+              <w:t xml:space="preserve">1.9 (1, 4.1)</w:t>
+            </w:r>
+          </w:p>
+        </w:tc>
+      </w:tr>
+      <w:tr>
+        <w:tc>
+          <w:p/>
+        </w:tc>
+        <w:tc>
+          <w:p/>
+        </w:tc>
+        <w:tc>
+          <w:p>
+            <w:pPr>
+              <w:pStyle w:val="Compact"/>
+              <w:jc w:val="left"/>
+            </w:pPr>
+            <w:r>
+              <w:t xml:space="preserve">ab</w:t>
+            </w:r>
+          </w:p>
+        </w:tc>
+        <w:tc>
+          <w:p>
+            <w:pPr>
+              <w:pStyle w:val="Compact"/>
+              <w:jc w:val="left"/>
+            </w:pPr>
+            <w:r>
+              <w:t xml:space="preserve">May</w:t>
+            </w:r>
+          </w:p>
+        </w:tc>
+        <w:tc>
+          <w:p>
+            <w:pPr>
+              <w:pStyle w:val="Compact"/>
+              <w:jc w:val="right"/>
+            </w:pPr>
+            <w:r>
+              <w:t xml:space="preserve">16</w:t>
+            </w:r>
+          </w:p>
+        </w:tc>
+        <w:tc>
+          <w:p>
+            <w:pPr>
+              <w:pStyle w:val="Compact"/>
+              <w:jc w:val="left"/>
+            </w:pPr>
+            <w:r>
+              <w:t xml:space="preserve">2.35 (1.7, 3.4)</w:t>
+            </w:r>
+          </w:p>
+        </w:tc>
+      </w:tr>
+      <w:tr>
+        <w:tc>
+          <w:p/>
+        </w:tc>
+        <w:tc>
+          <w:p/>
+        </w:tc>
+        <w:tc>
+          <w:p>
+            <w:pPr>
+              <w:pStyle w:val="Compact"/>
+              <w:jc w:val="left"/>
+            </w:pPr>
+            <w:r>
+              <w:t xml:space="preserve">b</w:t>
+            </w:r>
+          </w:p>
+        </w:tc>
+        <w:tc>
+          <w:p>
+            <w:pPr>
+              <w:pStyle w:val="Compact"/>
+              <w:jc w:val="left"/>
+            </w:pPr>
+            <w:r>
+              <w:t xml:space="preserve">Jun</w:t>
+            </w:r>
+          </w:p>
+        </w:tc>
+        <w:tc>
+          <w:p>
+            <w:pPr>
+              <w:pStyle w:val="Compact"/>
+              <w:jc w:val="right"/>
+            </w:pPr>
+            <w:r>
+              <w:t xml:space="preserve">12</w:t>
+            </w:r>
+          </w:p>
+        </w:tc>
+        <w:tc>
+          <w:p>
+            <w:pPr>
+              <w:pStyle w:val="Compact"/>
+              <w:jc w:val="left"/>
+            </w:pPr>
+            <w:r>
+              <w:t xml:space="preserve">2.8 (1.8, 3.6)</w:t>
+            </w:r>
+          </w:p>
+        </w:tc>
+      </w:tr>
+      <w:tr>
+        <w:tc>
+          <w:p/>
+        </w:tc>
+        <w:tc>
+          <w:p/>
+        </w:tc>
+        <w:tc>
+          <w:p>
+            <w:pPr>
+              <w:pStyle w:val="Compact"/>
+              <w:jc w:val="left"/>
+            </w:pPr>
+            <w:r>
+              <w:t xml:space="preserve">c</w:t>
+            </w:r>
+          </w:p>
+        </w:tc>
+        <w:tc>
+          <w:p>
+            <w:pPr>
+              <w:pStyle w:val="Compact"/>
+              <w:jc w:val="left"/>
+            </w:pPr>
+            <w:r>
+              <w:t xml:space="preserve">Jul</w:t>
+            </w:r>
+          </w:p>
+        </w:tc>
+        <w:tc>
+          <w:p>
+            <w:pPr>
+              <w:pStyle w:val="Compact"/>
+              <w:jc w:val="right"/>
+            </w:pPr>
+            <w:r>
+              <w:t xml:space="preserve">8</w:t>
+            </w:r>
+          </w:p>
+        </w:tc>
+        <w:tc>
+          <w:p>
+            <w:pPr>
+              <w:pStyle w:val="Compact"/>
+              <w:jc w:val="left"/>
+            </w:pPr>
+            <w:r>
+              <w:t xml:space="preserve">4.15 (3.1, 16)</w:t>
+            </w:r>
+          </w:p>
+        </w:tc>
+      </w:tr>
+      <w:tr>
+        <w:tc>
+          <w:p/>
+        </w:tc>
+        <w:tc>
+          <w:p>
+            <w:pPr>
+              <w:pStyle w:val="Compact"/>
+              <w:jc w:val="left"/>
+            </w:pPr>
+            <w:r>
+              <w:t xml:space="preserve">Secchi (m)</w:t>
+            </w:r>
+          </w:p>
+        </w:tc>
+        <w:tc>
+          <w:p>
+            <w:pPr>
+              <w:pStyle w:val="Compact"/>
+              <w:jc w:val="left"/>
+            </w:pPr>
+            <w:r>
+              <w:t xml:space="preserve">a</w:t>
+            </w:r>
+          </w:p>
+        </w:tc>
+        <w:tc>
+          <w:p>
+            <w:pPr>
+              <w:pStyle w:val="Compact"/>
+              <w:jc w:val="left"/>
+            </w:pPr>
+            <w:r>
+              <w:t xml:space="preserve">Apr</w:t>
+            </w:r>
+          </w:p>
+        </w:tc>
+        <w:tc>
+          <w:p>
+            <w:pPr>
+              <w:pStyle w:val="Compact"/>
+              <w:jc w:val="right"/>
+            </w:pPr>
+            <w:r>
+              <w:t xml:space="preserve">41</w:t>
+            </w:r>
+          </w:p>
+        </w:tc>
+        <w:tc>
+          <w:p>
+            <w:pPr>
+              <w:pStyle w:val="Compact"/>
+              <w:jc w:val="left"/>
+            </w:pPr>
+            <w:r>
+              <w:t xml:space="preserve">2.7 (1.5, 5.1)</w:t>
+            </w:r>
+          </w:p>
+        </w:tc>
+      </w:tr>
+      <w:tr>
+        <w:tc>
+          <w:p/>
+        </w:tc>
+        <w:tc>
+          <w:p/>
+        </w:tc>
+        <w:tc>
+          <w:p>
+            <w:pPr>
+              <w:pStyle w:val="Compact"/>
+              <w:jc w:val="left"/>
+            </w:pPr>
+            <w:r>
+              <w:t xml:space="preserve">b</w:t>
+            </w:r>
+          </w:p>
+        </w:tc>
+        <w:tc>
+          <w:p>
+            <w:pPr>
+              <w:pStyle w:val="Compact"/>
+              <w:jc w:val="left"/>
+            </w:pPr>
+            <w:r>
+              <w:t xml:space="preserve">May</w:t>
+            </w:r>
+          </w:p>
+        </w:tc>
+        <w:tc>
+          <w:p>
+            <w:pPr>
+              <w:pStyle w:val="Compact"/>
+              <w:jc w:val="right"/>
+            </w:pPr>
+            <w:r>
+              <w:t xml:space="preserve">16</w:t>
+            </w:r>
+          </w:p>
+        </w:tc>
+        <w:tc>
+          <w:p>
+            <w:pPr>
+              <w:pStyle w:val="Compact"/>
+              <w:jc w:val="left"/>
+            </w:pPr>
+            <w:r>
+              <w:t xml:space="preserve">2.2 (0.2, 3)</w:t>
+            </w:r>
+          </w:p>
+        </w:tc>
+      </w:tr>
+      <w:tr>
+        <w:tc>
+          <w:p/>
+        </w:tc>
+        <w:tc>
+          <w:p/>
+        </w:tc>
+        <w:tc>
+          <w:p>
+            <w:pPr>
+              <w:pStyle w:val="Compact"/>
+              <w:jc w:val="left"/>
+            </w:pPr>
+            <w:r>
+              <w:t xml:space="preserve">ab</w:t>
+            </w:r>
+          </w:p>
+        </w:tc>
+        <w:tc>
+          <w:p>
+            <w:pPr>
+              <w:pStyle w:val="Compact"/>
+              <w:jc w:val="left"/>
+            </w:pPr>
+            <w:r>
+              <w:t xml:space="preserve">Jun</w:t>
+            </w:r>
+          </w:p>
+        </w:tc>
+        <w:tc>
+          <w:p>
+            <w:pPr>
+              <w:pStyle w:val="Compact"/>
+              <w:jc w:val="right"/>
+            </w:pPr>
+            <w:r>
+              <w:t xml:space="preserve">12</w:t>
+            </w:r>
+          </w:p>
+        </w:tc>
+        <w:tc>
+          <w:p>
+            <w:pPr>
+              <w:pStyle w:val="Compact"/>
+              <w:jc w:val="left"/>
+            </w:pPr>
+            <w:r>
+              <w:t xml:space="preserve">2.2 (1.2, 3.2)</w:t>
+            </w:r>
+          </w:p>
+        </w:tc>
+      </w:tr>
+      <w:tr>
+        <w:tc>
+          <w:p/>
+        </w:tc>
+        <w:tc>
+          <w:p/>
+        </w:tc>
+        <w:tc>
+          <w:p>
+            <w:pPr>
+              <w:pStyle w:val="Compact"/>
+              <w:jc w:val="left"/>
+            </w:pPr>
+            <w:r>
+              <w:t xml:space="preserve">ab</w:t>
+            </w:r>
+          </w:p>
+        </w:tc>
+        <w:tc>
+          <w:p>
+            <w:pPr>
+              <w:pStyle w:val="Compact"/>
+              <w:jc w:val="left"/>
+            </w:pPr>
+            <w:r>
+              <w:t xml:space="preserve">Jul</w:t>
+            </w:r>
+          </w:p>
+        </w:tc>
+        <w:tc>
+          <w:p>
+            <w:pPr>
+              <w:pStyle w:val="Compact"/>
+              <w:jc w:val="right"/>
+            </w:pPr>
+            <w:r>
+              <w:t xml:space="preserve">12</w:t>
+            </w:r>
+          </w:p>
+        </w:tc>
+        <w:tc>
+          <w:p>
+            <w:pPr>
+              <w:pStyle w:val="Compact"/>
+              <w:jc w:val="left"/>
+            </w:pPr>
+            <w:r>
+              <w:t xml:space="preserve">2.2 (1.4, 3.9)</w:t>
+            </w:r>
+          </w:p>
+        </w:tc>
+      </w:tr>
+    </w:tbl>
     <w:bookmarkEnd w:id="49"/>
-    <w:bookmarkStart w:id="97" w:name="references"/>
+    <w:bookmarkStart w:id="99" w:name="references"/>
     <w:p>
       <w:pPr>
         <w:pStyle w:val="Heading1"/>
@@ -4850,7 +7041,7 @@
         <w:t xml:space="preserve">References</w:t>
       </w:r>
     </w:p>
-    <w:bookmarkStart w:id="96" w:name="refs"/>
+    <w:bookmarkStart w:id="98" w:name="refs"/>
     <w:bookmarkStart w:id="51" w:name="ref-Beck18"/>
     <w:p>
       <w:pPr>
@@ -5243,15 +7434,35 @@
       </w:r>
     </w:p>
     <w:bookmarkEnd w:id="67"/>
-    <w:bookmarkStart w:id="69" w:name="ref-Howarth06"/>
+    <w:bookmarkStart w:id="68" w:name="ref-Hollander13"/>
     <w:p>
       <w:pPr>
         <w:pStyle w:val="Bibliography"/>
       </w:pPr>
       <w:r>
+        <w:t xml:space="preserve">Hollander, M., Wolfe, D.A., Chicken, E., 2013. Nonparametric statistical methods. John Wiley &amp; Sons.</w:t>
+      </w:r>
+    </w:p>
+    <w:bookmarkEnd w:id="68"/>
+    <w:bookmarkStart w:id="69" w:name="ref-Holm79"/>
+    <w:p>
+      <w:pPr>
+        <w:pStyle w:val="Bibliography"/>
+      </w:pPr>
+      <w:r>
+        <w:t xml:space="preserve">Holm, S., 1979. A simple sequentially rejective multiple test procedure. Scandinavian journal of statistics 65–70.</w:t>
+      </w:r>
+    </w:p>
+    <w:bookmarkEnd w:id="69"/>
+    <w:bookmarkStart w:id="71" w:name="ref-Howarth06"/>
+    <w:p>
+      <w:pPr>
+        <w:pStyle w:val="Bibliography"/>
+      </w:pPr>
+      <w:r>
         <w:t xml:space="preserve">Howarth, R.W., Marino, R., 2006. Nitrogen as the limiting nutrient for eutrophication in coastal marine ecosystems: Evolving views over three decades. Limnology and oceanography 51, 364–376. https://doi.org/</w:t>
       </w:r>
-      <w:hyperlink r:id="rId68">
+      <w:hyperlink r:id="rId70">
         <w:r>
           <w:rPr>
             <w:rStyle w:val="Hyperlink"/>
@@ -5260,8 +7471,8 @@
         </w:r>
       </w:hyperlink>
     </w:p>
-    <w:bookmarkEnd w:id="69"/>
-    <w:bookmarkStart w:id="71" w:name="ref-Hudson11"/>
+    <w:bookmarkEnd w:id="71"/>
+    <w:bookmarkStart w:id="73" w:name="ref-Hudson11"/>
     <w:p>
       <w:pPr>
         <w:pStyle w:val="Bibliography"/>
@@ -5272,7 +7483,7 @@
       <w:r>
         <w:t xml:space="preserve"> </w:t>
       </w:r>
-      <w:hyperlink r:id="rId70">
+      <w:hyperlink r:id="rId72">
         <w:r>
           <w:rPr>
             <w:rStyle w:val="Hyperlink"/>
@@ -5281,8 +7492,8 @@
         </w:r>
       </w:hyperlink>
     </w:p>
-    <w:bookmarkEnd w:id="71"/>
-    <w:bookmarkStart w:id="72" w:name="ref-Janicki96"/>
+    <w:bookmarkEnd w:id="73"/>
+    <w:bookmarkStart w:id="74" w:name="ref-Janicki96"/>
     <w:p>
       <w:pPr>
         <w:pStyle w:val="Bibliography"/>
@@ -5307,57 +7518,57 @@
       </w:r>
       <w:r>
         <w:t xml:space="preserve">ay estuary: An empirically based approach to setting management targets (No. 06-96). Tampa Bay National Estuary Program, St. Petersburg, Florida.</w:t>
-      </w:r>
-    </w:p>
-    <w:bookmarkEnd w:id="72"/>
-    <w:bookmarkStart w:id="73" w:name="ref-Janicki17"/>
-    <w:p>
-      <w:pPr>
-        <w:pStyle w:val="Bibliography"/>
-      </w:pPr>
-      <w:r>
-        <w:t xml:space="preserve">Janicki Environmental, Inc., 2017. Estimates of total nitrogen, total phosphorus, total suspended solids, and biological oxygen demand loadings to</w:t>
-      </w:r>
-      <w:r>
-        <w:t xml:space="preserve"> </w:t>
-      </w:r>
-      <w:r>
-        <w:t xml:space="preserve">T</w:t>
-      </w:r>
-      <w:r>
-        <w:t xml:space="preserve">ampa</w:t>
-      </w:r>
-      <w:r>
-        <w:t xml:space="preserve"> </w:t>
-      </w:r>
-      <w:r>
-        <w:t xml:space="preserve">B</w:t>
-      </w:r>
-      <w:r>
-        <w:t xml:space="preserve">ay,</w:t>
-      </w:r>
-      <w:r>
-        <w:t xml:space="preserve"> </w:t>
-      </w:r>
-      <w:r>
-        <w:t xml:space="preserve">F</w:t>
-      </w:r>
-      <w:r>
-        <w:t xml:space="preserve">lorida: 2012-2016 (No. 04-17). Tampa Bay Estuary Program, St. Petersburg, Florida.</w:t>
-      </w:r>
-    </w:p>
-    <w:bookmarkEnd w:id="73"/>
-    <w:bookmarkStart w:id="74" w:name="ref-Janicki08"/>
-    <w:p>
-      <w:pPr>
-        <w:pStyle w:val="Bibliography"/>
-      </w:pPr>
-      <w:r>
-        <w:t xml:space="preserve">Janicki Environmental, Inc., 2008. Estimation of nitrogen loading from residential irrigation. Tampa Bay Estuary Program, St. Petersburg, Florida.</w:t>
       </w:r>
     </w:p>
     <w:bookmarkEnd w:id="74"/>
-    <w:bookmarkStart w:id="75" w:name="ref-Kenworthy96"/>
+    <w:bookmarkStart w:id="75" w:name="ref-Janicki17"/>
+    <w:p>
+      <w:pPr>
+        <w:pStyle w:val="Bibliography"/>
+      </w:pPr>
+      <w:r>
+        <w:t xml:space="preserve">Janicki Environmental, Inc., 2017. Estimates of total nitrogen, total phosphorus, total suspended solids, and biological oxygen demand loadings to</w:t>
+      </w:r>
+      <w:r>
+        <w:t xml:space="preserve"> </w:t>
+      </w:r>
+      <w:r>
+        <w:t xml:space="preserve">T</w:t>
+      </w:r>
+      <w:r>
+        <w:t xml:space="preserve">ampa</w:t>
+      </w:r>
+      <w:r>
+        <w:t xml:space="preserve"> </w:t>
+      </w:r>
+      <w:r>
+        <w:t xml:space="preserve">B</w:t>
+      </w:r>
+      <w:r>
+        <w:t xml:space="preserve">ay,</w:t>
+      </w:r>
+      <w:r>
+        <w:t xml:space="preserve"> </w:t>
+      </w:r>
+      <w:r>
+        <w:t xml:space="preserve">F</w:t>
+      </w:r>
+      <w:r>
+        <w:t xml:space="preserve">lorida: 2012-2016 (No. 04-17). Tampa Bay Estuary Program, St. Petersburg, Florida.</w:t>
+      </w:r>
+    </w:p>
+    <w:bookmarkEnd w:id="75"/>
+    <w:bookmarkStart w:id="76" w:name="ref-Janicki08"/>
+    <w:p>
+      <w:pPr>
+        <w:pStyle w:val="Bibliography"/>
+      </w:pPr>
+      <w:r>
+        <w:t xml:space="preserve">Janicki Environmental, Inc., 2008. Estimation of nitrogen loading from residential irrigation. Tampa Bay Estuary Program, St. Petersburg, Florida.</w:t>
+      </w:r>
+    </w:p>
+    <w:bookmarkEnd w:id="76"/>
+    <w:bookmarkStart w:id="77" w:name="ref-Kenworthy96"/>
     <w:p>
       <w:pPr>
         <w:pStyle w:val="Bibliography"/>
@@ -5398,8 +7609,8 @@
         <w:t xml:space="preserve">derived from the relationship between diffuse light attenuation and maximum depth distribution. Estuaries 19, 740–750.</w:t>
       </w:r>
     </w:p>
-    <w:bookmarkEnd w:id="75"/>
-    <w:bookmarkStart w:id="76" w:name="ref-Ohara17"/>
+    <w:bookmarkEnd w:id="77"/>
+    <w:bookmarkStart w:id="78" w:name="ref-Ohara17"/>
     <w:p>
       <w:pPr>
         <w:pStyle w:val="Bibliography"/>
@@ -5426,8 +7637,8 @@
         <w:t xml:space="preserve">ay (No. 10-17). Tampa Bay Estuary Program, St. Petersburg, Florida.</w:t>
       </w:r>
     </w:p>
-    <w:bookmarkEnd w:id="76"/>
-    <w:bookmarkStart w:id="78" w:name="ref-Nixon95"/>
+    <w:bookmarkEnd w:id="78"/>
+    <w:bookmarkStart w:id="80" w:name="ref-Nixon95"/>
     <w:p>
       <w:pPr>
         <w:pStyle w:val="Bibliography"/>
@@ -5438,7 +7649,7 @@
       <w:r>
         <w:t xml:space="preserve"> </w:t>
       </w:r>
-      <w:hyperlink r:id="rId77">
+      <w:hyperlink r:id="rId79">
         <w:r>
           <w:rPr>
             <w:rStyle w:val="Hyperlink"/>
@@ -5447,8 +7658,8 @@
         </w:r>
       </w:hyperlink>
     </w:p>
-    <w:bookmarkEnd w:id="78"/>
-    <w:bookmarkStart w:id="79" w:name="ref-Parker12"/>
+    <w:bookmarkEnd w:id="80"/>
+    <w:bookmarkStart w:id="81" w:name="ref-Parker12"/>
     <w:p>
       <w:pPr>
         <w:pStyle w:val="Bibliography"/>
@@ -5484,8 +7695,8 @@
         <w:t xml:space="preserve">stuary. Estuarine, Coastal, and Shelf Science 104, 91–101.</w:t>
       </w:r>
     </w:p>
-    <w:bookmarkEnd w:id="79"/>
-    <w:bookmarkStart w:id="81" w:name="ref-Perez16"/>
+    <w:bookmarkEnd w:id="81"/>
+    <w:bookmarkStart w:id="83" w:name="ref-Perez16"/>
     <w:p>
       <w:pPr>
         <w:pStyle w:val="Bibliography"/>
@@ -5496,7 +7707,7 @@
       <w:r>
         <w:t xml:space="preserve"> </w:t>
       </w:r>
-      <w:hyperlink r:id="rId80">
+      <w:hyperlink r:id="rId82">
         <w:r>
           <w:rPr>
             <w:rStyle w:val="Hyperlink"/>
@@ -5505,8 +7716,8 @@
         </w:r>
       </w:hyperlink>
     </w:p>
-    <w:bookmarkEnd w:id="81"/>
-    <w:bookmarkStart w:id="83" w:name="ref-Perez10"/>
+    <w:bookmarkEnd w:id="83"/>
+    <w:bookmarkStart w:id="85" w:name="ref-Perez10"/>
     <w:p>
       <w:pPr>
         <w:pStyle w:val="Bibliography"/>
@@ -5532,7 +7743,7 @@
       <w:r>
         <w:t xml:space="preserve"> </w:t>
       </w:r>
-      <w:hyperlink r:id="rId82">
+      <w:hyperlink r:id="rId84">
         <w:r>
           <w:rPr>
             <w:rStyle w:val="Hyperlink"/>
@@ -5541,8 +7752,8 @@
         </w:r>
       </w:hyperlink>
     </w:p>
-    <w:bookmarkEnd w:id="83"/>
-    <w:bookmarkStart w:id="85" w:name="ref-Poor13"/>
+    <w:bookmarkEnd w:id="85"/>
+    <w:bookmarkStart w:id="87" w:name="ref-Poor13"/>
     <w:p>
       <w:pPr>
         <w:pStyle w:val="Bibliography"/>
@@ -5562,7 +7773,7 @@
       <w:r>
         <w:t xml:space="preserve"> </w:t>
       </w:r>
-      <w:hyperlink r:id="rId84">
+      <w:hyperlink r:id="rId86">
         <w:r>
           <w:rPr>
             <w:rStyle w:val="Hyperlink"/>
@@ -5571,8 +7782,8 @@
         </w:r>
       </w:hyperlink>
     </w:p>
-    <w:bookmarkEnd w:id="85"/>
-    <w:bookmarkStart w:id="87" w:name="ref-Sanders13"/>
+    <w:bookmarkEnd w:id="87"/>
+    <w:bookmarkStart w:id="89" w:name="ref-Sanders13"/>
     <w:p>
       <w:pPr>
         <w:pStyle w:val="Bibliography"/>
@@ -5583,7 +7794,7 @@
       <w:r>
         <w:t xml:space="preserve"> </w:t>
       </w:r>
-      <w:hyperlink r:id="rId86">
+      <w:hyperlink r:id="rId88">
         <w:r>
           <w:rPr>
             <w:rStyle w:val="Hyperlink"/>
@@ -5592,8 +7803,8 @@
         </w:r>
       </w:hyperlink>
     </w:p>
-    <w:bookmarkEnd w:id="87"/>
-    <w:bookmarkStart w:id="89" w:name="ref-Sherwood14"/>
+    <w:bookmarkEnd w:id="89"/>
+    <w:bookmarkStart w:id="91" w:name="ref-Sherwood14"/>
     <w:p>
       <w:pPr>
         <w:pStyle w:val="Bibliography"/>
@@ -5622,7 +7833,7 @@
       <w:r>
         <w:t xml:space="preserve"> </w:t>
       </w:r>
-      <w:hyperlink r:id="rId88">
+      <w:hyperlink r:id="rId90">
         <w:r>
           <w:rPr>
             <w:rStyle w:val="Hyperlink"/>
@@ -5631,8 +7842,8 @@
         </w:r>
       </w:hyperlink>
     </w:p>
-    <w:bookmarkEnd w:id="89"/>
-    <w:bookmarkStart w:id="91" w:name="ref-Sherwood17"/>
+    <w:bookmarkEnd w:id="91"/>
+    <w:bookmarkStart w:id="93" w:name="ref-Sherwood17"/>
     <w:p>
       <w:pPr>
         <w:pStyle w:val="Bibliography"/>
@@ -5652,7 +7863,7 @@
       <w:r>
         <w:t xml:space="preserve"> </w:t>
       </w:r>
-      <w:hyperlink r:id="rId90">
+      <w:hyperlink r:id="rId92">
         <w:r>
           <w:rPr>
             <w:rStyle w:val="Hyperlink"/>
@@ -5661,8 +7872,8 @@
         </w:r>
       </w:hyperlink>
     </w:p>
-    <w:bookmarkEnd w:id="91"/>
-    <w:bookmarkStart w:id="93" w:name="ref-Tayibi09"/>
+    <w:bookmarkEnd w:id="93"/>
+    <w:bookmarkStart w:id="95" w:name="ref-Tayibi09"/>
     <w:p>
       <w:pPr>
         <w:pStyle w:val="Bibliography"/>
@@ -5673,7 +7884,7 @@
       <w:r>
         <w:t xml:space="preserve"> </w:t>
       </w:r>
-      <w:hyperlink r:id="rId92">
+      <w:hyperlink r:id="rId94">
         <w:r>
           <w:rPr>
             <w:rStyle w:val="Hyperlink"/>
@@ -5682,8 +7893,8 @@
         </w:r>
       </w:hyperlink>
     </w:p>
-    <w:bookmarkEnd w:id="93"/>
-    <w:bookmarkStart w:id="95" w:name="ref-Tomasko20"/>
+    <w:bookmarkEnd w:id="95"/>
+    <w:bookmarkStart w:id="97" w:name="ref-Tomasko20"/>
     <w:p>
       <w:pPr>
         <w:pStyle w:val="Bibliography"/>
@@ -5736,7 +7947,7 @@
       <w:r>
         <w:t xml:space="preserve"> </w:t>
       </w:r>
-      <w:hyperlink r:id="rId94">
+      <w:hyperlink r:id="rId96">
         <w:r>
           <w:rPr>
             <w:rStyle w:val="Hyperlink"/>
@@ -5745,9 +7956,9 @@
         </w:r>
       </w:hyperlink>
     </w:p>
-    <w:bookmarkEnd w:id="95"/>
-    <w:bookmarkEnd w:id="96"/>
     <w:bookmarkEnd w:id="97"/>
+    <w:bookmarkEnd w:id="98"/>
+    <w:bookmarkEnd w:id="99"/>
     <w:sectPr>
       <w:footerReference w:type="default" r:id="rId9"/>
       <w:pgSz w:w="12240" w:h="15840"/>

</xml_diff>

<commit_message>
kruskal test to wq comp table
</commit_message>
<xml_diff>
--- a/manu-draft.docx
+++ b/manu-draft.docx
@@ -281,7 +281,7 @@
         <w:pStyle w:val="FirstParagraph"/>
       </w:pPr>
       <w:r>
-        <w:t xml:space="preserve">Last manuscript build 2021-08-17 14:09:56</w:t>
+        <w:t xml:space="preserve">Last manuscript build 2021-08-17 14:44:28</w:t>
       </w:r>
     </w:p>
     <w:bookmarkStart w:id="26" w:name="abstract"/>
@@ -2159,7 +2159,7 @@
           <wp:inline>
             <wp:extent cx="5943600" cy="2377440"/>
             <wp:effectExtent b="0" l="0" r="0" t="0"/>
-            <wp:docPr descr="Figure 8: Principal components analysis (PCA) and correlation matrix for water quality variables, macroalgae, and seagrasses by week for April to July 2021 in response to wastewater discharge from Piney Point. Only areas 1 and 3 (Figure 1a) are included where seagrass transects were surveyed. All variables were standardized to zero mean and unit variance prior to PCA. Variables with log-normal distribution were log-transformed prior to analysis. Thick black lines in the correlation matrix separate water quality, macroalgae, and seagrass variables. Pearson correlations indicate the linear strength of assocation between pairs of variables. ** p &lt; 0.005, * p &lt; 0.05, blank is not signifcant at \alpha = 0.05." title="" id="1" name="Picture"/>
+            <wp:docPr descr="Figure 8: Principal components analysis (PCA) and correlation matrix for water quality variables, macroalgae, and seagrasses by week for April to July 2021 in response to wastewater discharge from Piney Point. Only areas 1 and 3 (Figure 1a) are included where seagrass transects were surveyed. All variables were standardized to zero mean and unit variance prior to PCA. Variables with log-normal distribution were log-transformed prior to analysis. Thick black lines in the correlation matrix separate water quality, macroalgae, and seagrass variables. Pearson correlations indicate the linear strength of assocation between pairs of variables. ** p &lt; 0.005, * p &lt; 0.05, blank is not significant at \alpha = 0.05." title="" id="1" name="Picture"/>
             <a:graphic>
               <a:graphicData uri="http://schemas.openxmlformats.org/drawingml/2006/picture">
                 <pic:pic>
@@ -2211,7 +2211,7 @@
         <w:t xml:space="preserve">1</w:t>
       </w:r>
       <w:r>
-        <w:t xml:space="preserve">a) are included where seagrass transects were surveyed. All variables were standardized to zero mean and unit variance prior to PCA. Variables with log-normal distribution were log-transformed prior to analysis. Thick black lines in the correlation matrix separate water quality, macroalgae, and seagrass variables. Pearson correlations indicate the linear strength of assocation between pairs of variables. ** p &lt; 0.005, * p &lt; 0.05, blank is not signifcant at</w:t>
+        <w:t xml:space="preserve">a) are included where seagrass transects were surveyed. All variables were standardized to zero mean and unit variance prior to PCA. Variables with log-normal distribution were log-transformed prior to analysis. Thick black lines in the correlation matrix separate water quality, macroalgae, and seagrass variables. Pearson correlations indicate the linear strength of assocation between pairs of variables. ** p &lt; 0.005, * p &lt; 0.05, blank is not significant at</w:t>
       </w:r>
       <w:r>
         <w:t xml:space="preserve"> </w:t>
@@ -4938,21 +4938,7 @@
         <w:t xml:space="preserve">1</w:t>
       </w:r>
       <w:r>
-        <w:t xml:space="preserve">a) and month. Multiple comparisons with Mann-Whitney U tests were used to evaluate pairwise monthly concentrations for each water quality variable in each area. Rows that share a letter within each area and water quality variable combination have concentrations that are not significantly different at</w:t>
-      </w:r>
-      <w:r>
-        <w:t xml:space="preserve"> </w:t>
-      </w:r>
-      <m:oMath>
-        <m:r>
-          <m:t>α</m:t>
-        </m:r>
-      </m:oMath>
-      <w:r>
-        <w:t xml:space="preserve"> </w:t>
-      </w:r>
-      <w:r>
-        <w:t xml:space="preserve">= 0.05. Probability values were adjusted using the Bonferroni method in</w:t>
+        <w:t xml:space="preserve">a) and month. Overall signifance of differences of concentrations between months for each water quality variable and area combination are shown with Chi-squared statistics based on Kruskall-Wallis rank sum tests. Multiple comparisons with Mann-Whitney U tests (Comp column) were used to evaluate pairwise monthly concentrations for each water quality variable in each area. Rows that share a letter within each area and water quality variable combination have concentrations that are not significantly different. Probability values were adjusted for the pairwise comparisons using the Bonferroni method in</w:t>
       </w:r>
       <w:r>
         <w:t xml:space="preserve"> </w:t>
@@ -4983,7 +4969,21 @@
         <w:t xml:space="preserve">)</w:t>
       </w:r>
       <w:r>
-        <w:t xml:space="preserve">.</w:t>
+        <w:t xml:space="preserve">. ** p &lt; 0.005, * p &lt; 0.05, blank is not signifcant at</w:t>
+      </w:r>
+      <w:r>
+        <w:t xml:space="preserve"> </w:t>
+      </w:r>
+      <m:oMath>
+        <m:r>
+          <m:t>α</m:t>
+        </m:r>
+      </m:oMath>
+      <w:r>
+        <w:t xml:space="preserve"> </w:t>
+      </w:r>
+      <w:r>
+        <w:t xml:space="preserve">= 0.05.</w:t>
       </w:r>
     </w:p>
     <w:tbl>
@@ -4991,7 +4991,7 @@
         <w:tblStyle w:val="Table"/>
         <w:tblW w:type="pct" w:w="0.0"/>
         <w:tblLook w:firstRow="1" w:lastRow="0" w:firstColumn="0" w:lastColumn="0" w:noHBand="0" w:noVBand="0" w:val="0020"/>
-        <w:tblCaption w:val="Table 3: Comparison of total nitrogen, chlorophyll-a, and secchi depth by areas of interest (Figure 1a) and month. Multiple comparisons with Mann-Whitney U tests were used to evaluate pairwise monthly concentrations for each water quality variable in each area. Rows that share a letter within each area and water quality variable combination have concentrations that are not significantly different at \alpha = 0.05. Probability values were adjusted using the Bonferroni method in Holm (1979)."/>
+        <w:tblCaption w:val="Table 3: Comparison of total nitrogen, chlorophyll-a, and secchi depth by areas of interest (Figure 1a) and month. Overall signifance of differences of concentrations between months for each water quality variable and area combination are shown with Chi-squared statistics based on Kruskall-Wallis rank sum tests. Multiple comparisons with Mann-Whitney U tests (Comp column) were used to evaluate pairwise monthly concentrations for each water quality variable in each area. Rows that share a letter within each area and water quality variable combination have concentrations that are not significantly different. Probability values were adjusted for the pairwise comparisons using the Bonferroni method in Holm (1979). ** p &lt; 0.005, * p &lt; 0.05, blank is not signifcant at \alpha = 0.05."/>
       </w:tblPr>
       <w:tblGrid/>
       <w:tr>
@@ -5024,6 +5024,17 @@
               <w:jc w:val="left"/>
             </w:pPr>
             <w:r>
+              <w:t xml:space="preserve">Chi-Sq.</w:t>
+            </w:r>
+          </w:p>
+        </w:tc>
+        <w:tc>
+          <w:p>
+            <w:pPr>
+              <w:pStyle w:val="Compact"/>
+              <w:jc w:val="left"/>
+            </w:pPr>
+            <w:r>
               <w:t xml:space="preserve">Comp.</w:t>
             </w:r>
           </w:p>
@@ -5092,6 +5103,17 @@
               <w:jc w:val="left"/>
             </w:pPr>
             <w:r>
+              <w:t xml:space="preserve">26.1**</w:t>
+            </w:r>
+          </w:p>
+        </w:tc>
+        <w:tc>
+          <w:p>
+            <w:pPr>
+              <w:pStyle w:val="Compact"/>
+              <w:jc w:val="left"/>
+            </w:pPr>
+            <w:r>
               <w:t xml:space="preserve">a</w:t>
             </w:r>
           </w:p>
@@ -5138,6 +5160,9 @@
           <w:p/>
         </w:tc>
         <w:tc>
+          <w:p/>
+        </w:tc>
+        <w:tc>
           <w:p>
             <w:pPr>
               <w:pStyle w:val="Compact"/>
@@ -5190,6 +5215,9 @@
           <w:p/>
         </w:tc>
         <w:tc>
+          <w:p/>
+        </w:tc>
+        <w:tc>
           <w:p>
             <w:pPr>
               <w:pStyle w:val="Compact"/>
@@ -5242,6 +5270,9 @@
           <w:p/>
         </w:tc>
         <w:tc>
+          <w:p/>
+        </w:tc>
+        <w:tc>
           <w:p>
             <w:pPr>
               <w:pStyle w:val="Compact"/>
@@ -5308,6 +5339,17 @@
               <w:jc w:val="left"/>
             </w:pPr>
             <w:r>
+              <w:t xml:space="preserve">41.53**</w:t>
+            </w:r>
+          </w:p>
+        </w:tc>
+        <w:tc>
+          <w:p>
+            <w:pPr>
+              <w:pStyle w:val="Compact"/>
+              <w:jc w:val="left"/>
+            </w:pPr>
+            <w:r>
               <w:t xml:space="preserve">a</w:t>
             </w:r>
           </w:p>
@@ -5354,6 +5396,9 @@
           <w:p/>
         </w:tc>
         <w:tc>
+          <w:p/>
+        </w:tc>
+        <w:tc>
           <w:p>
             <w:pPr>
               <w:pStyle w:val="Compact"/>
@@ -5406,6 +5451,9 @@
           <w:p/>
         </w:tc>
         <w:tc>
+          <w:p/>
+        </w:tc>
+        <w:tc>
           <w:p>
             <w:pPr>
               <w:pStyle w:val="Compact"/>
@@ -5458,6 +5506,9 @@
           <w:p/>
         </w:tc>
         <w:tc>
+          <w:p/>
+        </w:tc>
+        <w:tc>
           <w:p>
             <w:pPr>
               <w:pStyle w:val="Compact"/>
@@ -5524,6 +5575,17 @@
               <w:jc w:val="left"/>
             </w:pPr>
             <w:r>
+              <w:t xml:space="preserve">35.74**</w:t>
+            </w:r>
+          </w:p>
+        </w:tc>
+        <w:tc>
+          <w:p>
+            <w:pPr>
+              <w:pStyle w:val="Compact"/>
+              <w:jc w:val="left"/>
+            </w:pPr>
+            <w:r>
               <w:t xml:space="preserve">a</w:t>
             </w:r>
           </w:p>
@@ -5570,6 +5632,9 @@
           <w:p/>
         </w:tc>
         <w:tc>
+          <w:p/>
+        </w:tc>
+        <w:tc>
           <w:p>
             <w:pPr>
               <w:pStyle w:val="Compact"/>
@@ -5622,6 +5687,9 @@
           <w:p/>
         </w:tc>
         <w:tc>
+          <w:p/>
+        </w:tc>
+        <w:tc>
           <w:p>
             <w:pPr>
               <w:pStyle w:val="Compact"/>
@@ -5674,6 +5742,9 @@
           <w:p/>
         </w:tc>
         <w:tc>
+          <w:p/>
+        </w:tc>
+        <w:tc>
           <w:p>
             <w:pPr>
               <w:pStyle w:val="Compact"/>
@@ -5748,6 +5819,17 @@
               <w:jc w:val="left"/>
             </w:pPr>
             <w:r>
+              <w:t xml:space="preserve">10.29*</w:t>
+            </w:r>
+          </w:p>
+        </w:tc>
+        <w:tc>
+          <w:p>
+            <w:pPr>
+              <w:pStyle w:val="Compact"/>
+              <w:jc w:val="left"/>
+            </w:pPr>
+            <w:r>
               <w:t xml:space="preserve">a</w:t>
             </w:r>
           </w:p>
@@ -5794,6 +5876,9 @@
           <w:p/>
         </w:tc>
         <w:tc>
+          <w:p/>
+        </w:tc>
+        <w:tc>
           <w:p>
             <w:pPr>
               <w:pStyle w:val="Compact"/>
@@ -5846,6 +5931,9 @@
           <w:p/>
         </w:tc>
         <w:tc>
+          <w:p/>
+        </w:tc>
+        <w:tc>
           <w:p>
             <w:pPr>
               <w:pStyle w:val="Compact"/>
@@ -5898,6 +5986,9 @@
           <w:p/>
         </w:tc>
         <w:tc>
+          <w:p/>
+        </w:tc>
+        <w:tc>
           <w:p>
             <w:pPr>
               <w:pStyle w:val="Compact"/>
@@ -5964,6 +6055,17 @@
               <w:jc w:val="left"/>
             </w:pPr>
             <w:r>
+              <w:t xml:space="preserve">15.98**</w:t>
+            </w:r>
+          </w:p>
+        </w:tc>
+        <w:tc>
+          <w:p>
+            <w:pPr>
+              <w:pStyle w:val="Compact"/>
+              <w:jc w:val="left"/>
+            </w:pPr>
+            <w:r>
               <w:t xml:space="preserve">a</w:t>
             </w:r>
           </w:p>
@@ -6010,6 +6112,9 @@
           <w:p/>
         </w:tc>
         <w:tc>
+          <w:p/>
+        </w:tc>
+        <w:tc>
           <w:p>
             <w:pPr>
               <w:pStyle w:val="Compact"/>
@@ -6062,6 +6167,9 @@
           <w:p/>
         </w:tc>
         <w:tc>
+          <w:p/>
+        </w:tc>
+        <w:tc>
           <w:p>
             <w:pPr>
               <w:pStyle w:val="Compact"/>
@@ -6114,6 +6222,9 @@
           <w:p/>
         </w:tc>
         <w:tc>
+          <w:p/>
+        </w:tc>
+        <w:tc>
           <w:p>
             <w:pPr>
               <w:pStyle w:val="Compact"/>
@@ -6180,6 +6291,17 @@
               <w:jc w:val="left"/>
             </w:pPr>
             <w:r>
+              <w:t xml:space="preserve">1.41</w:t>
+            </w:r>
+          </w:p>
+        </w:tc>
+        <w:tc>
+          <w:p>
+            <w:pPr>
+              <w:pStyle w:val="Compact"/>
+              <w:jc w:val="left"/>
+            </w:pPr>
+            <w:r>
               <w:t xml:space="preserve">a</w:t>
             </w:r>
           </w:p>
@@ -6226,6 +6348,9 @@
           <w:p/>
         </w:tc>
         <w:tc>
+          <w:p/>
+        </w:tc>
+        <w:tc>
           <w:p>
             <w:pPr>
               <w:pStyle w:val="Compact"/>
@@ -6278,6 +6403,9 @@
           <w:p/>
         </w:tc>
         <w:tc>
+          <w:p/>
+        </w:tc>
+        <w:tc>
           <w:p>
             <w:pPr>
               <w:pStyle w:val="Compact"/>
@@ -6330,6 +6458,9 @@
           <w:p/>
         </w:tc>
         <w:tc>
+          <w:p/>
+        </w:tc>
+        <w:tc>
           <w:p>
             <w:pPr>
               <w:pStyle w:val="Compact"/>
@@ -6404,6 +6535,17 @@
               <w:jc w:val="left"/>
             </w:pPr>
             <w:r>
+              <w:t xml:space="preserve">5.64</w:t>
+            </w:r>
+          </w:p>
+        </w:tc>
+        <w:tc>
+          <w:p>
+            <w:pPr>
+              <w:pStyle w:val="Compact"/>
+              <w:jc w:val="left"/>
+            </w:pPr>
+            <w:r>
               <w:t xml:space="preserve">a</w:t>
             </w:r>
           </w:p>
@@ -6450,6 +6592,9 @@
           <w:p/>
         </w:tc>
         <w:tc>
+          <w:p/>
+        </w:tc>
+        <w:tc>
           <w:p>
             <w:pPr>
               <w:pStyle w:val="Compact"/>
@@ -6502,6 +6647,9 @@
           <w:p/>
         </w:tc>
         <w:tc>
+          <w:p/>
+        </w:tc>
+        <w:tc>
           <w:p>
             <w:pPr>
               <w:pStyle w:val="Compact"/>
@@ -6554,6 +6702,9 @@
           <w:p/>
         </w:tc>
         <w:tc>
+          <w:p/>
+        </w:tc>
+        <w:tc>
           <w:p>
             <w:pPr>
               <w:pStyle w:val="Compact"/>
@@ -6620,6 +6771,17 @@
               <w:jc w:val="left"/>
             </w:pPr>
             <w:r>
+              <w:t xml:space="preserve">28.4**</w:t>
+            </w:r>
+          </w:p>
+        </w:tc>
+        <w:tc>
+          <w:p>
+            <w:pPr>
+              <w:pStyle w:val="Compact"/>
+              <w:jc w:val="left"/>
+            </w:pPr>
+            <w:r>
               <w:t xml:space="preserve">a</w:t>
             </w:r>
           </w:p>
@@ -6666,6 +6828,9 @@
           <w:p/>
         </w:tc>
         <w:tc>
+          <w:p/>
+        </w:tc>
+        <w:tc>
           <w:p>
             <w:pPr>
               <w:pStyle w:val="Compact"/>
@@ -6718,6 +6883,9 @@
           <w:p/>
         </w:tc>
         <w:tc>
+          <w:p/>
+        </w:tc>
+        <w:tc>
           <w:p>
             <w:pPr>
               <w:pStyle w:val="Compact"/>
@@ -6770,6 +6938,9 @@
           <w:p/>
         </w:tc>
         <w:tc>
+          <w:p/>
+        </w:tc>
+        <w:tc>
           <w:p>
             <w:pPr>
               <w:pStyle w:val="Compact"/>
@@ -6836,6 +7007,17 @@
               <w:jc w:val="left"/>
             </w:pPr>
             <w:r>
+              <w:t xml:space="preserve">12.24*</w:t>
+            </w:r>
+          </w:p>
+        </w:tc>
+        <w:tc>
+          <w:p>
+            <w:pPr>
+              <w:pStyle w:val="Compact"/>
+              <w:jc w:val="left"/>
+            </w:pPr>
+            <w:r>
               <w:t xml:space="preserve">a</w:t>
             </w:r>
           </w:p>
@@ -6882,6 +7064,9 @@
           <w:p/>
         </w:tc>
         <w:tc>
+          <w:p/>
+        </w:tc>
+        <w:tc>
           <w:p>
             <w:pPr>
               <w:pStyle w:val="Compact"/>
@@ -6934,6 +7119,9 @@
           <w:p/>
         </w:tc>
         <w:tc>
+          <w:p/>
+        </w:tc>
+        <w:tc>
           <w:p>
             <w:pPr>
               <w:pStyle w:val="Compact"/>
@@ -6979,6 +7167,9 @@
         </w:tc>
       </w:tr>
       <w:tr>
+        <w:tc>
+          <w:p/>
+        </w:tc>
         <w:tc>
           <w:p/>
         </w:tc>

</xml_diff>

<commit_message>
seagrass and macroalgae fo tables
</commit_message>
<xml_diff>
--- a/manu-draft.docx
+++ b/manu-draft.docx
@@ -281,7 +281,7 @@
         <w:pStyle w:val="FirstParagraph"/>
       </w:pPr>
       <w:r>
-        <w:t xml:space="preserve">Last manuscript build 2021-08-17 14:44:28</w:t>
+        <w:t xml:space="preserve">Last manuscript build 2021-08-17 17:24:16</w:t>
       </w:r>
     </w:p>
     <w:bookmarkStart w:id="26" w:name="abstract"/>
@@ -1158,6 +1158,22 @@
         <w:pStyle w:val="FirstParagraph"/>
       </w:pPr>
       <w:r>
+        <w:t xml:space="preserve">Need to note that K. brevis cell data are from event-based sampling, i.e., not appropriate to combine with other data for stats analysis.</w:t>
+      </w:r>
+    </w:p>
+    <w:p>
+      <w:pPr>
+        <w:pStyle w:val="BodyText"/>
+      </w:pPr>
+      <w:r>
+        <w:t xml:space="preserve">All stats based on FLDEP monitoring, fixed sample design, etc.</w:t>
+      </w:r>
+    </w:p>
+    <w:p>
+      <w:pPr>
+        <w:pStyle w:val="BodyText"/>
+      </w:pPr>
+      <w:r>
         <w:t xml:space="preserve">For total nitrogen, chlorophyll-a, and secchi depth, differences in concentrations between months within each area (Figure</w:t>
       </w:r>
       <w:r>
@@ -1518,7 +1534,170 @@
         </w:numPr>
       </w:pPr>
       <w:r>
-        <w:t xml:space="preserve">Table 4 Seagrass/macroalgae freq. occurrence summaries</w:t>
+        <w:t xml:space="preserve">Table</w:t>
+      </w:r>
+      <w:r>
+        <w:t xml:space="preserve"> </w:t>
+      </w:r>
+      <w:r>
+        <w:t xml:space="preserve">4</w:t>
+      </w:r>
+      <w:r>
+        <w:t xml:space="preserve"> </w:t>
+      </w:r>
+      <w:r>
+        <w:t xml:space="preserve">Macroalgae freq. occurrence summaries by month/area, with median/min/max</w:t>
+      </w:r>
+    </w:p>
+    <w:p>
+      <w:pPr>
+        <w:numPr>
+          <w:ilvl w:val="0"/>
+          <w:numId w:val="1002"/>
+        </w:numPr>
+      </w:pPr>
+      <w:r>
+        <w:t xml:space="preserve">Table</w:t>
+      </w:r>
+      <w:r>
+        <w:t xml:space="preserve"> </w:t>
+      </w:r>
+      <w:r>
+        <w:t xml:space="preserve">5</w:t>
+      </w:r>
+      <w:r>
+        <w:t xml:space="preserve"> </w:t>
+      </w:r>
+      <w:r>
+        <w:t xml:space="preserve">Seagrass freq. occurrence summaries by month/area, with median/min/max</w:t>
+      </w:r>
+    </w:p>
+    <w:p>
+      <w:pPr>
+        <w:pStyle w:val="FirstParagraph"/>
+      </w:pPr>
+      <w:r>
+        <w:t xml:space="preserve">Seagrass: note decline of HW and correlations in the matrix, these make sense.</w:t>
+      </w:r>
+    </w:p>
+    <w:p>
+      <w:pPr>
+        <w:pStyle w:val="BodyText"/>
+      </w:pPr>
+      <w:r>
+        <w:t xml:space="preserve">Seagrass interp from DT:</w:t>
+      </w:r>
+    </w:p>
+    <w:p>
+      <w:pPr>
+        <w:pStyle w:val="BodyText"/>
+      </w:pPr>
+      <w:r>
+        <w:t xml:space="preserve">First off, Marcus please correct me if any confusion on my part about how to read the chart, but it’s my take that the asterisks reflect levels of significance, and that a box without an asterisk – I didn’t pay much attention to that. Also, a negative number would be a</w:t>
+      </w:r>
+      <w:r>
+        <w:t xml:space="preserve"> </w:t>
+      </w:r>
+      <w:r>
+        <w:t xml:space="preserve">“</w:t>
+      </w:r>
+      <w:r>
+        <w:t xml:space="preserve">cool</w:t>
+      </w:r>
+      <w:r>
+        <w:t xml:space="preserve">”</w:t>
+      </w:r>
+      <w:r>
+        <w:t xml:space="preserve"> </w:t>
+      </w:r>
+      <w:r>
+        <w:t xml:space="preserve">color, reflecting an inverse relationship, while a positive number (warm color) would reflect a positive correlation?</w:t>
+      </w:r>
+    </w:p>
+    <w:p>
+      <w:pPr>
+        <w:pStyle w:val="BodyText"/>
+      </w:pPr>
+      <w:r>
+        <w:t xml:space="preserve">If I have this correct, then what stood out to me was some of the following – seagrass distributions are highly inversely correlated between most of the species, which reflects seagrass being clonal organisms that tend not to grow interspersed with each other in a random manner. S. filiforme does not grow in shallow waters, because it’s blades can’t</w:t>
+      </w:r>
+      <w:r>
+        <w:t xml:space="preserve"> </w:t>
+      </w:r>
+      <w:r>
+        <w:t xml:space="preserve">“</w:t>
+      </w:r>
+      <w:r>
+        <w:t xml:space="preserve">lay down</w:t>
+      </w:r>
+      <w:r>
+        <w:t xml:space="preserve">”</w:t>
+      </w:r>
+      <w:r>
+        <w:t xml:space="preserve"> </w:t>
+      </w:r>
+      <w:r>
+        <w:t xml:space="preserve">during low tides, and it often is the deepest growing species in some of our cleaner areas, while H. wrightii can be both the shallowest and deepest growing species in areas like Hillsborough Bay.</w:t>
+      </w:r>
+    </w:p>
+    <w:p>
+      <w:pPr>
+        <w:pStyle w:val="BodyText"/>
+      </w:pPr>
+      <w:r>
+        <w:t xml:space="preserve">More relevant here is that there is no significant correlation between the abundance of cyanobacteria and either chlorophyll-a or TN or TP. To me, that makes sense, since macroalgae like cyanos seem to reflect an alternative nutrient destination, compared to phytoplankton. The strongest correlations out there are the well expected ones between TN and Chl-a, but also between TP and NH3/4, which suggests overall nutrient availability tracks together, and phytoplankton continue to be a major destination of nitrogen availability.</w:t>
+      </w:r>
+    </w:p>
+    <w:p>
+      <w:pPr>
+        <w:pStyle w:val="BodyText"/>
+      </w:pPr>
+      <w:r>
+        <w:t xml:space="preserve">But what about the positive correlation between cyanobacteria and S. filiforme? From my experience in Sarasota Bay, that makes sense, since the highest levels of cyanobacteria were found entangled within the manatee grass meadows in the fairly deeper waters farther offshore. Cyanos are strongly negatively correlated with red algae, since they occurred at different times, basically.</w:t>
+      </w:r>
+    </w:p>
+    <w:p>
+      <w:pPr>
+        <w:pStyle w:val="BodyText"/>
+      </w:pPr>
+      <w:r>
+        <w:t xml:space="preserve">Finally, keep in mind that</w:t>
+      </w:r>
+      <w:r>
+        <w:t xml:space="preserve"> </w:t>
+      </w:r>
+      <w:r>
+        <w:t xml:space="preserve">“</w:t>
+      </w:r>
+      <w:r>
+        <w:t xml:space="preserve">Lyngbya</w:t>
+      </w:r>
+      <w:r>
+        <w:t xml:space="preserve">”</w:t>
+      </w:r>
+      <w:r>
+        <w:t xml:space="preserve"> </w:t>
+      </w:r>
+      <w:r>
+        <w:t xml:space="preserve">life cycles are such that most of the biomass produced does not stay where it was produced. Those clumps of Lyngbya growing on the bottom get lifted up off the bottom by the oxygen bubbles you can see in their blooms, and they then are carried along the shoreline to decompose on whatever shoreline that they’ve been blown to. Our photos (and others) clearly show that there is MUCH more Lyngbya in our bays than what we’ve sampled along the bottom of the bay – that’s a bit different than</w:t>
+      </w:r>
+      <w:r>
+        <w:t xml:space="preserve"> </w:t>
+      </w:r>
+      <w:r>
+        <w:t xml:space="preserve">“</w:t>
+      </w:r>
+      <w:r>
+        <w:t xml:space="preserve">traditional</w:t>
+      </w:r>
+      <w:r>
+        <w:t xml:space="preserve">”</w:t>
+      </w:r>
+      <w:r>
+        <w:t xml:space="preserve"> </w:t>
+      </w:r>
+      <w:r>
+        <w:t xml:space="preserve">red algae biomass.</w:t>
       </w:r>
     </w:p>
     <w:bookmarkEnd w:id="33"/>
@@ -7217,6 +7396,3502 @@
             </w:pPr>
             <w:r>
               <w:t xml:space="preserve">2.2 (1.4, 3.9)</w:t>
+            </w:r>
+          </w:p>
+        </w:tc>
+      </w:tr>
+    </w:tbl>
+    <w:p/>
+    <w:p>
+      <w:pPr>
+        <w:pStyle w:val="TableCaption"/>
+      </w:pPr>
+      <w:r>
+        <w:t xml:space="preserve">Table 4: Comparison of macroalgae frequency occurrence by areas of interest (Figure</w:t>
+      </w:r>
+      <w:r>
+        <w:t xml:space="preserve"> </w:t>
+      </w:r>
+      <w:r>
+        <w:t xml:space="preserve">1</w:t>
+      </w:r>
+      <w:r>
+        <w:t xml:space="preserve">a) and month. Overall signifance of differences of frequency occurrence between months for macroalgae groups and area combination are shown with Chi-squared statistics based on Kruskall-Wallis rank sum tests. Multiple comparisons with Mann-Whitney U tests (Comp column) were used to evaluate pairwise monthly frequency occurrences for each macroalgae group in each area. Rows that share a letter within each area and macroalgae group combination have frequency occurrences that are not significantly different. Probability values were adjusted for the pairwise comparisons using the Bonferroni method in</w:t>
+      </w:r>
+      <w:r>
+        <w:t xml:space="preserve"> </w:t>
+      </w:r>
+      <w:hyperlink w:anchor="ref-Holm79">
+        <w:r>
+          <w:rPr>
+            <w:rStyle w:val="Hyperlink"/>
+          </w:rPr>
+          <w:t xml:space="preserve">Holm</w:t>
+        </w:r>
+      </w:hyperlink>
+      <w:r>
+        <w:t xml:space="preserve"> </w:t>
+      </w:r>
+      <w:r>
+        <w:t xml:space="preserve">(</w:t>
+      </w:r>
+      <w:hyperlink w:anchor="ref-Holm79">
+        <w:r>
+          <w:rPr>
+            <w:rStyle w:val="Hyperlink"/>
+          </w:rPr>
+          <w:t xml:space="preserve">1979</w:t>
+        </w:r>
+      </w:hyperlink>
+      <w:r>
+        <w:t xml:space="preserve">)</w:t>
+      </w:r>
+      <w:r>
+        <w:t xml:space="preserve">. ** p &lt; 0.005, * p &lt; 0.05, blank is not signifcant at</w:t>
+      </w:r>
+      <w:r>
+        <w:t xml:space="preserve"> </w:t>
+      </w:r>
+      <m:oMath>
+        <m:r>
+          <m:t>α</m:t>
+        </m:r>
+      </m:oMath>
+      <w:r>
+        <w:t xml:space="preserve"> </w:t>
+      </w:r>
+      <w:r>
+        <w:t xml:space="preserve">= 0.05.</w:t>
+      </w:r>
+    </w:p>
+    <w:tbl>
+      <w:tblPr>
+        <w:tblStyle w:val="Table"/>
+        <w:tblW w:type="pct" w:w="0.0"/>
+        <w:tblLook w:firstRow="1" w:lastRow="0" w:firstColumn="0" w:lastColumn="0" w:noHBand="0" w:noVBand="0" w:val="0020"/>
+        <w:tblCaption w:val="Table 4: Comparison of macroalgae frequency occurrence by areas of interest (Figure 1a) and month. Overall signifance of differences of frequency occurrence between months for macroalgae groups and area combination are shown with Chi-squared statistics based on Kruskall-Wallis rank sum tests. Multiple comparisons with Mann-Whitney U tests (Comp column) were used to evaluate pairwise monthly frequency occurrences for each macroalgae group in each area. Rows that share a letter within each area and macroalgae group combination have frequency occurrences that are not significantly different. Probability values were adjusted for the pairwise comparisons using the Bonferroni method in Holm (1979). ** p &lt; 0.005, * p &lt; 0.05, blank is not signifcant at \alpha = 0.05."/>
+      </w:tblPr>
+      <w:tblGrid/>
+      <w:tr>
+        <w:tc>
+          <w:p>
+            <w:pPr>
+              <w:pStyle w:val="Compact"/>
+              <w:jc w:val="left"/>
+            </w:pPr>
+            <w:r>
+              <w:t xml:space="preserve">Area</w:t>
+            </w:r>
+          </w:p>
+        </w:tc>
+        <w:tc>
+          <w:p>
+            <w:pPr>
+              <w:pStyle w:val="Compact"/>
+              <w:jc w:val="left"/>
+            </w:pPr>
+            <w:r>
+              <w:t xml:space="preserve">Macroalgae group</w:t>
+            </w:r>
+          </w:p>
+        </w:tc>
+        <w:tc>
+          <w:p>
+            <w:pPr>
+              <w:pStyle w:val="Compact"/>
+              <w:jc w:val="left"/>
+            </w:pPr>
+            <w:r>
+              <w:t xml:space="preserve">Chi-Sq.</w:t>
+            </w:r>
+          </w:p>
+        </w:tc>
+        <w:tc>
+          <w:p>
+            <w:pPr>
+              <w:pStyle w:val="Compact"/>
+              <w:jc w:val="left"/>
+            </w:pPr>
+            <w:r>
+              <w:t xml:space="preserve">Comp.</w:t>
+            </w:r>
+          </w:p>
+        </w:tc>
+        <w:tc>
+          <w:p>
+            <w:pPr>
+              <w:pStyle w:val="Compact"/>
+              <w:jc w:val="left"/>
+            </w:pPr>
+            <w:r>
+              <w:t xml:space="preserve">Month</w:t>
+            </w:r>
+          </w:p>
+        </w:tc>
+        <w:tc>
+          <w:p>
+            <w:pPr>
+              <w:pStyle w:val="Compact"/>
+              <w:jc w:val="right"/>
+            </w:pPr>
+            <w:r>
+              <w:t xml:space="preserve">N obs.</w:t>
+            </w:r>
+          </w:p>
+        </w:tc>
+        <w:tc>
+          <w:p>
+            <w:pPr>
+              <w:pStyle w:val="Compact"/>
+              <w:jc w:val="left"/>
+            </w:pPr>
+            <w:r>
+              <w:t xml:space="preserve">Med. (Min., Max.)</w:t>
+            </w:r>
+          </w:p>
+        </w:tc>
+      </w:tr>
+      <w:tr>
+        <w:tc>
+          <w:p>
+            <w:pPr>
+              <w:pStyle w:val="Compact"/>
+              <w:jc w:val="left"/>
+            </w:pPr>
+            <w:r>
+              <w:t xml:space="preserve">1</w:t>
+            </w:r>
+          </w:p>
+        </w:tc>
+        <w:tc>
+          <w:p>
+            <w:pPr>
+              <w:pStyle w:val="Compact"/>
+              <w:jc w:val="left"/>
+            </w:pPr>
+            <w:r>
+              <w:t xml:space="preserve">Red</w:t>
+            </w:r>
+          </w:p>
+        </w:tc>
+        <w:tc>
+          <w:p>
+            <w:pPr>
+              <w:pStyle w:val="Compact"/>
+              <w:jc w:val="left"/>
+            </w:pPr>
+            <w:r>
+              <w:t xml:space="preserve">27.18**</w:t>
+            </w:r>
+          </w:p>
+        </w:tc>
+        <w:tc>
+          <w:p>
+            <w:pPr>
+              <w:pStyle w:val="Compact"/>
+              <w:jc w:val="left"/>
+            </w:pPr>
+            <w:r>
+              <w:t xml:space="preserve">a</w:t>
+            </w:r>
+          </w:p>
+        </w:tc>
+        <w:tc>
+          <w:p>
+            <w:pPr>
+              <w:pStyle w:val="Compact"/>
+              <w:jc w:val="left"/>
+            </w:pPr>
+            <w:r>
+              <w:t xml:space="preserve">Apr</w:t>
+            </w:r>
+          </w:p>
+        </w:tc>
+        <w:tc>
+          <w:p>
+            <w:pPr>
+              <w:pStyle w:val="Compact"/>
+              <w:jc w:val="right"/>
+            </w:pPr>
+            <w:r>
+              <w:t xml:space="preserve">23</w:t>
+            </w:r>
+          </w:p>
+        </w:tc>
+        <w:tc>
+          <w:p>
+            <w:pPr>
+              <w:pStyle w:val="Compact"/>
+              <w:jc w:val="left"/>
+            </w:pPr>
+            <w:r>
+              <w:t xml:space="preserve">1 (0, 1)</w:t>
+            </w:r>
+          </w:p>
+        </w:tc>
+      </w:tr>
+      <w:tr>
+        <w:tc>
+          <w:p/>
+        </w:tc>
+        <w:tc>
+          <w:p/>
+        </w:tc>
+        <w:tc>
+          <w:p/>
+        </w:tc>
+        <w:tc>
+          <w:p>
+            <w:pPr>
+              <w:pStyle w:val="Compact"/>
+              <w:jc w:val="left"/>
+            </w:pPr>
+            <w:r>
+              <w:t xml:space="preserve">ab</w:t>
+            </w:r>
+          </w:p>
+        </w:tc>
+        <w:tc>
+          <w:p>
+            <w:pPr>
+              <w:pStyle w:val="Compact"/>
+              <w:jc w:val="left"/>
+            </w:pPr>
+            <w:r>
+              <w:t xml:space="preserve">May</w:t>
+            </w:r>
+          </w:p>
+        </w:tc>
+        <w:tc>
+          <w:p>
+            <w:pPr>
+              <w:pStyle w:val="Compact"/>
+              <w:jc w:val="right"/>
+            </w:pPr>
+            <w:r>
+              <w:t xml:space="preserve">24</w:t>
+            </w:r>
+          </w:p>
+        </w:tc>
+        <w:tc>
+          <w:p>
+            <w:pPr>
+              <w:pStyle w:val="Compact"/>
+              <w:jc w:val="left"/>
+            </w:pPr>
+            <w:r>
+              <w:t xml:space="preserve">0.708 (0, 1)</w:t>
+            </w:r>
+          </w:p>
+        </w:tc>
+      </w:tr>
+      <w:tr>
+        <w:tc>
+          <w:p/>
+        </w:tc>
+        <w:tc>
+          <w:p/>
+        </w:tc>
+        <w:tc>
+          <w:p/>
+        </w:tc>
+        <w:tc>
+          <w:p>
+            <w:pPr>
+              <w:pStyle w:val="Compact"/>
+              <w:jc w:val="left"/>
+            </w:pPr>
+            <w:r>
+              <w:t xml:space="preserve">c</w:t>
+            </w:r>
+          </w:p>
+        </w:tc>
+        <w:tc>
+          <w:p>
+            <w:pPr>
+              <w:pStyle w:val="Compact"/>
+              <w:jc w:val="left"/>
+            </w:pPr>
+            <w:r>
+              <w:t xml:space="preserve">Jun</w:t>
+            </w:r>
+          </w:p>
+        </w:tc>
+        <w:tc>
+          <w:p>
+            <w:pPr>
+              <w:pStyle w:val="Compact"/>
+              <w:jc w:val="right"/>
+            </w:pPr>
+            <w:r>
+              <w:t xml:space="preserve">14</w:t>
+            </w:r>
+          </w:p>
+        </w:tc>
+        <w:tc>
+          <w:p>
+            <w:pPr>
+              <w:pStyle w:val="Compact"/>
+              <w:jc w:val="left"/>
+            </w:pPr>
+            <w:r>
+              <w:t xml:space="preserve">0.121 (0, 0.722)</w:t>
+            </w:r>
+          </w:p>
+        </w:tc>
+      </w:tr>
+      <w:tr>
+        <w:tc>
+          <w:p/>
+        </w:tc>
+        <w:tc>
+          <w:p/>
+        </w:tc>
+        <w:tc>
+          <w:p/>
+        </w:tc>
+        <w:tc>
+          <w:p>
+            <w:pPr>
+              <w:pStyle w:val="Compact"/>
+              <w:jc w:val="left"/>
+            </w:pPr>
+            <w:r>
+              <w:t xml:space="preserve">bc</w:t>
+            </w:r>
+          </w:p>
+        </w:tc>
+        <w:tc>
+          <w:p>
+            <w:pPr>
+              <w:pStyle w:val="Compact"/>
+              <w:jc w:val="left"/>
+            </w:pPr>
+            <w:r>
+              <w:t xml:space="preserve">Jul</w:t>
+            </w:r>
+          </w:p>
+        </w:tc>
+        <w:tc>
+          <w:p>
+            <w:pPr>
+              <w:pStyle w:val="Compact"/>
+              <w:jc w:val="right"/>
+            </w:pPr>
+            <w:r>
+              <w:t xml:space="preserve">14</w:t>
+            </w:r>
+          </w:p>
+        </w:tc>
+        <w:tc>
+          <w:p>
+            <w:pPr>
+              <w:pStyle w:val="Compact"/>
+              <w:jc w:val="left"/>
+            </w:pPr>
+            <w:r>
+              <w:t xml:space="preserve">0.321 (0, 0.882)</w:t>
+            </w:r>
+          </w:p>
+        </w:tc>
+      </w:tr>
+      <w:tr>
+        <w:tc>
+          <w:p/>
+        </w:tc>
+        <w:tc>
+          <w:p/>
+        </w:tc>
+        <w:tc>
+          <w:p/>
+        </w:tc>
+        <w:tc>
+          <w:p>
+            <w:pPr>
+              <w:pStyle w:val="Compact"/>
+              <w:jc w:val="left"/>
+            </w:pPr>
+            <w:r>
+              <w:t xml:space="preserve">abc</w:t>
+            </w:r>
+          </w:p>
+        </w:tc>
+        <w:tc>
+          <w:p>
+            <w:pPr>
+              <w:pStyle w:val="Compact"/>
+              <w:jc w:val="left"/>
+            </w:pPr>
+            <w:r>
+              <w:t xml:space="preserve">Aug</w:t>
+            </w:r>
+          </w:p>
+        </w:tc>
+        <w:tc>
+          <w:p>
+            <w:pPr>
+              <w:pStyle w:val="Compact"/>
+              <w:jc w:val="right"/>
+            </w:pPr>
+            <w:r>
+              <w:t xml:space="preserve">8</w:t>
+            </w:r>
+          </w:p>
+        </w:tc>
+        <w:tc>
+          <w:p>
+            <w:pPr>
+              <w:pStyle w:val="Compact"/>
+              <w:jc w:val="left"/>
+            </w:pPr>
+            <w:r>
+              <w:t xml:space="preserve">0.464 (0.222, 0.857)</w:t>
+            </w:r>
+          </w:p>
+        </w:tc>
+      </w:tr>
+      <w:tr>
+        <w:tc>
+          <w:p/>
+        </w:tc>
+        <w:tc>
+          <w:p>
+            <w:pPr>
+              <w:pStyle w:val="Compact"/>
+              <w:jc w:val="left"/>
+            </w:pPr>
+            <w:r>
+              <w:t xml:space="preserve">Green</w:t>
+            </w:r>
+          </w:p>
+        </w:tc>
+        <w:tc>
+          <w:p>
+            <w:pPr>
+              <w:pStyle w:val="Compact"/>
+              <w:jc w:val="left"/>
+            </w:pPr>
+            <w:r>
+              <w:t xml:space="preserve">5.13</w:t>
+            </w:r>
+          </w:p>
+        </w:tc>
+        <w:tc>
+          <w:p>
+            <w:pPr>
+              <w:pStyle w:val="Compact"/>
+              <w:jc w:val="left"/>
+            </w:pPr>
+            <w:r>
+              <w:t xml:space="preserve">a</w:t>
+            </w:r>
+          </w:p>
+        </w:tc>
+        <w:tc>
+          <w:p>
+            <w:pPr>
+              <w:pStyle w:val="Compact"/>
+              <w:jc w:val="left"/>
+            </w:pPr>
+            <w:r>
+              <w:t xml:space="preserve">Apr</w:t>
+            </w:r>
+          </w:p>
+        </w:tc>
+        <w:tc>
+          <w:p>
+            <w:pPr>
+              <w:pStyle w:val="Compact"/>
+              <w:jc w:val="right"/>
+            </w:pPr>
+            <w:r>
+              <w:t xml:space="preserve">23</w:t>
+            </w:r>
+          </w:p>
+        </w:tc>
+        <w:tc>
+          <w:p>
+            <w:pPr>
+              <w:pStyle w:val="Compact"/>
+              <w:jc w:val="left"/>
+            </w:pPr>
+            <w:r>
+              <w:t xml:space="preserve">0 (0, 0.75)</w:t>
+            </w:r>
+          </w:p>
+        </w:tc>
+      </w:tr>
+      <w:tr>
+        <w:tc>
+          <w:p/>
+        </w:tc>
+        <w:tc>
+          <w:p/>
+        </w:tc>
+        <w:tc>
+          <w:p/>
+        </w:tc>
+        <w:tc>
+          <w:p>
+            <w:pPr>
+              <w:pStyle w:val="Compact"/>
+              <w:jc w:val="left"/>
+            </w:pPr>
+            <w:r>
+              <w:t xml:space="preserve">a</w:t>
+            </w:r>
+          </w:p>
+        </w:tc>
+        <w:tc>
+          <w:p>
+            <w:pPr>
+              <w:pStyle w:val="Compact"/>
+              <w:jc w:val="left"/>
+            </w:pPr>
+            <w:r>
+              <w:t xml:space="preserve">May</w:t>
+            </w:r>
+          </w:p>
+        </w:tc>
+        <w:tc>
+          <w:p>
+            <w:pPr>
+              <w:pStyle w:val="Compact"/>
+              <w:jc w:val="right"/>
+            </w:pPr>
+            <w:r>
+              <w:t xml:space="preserve">24</w:t>
+            </w:r>
+          </w:p>
+        </w:tc>
+        <w:tc>
+          <w:p>
+            <w:pPr>
+              <w:pStyle w:val="Compact"/>
+              <w:jc w:val="left"/>
+            </w:pPr>
+            <w:r>
+              <w:t xml:space="preserve">0 (0, 0.429)</w:t>
+            </w:r>
+          </w:p>
+        </w:tc>
+      </w:tr>
+      <w:tr>
+        <w:tc>
+          <w:p/>
+        </w:tc>
+        <w:tc>
+          <w:p/>
+        </w:tc>
+        <w:tc>
+          <w:p/>
+        </w:tc>
+        <w:tc>
+          <w:p>
+            <w:pPr>
+              <w:pStyle w:val="Compact"/>
+              <w:jc w:val="left"/>
+            </w:pPr>
+            <w:r>
+              <w:t xml:space="preserve">a</w:t>
+            </w:r>
+          </w:p>
+        </w:tc>
+        <w:tc>
+          <w:p>
+            <w:pPr>
+              <w:pStyle w:val="Compact"/>
+              <w:jc w:val="left"/>
+            </w:pPr>
+            <w:r>
+              <w:t xml:space="preserve">Jun</w:t>
+            </w:r>
+          </w:p>
+        </w:tc>
+        <w:tc>
+          <w:p>
+            <w:pPr>
+              <w:pStyle w:val="Compact"/>
+              <w:jc w:val="right"/>
+            </w:pPr>
+            <w:r>
+              <w:t xml:space="preserve">14</w:t>
+            </w:r>
+          </w:p>
+        </w:tc>
+        <w:tc>
+          <w:p>
+            <w:pPr>
+              <w:pStyle w:val="Compact"/>
+              <w:jc w:val="left"/>
+            </w:pPr>
+            <w:r>
+              <w:t xml:space="preserve">0 (0, 0.167)</w:t>
+            </w:r>
+          </w:p>
+        </w:tc>
+      </w:tr>
+      <w:tr>
+        <w:tc>
+          <w:p/>
+        </w:tc>
+        <w:tc>
+          <w:p/>
+        </w:tc>
+        <w:tc>
+          <w:p/>
+        </w:tc>
+        <w:tc>
+          <w:p>
+            <w:pPr>
+              <w:pStyle w:val="Compact"/>
+              <w:jc w:val="left"/>
+            </w:pPr>
+            <w:r>
+              <w:t xml:space="preserve">a</w:t>
+            </w:r>
+          </w:p>
+        </w:tc>
+        <w:tc>
+          <w:p>
+            <w:pPr>
+              <w:pStyle w:val="Compact"/>
+              <w:jc w:val="left"/>
+            </w:pPr>
+            <w:r>
+              <w:t xml:space="preserve">Jul</w:t>
+            </w:r>
+          </w:p>
+        </w:tc>
+        <w:tc>
+          <w:p>
+            <w:pPr>
+              <w:pStyle w:val="Compact"/>
+              <w:jc w:val="right"/>
+            </w:pPr>
+            <w:r>
+              <w:t xml:space="preserve">14</w:t>
+            </w:r>
+          </w:p>
+        </w:tc>
+        <w:tc>
+          <w:p>
+            <w:pPr>
+              <w:pStyle w:val="Compact"/>
+              <w:jc w:val="left"/>
+            </w:pPr>
+            <w:r>
+              <w:t xml:space="preserve">0 (0, 0.333)</w:t>
+            </w:r>
+          </w:p>
+        </w:tc>
+      </w:tr>
+      <w:tr>
+        <w:tc>
+          <w:p/>
+        </w:tc>
+        <w:tc>
+          <w:p/>
+        </w:tc>
+        <w:tc>
+          <w:p/>
+        </w:tc>
+        <w:tc>
+          <w:p>
+            <w:pPr>
+              <w:pStyle w:val="Compact"/>
+              <w:jc w:val="left"/>
+            </w:pPr>
+            <w:r>
+              <w:t xml:space="preserve">a</w:t>
+            </w:r>
+          </w:p>
+        </w:tc>
+        <w:tc>
+          <w:p>
+            <w:pPr>
+              <w:pStyle w:val="Compact"/>
+              <w:jc w:val="left"/>
+            </w:pPr>
+            <w:r>
+              <w:t xml:space="preserve">Aug</w:t>
+            </w:r>
+          </w:p>
+        </w:tc>
+        <w:tc>
+          <w:p>
+            <w:pPr>
+              <w:pStyle w:val="Compact"/>
+              <w:jc w:val="right"/>
+            </w:pPr>
+            <w:r>
+              <w:t xml:space="preserve">8</w:t>
+            </w:r>
+          </w:p>
+        </w:tc>
+        <w:tc>
+          <w:p>
+            <w:pPr>
+              <w:pStyle w:val="Compact"/>
+              <w:jc w:val="left"/>
+            </w:pPr>
+            <w:r>
+              <w:t xml:space="preserve">0.083 (0, 0.667)</w:t>
+            </w:r>
+          </w:p>
+        </w:tc>
+      </w:tr>
+      <w:tr>
+        <w:tc>
+          <w:p/>
+        </w:tc>
+        <w:tc>
+          <w:p>
+            <w:pPr>
+              <w:pStyle w:val="Compact"/>
+              <w:jc w:val="left"/>
+            </w:pPr>
+            <w:r>
+              <w:t xml:space="preserve">Cyanobacteria</w:t>
+            </w:r>
+          </w:p>
+        </w:tc>
+        <w:tc>
+          <w:p>
+            <w:pPr>
+              <w:pStyle w:val="Compact"/>
+              <w:jc w:val="left"/>
+            </w:pPr>
+            <w:r>
+              <w:t xml:space="preserve">21.67**</w:t>
+            </w:r>
+          </w:p>
+        </w:tc>
+        <w:tc>
+          <w:p>
+            <w:pPr>
+              <w:pStyle w:val="Compact"/>
+              <w:jc w:val="left"/>
+            </w:pPr>
+            <w:r>
+              <w:t xml:space="preserve">a</w:t>
+            </w:r>
+          </w:p>
+        </w:tc>
+        <w:tc>
+          <w:p>
+            <w:pPr>
+              <w:pStyle w:val="Compact"/>
+              <w:jc w:val="left"/>
+            </w:pPr>
+            <w:r>
+              <w:t xml:space="preserve">Apr</w:t>
+            </w:r>
+          </w:p>
+        </w:tc>
+        <w:tc>
+          <w:p>
+            <w:pPr>
+              <w:pStyle w:val="Compact"/>
+              <w:jc w:val="right"/>
+            </w:pPr>
+            <w:r>
+              <w:t xml:space="preserve">23</w:t>
+            </w:r>
+          </w:p>
+        </w:tc>
+        <w:tc>
+          <w:p>
+            <w:pPr>
+              <w:pStyle w:val="Compact"/>
+              <w:jc w:val="left"/>
+            </w:pPr>
+            <w:r>
+              <w:t xml:space="preserve">0 (0, 0)</w:t>
+            </w:r>
+          </w:p>
+        </w:tc>
+      </w:tr>
+      <w:tr>
+        <w:tc>
+          <w:p/>
+        </w:tc>
+        <w:tc>
+          <w:p/>
+        </w:tc>
+        <w:tc>
+          <w:p/>
+        </w:tc>
+        <w:tc>
+          <w:p>
+            <w:pPr>
+              <w:pStyle w:val="Compact"/>
+              <w:jc w:val="left"/>
+            </w:pPr>
+            <w:r>
+              <w:t xml:space="preserve">ab</w:t>
+            </w:r>
+          </w:p>
+        </w:tc>
+        <w:tc>
+          <w:p>
+            <w:pPr>
+              <w:pStyle w:val="Compact"/>
+              <w:jc w:val="left"/>
+            </w:pPr>
+            <w:r>
+              <w:t xml:space="preserve">May</w:t>
+            </w:r>
+          </w:p>
+        </w:tc>
+        <w:tc>
+          <w:p>
+            <w:pPr>
+              <w:pStyle w:val="Compact"/>
+              <w:jc w:val="right"/>
+            </w:pPr>
+            <w:r>
+              <w:t xml:space="preserve">24</w:t>
+            </w:r>
+          </w:p>
+        </w:tc>
+        <w:tc>
+          <w:p>
+            <w:pPr>
+              <w:pStyle w:val="Compact"/>
+              <w:jc w:val="left"/>
+            </w:pPr>
+            <w:r>
+              <w:t xml:space="preserve">0 (0, 1)</w:t>
+            </w:r>
+          </w:p>
+        </w:tc>
+      </w:tr>
+      <w:tr>
+        <w:tc>
+          <w:p/>
+        </w:tc>
+        <w:tc>
+          <w:p/>
+        </w:tc>
+        <w:tc>
+          <w:p/>
+        </w:tc>
+        <w:tc>
+          <w:p>
+            <w:pPr>
+              <w:pStyle w:val="Compact"/>
+              <w:jc w:val="left"/>
+            </w:pPr>
+            <w:r>
+              <w:t xml:space="preserve">b</w:t>
+            </w:r>
+          </w:p>
+        </w:tc>
+        <w:tc>
+          <w:p>
+            <w:pPr>
+              <w:pStyle w:val="Compact"/>
+              <w:jc w:val="left"/>
+            </w:pPr>
+            <w:r>
+              <w:t xml:space="preserve">Jun</w:t>
+            </w:r>
+          </w:p>
+        </w:tc>
+        <w:tc>
+          <w:p>
+            <w:pPr>
+              <w:pStyle w:val="Compact"/>
+              <w:jc w:val="right"/>
+            </w:pPr>
+            <w:r>
+              <w:t xml:space="preserve">14</w:t>
+            </w:r>
+          </w:p>
+        </w:tc>
+        <w:tc>
+          <w:p>
+            <w:pPr>
+              <w:pStyle w:val="Compact"/>
+              <w:jc w:val="left"/>
+            </w:pPr>
+            <w:r>
+              <w:t xml:space="preserve">0.08 (0, 1)</w:t>
+            </w:r>
+          </w:p>
+        </w:tc>
+      </w:tr>
+      <w:tr>
+        <w:tc>
+          <w:p/>
+        </w:tc>
+        <w:tc>
+          <w:p/>
+        </w:tc>
+        <w:tc>
+          <w:p/>
+        </w:tc>
+        <w:tc>
+          <w:p>
+            <w:pPr>
+              <w:pStyle w:val="Compact"/>
+              <w:jc w:val="left"/>
+            </w:pPr>
+            <w:r>
+              <w:t xml:space="preserve">ab</w:t>
+            </w:r>
+          </w:p>
+        </w:tc>
+        <w:tc>
+          <w:p>
+            <w:pPr>
+              <w:pStyle w:val="Compact"/>
+              <w:jc w:val="left"/>
+            </w:pPr>
+            <w:r>
+              <w:t xml:space="preserve">Jul</w:t>
+            </w:r>
+          </w:p>
+        </w:tc>
+        <w:tc>
+          <w:p>
+            <w:pPr>
+              <w:pStyle w:val="Compact"/>
+              <w:jc w:val="right"/>
+            </w:pPr>
+            <w:r>
+              <w:t xml:space="preserve">14</w:t>
+            </w:r>
+          </w:p>
+        </w:tc>
+        <w:tc>
+          <w:p>
+            <w:pPr>
+              <w:pStyle w:val="Compact"/>
+              <w:jc w:val="left"/>
+            </w:pPr>
+            <w:r>
+              <w:t xml:space="preserve">0 (0, 0.417)</w:t>
+            </w:r>
+          </w:p>
+        </w:tc>
+      </w:tr>
+      <w:tr>
+        <w:tc>
+          <w:p/>
+        </w:tc>
+        <w:tc>
+          <w:p/>
+        </w:tc>
+        <w:tc>
+          <w:p/>
+        </w:tc>
+        <w:tc>
+          <w:p>
+            <w:pPr>
+              <w:pStyle w:val="Compact"/>
+              <w:jc w:val="left"/>
+            </w:pPr>
+            <w:r>
+              <w:t xml:space="preserve">ab</w:t>
+            </w:r>
+          </w:p>
+        </w:tc>
+        <w:tc>
+          <w:p>
+            <w:pPr>
+              <w:pStyle w:val="Compact"/>
+              <w:jc w:val="left"/>
+            </w:pPr>
+            <w:r>
+              <w:t xml:space="preserve">Aug</w:t>
+            </w:r>
+          </w:p>
+        </w:tc>
+        <w:tc>
+          <w:p>
+            <w:pPr>
+              <w:pStyle w:val="Compact"/>
+              <w:jc w:val="right"/>
+            </w:pPr>
+            <w:r>
+              <w:t xml:space="preserve">8</w:t>
+            </w:r>
+          </w:p>
+        </w:tc>
+        <w:tc>
+          <w:p>
+            <w:pPr>
+              <w:pStyle w:val="Compact"/>
+              <w:jc w:val="left"/>
+            </w:pPr>
+            <w:r>
+              <w:t xml:space="preserve">0 (0, 0)</w:t>
+            </w:r>
+          </w:p>
+        </w:tc>
+      </w:tr>
+      <w:tr>
+        <w:tc>
+          <w:p>
+            <w:pPr>
+              <w:pStyle w:val="Compact"/>
+              <w:jc w:val="left"/>
+            </w:pPr>
+            <w:r>
+              <w:t xml:space="preserve">3</w:t>
+            </w:r>
+          </w:p>
+        </w:tc>
+        <w:tc>
+          <w:p>
+            <w:pPr>
+              <w:pStyle w:val="Compact"/>
+              <w:jc w:val="left"/>
+            </w:pPr>
+            <w:r>
+              <w:t xml:space="preserve">Red</w:t>
+            </w:r>
+          </w:p>
+        </w:tc>
+        <w:tc>
+          <w:p>
+            <w:pPr>
+              <w:pStyle w:val="Compact"/>
+              <w:jc w:val="left"/>
+            </w:pPr>
+            <w:r>
+              <w:t xml:space="preserve">18.49**</w:t>
+            </w:r>
+          </w:p>
+        </w:tc>
+        <w:tc>
+          <w:p>
+            <w:pPr>
+              <w:pStyle w:val="Compact"/>
+              <w:jc w:val="left"/>
+            </w:pPr>
+            <w:r>
+              <w:t xml:space="preserve">a</w:t>
+            </w:r>
+          </w:p>
+        </w:tc>
+        <w:tc>
+          <w:p>
+            <w:pPr>
+              <w:pStyle w:val="Compact"/>
+              <w:jc w:val="left"/>
+            </w:pPr>
+            <w:r>
+              <w:t xml:space="preserve">Apr</w:t>
+            </w:r>
+          </w:p>
+        </w:tc>
+        <w:tc>
+          <w:p>
+            <w:pPr>
+              <w:pStyle w:val="Compact"/>
+              <w:jc w:val="right"/>
+            </w:pPr>
+            <w:r>
+              <w:t xml:space="preserve">7</w:t>
+            </w:r>
+          </w:p>
+        </w:tc>
+        <w:tc>
+          <w:p>
+            <w:pPr>
+              <w:pStyle w:val="Compact"/>
+              <w:jc w:val="left"/>
+            </w:pPr>
+            <w:r>
+              <w:t xml:space="preserve">0.917 (0.917, 1)</w:t>
+            </w:r>
+          </w:p>
+        </w:tc>
+      </w:tr>
+      <w:tr>
+        <w:tc>
+          <w:p/>
+        </w:tc>
+        <w:tc>
+          <w:p/>
+        </w:tc>
+        <w:tc>
+          <w:p/>
+        </w:tc>
+        <w:tc>
+          <w:p>
+            <w:pPr>
+              <w:pStyle w:val="Compact"/>
+              <w:jc w:val="left"/>
+            </w:pPr>
+            <w:r>
+              <w:t xml:space="preserve">ab</w:t>
+            </w:r>
+          </w:p>
+        </w:tc>
+        <w:tc>
+          <w:p>
+            <w:pPr>
+              <w:pStyle w:val="Compact"/>
+              <w:jc w:val="left"/>
+            </w:pPr>
+            <w:r>
+              <w:t xml:space="preserve">May</w:t>
+            </w:r>
+          </w:p>
+        </w:tc>
+        <w:tc>
+          <w:p>
+            <w:pPr>
+              <w:pStyle w:val="Compact"/>
+              <w:jc w:val="right"/>
+            </w:pPr>
+            <w:r>
+              <w:t xml:space="preserve">12</w:t>
+            </w:r>
+          </w:p>
+        </w:tc>
+        <w:tc>
+          <w:p>
+            <w:pPr>
+              <w:pStyle w:val="Compact"/>
+              <w:jc w:val="left"/>
+            </w:pPr>
+            <w:r>
+              <w:t xml:space="preserve">0.917 (0.25, 1)</w:t>
+            </w:r>
+          </w:p>
+        </w:tc>
+      </w:tr>
+      <w:tr>
+        <w:tc>
+          <w:p/>
+        </w:tc>
+        <w:tc>
+          <w:p/>
+        </w:tc>
+        <w:tc>
+          <w:p/>
+        </w:tc>
+        <w:tc>
+          <w:p>
+            <w:pPr>
+              <w:pStyle w:val="Compact"/>
+              <w:jc w:val="left"/>
+            </w:pPr>
+            <w:r>
+              <w:t xml:space="preserve">c</w:t>
+            </w:r>
+          </w:p>
+        </w:tc>
+        <w:tc>
+          <w:p>
+            <w:pPr>
+              <w:pStyle w:val="Compact"/>
+              <w:jc w:val="left"/>
+            </w:pPr>
+            <w:r>
+              <w:t xml:space="preserve">Jun</w:t>
+            </w:r>
+          </w:p>
+        </w:tc>
+        <w:tc>
+          <w:p>
+            <w:pPr>
+              <w:pStyle w:val="Compact"/>
+              <w:jc w:val="right"/>
+            </w:pPr>
+            <w:r>
+              <w:t xml:space="preserve">12</w:t>
+            </w:r>
+          </w:p>
+        </w:tc>
+        <w:tc>
+          <w:p>
+            <w:pPr>
+              <w:pStyle w:val="Compact"/>
+              <w:jc w:val="left"/>
+            </w:pPr>
+            <w:r>
+              <w:t xml:space="preserve">0.333 (0, 0.833)</w:t>
+            </w:r>
+          </w:p>
+        </w:tc>
+      </w:tr>
+      <w:tr>
+        <w:tc>
+          <w:p/>
+        </w:tc>
+        <w:tc>
+          <w:p/>
+        </w:tc>
+        <w:tc>
+          <w:p/>
+        </w:tc>
+        <w:tc>
+          <w:p>
+            <w:pPr>
+              <w:pStyle w:val="Compact"/>
+              <w:jc w:val="left"/>
+            </w:pPr>
+            <w:r>
+              <w:t xml:space="preserve">bc</w:t>
+            </w:r>
+          </w:p>
+        </w:tc>
+        <w:tc>
+          <w:p>
+            <w:pPr>
+              <w:pStyle w:val="Compact"/>
+              <w:jc w:val="left"/>
+            </w:pPr>
+            <w:r>
+              <w:t xml:space="preserve">Jul</w:t>
+            </w:r>
+          </w:p>
+        </w:tc>
+        <w:tc>
+          <w:p>
+            <w:pPr>
+              <w:pStyle w:val="Compact"/>
+              <w:jc w:val="right"/>
+            </w:pPr>
+            <w:r>
+              <w:t xml:space="preserve">4</w:t>
+            </w:r>
+          </w:p>
+        </w:tc>
+        <w:tc>
+          <w:p>
+            <w:pPr>
+              <w:pStyle w:val="Compact"/>
+              <w:jc w:val="left"/>
+            </w:pPr>
+            <w:r>
+              <w:t xml:space="preserve">0.333 (0, 0.833)</w:t>
+            </w:r>
+          </w:p>
+        </w:tc>
+      </w:tr>
+      <w:tr>
+        <w:tc>
+          <w:p/>
+        </w:tc>
+        <w:tc>
+          <w:p>
+            <w:pPr>
+              <w:pStyle w:val="Compact"/>
+              <w:jc w:val="left"/>
+            </w:pPr>
+            <w:r>
+              <w:t xml:space="preserve">Green</w:t>
+            </w:r>
+          </w:p>
+        </w:tc>
+        <w:tc>
+          <w:p>
+            <w:pPr>
+              <w:pStyle w:val="Compact"/>
+              <w:jc w:val="left"/>
+            </w:pPr>
+            <w:r>
+              <w:t xml:space="preserve">2.27</w:t>
+            </w:r>
+          </w:p>
+        </w:tc>
+        <w:tc>
+          <w:p>
+            <w:pPr>
+              <w:pStyle w:val="Compact"/>
+              <w:jc w:val="left"/>
+            </w:pPr>
+            <w:r>
+              <w:t xml:space="preserve">a</w:t>
+            </w:r>
+          </w:p>
+        </w:tc>
+        <w:tc>
+          <w:p>
+            <w:pPr>
+              <w:pStyle w:val="Compact"/>
+              <w:jc w:val="left"/>
+            </w:pPr>
+            <w:r>
+              <w:t xml:space="preserve">Apr</w:t>
+            </w:r>
+          </w:p>
+        </w:tc>
+        <w:tc>
+          <w:p>
+            <w:pPr>
+              <w:pStyle w:val="Compact"/>
+              <w:jc w:val="right"/>
+            </w:pPr>
+            <w:r>
+              <w:t xml:space="preserve">7</w:t>
+            </w:r>
+          </w:p>
+        </w:tc>
+        <w:tc>
+          <w:p>
+            <w:pPr>
+              <w:pStyle w:val="Compact"/>
+              <w:jc w:val="left"/>
+            </w:pPr>
+            <w:r>
+              <w:t xml:space="preserve">0 (0, 0.667)</w:t>
+            </w:r>
+          </w:p>
+        </w:tc>
+      </w:tr>
+      <w:tr>
+        <w:tc>
+          <w:p/>
+        </w:tc>
+        <w:tc>
+          <w:p/>
+        </w:tc>
+        <w:tc>
+          <w:p/>
+        </w:tc>
+        <w:tc>
+          <w:p>
+            <w:pPr>
+              <w:pStyle w:val="Compact"/>
+              <w:jc w:val="left"/>
+            </w:pPr>
+            <w:r>
+              <w:t xml:space="preserve">a</w:t>
+            </w:r>
+          </w:p>
+        </w:tc>
+        <w:tc>
+          <w:p>
+            <w:pPr>
+              <w:pStyle w:val="Compact"/>
+              <w:jc w:val="left"/>
+            </w:pPr>
+            <w:r>
+              <w:t xml:space="preserve">May</w:t>
+            </w:r>
+          </w:p>
+        </w:tc>
+        <w:tc>
+          <w:p>
+            <w:pPr>
+              <w:pStyle w:val="Compact"/>
+              <w:jc w:val="right"/>
+            </w:pPr>
+            <w:r>
+              <w:t xml:space="preserve">12</w:t>
+            </w:r>
+          </w:p>
+        </w:tc>
+        <w:tc>
+          <w:p>
+            <w:pPr>
+              <w:pStyle w:val="Compact"/>
+              <w:jc w:val="left"/>
+            </w:pPr>
+            <w:r>
+              <w:t xml:space="preserve">0 (0, 0.833)</w:t>
+            </w:r>
+          </w:p>
+        </w:tc>
+      </w:tr>
+      <w:tr>
+        <w:tc>
+          <w:p/>
+        </w:tc>
+        <w:tc>
+          <w:p/>
+        </w:tc>
+        <w:tc>
+          <w:p/>
+        </w:tc>
+        <w:tc>
+          <w:p>
+            <w:pPr>
+              <w:pStyle w:val="Compact"/>
+              <w:jc w:val="left"/>
+            </w:pPr>
+            <w:r>
+              <w:t xml:space="preserve">a</w:t>
+            </w:r>
+          </w:p>
+        </w:tc>
+        <w:tc>
+          <w:p>
+            <w:pPr>
+              <w:pStyle w:val="Compact"/>
+              <w:jc w:val="left"/>
+            </w:pPr>
+            <w:r>
+              <w:t xml:space="preserve">Jun</w:t>
+            </w:r>
+          </w:p>
+        </w:tc>
+        <w:tc>
+          <w:p>
+            <w:pPr>
+              <w:pStyle w:val="Compact"/>
+              <w:jc w:val="right"/>
+            </w:pPr>
+            <w:r>
+              <w:t xml:space="preserve">12</w:t>
+            </w:r>
+          </w:p>
+        </w:tc>
+        <w:tc>
+          <w:p>
+            <w:pPr>
+              <w:pStyle w:val="Compact"/>
+              <w:jc w:val="left"/>
+            </w:pPr>
+            <w:r>
+              <w:t xml:space="preserve">0 (0, 0.833)</w:t>
+            </w:r>
+          </w:p>
+        </w:tc>
+      </w:tr>
+      <w:tr>
+        <w:tc>
+          <w:p/>
+        </w:tc>
+        <w:tc>
+          <w:p/>
+        </w:tc>
+        <w:tc>
+          <w:p/>
+        </w:tc>
+        <w:tc>
+          <w:p>
+            <w:pPr>
+              <w:pStyle w:val="Compact"/>
+              <w:jc w:val="left"/>
+            </w:pPr>
+            <w:r>
+              <w:t xml:space="preserve">a</w:t>
+            </w:r>
+          </w:p>
+        </w:tc>
+        <w:tc>
+          <w:p>
+            <w:pPr>
+              <w:pStyle w:val="Compact"/>
+              <w:jc w:val="left"/>
+            </w:pPr>
+            <w:r>
+              <w:t xml:space="preserve">Jul</w:t>
+            </w:r>
+          </w:p>
+        </w:tc>
+        <w:tc>
+          <w:p>
+            <w:pPr>
+              <w:pStyle w:val="Compact"/>
+              <w:jc w:val="right"/>
+            </w:pPr>
+            <w:r>
+              <w:t xml:space="preserve">4</w:t>
+            </w:r>
+          </w:p>
+        </w:tc>
+        <w:tc>
+          <w:p>
+            <w:pPr>
+              <w:pStyle w:val="Compact"/>
+              <w:jc w:val="left"/>
+            </w:pPr>
+            <w:r>
+              <w:t xml:space="preserve">0 (0, 0)</w:t>
+            </w:r>
+          </w:p>
+        </w:tc>
+      </w:tr>
+      <w:tr>
+        <w:tc>
+          <w:p/>
+        </w:tc>
+        <w:tc>
+          <w:p>
+            <w:pPr>
+              <w:pStyle w:val="Compact"/>
+              <w:jc w:val="left"/>
+            </w:pPr>
+            <w:r>
+              <w:t xml:space="preserve">Cyanobacteria</w:t>
+            </w:r>
+          </w:p>
+        </w:tc>
+        <w:tc>
+          <w:p>
+            <w:pPr>
+              <w:pStyle w:val="Compact"/>
+              <w:jc w:val="left"/>
+            </w:pPr>
+            <w:r>
+              <w:t xml:space="preserve">8.25*</w:t>
+            </w:r>
+          </w:p>
+        </w:tc>
+        <w:tc>
+          <w:p>
+            <w:pPr>
+              <w:pStyle w:val="Compact"/>
+              <w:jc w:val="left"/>
+            </w:pPr>
+            <w:r>
+              <w:t xml:space="preserve">a</w:t>
+            </w:r>
+          </w:p>
+        </w:tc>
+        <w:tc>
+          <w:p>
+            <w:pPr>
+              <w:pStyle w:val="Compact"/>
+              <w:jc w:val="left"/>
+            </w:pPr>
+            <w:r>
+              <w:t xml:space="preserve">Apr</w:t>
+            </w:r>
+          </w:p>
+        </w:tc>
+        <w:tc>
+          <w:p>
+            <w:pPr>
+              <w:pStyle w:val="Compact"/>
+              <w:jc w:val="right"/>
+            </w:pPr>
+            <w:r>
+              <w:t xml:space="preserve">7</w:t>
+            </w:r>
+          </w:p>
+        </w:tc>
+        <w:tc>
+          <w:p>
+            <w:pPr>
+              <w:pStyle w:val="Compact"/>
+              <w:jc w:val="left"/>
+            </w:pPr>
+            <w:r>
+              <w:t xml:space="preserve">0 (0, 0.083)</w:t>
+            </w:r>
+          </w:p>
+        </w:tc>
+      </w:tr>
+      <w:tr>
+        <w:tc>
+          <w:p/>
+        </w:tc>
+        <w:tc>
+          <w:p/>
+        </w:tc>
+        <w:tc>
+          <w:p/>
+        </w:tc>
+        <w:tc>
+          <w:p>
+            <w:pPr>
+              <w:pStyle w:val="Compact"/>
+              <w:jc w:val="left"/>
+            </w:pPr>
+            <w:r>
+              <w:t xml:space="preserve">a</w:t>
+            </w:r>
+          </w:p>
+        </w:tc>
+        <w:tc>
+          <w:p>
+            <w:pPr>
+              <w:pStyle w:val="Compact"/>
+              <w:jc w:val="left"/>
+            </w:pPr>
+            <w:r>
+              <w:t xml:space="preserve">May</w:t>
+            </w:r>
+          </w:p>
+        </w:tc>
+        <w:tc>
+          <w:p>
+            <w:pPr>
+              <w:pStyle w:val="Compact"/>
+              <w:jc w:val="right"/>
+            </w:pPr>
+            <w:r>
+              <w:t xml:space="preserve">12</w:t>
+            </w:r>
+          </w:p>
+        </w:tc>
+        <w:tc>
+          <w:p>
+            <w:pPr>
+              <w:pStyle w:val="Compact"/>
+              <w:jc w:val="left"/>
+            </w:pPr>
+            <w:r>
+              <w:t xml:space="preserve">0 (0, 0.833)</w:t>
+            </w:r>
+          </w:p>
+        </w:tc>
+      </w:tr>
+      <w:tr>
+        <w:tc>
+          <w:p/>
+        </w:tc>
+        <w:tc>
+          <w:p/>
+        </w:tc>
+        <w:tc>
+          <w:p/>
+        </w:tc>
+        <w:tc>
+          <w:p>
+            <w:pPr>
+              <w:pStyle w:val="Compact"/>
+              <w:jc w:val="left"/>
+            </w:pPr>
+            <w:r>
+              <w:t xml:space="preserve">a</w:t>
+            </w:r>
+          </w:p>
+        </w:tc>
+        <w:tc>
+          <w:p>
+            <w:pPr>
+              <w:pStyle w:val="Compact"/>
+              <w:jc w:val="left"/>
+            </w:pPr>
+            <w:r>
+              <w:t xml:space="preserve">Jun</w:t>
+            </w:r>
+          </w:p>
+        </w:tc>
+        <w:tc>
+          <w:p>
+            <w:pPr>
+              <w:pStyle w:val="Compact"/>
+              <w:jc w:val="right"/>
+            </w:pPr>
+            <w:r>
+              <w:t xml:space="preserve">12</w:t>
+            </w:r>
+          </w:p>
+        </w:tc>
+        <w:tc>
+          <w:p>
+            <w:pPr>
+              <w:pStyle w:val="Compact"/>
+              <w:jc w:val="left"/>
+            </w:pPr>
+            <w:r>
+              <w:t xml:space="preserve">0.167 (0, 1)</w:t>
+            </w:r>
+          </w:p>
+        </w:tc>
+      </w:tr>
+      <w:tr>
+        <w:tc>
+          <w:p/>
+        </w:tc>
+        <w:tc>
+          <w:p/>
+        </w:tc>
+        <w:tc>
+          <w:p/>
+        </w:tc>
+        <w:tc>
+          <w:p>
+            <w:pPr>
+              <w:pStyle w:val="Compact"/>
+              <w:jc w:val="left"/>
+            </w:pPr>
+            <w:r>
+              <w:t xml:space="preserve">a</w:t>
+            </w:r>
+          </w:p>
+        </w:tc>
+        <w:tc>
+          <w:p>
+            <w:pPr>
+              <w:pStyle w:val="Compact"/>
+              <w:jc w:val="left"/>
+            </w:pPr>
+            <w:r>
+              <w:t xml:space="preserve">Jul</w:t>
+            </w:r>
+          </w:p>
+        </w:tc>
+        <w:tc>
+          <w:p>
+            <w:pPr>
+              <w:pStyle w:val="Compact"/>
+              <w:jc w:val="right"/>
+            </w:pPr>
+            <w:r>
+              <w:t xml:space="preserve">4</w:t>
+            </w:r>
+          </w:p>
+        </w:tc>
+        <w:tc>
+          <w:p>
+            <w:pPr>
+              <w:pStyle w:val="Compact"/>
+              <w:jc w:val="left"/>
+            </w:pPr>
+            <w:r>
+              <w:t xml:space="preserve">0 (0, 0.4)</w:t>
+            </w:r>
+          </w:p>
+        </w:tc>
+      </w:tr>
+    </w:tbl>
+    <w:p/>
+    <w:p>
+      <w:pPr>
+        <w:pStyle w:val="TableCaption"/>
+      </w:pPr>
+      <w:r>
+        <w:t xml:space="preserve">Table 5: Comparison of seagrass species frequency occurrence by areas of interest (Figure</w:t>
+      </w:r>
+      <w:r>
+        <w:t xml:space="preserve"> </w:t>
+      </w:r>
+      <w:r>
+        <w:t xml:space="preserve">1</w:t>
+      </w:r>
+      <w:r>
+        <w:t xml:space="preserve">a) and month. Overall signifance of differences of frequency occurrence between months for seagrass species and area combination are shown with Chi-squared statistics based on Kruskall-Wallis rank sum tests. Multiple comparisons with Mann-Whitney U tests (Comp column) were used to evaluate pairwise monthly frequency occurrences for each seagrass species in each area. Rows that share a letter within each area and seagrass species combination have frequency occurrences that are not significantly different. Probability values were adjusted for the pairwise comparisons using the Bonferroni method in</w:t>
+      </w:r>
+      <w:r>
+        <w:t xml:space="preserve"> </w:t>
+      </w:r>
+      <w:hyperlink w:anchor="ref-Holm79">
+        <w:r>
+          <w:rPr>
+            <w:rStyle w:val="Hyperlink"/>
+          </w:rPr>
+          <w:t xml:space="preserve">Holm</w:t>
+        </w:r>
+      </w:hyperlink>
+      <w:r>
+        <w:t xml:space="preserve"> </w:t>
+      </w:r>
+      <w:r>
+        <w:t xml:space="preserve">(</w:t>
+      </w:r>
+      <w:hyperlink w:anchor="ref-Holm79">
+        <w:r>
+          <w:rPr>
+            <w:rStyle w:val="Hyperlink"/>
+          </w:rPr>
+          <w:t xml:space="preserve">1979</w:t>
+        </w:r>
+      </w:hyperlink>
+      <w:r>
+        <w:t xml:space="preserve">)</w:t>
+      </w:r>
+      <w:r>
+        <w:t xml:space="preserve">. ** p &lt; 0.005, * p &lt; 0.05, blank is not signifcant at</w:t>
+      </w:r>
+      <w:r>
+        <w:t xml:space="preserve"> </w:t>
+      </w:r>
+      <m:oMath>
+        <m:r>
+          <m:t>α</m:t>
+        </m:r>
+      </m:oMath>
+      <w:r>
+        <w:t xml:space="preserve"> </w:t>
+      </w:r>
+      <w:r>
+        <w:t xml:space="preserve">= 0.05.</w:t>
+      </w:r>
+    </w:p>
+    <w:tbl>
+      <w:tblPr>
+        <w:tblStyle w:val="Table"/>
+        <w:tblW w:type="pct" w:w="0.0"/>
+        <w:tblLook w:firstRow="1" w:lastRow="0" w:firstColumn="0" w:lastColumn="0" w:noHBand="0" w:noVBand="0" w:val="0020"/>
+        <w:tblCaption w:val="Table 5: Comparison of seagrass species frequency occurrence by areas of interest (Figure 1a) and month. Overall signifance of differences of frequency occurrence between months for seagrass species and area combination are shown with Chi-squared statistics based on Kruskall-Wallis rank sum tests. Multiple comparisons with Mann-Whitney U tests (Comp column) were used to evaluate pairwise monthly frequency occurrences for each seagrass species in each area. Rows that share a letter within each area and seagrass species combination have frequency occurrences that are not significantly different. Probability values were adjusted for the pairwise comparisons using the Bonferroni method in Holm (1979). ** p &lt; 0.005, * p &lt; 0.05, blank is not signifcant at \alpha = 0.05."/>
+      </w:tblPr>
+      <w:tblGrid/>
+      <w:tr>
+        <w:tc>
+          <w:p>
+            <w:pPr>
+              <w:pStyle w:val="Compact"/>
+              <w:jc w:val="left"/>
+            </w:pPr>
+            <w:r>
+              <w:t xml:space="preserve">Area</w:t>
+            </w:r>
+          </w:p>
+        </w:tc>
+        <w:tc>
+          <w:p>
+            <w:pPr>
+              <w:pStyle w:val="Compact"/>
+              <w:jc w:val="left"/>
+            </w:pPr>
+            <w:r>
+              <w:t xml:space="preserve">Seagrass species</w:t>
+            </w:r>
+          </w:p>
+        </w:tc>
+        <w:tc>
+          <w:p>
+            <w:pPr>
+              <w:pStyle w:val="Compact"/>
+              <w:jc w:val="left"/>
+            </w:pPr>
+            <w:r>
+              <w:t xml:space="preserve">Chi-Sq.</w:t>
+            </w:r>
+          </w:p>
+        </w:tc>
+        <w:tc>
+          <w:p>
+            <w:pPr>
+              <w:pStyle w:val="Compact"/>
+              <w:jc w:val="left"/>
+            </w:pPr>
+            <w:r>
+              <w:t xml:space="preserve">Comp.</w:t>
+            </w:r>
+          </w:p>
+        </w:tc>
+        <w:tc>
+          <w:p>
+            <w:pPr>
+              <w:pStyle w:val="Compact"/>
+              <w:jc w:val="left"/>
+            </w:pPr>
+            <w:r>
+              <w:t xml:space="preserve">Month</w:t>
+            </w:r>
+          </w:p>
+        </w:tc>
+        <w:tc>
+          <w:p>
+            <w:pPr>
+              <w:pStyle w:val="Compact"/>
+              <w:jc w:val="right"/>
+            </w:pPr>
+            <w:r>
+              <w:t xml:space="preserve">N obs.</w:t>
+            </w:r>
+          </w:p>
+        </w:tc>
+        <w:tc>
+          <w:p>
+            <w:pPr>
+              <w:pStyle w:val="Compact"/>
+              <w:jc w:val="left"/>
+            </w:pPr>
+            <w:r>
+              <w:t xml:space="preserve">Med. (Min., Max.)</w:t>
+            </w:r>
+          </w:p>
+        </w:tc>
+      </w:tr>
+      <w:tr>
+        <w:tc>
+          <w:p>
+            <w:pPr>
+              <w:pStyle w:val="Compact"/>
+              <w:jc w:val="left"/>
+            </w:pPr>
+            <w:r>
+              <w:t xml:space="preserve">1</w:t>
+            </w:r>
+          </w:p>
+        </w:tc>
+        <w:tc>
+          <w:p>
+            <w:pPr>
+              <w:pStyle w:val="Compact"/>
+              <w:jc w:val="left"/>
+            </w:pPr>
+            <w:r>
+              <w:t xml:space="preserve">Thalassia testudinum</w:t>
+            </w:r>
+          </w:p>
+        </w:tc>
+        <w:tc>
+          <w:p>
+            <w:pPr>
+              <w:pStyle w:val="Compact"/>
+              <w:jc w:val="left"/>
+            </w:pPr>
+            <w:r>
+              <w:t xml:space="preserve">0.95</w:t>
+            </w:r>
+          </w:p>
+        </w:tc>
+        <w:tc>
+          <w:p>
+            <w:pPr>
+              <w:pStyle w:val="Compact"/>
+              <w:jc w:val="left"/>
+            </w:pPr>
+            <w:r>
+              <w:t xml:space="preserve">a</w:t>
+            </w:r>
+          </w:p>
+        </w:tc>
+        <w:tc>
+          <w:p>
+            <w:pPr>
+              <w:pStyle w:val="Compact"/>
+              <w:jc w:val="left"/>
+            </w:pPr>
+            <w:r>
+              <w:t xml:space="preserve">Apr</w:t>
+            </w:r>
+          </w:p>
+        </w:tc>
+        <w:tc>
+          <w:p>
+            <w:pPr>
+              <w:pStyle w:val="Compact"/>
+              <w:jc w:val="right"/>
+            </w:pPr>
+            <w:r>
+              <w:t xml:space="preserve">23</w:t>
+            </w:r>
+          </w:p>
+        </w:tc>
+        <w:tc>
+          <w:p>
+            <w:pPr>
+              <w:pStyle w:val="Compact"/>
+              <w:jc w:val="left"/>
+            </w:pPr>
+            <w:r>
+              <w:t xml:space="preserve">0.444 (0, 1)</w:t>
+            </w:r>
+          </w:p>
+        </w:tc>
+      </w:tr>
+      <w:tr>
+        <w:tc>
+          <w:p/>
+        </w:tc>
+        <w:tc>
+          <w:p/>
+        </w:tc>
+        <w:tc>
+          <w:p/>
+        </w:tc>
+        <w:tc>
+          <w:p>
+            <w:pPr>
+              <w:pStyle w:val="Compact"/>
+              <w:jc w:val="left"/>
+            </w:pPr>
+            <w:r>
+              <w:t xml:space="preserve">a</w:t>
+            </w:r>
+          </w:p>
+        </w:tc>
+        <w:tc>
+          <w:p>
+            <w:pPr>
+              <w:pStyle w:val="Compact"/>
+              <w:jc w:val="left"/>
+            </w:pPr>
+            <w:r>
+              <w:t xml:space="preserve">May</w:t>
+            </w:r>
+          </w:p>
+        </w:tc>
+        <w:tc>
+          <w:p>
+            <w:pPr>
+              <w:pStyle w:val="Compact"/>
+              <w:jc w:val="right"/>
+            </w:pPr>
+            <w:r>
+              <w:t xml:space="preserve">24</w:t>
+            </w:r>
+          </w:p>
+        </w:tc>
+        <w:tc>
+          <w:p>
+            <w:pPr>
+              <w:pStyle w:val="Compact"/>
+              <w:jc w:val="left"/>
+            </w:pPr>
+            <w:r>
+              <w:t xml:space="preserve">0.5 (0, 1)</w:t>
+            </w:r>
+          </w:p>
+        </w:tc>
+      </w:tr>
+      <w:tr>
+        <w:tc>
+          <w:p/>
+        </w:tc>
+        <w:tc>
+          <w:p/>
+        </w:tc>
+        <w:tc>
+          <w:p/>
+        </w:tc>
+        <w:tc>
+          <w:p>
+            <w:pPr>
+              <w:pStyle w:val="Compact"/>
+              <w:jc w:val="left"/>
+            </w:pPr>
+            <w:r>
+              <w:t xml:space="preserve">a</w:t>
+            </w:r>
+          </w:p>
+        </w:tc>
+        <w:tc>
+          <w:p>
+            <w:pPr>
+              <w:pStyle w:val="Compact"/>
+              <w:jc w:val="left"/>
+            </w:pPr>
+            <w:r>
+              <w:t xml:space="preserve">Jun</w:t>
+            </w:r>
+          </w:p>
+        </w:tc>
+        <w:tc>
+          <w:p>
+            <w:pPr>
+              <w:pStyle w:val="Compact"/>
+              <w:jc w:val="right"/>
+            </w:pPr>
+            <w:r>
+              <w:t xml:space="preserve">14</w:t>
+            </w:r>
+          </w:p>
+        </w:tc>
+        <w:tc>
+          <w:p>
+            <w:pPr>
+              <w:pStyle w:val="Compact"/>
+              <w:jc w:val="left"/>
+            </w:pPr>
+            <w:r>
+              <w:t xml:space="preserve">0.5 (0, 0.778)</w:t>
+            </w:r>
+          </w:p>
+        </w:tc>
+      </w:tr>
+      <w:tr>
+        <w:tc>
+          <w:p/>
+        </w:tc>
+        <w:tc>
+          <w:p/>
+        </w:tc>
+        <w:tc>
+          <w:p/>
+        </w:tc>
+        <w:tc>
+          <w:p>
+            <w:pPr>
+              <w:pStyle w:val="Compact"/>
+              <w:jc w:val="left"/>
+            </w:pPr>
+            <w:r>
+              <w:t xml:space="preserve">a</w:t>
+            </w:r>
+          </w:p>
+        </w:tc>
+        <w:tc>
+          <w:p>
+            <w:pPr>
+              <w:pStyle w:val="Compact"/>
+              <w:jc w:val="left"/>
+            </w:pPr>
+            <w:r>
+              <w:t xml:space="preserve">Jul</w:t>
+            </w:r>
+          </w:p>
+        </w:tc>
+        <w:tc>
+          <w:p>
+            <w:pPr>
+              <w:pStyle w:val="Compact"/>
+              <w:jc w:val="right"/>
+            </w:pPr>
+            <w:r>
+              <w:t xml:space="preserve">14</w:t>
+            </w:r>
+          </w:p>
+        </w:tc>
+        <w:tc>
+          <w:p>
+            <w:pPr>
+              <w:pStyle w:val="Compact"/>
+              <w:jc w:val="left"/>
+            </w:pPr>
+            <w:r>
+              <w:t xml:space="preserve">0.5 (0, 1)</w:t>
+            </w:r>
+          </w:p>
+        </w:tc>
+      </w:tr>
+      <w:tr>
+        <w:tc>
+          <w:p/>
+        </w:tc>
+        <w:tc>
+          <w:p/>
+        </w:tc>
+        <w:tc>
+          <w:p/>
+        </w:tc>
+        <w:tc>
+          <w:p>
+            <w:pPr>
+              <w:pStyle w:val="Compact"/>
+              <w:jc w:val="left"/>
+            </w:pPr>
+            <w:r>
+              <w:t xml:space="preserve">a</w:t>
+            </w:r>
+          </w:p>
+        </w:tc>
+        <w:tc>
+          <w:p>
+            <w:pPr>
+              <w:pStyle w:val="Compact"/>
+              <w:jc w:val="left"/>
+            </w:pPr>
+            <w:r>
+              <w:t xml:space="preserve">Aug</w:t>
+            </w:r>
+          </w:p>
+        </w:tc>
+        <w:tc>
+          <w:p>
+            <w:pPr>
+              <w:pStyle w:val="Compact"/>
+              <w:jc w:val="right"/>
+            </w:pPr>
+            <w:r>
+              <w:t xml:space="preserve">8</w:t>
+            </w:r>
+          </w:p>
+        </w:tc>
+        <w:tc>
+          <w:p>
+            <w:pPr>
+              <w:pStyle w:val="Compact"/>
+              <w:jc w:val="left"/>
+            </w:pPr>
+            <w:r>
+              <w:t xml:space="preserve">0.417 (0, 0.833)</w:t>
+            </w:r>
+          </w:p>
+        </w:tc>
+      </w:tr>
+      <w:tr>
+        <w:tc>
+          <w:p/>
+        </w:tc>
+        <w:tc>
+          <w:p>
+            <w:pPr>
+              <w:pStyle w:val="Compact"/>
+              <w:jc w:val="left"/>
+            </w:pPr>
+            <w:r>
+              <w:t xml:space="preserve">Halodule wrightii</w:t>
+            </w:r>
+          </w:p>
+        </w:tc>
+        <w:tc>
+          <w:p>
+            <w:pPr>
+              <w:pStyle w:val="Compact"/>
+              <w:jc w:val="left"/>
+            </w:pPr>
+            <w:r>
+              <w:t xml:space="preserve">3.36</w:t>
+            </w:r>
+          </w:p>
+        </w:tc>
+        <w:tc>
+          <w:p>
+            <w:pPr>
+              <w:pStyle w:val="Compact"/>
+              <w:jc w:val="left"/>
+            </w:pPr>
+            <w:r>
+              <w:t xml:space="preserve">a</w:t>
+            </w:r>
+          </w:p>
+        </w:tc>
+        <w:tc>
+          <w:p>
+            <w:pPr>
+              <w:pStyle w:val="Compact"/>
+              <w:jc w:val="left"/>
+            </w:pPr>
+            <w:r>
+              <w:t xml:space="preserve">Apr</w:t>
+            </w:r>
+          </w:p>
+        </w:tc>
+        <w:tc>
+          <w:p>
+            <w:pPr>
+              <w:pStyle w:val="Compact"/>
+              <w:jc w:val="right"/>
+            </w:pPr>
+            <w:r>
+              <w:t xml:space="preserve">23</w:t>
+            </w:r>
+          </w:p>
+        </w:tc>
+        <w:tc>
+          <w:p>
+            <w:pPr>
+              <w:pStyle w:val="Compact"/>
+              <w:jc w:val="left"/>
+            </w:pPr>
+            <w:r>
+              <w:t xml:space="preserve">0.25 (0, 1)</w:t>
+            </w:r>
+          </w:p>
+        </w:tc>
+      </w:tr>
+      <w:tr>
+        <w:tc>
+          <w:p/>
+        </w:tc>
+        <w:tc>
+          <w:p/>
+        </w:tc>
+        <w:tc>
+          <w:p/>
+        </w:tc>
+        <w:tc>
+          <w:p>
+            <w:pPr>
+              <w:pStyle w:val="Compact"/>
+              <w:jc w:val="left"/>
+            </w:pPr>
+            <w:r>
+              <w:t xml:space="preserve">a</w:t>
+            </w:r>
+          </w:p>
+        </w:tc>
+        <w:tc>
+          <w:p>
+            <w:pPr>
+              <w:pStyle w:val="Compact"/>
+              <w:jc w:val="left"/>
+            </w:pPr>
+            <w:r>
+              <w:t xml:space="preserve">May</w:t>
+            </w:r>
+          </w:p>
+        </w:tc>
+        <w:tc>
+          <w:p>
+            <w:pPr>
+              <w:pStyle w:val="Compact"/>
+              <w:jc w:val="right"/>
+            </w:pPr>
+            <w:r>
+              <w:t xml:space="preserve">24</w:t>
+            </w:r>
+          </w:p>
+        </w:tc>
+        <w:tc>
+          <w:p>
+            <w:pPr>
+              <w:pStyle w:val="Compact"/>
+              <w:jc w:val="left"/>
+            </w:pPr>
+            <w:r>
+              <w:t xml:space="preserve">0.167 (0, 1)</w:t>
+            </w:r>
+          </w:p>
+        </w:tc>
+      </w:tr>
+      <w:tr>
+        <w:tc>
+          <w:p/>
+        </w:tc>
+        <w:tc>
+          <w:p/>
+        </w:tc>
+        <w:tc>
+          <w:p/>
+        </w:tc>
+        <w:tc>
+          <w:p>
+            <w:pPr>
+              <w:pStyle w:val="Compact"/>
+              <w:jc w:val="left"/>
+            </w:pPr>
+            <w:r>
+              <w:t xml:space="preserve">a</w:t>
+            </w:r>
+          </w:p>
+        </w:tc>
+        <w:tc>
+          <w:p>
+            <w:pPr>
+              <w:pStyle w:val="Compact"/>
+              <w:jc w:val="left"/>
+            </w:pPr>
+            <w:r>
+              <w:t xml:space="preserve">Jun</w:t>
+            </w:r>
+          </w:p>
+        </w:tc>
+        <w:tc>
+          <w:p>
+            <w:pPr>
+              <w:pStyle w:val="Compact"/>
+              <w:jc w:val="right"/>
+            </w:pPr>
+            <w:r>
+              <w:t xml:space="preserve">14</w:t>
+            </w:r>
+          </w:p>
+        </w:tc>
+        <w:tc>
+          <w:p>
+            <w:pPr>
+              <w:pStyle w:val="Compact"/>
+              <w:jc w:val="left"/>
+            </w:pPr>
+            <w:r>
+              <w:t xml:space="preserve">0.208 (0, 0.941)</w:t>
+            </w:r>
+          </w:p>
+        </w:tc>
+      </w:tr>
+      <w:tr>
+        <w:tc>
+          <w:p/>
+        </w:tc>
+        <w:tc>
+          <w:p/>
+        </w:tc>
+        <w:tc>
+          <w:p/>
+        </w:tc>
+        <w:tc>
+          <w:p>
+            <w:pPr>
+              <w:pStyle w:val="Compact"/>
+              <w:jc w:val="left"/>
+            </w:pPr>
+            <w:r>
+              <w:t xml:space="preserve">a</w:t>
+            </w:r>
+          </w:p>
+        </w:tc>
+        <w:tc>
+          <w:p>
+            <w:pPr>
+              <w:pStyle w:val="Compact"/>
+              <w:jc w:val="left"/>
+            </w:pPr>
+            <w:r>
+              <w:t xml:space="preserve">Jul</w:t>
+            </w:r>
+          </w:p>
+        </w:tc>
+        <w:tc>
+          <w:p>
+            <w:pPr>
+              <w:pStyle w:val="Compact"/>
+              <w:jc w:val="right"/>
+            </w:pPr>
+            <w:r>
+              <w:t xml:space="preserve">14</w:t>
+            </w:r>
+          </w:p>
+        </w:tc>
+        <w:tc>
+          <w:p>
+            <w:pPr>
+              <w:pStyle w:val="Compact"/>
+              <w:jc w:val="left"/>
+            </w:pPr>
+            <w:r>
+              <w:t xml:space="preserve">0.25 (0, 1)</w:t>
+            </w:r>
+          </w:p>
+        </w:tc>
+      </w:tr>
+      <w:tr>
+        <w:tc>
+          <w:p/>
+        </w:tc>
+        <w:tc>
+          <w:p/>
+        </w:tc>
+        <w:tc>
+          <w:p/>
+        </w:tc>
+        <w:tc>
+          <w:p>
+            <w:pPr>
+              <w:pStyle w:val="Compact"/>
+              <w:jc w:val="left"/>
+            </w:pPr>
+            <w:r>
+              <w:t xml:space="preserve">a</w:t>
+            </w:r>
+          </w:p>
+        </w:tc>
+        <w:tc>
+          <w:p>
+            <w:pPr>
+              <w:pStyle w:val="Compact"/>
+              <w:jc w:val="left"/>
+            </w:pPr>
+            <w:r>
+              <w:t xml:space="preserve">Aug</w:t>
+            </w:r>
+          </w:p>
+        </w:tc>
+        <w:tc>
+          <w:p>
+            <w:pPr>
+              <w:pStyle w:val="Compact"/>
+              <w:jc w:val="right"/>
+            </w:pPr>
+            <w:r>
+              <w:t xml:space="preserve">8</w:t>
+            </w:r>
+          </w:p>
+        </w:tc>
+        <w:tc>
+          <w:p>
+            <w:pPr>
+              <w:pStyle w:val="Compact"/>
+              <w:jc w:val="left"/>
+            </w:pPr>
+            <w:r>
+              <w:t xml:space="preserve">0.083 (0, 0.667)</w:t>
+            </w:r>
+          </w:p>
+        </w:tc>
+      </w:tr>
+      <w:tr>
+        <w:tc>
+          <w:p/>
+        </w:tc>
+        <w:tc>
+          <w:p>
+            <w:pPr>
+              <w:pStyle w:val="Compact"/>
+              <w:jc w:val="left"/>
+            </w:pPr>
+            <w:r>
+              <w:t xml:space="preserve">Syringodium filiforme</w:t>
+            </w:r>
+          </w:p>
+        </w:tc>
+        <w:tc>
+          <w:p>
+            <w:pPr>
+              <w:pStyle w:val="Compact"/>
+              <w:jc w:val="left"/>
+            </w:pPr>
+            <w:r>
+              <w:t xml:space="preserve">0.55</w:t>
+            </w:r>
+          </w:p>
+        </w:tc>
+        <w:tc>
+          <w:p>
+            <w:pPr>
+              <w:pStyle w:val="Compact"/>
+              <w:jc w:val="left"/>
+            </w:pPr>
+            <w:r>
+              <w:t xml:space="preserve">a</w:t>
+            </w:r>
+          </w:p>
+        </w:tc>
+        <w:tc>
+          <w:p>
+            <w:pPr>
+              <w:pStyle w:val="Compact"/>
+              <w:jc w:val="left"/>
+            </w:pPr>
+            <w:r>
+              <w:t xml:space="preserve">Apr</w:t>
+            </w:r>
+          </w:p>
+        </w:tc>
+        <w:tc>
+          <w:p>
+            <w:pPr>
+              <w:pStyle w:val="Compact"/>
+              <w:jc w:val="right"/>
+            </w:pPr>
+            <w:r>
+              <w:t xml:space="preserve">23</w:t>
+            </w:r>
+          </w:p>
+        </w:tc>
+        <w:tc>
+          <w:p>
+            <w:pPr>
+              <w:pStyle w:val="Compact"/>
+              <w:jc w:val="left"/>
+            </w:pPr>
+            <w:r>
+              <w:t xml:space="preserve">0 (0, 1)</w:t>
+            </w:r>
+          </w:p>
+        </w:tc>
+      </w:tr>
+      <w:tr>
+        <w:tc>
+          <w:p/>
+        </w:tc>
+        <w:tc>
+          <w:p/>
+        </w:tc>
+        <w:tc>
+          <w:p/>
+        </w:tc>
+        <w:tc>
+          <w:p>
+            <w:pPr>
+              <w:pStyle w:val="Compact"/>
+              <w:jc w:val="left"/>
+            </w:pPr>
+            <w:r>
+              <w:t xml:space="preserve">a</w:t>
+            </w:r>
+          </w:p>
+        </w:tc>
+        <w:tc>
+          <w:p>
+            <w:pPr>
+              <w:pStyle w:val="Compact"/>
+              <w:jc w:val="left"/>
+            </w:pPr>
+            <w:r>
+              <w:t xml:space="preserve">May</w:t>
+            </w:r>
+          </w:p>
+        </w:tc>
+        <w:tc>
+          <w:p>
+            <w:pPr>
+              <w:pStyle w:val="Compact"/>
+              <w:jc w:val="right"/>
+            </w:pPr>
+            <w:r>
+              <w:t xml:space="preserve">24</w:t>
+            </w:r>
+          </w:p>
+        </w:tc>
+        <w:tc>
+          <w:p>
+            <w:pPr>
+              <w:pStyle w:val="Compact"/>
+              <w:jc w:val="left"/>
+            </w:pPr>
+            <w:r>
+              <w:t xml:space="preserve">0.083 (0, 1)</w:t>
+            </w:r>
+          </w:p>
+        </w:tc>
+      </w:tr>
+      <w:tr>
+        <w:tc>
+          <w:p/>
+        </w:tc>
+        <w:tc>
+          <w:p/>
+        </w:tc>
+        <w:tc>
+          <w:p/>
+        </w:tc>
+        <w:tc>
+          <w:p>
+            <w:pPr>
+              <w:pStyle w:val="Compact"/>
+              <w:jc w:val="left"/>
+            </w:pPr>
+            <w:r>
+              <w:t xml:space="preserve">a</w:t>
+            </w:r>
+          </w:p>
+        </w:tc>
+        <w:tc>
+          <w:p>
+            <w:pPr>
+              <w:pStyle w:val="Compact"/>
+              <w:jc w:val="left"/>
+            </w:pPr>
+            <w:r>
+              <w:t xml:space="preserve">Jun</w:t>
+            </w:r>
+          </w:p>
+        </w:tc>
+        <w:tc>
+          <w:p>
+            <w:pPr>
+              <w:pStyle w:val="Compact"/>
+              <w:jc w:val="right"/>
+            </w:pPr>
+            <w:r>
+              <w:t xml:space="preserve">14</w:t>
+            </w:r>
+          </w:p>
+        </w:tc>
+        <w:tc>
+          <w:p>
+            <w:pPr>
+              <w:pStyle w:val="Compact"/>
+              <w:jc w:val="left"/>
+            </w:pPr>
+            <w:r>
+              <w:t xml:space="preserve">0 (0, 1)</w:t>
+            </w:r>
+          </w:p>
+        </w:tc>
+      </w:tr>
+      <w:tr>
+        <w:tc>
+          <w:p/>
+        </w:tc>
+        <w:tc>
+          <w:p/>
+        </w:tc>
+        <w:tc>
+          <w:p/>
+        </w:tc>
+        <w:tc>
+          <w:p>
+            <w:pPr>
+              <w:pStyle w:val="Compact"/>
+              <w:jc w:val="left"/>
+            </w:pPr>
+            <w:r>
+              <w:t xml:space="preserve">a</w:t>
+            </w:r>
+          </w:p>
+        </w:tc>
+        <w:tc>
+          <w:p>
+            <w:pPr>
+              <w:pStyle w:val="Compact"/>
+              <w:jc w:val="left"/>
+            </w:pPr>
+            <w:r>
+              <w:t xml:space="preserve">Jul</w:t>
+            </w:r>
+          </w:p>
+        </w:tc>
+        <w:tc>
+          <w:p>
+            <w:pPr>
+              <w:pStyle w:val="Compact"/>
+              <w:jc w:val="right"/>
+            </w:pPr>
+            <w:r>
+              <w:t xml:space="preserve">14</w:t>
+            </w:r>
+          </w:p>
+        </w:tc>
+        <w:tc>
+          <w:p>
+            <w:pPr>
+              <w:pStyle w:val="Compact"/>
+              <w:jc w:val="left"/>
+            </w:pPr>
+            <w:r>
+              <w:t xml:space="preserve">0.083 (0, 1)</w:t>
+            </w:r>
+          </w:p>
+        </w:tc>
+      </w:tr>
+      <w:tr>
+        <w:tc>
+          <w:p/>
+        </w:tc>
+        <w:tc>
+          <w:p/>
+        </w:tc>
+        <w:tc>
+          <w:p/>
+        </w:tc>
+        <w:tc>
+          <w:p>
+            <w:pPr>
+              <w:pStyle w:val="Compact"/>
+              <w:jc w:val="left"/>
+            </w:pPr>
+            <w:r>
+              <w:t xml:space="preserve">a</w:t>
+            </w:r>
+          </w:p>
+        </w:tc>
+        <w:tc>
+          <w:p>
+            <w:pPr>
+              <w:pStyle w:val="Compact"/>
+              <w:jc w:val="left"/>
+            </w:pPr>
+            <w:r>
+              <w:t xml:space="preserve">Aug</w:t>
+            </w:r>
+          </w:p>
+        </w:tc>
+        <w:tc>
+          <w:p>
+            <w:pPr>
+              <w:pStyle w:val="Compact"/>
+              <w:jc w:val="right"/>
+            </w:pPr>
+            <w:r>
+              <w:t xml:space="preserve">8</w:t>
+            </w:r>
+          </w:p>
+        </w:tc>
+        <w:tc>
+          <w:p>
+            <w:pPr>
+              <w:pStyle w:val="Compact"/>
+              <w:jc w:val="left"/>
+            </w:pPr>
+            <w:r>
+              <w:t xml:space="preserve">0.417 (0, 1)</w:t>
+            </w:r>
+          </w:p>
+        </w:tc>
+      </w:tr>
+      <w:tr>
+        <w:tc>
+          <w:p>
+            <w:pPr>
+              <w:pStyle w:val="Compact"/>
+              <w:jc w:val="left"/>
+            </w:pPr>
+            <w:r>
+              <w:t xml:space="preserve">3</w:t>
+            </w:r>
+          </w:p>
+        </w:tc>
+        <w:tc>
+          <w:p>
+            <w:pPr>
+              <w:pStyle w:val="Compact"/>
+              <w:jc w:val="left"/>
+            </w:pPr>
+            <w:r>
+              <w:t xml:space="preserve">Thalassia testudinum</w:t>
+            </w:r>
+          </w:p>
+        </w:tc>
+        <w:tc>
+          <w:p>
+            <w:pPr>
+              <w:pStyle w:val="Compact"/>
+              <w:jc w:val="left"/>
+            </w:pPr>
+            <w:r>
+              <w:t xml:space="preserve">0.29</w:t>
+            </w:r>
+          </w:p>
+        </w:tc>
+        <w:tc>
+          <w:p>
+            <w:pPr>
+              <w:pStyle w:val="Compact"/>
+              <w:jc w:val="left"/>
+            </w:pPr>
+            <w:r>
+              <w:t xml:space="preserve">a</w:t>
+            </w:r>
+          </w:p>
+        </w:tc>
+        <w:tc>
+          <w:p>
+            <w:pPr>
+              <w:pStyle w:val="Compact"/>
+              <w:jc w:val="left"/>
+            </w:pPr>
+            <w:r>
+              <w:t xml:space="preserve">Apr</w:t>
+            </w:r>
+          </w:p>
+        </w:tc>
+        <w:tc>
+          <w:p>
+            <w:pPr>
+              <w:pStyle w:val="Compact"/>
+              <w:jc w:val="right"/>
+            </w:pPr>
+            <w:r>
+              <w:t xml:space="preserve">7</w:t>
+            </w:r>
+          </w:p>
+        </w:tc>
+        <w:tc>
+          <w:p>
+            <w:pPr>
+              <w:pStyle w:val="Compact"/>
+              <w:jc w:val="left"/>
+            </w:pPr>
+            <w:r>
+              <w:t xml:space="preserve">1 (0, 1)</w:t>
+            </w:r>
+          </w:p>
+        </w:tc>
+      </w:tr>
+      <w:tr>
+        <w:tc>
+          <w:p/>
+        </w:tc>
+        <w:tc>
+          <w:p/>
+        </w:tc>
+        <w:tc>
+          <w:p/>
+        </w:tc>
+        <w:tc>
+          <w:p>
+            <w:pPr>
+              <w:pStyle w:val="Compact"/>
+              <w:jc w:val="left"/>
+            </w:pPr>
+            <w:r>
+              <w:t xml:space="preserve">a</w:t>
+            </w:r>
+          </w:p>
+        </w:tc>
+        <w:tc>
+          <w:p>
+            <w:pPr>
+              <w:pStyle w:val="Compact"/>
+              <w:jc w:val="left"/>
+            </w:pPr>
+            <w:r>
+              <w:t xml:space="preserve">May</w:t>
+            </w:r>
+          </w:p>
+        </w:tc>
+        <w:tc>
+          <w:p>
+            <w:pPr>
+              <w:pStyle w:val="Compact"/>
+              <w:jc w:val="right"/>
+            </w:pPr>
+            <w:r>
+              <w:t xml:space="preserve">12</w:t>
+            </w:r>
+          </w:p>
+        </w:tc>
+        <w:tc>
+          <w:p>
+            <w:pPr>
+              <w:pStyle w:val="Compact"/>
+              <w:jc w:val="left"/>
+            </w:pPr>
+            <w:r>
+              <w:t xml:space="preserve">0.875 (0, 1)</w:t>
+            </w:r>
+          </w:p>
+        </w:tc>
+      </w:tr>
+      <w:tr>
+        <w:tc>
+          <w:p/>
+        </w:tc>
+        <w:tc>
+          <w:p/>
+        </w:tc>
+        <w:tc>
+          <w:p/>
+        </w:tc>
+        <w:tc>
+          <w:p>
+            <w:pPr>
+              <w:pStyle w:val="Compact"/>
+              <w:jc w:val="left"/>
+            </w:pPr>
+            <w:r>
+              <w:t xml:space="preserve">a</w:t>
+            </w:r>
+          </w:p>
+        </w:tc>
+        <w:tc>
+          <w:p>
+            <w:pPr>
+              <w:pStyle w:val="Compact"/>
+              <w:jc w:val="left"/>
+            </w:pPr>
+            <w:r>
+              <w:t xml:space="preserve">Jun</w:t>
+            </w:r>
+          </w:p>
+        </w:tc>
+        <w:tc>
+          <w:p>
+            <w:pPr>
+              <w:pStyle w:val="Compact"/>
+              <w:jc w:val="right"/>
+            </w:pPr>
+            <w:r>
+              <w:t xml:space="preserve">12</w:t>
+            </w:r>
+          </w:p>
+        </w:tc>
+        <w:tc>
+          <w:p>
+            <w:pPr>
+              <w:pStyle w:val="Compact"/>
+              <w:jc w:val="left"/>
+            </w:pPr>
+            <w:r>
+              <w:t xml:space="preserve">0.792 (0, 1)</w:t>
+            </w:r>
+          </w:p>
+        </w:tc>
+      </w:tr>
+      <w:tr>
+        <w:tc>
+          <w:p/>
+        </w:tc>
+        <w:tc>
+          <w:p/>
+        </w:tc>
+        <w:tc>
+          <w:p/>
+        </w:tc>
+        <w:tc>
+          <w:p>
+            <w:pPr>
+              <w:pStyle w:val="Compact"/>
+              <w:jc w:val="left"/>
+            </w:pPr>
+            <w:r>
+              <w:t xml:space="preserve">a</w:t>
+            </w:r>
+          </w:p>
+        </w:tc>
+        <w:tc>
+          <w:p>
+            <w:pPr>
+              <w:pStyle w:val="Compact"/>
+              <w:jc w:val="left"/>
+            </w:pPr>
+            <w:r>
+              <w:t xml:space="preserve">Jul</w:t>
+            </w:r>
+          </w:p>
+        </w:tc>
+        <w:tc>
+          <w:p>
+            <w:pPr>
+              <w:pStyle w:val="Compact"/>
+              <w:jc w:val="right"/>
+            </w:pPr>
+            <w:r>
+              <w:t xml:space="preserve">4</w:t>
+            </w:r>
+          </w:p>
+        </w:tc>
+        <w:tc>
+          <w:p>
+            <w:pPr>
+              <w:pStyle w:val="Compact"/>
+              <w:jc w:val="left"/>
+            </w:pPr>
+            <w:r>
+              <w:t xml:space="preserve">0.617 (0.333, 1)</w:t>
+            </w:r>
+          </w:p>
+        </w:tc>
+      </w:tr>
+      <w:tr>
+        <w:tc>
+          <w:p/>
+        </w:tc>
+        <w:tc>
+          <w:p>
+            <w:pPr>
+              <w:pStyle w:val="Compact"/>
+              <w:jc w:val="left"/>
+            </w:pPr>
+            <w:r>
+              <w:t xml:space="preserve">Halodule wrightii</w:t>
+            </w:r>
+          </w:p>
+        </w:tc>
+        <w:tc>
+          <w:p>
+            <w:pPr>
+              <w:pStyle w:val="Compact"/>
+              <w:jc w:val="left"/>
+            </w:pPr>
+            <w:r>
+              <w:t xml:space="preserve">2.53</w:t>
+            </w:r>
+          </w:p>
+        </w:tc>
+        <w:tc>
+          <w:p>
+            <w:pPr>
+              <w:pStyle w:val="Compact"/>
+              <w:jc w:val="left"/>
+            </w:pPr>
+            <w:r>
+              <w:t xml:space="preserve">a</w:t>
+            </w:r>
+          </w:p>
+        </w:tc>
+        <w:tc>
+          <w:p>
+            <w:pPr>
+              <w:pStyle w:val="Compact"/>
+              <w:jc w:val="left"/>
+            </w:pPr>
+            <w:r>
+              <w:t xml:space="preserve">Apr</w:t>
+            </w:r>
+          </w:p>
+        </w:tc>
+        <w:tc>
+          <w:p>
+            <w:pPr>
+              <w:pStyle w:val="Compact"/>
+              <w:jc w:val="right"/>
+            </w:pPr>
+            <w:r>
+              <w:t xml:space="preserve">7</w:t>
+            </w:r>
+          </w:p>
+        </w:tc>
+        <w:tc>
+          <w:p>
+            <w:pPr>
+              <w:pStyle w:val="Compact"/>
+              <w:jc w:val="left"/>
+            </w:pPr>
+            <w:r>
+              <w:t xml:space="preserve">0.417 (0, 1)</w:t>
+            </w:r>
+          </w:p>
+        </w:tc>
+      </w:tr>
+      <w:tr>
+        <w:tc>
+          <w:p/>
+        </w:tc>
+        <w:tc>
+          <w:p/>
+        </w:tc>
+        <w:tc>
+          <w:p/>
+        </w:tc>
+        <w:tc>
+          <w:p>
+            <w:pPr>
+              <w:pStyle w:val="Compact"/>
+              <w:jc w:val="left"/>
+            </w:pPr>
+            <w:r>
+              <w:t xml:space="preserve">a</w:t>
+            </w:r>
+          </w:p>
+        </w:tc>
+        <w:tc>
+          <w:p>
+            <w:pPr>
+              <w:pStyle w:val="Compact"/>
+              <w:jc w:val="left"/>
+            </w:pPr>
+            <w:r>
+              <w:t xml:space="preserve">May</w:t>
+            </w:r>
+          </w:p>
+        </w:tc>
+        <w:tc>
+          <w:p>
+            <w:pPr>
+              <w:pStyle w:val="Compact"/>
+              <w:jc w:val="right"/>
+            </w:pPr>
+            <w:r>
+              <w:t xml:space="preserve">12</w:t>
+            </w:r>
+          </w:p>
+        </w:tc>
+        <w:tc>
+          <w:p>
+            <w:pPr>
+              <w:pStyle w:val="Compact"/>
+              <w:jc w:val="left"/>
+            </w:pPr>
+            <w:r>
+              <w:t xml:space="preserve">0.292 (0, 1)</w:t>
+            </w:r>
+          </w:p>
+        </w:tc>
+      </w:tr>
+      <w:tr>
+        <w:tc>
+          <w:p/>
+        </w:tc>
+        <w:tc>
+          <w:p/>
+        </w:tc>
+        <w:tc>
+          <w:p/>
+        </w:tc>
+        <w:tc>
+          <w:p>
+            <w:pPr>
+              <w:pStyle w:val="Compact"/>
+              <w:jc w:val="left"/>
+            </w:pPr>
+            <w:r>
+              <w:t xml:space="preserve">a</w:t>
+            </w:r>
+          </w:p>
+        </w:tc>
+        <w:tc>
+          <w:p>
+            <w:pPr>
+              <w:pStyle w:val="Compact"/>
+              <w:jc w:val="left"/>
+            </w:pPr>
+            <w:r>
+              <w:t xml:space="preserve">Jun</w:t>
+            </w:r>
+          </w:p>
+        </w:tc>
+        <w:tc>
+          <w:p>
+            <w:pPr>
+              <w:pStyle w:val="Compact"/>
+              <w:jc w:val="right"/>
+            </w:pPr>
+            <w:r>
+              <w:t xml:space="preserve">12</w:t>
+            </w:r>
+          </w:p>
+        </w:tc>
+        <w:tc>
+          <w:p>
+            <w:pPr>
+              <w:pStyle w:val="Compact"/>
+              <w:jc w:val="left"/>
+            </w:pPr>
+            <w:r>
+              <w:t xml:space="preserve">0.216 (0, 1)</w:t>
+            </w:r>
+          </w:p>
+        </w:tc>
+      </w:tr>
+      <w:tr>
+        <w:tc>
+          <w:p/>
+        </w:tc>
+        <w:tc>
+          <w:p/>
+        </w:tc>
+        <w:tc>
+          <w:p/>
+        </w:tc>
+        <w:tc>
+          <w:p>
+            <w:pPr>
+              <w:pStyle w:val="Compact"/>
+              <w:jc w:val="left"/>
+            </w:pPr>
+            <w:r>
+              <w:t xml:space="preserve">a</w:t>
+            </w:r>
+          </w:p>
+        </w:tc>
+        <w:tc>
+          <w:p>
+            <w:pPr>
+              <w:pStyle w:val="Compact"/>
+              <w:jc w:val="left"/>
+            </w:pPr>
+            <w:r>
+              <w:t xml:space="preserve">Jul</w:t>
+            </w:r>
+          </w:p>
+        </w:tc>
+        <w:tc>
+          <w:p>
+            <w:pPr>
+              <w:pStyle w:val="Compact"/>
+              <w:jc w:val="right"/>
+            </w:pPr>
+            <w:r>
+              <w:t xml:space="preserve">4</w:t>
+            </w:r>
+          </w:p>
+        </w:tc>
+        <w:tc>
+          <w:p>
+            <w:pPr>
+              <w:pStyle w:val="Compact"/>
+              <w:jc w:val="left"/>
+            </w:pPr>
+            <w:r>
+              <w:t xml:space="preserve">0 (0, 0.667)</w:t>
+            </w:r>
+          </w:p>
+        </w:tc>
+      </w:tr>
+      <w:tr>
+        <w:tc>
+          <w:p/>
+        </w:tc>
+        <w:tc>
+          <w:p>
+            <w:pPr>
+              <w:pStyle w:val="Compact"/>
+              <w:jc w:val="left"/>
+            </w:pPr>
+            <w:r>
+              <w:t xml:space="preserve">Syringodium filiforme</w:t>
+            </w:r>
+          </w:p>
+        </w:tc>
+        <w:tc>
+          <w:p>
+            <w:pPr>
+              <w:pStyle w:val="Compact"/>
+              <w:jc w:val="left"/>
+            </w:pPr>
+            <w:r>
+              <w:t xml:space="preserve">1.17</w:t>
+            </w:r>
+          </w:p>
+        </w:tc>
+        <w:tc>
+          <w:p>
+            <w:pPr>
+              <w:pStyle w:val="Compact"/>
+              <w:jc w:val="left"/>
+            </w:pPr>
+            <w:r>
+              <w:t xml:space="preserve">a</w:t>
+            </w:r>
+          </w:p>
+        </w:tc>
+        <w:tc>
+          <w:p>
+            <w:pPr>
+              <w:pStyle w:val="Compact"/>
+              <w:jc w:val="left"/>
+            </w:pPr>
+            <w:r>
+              <w:t xml:space="preserve">Apr</w:t>
+            </w:r>
+          </w:p>
+        </w:tc>
+        <w:tc>
+          <w:p>
+            <w:pPr>
+              <w:pStyle w:val="Compact"/>
+              <w:jc w:val="right"/>
+            </w:pPr>
+            <w:r>
+              <w:t xml:space="preserve">7</w:t>
+            </w:r>
+          </w:p>
+        </w:tc>
+        <w:tc>
+          <w:p>
+            <w:pPr>
+              <w:pStyle w:val="Compact"/>
+              <w:jc w:val="left"/>
+            </w:pPr>
+            <w:r>
+              <w:t xml:space="preserve">0.417 (0, 0.833)</w:t>
+            </w:r>
+          </w:p>
+        </w:tc>
+      </w:tr>
+      <w:tr>
+        <w:tc>
+          <w:p/>
+        </w:tc>
+        <w:tc>
+          <w:p/>
+        </w:tc>
+        <w:tc>
+          <w:p/>
+        </w:tc>
+        <w:tc>
+          <w:p>
+            <w:pPr>
+              <w:pStyle w:val="Compact"/>
+              <w:jc w:val="left"/>
+            </w:pPr>
+            <w:r>
+              <w:t xml:space="preserve">a</w:t>
+            </w:r>
+          </w:p>
+        </w:tc>
+        <w:tc>
+          <w:p>
+            <w:pPr>
+              <w:pStyle w:val="Compact"/>
+              <w:jc w:val="left"/>
+            </w:pPr>
+            <w:r>
+              <w:t xml:space="preserve">May</w:t>
+            </w:r>
+          </w:p>
+        </w:tc>
+        <w:tc>
+          <w:p>
+            <w:pPr>
+              <w:pStyle w:val="Compact"/>
+              <w:jc w:val="right"/>
+            </w:pPr>
+            <w:r>
+              <w:t xml:space="preserve">12</w:t>
+            </w:r>
+          </w:p>
+        </w:tc>
+        <w:tc>
+          <w:p>
+            <w:pPr>
+              <w:pStyle w:val="Compact"/>
+              <w:jc w:val="left"/>
+            </w:pPr>
+            <w:r>
+              <w:t xml:space="preserve">0 (0, 1)</w:t>
+            </w:r>
+          </w:p>
+        </w:tc>
+      </w:tr>
+      <w:tr>
+        <w:tc>
+          <w:p/>
+        </w:tc>
+        <w:tc>
+          <w:p/>
+        </w:tc>
+        <w:tc>
+          <w:p/>
+        </w:tc>
+        <w:tc>
+          <w:p>
+            <w:pPr>
+              <w:pStyle w:val="Compact"/>
+              <w:jc w:val="left"/>
+            </w:pPr>
+            <w:r>
+              <w:t xml:space="preserve">a</w:t>
+            </w:r>
+          </w:p>
+        </w:tc>
+        <w:tc>
+          <w:p>
+            <w:pPr>
+              <w:pStyle w:val="Compact"/>
+              <w:jc w:val="left"/>
+            </w:pPr>
+            <w:r>
+              <w:t xml:space="preserve">Jun</w:t>
+            </w:r>
+          </w:p>
+        </w:tc>
+        <w:tc>
+          <w:p>
+            <w:pPr>
+              <w:pStyle w:val="Compact"/>
+              <w:jc w:val="right"/>
+            </w:pPr>
+            <w:r>
+              <w:t xml:space="preserve">12</w:t>
+            </w:r>
+          </w:p>
+        </w:tc>
+        <w:tc>
+          <w:p>
+            <w:pPr>
+              <w:pStyle w:val="Compact"/>
+              <w:jc w:val="left"/>
+            </w:pPr>
+            <w:r>
+              <w:t xml:space="preserve">0.167 (0, 0.833)</w:t>
+            </w:r>
+          </w:p>
+        </w:tc>
+      </w:tr>
+      <w:tr>
+        <w:tc>
+          <w:p/>
+        </w:tc>
+        <w:tc>
+          <w:p/>
+        </w:tc>
+        <w:tc>
+          <w:p/>
+        </w:tc>
+        <w:tc>
+          <w:p>
+            <w:pPr>
+              <w:pStyle w:val="Compact"/>
+              <w:jc w:val="left"/>
+            </w:pPr>
+            <w:r>
+              <w:t xml:space="preserve">a</w:t>
+            </w:r>
+          </w:p>
+        </w:tc>
+        <w:tc>
+          <w:p>
+            <w:pPr>
+              <w:pStyle w:val="Compact"/>
+              <w:jc w:val="left"/>
+            </w:pPr>
+            <w:r>
+              <w:t xml:space="preserve">Jul</w:t>
+            </w:r>
+          </w:p>
+        </w:tc>
+        <w:tc>
+          <w:p>
+            <w:pPr>
+              <w:pStyle w:val="Compact"/>
+              <w:jc w:val="right"/>
+            </w:pPr>
+            <w:r>
+              <w:t xml:space="preserve">4</w:t>
+            </w:r>
+          </w:p>
+        </w:tc>
+        <w:tc>
+          <w:p>
+            <w:pPr>
+              <w:pStyle w:val="Compact"/>
+              <w:jc w:val="left"/>
+            </w:pPr>
+            <w:r>
+              <w:t xml:space="preserve">0 (0, 0.667)</w:t>
             </w:r>
           </w:p>
         </w:tc>

</xml_diff>

<commit_message>
stack and effluent characteristics to table 1
</commit_message>
<xml_diff>
--- a/manu-draft.docx
+++ b/manu-draft.docx
@@ -281,7 +281,7 @@
         <w:pStyle w:val="FirstParagraph"/>
       </w:pPr>
       <w:r>
-        <w:t xml:space="preserve">Last manuscript build 2021-08-17 17:24:16</w:t>
+        <w:t xml:space="preserve">Last manuscript build 2021-08-19 17:25:28</w:t>
       </w:r>
     </w:p>
     <w:bookmarkStart w:id="26" w:name="abstract"/>
@@ -2550,17 +2550,22 @@
         <w:pStyle w:val="TableCaption"/>
       </w:pPr>
       <w:r>
-        <w:t xml:space="preserve">Table 1: Measured concentrations from the phosphogypsum stack (NGS-S) at Piney Point on April 9th, 2021 for relevant water quality variables compared to normal annual means (min, max) for concentrations in lower Tampa Bay. Normal medians are based on data for a baseline period from 2006 to 2020 from long-term monitoring stations in lower Tampa Bay collected monthly by Hillsborough County Environmental Protection Commission.</w:t>
+        <w:t xml:space="preserve">Table 1: Measured concentrations from the phosphogypsum stack (NGS-S) at Piney Point from a 2019 sample and end-of-pipe samples from April 2021 for relevant water quality variables. Values are compared to normal annual medians (min, max) for concentrations in lower Tampa Bay. Normal medians are based on data for a baseline period from 2006 to 2020 from long-term monitoring stations in lower Tampa Bay collected monthly by the Environmental Protection Commission of Hillsborough County. Effluent concentrations were taken from two samples on April 6th and 13th at the outflow at Port Manatee. Averages were taken when two measured values were available from both effluent sample dates. Missing values were not measured in the effluent.</w:t>
       </w:r>
     </w:p>
     <w:tbl>
       <w:tblPr>
         <w:tblStyle w:val="Table"/>
-        <w:tblW w:type="pct" w:w="0.0"/>
+        <w:tblW w:type="pct" w:w="5000.0"/>
         <w:tblLook w:firstRow="1" w:lastRow="0" w:firstColumn="0" w:lastColumn="0" w:noHBand="0" w:noVBand="0" w:val="0020"/>
-        <w:tblCaption w:val="Table 1: Measured concentrations from the phosphogypsum stack (NGS-S) at Piney Point on April 9th, 2021 for relevant water quality variables compared to normal annual means (min, max) for concentrations in lower Tampa Bay. Normal medians are based on data for a baseline period from 2006 to 2020 from long-term monitoring stations in lower Tampa Bay collected monthly by Hillsborough County Environmental Protection Commission."/>
+        <w:tblCaption w:val="Table 1: Measured concentrations from the phosphogypsum stack (NGS-S) at Piney Point from a 2019 sample and end-of-pipe samples from April 2021 for relevant water quality variables. Values are compared to normal annual medians (min, max) for concentrations in lower Tampa Bay. Normal medians are based on data for a baseline period from 2006 to 2020 from long-term monitoring stations in lower Tampa Bay collected monthly by the Environmental Protection Commission of Hillsborough County. Effluent concentrations were taken from two samples on April 6th and 13th at the outflow at Port Manatee. Averages were taken when two measured values were available from both effluent sample dates. Missing values were not measured in the effluent."/>
       </w:tblPr>
-      <w:tblGrid/>
+      <w:tblGrid>
+        <w:gridCol w:w="2143"/>
+        <w:gridCol w:w="1584"/>
+        <w:gridCol w:w="2143"/>
+        <w:gridCol w:w="2049"/>
+      </w:tblGrid>
       <w:tr>
         <w:tc>
           <w:p>
@@ -2577,21 +2582,32 @@
           <w:p>
             <w:pPr>
               <w:pStyle w:val="Compact"/>
-              <w:jc w:val="right"/>
-            </w:pPr>
-            <w:r>
-              <w:t xml:space="preserve">Stack value</w:t>
-            </w:r>
-          </w:p>
-        </w:tc>
-        <w:tc>
-          <w:p>
-            <w:pPr>
-              <w:pStyle w:val="Compact"/>
-              <w:jc w:val="left"/>
-            </w:pPr>
-            <w:r>
-              <w:t xml:space="preserve">Normal median (min, max)</w:t>
+              <w:jc w:val="left"/>
+            </w:pPr>
+            <w:r>
+              <w:t xml:space="preserve">2019 stack value</w:t>
+            </w:r>
+          </w:p>
+        </w:tc>
+        <w:tc>
+          <w:p>
+            <w:pPr>
+              <w:pStyle w:val="Compact"/>
+              <w:jc w:val="left"/>
+            </w:pPr>
+            <w:r>
+              <w:t xml:space="preserve">2021 end-of-pipe value</w:t>
+            </w:r>
+          </w:p>
+        </w:tc>
+        <w:tc>
+          <w:p>
+            <w:pPr>
+              <w:pStyle w:val="Compact"/>
+              <w:jc w:val="left"/>
+            </w:pPr>
+            <w:r>
+              <w:t xml:space="preserve">Bay median (min, max)</w:t>
             </w:r>
           </w:p>
         </w:tc>
@@ -2612,10 +2628,21 @@
           <w:p>
             <w:pPr>
               <w:pStyle w:val="Compact"/>
-              <w:jc w:val="right"/>
+              <w:jc w:val="left"/>
             </w:pPr>
             <w:r>
               <w:t xml:space="preserve">0.004</w:t>
+            </w:r>
+          </w:p>
+        </w:tc>
+        <w:tc>
+          <w:p>
+            <w:pPr>
+              <w:pStyle w:val="Compact"/>
+              <w:jc w:val="left"/>
+            </w:pPr>
+            <w:r>
+              <w:t xml:space="preserve">0.292</w:t>
             </w:r>
           </w:p>
         </w:tc>
@@ -2647,10 +2674,21 @@
           <w:p>
             <w:pPr>
               <w:pStyle w:val="Compact"/>
-              <w:jc w:val="right"/>
-            </w:pPr>
-            <w:r>
-              <w:t xml:space="preserve">210.000</w:t>
+              <w:jc w:val="left"/>
+            </w:pPr>
+            <w:r>
+              <w:t xml:space="preserve">210</w:t>
+            </w:r>
+          </w:p>
+        </w:tc>
+        <w:tc>
+          <w:p>
+            <w:pPr>
+              <w:pStyle w:val="Compact"/>
+              <w:jc w:val="left"/>
+            </w:pPr>
+            <w:r>
+              <w:t xml:space="preserve">210</w:t>
             </w:r>
           </w:p>
         </w:tc>
@@ -2682,10 +2720,21 @@
           <w:p>
             <w:pPr>
               <w:pStyle w:val="Compact"/>
-              <w:jc w:val="right"/>
-            </w:pPr>
-            <w:r>
-              <w:t xml:space="preserve">230.000</w:t>
+              <w:jc w:val="left"/>
+            </w:pPr>
+            <w:r>
+              <w:t xml:space="preserve">230</w:t>
+            </w:r>
+          </w:p>
+        </w:tc>
+        <w:tc>
+          <w:p>
+            <w:pPr>
+              <w:pStyle w:val="Compact"/>
+              <w:jc w:val="left"/>
+            </w:pPr>
+            <w:r>
+              <w:t xml:space="preserve">220</w:t>
             </w:r>
           </w:p>
         </w:tc>
@@ -2717,10 +2766,21 @@
           <w:p>
             <w:pPr>
               <w:pStyle w:val="Compact"/>
-              <w:jc w:val="right"/>
-            </w:pPr>
-            <w:r>
-              <w:t xml:space="preserve">160.000</w:t>
+              <w:jc w:val="left"/>
+            </w:pPr>
+            <w:r>
+              <w:t xml:space="preserve">160</w:t>
+            </w:r>
+          </w:p>
+        </w:tc>
+        <w:tc>
+          <w:p>
+            <w:pPr>
+              <w:pStyle w:val="Compact"/>
+              <w:jc w:val="left"/>
+            </w:pPr>
+            <w:r>
+              <w:t xml:space="preserve">150.5</w:t>
             </w:r>
           </w:p>
         </w:tc>
@@ -2752,10 +2812,21 @@
           <w:p>
             <w:pPr>
               <w:pStyle w:val="Compact"/>
-              <w:jc w:val="right"/>
-            </w:pPr>
-            <w:r>
-              <w:t xml:space="preserve">150.000</w:t>
+              <w:jc w:val="left"/>
+            </w:pPr>
+            <w:r>
+              <w:t xml:space="preserve">150</w:t>
+            </w:r>
+          </w:p>
+        </w:tc>
+        <w:tc>
+          <w:p>
+            <w:pPr>
+              <w:pStyle w:val="Compact"/>
+              <w:jc w:val="left"/>
+            </w:pPr>
+            <w:r>
+              <w:t xml:space="preserve">147.5</w:t>
             </w:r>
           </w:p>
         </w:tc>
@@ -2787,10 +2858,21 @@
           <w:p>
             <w:pPr>
               <w:pStyle w:val="Compact"/>
-              <w:jc w:val="right"/>
-            </w:pPr>
-            <w:r>
-              <w:t xml:space="preserve">107.500</w:t>
+              <w:jc w:val="left"/>
+            </w:pPr>
+            <w:r>
+              <w:t xml:space="preserve">107.5</w:t>
+            </w:r>
+          </w:p>
+        </w:tc>
+        <w:tc>
+          <w:p>
+            <w:pPr>
+              <w:pStyle w:val="Compact"/>
+              <w:jc w:val="left"/>
+            </w:pPr>
+            <w:r>
+              <w:t xml:space="preserve">-</w:t>
             </w:r>
           </w:p>
         </w:tc>
@@ -2822,10 +2904,21 @@
           <w:p>
             <w:pPr>
               <w:pStyle w:val="Compact"/>
-              <w:jc w:val="right"/>
-            </w:pPr>
-            <w:r>
-              <w:t xml:space="preserve">4.000</w:t>
+              <w:jc w:val="left"/>
+            </w:pPr>
+            <w:r>
+              <w:t xml:space="preserve">4</w:t>
+            </w:r>
+          </w:p>
+        </w:tc>
+        <w:tc>
+          <w:p>
+            <w:pPr>
+              <w:pStyle w:val="Compact"/>
+              <w:jc w:val="left"/>
+            </w:pPr>
+            <w:r>
+              <w:t xml:space="preserve">-</w:t>
             </w:r>
           </w:p>
         </w:tc>
@@ -2837,6 +2930,52 @@
             </w:pPr>
             <w:r>
               <w:t xml:space="preserve">8.1 (8, 8.1)</w:t>
+            </w:r>
+          </w:p>
+        </w:tc>
+      </w:tr>
+      <w:tr>
+        <w:tc>
+          <w:p>
+            <w:pPr>
+              <w:pStyle w:val="Compact"/>
+              <w:jc w:val="left"/>
+            </w:pPr>
+            <w:r>
+              <w:t xml:space="preserve">Chl-a (ug/L)</w:t>
+            </w:r>
+          </w:p>
+        </w:tc>
+        <w:tc>
+          <w:p>
+            <w:pPr>
+              <w:pStyle w:val="Compact"/>
+              <w:jc w:val="left"/>
+            </w:pPr>
+            <w:r>
+              <w:t xml:space="preserve">-</w:t>
+            </w:r>
+          </w:p>
+        </w:tc>
+        <w:tc>
+          <w:p>
+            <w:pPr>
+              <w:pStyle w:val="Compact"/>
+              <w:jc w:val="left"/>
+            </w:pPr>
+            <w:r>
+              <w:t xml:space="preserve">105</w:t>
+            </w:r>
+          </w:p>
+        </w:tc>
+        <w:tc>
+          <w:p>
+            <w:pPr>
+              <w:pStyle w:val="Compact"/>
+              <w:jc w:val="left"/>
+            </w:pPr>
+            <w:r>
+              <w:t xml:space="preserve">3.1 (2.3, 3.5)</w:t>
             </w:r>
           </w:p>
         </w:tc>

</xml_diff>

<commit_message>
history and timeline text added
</commit_message>
<xml_diff>
--- a/manu-draft.docx
+++ b/manu-draft.docx
@@ -281,7 +281,7 @@
         <w:pStyle w:val="FirstParagraph"/>
       </w:pPr>
       <w:r>
-        <w:t xml:space="preserve">Last manuscript build 2021-08-19 17:25:28</w:t>
+        <w:t xml:space="preserve">Last manuscript build 2021-08-20 16:48:56</w:t>
       </w:r>
     </w:p>
     <w:bookmarkStart w:id="26" w:name="abstract"/>
@@ -311,7 +311,7 @@
         <w:t xml:space="preserve"> </w:t>
       </w:r>
       <w:r>
-        <w:t xml:space="preserve">spp.) were observed in May, with biomass estimated at 0.5 kg/m2 at some locations. Blooms of</w:t>
+        <w:t xml:space="preserve">spp.) were observed beginning in May, with biomass estimated at 0.5 kg/m2 at some locations. Blooms of</w:t>
       </w:r>
       <w:r>
         <w:t xml:space="preserve"> </w:t>
@@ -649,6 +649,9 @@
       </w:r>
       <w:r>
         <w:t xml:space="preserve">. Many of these challenges are addressed by ongoing efforts of the US EPA National Estuary Program to implement a science-based resource management plan for the Bay</w:t>
+      </w:r>
+      <w:r>
+        <w:t xml:space="preserve"> </w:t>
       </w:r>
       <w:r>
         <w:t xml:space="preserve">(</w:t>
@@ -1014,7 +1017,7 @@
         </w:r>
       </w:hyperlink>
       <w:r>
-        <w:t xml:space="preserve">) exist in the Tampa Bay watershed with no long-term plan for closure or disposal of waste to prevent impacts to the environment. The Piney Point facility located in Palmetto, Florida is a large phosphogypsum stack established in 2001 located less than two miles from the shore of Tampa Bay and near two aquatic preserves</w:t>
+        <w:t xml:space="preserve">) exist in the Tampa Bay watershed with no long-term plan for closure or disposal of waste to prevent impacts to the environment. The Piney Point facility located in Palmetto, Florida is a large phosphogypsum stack established located less than two miles from the shore of Tampa Bay and near two aquatic preserves</w:t>
       </w:r>
       <w:r>
         <w:t xml:space="preserve"> </w:t>
@@ -1034,7 +1037,7 @@
         <w:t xml:space="preserve">)</w:t>
       </w:r>
       <w:r>
-        <w:t xml:space="preserve">. Bankruptcy of the mining company responsible for the stack in 1999 transferred ownership to a third-party, with oversight by the Florida Departmental of Environmental Protection (FLDEP). Decreasing holding capacity of the ponds with seasonal rain events and storage of dredging material from nearby Port Manatee have contributed to degradation of the facility. Discharges of wastewater from the stacks occurred in 2010 to nearby Bishops Harbor connected to Tampa Bay</w:t>
+        <w:t xml:space="preserve">. Bankruptcy of the mining company responsible for the stack in 1999 transferred ownership to a third-party, with oversight by the Florida Departmental of Environmental Protection (FDEP). Decreasing holding capacity of the ponds with seasonal rain events, tropical storms, and storage of dredging material from nearby Port Manatee have contributed to degradation of the facility. Discharges of wastewater from the stacks occurred in the early 2000s and 2011 to nearby Bishop Harbor connected to Tampa Bay</w:t>
       </w:r>
       <w:r>
         <w:t xml:space="preserve"> </w:t>
@@ -1051,10 +1054,24 @@
         </w:r>
       </w:hyperlink>
       <w:r>
+        <w:t xml:space="preserve">;</w:t>
+      </w:r>
+      <w:r>
+        <w:t xml:space="preserve"> </w:t>
+      </w:r>
+      <w:hyperlink w:anchor="ref-Switzer11">
+        <w:r>
+          <w:rPr>
+            <w:rStyle w:val="Hyperlink"/>
+          </w:rPr>
+          <w:t xml:space="preserve">Switzer et al., 2011</w:t>
+        </w:r>
+      </w:hyperlink>
+      <w:r>
         <w:t xml:space="preserve">)</w:t>
       </w:r>
       <w:r>
-        <w:t xml:space="preserve">. Recently, FLDEP authorized an</w:t>
+        <w:t xml:space="preserve">. Recently, FDEP authorized an</w:t>
       </w:r>
       <w:r>
         <w:t xml:space="preserve"> </w:t>
@@ -1083,13 +1100,233 @@
       </w:r>
     </w:p>
     <w:bookmarkEnd w:id="29"/>
-    <w:bookmarkStart w:id="32" w:name="methods"/>
+    <w:bookmarkStart w:id="34" w:name="methods"/>
     <w:p>
       <w:pPr>
         <w:pStyle w:val="Heading1"/>
       </w:pPr>
       <w:r>
         <w:t xml:space="preserve">Methods</w:t>
+      </w:r>
+    </w:p>
+    <w:bookmarkStart w:id="30" w:name="history-of-piney-point"/>
+    <w:p>
+      <w:pPr>
+        <w:pStyle w:val="Heading2"/>
+      </w:pPr>
+      <w:r>
+        <w:t xml:space="preserve">History of Piney Point</w:t>
+      </w:r>
+    </w:p>
+    <w:p>
+      <w:pPr>
+        <w:pStyle w:val="FirstParagraph"/>
+      </w:pPr>
+      <w:r>
+        <w:t xml:space="preserve">The Piney Point facility in Palmetto, Florida was established in 1966 by the now defunct Borden Chemicals company near Port Manatee on the southeast shore of lower Tampa Bay. Port operations were primarily for export of phosphate production by the plant. Numerous environmental issues were observed in these early years, including suspected wastewater contamination in nearby Bishop Harbor, groundwater contamination from industrial solvents, and air pollution from plant emissions</w:t>
+      </w:r>
+      <w:r>
+        <w:t xml:space="preserve"> </w:t>
+      </w:r>
+      <w:r>
+        <w:t xml:space="preserve">(</w:t>
+      </w:r>
+      <w:hyperlink w:anchor="ref-Henderson04">
+        <w:r>
+          <w:rPr>
+            <w:rStyle w:val="Hyperlink"/>
+          </w:rPr>
+          <w:t xml:space="preserve">Henderson, 2004</w:t>
+        </w:r>
+      </w:hyperlink>
+      <w:r>
+        <w:t xml:space="preserve">)</w:t>
+      </w:r>
+      <w:r>
+        <w:t xml:space="preserve">. Ownership of the facility was transferred to different companies over the course of operation and in 1993 the plant was acquired by Mulberry Phosphates, Inc., which also owned a mining facility in Mulberry, Florida to the north. In 1997, 54 million gallons of phosphate mining process water from the Mulberry plant spilled into the Alafia River, the second largest tributary to Tampa Bay, killing 1.3 million fishes and impacting 153 hectares of wetland habitat.</w:t>
+      </w:r>
+    </w:p>
+    <w:p>
+      <w:pPr>
+        <w:pStyle w:val="BodyText"/>
+      </w:pPr>
+      <w:r>
+        <w:t xml:space="preserve">The Mulberry corporation filed for bankruptcy in 2001, transferring regulatory oversight of the Piney Point facility to FDEP. Although phosphate production no longer occurred at the site, focus over the next twenty years centered on containment and treatment of wastewater on-site to minimize environmental impacts. Despite these efforts, reduced holding capacities and degraded physical integrity of the holding ponds likely contributed to discharge events to surficial and ground waters. Tropical storm Gabrielle in 2001 produced 13 inches of rain, causing over 10 million gallons of wastewater from the stack to be released into Bishop Harbor, with an estimated 15.4 tons fo nitrogen (pers. comm. D. Eckenrod, USEPA). Species of phytoplankton associated with harmful algal blooms were observed around this time</w:t>
+      </w:r>
+      <w:r>
+        <w:t xml:space="preserve"> </w:t>
+      </w:r>
+      <w:r>
+        <w:t xml:space="preserve">(</w:t>
+      </w:r>
+      <w:hyperlink w:anchor="ref-Garrett11">
+        <w:r>
+          <w:rPr>
+            <w:rStyle w:val="Hyperlink"/>
+          </w:rPr>
+          <w:t xml:space="preserve">Garrett et al., 2011</w:t>
+        </w:r>
+      </w:hyperlink>
+      <w:r>
+        <w:t xml:space="preserve">)</w:t>
+      </w:r>
+      <w:r>
+        <w:t xml:space="preserve">. From November 2003 to October 2004, treated process water from Piney Point was discharged to Bishop Harbor to reduce the likelihood of an uncontrolled spill.</w:t>
+      </w:r>
+      <w:r>
+        <w:t xml:space="preserve"> </w:t>
+      </w:r>
+      <w:hyperlink w:anchor="ref-Switzer11">
+        <w:r>
+          <w:rPr>
+            <w:rStyle w:val="Hyperlink"/>
+          </w:rPr>
+          <w:t xml:space="preserve">Switzer et al.</w:t>
+        </w:r>
+      </w:hyperlink>
+      <w:r>
+        <w:t xml:space="preserve"> </w:t>
+      </w:r>
+      <w:r>
+        <w:t xml:space="preserve">(</w:t>
+      </w:r>
+      <w:hyperlink w:anchor="ref-Switzer11">
+        <w:r>
+          <w:rPr>
+            <w:rStyle w:val="Hyperlink"/>
+          </w:rPr>
+          <w:t xml:space="preserve">2011</w:t>
+        </w:r>
+      </w:hyperlink>
+      <w:r>
+        <w:t xml:space="preserve">)</w:t>
+      </w:r>
+      <w:r>
+        <w:t xml:space="preserve"> </w:t>
+      </w:r>
+      <w:r>
+        <w:t xml:space="preserve">reported minimal impacts to nekton communities, although an increase in macroalgal blooms of</w:t>
+      </w:r>
+      <w:r>
+        <w:t xml:space="preserve"> </w:t>
+      </w:r>
+      <w:r>
+        <w:rPr>
+          <w:iCs/>
+          <w:i/>
+        </w:rPr>
+        <w:t xml:space="preserve">Ulva spp.</w:t>
+      </w:r>
+      <w:r>
+        <w:t xml:space="preserve"> </w:t>
+      </w:r>
+      <w:r>
+        <w:t xml:space="preserve">and</w:t>
+      </w:r>
+      <w:r>
+        <w:t xml:space="preserve"> </w:t>
+      </w:r>
+      <w:r>
+        <w:rPr>
+          <w:iCs/>
+          <w:i/>
+        </w:rPr>
+        <w:t xml:space="preserve">Gracilaria spp.</w:t>
+      </w:r>
+      <w:r>
+        <w:t xml:space="preserve"> </w:t>
+      </w:r>
+      <w:r>
+        <w:t xml:space="preserve">was observed as a potential indication of nutrient eutrophication. Around the same time, 248 million gallons of wastewater from Piney Point were barged 120 miles offshore to the Gulf of Mexico to reduce strain on holding capacity of storage ponds</w:t>
+      </w:r>
+      <w:r>
+        <w:t xml:space="preserve"> </w:t>
+      </w:r>
+      <w:r>
+        <w:t xml:space="preserve">(</w:t>
+      </w:r>
+      <w:hyperlink w:anchor="ref-Hu03">
+        <w:r>
+          <w:rPr>
+            <w:rStyle w:val="Hyperlink"/>
+          </w:rPr>
+          <w:t xml:space="preserve">Hu and Muller-Karger, 2003</w:t>
+        </w:r>
+      </w:hyperlink>
+      <w:r>
+        <w:t xml:space="preserve">)</w:t>
+      </w:r>
+      <w:r>
+        <w:t xml:space="preserve">. Efforts for onsite treatment were also increased during this period to increase pH, remove heavy metals, and reduce nutrient concentrations to minimize impacts of discharge to local areas.</w:t>
+      </w:r>
+    </w:p>
+    <w:p>
+      <w:pPr>
+        <w:pStyle w:val="BodyText"/>
+      </w:pPr>
+      <w:r>
+        <w:t xml:space="preserve">HRK Holdings, LLC (hereafter, HRK) acquired Piney Point in August 2006 through an administrative agreement with FDEP. This agreement transferred responsibility of the site to HRK with the intention that any future uses must protect and be compatible with the integrity of stack closure and long-term care. In 2011, HRK agreed to the storage of 1.5 million cubic yards of dredged material and seawater from Port Manatee to improve shipping capacity at the port (i.e., Berth 12 construction). This material was added to the existing holding pond at Piney Point, further reducing holding capacity leading to an emergency discharge that released 169 million gallons of dredged saltwater slurry and 3.5 tons of nitrogen to Bishop Harbor. The dredging and deposit of slurry at Piney Point continued following structural fortifications to the holding stacks to ensure integrity with additional loadings. HRK maintains ownership and responsibility of the site to present day, with oversight by FDEP.</w:t>
+      </w:r>
+    </w:p>
+    <w:p>
+      <w:pPr>
+        <w:pStyle w:val="BodyText"/>
+      </w:pPr>
+      <w:r>
+        <w:t xml:space="preserve">Discharges from Piney Point did not occur again until 2021. Leakages from a tear in the plastic liner of the southern holding pond (NGS-S) were suspected when water quality samples with a similar conductivity as the wastewater were detected at onsite seepage interceptor drains. The NGS-S holding pond held 480 million gallons of wastewater, as a mixture of remnant process water from phosphate production and seawater from port dredging operations. Water quality measured in NGS-S measured in 2019 were well above baseline conditions typical of surface waters in Tampa Bay (Table (</w:t>
+      </w:r>
+      <w:r>
+        <w:t xml:space="preserve">1</w:t>
+      </w:r>
+      <w:r>
+        <w:t xml:space="preserve">, particularly for total phosphorus (160 mg/L) and total nitrogen (230 mg/L). Due to public safety and property concerns over catastrophic failure of the holding walls, an</w:t>
+      </w:r>
+      <w:r>
+        <w:t xml:space="preserve"> </w:t>
+      </w:r>
+      <w:hyperlink r:id="rId28">
+        <w:r>
+          <w:rPr>
+            <w:rStyle w:val="Hyperlink"/>
+          </w:rPr>
+          <w:t xml:space="preserve">emergency order</w:t>
+        </w:r>
+      </w:hyperlink>
+      <w:r>
+        <w:t xml:space="preserve"> </w:t>
+      </w:r>
+      <w:r>
+        <w:t xml:space="preserve">was issued by FDEP on March 29th for HRK to begin release of wastewater from the stack into Tampa Bay to reduce physical strain on the stacks. Unlike past discharges from the site, HRK was authorized to release wastewater through a stormwater management system (under NPDES permit) that emptied at Port Manatee. This was done with the assumption that backwater habitats (e.g., Bishop Harbor) may be spared the impacts of additional effluent from the site. From March 30th to April 9th, approximately 215 million gallons of wastewater were released to lower Tampa Bay. Over this ten day period, an estimated 205 tons of nitrogen were delivered to the bay, exceeding the annual assimilative nutrient capacity of lower Tampa Bay in a matter of days</w:t>
+      </w:r>
+      <w:r>
+        <w:t xml:space="preserve"> </w:t>
+      </w:r>
+      <w:r>
+        <w:t xml:space="preserve">(</w:t>
+      </w:r>
+      <w:hyperlink w:anchor="ref-tbep03a10">
+        <w:r>
+          <w:rPr>
+            <w:rStyle w:val="Hyperlink"/>
+          </w:rPr>
+          <w:t xml:space="preserve">Tampa Bay Nitrogen Management Consortium, 2010</w:t>
+        </w:r>
+      </w:hyperlink>
+      <w:r>
+        <w:t xml:space="preserve">)</w:t>
+      </w:r>
+      <w:r>
+        <w:t xml:space="preserve">.</w:t>
+      </w:r>
+    </w:p>
+    <w:bookmarkEnd w:id="30"/>
+    <w:bookmarkStart w:id="33" w:name="response-to-the-emergency-discharge"/>
+    <w:p>
+      <w:pPr>
+        <w:pStyle w:val="Heading2"/>
+      </w:pPr>
+      <w:r>
+        <w:t xml:space="preserve">Response to the emergency discharge</w:t>
       </w:r>
     </w:p>
     <w:p>
@@ -1106,7 +1343,7 @@
       <w:r>
         <w:t xml:space="preserve"> </w:t>
       </w:r>
-      <w:hyperlink r:id="rId30">
+      <w:hyperlink r:id="rId31">
         <w:r>
           <w:rPr>
             <w:rStyle w:val="Hyperlink"/>
@@ -1120,7 +1357,7 @@
       <w:r>
         <w:t xml:space="preserve"> </w:t>
       </w:r>
-      <w:hyperlink r:id="rId31">
+      <w:hyperlink r:id="rId32">
         <w:r>
           <w:rPr>
             <w:rStyle w:val="Hyperlink"/>
@@ -1240,8 +1477,9 @@
         <w:t xml:space="preserve">= 0.05) was considered a significant difference between months.</w:t>
       </w:r>
     </w:p>
-    <w:bookmarkEnd w:id="32"/>
-    <w:bookmarkStart w:id="33" w:name="results"/>
+    <w:bookmarkEnd w:id="33"/>
+    <w:bookmarkEnd w:id="34"/>
+    <w:bookmarkStart w:id="35" w:name="results"/>
     <w:p>
       <w:pPr>
         <w:pStyle w:val="Heading1"/>
@@ -1700,8 +1938,8 @@
         <w:t xml:space="preserve">red algae biomass.</w:t>
       </w:r>
     </w:p>
-    <w:bookmarkEnd w:id="33"/>
-    <w:bookmarkStart w:id="35" w:name="discussion"/>
+    <w:bookmarkEnd w:id="35"/>
+    <w:bookmarkStart w:id="37" w:name="discussion"/>
     <w:p>
       <w:pPr>
         <w:pStyle w:val="Heading1"/>
@@ -1758,7 +1996,7 @@
       <w:r>
         <w:t xml:space="preserve"> </w:t>
       </w:r>
-      <w:hyperlink r:id="rId34">
+      <w:hyperlink r:id="rId36">
         <w:r>
           <w:rPr>
             <w:rStyle w:val="Hyperlink"/>
@@ -1788,6 +2026,18 @@
         <w:pStyle w:val="Compact"/>
       </w:pPr>
       <w:r>
+        <w:t xml:space="preserve">Long-term closure plan? NGS-N is treated with spray evaporation system, but concentrations of TN/TP higher than NGS-S (see EO)/</w:t>
+      </w:r>
+    </w:p>
+    <w:p>
+      <w:pPr>
+        <w:numPr>
+          <w:ilvl w:val="0"/>
+          <w:numId w:val="1003"/>
+        </w:numPr>
+        <w:pStyle w:val="Compact"/>
+      </w:pPr>
+      <w:r>
         <w:t xml:space="preserve">Potential long-term impacts TBD</w:t>
       </w:r>
     </w:p>
@@ -1835,8 +2085,8 @@
         <w:t xml:space="preserve">Risk of decline (IRL ex.), regression of past progress</w:t>
       </w:r>
     </w:p>
-    <w:bookmarkEnd w:id="35"/>
-    <w:bookmarkStart w:id="36" w:name="acknowledgments"/>
+    <w:bookmarkEnd w:id="37"/>
+    <w:bookmarkStart w:id="38" w:name="acknowledgments"/>
     <w:p>
       <w:pPr>
         <w:pStyle w:val="Heading1"/>
@@ -1845,8 +2095,8 @@
         <w:t xml:space="preserve">Acknowledgments</w:t>
       </w:r>
     </w:p>
-    <w:bookmarkEnd w:id="36"/>
-    <w:bookmarkStart w:id="48" w:name="figures"/>
+    <w:bookmarkEnd w:id="38"/>
+    <w:bookmarkStart w:id="50" w:name="figures"/>
     <w:p>
       <w:pPr>
         <w:pStyle w:val="Heading1"/>
@@ -1875,7 +2125,7 @@
                     </pic:cNvPicPr>
                   </pic:nvPicPr>
                   <pic:blipFill>
-                    <a:blip r:embed="rId37"/>
+                    <a:blip r:embed="rId39"/>
                     <a:stretch>
                       <a:fillRect/>
                     </a:stretch>
@@ -1930,7 +2180,7 @@
                     </pic:cNvPicPr>
                   </pic:nvPicPr>
                   <pic:blipFill>
-                    <a:blip r:embed="rId38"/>
+                    <a:blip r:embed="rId40"/>
                     <a:stretch>
                       <a:fillRect/>
                     </a:stretch>
@@ -1985,7 +2235,7 @@
                     </pic:cNvPicPr>
                   </pic:nvPicPr>
                   <pic:blipFill>
-                    <a:blip r:embed="rId39"/>
+                    <a:blip r:embed="rId41"/>
                     <a:stretch>
                       <a:fillRect/>
                     </a:stretch>
@@ -2040,7 +2290,7 @@
                     </pic:cNvPicPr>
                   </pic:nvPicPr>
                   <pic:blipFill>
-                    <a:blip r:embed="rId40"/>
+                    <a:blip r:embed="rId42"/>
                     <a:stretch>
                       <a:fillRect/>
                     </a:stretch>
@@ -2104,7 +2354,7 @@
                     </pic:cNvPicPr>
                   </pic:nvPicPr>
                   <pic:blipFill>
-                    <a:blip r:embed="rId41"/>
+                    <a:blip r:embed="rId43"/>
                     <a:stretch>
                       <a:fillRect/>
                     </a:stretch>
@@ -2182,7 +2432,7 @@
                     </pic:cNvPicPr>
                   </pic:nvPicPr>
                   <pic:blipFill>
-                    <a:blip r:embed="rId42"/>
+                    <a:blip r:embed="rId44"/>
                     <a:stretch>
                       <a:fillRect/>
                     </a:stretch>
@@ -2273,7 +2523,7 @@
                     </pic:cNvPicPr>
                   </pic:nvPicPr>
                   <pic:blipFill>
-                    <a:blip r:embed="rId43"/>
+                    <a:blip r:embed="rId45"/>
                     <a:stretch>
                       <a:fillRect/>
                     </a:stretch>
@@ -2349,7 +2599,7 @@
                     </pic:cNvPicPr>
                   </pic:nvPicPr>
                   <pic:blipFill>
-                    <a:blip r:embed="rId44"/>
+                    <a:blip r:embed="rId46"/>
                     <a:stretch>
                       <a:fillRect/>
                     </a:stretch>
@@ -2427,7 +2677,7 @@
                     </pic:cNvPicPr>
                   </pic:nvPicPr>
                   <pic:blipFill>
-                    <a:blip r:embed="rId45"/>
+                    <a:blip r:embed="rId47"/>
                     <a:stretch>
                       <a:fillRect/>
                     </a:stretch>
@@ -2496,7 +2746,7 @@
       <w:r>
         <w:t xml:space="preserve"> </w:t>
       </w:r>
-      <w:hyperlink r:id="rId46">
+      <w:hyperlink r:id="rId48">
         <w:r>
           <w:rPr>
             <w:rStyle w:val="Hyperlink"/>
@@ -2523,7 +2773,7 @@
       <w:r>
         <w:t xml:space="preserve">(</w:t>
       </w:r>
-      <w:hyperlink r:id="rId47">
+      <w:hyperlink r:id="rId49">
         <w:r>
           <w:rPr>
             <w:rStyle w:val="Hyperlink"/>
@@ -2535,8 +2785,8 @@
         <w:t xml:space="preserve">).</w:t>
       </w:r>
     </w:p>
-    <w:bookmarkEnd w:id="48"/>
-    <w:bookmarkStart w:id="49" w:name="tables"/>
+    <w:bookmarkEnd w:id="50"/>
+    <w:bookmarkStart w:id="51" w:name="tables"/>
     <w:p>
       <w:pPr>
         <w:pStyle w:val="Heading1"/>
@@ -11036,8 +11286,8 @@
         </w:tc>
       </w:tr>
     </w:tbl>
-    <w:bookmarkEnd w:id="49"/>
-    <w:bookmarkStart w:id="99" w:name="references"/>
+    <w:bookmarkEnd w:id="51"/>
+    <w:bookmarkStart w:id="104" w:name="references"/>
     <w:p>
       <w:pPr>
         <w:pStyle w:val="Heading1"/>
@@ -11046,8 +11296,8 @@
         <w:t xml:space="preserve">References</w:t>
       </w:r>
     </w:p>
-    <w:bookmarkStart w:id="98" w:name="refs"/>
-    <w:bookmarkStart w:id="51" w:name="ref-Beck18"/>
+    <w:bookmarkStart w:id="103" w:name="refs"/>
+    <w:bookmarkStart w:id="53" w:name="ref-Beck18"/>
     <w:p>
       <w:pPr>
         <w:pStyle w:val="Bibliography"/>
@@ -11076,7 +11326,7 @@
       <w:r>
         <w:t xml:space="preserve"> </w:t>
       </w:r>
-      <w:hyperlink r:id="rId50">
+      <w:hyperlink r:id="rId52">
         <w:r>
           <w:rPr>
             <w:rStyle w:val="Hyperlink"/>
@@ -11085,8 +11335,8 @@
         </w:r>
       </w:hyperlink>
     </w:p>
-    <w:bookmarkEnd w:id="51"/>
-    <w:bookmarkStart w:id="53" w:name="ref-Beck18g"/>
+    <w:bookmarkEnd w:id="53"/>
+    <w:bookmarkStart w:id="55" w:name="ref-Beck18g"/>
     <w:p>
       <w:pPr>
         <w:pStyle w:val="Bibliography"/>
@@ -11097,7 +11347,7 @@
       <w:r>
         <w:t xml:space="preserve"> </w:t>
       </w:r>
-      <w:hyperlink r:id="rId52">
+      <w:hyperlink r:id="rId54">
         <w:r>
           <w:rPr>
             <w:rStyle w:val="Hyperlink"/>
@@ -11106,8 +11356,8 @@
         </w:r>
       </w:hyperlink>
     </w:p>
-    <w:bookmarkEnd w:id="53"/>
-    <w:bookmarkStart w:id="54" w:name="ref-Burke17"/>
+    <w:bookmarkEnd w:id="55"/>
+    <w:bookmarkStart w:id="56" w:name="ref-Burke17"/>
     <w:p>
       <w:pPr>
         <w:pStyle w:val="Bibliography"/>
@@ -11128,8 +11378,8 @@
         <w:t xml:space="preserve">(No. 10b-17). Tampa Bay Estuary Program, St. Petersburg, Florida.</w:t>
       </w:r>
     </w:p>
-    <w:bookmarkEnd w:id="54"/>
-    <w:bookmarkStart w:id="56" w:name="ref-Burnett01"/>
+    <w:bookmarkEnd w:id="56"/>
+    <w:bookmarkStart w:id="58" w:name="ref-Burnett01"/>
     <w:p>
       <w:pPr>
         <w:pStyle w:val="Bibliography"/>
@@ -11140,7 +11390,7 @@
       <w:r>
         <w:t xml:space="preserve"> </w:t>
       </w:r>
-      <w:hyperlink r:id="rId55">
+      <w:hyperlink r:id="rId57">
         <w:r>
           <w:rPr>
             <w:rStyle w:val="Hyperlink"/>
@@ -11149,8 +11399,8 @@
         </w:r>
       </w:hyperlink>
     </w:p>
-    <w:bookmarkEnd w:id="56"/>
-    <w:bookmarkStart w:id="57" w:name="ref-Dixon95"/>
+    <w:bookmarkEnd w:id="58"/>
+    <w:bookmarkStart w:id="59" w:name="ref-Dixon95"/>
     <w:p>
       <w:pPr>
         <w:pStyle w:val="Bibliography"/>
@@ -11202,8 +11452,8 @@
         <w:t xml:space="preserve">lorida. Number 425, Mote Marine Lab, Sarasota, Florida.</w:t>
       </w:r>
     </w:p>
-    <w:bookmarkEnd w:id="57"/>
-    <w:bookmarkStart w:id="59" w:name="ref-elzrelli15"/>
+    <w:bookmarkEnd w:id="59"/>
+    <w:bookmarkStart w:id="61" w:name="ref-elzrelli15"/>
     <w:p>
       <w:pPr>
         <w:pStyle w:val="Bibliography"/>
@@ -11250,7 +11500,7 @@
       <w:r>
         <w:t xml:space="preserve"> </w:t>
       </w:r>
-      <w:hyperlink r:id="rId58">
+      <w:hyperlink r:id="rId60">
         <w:r>
           <w:rPr>
             <w:rStyle w:val="Hyperlink"/>
@@ -11259,8 +11509,8 @@
         </w:r>
       </w:hyperlink>
     </w:p>
-    <w:bookmarkEnd w:id="59"/>
-    <w:bookmarkStart w:id="61" w:name="ref-Garrett11"/>
+    <w:bookmarkEnd w:id="61"/>
+    <w:bookmarkStart w:id="63" w:name="ref-Garrett11"/>
     <w:p>
       <w:pPr>
         <w:pStyle w:val="Bibliography"/>
@@ -11271,7 +11521,7 @@
       <w:r>
         <w:t xml:space="preserve"> </w:t>
       </w:r>
-      <w:hyperlink r:id="rId60">
+      <w:hyperlink r:id="rId62">
         <w:r>
           <w:rPr>
             <w:rStyle w:val="Hyperlink"/>
@@ -11280,8 +11530,8 @@
         </w:r>
       </w:hyperlink>
     </w:p>
-    <w:bookmarkEnd w:id="61"/>
-    <w:bookmarkStart w:id="63" w:name="ref-Greening06"/>
+    <w:bookmarkEnd w:id="63"/>
+    <w:bookmarkStart w:id="65" w:name="ref-Greening06"/>
     <w:p>
       <w:pPr>
         <w:pStyle w:val="Bibliography"/>
@@ -11328,7 +11578,7 @@
       <w:r>
         <w:t xml:space="preserve"> </w:t>
       </w:r>
-      <w:hyperlink r:id="rId62">
+      <w:hyperlink r:id="rId64">
         <w:r>
           <w:rPr>
             <w:rStyle w:val="Hyperlink"/>
@@ -11337,8 +11587,8 @@
         </w:r>
       </w:hyperlink>
     </w:p>
-    <w:bookmarkEnd w:id="63"/>
-    <w:bookmarkStart w:id="64" w:name="ref-Greening16"/>
+    <w:bookmarkEnd w:id="65"/>
+    <w:bookmarkStart w:id="66" w:name="ref-Greening16"/>
     <w:p>
       <w:pPr>
         <w:pStyle w:val="Bibliography"/>
@@ -11380,8 +11630,8 @@
         <w:t xml:space="preserve">), in: Finlayson, C.M., Milton, G.R., Prentice, R.C., Davidson, N.C. (Eds.), The Wetland Book. Springer, Berlin, Germany, pp. 1–12.</w:t>
       </w:r>
     </w:p>
-    <w:bookmarkEnd w:id="64"/>
-    <w:bookmarkStart w:id="66" w:name="ref-Greening14"/>
+    <w:bookmarkEnd w:id="66"/>
+    <w:bookmarkStart w:id="68" w:name="ref-Greening14"/>
     <w:p>
       <w:pPr>
         <w:pStyle w:val="Bibliography"/>
@@ -11401,7 +11651,7 @@
       <w:r>
         <w:t xml:space="preserve"> </w:t>
       </w:r>
-      <w:hyperlink r:id="rId65">
+      <w:hyperlink r:id="rId67">
         <w:r>
           <w:rPr>
             <w:rStyle w:val="Hyperlink"/>
@@ -11410,8 +11660,8 @@
         </w:r>
       </w:hyperlink>
     </w:p>
-    <w:bookmarkEnd w:id="66"/>
-    <w:bookmarkStart w:id="67" w:name="ref-Henderson04"/>
+    <w:bookmarkEnd w:id="68"/>
+    <w:bookmarkStart w:id="69" w:name="ref-Henderson04"/>
     <w:p>
       <w:pPr>
         <w:pStyle w:val="Bibliography"/>
@@ -11436,38 +11686,38 @@
       </w:r>
       <w:r>
         <w:t xml:space="preserve">oint phosphate plant: An environmental analysis.</w:t>
-      </w:r>
-    </w:p>
-    <w:bookmarkEnd w:id="67"/>
-    <w:bookmarkStart w:id="68" w:name="ref-Hollander13"/>
-    <w:p>
-      <w:pPr>
-        <w:pStyle w:val="Bibliography"/>
-      </w:pPr>
-      <w:r>
-        <w:t xml:space="preserve">Hollander, M., Wolfe, D.A., Chicken, E., 2013. Nonparametric statistical methods. John Wiley &amp; Sons.</w:t>
-      </w:r>
-    </w:p>
-    <w:bookmarkEnd w:id="68"/>
-    <w:bookmarkStart w:id="69" w:name="ref-Holm79"/>
-    <w:p>
-      <w:pPr>
-        <w:pStyle w:val="Bibliography"/>
-      </w:pPr>
-      <w:r>
-        <w:t xml:space="preserve">Holm, S., 1979. A simple sequentially rejective multiple test procedure. Scandinavian journal of statistics 65–70.</w:t>
       </w:r>
     </w:p>
     <w:bookmarkEnd w:id="69"/>
-    <w:bookmarkStart w:id="71" w:name="ref-Howarth06"/>
+    <w:bookmarkStart w:id="70" w:name="ref-Hollander13"/>
     <w:p>
       <w:pPr>
         <w:pStyle w:val="Bibliography"/>
       </w:pPr>
       <w:r>
+        <w:t xml:space="preserve">Hollander, M., Wolfe, D.A., Chicken, E., 2013. Nonparametric statistical methods. John Wiley &amp; Sons.</w:t>
+      </w:r>
+    </w:p>
+    <w:bookmarkEnd w:id="70"/>
+    <w:bookmarkStart w:id="71" w:name="ref-Holm79"/>
+    <w:p>
+      <w:pPr>
+        <w:pStyle w:val="Bibliography"/>
+      </w:pPr>
+      <w:r>
+        <w:t xml:space="preserve">Holm, S., 1979. A simple sequentially rejective multiple test procedure. Scandinavian journal of statistics 65–70.</w:t>
+      </w:r>
+    </w:p>
+    <w:bookmarkEnd w:id="71"/>
+    <w:bookmarkStart w:id="73" w:name="ref-Howarth06"/>
+    <w:p>
+      <w:pPr>
+        <w:pStyle w:val="Bibliography"/>
+      </w:pPr>
+      <w:r>
         <w:t xml:space="preserve">Howarth, R.W., Marino, R., 2006. Nitrogen as the limiting nutrient for eutrophication in coastal marine ecosystems: Evolving views over three decades. Limnology and oceanography 51, 364–376. https://doi.org/</w:t>
       </w:r>
-      <w:hyperlink r:id="rId70">
+      <w:hyperlink r:id="rId72">
         <w:r>
           <w:rPr>
             <w:rStyle w:val="Hyperlink"/>
@@ -11476,19 +11726,62 @@
         </w:r>
       </w:hyperlink>
     </w:p>
-    <w:bookmarkEnd w:id="71"/>
-    <w:bookmarkStart w:id="73" w:name="ref-Hudson11"/>
+    <w:bookmarkEnd w:id="73"/>
+    <w:bookmarkStart w:id="74" w:name="ref-Hu03"/>
     <w:p>
       <w:pPr>
         <w:pStyle w:val="Bibliography"/>
       </w:pPr>
       <w:r>
+        <w:t xml:space="preserve">Hu, C., Muller-Karger, F.E., 2003. Satellite monitoring of the</w:t>
+      </w:r>
+      <w:r>
+        <w:t xml:space="preserve"> </w:t>
+      </w:r>
+      <w:r>
+        <w:t xml:space="preserve">FDEP</w:t>
+      </w:r>
+      <w:r>
+        <w:t xml:space="preserve"> </w:t>
+      </w:r>
+      <w:r>
+        <w:t xml:space="preserve">G</w:t>
+      </w:r>
+      <w:r>
+        <w:t xml:space="preserve">ulf dispersal of the</w:t>
+      </w:r>
+      <w:r>
+        <w:t xml:space="preserve"> </w:t>
+      </w:r>
+      <w:r>
+        <w:t xml:space="preserve">P</w:t>
+      </w:r>
+      <w:r>
+        <w:t xml:space="preserve">iney</w:t>
+      </w:r>
+      <w:r>
+        <w:t xml:space="preserve"> </w:t>
+      </w:r>
+      <w:r>
+        <w:t xml:space="preserve">P</w:t>
+      </w:r>
+      <w:r>
+        <w:t xml:space="preserve">oint treated wastewater. University of South Florida, Institute for Marine Remote Sensing, St. Petersburg, Florida.</w:t>
+      </w:r>
+    </w:p>
+    <w:bookmarkEnd w:id="74"/>
+    <w:bookmarkStart w:id="76" w:name="ref-Hudson11"/>
+    <w:p>
+      <w:pPr>
+        <w:pStyle w:val="Bibliography"/>
+      </w:pPr>
+      <w:r>
         <w:t xml:space="preserve">Hudson-Edwards, K.A., Jamieson, H.E., Lottermoser, B.G., 2011. Mine wastes: Past, present, future. Elements 7, 375–380.</w:t>
       </w:r>
       <w:r>
         <w:t xml:space="preserve"> </w:t>
       </w:r>
-      <w:hyperlink r:id="rId72">
+      <w:hyperlink r:id="rId75">
         <w:r>
           <w:rPr>
             <w:rStyle w:val="Hyperlink"/>
@@ -11497,8 +11790,8 @@
         </w:r>
       </w:hyperlink>
     </w:p>
-    <w:bookmarkEnd w:id="73"/>
-    <w:bookmarkStart w:id="74" w:name="ref-Janicki96"/>
+    <w:bookmarkEnd w:id="76"/>
+    <w:bookmarkStart w:id="77" w:name="ref-Janicki96"/>
     <w:p>
       <w:pPr>
         <w:pStyle w:val="Bibliography"/>
@@ -11525,8 +11818,8 @@
         <w:t xml:space="preserve">ay estuary: An empirically based approach to setting management targets (No. 06-96). Tampa Bay National Estuary Program, St. Petersburg, Florida.</w:t>
       </w:r>
     </w:p>
-    <w:bookmarkEnd w:id="74"/>
-    <w:bookmarkStart w:id="75" w:name="ref-Janicki17"/>
+    <w:bookmarkEnd w:id="77"/>
+    <w:bookmarkStart w:id="78" w:name="ref-Janicki17"/>
     <w:p>
       <w:pPr>
         <w:pStyle w:val="Bibliography"/>
@@ -11562,8 +11855,8 @@
         <w:t xml:space="preserve">lorida: 2012-2016 (No. 04-17). Tampa Bay Estuary Program, St. Petersburg, Florida.</w:t>
       </w:r>
     </w:p>
-    <w:bookmarkEnd w:id="75"/>
-    <w:bookmarkStart w:id="76" w:name="ref-Janicki08"/>
+    <w:bookmarkEnd w:id="78"/>
+    <w:bookmarkStart w:id="79" w:name="ref-Janicki08"/>
     <w:p>
       <w:pPr>
         <w:pStyle w:val="Bibliography"/>
@@ -11572,8 +11865,8 @@
         <w:t xml:space="preserve">Janicki Environmental, Inc., 2008. Estimation of nitrogen loading from residential irrigation. Tampa Bay Estuary Program, St. Petersburg, Florida.</w:t>
       </w:r>
     </w:p>
-    <w:bookmarkEnd w:id="76"/>
-    <w:bookmarkStart w:id="77" w:name="ref-Kenworthy96"/>
+    <w:bookmarkEnd w:id="79"/>
+    <w:bookmarkStart w:id="80" w:name="ref-Kenworthy96"/>
     <w:p>
       <w:pPr>
         <w:pStyle w:val="Bibliography"/>
@@ -11614,8 +11907,8 @@
         <w:t xml:space="preserve">derived from the relationship between diffuse light attenuation and maximum depth distribution. Estuaries 19, 740–750.</w:t>
       </w:r>
     </w:p>
-    <w:bookmarkEnd w:id="77"/>
-    <w:bookmarkStart w:id="78" w:name="ref-Ohara17"/>
+    <w:bookmarkEnd w:id="80"/>
+    <w:bookmarkStart w:id="81" w:name="ref-Ohara17"/>
     <w:p>
       <w:pPr>
         <w:pStyle w:val="Bibliography"/>
@@ -11642,8 +11935,8 @@
         <w:t xml:space="preserve">ay (No. 10-17). Tampa Bay Estuary Program, St. Petersburg, Florida.</w:t>
       </w:r>
     </w:p>
-    <w:bookmarkEnd w:id="78"/>
-    <w:bookmarkStart w:id="80" w:name="ref-Nixon95"/>
+    <w:bookmarkEnd w:id="81"/>
+    <w:bookmarkStart w:id="83" w:name="ref-Nixon95"/>
     <w:p>
       <w:pPr>
         <w:pStyle w:val="Bibliography"/>
@@ -11654,7 +11947,7 @@
       <w:r>
         <w:t xml:space="preserve"> </w:t>
       </w:r>
-      <w:hyperlink r:id="rId79">
+      <w:hyperlink r:id="rId82">
         <w:r>
           <w:rPr>
             <w:rStyle w:val="Hyperlink"/>
@@ -11663,8 +11956,8 @@
         </w:r>
       </w:hyperlink>
     </w:p>
-    <w:bookmarkEnd w:id="80"/>
-    <w:bookmarkStart w:id="81" w:name="ref-Parker12"/>
+    <w:bookmarkEnd w:id="83"/>
+    <w:bookmarkStart w:id="84" w:name="ref-Parker12"/>
     <w:p>
       <w:pPr>
         <w:pStyle w:val="Bibliography"/>
@@ -11700,8 +11993,8 @@
         <w:t xml:space="preserve">stuary. Estuarine, Coastal, and Shelf Science 104, 91–101.</w:t>
       </w:r>
     </w:p>
-    <w:bookmarkEnd w:id="81"/>
-    <w:bookmarkStart w:id="83" w:name="ref-Perez16"/>
+    <w:bookmarkEnd w:id="84"/>
+    <w:bookmarkStart w:id="86" w:name="ref-Perez16"/>
     <w:p>
       <w:pPr>
         <w:pStyle w:val="Bibliography"/>
@@ -11712,7 +12005,7 @@
       <w:r>
         <w:t xml:space="preserve"> </w:t>
       </w:r>
-      <w:hyperlink r:id="rId82">
+      <w:hyperlink r:id="rId85">
         <w:r>
           <w:rPr>
             <w:rStyle w:val="Hyperlink"/>
@@ -11721,8 +12014,8 @@
         </w:r>
       </w:hyperlink>
     </w:p>
-    <w:bookmarkEnd w:id="83"/>
-    <w:bookmarkStart w:id="85" w:name="ref-Perez10"/>
+    <w:bookmarkEnd w:id="86"/>
+    <w:bookmarkStart w:id="88" w:name="ref-Perez10"/>
     <w:p>
       <w:pPr>
         <w:pStyle w:val="Bibliography"/>
@@ -11748,7 +12041,7 @@
       <w:r>
         <w:t xml:space="preserve"> </w:t>
       </w:r>
-      <w:hyperlink r:id="rId84">
+      <w:hyperlink r:id="rId87">
         <w:r>
           <w:rPr>
             <w:rStyle w:val="Hyperlink"/>
@@ -11757,8 +12050,8 @@
         </w:r>
       </w:hyperlink>
     </w:p>
-    <w:bookmarkEnd w:id="85"/>
-    <w:bookmarkStart w:id="87" w:name="ref-Poor13"/>
+    <w:bookmarkEnd w:id="88"/>
+    <w:bookmarkStart w:id="90" w:name="ref-Poor13"/>
     <w:p>
       <w:pPr>
         <w:pStyle w:val="Bibliography"/>
@@ -11778,7 +12071,7 @@
       <w:r>
         <w:t xml:space="preserve"> </w:t>
       </w:r>
-      <w:hyperlink r:id="rId86">
+      <w:hyperlink r:id="rId89">
         <w:r>
           <w:rPr>
             <w:rStyle w:val="Hyperlink"/>
@@ -11787,8 +12080,8 @@
         </w:r>
       </w:hyperlink>
     </w:p>
-    <w:bookmarkEnd w:id="87"/>
-    <w:bookmarkStart w:id="89" w:name="ref-Sanders13"/>
+    <w:bookmarkEnd w:id="90"/>
+    <w:bookmarkStart w:id="92" w:name="ref-Sanders13"/>
     <w:p>
       <w:pPr>
         <w:pStyle w:val="Bibliography"/>
@@ -11799,7 +12092,7 @@
       <w:r>
         <w:t xml:space="preserve"> </w:t>
       </w:r>
-      <w:hyperlink r:id="rId88">
+      <w:hyperlink r:id="rId91">
         <w:r>
           <w:rPr>
             <w:rStyle w:val="Hyperlink"/>
@@ -11808,8 +12101,8 @@
         </w:r>
       </w:hyperlink>
     </w:p>
-    <w:bookmarkEnd w:id="89"/>
-    <w:bookmarkStart w:id="91" w:name="ref-Sherwood14"/>
+    <w:bookmarkEnd w:id="92"/>
+    <w:bookmarkStart w:id="94" w:name="ref-Sherwood14"/>
     <w:p>
       <w:pPr>
         <w:pStyle w:val="Bibliography"/>
@@ -11838,7 +12131,7 @@
       <w:r>
         <w:t xml:space="preserve"> </w:t>
       </w:r>
-      <w:hyperlink r:id="rId90">
+      <w:hyperlink r:id="rId93">
         <w:r>
           <w:rPr>
             <w:rStyle w:val="Hyperlink"/>
@@ -11847,8 +12140,8 @@
         </w:r>
       </w:hyperlink>
     </w:p>
-    <w:bookmarkEnd w:id="91"/>
-    <w:bookmarkStart w:id="93" w:name="ref-Sherwood17"/>
+    <w:bookmarkEnd w:id="94"/>
+    <w:bookmarkStart w:id="96" w:name="ref-Sherwood17"/>
     <w:p>
       <w:pPr>
         <w:pStyle w:val="Bibliography"/>
@@ -11868,7 +12161,7 @@
       <w:r>
         <w:t xml:space="preserve"> </w:t>
       </w:r>
-      <w:hyperlink r:id="rId92">
+      <w:hyperlink r:id="rId95">
         <w:r>
           <w:rPr>
             <w:rStyle w:val="Hyperlink"/>
@@ -11877,19 +12170,51 @@
         </w:r>
       </w:hyperlink>
     </w:p>
-    <w:bookmarkEnd w:id="93"/>
-    <w:bookmarkStart w:id="95" w:name="ref-Tayibi09"/>
+    <w:bookmarkEnd w:id="96"/>
+    <w:bookmarkStart w:id="97" w:name="ref-Switzer11"/>
     <w:p>
       <w:pPr>
         <w:pStyle w:val="Bibliography"/>
       </w:pPr>
       <w:r>
+        <w:t xml:space="preserve">Switzer, T.S., Tyler-Jedlund, A.J., Rogers, K.R., Grier, H., McMichael Jr, R.H., Fox, S., 2011. Response of estuarine nekton to the regulated discharge of treated phosphate-production process water. Florida Fish; Wildlife Conservation Commission, Fish; Wildlife Research Institute, St. Petersburg, Florida.</w:t>
+      </w:r>
+    </w:p>
+    <w:bookmarkEnd w:id="97"/>
+    <w:bookmarkStart w:id="98" w:name="ref-tbep03a10"/>
+    <w:p>
+      <w:pPr>
+        <w:pStyle w:val="Bibliography"/>
+      </w:pPr>
+      <w:r>
+        <w:t xml:space="preserve">Tampa Bay Nitrogen Management Consortium, 2010.</w:t>
+      </w:r>
+      <w:r>
+        <w:t xml:space="preserve"> </w:t>
+      </w:r>
+      <w:r>
+        <w:t xml:space="preserve">2009 Reasonable Assurance Addendum: Allocation and Assessment Report: Appendix B</w:t>
+      </w:r>
+      <w:r>
+        <w:t xml:space="preserve"> </w:t>
+      </w:r>
+      <w:r>
+        <w:t xml:space="preserve">(No. 03a-10). Tampa Bay Estuary Program, St. Petersburg, Florida.</w:t>
+      </w:r>
+    </w:p>
+    <w:bookmarkEnd w:id="98"/>
+    <w:bookmarkStart w:id="100" w:name="ref-Tayibi09"/>
+    <w:p>
+      <w:pPr>
+        <w:pStyle w:val="Bibliography"/>
+      </w:pPr>
+      <w:r>
         <w:t xml:space="preserve">Tayibi, H., Choura, M., López, F.A., Alguacil, F.J., López-Delgado, A., 2009. Environmental impact and management of phosphogypsum. Journal of Environmental Management 90, 2377–2386.</w:t>
       </w:r>
       <w:r>
         <w:t xml:space="preserve"> </w:t>
       </w:r>
-      <w:hyperlink r:id="rId94">
+      <w:hyperlink r:id="rId99">
         <w:r>
           <w:rPr>
             <w:rStyle w:val="Hyperlink"/>
@@ -11898,8 +12223,8 @@
         </w:r>
       </w:hyperlink>
     </w:p>
-    <w:bookmarkEnd w:id="95"/>
-    <w:bookmarkStart w:id="97" w:name="ref-Tomasko20"/>
+    <w:bookmarkEnd w:id="100"/>
+    <w:bookmarkStart w:id="102" w:name="ref-Tomasko20"/>
     <w:p>
       <w:pPr>
         <w:pStyle w:val="Bibliography"/>
@@ -11952,7 +12277,7 @@
       <w:r>
         <w:t xml:space="preserve"> </w:t>
       </w:r>
-      <w:hyperlink r:id="rId96">
+      <w:hyperlink r:id="rId101">
         <w:r>
           <w:rPr>
             <w:rStyle w:val="Hyperlink"/>
@@ -11961,9 +12286,9 @@
         </w:r>
       </w:hyperlink>
     </w:p>
-    <w:bookmarkEnd w:id="97"/>
-    <w:bookmarkEnd w:id="98"/>
-    <w:bookmarkEnd w:id="99"/>
+    <w:bookmarkEnd w:id="102"/>
+    <w:bookmarkEnd w:id="103"/>
+    <w:bookmarkEnd w:id="104"/>
     <w:sectPr>
       <w:footerReference w:type="default" r:id="rId9"/>
       <w:pgSz w:w="12240" w:h="15840"/>

</xml_diff>

<commit_message>
working on methods, data sources
</commit_message>
<xml_diff>
--- a/manu-draft.docx
+++ b/manu-draft.docx
@@ -281,7 +281,7 @@
         <w:pStyle w:val="FirstParagraph"/>
       </w:pPr>
       <w:r>
-        <w:t xml:space="preserve">Last manuscript build 2021-08-20 16:48:56</w:t>
+        <w:t xml:space="preserve">Last manuscript build 2021-08-20 17:31:34</w:t>
       </w:r>
     </w:p>
     <w:bookmarkStart w:id="26" w:name="abstract"/>
@@ -1096,11 +1096,11 @@
         <w:pStyle w:val="BodyText"/>
       </w:pPr>
       <w:r>
-        <w:t xml:space="preserve">This paper provides an initial assessment of environmental conditions in Tampa Bay over five months following the recent release of 215 million gallons of legacy phosphate mining wastewater in April, 2021. The goal is to describe the results of monitoring data of surface waters collected in response to the discharge event to assess deviation of current conditions relative to long-term, seasonal records of water quality, phytoplankton, seagrass, benthic, and nekton datasets available for the region. We provide a brief overview of the history of the Piney Point facility, including past wastewater releases and impacts observed in Tampa Bay. A timeline of events in 2021 is also provided, which is supported by the results from 2021 response-based monitoring of conditions in and around Piney Point. The results of this study provide an initial documentation of impacts to the natural resources of Tampa Bay that can be used to inform long-term assessments of acute wastewater discharge events on the environmental quality of the region. We focus primarily on the perspective of the Tampa Bay Estuary Program in its role in coordinating monitoring and evaluating short-term impacts, particularly in the context of long-term management goals that leverage resources from existing partnerships among local resource management institutions.</w:t>
+        <w:t xml:space="preserve">This paper provides an initial assessment of environmental conditions in Tampa Bay over five months following the recent release of 215 million gallons of legacy phosphate mining wastewater in April, 2021. The goal is to describe the results of monitoring data of surface waters collected in response to the discharge event to assess deviation of current conditions relative to long-term, seasonal records of water quality, phytoplankton, and seagrass/macroalgae datasets available for the region. We provide a brief overview of the history of the Piney Point facility, including past wastewater releases and impacts observed in Tampa Bay. A timeline of events in 2021 is also provided, which is supported by the results from 2021 response-based monitoring of conditions in and around Piney Point. The results of this study provide an initial documentation of impacts to the natural resources of Tampa Bay that can be used to inform long-term assessments of acute wastewater discharge events on the environmental quality of the region. We focus primarily on the perspective of the Tampa Bay Estuary Program in its role in coordinating monitoring and evaluating short-term impacts, particularly in the context of long-term management goals that leverage resources from existing partnerships among local resource management institutions.</w:t>
       </w:r>
     </w:p>
     <w:bookmarkEnd w:id="29"/>
-    <w:bookmarkStart w:id="34" w:name="methods"/>
+    <w:bookmarkStart w:id="38" w:name="methods"/>
     <w:p>
       <w:pPr>
         <w:pStyle w:val="Heading1"/>
@@ -1273,7 +1273,7 @@
         <w:pStyle w:val="BodyText"/>
       </w:pPr>
       <w:r>
-        <w:t xml:space="preserve">Discharges from Piney Point did not occur again until 2021. Leakages from a tear in the plastic liner of the southern holding pond (NGS-S) were suspected when water quality samples with a similar conductivity as the wastewater were detected at onsite seepage interceptor drains. The NGS-S holding pond held 480 million gallons of wastewater, as a mixture of remnant process water from phosphate production and seawater from port dredging operations. Water quality measured in NGS-S measured in 2019 were well above baseline conditions typical of surface waters in Tampa Bay (Table (</w:t>
+        <w:t xml:space="preserve">Discharges from Piney Point did not occur again until 2021. Leakages from a tear in the plastic liner of the southern holding pond (NGS-S) were suspected when water quality samples with a similar conductivity as the wastewater were detected at onsite seepage interceptor drains. The NGS-S holding pond held 480 million gallons of wastewater, as a mixture of remnant process water from phosphate production and seawater from port dredging operations. Water quality parameters of NGS-S measured in 2019 were well above baseline conditions typical of surface waters in Tampa Bay (Table (</w:t>
       </w:r>
       <w:r>
         <w:t xml:space="preserve">1</w:t>
@@ -1331,6 +1331,101 @@
     </w:p>
     <w:p>
       <w:pPr>
+        <w:pStyle w:val="FirstParagraph"/>
+      </w:pPr>
+      <w:r>
+        <w:t xml:space="preserve">Monitoring of the natural resources of Tampa Bay in response to the discharge release of Piney Point began in April, 2021 and continued over the following months. These data were collected through a coordinated effort, facilitated in part by the TBEP. Monitoring agencies and local partners that collected included FDEP, Environmental Protection Commission (EPC) of Hillsborough County, Parks and Natural Resources Department of Manatee County, Pinellas County Division of Environmental Management, Florida Fish and Wildlife Conservation Commission Fish and Wildlife Research Institute, City of St. Petersburg, TBEP, Sarasota Bay Estuary Program, Environmental Science Associates, University of South Florida, University of Florida, and New College of Florida. Monitoring efforts focused on a suite of parameters expected to respond to increased nutrient loads into the bay, which included water quality sampling (laboratory processing and</w:t>
+      </w:r>
+      <w:r>
+        <w:t xml:space="preserve"> </w:t>
+      </w:r>
+      <w:r>
+        <w:rPr>
+          <w:iCs/>
+          <w:i/>
+        </w:rPr>
+        <w:t xml:space="preserve">in situ</w:t>
+      </w:r>
+      <w:r>
+        <w:t xml:space="preserve"> </w:t>
+      </w:r>
+      <w:r>
+        <w:t xml:space="preserve">measurements of discrete samples), phytoplankton cell counts, benthic sediment samples, and seagrass and macroalgae transect surveys (Figure</w:t>
+      </w:r>
+      <w:r>
+        <w:t xml:space="preserve"> </w:t>
+      </w:r>
+      <w:r>
+        <w:t xml:space="preserve">1</w:t>
+      </w:r>
+      <w:r>
+        <w:t xml:space="preserve">). Additional samples for contaminants (e.g., heavy metals), benthic sediment, and nekton surveys were also conducted but they are not reported here.</w:t>
+      </w:r>
+    </w:p>
+    <w:p>
+      <w:pPr>
+        <w:pStyle w:val="BodyText"/>
+      </w:pPr>
+      <w:r>
+        <w:t xml:space="preserve">Established laboratory and field sample protocols for all survey methods were based on an</w:t>
+      </w:r>
+      <w:r>
+        <w:t xml:space="preserve"> </w:t>
+      </w:r>
+      <w:hyperlink r:id="rId31">
+        <w:r>
+          <w:rPr>
+            <w:rStyle w:val="Hyperlink"/>
+          </w:rPr>
+          <w:t xml:space="preserve">Interagency Monitoring Project Plan</w:t>
+        </w:r>
+      </w:hyperlink>
+      <w:r>
+        <w:t xml:space="preserve"> </w:t>
+      </w:r>
+      <w:r>
+        <w:t xml:space="preserve">maintained by the TBEP in agreement with USEPA standards and those of the inter-agency partners. Many of the local partners also participate in the Southwest Florida</w:t>
+      </w:r>
+      <w:r>
+        <w:t xml:space="preserve"> </w:t>
+      </w:r>
+      <w:hyperlink r:id="rId32">
+        <w:r>
+          <w:rPr>
+            <w:rStyle w:val="Hyperlink"/>
+          </w:rPr>
+          <w:t xml:space="preserve">Regional Ambient Monitoring Program</w:t>
+        </w:r>
+      </w:hyperlink>
+      <w:r>
+        <w:t xml:space="preserve"> </w:t>
+      </w:r>
+      <w:r>
+        <w:t xml:space="preserve">that ensures similar standards and protocols are followed in the collection of monitoring data, including routine cross-reference of samples between laboratories to check precision of measured values. Discrete water quality samples were taken from surface grabs by boat and processed by the respective laboratories of each participating agency.</w:t>
+      </w:r>
+    </w:p>
+    <w:bookmarkEnd w:id="33"/>
+    <w:bookmarkStart w:id="34" w:name="long-term-monitoring-data"/>
+    <w:p>
+      <w:pPr>
+        <w:pStyle w:val="Heading2"/>
+      </w:pPr>
+      <w:r>
+        <w:t xml:space="preserve">Long-term monitoring data</w:t>
+      </w:r>
+    </w:p>
+    <w:bookmarkEnd w:id="34"/>
+    <w:bookmarkStart w:id="37" w:name="data-analysis"/>
+    <w:p>
+      <w:pPr>
+        <w:pStyle w:val="Heading2"/>
+      </w:pPr>
+      <w:r>
+        <w:t xml:space="preserve">Data Analysis</w:t>
+      </w:r>
+    </w:p>
+    <w:p>
+      <w:pPr>
         <w:numPr>
           <w:ilvl w:val="0"/>
           <w:numId w:val="1001"/>
@@ -1343,7 +1438,7 @@
       <w:r>
         <w:t xml:space="preserve"> </w:t>
       </w:r>
-      <w:hyperlink r:id="rId31">
+      <w:hyperlink r:id="rId35">
         <w:r>
           <w:rPr>
             <w:rStyle w:val="Hyperlink"/>
@@ -1357,7 +1452,7 @@
       <w:r>
         <w:t xml:space="preserve"> </w:t>
       </w:r>
-      <w:hyperlink r:id="rId32">
+      <w:hyperlink r:id="rId36">
         <w:r>
           <w:rPr>
             <w:rStyle w:val="Hyperlink"/>
@@ -1477,9 +1572,9 @@
         <w:t xml:space="preserve">= 0.05) was considered a significant difference between months.</w:t>
       </w:r>
     </w:p>
-    <w:bookmarkEnd w:id="33"/>
-    <w:bookmarkEnd w:id="34"/>
-    <w:bookmarkStart w:id="35" w:name="results"/>
+    <w:bookmarkEnd w:id="37"/>
+    <w:bookmarkEnd w:id="38"/>
+    <w:bookmarkStart w:id="39" w:name="results"/>
     <w:p>
       <w:pPr>
         <w:pStyle w:val="Heading1"/>
@@ -1938,8 +2033,8 @@
         <w:t xml:space="preserve">red algae biomass.</w:t>
       </w:r>
     </w:p>
-    <w:bookmarkEnd w:id="35"/>
-    <w:bookmarkStart w:id="37" w:name="discussion"/>
+    <w:bookmarkEnd w:id="39"/>
+    <w:bookmarkStart w:id="41" w:name="discussion"/>
     <w:p>
       <w:pPr>
         <w:pStyle w:val="Heading1"/>
@@ -1996,7 +2091,7 @@
       <w:r>
         <w:t xml:space="preserve"> </w:t>
       </w:r>
-      <w:hyperlink r:id="rId36">
+      <w:hyperlink r:id="rId40">
         <w:r>
           <w:rPr>
             <w:rStyle w:val="Hyperlink"/>
@@ -2085,8 +2180,8 @@
         <w:t xml:space="preserve">Risk of decline (IRL ex.), regression of past progress</w:t>
       </w:r>
     </w:p>
-    <w:bookmarkEnd w:id="37"/>
-    <w:bookmarkStart w:id="38" w:name="acknowledgments"/>
+    <w:bookmarkEnd w:id="41"/>
+    <w:bookmarkStart w:id="42" w:name="acknowledgments"/>
     <w:p>
       <w:pPr>
         <w:pStyle w:val="Heading1"/>
@@ -2095,8 +2190,8 @@
         <w:t xml:space="preserve">Acknowledgments</w:t>
       </w:r>
     </w:p>
-    <w:bookmarkEnd w:id="38"/>
-    <w:bookmarkStart w:id="50" w:name="figures"/>
+    <w:bookmarkEnd w:id="42"/>
+    <w:bookmarkStart w:id="54" w:name="figures"/>
     <w:p>
       <w:pPr>
         <w:pStyle w:val="Heading1"/>
@@ -2125,7 +2220,7 @@
                     </pic:cNvPicPr>
                   </pic:nvPicPr>
                   <pic:blipFill>
-                    <a:blip r:embed="rId39"/>
+                    <a:blip r:embed="rId43"/>
                     <a:stretch>
                       <a:fillRect/>
                     </a:stretch>
@@ -2180,7 +2275,7 @@
                     </pic:cNvPicPr>
                   </pic:nvPicPr>
                   <pic:blipFill>
-                    <a:blip r:embed="rId40"/>
+                    <a:blip r:embed="rId44"/>
                     <a:stretch>
                       <a:fillRect/>
                     </a:stretch>
@@ -2235,7 +2330,7 @@
                     </pic:cNvPicPr>
                   </pic:nvPicPr>
                   <pic:blipFill>
-                    <a:blip r:embed="rId41"/>
+                    <a:blip r:embed="rId45"/>
                     <a:stretch>
                       <a:fillRect/>
                     </a:stretch>
@@ -2290,7 +2385,7 @@
                     </pic:cNvPicPr>
                   </pic:nvPicPr>
                   <pic:blipFill>
-                    <a:blip r:embed="rId42"/>
+                    <a:blip r:embed="rId46"/>
                     <a:stretch>
                       <a:fillRect/>
                     </a:stretch>
@@ -2354,7 +2449,7 @@
                     </pic:cNvPicPr>
                   </pic:nvPicPr>
                   <pic:blipFill>
-                    <a:blip r:embed="rId43"/>
+                    <a:blip r:embed="rId47"/>
                     <a:stretch>
                       <a:fillRect/>
                     </a:stretch>
@@ -2432,7 +2527,7 @@
                     </pic:cNvPicPr>
                   </pic:nvPicPr>
                   <pic:blipFill>
-                    <a:blip r:embed="rId44"/>
+                    <a:blip r:embed="rId48"/>
                     <a:stretch>
                       <a:fillRect/>
                     </a:stretch>
@@ -2523,7 +2618,7 @@
                     </pic:cNvPicPr>
                   </pic:nvPicPr>
                   <pic:blipFill>
-                    <a:blip r:embed="rId45"/>
+                    <a:blip r:embed="rId49"/>
                     <a:stretch>
                       <a:fillRect/>
                     </a:stretch>
@@ -2599,7 +2694,7 @@
                     </pic:cNvPicPr>
                   </pic:nvPicPr>
                   <pic:blipFill>
-                    <a:blip r:embed="rId46"/>
+                    <a:blip r:embed="rId50"/>
                     <a:stretch>
                       <a:fillRect/>
                     </a:stretch>
@@ -2677,7 +2772,7 @@
                     </pic:cNvPicPr>
                   </pic:nvPicPr>
                   <pic:blipFill>
-                    <a:blip r:embed="rId47"/>
+                    <a:blip r:embed="rId51"/>
                     <a:stretch>
                       <a:fillRect/>
                     </a:stretch>
@@ -2746,7 +2841,7 @@
       <w:r>
         <w:t xml:space="preserve"> </w:t>
       </w:r>
-      <w:hyperlink r:id="rId48">
+      <w:hyperlink r:id="rId52">
         <w:r>
           <w:rPr>
             <w:rStyle w:val="Hyperlink"/>
@@ -2773,7 +2868,7 @@
       <w:r>
         <w:t xml:space="preserve">(</w:t>
       </w:r>
-      <w:hyperlink r:id="rId49">
+      <w:hyperlink r:id="rId53">
         <w:r>
           <w:rPr>
             <w:rStyle w:val="Hyperlink"/>
@@ -2785,8 +2880,8 @@
         <w:t xml:space="preserve">).</w:t>
       </w:r>
     </w:p>
-    <w:bookmarkEnd w:id="50"/>
-    <w:bookmarkStart w:id="51" w:name="tables"/>
+    <w:bookmarkEnd w:id="54"/>
+    <w:bookmarkStart w:id="55" w:name="tables"/>
     <w:p>
       <w:pPr>
         <w:pStyle w:val="Heading1"/>
@@ -11286,8 +11381,8 @@
         </w:tc>
       </w:tr>
     </w:tbl>
-    <w:bookmarkEnd w:id="51"/>
-    <w:bookmarkStart w:id="104" w:name="references"/>
+    <w:bookmarkEnd w:id="55"/>
+    <w:bookmarkStart w:id="108" w:name="references"/>
     <w:p>
       <w:pPr>
         <w:pStyle w:val="Heading1"/>
@@ -11296,8 +11391,8 @@
         <w:t xml:space="preserve">References</w:t>
       </w:r>
     </w:p>
-    <w:bookmarkStart w:id="103" w:name="refs"/>
-    <w:bookmarkStart w:id="53" w:name="ref-Beck18"/>
+    <w:bookmarkStart w:id="107" w:name="refs"/>
+    <w:bookmarkStart w:id="57" w:name="ref-Beck18"/>
     <w:p>
       <w:pPr>
         <w:pStyle w:val="Bibliography"/>
@@ -11326,7 +11421,7 @@
       <w:r>
         <w:t xml:space="preserve"> </w:t>
       </w:r>
-      <w:hyperlink r:id="rId52">
+      <w:hyperlink r:id="rId56">
         <w:r>
           <w:rPr>
             <w:rStyle w:val="Hyperlink"/>
@@ -11335,8 +11430,8 @@
         </w:r>
       </w:hyperlink>
     </w:p>
-    <w:bookmarkEnd w:id="53"/>
-    <w:bookmarkStart w:id="55" w:name="ref-Beck18g"/>
+    <w:bookmarkEnd w:id="57"/>
+    <w:bookmarkStart w:id="59" w:name="ref-Beck18g"/>
     <w:p>
       <w:pPr>
         <w:pStyle w:val="Bibliography"/>
@@ -11347,7 +11442,7 @@
       <w:r>
         <w:t xml:space="preserve"> </w:t>
       </w:r>
-      <w:hyperlink r:id="rId54">
+      <w:hyperlink r:id="rId58">
         <w:r>
           <w:rPr>
             <w:rStyle w:val="Hyperlink"/>
@@ -11356,8 +11451,8 @@
         </w:r>
       </w:hyperlink>
     </w:p>
-    <w:bookmarkEnd w:id="55"/>
-    <w:bookmarkStart w:id="56" w:name="ref-Burke17"/>
+    <w:bookmarkEnd w:id="59"/>
+    <w:bookmarkStart w:id="60" w:name="ref-Burke17"/>
     <w:p>
       <w:pPr>
         <w:pStyle w:val="Bibliography"/>
@@ -11378,8 +11473,8 @@
         <w:t xml:space="preserve">(No. 10b-17). Tampa Bay Estuary Program, St. Petersburg, Florida.</w:t>
       </w:r>
     </w:p>
-    <w:bookmarkEnd w:id="56"/>
-    <w:bookmarkStart w:id="58" w:name="ref-Burnett01"/>
+    <w:bookmarkEnd w:id="60"/>
+    <w:bookmarkStart w:id="62" w:name="ref-Burnett01"/>
     <w:p>
       <w:pPr>
         <w:pStyle w:val="Bibliography"/>
@@ -11390,7 +11485,7 @@
       <w:r>
         <w:t xml:space="preserve"> </w:t>
       </w:r>
-      <w:hyperlink r:id="rId57">
+      <w:hyperlink r:id="rId61">
         <w:r>
           <w:rPr>
             <w:rStyle w:val="Hyperlink"/>
@@ -11399,8 +11494,8 @@
         </w:r>
       </w:hyperlink>
     </w:p>
-    <w:bookmarkEnd w:id="58"/>
-    <w:bookmarkStart w:id="59" w:name="ref-Dixon95"/>
+    <w:bookmarkEnd w:id="62"/>
+    <w:bookmarkStart w:id="63" w:name="ref-Dixon95"/>
     <w:p>
       <w:pPr>
         <w:pStyle w:val="Bibliography"/>
@@ -11452,8 +11547,8 @@
         <w:t xml:space="preserve">lorida. Number 425, Mote Marine Lab, Sarasota, Florida.</w:t>
       </w:r>
     </w:p>
-    <w:bookmarkEnd w:id="59"/>
-    <w:bookmarkStart w:id="61" w:name="ref-elzrelli15"/>
+    <w:bookmarkEnd w:id="63"/>
+    <w:bookmarkStart w:id="65" w:name="ref-elzrelli15"/>
     <w:p>
       <w:pPr>
         <w:pStyle w:val="Bibliography"/>
@@ -11500,7 +11595,7 @@
       <w:r>
         <w:t xml:space="preserve"> </w:t>
       </w:r>
-      <w:hyperlink r:id="rId60">
+      <w:hyperlink r:id="rId64">
         <w:r>
           <w:rPr>
             <w:rStyle w:val="Hyperlink"/>
@@ -11509,8 +11604,8 @@
         </w:r>
       </w:hyperlink>
     </w:p>
-    <w:bookmarkEnd w:id="61"/>
-    <w:bookmarkStart w:id="63" w:name="ref-Garrett11"/>
+    <w:bookmarkEnd w:id="65"/>
+    <w:bookmarkStart w:id="67" w:name="ref-Garrett11"/>
     <w:p>
       <w:pPr>
         <w:pStyle w:val="Bibliography"/>
@@ -11521,7 +11616,7 @@
       <w:r>
         <w:t xml:space="preserve"> </w:t>
       </w:r>
-      <w:hyperlink r:id="rId62">
+      <w:hyperlink r:id="rId66">
         <w:r>
           <w:rPr>
             <w:rStyle w:val="Hyperlink"/>
@@ -11530,8 +11625,8 @@
         </w:r>
       </w:hyperlink>
     </w:p>
-    <w:bookmarkEnd w:id="63"/>
-    <w:bookmarkStart w:id="65" w:name="ref-Greening06"/>
+    <w:bookmarkEnd w:id="67"/>
+    <w:bookmarkStart w:id="69" w:name="ref-Greening06"/>
     <w:p>
       <w:pPr>
         <w:pStyle w:val="Bibliography"/>
@@ -11578,7 +11673,7 @@
       <w:r>
         <w:t xml:space="preserve"> </w:t>
       </w:r>
-      <w:hyperlink r:id="rId64">
+      <w:hyperlink r:id="rId68">
         <w:r>
           <w:rPr>
             <w:rStyle w:val="Hyperlink"/>
@@ -11587,8 +11682,8 @@
         </w:r>
       </w:hyperlink>
     </w:p>
-    <w:bookmarkEnd w:id="65"/>
-    <w:bookmarkStart w:id="66" w:name="ref-Greening16"/>
+    <w:bookmarkEnd w:id="69"/>
+    <w:bookmarkStart w:id="70" w:name="ref-Greening16"/>
     <w:p>
       <w:pPr>
         <w:pStyle w:val="Bibliography"/>
@@ -11630,8 +11725,8 @@
         <w:t xml:space="preserve">), in: Finlayson, C.M., Milton, G.R., Prentice, R.C., Davidson, N.C. (Eds.), The Wetland Book. Springer, Berlin, Germany, pp. 1–12.</w:t>
       </w:r>
     </w:p>
-    <w:bookmarkEnd w:id="66"/>
-    <w:bookmarkStart w:id="68" w:name="ref-Greening14"/>
+    <w:bookmarkEnd w:id="70"/>
+    <w:bookmarkStart w:id="72" w:name="ref-Greening14"/>
     <w:p>
       <w:pPr>
         <w:pStyle w:val="Bibliography"/>
@@ -11651,7 +11746,7 @@
       <w:r>
         <w:t xml:space="preserve"> </w:t>
       </w:r>
-      <w:hyperlink r:id="rId67">
+      <w:hyperlink r:id="rId71">
         <w:r>
           <w:rPr>
             <w:rStyle w:val="Hyperlink"/>
@@ -11660,8 +11755,8 @@
         </w:r>
       </w:hyperlink>
     </w:p>
-    <w:bookmarkEnd w:id="68"/>
-    <w:bookmarkStart w:id="69" w:name="ref-Henderson04"/>
+    <w:bookmarkEnd w:id="72"/>
+    <w:bookmarkStart w:id="73" w:name="ref-Henderson04"/>
     <w:p>
       <w:pPr>
         <w:pStyle w:val="Bibliography"/>
@@ -11688,8 +11783,8 @@
         <w:t xml:space="preserve">oint phosphate plant: An environmental analysis.</w:t>
       </w:r>
     </w:p>
-    <w:bookmarkEnd w:id="69"/>
-    <w:bookmarkStart w:id="70" w:name="ref-Hollander13"/>
+    <w:bookmarkEnd w:id="73"/>
+    <w:bookmarkStart w:id="74" w:name="ref-Hollander13"/>
     <w:p>
       <w:pPr>
         <w:pStyle w:val="Bibliography"/>
@@ -11698,8 +11793,8 @@
         <w:t xml:space="preserve">Hollander, M., Wolfe, D.A., Chicken, E., 2013. Nonparametric statistical methods. John Wiley &amp; Sons.</w:t>
       </w:r>
     </w:p>
-    <w:bookmarkEnd w:id="70"/>
-    <w:bookmarkStart w:id="71" w:name="ref-Holm79"/>
+    <w:bookmarkEnd w:id="74"/>
+    <w:bookmarkStart w:id="75" w:name="ref-Holm79"/>
     <w:p>
       <w:pPr>
         <w:pStyle w:val="Bibliography"/>
@@ -11708,8 +11803,8 @@
         <w:t xml:space="preserve">Holm, S., 1979. A simple sequentially rejective multiple test procedure. Scandinavian journal of statistics 65–70.</w:t>
       </w:r>
     </w:p>
-    <w:bookmarkEnd w:id="71"/>
-    <w:bookmarkStart w:id="73" w:name="ref-Howarth06"/>
+    <w:bookmarkEnd w:id="75"/>
+    <w:bookmarkStart w:id="77" w:name="ref-Howarth06"/>
     <w:p>
       <w:pPr>
         <w:pStyle w:val="Bibliography"/>
@@ -11717,7 +11812,7 @@
       <w:r>
         <w:t xml:space="preserve">Howarth, R.W., Marino, R., 2006. Nitrogen as the limiting nutrient for eutrophication in coastal marine ecosystems: Evolving views over three decades. Limnology and oceanography 51, 364–376. https://doi.org/</w:t>
       </w:r>
-      <w:hyperlink r:id="rId72">
+      <w:hyperlink r:id="rId76">
         <w:r>
           <w:rPr>
             <w:rStyle w:val="Hyperlink"/>
@@ -11726,8 +11821,8 @@
         </w:r>
       </w:hyperlink>
     </w:p>
-    <w:bookmarkEnd w:id="73"/>
-    <w:bookmarkStart w:id="74" w:name="ref-Hu03"/>
+    <w:bookmarkEnd w:id="77"/>
+    <w:bookmarkStart w:id="78" w:name="ref-Hu03"/>
     <w:p>
       <w:pPr>
         <w:pStyle w:val="Bibliography"/>
@@ -11769,8 +11864,8 @@
         <w:t xml:space="preserve">oint treated wastewater. University of South Florida, Institute for Marine Remote Sensing, St. Petersburg, Florida.</w:t>
       </w:r>
     </w:p>
-    <w:bookmarkEnd w:id="74"/>
-    <w:bookmarkStart w:id="76" w:name="ref-Hudson11"/>
+    <w:bookmarkEnd w:id="78"/>
+    <w:bookmarkStart w:id="80" w:name="ref-Hudson11"/>
     <w:p>
       <w:pPr>
         <w:pStyle w:val="Bibliography"/>
@@ -11781,7 +11876,7 @@
       <w:r>
         <w:t xml:space="preserve"> </w:t>
       </w:r>
-      <w:hyperlink r:id="rId75">
+      <w:hyperlink r:id="rId79">
         <w:r>
           <w:rPr>
             <w:rStyle w:val="Hyperlink"/>
@@ -11790,8 +11885,8 @@
         </w:r>
       </w:hyperlink>
     </w:p>
-    <w:bookmarkEnd w:id="76"/>
-    <w:bookmarkStart w:id="77" w:name="ref-Janicki96"/>
+    <w:bookmarkEnd w:id="80"/>
+    <w:bookmarkStart w:id="81" w:name="ref-Janicki96"/>
     <w:p>
       <w:pPr>
         <w:pStyle w:val="Bibliography"/>
@@ -11818,8 +11913,8 @@
         <w:t xml:space="preserve">ay estuary: An empirically based approach to setting management targets (No. 06-96). Tampa Bay National Estuary Program, St. Petersburg, Florida.</w:t>
       </w:r>
     </w:p>
-    <w:bookmarkEnd w:id="77"/>
-    <w:bookmarkStart w:id="78" w:name="ref-Janicki17"/>
+    <w:bookmarkEnd w:id="81"/>
+    <w:bookmarkStart w:id="82" w:name="ref-Janicki17"/>
     <w:p>
       <w:pPr>
         <w:pStyle w:val="Bibliography"/>
@@ -11855,8 +11950,8 @@
         <w:t xml:space="preserve">lorida: 2012-2016 (No. 04-17). Tampa Bay Estuary Program, St. Petersburg, Florida.</w:t>
       </w:r>
     </w:p>
-    <w:bookmarkEnd w:id="78"/>
-    <w:bookmarkStart w:id="79" w:name="ref-Janicki08"/>
+    <w:bookmarkEnd w:id="82"/>
+    <w:bookmarkStart w:id="83" w:name="ref-Janicki08"/>
     <w:p>
       <w:pPr>
         <w:pStyle w:val="Bibliography"/>
@@ -11865,8 +11960,8 @@
         <w:t xml:space="preserve">Janicki Environmental, Inc., 2008. Estimation of nitrogen loading from residential irrigation. Tampa Bay Estuary Program, St. Petersburg, Florida.</w:t>
       </w:r>
     </w:p>
-    <w:bookmarkEnd w:id="79"/>
-    <w:bookmarkStart w:id="80" w:name="ref-Kenworthy96"/>
+    <w:bookmarkEnd w:id="83"/>
+    <w:bookmarkStart w:id="84" w:name="ref-Kenworthy96"/>
     <w:p>
       <w:pPr>
         <w:pStyle w:val="Bibliography"/>
@@ -11907,8 +12002,8 @@
         <w:t xml:space="preserve">derived from the relationship between diffuse light attenuation and maximum depth distribution. Estuaries 19, 740–750.</w:t>
       </w:r>
     </w:p>
-    <w:bookmarkEnd w:id="80"/>
-    <w:bookmarkStart w:id="81" w:name="ref-Ohara17"/>
+    <w:bookmarkEnd w:id="84"/>
+    <w:bookmarkStart w:id="85" w:name="ref-Ohara17"/>
     <w:p>
       <w:pPr>
         <w:pStyle w:val="Bibliography"/>
@@ -11935,8 +12030,8 @@
         <w:t xml:space="preserve">ay (No. 10-17). Tampa Bay Estuary Program, St. Petersburg, Florida.</w:t>
       </w:r>
     </w:p>
-    <w:bookmarkEnd w:id="81"/>
-    <w:bookmarkStart w:id="83" w:name="ref-Nixon95"/>
+    <w:bookmarkEnd w:id="85"/>
+    <w:bookmarkStart w:id="87" w:name="ref-Nixon95"/>
     <w:p>
       <w:pPr>
         <w:pStyle w:val="Bibliography"/>
@@ -11947,7 +12042,7 @@
       <w:r>
         <w:t xml:space="preserve"> </w:t>
       </w:r>
-      <w:hyperlink r:id="rId82">
+      <w:hyperlink r:id="rId86">
         <w:r>
           <w:rPr>
             <w:rStyle w:val="Hyperlink"/>
@@ -11956,8 +12051,8 @@
         </w:r>
       </w:hyperlink>
     </w:p>
-    <w:bookmarkEnd w:id="83"/>
-    <w:bookmarkStart w:id="84" w:name="ref-Parker12"/>
+    <w:bookmarkEnd w:id="87"/>
+    <w:bookmarkStart w:id="88" w:name="ref-Parker12"/>
     <w:p>
       <w:pPr>
         <w:pStyle w:val="Bibliography"/>
@@ -11993,8 +12088,8 @@
         <w:t xml:space="preserve">stuary. Estuarine, Coastal, and Shelf Science 104, 91–101.</w:t>
       </w:r>
     </w:p>
-    <w:bookmarkEnd w:id="84"/>
-    <w:bookmarkStart w:id="86" w:name="ref-Perez16"/>
+    <w:bookmarkEnd w:id="88"/>
+    <w:bookmarkStart w:id="90" w:name="ref-Perez16"/>
     <w:p>
       <w:pPr>
         <w:pStyle w:val="Bibliography"/>
@@ -12005,7 +12100,7 @@
       <w:r>
         <w:t xml:space="preserve"> </w:t>
       </w:r>
-      <w:hyperlink r:id="rId85">
+      <w:hyperlink r:id="rId89">
         <w:r>
           <w:rPr>
             <w:rStyle w:val="Hyperlink"/>
@@ -12014,8 +12109,8 @@
         </w:r>
       </w:hyperlink>
     </w:p>
-    <w:bookmarkEnd w:id="86"/>
-    <w:bookmarkStart w:id="88" w:name="ref-Perez10"/>
+    <w:bookmarkEnd w:id="90"/>
+    <w:bookmarkStart w:id="92" w:name="ref-Perez10"/>
     <w:p>
       <w:pPr>
         <w:pStyle w:val="Bibliography"/>
@@ -12041,7 +12136,7 @@
       <w:r>
         <w:t xml:space="preserve"> </w:t>
       </w:r>
-      <w:hyperlink r:id="rId87">
+      <w:hyperlink r:id="rId91">
         <w:r>
           <w:rPr>
             <w:rStyle w:val="Hyperlink"/>
@@ -12050,8 +12145,8 @@
         </w:r>
       </w:hyperlink>
     </w:p>
-    <w:bookmarkEnd w:id="88"/>
-    <w:bookmarkStart w:id="90" w:name="ref-Poor13"/>
+    <w:bookmarkEnd w:id="92"/>
+    <w:bookmarkStart w:id="94" w:name="ref-Poor13"/>
     <w:p>
       <w:pPr>
         <w:pStyle w:val="Bibliography"/>
@@ -12071,7 +12166,7 @@
       <w:r>
         <w:t xml:space="preserve"> </w:t>
       </w:r>
-      <w:hyperlink r:id="rId89">
+      <w:hyperlink r:id="rId93">
         <w:r>
           <w:rPr>
             <w:rStyle w:val="Hyperlink"/>
@@ -12080,8 +12175,8 @@
         </w:r>
       </w:hyperlink>
     </w:p>
-    <w:bookmarkEnd w:id="90"/>
-    <w:bookmarkStart w:id="92" w:name="ref-Sanders13"/>
+    <w:bookmarkEnd w:id="94"/>
+    <w:bookmarkStart w:id="96" w:name="ref-Sanders13"/>
     <w:p>
       <w:pPr>
         <w:pStyle w:val="Bibliography"/>
@@ -12092,7 +12187,7 @@
       <w:r>
         <w:t xml:space="preserve"> </w:t>
       </w:r>
-      <w:hyperlink r:id="rId91">
+      <w:hyperlink r:id="rId95">
         <w:r>
           <w:rPr>
             <w:rStyle w:val="Hyperlink"/>
@@ -12101,8 +12196,8 @@
         </w:r>
       </w:hyperlink>
     </w:p>
-    <w:bookmarkEnd w:id="92"/>
-    <w:bookmarkStart w:id="94" w:name="ref-Sherwood14"/>
+    <w:bookmarkEnd w:id="96"/>
+    <w:bookmarkStart w:id="98" w:name="ref-Sherwood14"/>
     <w:p>
       <w:pPr>
         <w:pStyle w:val="Bibliography"/>
@@ -12131,7 +12226,7 @@
       <w:r>
         <w:t xml:space="preserve"> </w:t>
       </w:r>
-      <w:hyperlink r:id="rId93">
+      <w:hyperlink r:id="rId97">
         <w:r>
           <w:rPr>
             <w:rStyle w:val="Hyperlink"/>
@@ -12140,8 +12235,8 @@
         </w:r>
       </w:hyperlink>
     </w:p>
-    <w:bookmarkEnd w:id="94"/>
-    <w:bookmarkStart w:id="96" w:name="ref-Sherwood17"/>
+    <w:bookmarkEnd w:id="98"/>
+    <w:bookmarkStart w:id="100" w:name="ref-Sherwood17"/>
     <w:p>
       <w:pPr>
         <w:pStyle w:val="Bibliography"/>
@@ -12161,7 +12256,7 @@
       <w:r>
         <w:t xml:space="preserve"> </w:t>
       </w:r>
-      <w:hyperlink r:id="rId95">
+      <w:hyperlink r:id="rId99">
         <w:r>
           <w:rPr>
             <w:rStyle w:val="Hyperlink"/>
@@ -12170,8 +12265,8 @@
         </w:r>
       </w:hyperlink>
     </w:p>
-    <w:bookmarkEnd w:id="96"/>
-    <w:bookmarkStart w:id="97" w:name="ref-Switzer11"/>
+    <w:bookmarkEnd w:id="100"/>
+    <w:bookmarkStart w:id="101" w:name="ref-Switzer11"/>
     <w:p>
       <w:pPr>
         <w:pStyle w:val="Bibliography"/>
@@ -12180,8 +12275,8 @@
         <w:t xml:space="preserve">Switzer, T.S., Tyler-Jedlund, A.J., Rogers, K.R., Grier, H., McMichael Jr, R.H., Fox, S., 2011. Response of estuarine nekton to the regulated discharge of treated phosphate-production process water. Florida Fish; Wildlife Conservation Commission, Fish; Wildlife Research Institute, St. Petersburg, Florida.</w:t>
       </w:r>
     </w:p>
-    <w:bookmarkEnd w:id="97"/>
-    <w:bookmarkStart w:id="98" w:name="ref-tbep03a10"/>
+    <w:bookmarkEnd w:id="101"/>
+    <w:bookmarkStart w:id="102" w:name="ref-tbep03a10"/>
     <w:p>
       <w:pPr>
         <w:pStyle w:val="Bibliography"/>
@@ -12202,8 +12297,8 @@
         <w:t xml:space="preserve">(No. 03a-10). Tampa Bay Estuary Program, St. Petersburg, Florida.</w:t>
       </w:r>
     </w:p>
-    <w:bookmarkEnd w:id="98"/>
-    <w:bookmarkStart w:id="100" w:name="ref-Tayibi09"/>
+    <w:bookmarkEnd w:id="102"/>
+    <w:bookmarkStart w:id="104" w:name="ref-Tayibi09"/>
     <w:p>
       <w:pPr>
         <w:pStyle w:val="Bibliography"/>
@@ -12214,7 +12309,7 @@
       <w:r>
         <w:t xml:space="preserve"> </w:t>
       </w:r>
-      <w:hyperlink r:id="rId99">
+      <w:hyperlink r:id="rId103">
         <w:r>
           <w:rPr>
             <w:rStyle w:val="Hyperlink"/>
@@ -12223,8 +12318,8 @@
         </w:r>
       </w:hyperlink>
     </w:p>
-    <w:bookmarkEnd w:id="100"/>
-    <w:bookmarkStart w:id="102" w:name="ref-Tomasko20"/>
+    <w:bookmarkEnd w:id="104"/>
+    <w:bookmarkStart w:id="106" w:name="ref-Tomasko20"/>
     <w:p>
       <w:pPr>
         <w:pStyle w:val="Bibliography"/>
@@ -12277,7 +12372,7 @@
       <w:r>
         <w:t xml:space="preserve"> </w:t>
       </w:r>
-      <w:hyperlink r:id="rId101">
+      <w:hyperlink r:id="rId105">
         <w:r>
           <w:rPr>
             <w:rStyle w:val="Hyperlink"/>
@@ -12286,9 +12381,9 @@
         </w:r>
       </w:hyperlink>
     </w:p>
-    <w:bookmarkEnd w:id="102"/>
-    <w:bookmarkEnd w:id="103"/>
-    <w:bookmarkEnd w:id="104"/>
+    <w:bookmarkEnd w:id="106"/>
+    <w:bookmarkEnd w:id="107"/>
+    <w:bookmarkEnd w:id="108"/>
     <w:sectPr>
       <w:footerReference w:type="default" r:id="rId9"/>
       <w:pgSz w:w="12240" w:h="15840"/>

</xml_diff>

<commit_message>
working on methods data description
</commit_message>
<xml_diff>
--- a/manu-draft.docx
+++ b/manu-draft.docx
@@ -281,7 +281,7 @@
         <w:pStyle w:val="FirstParagraph"/>
       </w:pPr>
       <w:r>
-        <w:t xml:space="preserve">Last manuscript build 2021-08-20 17:31:34</w:t>
+        <w:t xml:space="preserve">Last manuscript build 2021-08-22 11:09:08</w:t>
       </w:r>
     </w:p>
     <w:bookmarkStart w:id="26" w:name="abstract"/>
@@ -1100,7 +1100,7 @@
       </w:r>
     </w:p>
     <w:bookmarkEnd w:id="29"/>
-    <w:bookmarkStart w:id="38" w:name="methods"/>
+    <w:bookmarkStart w:id="40" w:name="methods"/>
     <w:p>
       <w:pPr>
         <w:pStyle w:val="Heading1"/>
@@ -1320,13 +1320,13 @@
       </w:r>
     </w:p>
     <w:bookmarkEnd w:id="30"/>
-    <w:bookmarkStart w:id="33" w:name="response-to-the-emergency-discharge"/>
+    <w:bookmarkStart w:id="35" w:name="X0e822a22cb914ac65e3e00d4b9bef46c0574e5f"/>
     <w:p>
       <w:pPr>
         <w:pStyle w:val="Heading2"/>
       </w:pPr>
       <w:r>
-        <w:t xml:space="preserve">Response to the emergency discharge</w:t>
+        <w:t xml:space="preserve">Monitoring response to the emergency discharge</w:t>
       </w:r>
     </w:p>
     <w:p>
@@ -1334,7 +1334,7 @@
         <w:pStyle w:val="FirstParagraph"/>
       </w:pPr>
       <w:r>
-        <w:t xml:space="preserve">Monitoring of the natural resources of Tampa Bay in response to the discharge release of Piney Point began in April, 2021 and continued over the following months. These data were collected through a coordinated effort, facilitated in part by the TBEP. Monitoring agencies and local partners that collected included FDEP, Environmental Protection Commission (EPC) of Hillsborough County, Parks and Natural Resources Department of Manatee County, Pinellas County Division of Environmental Management, Florida Fish and Wildlife Conservation Commission Fish and Wildlife Research Institute, City of St. Petersburg, TBEP, Sarasota Bay Estuary Program, Environmental Science Associates, University of South Florida, University of Florida, and New College of Florida. Monitoring efforts focused on a suite of parameters expected to respond to increased nutrient loads into the bay, which included water quality sampling (laboratory processing and</w:t>
+        <w:t xml:space="preserve">Monitoring of the natural resources of Tampa Bay in response to the wastewater release at Piney Point began in April, 2021 and continued over the following months. These data were collected through a coordinated effort, facilitated in part by the TBEP. Monitoring agencies and local partners that collected data included FDEP, Environmental Protection Commission (EPC) of Hillsborough County, Parks and Natural Resources Department of Manatee County, Pinellas County Division of Environmental Management, Fish and Wildlife Research Institute of the Florida Fish and Wildlife Conservation Commission (FWC), City of St. Petersburg, TBEP, Sarasota Bay Estuary Program, Environmental Science Associates, University of South Florida, University of Florida, and New College of Florida. Monitoring efforts focused on a suite of parameters expected to respond to increased nutrient loads into the bay, which included water quality sampling (laboratory processing of discrete samples and</w:t>
       </w:r>
       <w:r>
         <w:t xml:space="preserve"> </w:t>
@@ -1350,7 +1350,7 @@
         <w:t xml:space="preserve"> </w:t>
       </w:r>
       <w:r>
-        <w:t xml:space="preserve">measurements of discrete samples), phytoplankton cell counts, benthic sediment samples, and seagrass and macroalgae transect surveys (Figure</w:t>
+        <w:t xml:space="preserve">measurements), phytoplankton cell counts, and seagrass and macroalgae transect surveys (Figure</w:t>
       </w:r>
       <w:r>
         <w:t xml:space="preserve"> </w:t>
@@ -1384,7 +1384,27 @@
         <w:t xml:space="preserve"> </w:t>
       </w:r>
       <w:r>
-        <w:t xml:space="preserve">maintained by the TBEP in agreement with USEPA standards and those of the inter-agency partners. Many of the local partners also participate in the Southwest Florida</w:t>
+        <w:t xml:space="preserve">maintained by the TBEP in agreement with USEPA standards and those of the inter-agency partners. To the extent possible, data quality objectives followed guidelines outlined in the TBEP Data Quality Management Plan</w:t>
+      </w:r>
+      <w:r>
+        <w:t xml:space="preserve"> </w:t>
+      </w:r>
+      <w:r>
+        <w:t xml:space="preserve">(</w:t>
+      </w:r>
+      <w:hyperlink w:anchor="ref-tbep1620">
+        <w:r>
+          <w:rPr>
+            <w:rStyle w:val="Hyperlink"/>
+          </w:rPr>
+          <w:t xml:space="preserve">E.T. Sherwood, G. Raulerson, M. Beck, M. Burke, 2020</w:t>
+        </w:r>
+      </w:hyperlink>
+      <w:r>
+        <w:t xml:space="preserve">)</w:t>
+      </w:r>
+      <w:r>
+        <w:t xml:space="preserve">. Many of the local partners also participate in the Southwest Florida</w:t>
       </w:r>
       <w:r>
         <w:t xml:space="preserve"> </w:t>
@@ -1401,21 +1421,389 @@
         <w:t xml:space="preserve"> </w:t>
       </w:r>
       <w:r>
-        <w:t xml:space="preserve">that ensures similar standards and protocols are followed in the collection of monitoring data, including routine cross-reference of samples between laboratories to check precision of measured values. Discrete water quality samples were taken from surface grabs by boat and processed by the respective laboratories of each participating agency.</w:t>
+        <w:t xml:space="preserve">that ensures similar standards and protocols are followed in the collection of monitoring data, including routine cross-reference of samples between laboratories to check precision of measured values. Discrete water quality samples were taken primarily from surface grabs by boat and processed by the respective laboratories of each participating agency. For this paper, we focus on parameters related to the nutrient management paradigm for the bay and the expected phytoplankton response form inorganic nitrogen entering the day. This included evaluation of total nitrogen (mg/L), total ammonia nitrogen (NH</w:t>
+      </w:r>
+      <m:oMath>
+        <m:sSub>
+          <m:e>
+            <m:r>
+              <m:t>​</m:t>
+            </m:r>
+          </m:e>
+          <m:sub>
+            <m:r>
+              <m:t>3</m:t>
+            </m:r>
+          </m:sub>
+        </m:sSub>
+      </m:oMath>
+      <w:r>
+        <w:t xml:space="preserve"> </w:t>
+      </w:r>
+      <w:r>
+        <w:t xml:space="preserve">+ NH</w:t>
+      </w:r>
+      <m:oMath>
+        <m:sSubSup>
+          <m:e>
+            <m:r>
+              <m:t>​</m:t>
+            </m:r>
+          </m:e>
+          <m:sub>
+            <m:r>
+              <m:t>4</m:t>
+            </m:r>
+          </m:sub>
+          <m:sup>
+            <m:r>
+              <m:rPr>
+                <m:sty m:val="p"/>
+              </m:rPr>
+              <m:t>+</m:t>
+            </m:r>
+          </m:sup>
+        </m:sSubSup>
+      </m:oMath>
+      <w:r>
+        <w:t xml:space="preserve">, mg/L), nitrate/nitrite (NO</w:t>
+      </w:r>
+      <m:oMath>
+        <m:sSubSup>
+          <m:e>
+            <m:r>
+              <m:t>​</m:t>
+            </m:r>
+          </m:e>
+          <m:sub>
+            <m:r>
+              <m:t>3</m:t>
+            </m:r>
+          </m:sub>
+          <m:sup>
+            <m:r>
+              <m:rPr>
+                <m:sty m:val="p"/>
+              </m:rPr>
+              <m:t>−</m:t>
+            </m:r>
+          </m:sup>
+        </m:sSubSup>
+      </m:oMath>
+      <w:r>
+        <w:t xml:space="preserve"> </w:t>
+      </w:r>
+      <w:r>
+        <w:t xml:space="preserve">+ NO</w:t>
+      </w:r>
+      <m:oMath>
+        <m:sSubSup>
+          <m:e>
+            <m:r>
+              <m:t>​</m:t>
+            </m:r>
+          </m:e>
+          <m:sub>
+            <m:r>
+              <m:t>2</m:t>
+            </m:r>
+          </m:sub>
+          <m:sup>
+            <m:r>
+              <m:rPr>
+                <m:sty m:val="p"/>
+              </m:rPr>
+              <m:t>−</m:t>
+            </m:r>
+          </m:sup>
+        </m:sSubSup>
+      </m:oMath>
+      <w:r>
+        <w:t xml:space="preserve">, mg/L), total phosphorus (mg/L), orhophosphate (PO</w:t>
+      </w:r>
+      <m:oMath>
+        <m:sSubSup>
+          <m:e>
+            <m:r>
+              <m:t>​</m:t>
+            </m:r>
+          </m:e>
+          <m:sub>
+            <m:r>
+              <m:t>4</m:t>
+            </m:r>
+          </m:sub>
+          <m:sup>
+            <m:r>
+              <m:t>3</m:t>
+            </m:r>
+            <m:r>
+              <m:rPr>
+                <m:sty m:val="p"/>
+              </m:rPr>
+              <m:t>−</m:t>
+            </m:r>
+          </m:sup>
+        </m:sSubSup>
+      </m:oMath>
+      <w:r>
+        <w:t xml:space="preserve">), and chlorophyll-a (ug/L) concentrations. Samples for pH, salinity (psu), temperature (C), and dissolved oxygen saturation (%) are also evaluated given the role these parameters can have as indicators of wastewater contamination (pH), physical drivers of primary production (salinity, temperature), and indicators of primary production and respiration (dissolved oxygen). Overall, sample effort was variable given agency resources at the time of the discharge event and over the next few months. As appropriate, water quality data were aggregated at the weekly scale and by major areas of interest (Figure</w:t>
+      </w:r>
+      <w:r>
+        <w:t xml:space="preserve"> </w:t>
+      </w:r>
+      <w:r>
+        <w:t xml:space="preserve">1</w:t>
+      </w:r>
+      <w:r>
+        <w:t xml:space="preserve">a) given the hypothesized impacts of the discharge relative to Piney Point.</w:t>
       </w:r>
     </w:p>
-    <w:bookmarkEnd w:id="33"/>
-    <w:bookmarkStart w:id="34" w:name="long-term-monitoring-data"/>
     <w:p>
       <w:pPr>
+        <w:pStyle w:val="BodyText"/>
+      </w:pPr>
+      <w:r>
+        <w:t xml:space="preserve">Phytoplankton samples were also collected by multiple partners and included a mix of quantitative samples enumerating major taxa by cell concentrations and qualitative presence/absence samples. Taxa were aggregated into major groups of interest for Tampa Bay, with a focus on diatoms (Bacillariophyta and other centric taxa) as common primary producers observed throughout the growing season and species associated with harmful algal blooms (HABs) as a potentially adverse outcome of these species outcompeting others in response to nutrient inputs from Piney Point. Evaluation of HABs data included specific focus on the red tide organism</w:t>
+      </w:r>
+      <w:r>
+        <w:t xml:space="preserve"> </w:t>
+      </w:r>
+      <w:r>
+        <w:rPr>
+          <w:iCs/>
+          <w:i/>
+        </w:rPr>
+        <w:t xml:space="preserve">Karenia brevis</w:t>
+      </w:r>
+      <w:r>
+        <w:t xml:space="preserve"> </w:t>
+      </w:r>
+      <w:r>
+        <w:t xml:space="preserve">and</w:t>
+      </w:r>
+      <w:r>
+        <w:t xml:space="preserve"> </w:t>
+      </w:r>
+      <w:r>
+        <w:rPr>
+          <w:iCs/>
+          <w:i/>
+        </w:rPr>
+        <w:t xml:space="preserve">Pyrodinium bahamense</w:t>
+      </w:r>
+      <w:r>
+        <w:t xml:space="preserve"> </w:t>
+      </w:r>
+      <w:r>
+        <w:t xml:space="preserve">that can occur in the bay depending on salinity and temperature conditions during the growing season. Occurrence of both these species has historically been spatially distinct, with</w:t>
+      </w:r>
+      <w:r>
+        <w:t xml:space="preserve"> </w:t>
+      </w:r>
+      <w:r>
+        <w:rPr>
+          <w:iCs/>
+          <w:i/>
+        </w:rPr>
+        <w:t xml:space="preserve">K. brevis</w:t>
+      </w:r>
+      <w:r>
+        <w:t xml:space="preserve"> </w:t>
+      </w:r>
+      <w:r>
+        <w:t xml:space="preserve">originating in the Gulf oc Mexico and occuring in higher salinity portions of the bay, whereas</w:t>
+      </w:r>
+      <w:r>
+        <w:t xml:space="preserve"> </w:t>
+      </w:r>
+      <w:r>
+        <w:rPr>
+          <w:iCs/>
+          <w:i/>
+        </w:rPr>
+        <w:t xml:space="preserve">P. bahamense</w:t>
+      </w:r>
+      <w:r>
+        <w:t xml:space="preserve"> </w:t>
+      </w:r>
+      <w:r>
+        <w:t xml:space="preserve">has been observed consistently each year since 2008 in Old Tampa Bay (northwest segment) during the summer. Data for</w:t>
+      </w:r>
+      <w:r>
+        <w:t xml:space="preserve"> </w:t>
+      </w:r>
+      <w:r>
+        <w:rPr>
+          <w:iCs/>
+          <w:i/>
+        </w:rPr>
+        <w:t xml:space="preserve">K. brevis</w:t>
+      </w:r>
+      <w:r>
+        <w:t xml:space="preserve"> </w:t>
+      </w:r>
+      <w:r>
+        <w:t xml:space="preserve">were also obtained from event-based monitoring samples collected by FWC and available from the Harmful Algal BloomS Observing System (</w:t>
+      </w:r>
+      <w:hyperlink r:id="rId33">
+        <w:r>
+          <w:rPr>
+            <w:rStyle w:val="Hyperlink"/>
+          </w:rPr>
+          <w:t xml:space="preserve">HABSOS</w:t>
+        </w:r>
+      </w:hyperlink>
+      <w:r>
+        <w:t xml:space="preserve">). Because of the increased occurrence of red tide samples in July following the emergency discharge, fish kill reports from FWC were also evaluated in relation to key municipalities (Tampa, St. Petersberg) impacted by the event. Fish kill reports were obtained from the FWC</w:t>
+      </w:r>
+      <w:r>
+        <w:t xml:space="preserve"> </w:t>
+      </w:r>
+      <w:hyperlink r:id="rId34">
+        <w:r>
+          <w:rPr>
+            <w:rStyle w:val="Hyperlink"/>
+          </w:rPr>
+          <w:t xml:space="preserve">online database</w:t>
+        </w:r>
+      </w:hyperlink>
+      <w:r>
+        <w:t xml:space="preserve">.</w:t>
+      </w:r>
+    </w:p>
+    <w:p>
+      <w:pPr>
+        <w:pStyle w:val="BodyText"/>
+      </w:pPr>
+      <w:r>
+        <w:t xml:space="preserve">Seagrass and macroalgae transect samples were collected approximately biweekly at locations around Piney Point starting in April. Each year, the TBEP coordinates inter-agency sampling among regional partners at over sixty fixed locations throughout the bay. Because of the time-sensitive nature of the potential impacts of wastewater on seagrasses near Piney Point, the sampling protocol used at the routine monitoring locations was modified as a</w:t>
+      </w:r>
+      <w:r>
+        <w:t xml:space="preserve"> </w:t>
+      </w:r>
+      <w:r>
+        <w:t xml:space="preserve">“</w:t>
+      </w:r>
+      <w:r>
+        <w:t xml:space="preserve">rapid</w:t>
+      </w:r>
+      <w:r>
+        <w:t xml:space="preserve">”</w:t>
+      </w:r>
+      <w:r>
+        <w:t xml:space="preserve"> </w:t>
+      </w:r>
+      <w:r>
+        <w:t xml:space="preserve">design to sample seagrasses and macroalgae along a fifty meter transect at several of the long-term monitoring sites, as well as new locations selected along the shore and small subembayments (e.g., Bishop Harbor) to provide a more comprehensive coverage of the seagrass community near Piney Point. Seagrasses and macroalgae were identified and abundances were estimated using Braun-Blanquet coverage within a 50 cm</w:t>
+      </w:r>
+      <m:oMath>
+        <m:sSup>
+          <m:e>
+            <m:r>
+              <m:t>​</m:t>
+            </m:r>
+          </m:e>
+          <m:sup>
+            <m:r>
+              <m:t>2</m:t>
+            </m:r>
+          </m:sup>
+        </m:sSup>
+      </m:oMath>
+      <w:r>
+        <w:t xml:space="preserve"> </w:t>
+      </w:r>
+      <w:r>
+        <w:t xml:space="preserve">quadrat at 10m distances along each transect. Dominant seagrass species in the bay include</w:t>
+      </w:r>
+      <w:r>
+        <w:t xml:space="preserve"> </w:t>
+      </w:r>
+      <w:r>
+        <w:rPr>
+          <w:iCs/>
+          <w:i/>
+        </w:rPr>
+        <w:t xml:space="preserve">Halodule wrightii</w:t>
+      </w:r>
+      <w:r>
+        <w:t xml:space="preserve">,</w:t>
+      </w:r>
+      <w:r>
+        <w:t xml:space="preserve"> </w:t>
+      </w:r>
+      <w:r>
+        <w:rPr>
+          <w:iCs/>
+          <w:i/>
+        </w:rPr>
+        <w:t xml:space="preserve">Syringodium filiforme</w:t>
+      </w:r>
+      <w:r>
+        <w:t xml:space="preserve">, and</w:t>
+      </w:r>
+      <w:r>
+        <w:t xml:space="preserve"> </w:t>
+      </w:r>
+      <w:r>
+        <w:rPr>
+          <w:iCs/>
+          <w:i/>
+        </w:rPr>
+        <w:t xml:space="preserve">Thalassia testudinum</w:t>
+      </w:r>
+      <w:r>
+        <w:t xml:space="preserve">. Other seagrass species (i.e.,</w:t>
+      </w:r>
+      <w:r>
+        <w:t xml:space="preserve"> </w:t>
+      </w:r>
+      <w:r>
+        <w:rPr>
+          <w:iCs/>
+          <w:i/>
+        </w:rPr>
+        <w:t xml:space="preserve">Halophila spp.</w:t>
+      </w:r>
+      <w:r>
+        <w:t xml:space="preserve">,</w:t>
+      </w:r>
+      <w:r>
+        <w:t xml:space="preserve"> </w:t>
+      </w:r>
+      <w:r>
+        <w:rPr>
+          <w:iCs/>
+          <w:i/>
+        </w:rPr>
+        <w:t xml:space="preserve">Ruppia maritima</w:t>
+      </w:r>
+      <w:r>
+        <w:t xml:space="preserve">) were also observed but were present at much lower abundances and were not evaluated herein. Macroalgae taxa were aggregated by major group (i.e., red, green, and cyanobacteria) based on expected responses to nutrient pollution. Seagrasses and macroalgae abundances were converted to frequency occurrence estimates (i.e., number of locations present divided by total locations sampled) at the transect scale or within major areas (Figure</w:t>
+      </w:r>
+      <w:r>
+        <w:t xml:space="preserve"> </w:t>
+      </w:r>
+      <w:r>
+        <w:t xml:space="preserve">1</w:t>
+      </w:r>
+      <w:r>
+        <w:t xml:space="preserve">a) depending on the analysis described below.</w:t>
+      </w:r>
+    </w:p>
+    <w:bookmarkEnd w:id="35"/>
+    <w:bookmarkStart w:id="36" w:name="long-term-monitoring-data"/>
+    <w:p>
+      <w:pPr>
         <w:pStyle w:val="Heading2"/>
       </w:pPr>
       <w:r>
         <w:t xml:space="preserve">Long-term monitoring data</w:t>
       </w:r>
     </w:p>
-    <w:bookmarkEnd w:id="34"/>
-    <w:bookmarkStart w:id="37" w:name="data-analysis"/>
+    <w:bookmarkEnd w:id="36"/>
+    <w:bookmarkStart w:id="39" w:name="data-analysis"/>
     <w:p>
       <w:pPr>
         <w:pStyle w:val="Heading2"/>
@@ -1438,7 +1826,7 @@
       <w:r>
         <w:t xml:space="preserve"> </w:t>
       </w:r>
-      <w:hyperlink r:id="rId35">
+      <w:hyperlink r:id="rId37">
         <w:r>
           <w:rPr>
             <w:rStyle w:val="Hyperlink"/>
@@ -1452,7 +1840,7 @@
       <w:r>
         <w:t xml:space="preserve"> </w:t>
       </w:r>
-      <w:hyperlink r:id="rId36">
+      <w:hyperlink r:id="rId38">
         <w:r>
           <w:rPr>
             <w:rStyle w:val="Hyperlink"/>
@@ -1572,9 +1960,9 @@
         <w:t xml:space="preserve">= 0.05) was considered a significant difference between months.</w:t>
       </w:r>
     </w:p>
-    <w:bookmarkEnd w:id="37"/>
-    <w:bookmarkEnd w:id="38"/>
-    <w:bookmarkStart w:id="39" w:name="results"/>
+    <w:bookmarkEnd w:id="39"/>
+    <w:bookmarkEnd w:id="40"/>
+    <w:bookmarkStart w:id="41" w:name="results"/>
     <w:p>
       <w:pPr>
         <w:pStyle w:val="Heading1"/>
@@ -2033,8 +2421,8 @@
         <w:t xml:space="preserve">red algae biomass.</w:t>
       </w:r>
     </w:p>
-    <w:bookmarkEnd w:id="39"/>
-    <w:bookmarkStart w:id="41" w:name="discussion"/>
+    <w:bookmarkEnd w:id="41"/>
+    <w:bookmarkStart w:id="43" w:name="discussion"/>
     <w:p>
       <w:pPr>
         <w:pStyle w:val="Heading1"/>
@@ -2091,7 +2479,7 @@
       <w:r>
         <w:t xml:space="preserve"> </w:t>
       </w:r>
-      <w:hyperlink r:id="rId40">
+      <w:hyperlink r:id="rId42">
         <w:r>
           <w:rPr>
             <w:rStyle w:val="Hyperlink"/>
@@ -2180,8 +2568,8 @@
         <w:t xml:space="preserve">Risk of decline (IRL ex.), regression of past progress</w:t>
       </w:r>
     </w:p>
-    <w:bookmarkEnd w:id="41"/>
-    <w:bookmarkStart w:id="42" w:name="acknowledgments"/>
+    <w:bookmarkEnd w:id="43"/>
+    <w:bookmarkStart w:id="44" w:name="acknowledgments"/>
     <w:p>
       <w:pPr>
         <w:pStyle w:val="Heading1"/>
@@ -2190,8 +2578,8 @@
         <w:t xml:space="preserve">Acknowledgments</w:t>
       </w:r>
     </w:p>
-    <w:bookmarkEnd w:id="42"/>
-    <w:bookmarkStart w:id="54" w:name="figures"/>
+    <w:bookmarkEnd w:id="44"/>
+    <w:bookmarkStart w:id="56" w:name="figures"/>
     <w:p>
       <w:pPr>
         <w:pStyle w:val="Heading1"/>
@@ -2220,7 +2608,7 @@
                     </pic:cNvPicPr>
                   </pic:nvPicPr>
                   <pic:blipFill>
-                    <a:blip r:embed="rId43"/>
+                    <a:blip r:embed="rId45"/>
                     <a:stretch>
                       <a:fillRect/>
                     </a:stretch>
@@ -2275,7 +2663,7 @@
                     </pic:cNvPicPr>
                   </pic:nvPicPr>
                   <pic:blipFill>
-                    <a:blip r:embed="rId44"/>
+                    <a:blip r:embed="rId46"/>
                     <a:stretch>
                       <a:fillRect/>
                     </a:stretch>
@@ -2330,7 +2718,7 @@
                     </pic:cNvPicPr>
                   </pic:nvPicPr>
                   <pic:blipFill>
-                    <a:blip r:embed="rId45"/>
+                    <a:blip r:embed="rId47"/>
                     <a:stretch>
                       <a:fillRect/>
                     </a:stretch>
@@ -2385,7 +2773,7 @@
                     </pic:cNvPicPr>
                   </pic:nvPicPr>
                   <pic:blipFill>
-                    <a:blip r:embed="rId46"/>
+                    <a:blip r:embed="rId48"/>
                     <a:stretch>
                       <a:fillRect/>
                     </a:stretch>
@@ -2449,7 +2837,7 @@
                     </pic:cNvPicPr>
                   </pic:nvPicPr>
                   <pic:blipFill>
-                    <a:blip r:embed="rId47"/>
+                    <a:blip r:embed="rId49"/>
                     <a:stretch>
                       <a:fillRect/>
                     </a:stretch>
@@ -2527,7 +2915,7 @@
                     </pic:cNvPicPr>
                   </pic:nvPicPr>
                   <pic:blipFill>
-                    <a:blip r:embed="rId48"/>
+                    <a:blip r:embed="rId50"/>
                     <a:stretch>
                       <a:fillRect/>
                     </a:stretch>
@@ -2618,7 +3006,7 @@
                     </pic:cNvPicPr>
                   </pic:nvPicPr>
                   <pic:blipFill>
-                    <a:blip r:embed="rId49"/>
+                    <a:blip r:embed="rId51"/>
                     <a:stretch>
                       <a:fillRect/>
                     </a:stretch>
@@ -2694,7 +3082,7 @@
                     </pic:cNvPicPr>
                   </pic:nvPicPr>
                   <pic:blipFill>
-                    <a:blip r:embed="rId50"/>
+                    <a:blip r:embed="rId52"/>
                     <a:stretch>
                       <a:fillRect/>
                     </a:stretch>
@@ -2772,7 +3160,7 @@
                     </pic:cNvPicPr>
                   </pic:nvPicPr>
                   <pic:blipFill>
-                    <a:blip r:embed="rId51"/>
+                    <a:blip r:embed="rId53"/>
                     <a:stretch>
                       <a:fillRect/>
                     </a:stretch>
@@ -2841,7 +3229,7 @@
       <w:r>
         <w:t xml:space="preserve"> </w:t>
       </w:r>
-      <w:hyperlink r:id="rId52">
+      <w:hyperlink r:id="rId54">
         <w:r>
           <w:rPr>
             <w:rStyle w:val="Hyperlink"/>
@@ -2868,7 +3256,7 @@
       <w:r>
         <w:t xml:space="preserve">(</w:t>
       </w:r>
-      <w:hyperlink r:id="rId53">
+      <w:hyperlink r:id="rId55">
         <w:r>
           <w:rPr>
             <w:rStyle w:val="Hyperlink"/>
@@ -2880,8 +3268,8 @@
         <w:t xml:space="preserve">).</w:t>
       </w:r>
     </w:p>
-    <w:bookmarkEnd w:id="54"/>
-    <w:bookmarkStart w:id="55" w:name="tables"/>
+    <w:bookmarkEnd w:id="56"/>
+    <w:bookmarkStart w:id="57" w:name="tables"/>
     <w:p>
       <w:pPr>
         <w:pStyle w:val="Heading1"/>
@@ -11381,8 +11769,8 @@
         </w:tc>
       </w:tr>
     </w:tbl>
-    <w:bookmarkEnd w:id="55"/>
-    <w:bookmarkStart w:id="108" w:name="references"/>
+    <w:bookmarkEnd w:id="57"/>
+    <w:bookmarkStart w:id="111" w:name="references"/>
     <w:p>
       <w:pPr>
         <w:pStyle w:val="Heading1"/>
@@ -11391,8 +11779,8 @@
         <w:t xml:space="preserve">References</w:t>
       </w:r>
     </w:p>
-    <w:bookmarkStart w:id="107" w:name="refs"/>
-    <w:bookmarkStart w:id="57" w:name="ref-Beck18"/>
+    <w:bookmarkStart w:id="110" w:name="refs"/>
+    <w:bookmarkStart w:id="59" w:name="ref-Beck18"/>
     <w:p>
       <w:pPr>
         <w:pStyle w:val="Bibliography"/>
@@ -11421,7 +11809,7 @@
       <w:r>
         <w:t xml:space="preserve"> </w:t>
       </w:r>
-      <w:hyperlink r:id="rId56">
+      <w:hyperlink r:id="rId58">
         <w:r>
           <w:rPr>
             <w:rStyle w:val="Hyperlink"/>
@@ -11430,8 +11818,8 @@
         </w:r>
       </w:hyperlink>
     </w:p>
-    <w:bookmarkEnd w:id="57"/>
-    <w:bookmarkStart w:id="59" w:name="ref-Beck18g"/>
+    <w:bookmarkEnd w:id="59"/>
+    <w:bookmarkStart w:id="61" w:name="ref-Beck18g"/>
     <w:p>
       <w:pPr>
         <w:pStyle w:val="Bibliography"/>
@@ -11442,7 +11830,7 @@
       <w:r>
         <w:t xml:space="preserve"> </w:t>
       </w:r>
-      <w:hyperlink r:id="rId58">
+      <w:hyperlink r:id="rId60">
         <w:r>
           <w:rPr>
             <w:rStyle w:val="Hyperlink"/>
@@ -11451,8 +11839,8 @@
         </w:r>
       </w:hyperlink>
     </w:p>
-    <w:bookmarkEnd w:id="59"/>
-    <w:bookmarkStart w:id="60" w:name="ref-Burke17"/>
+    <w:bookmarkEnd w:id="61"/>
+    <w:bookmarkStart w:id="62" w:name="ref-Burke17"/>
     <w:p>
       <w:pPr>
         <w:pStyle w:val="Bibliography"/>
@@ -11473,8 +11861,8 @@
         <w:t xml:space="preserve">(No. 10b-17). Tampa Bay Estuary Program, St. Petersburg, Florida.</w:t>
       </w:r>
     </w:p>
-    <w:bookmarkEnd w:id="60"/>
-    <w:bookmarkStart w:id="62" w:name="ref-Burnett01"/>
+    <w:bookmarkEnd w:id="62"/>
+    <w:bookmarkStart w:id="64" w:name="ref-Burnett01"/>
     <w:p>
       <w:pPr>
         <w:pStyle w:val="Bibliography"/>
@@ -11485,7 +11873,7 @@
       <w:r>
         <w:t xml:space="preserve"> </w:t>
       </w:r>
-      <w:hyperlink r:id="rId61">
+      <w:hyperlink r:id="rId63">
         <w:r>
           <w:rPr>
             <w:rStyle w:val="Hyperlink"/>
@@ -11494,8 +11882,8 @@
         </w:r>
       </w:hyperlink>
     </w:p>
-    <w:bookmarkEnd w:id="62"/>
-    <w:bookmarkStart w:id="63" w:name="ref-Dixon95"/>
+    <w:bookmarkEnd w:id="64"/>
+    <w:bookmarkStart w:id="65" w:name="ref-Dixon95"/>
     <w:p>
       <w:pPr>
         <w:pStyle w:val="Bibliography"/>
@@ -11547,13 +11935,35 @@
         <w:t xml:space="preserve">lorida. Number 425, Mote Marine Lab, Sarasota, Florida.</w:t>
       </w:r>
     </w:p>
-    <w:bookmarkEnd w:id="63"/>
-    <w:bookmarkStart w:id="65" w:name="ref-elzrelli15"/>
+    <w:bookmarkEnd w:id="65"/>
+    <w:bookmarkStart w:id="66" w:name="ref-tbep1620"/>
     <w:p>
       <w:pPr>
         <w:pStyle w:val="Bibliography"/>
       </w:pPr>
       <w:r>
+        <w:t xml:space="preserve">E.T. Sherwood, G. Raulerson, M. Beck, M. Burke, 2020.</w:t>
+      </w:r>
+      <w:r>
+        <w:t xml:space="preserve"> </w:t>
+      </w:r>
+      <w:r>
+        <w:t xml:space="preserve">Tampa Bay Estuary Program: Quality Management Plan</w:t>
+      </w:r>
+      <w:r>
+        <w:t xml:space="preserve"> </w:t>
+      </w:r>
+      <w:r>
+        <w:t xml:space="preserve">(No. 16-20). Tampa Bay Estuary Program, St. Petersburg, Florida.</w:t>
+      </w:r>
+    </w:p>
+    <w:bookmarkEnd w:id="66"/>
+    <w:bookmarkStart w:id="68" w:name="ref-elzrelli15"/>
+    <w:p>
+      <w:pPr>
+        <w:pStyle w:val="Bibliography"/>
+      </w:pPr>
+      <w:r>
         <w:t xml:space="preserve">El Zrelli, R., Courjault-Radé, P., Rabaoui, L., Castet, S., Michel, S., Bejaoui, N., 2015. Heavy metal contamination and ecological risk assessment in the surface sediments of the coastal area surrounding the industrial complex of</w:t>
       </w:r>
       <w:r>
@@ -11595,7 +12005,7 @@
       <w:r>
         <w:t xml:space="preserve"> </w:t>
       </w:r>
-      <w:hyperlink r:id="rId64">
+      <w:hyperlink r:id="rId67">
         <w:r>
           <w:rPr>
             <w:rStyle w:val="Hyperlink"/>
@@ -11604,8 +12014,8 @@
         </w:r>
       </w:hyperlink>
     </w:p>
-    <w:bookmarkEnd w:id="65"/>
-    <w:bookmarkStart w:id="67" w:name="ref-Garrett11"/>
+    <w:bookmarkEnd w:id="68"/>
+    <w:bookmarkStart w:id="70" w:name="ref-Garrett11"/>
     <w:p>
       <w:pPr>
         <w:pStyle w:val="Bibliography"/>
@@ -11616,7 +12026,7 @@
       <w:r>
         <w:t xml:space="preserve"> </w:t>
       </w:r>
-      <w:hyperlink r:id="rId66">
+      <w:hyperlink r:id="rId69">
         <w:r>
           <w:rPr>
             <w:rStyle w:val="Hyperlink"/>
@@ -11625,8 +12035,8 @@
         </w:r>
       </w:hyperlink>
     </w:p>
-    <w:bookmarkEnd w:id="67"/>
-    <w:bookmarkStart w:id="69" w:name="ref-Greening06"/>
+    <w:bookmarkEnd w:id="70"/>
+    <w:bookmarkStart w:id="72" w:name="ref-Greening06"/>
     <w:p>
       <w:pPr>
         <w:pStyle w:val="Bibliography"/>
@@ -11673,7 +12083,7 @@
       <w:r>
         <w:t xml:space="preserve"> </w:t>
       </w:r>
-      <w:hyperlink r:id="rId68">
+      <w:hyperlink r:id="rId71">
         <w:r>
           <w:rPr>
             <w:rStyle w:val="Hyperlink"/>
@@ -11682,8 +12092,8 @@
         </w:r>
       </w:hyperlink>
     </w:p>
-    <w:bookmarkEnd w:id="69"/>
-    <w:bookmarkStart w:id="70" w:name="ref-Greening16"/>
+    <w:bookmarkEnd w:id="72"/>
+    <w:bookmarkStart w:id="73" w:name="ref-Greening16"/>
     <w:p>
       <w:pPr>
         <w:pStyle w:val="Bibliography"/>
@@ -11725,8 +12135,8 @@
         <w:t xml:space="preserve">), in: Finlayson, C.M., Milton, G.R., Prentice, R.C., Davidson, N.C. (Eds.), The Wetland Book. Springer, Berlin, Germany, pp. 1–12.</w:t>
       </w:r>
     </w:p>
-    <w:bookmarkEnd w:id="70"/>
-    <w:bookmarkStart w:id="72" w:name="ref-Greening14"/>
+    <w:bookmarkEnd w:id="73"/>
+    <w:bookmarkStart w:id="75" w:name="ref-Greening14"/>
     <w:p>
       <w:pPr>
         <w:pStyle w:val="Bibliography"/>
@@ -11746,7 +12156,7 @@
       <w:r>
         <w:t xml:space="preserve"> </w:t>
       </w:r>
-      <w:hyperlink r:id="rId71">
+      <w:hyperlink r:id="rId74">
         <w:r>
           <w:rPr>
             <w:rStyle w:val="Hyperlink"/>
@@ -11755,8 +12165,8 @@
         </w:r>
       </w:hyperlink>
     </w:p>
-    <w:bookmarkEnd w:id="72"/>
-    <w:bookmarkStart w:id="73" w:name="ref-Henderson04"/>
+    <w:bookmarkEnd w:id="75"/>
+    <w:bookmarkStart w:id="76" w:name="ref-Henderson04"/>
     <w:p>
       <w:pPr>
         <w:pStyle w:val="Bibliography"/>
@@ -11783,8 +12193,8 @@
         <w:t xml:space="preserve">oint phosphate plant: An environmental analysis.</w:t>
       </w:r>
     </w:p>
-    <w:bookmarkEnd w:id="73"/>
-    <w:bookmarkStart w:id="74" w:name="ref-Hollander13"/>
+    <w:bookmarkEnd w:id="76"/>
+    <w:bookmarkStart w:id="77" w:name="ref-Hollander13"/>
     <w:p>
       <w:pPr>
         <w:pStyle w:val="Bibliography"/>
@@ -11793,8 +12203,8 @@
         <w:t xml:space="preserve">Hollander, M., Wolfe, D.A., Chicken, E., 2013. Nonparametric statistical methods. John Wiley &amp; Sons.</w:t>
       </w:r>
     </w:p>
-    <w:bookmarkEnd w:id="74"/>
-    <w:bookmarkStart w:id="75" w:name="ref-Holm79"/>
+    <w:bookmarkEnd w:id="77"/>
+    <w:bookmarkStart w:id="78" w:name="ref-Holm79"/>
     <w:p>
       <w:pPr>
         <w:pStyle w:val="Bibliography"/>
@@ -11803,8 +12213,8 @@
         <w:t xml:space="preserve">Holm, S., 1979. A simple sequentially rejective multiple test procedure. Scandinavian journal of statistics 65–70.</w:t>
       </w:r>
     </w:p>
-    <w:bookmarkEnd w:id="75"/>
-    <w:bookmarkStart w:id="77" w:name="ref-Howarth06"/>
+    <w:bookmarkEnd w:id="78"/>
+    <w:bookmarkStart w:id="80" w:name="ref-Howarth06"/>
     <w:p>
       <w:pPr>
         <w:pStyle w:val="Bibliography"/>
@@ -11812,7 +12222,7 @@
       <w:r>
         <w:t xml:space="preserve">Howarth, R.W., Marino, R., 2006. Nitrogen as the limiting nutrient for eutrophication in coastal marine ecosystems: Evolving views over three decades. Limnology and oceanography 51, 364–376. https://doi.org/</w:t>
       </w:r>
-      <w:hyperlink r:id="rId76">
+      <w:hyperlink r:id="rId79">
         <w:r>
           <w:rPr>
             <w:rStyle w:val="Hyperlink"/>
@@ -11821,8 +12231,8 @@
         </w:r>
       </w:hyperlink>
     </w:p>
-    <w:bookmarkEnd w:id="77"/>
-    <w:bookmarkStart w:id="78" w:name="ref-Hu03"/>
+    <w:bookmarkEnd w:id="80"/>
+    <w:bookmarkStart w:id="81" w:name="ref-Hu03"/>
     <w:p>
       <w:pPr>
         <w:pStyle w:val="Bibliography"/>
@@ -11864,8 +12274,8 @@
         <w:t xml:space="preserve">oint treated wastewater. University of South Florida, Institute for Marine Remote Sensing, St. Petersburg, Florida.</w:t>
       </w:r>
     </w:p>
-    <w:bookmarkEnd w:id="78"/>
-    <w:bookmarkStart w:id="80" w:name="ref-Hudson11"/>
+    <w:bookmarkEnd w:id="81"/>
+    <w:bookmarkStart w:id="83" w:name="ref-Hudson11"/>
     <w:p>
       <w:pPr>
         <w:pStyle w:val="Bibliography"/>
@@ -11876,7 +12286,7 @@
       <w:r>
         <w:t xml:space="preserve"> </w:t>
       </w:r>
-      <w:hyperlink r:id="rId79">
+      <w:hyperlink r:id="rId82">
         <w:r>
           <w:rPr>
             <w:rStyle w:val="Hyperlink"/>
@@ -11885,8 +12295,8 @@
         </w:r>
       </w:hyperlink>
     </w:p>
-    <w:bookmarkEnd w:id="80"/>
-    <w:bookmarkStart w:id="81" w:name="ref-Janicki96"/>
+    <w:bookmarkEnd w:id="83"/>
+    <w:bookmarkStart w:id="84" w:name="ref-Janicki96"/>
     <w:p>
       <w:pPr>
         <w:pStyle w:val="Bibliography"/>
@@ -11913,8 +12323,8 @@
         <w:t xml:space="preserve">ay estuary: An empirically based approach to setting management targets (No. 06-96). Tampa Bay National Estuary Program, St. Petersburg, Florida.</w:t>
       </w:r>
     </w:p>
-    <w:bookmarkEnd w:id="81"/>
-    <w:bookmarkStart w:id="82" w:name="ref-Janicki17"/>
+    <w:bookmarkEnd w:id="84"/>
+    <w:bookmarkStart w:id="85" w:name="ref-Janicki17"/>
     <w:p>
       <w:pPr>
         <w:pStyle w:val="Bibliography"/>
@@ -11950,8 +12360,8 @@
         <w:t xml:space="preserve">lorida: 2012-2016 (No. 04-17). Tampa Bay Estuary Program, St. Petersburg, Florida.</w:t>
       </w:r>
     </w:p>
-    <w:bookmarkEnd w:id="82"/>
-    <w:bookmarkStart w:id="83" w:name="ref-Janicki08"/>
+    <w:bookmarkEnd w:id="85"/>
+    <w:bookmarkStart w:id="86" w:name="ref-Janicki08"/>
     <w:p>
       <w:pPr>
         <w:pStyle w:val="Bibliography"/>
@@ -11960,8 +12370,8 @@
         <w:t xml:space="preserve">Janicki Environmental, Inc., 2008. Estimation of nitrogen loading from residential irrigation. Tampa Bay Estuary Program, St. Petersburg, Florida.</w:t>
       </w:r>
     </w:p>
-    <w:bookmarkEnd w:id="83"/>
-    <w:bookmarkStart w:id="84" w:name="ref-Kenworthy96"/>
+    <w:bookmarkEnd w:id="86"/>
+    <w:bookmarkStart w:id="87" w:name="ref-Kenworthy96"/>
     <w:p>
       <w:pPr>
         <w:pStyle w:val="Bibliography"/>
@@ -12002,8 +12412,8 @@
         <w:t xml:space="preserve">derived from the relationship between diffuse light attenuation and maximum depth distribution. Estuaries 19, 740–750.</w:t>
       </w:r>
     </w:p>
-    <w:bookmarkEnd w:id="84"/>
-    <w:bookmarkStart w:id="85" w:name="ref-Ohara17"/>
+    <w:bookmarkEnd w:id="87"/>
+    <w:bookmarkStart w:id="88" w:name="ref-Ohara17"/>
     <w:p>
       <w:pPr>
         <w:pStyle w:val="Bibliography"/>
@@ -12030,8 +12440,8 @@
         <w:t xml:space="preserve">ay (No. 10-17). Tampa Bay Estuary Program, St. Petersburg, Florida.</w:t>
       </w:r>
     </w:p>
-    <w:bookmarkEnd w:id="85"/>
-    <w:bookmarkStart w:id="87" w:name="ref-Nixon95"/>
+    <w:bookmarkEnd w:id="88"/>
+    <w:bookmarkStart w:id="90" w:name="ref-Nixon95"/>
     <w:p>
       <w:pPr>
         <w:pStyle w:val="Bibliography"/>
@@ -12042,7 +12452,7 @@
       <w:r>
         <w:t xml:space="preserve"> </w:t>
       </w:r>
-      <w:hyperlink r:id="rId86">
+      <w:hyperlink r:id="rId89">
         <w:r>
           <w:rPr>
             <w:rStyle w:val="Hyperlink"/>
@@ -12051,8 +12461,8 @@
         </w:r>
       </w:hyperlink>
     </w:p>
-    <w:bookmarkEnd w:id="87"/>
-    <w:bookmarkStart w:id="88" w:name="ref-Parker12"/>
+    <w:bookmarkEnd w:id="90"/>
+    <w:bookmarkStart w:id="91" w:name="ref-Parker12"/>
     <w:p>
       <w:pPr>
         <w:pStyle w:val="Bibliography"/>
@@ -12088,8 +12498,8 @@
         <w:t xml:space="preserve">stuary. Estuarine, Coastal, and Shelf Science 104, 91–101.</w:t>
       </w:r>
     </w:p>
-    <w:bookmarkEnd w:id="88"/>
-    <w:bookmarkStart w:id="90" w:name="ref-Perez16"/>
+    <w:bookmarkEnd w:id="91"/>
+    <w:bookmarkStart w:id="93" w:name="ref-Perez16"/>
     <w:p>
       <w:pPr>
         <w:pStyle w:val="Bibliography"/>
@@ -12100,7 +12510,7 @@
       <w:r>
         <w:t xml:space="preserve"> </w:t>
       </w:r>
-      <w:hyperlink r:id="rId89">
+      <w:hyperlink r:id="rId92">
         <w:r>
           <w:rPr>
             <w:rStyle w:val="Hyperlink"/>
@@ -12109,8 +12519,8 @@
         </w:r>
       </w:hyperlink>
     </w:p>
-    <w:bookmarkEnd w:id="90"/>
-    <w:bookmarkStart w:id="92" w:name="ref-Perez10"/>
+    <w:bookmarkEnd w:id="93"/>
+    <w:bookmarkStart w:id="95" w:name="ref-Perez10"/>
     <w:p>
       <w:pPr>
         <w:pStyle w:val="Bibliography"/>
@@ -12136,7 +12546,7 @@
       <w:r>
         <w:t xml:space="preserve"> </w:t>
       </w:r>
-      <w:hyperlink r:id="rId91">
+      <w:hyperlink r:id="rId94">
         <w:r>
           <w:rPr>
             <w:rStyle w:val="Hyperlink"/>
@@ -12145,8 +12555,8 @@
         </w:r>
       </w:hyperlink>
     </w:p>
-    <w:bookmarkEnd w:id="92"/>
-    <w:bookmarkStart w:id="94" w:name="ref-Poor13"/>
+    <w:bookmarkEnd w:id="95"/>
+    <w:bookmarkStart w:id="97" w:name="ref-Poor13"/>
     <w:p>
       <w:pPr>
         <w:pStyle w:val="Bibliography"/>
@@ -12166,7 +12576,7 @@
       <w:r>
         <w:t xml:space="preserve"> </w:t>
       </w:r>
-      <w:hyperlink r:id="rId93">
+      <w:hyperlink r:id="rId96">
         <w:r>
           <w:rPr>
             <w:rStyle w:val="Hyperlink"/>
@@ -12175,8 +12585,8 @@
         </w:r>
       </w:hyperlink>
     </w:p>
-    <w:bookmarkEnd w:id="94"/>
-    <w:bookmarkStart w:id="96" w:name="ref-Sanders13"/>
+    <w:bookmarkEnd w:id="97"/>
+    <w:bookmarkStart w:id="99" w:name="ref-Sanders13"/>
     <w:p>
       <w:pPr>
         <w:pStyle w:val="Bibliography"/>
@@ -12187,7 +12597,7 @@
       <w:r>
         <w:t xml:space="preserve"> </w:t>
       </w:r>
-      <w:hyperlink r:id="rId95">
+      <w:hyperlink r:id="rId98">
         <w:r>
           <w:rPr>
             <w:rStyle w:val="Hyperlink"/>
@@ -12196,8 +12606,8 @@
         </w:r>
       </w:hyperlink>
     </w:p>
-    <w:bookmarkEnd w:id="96"/>
-    <w:bookmarkStart w:id="98" w:name="ref-Sherwood14"/>
+    <w:bookmarkEnd w:id="99"/>
+    <w:bookmarkStart w:id="101" w:name="ref-Sherwood14"/>
     <w:p>
       <w:pPr>
         <w:pStyle w:val="Bibliography"/>
@@ -12226,7 +12636,7 @@
       <w:r>
         <w:t xml:space="preserve"> </w:t>
       </w:r>
-      <w:hyperlink r:id="rId97">
+      <w:hyperlink r:id="rId100">
         <w:r>
           <w:rPr>
             <w:rStyle w:val="Hyperlink"/>
@@ -12235,8 +12645,8 @@
         </w:r>
       </w:hyperlink>
     </w:p>
-    <w:bookmarkEnd w:id="98"/>
-    <w:bookmarkStart w:id="100" w:name="ref-Sherwood17"/>
+    <w:bookmarkEnd w:id="101"/>
+    <w:bookmarkStart w:id="103" w:name="ref-Sherwood17"/>
     <w:p>
       <w:pPr>
         <w:pStyle w:val="Bibliography"/>
@@ -12256,7 +12666,7 @@
       <w:r>
         <w:t xml:space="preserve"> </w:t>
       </w:r>
-      <w:hyperlink r:id="rId99">
+      <w:hyperlink r:id="rId102">
         <w:r>
           <w:rPr>
             <w:rStyle w:val="Hyperlink"/>
@@ -12265,8 +12675,8 @@
         </w:r>
       </w:hyperlink>
     </w:p>
-    <w:bookmarkEnd w:id="100"/>
-    <w:bookmarkStart w:id="101" w:name="ref-Switzer11"/>
+    <w:bookmarkEnd w:id="103"/>
+    <w:bookmarkStart w:id="104" w:name="ref-Switzer11"/>
     <w:p>
       <w:pPr>
         <w:pStyle w:val="Bibliography"/>
@@ -12275,8 +12685,8 @@
         <w:t xml:space="preserve">Switzer, T.S., Tyler-Jedlund, A.J., Rogers, K.R., Grier, H., McMichael Jr, R.H., Fox, S., 2011. Response of estuarine nekton to the regulated discharge of treated phosphate-production process water. Florida Fish; Wildlife Conservation Commission, Fish; Wildlife Research Institute, St. Petersburg, Florida.</w:t>
       </w:r>
     </w:p>
-    <w:bookmarkEnd w:id="101"/>
-    <w:bookmarkStart w:id="102" w:name="ref-tbep03a10"/>
+    <w:bookmarkEnd w:id="104"/>
+    <w:bookmarkStart w:id="105" w:name="ref-tbep03a10"/>
     <w:p>
       <w:pPr>
         <w:pStyle w:val="Bibliography"/>
@@ -12297,8 +12707,8 @@
         <w:t xml:space="preserve">(No. 03a-10). Tampa Bay Estuary Program, St. Petersburg, Florida.</w:t>
       </w:r>
     </w:p>
-    <w:bookmarkEnd w:id="102"/>
-    <w:bookmarkStart w:id="104" w:name="ref-Tayibi09"/>
+    <w:bookmarkEnd w:id="105"/>
+    <w:bookmarkStart w:id="107" w:name="ref-Tayibi09"/>
     <w:p>
       <w:pPr>
         <w:pStyle w:val="Bibliography"/>
@@ -12309,7 +12719,7 @@
       <w:r>
         <w:t xml:space="preserve"> </w:t>
       </w:r>
-      <w:hyperlink r:id="rId103">
+      <w:hyperlink r:id="rId106">
         <w:r>
           <w:rPr>
             <w:rStyle w:val="Hyperlink"/>
@@ -12318,8 +12728,8 @@
         </w:r>
       </w:hyperlink>
     </w:p>
-    <w:bookmarkEnd w:id="104"/>
-    <w:bookmarkStart w:id="106" w:name="ref-Tomasko20"/>
+    <w:bookmarkEnd w:id="107"/>
+    <w:bookmarkStart w:id="109" w:name="ref-Tomasko20"/>
     <w:p>
       <w:pPr>
         <w:pStyle w:val="Bibliography"/>
@@ -12372,7 +12782,7 @@
       <w:r>
         <w:t xml:space="preserve"> </w:t>
       </w:r>
-      <w:hyperlink r:id="rId105">
+      <w:hyperlink r:id="rId108">
         <w:r>
           <w:rPr>
             <w:rStyle w:val="Hyperlink"/>
@@ -12381,9 +12791,9 @@
         </w:r>
       </w:hyperlink>
     </w:p>
-    <w:bookmarkEnd w:id="106"/>
-    <w:bookmarkEnd w:id="107"/>
-    <w:bookmarkEnd w:id="108"/>
+    <w:bookmarkEnd w:id="109"/>
+    <w:bookmarkEnd w:id="110"/>
+    <w:bookmarkEnd w:id="111"/>
     <w:sectPr>
       <w:footerReference w:type="default" r:id="rId9"/>
       <w:pgSz w:w="12240" w:h="15840"/>

</xml_diff>

<commit_message>
water quality results draft done
</commit_message>
<xml_diff>
--- a/manu-draft.docx
+++ b/manu-draft.docx
@@ -281,7 +281,7 @@
         <w:pStyle w:val="FirstParagraph"/>
       </w:pPr>
       <w:r>
-        <w:t xml:space="preserve">Last manuscript build 2021-08-23 15:12:35</w:t>
+        <w:t xml:space="preserve">Last manuscript build 2021-08-24 18:57:56</w:t>
       </w:r>
     </w:p>
     <w:bookmarkStart w:id="26" w:name="abstract"/>
@@ -2266,13 +2266,22 @@
     </w:p>
     <w:bookmarkEnd w:id="38"/>
     <w:bookmarkEnd w:id="39"/>
-    <w:bookmarkStart w:id="40" w:name="results"/>
+    <w:bookmarkStart w:id="44" w:name="results"/>
     <w:p>
       <w:pPr>
         <w:pStyle w:val="Heading1"/>
       </w:pPr>
       <w:r>
         <w:t xml:space="preserve">Results</w:t>
+      </w:r>
+    </w:p>
+    <w:bookmarkStart w:id="40" w:name="timeline-of-events-from-april-2021"/>
+    <w:p>
+      <w:pPr>
+        <w:pStyle w:val="Heading2"/>
+      </w:pPr>
+      <w:r>
+        <w:t xml:space="preserve">Timeline of events from April 2021</w:t>
       </w:r>
     </w:p>
     <w:p>
@@ -2280,7 +2289,7 @@
         <w:pStyle w:val="FirstParagraph"/>
       </w:pPr>
       <w:r>
-        <w:t xml:space="preserve">A general narrative of events in Tampa Bay following release of wastewater from Piney Point on March 30th is shown in Figure</w:t>
+        <w:t xml:space="preserve">A general narrative of 2021 events in Tampa Bay following release of wastewater from Piney Point is shown in Figure</w:t>
       </w:r>
       <w:r>
         <w:t xml:space="preserve"> </w:t>
@@ -2289,7 +2298,7 @@
         <w:t xml:space="preserve">2</w:t>
       </w:r>
       <w:r>
-        <w:t xml:space="preserve">. These events are supported by data summaries and results of statistical tests described below. After the the discharge stopped on April 9th, an initial phytoplankton response was observed near Piney Point peaking around mid-April (Area 1, Figure</w:t>
+        <w:t xml:space="preserve">. After the discharge stopped on April 9th, an initial phytoplankton response was observed near Piney Point peaking around mid-April (Area 1, Figure</w:t>
       </w:r>
       <w:r>
         <w:t xml:space="preserve"> </w:t>
@@ -2298,7 +2307,7 @@
         <w:t xml:space="preserve">??</w:t>
       </w:r>
       <w:r>
-        <w:t xml:space="preserve">b). Taxa from the Bacillariophyta phylum (diatoms) were dominant in April, with a maximum chlorophyll concentration of 265 ug/L, although median concentrations for each week in April were less than 10 ug/L. The inition diatom bloom did not perist past April. On April 20th,</w:t>
+        <w:t xml:space="preserve">b). Taxa from the Bacillariophyta phylum (diatoms) were dominant in April, with a maximum chlorophyll concentration of 265 ug/L, although median concentrations for each week in April were less than 10 ug/L. The initial diatom bloom did not persist past April. On April 20th,</w:t>
       </w:r>
       <w:r>
         <w:t xml:space="preserve"> </w:t>
@@ -2314,7 +2323,7 @@
         <w:t xml:space="preserve"> </w:t>
       </w:r>
       <w:r>
-        <w:t xml:space="preserve">was first observed near Anna Maria Sound at the mouth of Tampa Bay and reached bloom concentrations by May 23rd, although observations were limited to lower Tampa Bay. Also during May, increased observations of</w:t>
+        <w:t xml:space="preserve">was first observed near Anna Maria Sound at the southern edge of the mouth of Tampa Bay and reached bloom concentrations (&gt;10k cells/L) by May 23rd, although observations were limited to lower Tampa Bay. Also during May,</w:t>
       </w:r>
       <w:r>
         <w:t xml:space="preserve"> </w:t>
@@ -2330,7 +2339,300 @@
         <w:t xml:space="preserve"> </w:t>
       </w:r>
       <w:r>
-        <w:t xml:space="preserve">(a macroalgal cyanobacteria)</w:t>
+        <w:t xml:space="preserve">(cyanobacteria macroalgae) were observed at high abundances in Anna Maria Sound and near Port Manatee.</w:t>
+      </w:r>
+      <w:r>
+        <w:t xml:space="preserve"> </w:t>
+      </w:r>
+      <w:r>
+        <w:rPr>
+          <w:iCs/>
+          <w:i/>
+        </w:rPr>
+        <w:t xml:space="preserve">Lyngbya</w:t>
+      </w:r>
+      <w:r>
+        <w:t xml:space="preserve"> </w:t>
+      </w:r>
+      <w:r>
+        <w:t xml:space="preserve">were observed in large floating mats on the surface and covering benthic and seagrass habitat below the water column at these locationa. By June 27th, fish kill reports attributed to red tide were increasing as</w:t>
+      </w:r>
+      <w:r>
+        <w:t xml:space="preserve"> </w:t>
+      </w:r>
+      <w:r>
+        <w:rPr>
+          <w:iCs/>
+          <w:i/>
+        </w:rPr>
+        <w:t xml:space="preserve">K. brevis</w:t>
+      </w:r>
+      <w:r>
+        <w:t xml:space="preserve"> </w:t>
+      </w:r>
+      <w:r>
+        <w:t xml:space="preserve">increased in abundance in lower and middle Tampa Bay. The center of tropical storm Elsa passed to the west of Tampa Bay on July 5th, causing a shift in prevailing winds from the southeast. This shift contributed to an increase in fish kill reports by moving dead fish closer to heavily populated areas of Tampa Bay, specifically for the cities of St. Petersburg and Tampa. Concentrations of</w:t>
+      </w:r>
+      <w:r>
+        <w:t xml:space="preserve"> </w:t>
+      </w:r>
+      <w:r>
+        <w:rPr>
+          <w:iCs/>
+          <w:i/>
+        </w:rPr>
+        <w:t xml:space="preserve">K. brevis</w:t>
+      </w:r>
+      <w:r>
+        <w:t xml:space="preserve"> </w:t>
+      </w:r>
+      <w:r>
+        <w:t xml:space="preserve">in middle and lower Tampa Bay peaked in mid-July, with bloom conditions not observed in the bay by August. The remainder of this section quantifies these events with monitoring data collected in response to Piney Point.</w:t>
+      </w:r>
+    </w:p>
+    <w:bookmarkEnd w:id="40"/>
+    <w:bookmarkStart w:id="41" w:name="water-quality-response"/>
+    <w:p>
+      <w:pPr>
+        <w:pStyle w:val="Heading2"/>
+      </w:pPr>
+      <w:r>
+        <w:t xml:space="preserve">Water quality response</w:t>
+      </w:r>
+    </w:p>
+    <w:p>
+      <w:pPr>
+        <w:pStyle w:val="FirstParagraph"/>
+      </w:pPr>
+      <w:r>
+        <w:t xml:space="preserve">From April to August 2021, 6503 samples were collected for chl-a, dissolved oxygen, ammonia, nitrate/nitrite, pH, salinity, and secchi depth (Table</w:t>
+      </w:r>
+      <w:r>
+        <w:t xml:space="preserve"> </w:t>
+      </w:r>
+      <w:r>
+        <w:t xml:space="preserve">2</w:t>
+      </w:r>
+      <w:r>
+        <w:t xml:space="preserve">). Of these samples, 9.9% were outside of the normal range defined by the long-term monthly monitoring data for the baseline period from 2006 to 2020 (below for Secchi depth, above for all others). The percent of observations outside of the normal range varied by location and parameter. For chl-a, over half of the observations were above the normal range for area 1, whereas only 9.1% and 24% were above for areas 2 and 3, respectively. Similarly, total nitrogen concentrations were above the normal range for 39.9% of observations in area 1, whereas concentrations were above for only 12.2% and 23.4% of observations in areas 2 and 3. Secchi observations for the period of observation were below the normal range for 46.4% of observations in area1 and for 24.2% and 43.5% of observations in areas 2 and 3. Notable differences were also observed for dissolved oxygen (e.g., 49.7% were above in area 1, 47.6% in area 2). Physical parameters (e.g., salinity, temperature) were generally within range over the five month period. Inorganic nitrogen (ammonia, nitrate/nitrite) were generally within range, although initial time series showed much higher concentrations in April near area 1. Spatial variation among the parameters showed that values were generally above the normal range (or below for Secchi) for many locations concentrated near Piney Point, Anna Maria Sound, and the northern mouth of Tampa Bay (Figure</w:t>
+      </w:r>
+      <w:r>
+        <w:t xml:space="preserve"> </w:t>
+      </w:r>
+      <w:r>
+        <w:t xml:space="preserve">3</w:t>
+      </w:r>
+      <w:r>
+        <w:t xml:space="preserve">).</w:t>
+      </w:r>
+    </w:p>
+    <w:p>
+      <w:pPr>
+        <w:pStyle w:val="BodyText"/>
+      </w:pPr>
+      <w:r>
+        <w:t xml:space="preserve">Boxplots of total nitrogen, chl-a, and secchi depth show the temporal progression of observations by area relative to the normal ranges from long-term monitoring data (Figure</w:t>
+      </w:r>
+      <w:r>
+        <w:t xml:space="preserve"> </w:t>
+      </w:r>
+      <w:r>
+        <w:t xml:space="preserve">4</w:t>
+      </w:r>
+      <w:r>
+        <w:t xml:space="preserve">). For area 1, total nitrogen and chlorophyll concentrations were frequenlty above normal ranges beginning the week of April 4th and lasting through the month. Concentrations remained similar to baseline conditions until June and July when median values were often the baseline range. Secchi observations in area 1 were below baseline ranges in April and June. Observations in areas 2 and 3 were more often within the normal range, wiht some exceptions for total nitrogen and chl-a in area 3 during some weeks of May, June, and July. Statistical comparisons between months for total nitrogen, chl-a, and secchi depth (Table</w:t>
+      </w:r>
+      <w:r>
+        <w:t xml:space="preserve"> </w:t>
+      </w:r>
+      <w:r>
+        <w:t xml:space="preserve">3</w:t>
+      </w:r>
+      <w:r>
+        <w:t xml:space="preserve">) supported the results in Figure</w:t>
+      </w:r>
+      <w:r>
+        <w:t xml:space="preserve"> </w:t>
+      </w:r>
+      <w:r>
+        <w:t xml:space="preserve">4</w:t>
+      </w:r>
+      <w:r>
+        <w:t xml:space="preserve">. Kruskal-Wallis tests that assessed if at least one of the months had significantly different observations for each parameter and were significant for total nitrogen, chl-a, and secchi depth for area 1, total nitrogen and chl-a for area 2, and chl-a and secchi depth for area 3 (Table</w:t>
+      </w:r>
+      <w:r>
+        <w:t xml:space="preserve"> </w:t>
+      </w:r>
+      <w:r>
+        <w:t xml:space="preserve">3</w:t>
+      </w:r>
+      <w:r>
+        <w:t xml:space="preserve">). Results of multiple comparison tests that evaluated differneces between pairs of months generally showed that April/May were different from June/July depending on area and parameter. Observations in the later months were generally higher (or lower for Secchi) corresponding to increasing</w:t>
+      </w:r>
+      <w:r>
+        <w:t xml:space="preserve"> </w:t>
+      </w:r>
+      <w:r>
+        <w:rPr>
+          <w:iCs/>
+          <w:i/>
+        </w:rPr>
+        <w:t xml:space="preserve">K. brevis</w:t>
+      </w:r>
+      <w:r>
+        <w:t xml:space="preserve"> </w:t>
+      </w:r>
+      <w:r>
+        <w:t xml:space="preserve">abundances.</w:t>
+      </w:r>
+    </w:p>
+    <w:p>
+      <w:pPr>
+        <w:pStyle w:val="BodyText"/>
+      </w:pPr>
+      <w:r>
+        <w:t xml:space="preserve">Multivariate assessment of all water quality parameters that combined results across weeks by area showed significant associations between groups of variables (Figure</w:t>
+      </w:r>
+      <w:r>
+        <w:t xml:space="preserve"> </w:t>
+      </w:r>
+      <w:r>
+        <w:t xml:space="preserve">5</w:t>
+      </w:r>
+      <w:r>
+        <w:t xml:space="preserve">). The first principal component explained 41%, 74%, and 47% of the variation among water quality parameters for areas 1, 2, and 3, respectively. These components generally described a positive association between nutrients and chlorophyll concentrations and a negative association with secchi depth and dissolved oxygen. The second and third principal components explained a minorit of the variation of among water quality parameters such that 36%, 20%, and 34% was explained by both axes for areas 1, 2, and 3, respectively. The patterns explained by these axes were less clear, although physical drivers were partially explained in some cases (e.g., component 2 for area 2, Figure</w:t>
+      </w:r>
+      <w:r>
+        <w:t xml:space="preserve"> </w:t>
+      </w:r>
+      <w:r>
+        <w:t xml:space="preserve">5</w:t>
+      </w:r>
+      <w:r>
+        <w:t xml:space="preserve">b). Spearman rank correlations between the pairs of variables used for each of the PCAs showed significant assocations. Total nitrogen was positively associated with chlorophyll and negatively associated with secchi depth for areas 1 and 2 (</w:t>
+      </w:r>
+      <m:oMath>
+        <m:r>
+          <m:t>p</m:t>
+        </m:r>
+        <m:r>
+          <m:rPr>
+            <m:sty m:val="p"/>
+          </m:rPr>
+          <m:t>&lt;</m:t>
+        </m:r>
+        <m:r>
+          <m:t>0.005</m:t>
+        </m:r>
+      </m:oMath>
+      <w:r>
+        <w:t xml:space="preserve"> </w:t>
+      </w:r>
+      <w:r>
+        <w:t xml:space="preserve">and</w:t>
+      </w:r>
+      <w:r>
+        <w:t xml:space="preserve"> </w:t>
+      </w:r>
+      <m:oMath>
+        <m:r>
+          <m:t>p</m:t>
+        </m:r>
+        <m:r>
+          <m:rPr>
+            <m:sty m:val="p"/>
+          </m:rPr>
+          <m:t>&lt;</m:t>
+        </m:r>
+        <m:r>
+          <m:t>0.05</m:t>
+        </m:r>
+      </m:oMath>
+      <w:r>
+        <w:t xml:space="preserve">, respectively). Dissolved oxygen was negatively associated with chl-a only in area 3, although the temporal progression likely changed over time in the other areas (e.g., increase followed by decrease). Temperature generally had a positive association with chlorophyll (</w:t>
+      </w:r>
+      <m:oMath>
+        <m:r>
+          <m:t>p</m:t>
+        </m:r>
+        <m:r>
+          <m:rPr>
+            <m:sty m:val="p"/>
+          </m:rPr>
+          <m:t>&lt;</m:t>
+        </m:r>
+        <m:r>
+          <m:t>0.05</m:t>
+        </m:r>
+      </m:oMath>
+      <w:r>
+        <w:t xml:space="preserve"> </w:t>
+      </w:r>
+      <w:r>
+        <w:t xml:space="preserve">for area 2,</w:t>
+      </w:r>
+      <w:r>
+        <w:t xml:space="preserve"> </w:t>
+      </w:r>
+      <m:oMath>
+        <m:r>
+          <m:t>p</m:t>
+        </m:r>
+        <m:r>
+          <m:rPr>
+            <m:sty m:val="p"/>
+          </m:rPr>
+          <m:t>&lt;</m:t>
+        </m:r>
+        <m:r>
+          <m:t>0.005</m:t>
+        </m:r>
+      </m:oMath>
+      <w:r>
+        <w:t xml:space="preserve"> </w:t>
+      </w:r>
+      <w:r>
+        <w:t xml:space="preserve">for area 3). pH was positively associated with chl-a in areas 1 and 2 (</w:t>
+      </w:r>
+      <m:oMath>
+        <m:r>
+          <m:t>p</m:t>
+        </m:r>
+        <m:r>
+          <m:rPr>
+            <m:sty m:val="p"/>
+          </m:rPr>
+          <m:t>&lt;</m:t>
+        </m:r>
+        <m:r>
+          <m:t>0.05</m:t>
+        </m:r>
+      </m:oMath>
+      <w:r>
+        <w:t xml:space="preserve"> </w:t>
+      </w:r>
+      <w:r>
+        <w:t xml:space="preserve">for both).</w:t>
+      </w:r>
+    </w:p>
+    <w:bookmarkEnd w:id="41"/>
+    <w:bookmarkStart w:id="42" w:name="seagrass-and-macroalgae-trends"/>
+    <w:p>
+      <w:pPr>
+        <w:pStyle w:val="Heading2"/>
+      </w:pPr>
+      <w:r>
+        <w:t xml:space="preserve">Seagrass and macroalgae trends</w:t>
+      </w:r>
+    </w:p>
+    <w:bookmarkEnd w:id="42"/>
+    <w:bookmarkStart w:id="43" w:name="red-tide-and-fish-kill-reports"/>
+    <w:p>
+      <w:pPr>
+        <w:pStyle w:val="Heading2"/>
+      </w:pPr>
+      <w:r>
+        <w:t xml:space="preserve">Red tide and fish kill reports</w:t>
       </w:r>
     </w:p>
     <w:p>
@@ -2760,14 +3062,27 @@
         <w:t xml:space="preserve">red algae biomass.</w:t>
       </w:r>
     </w:p>
-    <w:bookmarkEnd w:id="40"/>
-    <w:bookmarkStart w:id="42" w:name="discussion"/>
+    <w:bookmarkEnd w:id="43"/>
+    <w:bookmarkEnd w:id="44"/>
+    <w:bookmarkStart w:id="46" w:name="discussion"/>
     <w:p>
       <w:pPr>
         <w:pStyle w:val="Heading1"/>
       </w:pPr>
       <w:r>
         <w:t xml:space="preserve">Discussion</w:t>
+      </w:r>
+    </w:p>
+    <w:p>
+      <w:pPr>
+        <w:numPr>
+          <w:ilvl w:val="0"/>
+          <w:numId w:val="1002"/>
+        </w:numPr>
+        <w:pStyle w:val="Compact"/>
+      </w:pPr>
+      <w:r>
+        <w:t xml:space="preserve">Explain results - what’s up with inorganic nutrients? Likely driving phyto response but concentrations are not a good indicator. Uptake is rapid…</w:t>
       </w:r>
     </w:p>
     <w:p>
@@ -2818,7 +3133,7 @@
       <w:r>
         <w:t xml:space="preserve"> </w:t>
       </w:r>
-      <w:hyperlink r:id="rId41">
+      <w:hyperlink r:id="rId45">
         <w:r>
           <w:rPr>
             <w:rStyle w:val="Hyperlink"/>
@@ -2907,8 +3222,8 @@
         <w:t xml:space="preserve">Risk of decline (IRL ex.), regression of past progress</w:t>
       </w:r>
     </w:p>
-    <w:bookmarkEnd w:id="42"/>
-    <w:bookmarkStart w:id="43" w:name="acknowledgments"/>
+    <w:bookmarkEnd w:id="46"/>
+    <w:bookmarkStart w:id="47" w:name="acknowledgments"/>
     <w:p>
       <w:pPr>
         <w:pStyle w:val="Heading1"/>
@@ -2917,8 +3232,8 @@
         <w:t xml:space="preserve">Acknowledgments</w:t>
       </w:r>
     </w:p>
-    <w:bookmarkEnd w:id="43"/>
-    <w:bookmarkStart w:id="55" w:name="figures"/>
+    <w:bookmarkEnd w:id="47"/>
+    <w:bookmarkStart w:id="59" w:name="figures"/>
     <w:p>
       <w:pPr>
         <w:pStyle w:val="Heading1"/>
@@ -2947,7 +3262,7 @@
                     </pic:cNvPicPr>
                   </pic:nvPicPr>
                   <pic:blipFill>
-                    <a:blip r:embed="rId44"/>
+                    <a:blip r:embed="rId48"/>
                     <a:stretch>
                       <a:fillRect/>
                     </a:stretch>
@@ -3002,7 +3317,7 @@
                     </pic:cNvPicPr>
                   </pic:nvPicPr>
                   <pic:blipFill>
-                    <a:blip r:embed="rId45"/>
+                    <a:blip r:embed="rId49"/>
                     <a:stretch>
                       <a:fillRect/>
                     </a:stretch>
@@ -3057,7 +3372,7 @@
                     </pic:cNvPicPr>
                   </pic:nvPicPr>
                   <pic:blipFill>
-                    <a:blip r:embed="rId46"/>
+                    <a:blip r:embed="rId50"/>
                     <a:stretch>
                       <a:fillRect/>
                     </a:stretch>
@@ -3112,7 +3427,7 @@
                     </pic:cNvPicPr>
                   </pic:nvPicPr>
                   <pic:blipFill>
-                    <a:blip r:embed="rId47"/>
+                    <a:blip r:embed="rId51"/>
                     <a:stretch>
                       <a:fillRect/>
                     </a:stretch>
@@ -3176,7 +3491,7 @@
                     </pic:cNvPicPr>
                   </pic:nvPicPr>
                   <pic:blipFill>
-                    <a:blip r:embed="rId48"/>
+                    <a:blip r:embed="rId52"/>
                     <a:stretch>
                       <a:fillRect/>
                     </a:stretch>
@@ -3254,7 +3569,7 @@
                     </pic:cNvPicPr>
                   </pic:nvPicPr>
                   <pic:blipFill>
-                    <a:blip r:embed="rId49"/>
+                    <a:blip r:embed="rId53"/>
                     <a:stretch>
                       <a:fillRect/>
                     </a:stretch>
@@ -3345,7 +3660,7 @@
                     </pic:cNvPicPr>
                   </pic:nvPicPr>
                   <pic:blipFill>
-                    <a:blip r:embed="rId50"/>
+                    <a:blip r:embed="rId54"/>
                     <a:stretch>
                       <a:fillRect/>
                     </a:stretch>
@@ -3421,7 +3736,7 @@
                     </pic:cNvPicPr>
                   </pic:nvPicPr>
                   <pic:blipFill>
-                    <a:blip r:embed="rId51"/>
+                    <a:blip r:embed="rId55"/>
                     <a:stretch>
                       <a:fillRect/>
                     </a:stretch>
@@ -3499,7 +3814,7 @@
                     </pic:cNvPicPr>
                   </pic:nvPicPr>
                   <pic:blipFill>
-                    <a:blip r:embed="rId52"/>
+                    <a:blip r:embed="rId56"/>
                     <a:stretch>
                       <a:fillRect/>
                     </a:stretch>
@@ -3568,7 +3883,7 @@
       <w:r>
         <w:t xml:space="preserve"> </w:t>
       </w:r>
-      <w:hyperlink r:id="rId53">
+      <w:hyperlink r:id="rId57">
         <w:r>
           <w:rPr>
             <w:rStyle w:val="Hyperlink"/>
@@ -3595,7 +3910,7 @@
       <w:r>
         <w:t xml:space="preserve">(</w:t>
       </w:r>
-      <w:hyperlink r:id="rId54">
+      <w:hyperlink r:id="rId58">
         <w:r>
           <w:rPr>
             <w:rStyle w:val="Hyperlink"/>
@@ -3607,8 +3922,8 @@
         <w:t xml:space="preserve">).</w:t>
       </w:r>
     </w:p>
-    <w:bookmarkEnd w:id="55"/>
-    <w:bookmarkStart w:id="56" w:name="tables"/>
+    <w:bookmarkEnd w:id="59"/>
+    <w:bookmarkStart w:id="60" w:name="tables"/>
     <w:p>
       <w:pPr>
         <w:pStyle w:val="Heading1"/>
@@ -4068,7 +4383,7 @@
         <w:t xml:space="preserve">1</w:t>
       </w:r>
       <w:r>
-        <w:t xml:space="preserve">a. Summaries are median, maximum, and minimum values. Total observations (N obs.) and values in rnage, above, or below normal ranges are also shown. Normal ranges are defined as within +/-1 standard deviation of the mean for the month of observation from 2006 to 2021 for values collected at the nearest long-term monitoring site to each sample location.</w:t>
+        <w:t xml:space="preserve">a. Summaries are median, maximum, and minimum values. Total observations (N obs.) and the percentage of observations in range, above, or below normal ranges are also shown. Normal ranges are defined as within +/-1 standard deviation of the mean for the month of observation from 2006 to 2021 for values collected at the nearest long-term monitoring site to each sample location.</w:t>
       </w:r>
     </w:p>
     <w:tbl>
@@ -4076,7 +4391,7 @@
         <w:tblStyle w:val="Table"/>
         <w:tblW w:type="pct" w:w="0.0"/>
         <w:tblLook w:firstRow="1" w:lastRow="0" w:firstColumn="0" w:lastColumn="0" w:noHBand="0" w:noVBand="0" w:val="0020"/>
-        <w:tblCaption w:val="Table 2: Summary of water quality variables collected from March to July 2021 in response to wastewater discharge from Piney Point. Variables are grouped by major areas interest for evaluating status and trends shown in Figure 1a. Summaries are median, maximum, and minimum values. Total observations (N obs.) and values in rnage, above, or below normal ranges are also shown. Normal ranges are defined as within +/-1 standard deviation of the mean for the month of observation from 2006 to 2021 for values collected at the nearest long-term monitoring site to each sample location."/>
+        <w:tblCaption w:val="Table 2: Summary of water quality variables collected from March to July 2021 in response to wastewater discharge from Piney Point. Variables are grouped by major areas interest for evaluating status and trends shown in Figure 1a. Summaries are median, maximum, and minimum values. Total observations (N obs.) and the percentage of observations in range, above, or below normal ranges are also shown. Normal ranges are defined as within +/-1 standard deviation of the mean for the month of observation from 2006 to 2021 for values collected at the nearest long-term monitoring site to each sample location."/>
       </w:tblPr>
       <w:tblGrid/>
       <w:tr>
@@ -4210,29 +4525,29 @@
               <w:jc w:val="right"/>
             </w:pPr>
             <w:r>
-              <w:t xml:space="preserve">180</w:t>
-            </w:r>
-          </w:p>
-        </w:tc>
-        <w:tc>
-          <w:p>
-            <w:pPr>
-              <w:pStyle w:val="Compact"/>
-              <w:jc w:val="right"/>
-            </w:pPr>
-            <w:r>
-              <w:t xml:space="preserve">223</w:t>
-            </w:r>
-          </w:p>
-        </w:tc>
-        <w:tc>
-          <w:p>
-            <w:pPr>
-              <w:pStyle w:val="Compact"/>
-              <w:jc w:val="right"/>
-            </w:pPr>
-            <w:r>
-              <w:t xml:space="preserve">37</w:t>
+              <w:t xml:space="preserve">40.9</w:t>
+            </w:r>
+          </w:p>
+        </w:tc>
+        <w:tc>
+          <w:p>
+            <w:pPr>
+              <w:pStyle w:val="Compact"/>
+              <w:jc w:val="right"/>
+            </w:pPr>
+            <w:r>
+              <w:t xml:space="preserve">50.7</w:t>
+            </w:r>
+          </w:p>
+        </w:tc>
+        <w:tc>
+          <w:p>
+            <w:pPr>
+              <w:pStyle w:val="Compact"/>
+              <w:jc w:val="right"/>
+            </w:pPr>
+            <w:r>
+              <w:t xml:space="preserve">8.4</w:t>
             </w:r>
           </w:p>
         </w:tc>
@@ -4281,29 +4596,29 @@
               <w:jc w:val="right"/>
             </w:pPr>
             <w:r>
-              <w:t xml:space="preserve">104</w:t>
-            </w:r>
-          </w:p>
-        </w:tc>
-        <w:tc>
-          <w:p>
-            <w:pPr>
-              <w:pStyle w:val="Compact"/>
-              <w:jc w:val="right"/>
-            </w:pPr>
-            <w:r>
-              <w:t xml:space="preserve">192</w:t>
-            </w:r>
-          </w:p>
-        </w:tc>
-        <w:tc>
-          <w:p>
-            <w:pPr>
-              <w:pStyle w:val="Compact"/>
-              <w:jc w:val="right"/>
-            </w:pPr>
-            <w:r>
-              <w:t xml:space="preserve">90</w:t>
+              <w:t xml:space="preserve">26.9</w:t>
+            </w:r>
+          </w:p>
+        </w:tc>
+        <w:tc>
+          <w:p>
+            <w:pPr>
+              <w:pStyle w:val="Compact"/>
+              <w:jc w:val="right"/>
+            </w:pPr>
+            <w:r>
+              <w:t xml:space="preserve">49.7</w:t>
+            </w:r>
+          </w:p>
+        </w:tc>
+        <w:tc>
+          <w:p>
+            <w:pPr>
+              <w:pStyle w:val="Compact"/>
+              <w:jc w:val="right"/>
+            </w:pPr>
+            <w:r>
+              <w:t xml:space="preserve">23.3</w:t>
             </w:r>
           </w:p>
         </w:tc>
@@ -4352,29 +4667,29 @@
               <w:jc w:val="right"/>
             </w:pPr>
             <w:r>
-              <w:t xml:space="preserve">216</w:t>
-            </w:r>
-          </w:p>
-        </w:tc>
-        <w:tc>
-          <w:p>
-            <w:pPr>
-              <w:pStyle w:val="Compact"/>
-              <w:jc w:val="right"/>
-            </w:pPr>
-            <w:r>
-              <w:t xml:space="preserve">99</w:t>
-            </w:r>
-          </w:p>
-        </w:tc>
-        <w:tc>
-          <w:p>
-            <w:pPr>
-              <w:pStyle w:val="Compact"/>
-              <w:jc w:val="right"/>
-            </w:pPr>
-            <w:r>
-              <w:t xml:space="preserve">115</w:t>
+              <w:t xml:space="preserve">50.2</w:t>
+            </w:r>
+          </w:p>
+        </w:tc>
+        <w:tc>
+          <w:p>
+            <w:pPr>
+              <w:pStyle w:val="Compact"/>
+              <w:jc w:val="right"/>
+            </w:pPr>
+            <w:r>
+              <w:t xml:space="preserve">23.0</w:t>
+            </w:r>
+          </w:p>
+        </w:tc>
+        <w:tc>
+          <w:p>
+            <w:pPr>
+              <w:pStyle w:val="Compact"/>
+              <w:jc w:val="right"/>
+            </w:pPr>
+            <w:r>
+              <w:t xml:space="preserve">26.7</w:t>
             </w:r>
           </w:p>
         </w:tc>
@@ -4423,29 +4738,29 @@
               <w:jc w:val="right"/>
             </w:pPr>
             <w:r>
-              <w:t xml:space="preserve">104</w:t>
-            </w:r>
-          </w:p>
-        </w:tc>
-        <w:tc>
-          <w:p>
-            <w:pPr>
-              <w:pStyle w:val="Compact"/>
-              <w:jc w:val="right"/>
-            </w:pPr>
-            <w:r>
-              <w:t xml:space="preserve">22</w:t>
-            </w:r>
-          </w:p>
-        </w:tc>
-        <w:tc>
-          <w:p>
-            <w:pPr>
-              <w:pStyle w:val="Compact"/>
-              <w:jc w:val="right"/>
-            </w:pPr>
-            <w:r>
-              <w:t xml:space="preserve">93</w:t>
+              <w:t xml:space="preserve">47.5</w:t>
+            </w:r>
+          </w:p>
+        </w:tc>
+        <w:tc>
+          <w:p>
+            <w:pPr>
+              <w:pStyle w:val="Compact"/>
+              <w:jc w:val="right"/>
+            </w:pPr>
+            <w:r>
+              <w:t xml:space="preserve">10.0</w:t>
+            </w:r>
+          </w:p>
+        </w:tc>
+        <w:tc>
+          <w:p>
+            <w:pPr>
+              <w:pStyle w:val="Compact"/>
+              <w:jc w:val="right"/>
+            </w:pPr>
+            <w:r>
+              <w:t xml:space="preserve">42.5</w:t>
             </w:r>
           </w:p>
         </w:tc>
@@ -4494,29 +4809,29 @@
               <w:jc w:val="right"/>
             </w:pPr>
             <w:r>
-              <w:t xml:space="preserve">204</w:t>
-            </w:r>
-          </w:p>
-        </w:tc>
-        <w:tc>
-          <w:p>
-            <w:pPr>
-              <w:pStyle w:val="Compact"/>
-              <w:jc w:val="right"/>
-            </w:pPr>
-            <w:r>
-              <w:t xml:space="preserve">167</w:t>
-            </w:r>
-          </w:p>
-        </w:tc>
-        <w:tc>
-          <w:p>
-            <w:pPr>
-              <w:pStyle w:val="Compact"/>
-              <w:jc w:val="right"/>
-            </w:pPr>
-            <w:r>
-              <w:t xml:space="preserve">61</w:t>
+              <w:t xml:space="preserve">47.2</w:t>
+            </w:r>
+          </w:p>
+        </w:tc>
+        <w:tc>
+          <w:p>
+            <w:pPr>
+              <w:pStyle w:val="Compact"/>
+              <w:jc w:val="right"/>
+            </w:pPr>
+            <w:r>
+              <w:t xml:space="preserve">38.7</w:t>
+            </w:r>
+          </w:p>
+        </w:tc>
+        <w:tc>
+          <w:p>
+            <w:pPr>
+              <w:pStyle w:val="Compact"/>
+              <w:jc w:val="right"/>
+            </w:pPr>
+            <w:r>
+              <w:t xml:space="preserve">14.1</w:t>
             </w:r>
           </w:p>
         </w:tc>
@@ -4565,29 +4880,29 @@
               <w:jc w:val="right"/>
             </w:pPr>
             <w:r>
-              <w:t xml:space="preserve">334</w:t>
-            </w:r>
-          </w:p>
-        </w:tc>
-        <w:tc>
-          <w:p>
-            <w:pPr>
-              <w:pStyle w:val="Compact"/>
-              <w:jc w:val="right"/>
-            </w:pPr>
-            <w:r>
-              <w:t xml:space="preserve">19</w:t>
-            </w:r>
-          </w:p>
-        </w:tc>
-        <w:tc>
-          <w:p>
-            <w:pPr>
-              <w:pStyle w:val="Compact"/>
-              <w:jc w:val="right"/>
-            </w:pPr>
-            <w:r>
-              <w:t xml:space="preserve">44</w:t>
+              <w:t xml:space="preserve">84.1</w:t>
+            </w:r>
+          </w:p>
+        </w:tc>
+        <w:tc>
+          <w:p>
+            <w:pPr>
+              <w:pStyle w:val="Compact"/>
+              <w:jc w:val="right"/>
+            </w:pPr>
+            <w:r>
+              <w:t xml:space="preserve">4.8</w:t>
+            </w:r>
+          </w:p>
+        </w:tc>
+        <w:tc>
+          <w:p>
+            <w:pPr>
+              <w:pStyle w:val="Compact"/>
+              <w:jc w:val="right"/>
+            </w:pPr>
+            <w:r>
+              <w:t xml:space="preserve">11.1</w:t>
             </w:r>
           </w:p>
         </w:tc>
@@ -4636,29 +4951,29 @@
               <w:jc w:val="right"/>
             </w:pPr>
             <w:r>
-              <w:t xml:space="preserve">111</w:t>
-            </w:r>
-          </w:p>
-        </w:tc>
-        <w:tc>
-          <w:p>
-            <w:pPr>
-              <w:pStyle w:val="Compact"/>
-              <w:jc w:val="right"/>
-            </w:pPr>
-            <w:r>
-              <w:t xml:space="preserve">44</w:t>
-            </w:r>
-          </w:p>
-        </w:tc>
-        <w:tc>
-          <w:p>
-            <w:pPr>
-              <w:pStyle w:val="Compact"/>
-              <w:jc w:val="right"/>
-            </w:pPr>
-            <w:r>
-              <w:t xml:space="preserve">134</w:t>
+              <w:t xml:space="preserve">38.4</w:t>
+            </w:r>
+          </w:p>
+        </w:tc>
+        <w:tc>
+          <w:p>
+            <w:pPr>
+              <w:pStyle w:val="Compact"/>
+              <w:jc w:val="right"/>
+            </w:pPr>
+            <w:r>
+              <w:t xml:space="preserve">15.2</w:t>
+            </w:r>
+          </w:p>
+        </w:tc>
+        <w:tc>
+          <w:p>
+            <w:pPr>
+              <w:pStyle w:val="Compact"/>
+              <w:jc w:val="right"/>
+            </w:pPr>
+            <w:r>
+              <w:t xml:space="preserve">46.4</w:t>
             </w:r>
           </w:p>
         </w:tc>
@@ -4707,29 +5022,29 @@
               <w:jc w:val="right"/>
             </w:pPr>
             <w:r>
-              <w:t xml:space="preserve">252</w:t>
-            </w:r>
-          </w:p>
-        </w:tc>
-        <w:tc>
-          <w:p>
-            <w:pPr>
-              <w:pStyle w:val="Compact"/>
-              <w:jc w:val="right"/>
-            </w:pPr>
-            <w:r>
-              <w:t xml:space="preserve">78</w:t>
-            </w:r>
-          </w:p>
-        </w:tc>
-        <w:tc>
-          <w:p>
-            <w:pPr>
-              <w:pStyle w:val="Compact"/>
-              <w:jc w:val="right"/>
-            </w:pPr>
-            <w:r>
-              <w:t xml:space="preserve">68</w:t>
+              <w:t xml:space="preserve">63.3</w:t>
+            </w:r>
+          </w:p>
+        </w:tc>
+        <w:tc>
+          <w:p>
+            <w:pPr>
+              <w:pStyle w:val="Compact"/>
+              <w:jc w:val="right"/>
+            </w:pPr>
+            <w:r>
+              <w:t xml:space="preserve">19.6</w:t>
+            </w:r>
+          </w:p>
+        </w:tc>
+        <w:tc>
+          <w:p>
+            <w:pPr>
+              <w:pStyle w:val="Compact"/>
+              <w:jc w:val="right"/>
+            </w:pPr>
+            <w:r>
+              <w:t xml:space="preserve">17.1</w:t>
             </w:r>
           </w:p>
         </w:tc>
@@ -4778,29 +5093,29 @@
               <w:jc w:val="right"/>
             </w:pPr>
             <w:r>
-              <w:t xml:space="preserve">210</w:t>
-            </w:r>
-          </w:p>
-        </w:tc>
-        <w:tc>
-          <w:p>
-            <w:pPr>
-              <w:pStyle w:val="Compact"/>
-              <w:jc w:val="right"/>
-            </w:pPr>
-            <w:r>
-              <w:t xml:space="preserve">148</w:t>
-            </w:r>
-          </w:p>
-        </w:tc>
-        <w:tc>
-          <w:p>
-            <w:pPr>
-              <w:pStyle w:val="Compact"/>
-              <w:jc w:val="right"/>
-            </w:pPr>
-            <w:r>
-              <w:t xml:space="preserve">13</w:t>
+              <w:t xml:space="preserve">56.6</w:t>
+            </w:r>
+          </w:p>
+        </w:tc>
+        <w:tc>
+          <w:p>
+            <w:pPr>
+              <w:pStyle w:val="Compact"/>
+              <w:jc w:val="right"/>
+            </w:pPr>
+            <w:r>
+              <w:t xml:space="preserve">39.9</w:t>
+            </w:r>
+          </w:p>
+        </w:tc>
+        <w:tc>
+          <w:p>
+            <w:pPr>
+              <w:pStyle w:val="Compact"/>
+              <w:jc w:val="right"/>
+            </w:pPr>
+            <w:r>
+              <w:t xml:space="preserve">3.5</w:t>
             </w:r>
           </w:p>
         </w:tc>
@@ -4849,29 +5164,29 @@
               <w:jc w:val="right"/>
             </w:pPr>
             <w:r>
-              <w:t xml:space="preserve">262</w:t>
-            </w:r>
-          </w:p>
-        </w:tc>
-        <w:tc>
-          <w:p>
-            <w:pPr>
-              <w:pStyle w:val="Compact"/>
-              <w:jc w:val="right"/>
-            </w:pPr>
-            <w:r>
-              <w:t xml:space="preserve">130</w:t>
-            </w:r>
-          </w:p>
-        </w:tc>
-        <w:tc>
-          <w:p>
-            <w:pPr>
-              <w:pStyle w:val="Compact"/>
-              <w:jc w:val="right"/>
-            </w:pPr>
-            <w:r>
-              <w:t xml:space="preserve">47</w:t>
+              <w:t xml:space="preserve">59.7</w:t>
+            </w:r>
+          </w:p>
+        </w:tc>
+        <w:tc>
+          <w:p>
+            <w:pPr>
+              <w:pStyle w:val="Compact"/>
+              <w:jc w:val="right"/>
+            </w:pPr>
+            <w:r>
+              <w:t xml:space="preserve">29.6</w:t>
+            </w:r>
+          </w:p>
+        </w:tc>
+        <w:tc>
+          <w:p>
+            <w:pPr>
+              <w:pStyle w:val="Compact"/>
+              <w:jc w:val="right"/>
+            </w:pPr>
+            <w:r>
+              <w:t xml:space="preserve">10.7</w:t>
             </w:r>
           </w:p>
         </w:tc>
@@ -4928,29 +5243,29 @@
               <w:jc w:val="right"/>
             </w:pPr>
             <w:r>
-              <w:t xml:space="preserve">42</w:t>
-            </w:r>
-          </w:p>
-        </w:tc>
-        <w:tc>
-          <w:p>
-            <w:pPr>
-              <w:pStyle w:val="Compact"/>
-              <w:jc w:val="right"/>
-            </w:pPr>
-            <w:r>
-              <w:t xml:space="preserve">6</w:t>
-            </w:r>
-          </w:p>
-        </w:tc>
-        <w:tc>
-          <w:p>
-            <w:pPr>
-              <w:pStyle w:val="Compact"/>
-              <w:jc w:val="right"/>
-            </w:pPr>
-            <w:r>
-              <w:t xml:space="preserve">18</w:t>
+              <w:t xml:space="preserve">63.6</w:t>
+            </w:r>
+          </w:p>
+        </w:tc>
+        <w:tc>
+          <w:p>
+            <w:pPr>
+              <w:pStyle w:val="Compact"/>
+              <w:jc w:val="right"/>
+            </w:pPr>
+            <w:r>
+              <w:t xml:space="preserve">9.1</w:t>
+            </w:r>
+          </w:p>
+        </w:tc>
+        <w:tc>
+          <w:p>
+            <w:pPr>
+              <w:pStyle w:val="Compact"/>
+              <w:jc w:val="right"/>
+            </w:pPr>
+            <w:r>
+              <w:t xml:space="preserve">27.3</w:t>
             </w:r>
           </w:p>
         </w:tc>
@@ -4999,29 +5314,29 @@
               <w:jc w:val="right"/>
             </w:pPr>
             <w:r>
-              <w:t xml:space="preserve">25</w:t>
-            </w:r>
-          </w:p>
-        </w:tc>
-        <w:tc>
-          <w:p>
-            <w:pPr>
-              <w:pStyle w:val="Compact"/>
-              <w:jc w:val="right"/>
-            </w:pPr>
-            <w:r>
-              <w:t xml:space="preserve">30</w:t>
-            </w:r>
-          </w:p>
-        </w:tc>
-        <w:tc>
-          <w:p>
-            <w:pPr>
-              <w:pStyle w:val="Compact"/>
-              <w:jc w:val="right"/>
-            </w:pPr>
-            <w:r>
-              <w:t xml:space="preserve">8</w:t>
+              <w:t xml:space="preserve">39.7</w:t>
+            </w:r>
+          </w:p>
+        </w:tc>
+        <w:tc>
+          <w:p>
+            <w:pPr>
+              <w:pStyle w:val="Compact"/>
+              <w:jc w:val="right"/>
+            </w:pPr>
+            <w:r>
+              <w:t xml:space="preserve">47.6</w:t>
+            </w:r>
+          </w:p>
+        </w:tc>
+        <w:tc>
+          <w:p>
+            <w:pPr>
+              <w:pStyle w:val="Compact"/>
+              <w:jc w:val="right"/>
+            </w:pPr>
+            <w:r>
+              <w:t xml:space="preserve">12.7</w:t>
             </w:r>
           </w:p>
         </w:tc>
@@ -5070,29 +5385,29 @@
               <w:jc w:val="right"/>
             </w:pPr>
             <w:r>
-              <w:t xml:space="preserve">46</w:t>
-            </w:r>
-          </w:p>
-        </w:tc>
-        <w:tc>
-          <w:p>
-            <w:pPr>
-              <w:pStyle w:val="Compact"/>
-              <w:jc w:val="right"/>
-            </w:pPr>
-            <w:r>
-              <w:t xml:space="preserve">0</w:t>
-            </w:r>
-          </w:p>
-        </w:tc>
-        <w:tc>
-          <w:p>
-            <w:pPr>
-              <w:pStyle w:val="Compact"/>
-              <w:jc w:val="right"/>
-            </w:pPr>
-            <w:r>
-              <w:t xml:space="preserve">16</w:t>
+              <w:t xml:space="preserve">74.2</w:t>
+            </w:r>
+          </w:p>
+        </w:tc>
+        <w:tc>
+          <w:p>
+            <w:pPr>
+              <w:pStyle w:val="Compact"/>
+              <w:jc w:val="right"/>
+            </w:pPr>
+            <w:r>
+              <w:t xml:space="preserve">0.0</w:t>
+            </w:r>
+          </w:p>
+        </w:tc>
+        <w:tc>
+          <w:p>
+            <w:pPr>
+              <w:pStyle w:val="Compact"/>
+              <w:jc w:val="right"/>
+            </w:pPr>
+            <w:r>
+              <w:t xml:space="preserve">25.8</w:t>
             </w:r>
           </w:p>
         </w:tc>
@@ -5141,29 +5456,29 @@
               <w:jc w:val="right"/>
             </w:pPr>
             <w:r>
-              <w:t xml:space="preserve">37</w:t>
-            </w:r>
-          </w:p>
-        </w:tc>
-        <w:tc>
-          <w:p>
-            <w:pPr>
-              <w:pStyle w:val="Compact"/>
-              <w:jc w:val="right"/>
-            </w:pPr>
-            <w:r>
-              <w:t xml:space="preserve">1</w:t>
-            </w:r>
-          </w:p>
-        </w:tc>
-        <w:tc>
-          <w:p>
-            <w:pPr>
-              <w:pStyle w:val="Compact"/>
-              <w:jc w:val="right"/>
-            </w:pPr>
-            <w:r>
-              <w:t xml:space="preserve">3</w:t>
+              <w:t xml:space="preserve">90.2</w:t>
+            </w:r>
+          </w:p>
+        </w:tc>
+        <w:tc>
+          <w:p>
+            <w:pPr>
+              <w:pStyle w:val="Compact"/>
+              <w:jc w:val="right"/>
+            </w:pPr>
+            <w:r>
+              <w:t xml:space="preserve">2.4</w:t>
+            </w:r>
+          </w:p>
+        </w:tc>
+        <w:tc>
+          <w:p>
+            <w:pPr>
+              <w:pStyle w:val="Compact"/>
+              <w:jc w:val="right"/>
+            </w:pPr>
+            <w:r>
+              <w:t xml:space="preserve">7.3</w:t>
             </w:r>
           </w:p>
         </w:tc>
@@ -5212,29 +5527,29 @@
               <w:jc w:val="right"/>
             </w:pPr>
             <w:r>
-              <w:t xml:space="preserve">55</w:t>
-            </w:r>
-          </w:p>
-        </w:tc>
-        <w:tc>
-          <w:p>
-            <w:pPr>
-              <w:pStyle w:val="Compact"/>
-              <w:jc w:val="right"/>
-            </w:pPr>
-            <w:r>
-              <w:t xml:space="preserve">15</w:t>
-            </w:r>
-          </w:p>
-        </w:tc>
-        <w:tc>
-          <w:p>
-            <w:pPr>
-              <w:pStyle w:val="Compact"/>
-              <w:jc w:val="right"/>
-            </w:pPr>
-            <w:r>
-              <w:t xml:space="preserve">12</w:t>
+              <w:t xml:space="preserve">67.1</w:t>
+            </w:r>
+          </w:p>
+        </w:tc>
+        <w:tc>
+          <w:p>
+            <w:pPr>
+              <w:pStyle w:val="Compact"/>
+              <w:jc w:val="right"/>
+            </w:pPr>
+            <w:r>
+              <w:t xml:space="preserve">18.3</w:t>
+            </w:r>
+          </w:p>
+        </w:tc>
+        <w:tc>
+          <w:p>
+            <w:pPr>
+              <w:pStyle w:val="Compact"/>
+              <w:jc w:val="right"/>
+            </w:pPr>
+            <w:r>
+              <w:t xml:space="preserve">14.6</w:t>
             </w:r>
           </w:p>
         </w:tc>
@@ -5283,29 +5598,29 @@
               <w:jc w:val="right"/>
             </w:pPr>
             <w:r>
-              <w:t xml:space="preserve">59</w:t>
-            </w:r>
-          </w:p>
-        </w:tc>
-        <w:tc>
-          <w:p>
-            <w:pPr>
-              <w:pStyle w:val="Compact"/>
-              <w:jc w:val="right"/>
-            </w:pPr>
-            <w:r>
-              <w:t xml:space="preserve">0</w:t>
-            </w:r>
-          </w:p>
-        </w:tc>
-        <w:tc>
-          <w:p>
-            <w:pPr>
-              <w:pStyle w:val="Compact"/>
-              <w:jc w:val="right"/>
-            </w:pPr>
-            <w:r>
-              <w:t xml:space="preserve">4</w:t>
+              <w:t xml:space="preserve">93.7</w:t>
+            </w:r>
+          </w:p>
+        </w:tc>
+        <w:tc>
+          <w:p>
+            <w:pPr>
+              <w:pStyle w:val="Compact"/>
+              <w:jc w:val="right"/>
+            </w:pPr>
+            <w:r>
+              <w:t xml:space="preserve">0.0</w:t>
+            </w:r>
+          </w:p>
+        </w:tc>
+        <w:tc>
+          <w:p>
+            <w:pPr>
+              <w:pStyle w:val="Compact"/>
+              <w:jc w:val="right"/>
+            </w:pPr>
+            <w:r>
+              <w:t xml:space="preserve">6.3</w:t>
             </w:r>
           </w:p>
         </w:tc>
@@ -5354,29 +5669,29 @@
               <w:jc w:val="right"/>
             </w:pPr>
             <w:r>
-              <w:t xml:space="preserve">23</w:t>
-            </w:r>
-          </w:p>
-        </w:tc>
-        <w:tc>
-          <w:p>
-            <w:pPr>
-              <w:pStyle w:val="Compact"/>
-              <w:jc w:val="right"/>
-            </w:pPr>
-            <w:r>
-              <w:t xml:space="preserve">2</w:t>
-            </w:r>
-          </w:p>
-        </w:tc>
-        <w:tc>
-          <w:p>
-            <w:pPr>
-              <w:pStyle w:val="Compact"/>
-              <w:jc w:val="right"/>
-            </w:pPr>
-            <w:r>
-              <w:t xml:space="preserve">8</w:t>
+              <w:t xml:space="preserve">69.7</w:t>
+            </w:r>
+          </w:p>
+        </w:tc>
+        <w:tc>
+          <w:p>
+            <w:pPr>
+              <w:pStyle w:val="Compact"/>
+              <w:jc w:val="right"/>
+            </w:pPr>
+            <w:r>
+              <w:t xml:space="preserve">6.1</w:t>
+            </w:r>
+          </w:p>
+        </w:tc>
+        <w:tc>
+          <w:p>
+            <w:pPr>
+              <w:pStyle w:val="Compact"/>
+              <w:jc w:val="right"/>
+            </w:pPr>
+            <w:r>
+              <w:t xml:space="preserve">24.2</w:t>
             </w:r>
           </w:p>
         </w:tc>
@@ -5425,29 +5740,29 @@
               <w:jc w:val="right"/>
             </w:pPr>
             <w:r>
-              <w:t xml:space="preserve">44</w:t>
-            </w:r>
-          </w:p>
-        </w:tc>
-        <w:tc>
-          <w:p>
-            <w:pPr>
-              <w:pStyle w:val="Compact"/>
-              <w:jc w:val="right"/>
-            </w:pPr>
-            <w:r>
-              <w:t xml:space="preserve">5</w:t>
-            </w:r>
-          </w:p>
-        </w:tc>
-        <w:tc>
-          <w:p>
-            <w:pPr>
-              <w:pStyle w:val="Compact"/>
-              <w:jc w:val="right"/>
-            </w:pPr>
-            <w:r>
-              <w:t xml:space="preserve">14</w:t>
+              <w:t xml:space="preserve">69.8</w:t>
+            </w:r>
+          </w:p>
+        </w:tc>
+        <w:tc>
+          <w:p>
+            <w:pPr>
+              <w:pStyle w:val="Compact"/>
+              <w:jc w:val="right"/>
+            </w:pPr>
+            <w:r>
+              <w:t xml:space="preserve">7.9</w:t>
+            </w:r>
+          </w:p>
+        </w:tc>
+        <w:tc>
+          <w:p>
+            <w:pPr>
+              <w:pStyle w:val="Compact"/>
+              <w:jc w:val="right"/>
+            </w:pPr>
+            <w:r>
+              <w:t xml:space="preserve">22.2</w:t>
             </w:r>
           </w:p>
         </w:tc>
@@ -5496,29 +5811,29 @@
               <w:jc w:val="right"/>
             </w:pPr>
             <w:r>
-              <w:t xml:space="preserve">35</w:t>
-            </w:r>
-          </w:p>
-        </w:tc>
-        <w:tc>
-          <w:p>
-            <w:pPr>
-              <w:pStyle w:val="Compact"/>
-              <w:jc w:val="right"/>
-            </w:pPr>
-            <w:r>
-              <w:t xml:space="preserve">6</w:t>
-            </w:r>
-          </w:p>
-        </w:tc>
-        <w:tc>
-          <w:p>
-            <w:pPr>
-              <w:pStyle w:val="Compact"/>
-              <w:jc w:val="right"/>
-            </w:pPr>
-            <w:r>
-              <w:t xml:space="preserve">8</w:t>
+              <w:t xml:space="preserve">71.4</w:t>
+            </w:r>
+          </w:p>
+        </w:tc>
+        <w:tc>
+          <w:p>
+            <w:pPr>
+              <w:pStyle w:val="Compact"/>
+              <w:jc w:val="right"/>
+            </w:pPr>
+            <w:r>
+              <w:t xml:space="preserve">12.2</w:t>
+            </w:r>
+          </w:p>
+        </w:tc>
+        <w:tc>
+          <w:p>
+            <w:pPr>
+              <w:pStyle w:val="Compact"/>
+              <w:jc w:val="right"/>
+            </w:pPr>
+            <w:r>
+              <w:t xml:space="preserve">16.3</w:t>
             </w:r>
           </w:p>
         </w:tc>
@@ -5567,29 +5882,29 @@
               <w:jc w:val="right"/>
             </w:pPr>
             <w:r>
-              <w:t xml:space="preserve">11</w:t>
-            </w:r>
-          </w:p>
-        </w:tc>
-        <w:tc>
-          <w:p>
-            <w:pPr>
-              <w:pStyle w:val="Compact"/>
-              <w:jc w:val="right"/>
-            </w:pPr>
-            <w:r>
-              <w:t xml:space="preserve">10</w:t>
-            </w:r>
-          </w:p>
-        </w:tc>
-        <w:tc>
-          <w:p>
-            <w:pPr>
-              <w:pStyle w:val="Compact"/>
-              <w:jc w:val="right"/>
-            </w:pPr>
-            <w:r>
-              <w:t xml:space="preserve">34</w:t>
+              <w:t xml:space="preserve">20.0</w:t>
+            </w:r>
+          </w:p>
+        </w:tc>
+        <w:tc>
+          <w:p>
+            <w:pPr>
+              <w:pStyle w:val="Compact"/>
+              <w:jc w:val="right"/>
+            </w:pPr>
+            <w:r>
+              <w:t xml:space="preserve">18.2</w:t>
+            </w:r>
+          </w:p>
+        </w:tc>
+        <w:tc>
+          <w:p>
+            <w:pPr>
+              <w:pStyle w:val="Compact"/>
+              <w:jc w:val="right"/>
+            </w:pPr>
+            <w:r>
+              <w:t xml:space="preserve">61.8</w:t>
             </w:r>
           </w:p>
         </w:tc>
@@ -5646,29 +5961,29 @@
               <w:jc w:val="right"/>
             </w:pPr>
             <w:r>
-              <w:t xml:space="preserve">146</w:t>
-            </w:r>
-          </w:p>
-        </w:tc>
-        <w:tc>
-          <w:p>
-            <w:pPr>
-              <w:pStyle w:val="Compact"/>
-              <w:jc w:val="right"/>
-            </w:pPr>
-            <w:r>
-              <w:t xml:space="preserve">53</w:t>
-            </w:r>
-          </w:p>
-        </w:tc>
-        <w:tc>
-          <w:p>
-            <w:pPr>
-              <w:pStyle w:val="Compact"/>
-              <w:jc w:val="right"/>
-            </w:pPr>
-            <w:r>
-              <w:t xml:space="preserve">22</w:t>
+              <w:t xml:space="preserve">66.1</w:t>
+            </w:r>
+          </w:p>
+        </w:tc>
+        <w:tc>
+          <w:p>
+            <w:pPr>
+              <w:pStyle w:val="Compact"/>
+              <w:jc w:val="right"/>
+            </w:pPr>
+            <w:r>
+              <w:t xml:space="preserve">24.0</w:t>
+            </w:r>
+          </w:p>
+        </w:tc>
+        <w:tc>
+          <w:p>
+            <w:pPr>
+              <w:pStyle w:val="Compact"/>
+              <w:jc w:val="right"/>
+            </w:pPr>
+            <w:r>
+              <w:t xml:space="preserve">10.0</w:t>
             </w:r>
           </w:p>
         </w:tc>
@@ -5717,29 +6032,29 @@
               <w:jc w:val="right"/>
             </w:pPr>
             <w:r>
-              <w:t xml:space="preserve">103</w:t>
-            </w:r>
-          </w:p>
-        </w:tc>
-        <w:tc>
-          <w:p>
-            <w:pPr>
-              <w:pStyle w:val="Compact"/>
-              <w:jc w:val="right"/>
-            </w:pPr>
-            <w:r>
-              <w:t xml:space="preserve">51</w:t>
-            </w:r>
-          </w:p>
-        </w:tc>
-        <w:tc>
-          <w:p>
-            <w:pPr>
-              <w:pStyle w:val="Compact"/>
-              <w:jc w:val="right"/>
-            </w:pPr>
-            <w:r>
-              <w:t xml:space="preserve">43</w:t>
+              <w:t xml:space="preserve">52.3</w:t>
+            </w:r>
+          </w:p>
+        </w:tc>
+        <w:tc>
+          <w:p>
+            <w:pPr>
+              <w:pStyle w:val="Compact"/>
+              <w:jc w:val="right"/>
+            </w:pPr>
+            <w:r>
+              <w:t xml:space="preserve">25.9</w:t>
+            </w:r>
+          </w:p>
+        </w:tc>
+        <w:tc>
+          <w:p>
+            <w:pPr>
+              <w:pStyle w:val="Compact"/>
+              <w:jc w:val="right"/>
+            </w:pPr>
+            <w:r>
+              <w:t xml:space="preserve">21.8</w:t>
             </w:r>
           </w:p>
         </w:tc>
@@ -5788,29 +6103,29 @@
               <w:jc w:val="right"/>
             </w:pPr>
             <w:r>
-              <w:t xml:space="preserve">116</w:t>
-            </w:r>
-          </w:p>
-        </w:tc>
-        <w:tc>
-          <w:p>
-            <w:pPr>
-              <w:pStyle w:val="Compact"/>
-              <w:jc w:val="right"/>
-            </w:pPr>
-            <w:r>
-              <w:t xml:space="preserve">1</w:t>
-            </w:r>
-          </w:p>
-        </w:tc>
-        <w:tc>
-          <w:p>
-            <w:pPr>
-              <w:pStyle w:val="Compact"/>
-              <w:jc w:val="right"/>
-            </w:pPr>
-            <w:r>
-              <w:t xml:space="preserve">89</w:t>
+              <w:t xml:space="preserve">56.3</w:t>
+            </w:r>
+          </w:p>
+        </w:tc>
+        <w:tc>
+          <w:p>
+            <w:pPr>
+              <w:pStyle w:val="Compact"/>
+              <w:jc w:val="right"/>
+            </w:pPr>
+            <w:r>
+              <w:t xml:space="preserve">0.5</w:t>
+            </w:r>
+          </w:p>
+        </w:tc>
+        <w:tc>
+          <w:p>
+            <w:pPr>
+              <w:pStyle w:val="Compact"/>
+              <w:jc w:val="right"/>
+            </w:pPr>
+            <w:r>
+              <w:t xml:space="preserve">43.2</w:t>
             </w:r>
           </w:p>
         </w:tc>
@@ -5859,29 +6174,29 @@
               <w:jc w:val="right"/>
             </w:pPr>
             <w:r>
-              <w:t xml:space="preserve">87</w:t>
-            </w:r>
-          </w:p>
-        </w:tc>
-        <w:tc>
-          <w:p>
-            <w:pPr>
-              <w:pStyle w:val="Compact"/>
-              <w:jc w:val="right"/>
-            </w:pPr>
-            <w:r>
-              <w:t xml:space="preserve">9</w:t>
-            </w:r>
-          </w:p>
-        </w:tc>
-        <w:tc>
-          <w:p>
-            <w:pPr>
-              <w:pStyle w:val="Compact"/>
-              <w:jc w:val="right"/>
-            </w:pPr>
-            <w:r>
-              <w:t xml:space="preserve">50</w:t>
+              <w:t xml:space="preserve">59.6</w:t>
+            </w:r>
+          </w:p>
+        </w:tc>
+        <w:tc>
+          <w:p>
+            <w:pPr>
+              <w:pStyle w:val="Compact"/>
+              <w:jc w:val="right"/>
+            </w:pPr>
+            <w:r>
+              <w:t xml:space="preserve">6.2</w:t>
+            </w:r>
+          </w:p>
+        </w:tc>
+        <w:tc>
+          <w:p>
+            <w:pPr>
+              <w:pStyle w:val="Compact"/>
+              <w:jc w:val="right"/>
+            </w:pPr>
+            <w:r>
+              <w:t xml:space="preserve">34.2</w:t>
             </w:r>
           </w:p>
         </w:tc>
@@ -5930,29 +6245,29 @@
               <w:jc w:val="right"/>
             </w:pPr>
             <w:r>
-              <w:t xml:space="preserve">137</w:t>
-            </w:r>
-          </w:p>
-        </w:tc>
-        <w:tc>
-          <w:p>
-            <w:pPr>
-              <w:pStyle w:val="Compact"/>
-              <w:jc w:val="right"/>
-            </w:pPr>
-            <w:r>
-              <w:t xml:space="preserve">65</w:t>
-            </w:r>
-          </w:p>
-        </w:tc>
-        <w:tc>
-          <w:p>
-            <w:pPr>
-              <w:pStyle w:val="Compact"/>
-              <w:jc w:val="right"/>
-            </w:pPr>
-            <w:r>
-              <w:t xml:space="preserve">18</w:t>
+              <w:t xml:space="preserve">62.3</w:t>
+            </w:r>
+          </w:p>
+        </w:tc>
+        <w:tc>
+          <w:p>
+            <w:pPr>
+              <w:pStyle w:val="Compact"/>
+              <w:jc w:val="right"/>
+            </w:pPr>
+            <w:r>
+              <w:t xml:space="preserve">29.5</w:t>
+            </w:r>
+          </w:p>
+        </w:tc>
+        <w:tc>
+          <w:p>
+            <w:pPr>
+              <w:pStyle w:val="Compact"/>
+              <w:jc w:val="right"/>
+            </w:pPr>
+            <w:r>
+              <w:t xml:space="preserve">8.2</w:t>
             </w:r>
           </w:p>
         </w:tc>
@@ -6001,29 +6316,29 @@
               <w:jc w:val="right"/>
             </w:pPr>
             <w:r>
-              <w:t xml:space="preserve">208</w:t>
-            </w:r>
-          </w:p>
-        </w:tc>
-        <w:tc>
-          <w:p>
-            <w:pPr>
-              <w:pStyle w:val="Compact"/>
-              <w:jc w:val="right"/>
-            </w:pPr>
-            <w:r>
-              <w:t xml:space="preserve">22</w:t>
-            </w:r>
-          </w:p>
-        </w:tc>
-        <w:tc>
-          <w:p>
-            <w:pPr>
-              <w:pStyle w:val="Compact"/>
-              <w:jc w:val="right"/>
-            </w:pPr>
-            <w:r>
-              <w:t xml:space="preserve">25</w:t>
+              <w:t xml:space="preserve">81.6</w:t>
+            </w:r>
+          </w:p>
+        </w:tc>
+        <w:tc>
+          <w:p>
+            <w:pPr>
+              <w:pStyle w:val="Compact"/>
+              <w:jc w:val="right"/>
+            </w:pPr>
+            <w:r>
+              <w:t xml:space="preserve">8.6</w:t>
+            </w:r>
+          </w:p>
+        </w:tc>
+        <w:tc>
+          <w:p>
+            <w:pPr>
+              <w:pStyle w:val="Compact"/>
+              <w:jc w:val="right"/>
+            </w:pPr>
+            <w:r>
+              <w:t xml:space="preserve">9.8</w:t>
             </w:r>
           </w:p>
         </w:tc>
@@ -6072,29 +6387,29 @@
               <w:jc w:val="right"/>
             </w:pPr>
             <w:r>
-              <w:t xml:space="preserve">83</w:t>
-            </w:r>
-          </w:p>
-        </w:tc>
-        <w:tc>
-          <w:p>
-            <w:pPr>
-              <w:pStyle w:val="Compact"/>
-              <w:jc w:val="right"/>
-            </w:pPr>
-            <w:r>
-              <w:t xml:space="preserve">26</w:t>
-            </w:r>
-          </w:p>
-        </w:tc>
-        <w:tc>
-          <w:p>
-            <w:pPr>
-              <w:pStyle w:val="Compact"/>
-              <w:jc w:val="right"/>
-            </w:pPr>
-            <w:r>
-              <w:t xml:space="preserve">84</w:t>
+              <w:t xml:space="preserve">43.0</w:t>
+            </w:r>
+          </w:p>
+        </w:tc>
+        <w:tc>
+          <w:p>
+            <w:pPr>
+              <w:pStyle w:val="Compact"/>
+              <w:jc w:val="right"/>
+            </w:pPr>
+            <w:r>
+              <w:t xml:space="preserve">13.5</w:t>
+            </w:r>
+          </w:p>
+        </w:tc>
+        <w:tc>
+          <w:p>
+            <w:pPr>
+              <w:pStyle w:val="Compact"/>
+              <w:jc w:val="right"/>
+            </w:pPr>
+            <w:r>
+              <w:t xml:space="preserve">43.5</w:t>
             </w:r>
           </w:p>
         </w:tc>
@@ -6143,29 +6458,29 @@
               <w:jc w:val="right"/>
             </w:pPr>
             <w:r>
-              <w:t xml:space="preserve">150</w:t>
-            </w:r>
-          </w:p>
-        </w:tc>
-        <w:tc>
-          <w:p>
-            <w:pPr>
-              <w:pStyle w:val="Compact"/>
-              <w:jc w:val="right"/>
-            </w:pPr>
-            <w:r>
-              <w:t xml:space="preserve">41</w:t>
-            </w:r>
-          </w:p>
-        </w:tc>
-        <w:tc>
-          <w:p>
-            <w:pPr>
-              <w:pStyle w:val="Compact"/>
-              <w:jc w:val="right"/>
-            </w:pPr>
-            <w:r>
-              <w:t xml:space="preserve">64</w:t>
+              <w:t xml:space="preserve">58.8</w:t>
+            </w:r>
+          </w:p>
+        </w:tc>
+        <w:tc>
+          <w:p>
+            <w:pPr>
+              <w:pStyle w:val="Compact"/>
+              <w:jc w:val="right"/>
+            </w:pPr>
+            <w:r>
+              <w:t xml:space="preserve">16.1</w:t>
+            </w:r>
+          </w:p>
+        </w:tc>
+        <w:tc>
+          <w:p>
+            <w:pPr>
+              <w:pStyle w:val="Compact"/>
+              <w:jc w:val="right"/>
+            </w:pPr>
+            <w:r>
+              <w:t xml:space="preserve">25.1</w:t>
             </w:r>
           </w:p>
         </w:tc>
@@ -6214,29 +6529,29 @@
               <w:jc w:val="right"/>
             </w:pPr>
             <w:r>
-              <w:t xml:space="preserve">153</w:t>
-            </w:r>
-          </w:p>
-        </w:tc>
-        <w:tc>
-          <w:p>
-            <w:pPr>
-              <w:pStyle w:val="Compact"/>
-              <w:jc w:val="right"/>
-            </w:pPr>
-            <w:r>
-              <w:t xml:space="preserve">49</w:t>
-            </w:r>
-          </w:p>
-        </w:tc>
-        <w:tc>
-          <w:p>
-            <w:pPr>
-              <w:pStyle w:val="Compact"/>
-              <w:jc w:val="right"/>
-            </w:pPr>
-            <w:r>
-              <w:t xml:space="preserve">7</w:t>
+              <w:t xml:space="preserve">73.2</w:t>
+            </w:r>
+          </w:p>
+        </w:tc>
+        <w:tc>
+          <w:p>
+            <w:pPr>
+              <w:pStyle w:val="Compact"/>
+              <w:jc w:val="right"/>
+            </w:pPr>
+            <w:r>
+              <w:t xml:space="preserve">23.4</w:t>
+            </w:r>
+          </w:p>
+        </w:tc>
+        <w:tc>
+          <w:p>
+            <w:pPr>
+              <w:pStyle w:val="Compact"/>
+              <w:jc w:val="right"/>
+            </w:pPr>
+            <w:r>
+              <w:t xml:space="preserve">3.3</w:t>
             </w:r>
           </w:p>
         </w:tc>
@@ -6285,29 +6600,29 @@
               <w:jc w:val="right"/>
             </w:pPr>
             <w:r>
-              <w:t xml:space="preserve">159</w:t>
-            </w:r>
-          </w:p>
-        </w:tc>
-        <w:tc>
-          <w:p>
-            <w:pPr>
-              <w:pStyle w:val="Compact"/>
-              <w:jc w:val="right"/>
-            </w:pPr>
-            <w:r>
-              <w:t xml:space="preserve">38</w:t>
-            </w:r>
-          </w:p>
-        </w:tc>
-        <w:tc>
-          <w:p>
-            <w:pPr>
-              <w:pStyle w:val="Compact"/>
-              <w:jc w:val="right"/>
-            </w:pPr>
-            <w:r>
-              <w:t xml:space="preserve">26</w:t>
+              <w:t xml:space="preserve">71.3</w:t>
+            </w:r>
+          </w:p>
+        </w:tc>
+        <w:tc>
+          <w:p>
+            <w:pPr>
+              <w:pStyle w:val="Compact"/>
+              <w:jc w:val="right"/>
+            </w:pPr>
+            <w:r>
+              <w:t xml:space="preserve">17.0</w:t>
+            </w:r>
+          </w:p>
+        </w:tc>
+        <w:tc>
+          <w:p>
+            <w:pPr>
+              <w:pStyle w:val="Compact"/>
+              <w:jc w:val="right"/>
+            </w:pPr>
+            <w:r>
+              <w:t xml:space="preserve">11.7</w:t>
             </w:r>
           </w:p>
         </w:tc>
@@ -12108,8 +12423,8 @@
         </w:tc>
       </w:tr>
     </w:tbl>
-    <w:bookmarkEnd w:id="56"/>
-    <w:bookmarkStart w:id="121" w:name="references"/>
+    <w:bookmarkEnd w:id="60"/>
+    <w:bookmarkStart w:id="125" w:name="references"/>
     <w:p>
       <w:pPr>
         <w:pStyle w:val="Heading1"/>
@@ -12118,8 +12433,8 @@
         <w:t xml:space="preserve">References</w:t>
       </w:r>
     </w:p>
-    <w:bookmarkStart w:id="120" w:name="refs"/>
-    <w:bookmarkStart w:id="57" w:name="ref-Beck21"/>
+    <w:bookmarkStart w:id="124" w:name="refs"/>
+    <w:bookmarkStart w:id="61" w:name="ref-Beck21"/>
     <w:p>
       <w:pPr>
         <w:pStyle w:val="Bibliography"/>
@@ -12128,8 +12443,8 @@
         <w:t xml:space="preserve">Beck, M., Schrandt, M., Wessel, M., Sherwood, E., Raulerson, G., Best, B., 2021. Tbeptools: Data and indicators for the tampa bay estuary program.</w:t>
       </w:r>
     </w:p>
-    <w:bookmarkEnd w:id="57"/>
-    <w:bookmarkStart w:id="58" w:name="ref-Beck21b"/>
+    <w:bookmarkEnd w:id="61"/>
+    <w:bookmarkStart w:id="62" w:name="ref-Beck21b"/>
     <w:p>
       <w:pPr>
         <w:pStyle w:val="Bibliography"/>
@@ -12138,8 +12453,8 @@
         <w:t xml:space="preserve">Beck, M.W., 2021. Ggord: Ordination plots with ggplot2.</w:t>
       </w:r>
     </w:p>
-    <w:bookmarkEnd w:id="58"/>
-    <w:bookmarkStart w:id="60" w:name="ref-Beck18"/>
+    <w:bookmarkEnd w:id="62"/>
+    <w:bookmarkStart w:id="64" w:name="ref-Beck18"/>
     <w:p>
       <w:pPr>
         <w:pStyle w:val="Bibliography"/>
@@ -12168,7 +12483,7 @@
       <w:r>
         <w:t xml:space="preserve"> </w:t>
       </w:r>
-      <w:hyperlink r:id="rId59">
+      <w:hyperlink r:id="rId63">
         <w:r>
           <w:rPr>
             <w:rStyle w:val="Hyperlink"/>
@@ -12177,8 +12492,8 @@
         </w:r>
       </w:hyperlink>
     </w:p>
-    <w:bookmarkEnd w:id="60"/>
-    <w:bookmarkStart w:id="62" w:name="ref-Beck18g"/>
+    <w:bookmarkEnd w:id="64"/>
+    <w:bookmarkStart w:id="66" w:name="ref-Beck18g"/>
     <w:p>
       <w:pPr>
         <w:pStyle w:val="Bibliography"/>
@@ -12189,7 +12504,7 @@
       <w:r>
         <w:t xml:space="preserve"> </w:t>
       </w:r>
-      <w:hyperlink r:id="rId61">
+      <w:hyperlink r:id="rId65">
         <w:r>
           <w:rPr>
             <w:rStyle w:val="Hyperlink"/>
@@ -12198,8 +12513,8 @@
         </w:r>
       </w:hyperlink>
     </w:p>
-    <w:bookmarkEnd w:id="62"/>
-    <w:bookmarkStart w:id="63" w:name="ref-Bryan20"/>
+    <w:bookmarkEnd w:id="66"/>
+    <w:bookmarkStart w:id="67" w:name="ref-Bryan20"/>
     <w:p>
       <w:pPr>
         <w:pStyle w:val="Bibliography"/>
@@ -12208,8 +12523,8 @@
         <w:t xml:space="preserve">Bryan, J., 2020. googlesheets4: Access google sheets using the sheets API V4.</w:t>
       </w:r>
     </w:p>
-    <w:bookmarkEnd w:id="63"/>
-    <w:bookmarkStart w:id="64" w:name="ref-Burke17"/>
+    <w:bookmarkEnd w:id="67"/>
+    <w:bookmarkStart w:id="68" w:name="ref-Burke17"/>
     <w:p>
       <w:pPr>
         <w:pStyle w:val="Bibliography"/>
@@ -12230,8 +12545,8 @@
         <w:t xml:space="preserve">(No. 10b-17). Tampa Bay Estuary Program, St. Petersburg, Florida.</w:t>
       </w:r>
     </w:p>
-    <w:bookmarkEnd w:id="64"/>
-    <w:bookmarkStart w:id="66" w:name="ref-Burnett01"/>
+    <w:bookmarkEnd w:id="68"/>
+    <w:bookmarkStart w:id="70" w:name="ref-Burnett01"/>
     <w:p>
       <w:pPr>
         <w:pStyle w:val="Bibliography"/>
@@ -12242,7 +12557,7 @@
       <w:r>
         <w:t xml:space="preserve"> </w:t>
       </w:r>
-      <w:hyperlink r:id="rId65">
+      <w:hyperlink r:id="rId69">
         <w:r>
           <w:rPr>
             <w:rStyle w:val="Hyperlink"/>
@@ -12251,8 +12566,8 @@
         </w:r>
       </w:hyperlink>
     </w:p>
-    <w:bookmarkEnd w:id="66"/>
-    <w:bookmarkStart w:id="67" w:name="ref-DAgostino20"/>
+    <w:bookmarkEnd w:id="70"/>
+    <w:bookmarkStart w:id="71" w:name="ref-DAgostino20"/>
     <w:p>
       <w:pPr>
         <w:pStyle w:val="Bibliography"/>
@@ -12261,8 +12576,8 @@
         <w:t xml:space="preserve">D’Agostino McGowan, L., Bryan, J., 2020. Googledrive: An interface to google drive.</w:t>
       </w:r>
     </w:p>
-    <w:bookmarkEnd w:id="67"/>
-    <w:bookmarkStart w:id="68" w:name="ref-Dixon95"/>
+    <w:bookmarkEnd w:id="71"/>
+    <w:bookmarkStart w:id="72" w:name="ref-Dixon95"/>
     <w:p>
       <w:pPr>
         <w:pStyle w:val="Bibliography"/>
@@ -12314,8 +12629,8 @@
         <w:t xml:space="preserve">lorida. Number 425, Mote Marine Lab, Sarasota, Florida.</w:t>
       </w:r>
     </w:p>
-    <w:bookmarkEnd w:id="68"/>
-    <w:bookmarkStart w:id="69" w:name="ref-tbep1620"/>
+    <w:bookmarkEnd w:id="72"/>
+    <w:bookmarkStart w:id="73" w:name="ref-tbep1620"/>
     <w:p>
       <w:pPr>
         <w:pStyle w:val="Bibliography"/>
@@ -12336,8 +12651,8 @@
         <w:t xml:space="preserve">(No. 16-20). Tampa Bay Estuary Program, St. Petersburg, Florida.</w:t>
       </w:r>
     </w:p>
-    <w:bookmarkEnd w:id="69"/>
-    <w:bookmarkStart w:id="71" w:name="ref-elzrelli15"/>
+    <w:bookmarkEnd w:id="73"/>
+    <w:bookmarkStart w:id="75" w:name="ref-elzrelli15"/>
     <w:p>
       <w:pPr>
         <w:pStyle w:val="Bibliography"/>
@@ -12384,7 +12699,7 @@
       <w:r>
         <w:t xml:space="preserve"> </w:t>
       </w:r>
-      <w:hyperlink r:id="rId70">
+      <w:hyperlink r:id="rId74">
         <w:r>
           <w:rPr>
             <w:rStyle w:val="Hyperlink"/>
@@ -12393,8 +12708,8 @@
         </w:r>
       </w:hyperlink>
     </w:p>
-    <w:bookmarkEnd w:id="71"/>
-    <w:bookmarkStart w:id="73" w:name="ref-Garrett11"/>
+    <w:bookmarkEnd w:id="75"/>
+    <w:bookmarkStart w:id="77" w:name="ref-Garrett11"/>
     <w:p>
       <w:pPr>
         <w:pStyle w:val="Bibliography"/>
@@ -12405,7 +12720,7 @@
       <w:r>
         <w:t xml:space="preserve"> </w:t>
       </w:r>
-      <w:hyperlink r:id="rId72">
+      <w:hyperlink r:id="rId76">
         <w:r>
           <w:rPr>
             <w:rStyle w:val="Hyperlink"/>
@@ -12414,8 +12729,8 @@
         </w:r>
       </w:hyperlink>
     </w:p>
-    <w:bookmarkEnd w:id="73"/>
-    <w:bookmarkStart w:id="75" w:name="ref-Greening06"/>
+    <w:bookmarkEnd w:id="77"/>
+    <w:bookmarkStart w:id="79" w:name="ref-Greening06"/>
     <w:p>
       <w:pPr>
         <w:pStyle w:val="Bibliography"/>
@@ -12462,7 +12777,7 @@
       <w:r>
         <w:t xml:space="preserve"> </w:t>
       </w:r>
-      <w:hyperlink r:id="rId74">
+      <w:hyperlink r:id="rId78">
         <w:r>
           <w:rPr>
             <w:rStyle w:val="Hyperlink"/>
@@ -12471,8 +12786,8 @@
         </w:r>
       </w:hyperlink>
     </w:p>
-    <w:bookmarkEnd w:id="75"/>
-    <w:bookmarkStart w:id="76" w:name="ref-Greening16"/>
+    <w:bookmarkEnd w:id="79"/>
+    <w:bookmarkStart w:id="80" w:name="ref-Greening16"/>
     <w:p>
       <w:pPr>
         <w:pStyle w:val="Bibliography"/>
@@ -12514,8 +12829,8 @@
         <w:t xml:space="preserve">), in: Finlayson, C.M., Milton, G.R., Prentice, R.C., Davidson, N.C. (Eds.), The Wetland Book. Springer, Berlin, Germany, pp. 1–12.</w:t>
       </w:r>
     </w:p>
-    <w:bookmarkEnd w:id="76"/>
-    <w:bookmarkStart w:id="78" w:name="ref-Greening14"/>
+    <w:bookmarkEnd w:id="80"/>
+    <w:bookmarkStart w:id="82" w:name="ref-Greening14"/>
     <w:p>
       <w:pPr>
         <w:pStyle w:val="Bibliography"/>
@@ -12535,7 +12850,7 @@
       <w:r>
         <w:t xml:space="preserve"> </w:t>
       </w:r>
-      <w:hyperlink r:id="rId77">
+      <w:hyperlink r:id="rId81">
         <w:r>
           <w:rPr>
             <w:rStyle w:val="Hyperlink"/>
@@ -12544,8 +12859,8 @@
         </w:r>
       </w:hyperlink>
     </w:p>
-    <w:bookmarkEnd w:id="78"/>
-    <w:bookmarkStart w:id="79" w:name="ref-Henderson04"/>
+    <w:bookmarkEnd w:id="82"/>
+    <w:bookmarkStart w:id="83" w:name="ref-Henderson04"/>
     <w:p>
       <w:pPr>
         <w:pStyle w:val="Bibliography"/>
@@ -12572,8 +12887,8 @@
         <w:t xml:space="preserve">oint phosphate plant: An environmental analysis.</w:t>
       </w:r>
     </w:p>
-    <w:bookmarkEnd w:id="79"/>
-    <w:bookmarkStart w:id="80" w:name="ref-Hollander13"/>
+    <w:bookmarkEnd w:id="83"/>
+    <w:bookmarkStart w:id="84" w:name="ref-Hollander13"/>
     <w:p>
       <w:pPr>
         <w:pStyle w:val="Bibliography"/>
@@ -12582,8 +12897,8 @@
         <w:t xml:space="preserve">Hollander, M., Wolfe, D.A., Chicken, E., 2013. Nonparametric statistical methods. John Wiley &amp; Sons.</w:t>
       </w:r>
     </w:p>
-    <w:bookmarkEnd w:id="80"/>
-    <w:bookmarkStart w:id="81" w:name="ref-Holm79"/>
+    <w:bookmarkEnd w:id="84"/>
+    <w:bookmarkStart w:id="85" w:name="ref-Holm79"/>
     <w:p>
       <w:pPr>
         <w:pStyle w:val="Bibliography"/>
@@ -12592,8 +12907,8 @@
         <w:t xml:space="preserve">Holm, S., 1979. A simple sequentially rejective multiple test procedure. Scandinavian journal of statistics 65–70.</w:t>
       </w:r>
     </w:p>
-    <w:bookmarkEnd w:id="81"/>
-    <w:bookmarkStart w:id="83" w:name="ref-Howarth06"/>
+    <w:bookmarkEnd w:id="85"/>
+    <w:bookmarkStart w:id="87" w:name="ref-Howarth06"/>
     <w:p>
       <w:pPr>
         <w:pStyle w:val="Bibliography"/>
@@ -12601,7 +12916,7 @@
       <w:r>
         <w:t xml:space="preserve">Howarth, R.W., Marino, R., 2006. Nitrogen as the limiting nutrient for eutrophication in coastal marine ecosystems: Evolving views over three decades. Limnology and oceanography 51, 364–376. https://doi.org/</w:t>
       </w:r>
-      <w:hyperlink r:id="rId82">
+      <w:hyperlink r:id="rId86">
         <w:r>
           <w:rPr>
             <w:rStyle w:val="Hyperlink"/>
@@ -12610,8 +12925,8 @@
         </w:r>
       </w:hyperlink>
     </w:p>
-    <w:bookmarkEnd w:id="83"/>
-    <w:bookmarkStart w:id="84" w:name="ref-Hu03"/>
+    <w:bookmarkEnd w:id="87"/>
+    <w:bookmarkStart w:id="88" w:name="ref-Hu03"/>
     <w:p>
       <w:pPr>
         <w:pStyle w:val="Bibliography"/>
@@ -12653,8 +12968,8 @@
         <w:t xml:space="preserve">oint treated wastewater. University of South Florida, Institute for Marine Remote Sensing, St. Petersburg, Florida.</w:t>
       </w:r>
     </w:p>
-    <w:bookmarkEnd w:id="84"/>
-    <w:bookmarkStart w:id="86" w:name="ref-Hudson11"/>
+    <w:bookmarkEnd w:id="88"/>
+    <w:bookmarkStart w:id="90" w:name="ref-Hudson11"/>
     <w:p>
       <w:pPr>
         <w:pStyle w:val="Bibliography"/>
@@ -12665,7 +12980,7 @@
       <w:r>
         <w:t xml:space="preserve"> </w:t>
       </w:r>
-      <w:hyperlink r:id="rId85">
+      <w:hyperlink r:id="rId89">
         <w:r>
           <w:rPr>
             <w:rStyle w:val="Hyperlink"/>
@@ -12674,8 +12989,8 @@
         </w:r>
       </w:hyperlink>
     </w:p>
-    <w:bookmarkEnd w:id="86"/>
-    <w:bookmarkStart w:id="87" w:name="ref-Janicki96"/>
+    <w:bookmarkEnd w:id="90"/>
+    <w:bookmarkStart w:id="91" w:name="ref-Janicki96"/>
     <w:p>
       <w:pPr>
         <w:pStyle w:val="Bibliography"/>
@@ -12702,8 +13017,8 @@
         <w:t xml:space="preserve">ay estuary: An empirically based approach to setting management targets (No. 06-96). Tampa Bay National Estuary Program, St. Petersburg, Florida.</w:t>
       </w:r>
     </w:p>
-    <w:bookmarkEnd w:id="87"/>
-    <w:bookmarkStart w:id="88" w:name="ref-Janicki17"/>
+    <w:bookmarkEnd w:id="91"/>
+    <w:bookmarkStart w:id="92" w:name="ref-Janicki17"/>
     <w:p>
       <w:pPr>
         <w:pStyle w:val="Bibliography"/>
@@ -12739,8 +13054,8 @@
         <w:t xml:space="preserve">lorida: 2012-2016 (No. 04-17). Tampa Bay Estuary Program, St. Petersburg, Florida.</w:t>
       </w:r>
     </w:p>
-    <w:bookmarkEnd w:id="88"/>
-    <w:bookmarkStart w:id="89" w:name="ref-Janicki08"/>
+    <w:bookmarkEnd w:id="92"/>
+    <w:bookmarkStart w:id="93" w:name="ref-Janicki08"/>
     <w:p>
       <w:pPr>
         <w:pStyle w:val="Bibliography"/>
@@ -12749,8 +13064,8 @@
         <w:t xml:space="preserve">Janicki Environmental, Inc., 2008. Estimation of nitrogen loading from residential irrigation. Tampa Bay Estuary Program, St. Petersburg, Florida.</w:t>
       </w:r>
     </w:p>
-    <w:bookmarkEnd w:id="89"/>
-    <w:bookmarkStart w:id="90" w:name="ref-Kenworthy96"/>
+    <w:bookmarkEnd w:id="93"/>
+    <w:bookmarkStart w:id="94" w:name="ref-Kenworthy96"/>
     <w:p>
       <w:pPr>
         <w:pStyle w:val="Bibliography"/>
@@ -12791,8 +13106,8 @@
         <w:t xml:space="preserve">derived from the relationship between diffuse light attenuation and maximum depth distribution. Estuaries 19, 740–750.</w:t>
       </w:r>
     </w:p>
-    <w:bookmarkEnd w:id="90"/>
-    <w:bookmarkStart w:id="92" w:name="ref-Le08"/>
+    <w:bookmarkEnd w:id="94"/>
+    <w:bookmarkStart w:id="96" w:name="ref-Le08"/>
     <w:p>
       <w:pPr>
         <w:pStyle w:val="Bibliography"/>
@@ -12812,7 +13127,7 @@
       <w:r>
         <w:t xml:space="preserve"> </w:t>
       </w:r>
-      <w:hyperlink r:id="rId91">
+      <w:hyperlink r:id="rId95">
         <w:r>
           <w:rPr>
             <w:rStyle w:val="Hyperlink"/>
@@ -12821,8 +13136,8 @@
         </w:r>
       </w:hyperlink>
     </w:p>
-    <w:bookmarkEnd w:id="92"/>
-    <w:bookmarkStart w:id="93" w:name="ref-Ohara17"/>
+    <w:bookmarkEnd w:id="96"/>
+    <w:bookmarkStart w:id="97" w:name="ref-Ohara17"/>
     <w:p>
       <w:pPr>
         <w:pStyle w:val="Bibliography"/>
@@ -12849,8 +13164,8 @@
         <w:t xml:space="preserve">ay (No. 10-17). Tampa Bay Estuary Program, St. Petersburg, Florida.</w:t>
       </w:r>
     </w:p>
-    <w:bookmarkEnd w:id="93"/>
-    <w:bookmarkStart w:id="95" w:name="ref-Nixon95"/>
+    <w:bookmarkEnd w:id="97"/>
+    <w:bookmarkStart w:id="99" w:name="ref-Nixon95"/>
     <w:p>
       <w:pPr>
         <w:pStyle w:val="Bibliography"/>
@@ -12861,7 +13176,7 @@
       <w:r>
         <w:t xml:space="preserve"> </w:t>
       </w:r>
-      <w:hyperlink r:id="rId94">
+      <w:hyperlink r:id="rId98">
         <w:r>
           <w:rPr>
             <w:rStyle w:val="Hyperlink"/>
@@ -12870,8 +13185,8 @@
         </w:r>
       </w:hyperlink>
     </w:p>
-    <w:bookmarkEnd w:id="95"/>
-    <w:bookmarkStart w:id="96" w:name="ref-Parker12"/>
+    <w:bookmarkEnd w:id="99"/>
+    <w:bookmarkStart w:id="100" w:name="ref-Parker12"/>
     <w:p>
       <w:pPr>
         <w:pStyle w:val="Bibliography"/>
@@ -12907,8 +13222,8 @@
         <w:t xml:space="preserve">stuary. Estuarine, Coastal, and Shelf Science 104, 91–101.</w:t>
       </w:r>
     </w:p>
-    <w:bookmarkEnd w:id="96"/>
-    <w:bookmarkStart w:id="98" w:name="ref-Pebesma18"/>
+    <w:bookmarkEnd w:id="100"/>
+    <w:bookmarkStart w:id="102" w:name="ref-Pebesma18"/>
     <w:p>
       <w:pPr>
         <w:pStyle w:val="Bibliography"/>
@@ -12940,7 +13255,7 @@
       <w:r>
         <w:t xml:space="preserve"> </w:t>
       </w:r>
-      <w:hyperlink r:id="rId97">
+      <w:hyperlink r:id="rId101">
         <w:r>
           <w:rPr>
             <w:rStyle w:val="Hyperlink"/>
@@ -12949,8 +13264,8 @@
         </w:r>
       </w:hyperlink>
     </w:p>
-    <w:bookmarkEnd w:id="98"/>
-    <w:bookmarkStart w:id="100" w:name="ref-Perez16"/>
+    <w:bookmarkEnd w:id="102"/>
+    <w:bookmarkStart w:id="104" w:name="ref-Perez16"/>
     <w:p>
       <w:pPr>
         <w:pStyle w:val="Bibliography"/>
@@ -12961,7 +13276,7 @@
       <w:r>
         <w:t xml:space="preserve"> </w:t>
       </w:r>
-      <w:hyperlink r:id="rId99">
+      <w:hyperlink r:id="rId103">
         <w:r>
           <w:rPr>
             <w:rStyle w:val="Hyperlink"/>
@@ -12970,8 +13285,8 @@
         </w:r>
       </w:hyperlink>
     </w:p>
-    <w:bookmarkEnd w:id="100"/>
-    <w:bookmarkStart w:id="102" w:name="ref-Perez10"/>
+    <w:bookmarkEnd w:id="104"/>
+    <w:bookmarkStart w:id="106" w:name="ref-Perez10"/>
     <w:p>
       <w:pPr>
         <w:pStyle w:val="Bibliography"/>
@@ -12997,7 +13312,7 @@
       <w:r>
         <w:t xml:space="preserve"> </w:t>
       </w:r>
-      <w:hyperlink r:id="rId101">
+      <w:hyperlink r:id="rId105">
         <w:r>
           <w:rPr>
             <w:rStyle w:val="Hyperlink"/>
@@ -13006,8 +13321,8 @@
         </w:r>
       </w:hyperlink>
     </w:p>
-    <w:bookmarkEnd w:id="102"/>
-    <w:bookmarkStart w:id="104" w:name="ref-Poor13"/>
+    <w:bookmarkEnd w:id="106"/>
+    <w:bookmarkStart w:id="108" w:name="ref-Poor13"/>
     <w:p>
       <w:pPr>
         <w:pStyle w:val="Bibliography"/>
@@ -13027,7 +13342,7 @@
       <w:r>
         <w:t xml:space="preserve"> </w:t>
       </w:r>
-      <w:hyperlink r:id="rId103">
+      <w:hyperlink r:id="rId107">
         <w:r>
           <w:rPr>
             <w:rStyle w:val="Hyperlink"/>
@@ -13036,8 +13351,8 @@
         </w:r>
       </w:hyperlink>
     </w:p>
-    <w:bookmarkEnd w:id="104"/>
-    <w:bookmarkStart w:id="105" w:name="ref-RCT20"/>
+    <w:bookmarkEnd w:id="108"/>
+    <w:bookmarkStart w:id="109" w:name="ref-RCT20"/>
     <w:p>
       <w:pPr>
         <w:pStyle w:val="Bibliography"/>
@@ -13046,8 +13361,8 @@
         <w:t xml:space="preserve">R Core Team, 2020. R: A language and environment for statistical computing, v4.0.3. R Foundation for Statistical Computing, Vienna, Austria.</w:t>
       </w:r>
     </w:p>
-    <w:bookmarkEnd w:id="105"/>
-    <w:bookmarkStart w:id="107" w:name="ref-Sanders13"/>
+    <w:bookmarkEnd w:id="109"/>
+    <w:bookmarkStart w:id="111" w:name="ref-Sanders13"/>
     <w:p>
       <w:pPr>
         <w:pStyle w:val="Bibliography"/>
@@ -13058,7 +13373,7 @@
       <w:r>
         <w:t xml:space="preserve"> </w:t>
       </w:r>
-      <w:hyperlink r:id="rId106">
+      <w:hyperlink r:id="rId110">
         <w:r>
           <w:rPr>
             <w:rStyle w:val="Hyperlink"/>
@@ -13067,8 +13382,8 @@
         </w:r>
       </w:hyperlink>
     </w:p>
-    <w:bookmarkEnd w:id="107"/>
-    <w:bookmarkStart w:id="109" w:name="ref-Sherwood14"/>
+    <w:bookmarkEnd w:id="111"/>
+    <w:bookmarkStart w:id="113" w:name="ref-Sherwood14"/>
     <w:p>
       <w:pPr>
         <w:pStyle w:val="Bibliography"/>
@@ -13097,7 +13412,7 @@
       <w:r>
         <w:t xml:space="preserve"> </w:t>
       </w:r>
-      <w:hyperlink r:id="rId108">
+      <w:hyperlink r:id="rId112">
         <w:r>
           <w:rPr>
             <w:rStyle w:val="Hyperlink"/>
@@ -13106,8 +13421,8 @@
         </w:r>
       </w:hyperlink>
     </w:p>
-    <w:bookmarkEnd w:id="109"/>
-    <w:bookmarkStart w:id="111" w:name="ref-Sherwood17"/>
+    <w:bookmarkEnd w:id="113"/>
+    <w:bookmarkStart w:id="115" w:name="ref-Sherwood17"/>
     <w:p>
       <w:pPr>
         <w:pStyle w:val="Bibliography"/>
@@ -13127,7 +13442,7 @@
       <w:r>
         <w:t xml:space="preserve"> </w:t>
       </w:r>
-      <w:hyperlink r:id="rId110">
+      <w:hyperlink r:id="rId114">
         <w:r>
           <w:rPr>
             <w:rStyle w:val="Hyperlink"/>
@@ -13136,8 +13451,8 @@
         </w:r>
       </w:hyperlink>
     </w:p>
-    <w:bookmarkEnd w:id="111"/>
-    <w:bookmarkStart w:id="112" w:name="ref-Switzer11"/>
+    <w:bookmarkEnd w:id="115"/>
+    <w:bookmarkStart w:id="116" w:name="ref-Switzer11"/>
     <w:p>
       <w:pPr>
         <w:pStyle w:val="Bibliography"/>
@@ -13146,8 +13461,8 @@
         <w:t xml:space="preserve">Switzer, T.S., Tyler-Jedlund, A.J., Rogers, K.R., Grier, H., McMichael Jr, R.H., Fox, S., 2011. Response of estuarine nekton to the regulated discharge of treated phosphate-production process water. Florida Fish; Wildlife Conservation Commission, Fish; Wildlife Research Institute, St. Petersburg, Florida.</w:t>
       </w:r>
     </w:p>
-    <w:bookmarkEnd w:id="112"/>
-    <w:bookmarkStart w:id="113" w:name="ref-tbep03a10"/>
+    <w:bookmarkEnd w:id="116"/>
+    <w:bookmarkStart w:id="117" w:name="ref-tbep03a10"/>
     <w:p>
       <w:pPr>
         <w:pStyle w:val="Bibliography"/>
@@ -13168,8 +13483,8 @@
         <w:t xml:space="preserve">(No. 03a-10). Tampa Bay Estuary Program, St. Petersburg, Florida.</w:t>
       </w:r>
     </w:p>
-    <w:bookmarkEnd w:id="113"/>
-    <w:bookmarkStart w:id="115" w:name="ref-Tayibi09"/>
+    <w:bookmarkEnd w:id="117"/>
+    <w:bookmarkStart w:id="119" w:name="ref-Tayibi09"/>
     <w:p>
       <w:pPr>
         <w:pStyle w:val="Bibliography"/>
@@ -13180,7 +13495,7 @@
       <w:r>
         <w:t xml:space="preserve"> </w:t>
       </w:r>
-      <w:hyperlink r:id="rId114">
+      <w:hyperlink r:id="rId118">
         <w:r>
           <w:rPr>
             <w:rStyle w:val="Hyperlink"/>
@@ -13189,8 +13504,8 @@
         </w:r>
       </w:hyperlink>
     </w:p>
-    <w:bookmarkEnd w:id="115"/>
-    <w:bookmarkStart w:id="117" w:name="ref-Tomasko20"/>
+    <w:bookmarkEnd w:id="119"/>
+    <w:bookmarkStart w:id="121" w:name="ref-Tomasko20"/>
     <w:p>
       <w:pPr>
         <w:pStyle w:val="Bibliography"/>
@@ -13243,7 +13558,7 @@
       <w:r>
         <w:t xml:space="preserve"> </w:t>
       </w:r>
-      <w:hyperlink r:id="rId116">
+      <w:hyperlink r:id="rId120">
         <w:r>
           <w:rPr>
             <w:rStyle w:val="Hyperlink"/>
@@ -13252,8 +13567,8 @@
         </w:r>
       </w:hyperlink>
     </w:p>
-    <w:bookmarkEnd w:id="117"/>
-    <w:bookmarkStart w:id="119" w:name="ref-Wickham19"/>
+    <w:bookmarkEnd w:id="121"/>
+    <w:bookmarkStart w:id="123" w:name="ref-Wickham19"/>
     <w:p>
       <w:pPr>
         <w:pStyle w:val="Bibliography"/>
@@ -13273,7 +13588,7 @@
       <w:r>
         <w:t xml:space="preserve"> </w:t>
       </w:r>
-      <w:hyperlink r:id="rId118">
+      <w:hyperlink r:id="rId122">
         <w:r>
           <w:rPr>
             <w:rStyle w:val="Hyperlink"/>
@@ -13282,9 +13597,9 @@
         </w:r>
       </w:hyperlink>
     </w:p>
-    <w:bookmarkEnd w:id="119"/>
-    <w:bookmarkEnd w:id="120"/>
-    <w:bookmarkEnd w:id="121"/>
+    <w:bookmarkEnd w:id="123"/>
+    <w:bookmarkEnd w:id="124"/>
+    <w:bookmarkEnd w:id="125"/>
     <w:sectPr>
       <w:footerReference w:type="default" r:id="rId9"/>
       <w:pgSz w:w="12240" w:h="15840"/>

</xml_diff>

<commit_message>
minor edits to wq results, wqmap scale updated for tn
</commit_message>
<xml_diff>
--- a/manu-draft.docx
+++ b/manu-draft.docx
@@ -281,7 +281,7 @@
         <w:pStyle w:val="FirstParagraph"/>
       </w:pPr>
       <w:r>
-        <w:t xml:space="preserve">Last manuscript build 2021-08-24 18:57:56</w:t>
+        <w:t xml:space="preserve">Last manuscript build 2021-08-25 08:22:26</w:t>
       </w:r>
     </w:p>
     <w:bookmarkStart w:id="26" w:name="abstract"/>
@@ -1151,7 +1151,7 @@
         <w:pStyle w:val="BodyText"/>
       </w:pPr>
       <w:r>
-        <w:t xml:space="preserve">The Mulberry corporation filed for bankruptcy in 2001, transferring regulatory oversight of the Piney Point facility to FDEP. Although phosphate production no longer occurred at the site, focus over the next twenty years centered on containment and treatment of wastewater on-site to minimize environmental impacts. Despite these efforts, reduced holding capacities and degraded physical integrity of the holding ponds likely contributed to discharge events to surficial and ground waters. Tropical storm Gabrielle in 2001 produced 13 inches of rain, causing over 10 million gallons of wastewater from the stack to be released into Bishop Harbor, with an estimated 15.4 tons fo nitrogen (pers. comm. D. Eckenrod, USEPA). Species of phytoplankton associated with harmful algal blooms were observed around this time</w:t>
+        <w:t xml:space="preserve">The Mulberry corporation filed for bankruptcy in 2001, transferring regulatory oversight of the Piney Point facility to FDEP. Although phosphate production no longer occurred at the site, focus over the next twenty years centered on containment and treatment of wastewater on-site to minimize environmental impacts. Despite these efforts, reduced holding capacities and degraded physical integrity of the holding ponds likely contributed to discharge events to surficial and ground waters. Tropical storm Gabrielle in 2001 produced 13 inches of rain, causing over 10 million gallons of wastewater to be released into Bishop Harbor, with an estimated 15.4 tons of nitrogen (pers. comm. D. Eckenrod, USEPA). Species of phytoplankton associated with harmful algal blooms were observed around this time</w:t>
       </w:r>
       <w:r>
         <w:t xml:space="preserve"> </w:t>
@@ -1615,7 +1615,7 @@
         <w:t xml:space="preserve"> </w:t>
       </w:r>
       <w:r>
-        <w:t xml:space="preserve">originating in the Gulf oc Mexico and occuring in higher salinity portions of the bay, whereas</w:t>
+        <w:t xml:space="preserve">originating in the Gulf of Mexico and occurring in higher salinity portions of the bay, whereas</w:t>
       </w:r>
       <w:r>
         <w:t xml:space="preserve"> </w:t>
@@ -2298,7 +2298,7 @@
         <w:t xml:space="preserve">2</w:t>
       </w:r>
       <w:r>
-        <w:t xml:space="preserve">. After the discharge stopped on April 9th, an initial phytoplankton response was observed near Piney Point peaking around mid-April (Area 1, Figure</w:t>
+        <w:t xml:space="preserve">. After the discharge stopped on April 9th, an initial phytoplankton response was observed near Piney Point with concentrations peaking around mid-April (Area 1, Figure</w:t>
       </w:r>
       <w:r>
         <w:t xml:space="preserve"> </w:t>
@@ -2355,7 +2355,7 @@
         <w:t xml:space="preserve"> </w:t>
       </w:r>
       <w:r>
-        <w:t xml:space="preserve">were observed in large floating mats on the surface and covering benthic and seagrass habitat below the water column at these locationa. By June 27th, fish kill reports attributed to red tide were increasing as</w:t>
+        <w:t xml:space="preserve">were observed in large floating mats on the surface and covering benthic and seagrass habitats below the water column at these locations. By June 27th, fish kill reports attributed to red tide increased with</w:t>
       </w:r>
       <w:r>
         <w:t xml:space="preserve"> </w:t>
@@ -2371,7 +2371,7 @@
         <w:t xml:space="preserve"> </w:t>
       </w:r>
       <w:r>
-        <w:t xml:space="preserve">increased in abundance in lower and middle Tampa Bay. The center of tropical storm Elsa passed to the west of Tampa Bay on July 5th, causing a shift in prevailing winds from the southeast. This shift contributed to an increase in fish kill reports by moving dead fish closer to heavily populated areas of Tampa Bay, specifically for the cities of St. Petersburg and Tampa. Concentrations of</w:t>
+        <w:t xml:space="preserve">cell concentrations in lower and middle Tampa Bay. The center of tropical storm Elsa passed to the west of Tampa Bay on July 5th, causing a shift in prevailing winds from the southeast. This shift contributed to an increase in fish kill reports by moving dead fish closer to heavily populated areas of Tampa Bay, specifically near the cities of St. Petersburg and Tampa. Concentrations of</w:t>
       </w:r>
       <w:r>
         <w:t xml:space="preserve"> </w:t>
@@ -2387,7 +2387,7 @@
         <w:t xml:space="preserve"> </w:t>
       </w:r>
       <w:r>
-        <w:t xml:space="preserve">in middle and lower Tampa Bay peaked in mid-July, with bloom conditions not observed in the bay by August. The remainder of this section quantifies these events with monitoring data collected in response to Piney Point.</w:t>
+        <w:t xml:space="preserve">in middle and lower Tampa Bay peaked in mid-July, with bloom conditions not observed in the bay by August. The remainder of this section is quantitative description these events.</w:t>
       </w:r>
     </w:p>
     <w:bookmarkEnd w:id="40"/>
@@ -2405,7 +2405,7 @@
         <w:pStyle w:val="FirstParagraph"/>
       </w:pPr>
       <w:r>
-        <w:t xml:space="preserve">From April to August 2021, 6503 samples were collected for chl-a, dissolved oxygen, ammonia, nitrate/nitrite, pH, salinity, and secchi depth (Table</w:t>
+        <w:t xml:space="preserve">From April to August 2021, 6503 samples were collected for chl-a, dissolved oxygen, total nitrogen, total phosphorus, total ammonia nitrogen, nitrate/nitrite, pH, salinity, secchi depth, and temperature (Table</w:t>
       </w:r>
       <w:r>
         <w:t xml:space="preserve"> </w:t>
@@ -2414,7 +2414,16 @@
         <w:t xml:space="preserve">2</w:t>
       </w:r>
       <w:r>
-        <w:t xml:space="preserve">). Of these samples, 9.9% were outside of the normal range defined by the long-term monthly monitoring data for the baseline period from 2006 to 2020 (below for Secchi depth, above for all others). The percent of observations outside of the normal range varied by location and parameter. For chl-a, over half of the observations were above the normal range for area 1, whereas only 9.1% and 24% were above for areas 2 and 3, respectively. Similarly, total nitrogen concentrations were above the normal range for 39.9% of observations in area 1, whereas concentrations were above for only 12.2% and 23.4% of observations in areas 2 and 3. Secchi observations for the period of observation were below the normal range for 46.4% of observations in area1 and for 24.2% and 43.5% of observations in areas 2 and 3. Notable differences were also observed for dissolved oxygen (e.g., 49.7% were above in area 1, 47.6% in area 2). Physical parameters (e.g., salinity, temperature) were generally within range over the five month period. Inorganic nitrogen (ammonia, nitrate/nitrite) were generally within range, although initial time series showed much higher concentrations in April near area 1. Spatial variation among the parameters showed that values were generally above the normal range (or below for Secchi) for many locations concentrated near Piney Point, Anna Maria Sound, and the northern mouth of Tampa Bay (Figure</w:t>
+        <w:t xml:space="preserve">). Of these samples, 9.9% were outside of the normal range defined by the long-term monthly monitoring data for the baseline period from 2006 to 2020 (below for Secchi depth, above for all others). The percent of observations outside of the normal range varied by location and parameter. For chl-a, 51% of the observations were above the normal range for area 1, whereas only 9% and 24% were above for areas 2 and 3, respectively. Similarly, total nitrogen concentrations were above the normal range for 40% of observations in area 1, whereas concentrations were above for only 12% and 23% of observations in areas 2 and 3. Secchi observations for the period of observation were below the normal range for 46% of observations in area 1 and for 24% and 44% of observations in areas 2 and 3. Notable differences were also observed for dissolved oxygen (e.g., 50% were above in area 1, 48% in area 2). Physical parameters (salinity, temperature) were generally within range over the five month period. Inorganic nitrogen (ammonia, nitrate/nitrite) were generally within range, although initial time series showed much higher concentrations for ammonia in April near area 1, similar to the effluent measurements in Table</w:t>
+      </w:r>
+      <w:r>
+        <w:t xml:space="preserve"> </w:t>
+      </w:r>
+      <w:r>
+        <w:t xml:space="preserve">1</w:t>
+      </w:r>
+      <w:r>
+        <w:t xml:space="preserve">. Spatial variation among the parameters showed that values were generally above the normal range (or below for Secchi) for many locations near Piney Point, Anna Maria Sound, and the northern mouth of Tampa Bay (Figure</w:t>
       </w:r>
       <w:r>
         <w:t xml:space="preserve"> </w:t>
@@ -2431,7 +2440,7 @@
         <w:pStyle w:val="BodyText"/>
       </w:pPr>
       <w:r>
-        <w:t xml:space="preserve">Boxplots of total nitrogen, chl-a, and secchi depth show the temporal progression of observations by area relative to the normal ranges from long-term monitoring data (Figure</w:t>
+        <w:t xml:space="preserve">Boxplots of total nitrogen, chl-a, and secchi depth show the temporal progression of observations by week and area relative to the normal ranges from long-term monitoring data (Figure</w:t>
       </w:r>
       <w:r>
         <w:t xml:space="preserve"> </w:t>
@@ -2440,7 +2449,7 @@
         <w:t xml:space="preserve">4</w:t>
       </w:r>
       <w:r>
-        <w:t xml:space="preserve">). For area 1, total nitrogen and chlorophyll concentrations were frequenlty above normal ranges beginning the week of April 4th and lasting through the month. Concentrations remained similar to baseline conditions until June and July when median values were often the baseline range. Secchi observations in area 1 were below baseline ranges in April and June. Observations in areas 2 and 3 were more often within the normal range, wiht some exceptions for total nitrogen and chl-a in area 3 during some weeks of May, June, and July. Statistical comparisons between months for total nitrogen, chl-a, and secchi depth (Table</w:t>
+        <w:t xml:space="preserve">). For area 1, total nitrogen and chlorophyll concentrations were frequently above normal ranges beginning the week of April 4th and lasting through the month. Concentrations remained similar to baseline conditions until June and July when median values were often the baseline range. Secchi observations in area 1 were below baseline ranges in April and June. Observations in areas 2 and 3 were more often within the normal range, with some exceptions for total nitrogen and chl-a in area 3 during weeks of May, June, and July. Statistical comparisons between months for total nitrogen, chl-a, and secchi depth (Table</w:t>
       </w:r>
       <w:r>
         <w:t xml:space="preserve"> </w:t>
@@ -2458,7 +2467,7 @@
         <w:t xml:space="preserve">4</w:t>
       </w:r>
       <w:r>
-        <w:t xml:space="preserve">. Kruskal-Wallis tests that assessed if at least one of the months had significantly different observations for each parameter and were significant for total nitrogen, chl-a, and secchi depth for area 1, total nitrogen and chl-a for area 2, and chl-a and secchi depth for area 3 (Table</w:t>
+        <w:t xml:space="preserve">. Kruskal-Wallis tests that assessed if at least one of the months had significantly different observations for each parameter were significant for total nitrogen, chl-a, and secchi depth for area 1, total nitrogen and chl-a for area 2, and chl-a and secchi depth for area 3 (Table</w:t>
       </w:r>
       <w:r>
         <w:t xml:space="preserve"> </w:t>
@@ -2467,7 +2476,7 @@
         <w:t xml:space="preserve">3</w:t>
       </w:r>
       <w:r>
-        <w:t xml:space="preserve">). Results of multiple comparison tests that evaluated differneces between pairs of months generally showed that April/May were different from June/July depending on area and parameter. Observations in the later months were generally higher (or lower for Secchi) corresponding to increasing</w:t>
+        <w:t xml:space="preserve">). Results of multiple comparison tests that evaluated differences between pairs of months generally showed that April/May were different from June/July depending on area and parameter. Observations in the later months were generally higher (or lower for Secchi) corresponding to increasing</w:t>
       </w:r>
       <w:r>
         <w:t xml:space="preserve"> </w:t>
@@ -2491,7 +2500,7 @@
         <w:pStyle w:val="BodyText"/>
       </w:pPr>
       <w:r>
-        <w:t xml:space="preserve">Multivariate assessment of all water quality parameters that combined results across weeks by area showed significant associations between groups of variables (Figure</w:t>
+        <w:t xml:space="preserve">Multivariate assessments of all water quality parameters that combined results across weeks by area showed significant associations between groups of variables (Figure</w:t>
       </w:r>
       <w:r>
         <w:t xml:space="preserve"> </w:t>
@@ -2500,7 +2509,7 @@
         <w:t xml:space="preserve">5</w:t>
       </w:r>
       <w:r>
-        <w:t xml:space="preserve">). The first principal component explained 41%, 74%, and 47% of the variation among water quality parameters for areas 1, 2, and 3, respectively. These components generally described a positive association between nutrients and chlorophyll concentrations and a negative association with secchi depth and dissolved oxygen. The second and third principal components explained a minorit of the variation of among water quality parameters such that 36%, 20%, and 34% was explained by both axes for areas 1, 2, and 3, respectively. The patterns explained by these axes were less clear, although physical drivers were partially explained in some cases (e.g., component 2 for area 2, Figure</w:t>
+        <w:t xml:space="preserve">). The first principal component explained 41%, 74%, and 47% of the variation among water quality parameters for areas 1, 2, and 3, respectively. These components generally described a positive association between nutrients and chlorophyll concentrations and a negative association with secchi depth and dissolved oxygen. The second and third principal components explained less of the variation among water quality parameters, such that 36%, 20%, and 34% was explained by both axes for areas 1, 2, and 3, respectively. The patterns explained by these axes were less clear, although physical drivers were partially explained in some cases (e.g., component 2 for area 2 explained a positive association for salinity and temperature, Figure</w:t>
       </w:r>
       <w:r>
         <w:t xml:space="preserve"> </w:t>
@@ -2509,7 +2518,7 @@
         <w:t xml:space="preserve">5</w:t>
       </w:r>
       <w:r>
-        <w:t xml:space="preserve">b). Spearman rank correlations between the pairs of variables used for each of the PCAs showed significant assocations. Total nitrogen was positively associated with chlorophyll and negatively associated with secchi depth for areas 1 and 2 (</w:t>
+        <w:t xml:space="preserve">b). Spearman rank correlations between the pairs of variables used for each of the PCAs showed significant associations. Total nitrogen was positively correlated with chlorophyll and negatively associated with secchi depth for areas 1 and 2 (</w:t>
       </w:r>
       <m:oMath>
         <m:r>
@@ -2549,7 +2558,24 @@
         </m:r>
       </m:oMath>
       <w:r>
-        <w:t xml:space="preserve">, respectively). Dissolved oxygen was negatively associated with chl-a only in area 3, although the temporal progression likely changed over time in the other areas (e.g., increase followed by decrease). Temperature generally had a positive association with chlorophyll (</w:t>
+        <w:t xml:space="preserve">, respectively). Dissolved oxygen was negatively associated with chl-a only in area 3 (</w:t>
+      </w:r>
+      <m:oMath>
+        <m:r>
+          <m:t>p</m:t>
+        </m:r>
+        <m:r>
+          <m:rPr>
+            <m:sty m:val="p"/>
+          </m:rPr>
+          <m:t>&lt;</m:t>
+        </m:r>
+        <m:r>
+          <m:t>0.005</m:t>
+        </m:r>
+      </m:oMath>
+      <w:r>
+        <w:t xml:space="preserve">), although the temporal progression likely changed over time in the other areas (e.g., increase followed by decrease). Temperature generally had a positive association with chlorophyll (</w:t>
       </w:r>
       <m:oMath>
         <m:r>
@@ -3937,7 +3963,7 @@
         <w:pStyle w:val="TableCaption"/>
       </w:pPr>
       <w:r>
-        <w:t xml:space="preserve">Table 1: Measured concentrations from the phosphogypsum stack (NGS-S) at Piney Point from a 2019 sample and end-of-pipe samples from April 2021 for relevant water quality variables. Values are compared to normal annual medians (min, max) for concentrations in lower Tampa Bay. Normal medians are based on data for a baseline period from 2006 to 2020 from long-term monitoring stations in lower Tampa Bay collected monthly by the Environmental Protection Commission of Hillsborough County. Effluent concentrations were taken from two samples on April 6th and 13th at the outflow at Port Manatee. Averages were taken when two measured values were available from both effluent sample dates. Missing values were not measured in the effluent.</w:t>
+        <w:t xml:space="preserve">Table 1: Measured concentrations from the phosphogypsum stack (NGS-S) at Piney Point from a 2019 sample and end-of-pipe samples from April 2021 for relevant water quality variables. Values are compared to normal annual medians (min, max) for concentrations in lower Tampa Bay. Normal medians are based on data for a baseline period from 2006 to 2020 from long-term monitoring stations in lower Tampa Bay collected monthly by the Environmental Protection Commission of Hillsborough County. Effluent concentrations were taken from two samples on April 6th and 13th at the outflow at Port Manatee. Averages were taken when two measured values were available from both effluent sample dates. Missing values were not measured in the effluent or stack water.</w:t>
       </w:r>
     </w:p>
     <w:tbl>
@@ -3945,7 +3971,7 @@
         <w:tblStyle w:val="Table"/>
         <w:tblW w:type="pct" w:w="5000.0"/>
         <w:tblLook w:firstRow="1" w:lastRow="0" w:firstColumn="0" w:lastColumn="0" w:noHBand="0" w:noVBand="0" w:val="0020"/>
-        <w:tblCaption w:val="Table 1: Measured concentrations from the phosphogypsum stack (NGS-S) at Piney Point from a 2019 sample and end-of-pipe samples from April 2021 for relevant water quality variables. Values are compared to normal annual medians (min, max) for concentrations in lower Tampa Bay. Normal medians are based on data for a baseline period from 2006 to 2020 from long-term monitoring stations in lower Tampa Bay collected monthly by the Environmental Protection Commission of Hillsborough County. Effluent concentrations were taken from two samples on April 6th and 13th at the outflow at Port Manatee. Averages were taken when two measured values were available from both effluent sample dates. Missing values were not measured in the effluent."/>
+        <w:tblCaption w:val="Table 1: Measured concentrations from the phosphogypsum stack (NGS-S) at Piney Point from a 2019 sample and end-of-pipe samples from April 2021 for relevant water quality variables. Values are compared to normal annual medians (min, max) for concentrations in lower Tampa Bay. Normal medians are based on data for a baseline period from 2006 to 2020 from long-term monitoring stations in lower Tampa Bay collected monthly by the Environmental Protection Commission of Hillsborough County. Effluent concentrations were taken from two samples on April 6th and 13th at the outflow at Port Manatee. Averages were taken when two measured values were available from both effluent sample dates. Missing values were not measured in the effluent or stack water."/>
       </w:tblPr>
       <w:tblGrid>
         <w:gridCol w:w="2143"/>

</xml_diff>

<commit_message>
working on transect results
</commit_message>
<xml_diff>
--- a/manu-draft.docx
+++ b/manu-draft.docx
@@ -281,7 +281,7 @@
         <w:pStyle w:val="FirstParagraph"/>
       </w:pPr>
       <w:r>
-        <w:t xml:space="preserve">Last manuscript build 2021-08-25 08:22:26</w:t>
+        <w:t xml:space="preserve">Last manuscript build 2021-08-25 12:01:46</w:t>
       </w:r>
     </w:p>
     <w:bookmarkStart w:id="26" w:name="abstract"/>
@@ -2304,7 +2304,7 @@
         <w:t xml:space="preserve"> </w:t>
       </w:r>
       <w:r>
-        <w:t xml:space="preserve">??</w:t>
+        <w:t xml:space="preserve">4</w:t>
       </w:r>
       <w:r>
         <w:t xml:space="preserve">b). Taxa from the Bacillariophyta phylum (diatoms) were dominant in April, with a maximum chlorophyll concentration of 265 ug/L, although median concentrations for each week in April were less than 10 ug/L. The initial diatom bloom did not persist past April. On April 20th,</w:t>
@@ -2391,13 +2391,13 @@
       </w:r>
     </w:p>
     <w:bookmarkEnd w:id="40"/>
-    <w:bookmarkStart w:id="41" w:name="water-quality-response"/>
+    <w:bookmarkStart w:id="41" w:name="water-quality-trends"/>
     <w:p>
       <w:pPr>
         <w:pStyle w:val="Heading2"/>
       </w:pPr>
       <w:r>
-        <w:t xml:space="preserve">Water quality response</w:t>
+        <w:t xml:space="preserve">Water quality trends</w:t>
       </w:r>
     </w:p>
     <w:p>
@@ -2649,6 +2649,304 @@
       </w:pPr>
       <w:r>
         <w:t xml:space="preserve">Seagrass and macroalgae trends</w:t>
+      </w:r>
+    </w:p>
+    <w:p>
+      <w:pPr>
+        <w:pStyle w:val="FirstParagraph"/>
+      </w:pPr>
+      <w:r>
+        <w:t xml:space="preserve">A total of 38 transects were sampled for seagrasses and macroalgae from April to August, each visited on average 1.6 times per month. Turtle grass (</w:t>
+      </w:r>
+      <w:r>
+        <w:rPr>
+          <w:iCs/>
+          <w:i/>
+        </w:rPr>
+        <w:t xml:space="preserve">T. testudinum</w:t>
+      </w:r>
+      <w:r>
+        <w:t xml:space="preserve">) was the dominant seagrass species with frequency occurrence of 51.1% across all locations and sample dates. Manatee grass (</w:t>
+      </w:r>
+      <w:r>
+        <w:rPr>
+          <w:iCs/>
+          <w:i/>
+        </w:rPr>
+        <w:t xml:space="preserve">S. filiforme</w:t>
+      </w:r>
+      <w:r>
+        <w:t xml:space="preserve">) and shoal grass (</w:t>
+      </w:r>
+      <w:r>
+        <w:rPr>
+          <w:iCs/>
+          <w:i/>
+        </w:rPr>
+        <w:t xml:space="preserve">H. wrightii</w:t>
+      </w:r>
+      <w:r>
+        <w:t xml:space="preserve">) had similar coverage across all transects, with frequency occurrences of 32.3% and 30.8%, respectively. Widgeon grass (</w:t>
+      </w:r>
+      <w:r>
+        <w:rPr>
+          <w:iCs/>
+          <w:i/>
+        </w:rPr>
+        <w:t xml:space="preserve">R. maritima</w:t>
+      </w:r>
+      <w:r>
+        <w:t xml:space="preserve">) and star grass (</w:t>
+      </w:r>
+      <w:r>
+        <w:rPr>
+          <w:iCs/>
+          <w:i/>
+        </w:rPr>
+        <w:t xml:space="preserve">H. engelmanni</w:t>
+      </w:r>
+      <w:r>
+        <w:t xml:space="preserve"> </w:t>
+      </w:r>
+      <w:r>
+        <w:t xml:space="preserve">and</w:t>
+      </w:r>
+      <w:r>
+        <w:t xml:space="preserve"> </w:t>
+      </w:r>
+      <w:r>
+        <w:rPr>
+          <w:iCs/>
+          <w:i/>
+        </w:rPr>
+        <w:t xml:space="preserve">H. decipiens</w:t>
+      </w:r>
+      <w:r>
+        <w:t xml:space="preserve">) were uncommon, with frequency occurrences of 4.1% and 0.5%. The frequency occurrences of seagrasses near Piney Point were similar to the long-term record of seagrass transect data available for Tampa Bay</w:t>
+      </w:r>
+      <w:r>
+        <w:t xml:space="preserve"> </w:t>
+      </w:r>
+      <w:r>
+        <w:t xml:space="preserve">(</w:t>
+      </w:r>
+      <w:hyperlink w:anchor="ref-Sherwood17">
+        <w:r>
+          <w:rPr>
+            <w:rStyle w:val="Hyperlink"/>
+          </w:rPr>
+          <w:t xml:space="preserve">Sherwood et al., 2017</w:t>
+        </w:r>
+      </w:hyperlink>
+      <w:r>
+        <w:t xml:space="preserve">)</w:t>
+      </w:r>
+      <w:r>
+        <w:t xml:space="preserve">. At the baywide scale, shoal grass is the dominant species, whereas turtle grass is more common in euhaline waters closer to the Gulf. Macroalgae observed along the transects also varied in coverage, with red macroalgae groups having the highest frequency occurrence of 59.8%. Common taxa in the red group included</w:t>
+      </w:r>
+      <w:r>
+        <w:t xml:space="preserve"> </w:t>
+      </w:r>
+      <w:r>
+        <w:rPr>
+          <w:iCs/>
+          <w:i/>
+        </w:rPr>
+        <w:t xml:space="preserve">Gracilaria sp.</w:t>
+      </w:r>
+      <w:r>
+        <w:t xml:space="preserve"> </w:t>
+      </w:r>
+      <w:r>
+        <w:t xml:space="preserve">and</w:t>
+      </w:r>
+      <w:r>
+        <w:t xml:space="preserve"> </w:t>
+      </w:r>
+      <w:r>
+        <w:rPr>
+          <w:iCs/>
+          <w:i/>
+        </w:rPr>
+        <w:t xml:space="preserve">Acanthophora sp.</w:t>
+      </w:r>
+      <w:r>
+        <w:t xml:space="preserve">. Green and cyanobacteria macroalgae were less common, with frequency occurrences of 5.9% and 14.7%. Common taxa in the green group included</w:t>
+      </w:r>
+      <w:r>
+        <w:t xml:space="preserve"> </w:t>
+      </w:r>
+      <w:r>
+        <w:rPr>
+          <w:iCs/>
+          <w:i/>
+        </w:rPr>
+        <w:t xml:space="preserve">Ulva sp.</w:t>
+      </w:r>
+      <w:r>
+        <w:t xml:space="preserve"> </w:t>
+      </w:r>
+      <w:r>
+        <w:t xml:space="preserve">and</w:t>
+      </w:r>
+      <w:r>
+        <w:t xml:space="preserve"> </w:t>
+      </w:r>
+      <w:r>
+        <w:rPr>
+          <w:iCs/>
+          <w:i/>
+        </w:rPr>
+        <w:t xml:space="preserve">Caulerpa sp.</w:t>
+      </w:r>
+      <w:r>
+        <w:t xml:space="preserve">, whereas</w:t>
+      </w:r>
+      <w:r>
+        <w:t xml:space="preserve"> </w:t>
+      </w:r>
+      <w:r>
+        <w:rPr>
+          <w:iCs/>
+          <w:i/>
+        </w:rPr>
+        <w:t xml:space="preserve">Lyngbya sp.</w:t>
+      </w:r>
+      <w:r>
+        <w:t xml:space="preserve"> </w:t>
+      </w:r>
+      <w:r>
+        <w:t xml:space="preserve">was the only cyanobacteria macroalgae observed. Brown macroalgae in the genus</w:t>
+      </w:r>
+      <w:r>
+        <w:t xml:space="preserve"> </w:t>
+      </w:r>
+      <w:r>
+        <w:rPr>
+          <w:iCs/>
+          <w:i/>
+        </w:rPr>
+        <w:t xml:space="preserve">Feldmannia</w:t>
+      </w:r>
+      <w:r>
+        <w:t xml:space="preserve"> </w:t>
+      </w:r>
+      <w:r>
+        <w:t xml:space="preserve">were only observed at 0.2% frequency occurrence.</w:t>
+      </w:r>
+    </w:p>
+    <w:p>
+      <w:pPr>
+        <w:pStyle w:val="BodyText"/>
+      </w:pPr>
+      <w:r>
+        <w:t xml:space="preserve">Temporal progression of seagrassess and macroalgae varied across the months, although a typical pattern observed at many of the transects is shown in Figure</w:t>
+      </w:r>
+      <w:r>
+        <w:t xml:space="preserve"> </w:t>
+      </w:r>
+      <w:r>
+        <w:t xml:space="preserve">6</w:t>
+      </w:r>
+      <w:r>
+        <w:t xml:space="preserve">. Transect S3T6 is located less than one kilometer to the north of Port Manatee. The site is dominated by manatee grass that was observed at nearly all of the sample points along the transect at varying coverages. Overall abundunce of seagrass did not change dramatically from April 22nd to August 9th. However, macroalgal abundances changed over the course of sampling similar to many of the other transects sampled during the study. Red macroalgae were present in high abundances from April to May.</w:t>
+      </w:r>
+      <w:r>
+        <w:t xml:space="preserve"> </w:t>
+      </w:r>
+      <w:r>
+        <w:rPr>
+          <w:iCs/>
+          <w:i/>
+        </w:rPr>
+        <w:t xml:space="preserve">Lyngbya sp.</w:t>
+      </w:r>
+      <w:r>
+        <w:t xml:space="preserve"> </w:t>
+      </w:r>
+      <w:r>
+        <w:t xml:space="preserve">was first observed on May 24th and was present at all of the sample locations on June 4th and 15th.</w:t>
+      </w:r>
+      <w:r>
+        <w:t xml:space="preserve"> </w:t>
+      </w:r>
+      <w:r>
+        <w:rPr>
+          <w:iCs/>
+          <w:i/>
+        </w:rPr>
+        <w:t xml:space="preserve">Lyngbya sp.</w:t>
+      </w:r>
+      <w:r>
+        <w:t xml:space="preserve"> </w:t>
+      </w:r>
+      <w:r>
+        <w:t xml:space="preserve">peristed through June and July, but not was observed after July 20th. Green macroalgae taxa were first observed in July, although at generally low abundances. By August, macroalgae abundances were low. Trends in macroalgae somewhat followed seasonal patterns observed baywide with red macroalgae transitioning to green macroalgae. However, overall macroalgae trends, including June dominance of cyanobacteria was observed at nearly all transects that suggests a broader impact from wastewater discharge at Piney Point.</w:t>
+      </w:r>
+    </w:p>
+    <w:p>
+      <w:pPr>
+        <w:pStyle w:val="BodyText"/>
+      </w:pPr>
+      <w:r>
+        <w:t xml:space="preserve">Monthly summaries in frequency occurrence by area (Figure</w:t>
+      </w:r>
+      <w:r>
+        <w:t xml:space="preserve"> </w:t>
+      </w:r>
+      <w:r>
+        <w:t xml:space="preserve">6</w:t>
+      </w:r>
+      <w:r>
+        <w:t xml:space="preserve">) provided an indication of seagrass and macroalgae trends across all transects. No transects were sampled in area 2 to the north of Piney Point. Area 1 had generally balanced frequency occurrence of the three primary seagrass species observed in the bay, although a slight decrease over time in</w:t>
+      </w:r>
+      <w:r>
+        <w:t xml:space="preserve"> </w:t>
+      </w:r>
+      <w:r>
+        <w:rPr>
+          <w:iCs/>
+          <w:i/>
+        </w:rPr>
+        <w:t xml:space="preserve">H. wrightii</w:t>
+      </w:r>
+      <w:r>
+        <w:t xml:space="preserve"> </w:t>
+      </w:r>
+      <w:r>
+        <w:t xml:space="preserve">was observed (April frequency occurrence of 35.4%, August frequency occurrence of 14.6%). A similar decline in coverage of</w:t>
+      </w:r>
+      <w:r>
+        <w:t xml:space="preserve"> </w:t>
+      </w:r>
+      <w:r>
+        <w:rPr>
+          <w:iCs/>
+          <w:i/>
+        </w:rPr>
+        <w:t xml:space="preserve">H wrightii</w:t>
+      </w:r>
+      <w:r>
+        <w:t xml:space="preserve"> </w:t>
+      </w:r>
+      <w:r>
+        <w:t xml:space="preserve">was also observed in area 3 (April frequency occurrence of 44%, July frequency occurrence of 17.4%). Frequency occurrence of</w:t>
+      </w:r>
+      <w:r>
+        <w:t xml:space="preserve"> </w:t>
+      </w:r>
+      <w:r>
+        <w:rPr>
+          <w:iCs/>
+          <w:i/>
+        </w:rPr>
+        <w:t xml:space="preserve">S. syringodium</w:t>
+      </w:r>
+      <w:r>
+        <w:t xml:space="preserve"> </w:t>
+      </w:r>
+      <w:r>
+        <w:t xml:space="preserve">also declined slightly from April to July in area 3 (April frequency occurrence of 35.7%, August frequency occurrence of 13%). Changes in macroalgae frequency occurrence were much more pronounced than for seagrasses across months and by area. Red macroalgae was the dominant group across all months and areas, with the highest frequency occurrences observed in April (80.9% in area 1, 95.2% in area 3). Cyanobacteria frequency occurrence peaked in June, with greater coverage in area 3 (47.5%) compared to area 1 (29.7%). Green macroalgae had the second lowest frequency occurrence, with the highest coverage of 16.7% observed in August in area 1. Brown macroalgae was only observed at one transect.</w:t>
       </w:r>
     </w:p>
     <w:bookmarkEnd w:id="42"/>

</xml_diff>

<commit_message>
no separate PCA and corr analysis for water quality
</commit_message>
<xml_diff>
--- a/manu-draft.docx
+++ b/manu-draft.docx
@@ -479,7 +479,7 @@
         <w:pStyle w:val="FirstParagraph"/>
       </w:pPr>
       <w:r>
-        <w:t xml:space="preserve">Last manuscript build 2021-08-31 16:37:38</w:t>
+        <w:t xml:space="preserve">Last manuscript build 2021-08-31 16:55:30</w:t>
       </w:r>
     </w:p>
     <w:bookmarkStart w:id="32" w:name="abstract"/>
@@ -2296,7 +2296,7 @@
         <w:pStyle w:val="BodyText"/>
       </w:pPr>
       <w:r>
-        <w:t xml:space="preserve">Quantitative assessments of trends included boxplot summaries, principal components analysis (PCA), Spearman rank correlations between pairs of variables, and multiple comparison tests to assess trends between months. Assessments were first evaluated only on total nitrogen, chlorophyll-a, and secchi disk depth as a general analysis of potential patterns in eutrophication following wastewater release. Further analyses were conducted to compare all data types together, including the entire suite of water quality data, seagrass frequency occurrences, and macroalgae frequency occurrences to identify potential mechanisms of change using seagrasses as an endpoint for evaluating potential impacts. Data describing</w:t>
+        <w:t xml:space="preserve">Quantitative assessments of trends included boxplot summaries, principal components analysis (PCA), Spearman rank correlations between pairs of variables, and multiple comparison tests to assess trends between months. Assessments were first evaluated only on total nitrogen, chlorophyll-a, and secchi disk depth as a general analysis of potential patterns in eutrophication following wastewater release. Further analyses were conducted to compare all data types together using PCA and correlation analyses, to identify potential mechanisms of change using seagrasses as an endpoint for evaluating potential impacts. Data describing</w:t>
       </w:r>
       <w:r>
         <w:t xml:space="preserve"> </w:t>
@@ -2774,12 +2774,206 @@
         <w:t xml:space="preserve">abundances.</w:t>
       </w:r>
     </w:p>
+    <w:bookmarkEnd w:id="47"/>
+    <w:bookmarkStart w:id="48" w:name="seagrass-and-macroalgae-trends"/>
     <w:p>
       <w:pPr>
+        <w:pStyle w:val="Heading2"/>
+      </w:pPr>
+      <w:r>
+        <w:t xml:space="preserve">Seagrass and macroalgae trends</w:t>
+      </w:r>
+    </w:p>
+    <w:p>
+      <w:pPr>
+        <w:pStyle w:val="FirstParagraph"/>
+      </w:pPr>
+      <w:r>
+        <w:t xml:space="preserve">A total of 38 transects were sampled for seagrasses and macroalgae from April to August, each visited on average 1.6 times per month. Turtle grass (</w:t>
+      </w:r>
+      <w:r>
+        <w:rPr>
+          <w:iCs/>
+          <w:i/>
+        </w:rPr>
+        <w:t xml:space="preserve">T. testudinum</w:t>
+      </w:r>
+      <w:r>
+        <w:t xml:space="preserve">) was the dominant seagrass species with frequency occurrence of 51.1% across all locations and sample dates. Manatee grass (</w:t>
+      </w:r>
+      <w:r>
+        <w:rPr>
+          <w:iCs/>
+          <w:i/>
+        </w:rPr>
+        <w:t xml:space="preserve">S. filiforme</w:t>
+      </w:r>
+      <w:r>
+        <w:t xml:space="preserve">) and shoal grass (</w:t>
+      </w:r>
+      <w:r>
+        <w:rPr>
+          <w:iCs/>
+          <w:i/>
+        </w:rPr>
+        <w:t xml:space="preserve">H. wrightii</w:t>
+      </w:r>
+      <w:r>
+        <w:t xml:space="preserve">) had similar coverage across all transects, with frequency occurrences of 32.3% and 30.8%, respectively. Widgeon grass (</w:t>
+      </w:r>
+      <w:r>
+        <w:rPr>
+          <w:iCs/>
+          <w:i/>
+        </w:rPr>
+        <w:t xml:space="preserve">R. maritima</w:t>
+      </w:r>
+      <w:r>
+        <w:t xml:space="preserve">) and star grass (</w:t>
+      </w:r>
+      <w:r>
+        <w:rPr>
+          <w:iCs/>
+          <w:i/>
+        </w:rPr>
+        <w:t xml:space="preserve">H. engelmanni</w:t>
+      </w:r>
+      <w:r>
+        <w:t xml:space="preserve"> </w:t>
+      </w:r>
+      <w:r>
+        <w:t xml:space="preserve">and</w:t>
+      </w:r>
+      <w:r>
+        <w:t xml:space="preserve"> </w:t>
+      </w:r>
+      <w:r>
+        <w:rPr>
+          <w:iCs/>
+          <w:i/>
+        </w:rPr>
+        <w:t xml:space="preserve">H. decipiens</w:t>
+      </w:r>
+      <w:r>
+        <w:t xml:space="preserve">) were uncommon, with frequency occurrences of 4.1% and 0.5%. The frequency occurrences of seagrasses near Piney Point were similar to the long-term record of seagrass transect data available for Tampa Bay</w:t>
+      </w:r>
+      <w:r>
+        <w:t xml:space="preserve"> </w:t>
+      </w:r>
+      <w:r>
+        <w:t xml:space="preserve">(</w:t>
+      </w:r>
+      <w:hyperlink w:anchor="ref-Sherwood17">
+        <w:r>
+          <w:rPr>
+            <w:rStyle w:val="Hyperlink"/>
+          </w:rPr>
+          <w:t xml:space="preserve">Sherwood et al., 2017</w:t>
+        </w:r>
+      </w:hyperlink>
+      <w:r>
+        <w:t xml:space="preserve">)</w:t>
+      </w:r>
+      <w:r>
+        <w:t xml:space="preserve">. At the baywide scale, shoal grass is the dominant species, whereas turtle grass is more common in euhaline waters closer to the Gulf. Macroalgae observed along the transects also varied in coverage, with red macroalgae groups having the highest frequency occurrence of 59.8%. Common taxa in the red group included</w:t>
+      </w:r>
+      <w:r>
+        <w:t xml:space="preserve"> </w:t>
+      </w:r>
+      <w:r>
+        <w:rPr>
+          <w:iCs/>
+          <w:i/>
+        </w:rPr>
+        <w:t xml:space="preserve">Gracilaria sp.</w:t>
+      </w:r>
+      <w:r>
+        <w:t xml:space="preserve"> </w:t>
+      </w:r>
+      <w:r>
+        <w:t xml:space="preserve">and</w:t>
+      </w:r>
+      <w:r>
+        <w:t xml:space="preserve"> </w:t>
+      </w:r>
+      <w:r>
+        <w:rPr>
+          <w:iCs/>
+          <w:i/>
+        </w:rPr>
+        <w:t xml:space="preserve">Acanthophora sp.</w:t>
+      </w:r>
+      <w:r>
+        <w:t xml:space="preserve">. Green and cyanobacteria macroalgae were less common, with frequency occurrences of 5.9% and 14.7%. Common taxa in the green group included</w:t>
+      </w:r>
+      <w:r>
+        <w:t xml:space="preserve"> </w:t>
+      </w:r>
+      <w:r>
+        <w:rPr>
+          <w:iCs/>
+          <w:i/>
+        </w:rPr>
+        <w:t xml:space="preserve">Ulva sp.</w:t>
+      </w:r>
+      <w:r>
+        <w:t xml:space="preserve"> </w:t>
+      </w:r>
+      <w:r>
+        <w:t xml:space="preserve">and</w:t>
+      </w:r>
+      <w:r>
+        <w:t xml:space="preserve"> </w:t>
+      </w:r>
+      <w:r>
+        <w:rPr>
+          <w:iCs/>
+          <w:i/>
+        </w:rPr>
+        <w:t xml:space="preserve">Caulerpa sp.</w:t>
+      </w:r>
+      <w:r>
+        <w:t xml:space="preserve">, whereas</w:t>
+      </w:r>
+      <w:r>
+        <w:t xml:space="preserve"> </w:t>
+      </w:r>
+      <w:r>
+        <w:rPr>
+          <w:iCs/>
+          <w:i/>
+        </w:rPr>
+        <w:t xml:space="preserve">Lyngbya sp.</w:t>
+      </w:r>
+      <w:r>
+        <w:t xml:space="preserve"> </w:t>
+      </w:r>
+      <w:r>
+        <w:t xml:space="preserve">was the only cyanobacteria macroalgae observed. Brown macroalgae in the genus</w:t>
+      </w:r>
+      <w:r>
+        <w:t xml:space="preserve"> </w:t>
+      </w:r>
+      <w:r>
+        <w:rPr>
+          <w:iCs/>
+          <w:i/>
+        </w:rPr>
+        <w:t xml:space="preserve">Feldmannia</w:t>
+      </w:r>
+      <w:r>
+        <w:t xml:space="preserve"> </w:t>
+      </w:r>
+      <w:r>
+        <w:t xml:space="preserve">were only observed at 0.2% frequency occurrence.</w:t>
+      </w:r>
+    </w:p>
+    <w:p>
+      <w:pPr>
         <w:pStyle w:val="BodyText"/>
       </w:pPr>
       <w:r>
-        <w:t xml:space="preserve">Multivariate assessments of all water quality parameters that combined results across weeks by area showed significant associations between groups of variables (Figure</w:t>
+        <w:t xml:space="preserve">Temporal progression of seagrassess and macroalgae varied across the months, although a typical pattern observed at many of the transects is shown in Figure</w:t>
       </w:r>
       <w:r>
         <w:t xml:space="preserve"> </w:t>
@@ -2788,7 +2982,108 @@
         <w:t xml:space="preserve">5</w:t>
       </w:r>
       <w:r>
-        <w:t xml:space="preserve">). The first principal component explained 36%, 49%, and 42% of the variation among water quality parameters for areas 1, 2, and 3, respectively. These components generally described a positive association between nutrients and chlorophyll concentrations and a negative association with secchi depth and dissolved oxygen. The second and third principal components explained less of the variation among water quality parameters, such that 36%, 20%, and 34% was explained by both axes for areas 1, 2, and 3, respectively. The patterns explained by these axes were less clear, although physical drivers were partially explained in some cases (e.g., component 2 for area 2 explained a positive association for salinity and temperature, Figure</w:t>
+        <w:t xml:space="preserve">. Transect S3T6 is located less than one kilometer to the north of Port Manatee. The site is dominated by manatee grass that was observed at nearly all of the sample points along the transect at varying coverages. Overall abundunce of seagrass did not change dramatically from April 22nd to August 9th. However, macroalgal abundances changed over the course of sampling similar to many of the other transects sampled during the study. Red macroalgae were present in high abundances from April to May.</w:t>
+      </w:r>
+      <w:r>
+        <w:t xml:space="preserve"> </w:t>
+      </w:r>
+      <w:r>
+        <w:rPr>
+          <w:iCs/>
+          <w:i/>
+        </w:rPr>
+        <w:t xml:space="preserve">Lyngbya sp.</w:t>
+      </w:r>
+      <w:r>
+        <w:t xml:space="preserve"> </w:t>
+      </w:r>
+      <w:r>
+        <w:t xml:space="preserve">was first observed on May 24th and was present at all of the sample locations on June 4th and 15th.</w:t>
+      </w:r>
+      <w:r>
+        <w:t xml:space="preserve"> </w:t>
+      </w:r>
+      <w:r>
+        <w:rPr>
+          <w:iCs/>
+          <w:i/>
+        </w:rPr>
+        <w:t xml:space="preserve">Lyngbya sp.</w:t>
+      </w:r>
+      <w:r>
+        <w:t xml:space="preserve"> </w:t>
+      </w:r>
+      <w:r>
+        <w:t xml:space="preserve">peristed through June and July, but not was observed after July 20th. Green macroalgae taxa were first observed in July, although at generally low abundances. By August, macroalgae abundances were low. Trends in macroalgae somewhat followed seasonal patterns observed baywide with red macroalgae transitioning to green macroalgae. However, overall macroalgae trends, including June dominance of cyanobacteria was observed at nearly all transects that suggests a broader impact from wastewater discharge at Piney Point.</w:t>
+      </w:r>
+    </w:p>
+    <w:p>
+      <w:pPr>
+        <w:pStyle w:val="BodyText"/>
+      </w:pPr>
+      <w:r>
+        <w:t xml:space="preserve">Monthly summaries in frequency occurrence by area (Figure</w:t>
+      </w:r>
+      <w:r>
+        <w:t xml:space="preserve"> </w:t>
+      </w:r>
+      <w:r>
+        <w:t xml:space="preserve">6</w:t>
+      </w:r>
+      <w:r>
+        <w:t xml:space="preserve">) provided an indication of seagrass and macroalgae trends across all transects. No transects were sampled in area 2 to the north of Piney Point. Area 1 had generally balanced frequency occurrence of the three primary seagrass species observed in the bay, although a slight decrease over time in shoal grass (</w:t>
+      </w:r>
+      <w:r>
+        <w:rPr>
+          <w:iCs/>
+          <w:i/>
+        </w:rPr>
+        <w:t xml:space="preserve">H. wrightii</w:t>
+      </w:r>
+      <w:r>
+        <w:t xml:space="preserve">) was observed (April frequency occurrence of 35.4%, August frequency occurrence of 14.6%). A similar decline in coverage of shoal grass was also observed in area 3 (April frequency occurrence of 44%, July frequency occurrence of 17.4%). Frequency occurrence of manatee grass (</w:t>
+      </w:r>
+      <w:r>
+        <w:rPr>
+          <w:iCs/>
+          <w:i/>
+        </w:rPr>
+        <w:t xml:space="preserve">S. syringodium</w:t>
+      </w:r>
+      <w:r>
+        <w:t xml:space="preserve">) also declined slightly from April to July in area 3 (April frequency occurrence of 35.7%, August frequency occurrence of 13%). Changes in macroalgae frequency occurrence were much more pronounced than for seagrasses across months and by area. Red macroalgae was the dominant group across all months and areas, with the highest frequency occurrences observed in April (80.9% in area 1, 95.2% in area 3). Cyanobacteria frequency occurrence peaked in June, with greater coverage in area 3 (47.5%) compared to area 1 (29.7%). Green macroalgae had the second lowest frequency occurrence, with the highest coverage of 16.7% observed in August in area 1. Brown macroalgae was only observed at one transect.</w:t>
+      </w:r>
+    </w:p>
+    <w:p>
+      <w:pPr>
+        <w:pStyle w:val="BodyText"/>
+      </w:pPr>
+      <w:r>
+        <w:t xml:space="preserve">Statistical comparisons of results in Figure</w:t>
+      </w:r>
+      <w:r>
+        <w:t xml:space="preserve"> </w:t>
+      </w:r>
+      <w:r>
+        <w:t xml:space="preserve">6</w:t>
+      </w:r>
+      <w:r>
+        <w:t xml:space="preserve"> </w:t>
+      </w:r>
+      <w:r>
+        <w:t xml:space="preserve">shown in Tables</w:t>
+      </w:r>
+      <w:r>
+        <w:t xml:space="preserve"> </w:t>
+      </w:r>
+      <w:r>
+        <w:t xml:space="preserve">4</w:t>
+      </w:r>
+      <w:r>
+        <w:t xml:space="preserve"> </w:t>
+      </w:r>
+      <w:r>
+        <w:t xml:space="preserve">and</w:t>
       </w:r>
       <w:r>
         <w:t xml:space="preserve"> </w:t>
@@ -2797,7 +3092,142 @@
         <w:t xml:space="preserve">5</w:t>
       </w:r>
       <w:r>
-        <w:t xml:space="preserve">b). Spearman rank correlations between the pairs of variables used for each of the PCAs showed significant associations. Total nitrogen was positively correlated with chlorophyll and negatively associated with secchi depth for areas 1 and 2 (</w:t>
+        <w:t xml:space="preserve"> </w:t>
+      </w:r>
+      <w:r>
+        <w:t xml:space="preserve">further suggested that seagrass trends were minor compared to those of macroalgae. Results by month showed that seagrass frequency occurrence, by species and area, had insignificant changes (</w:t>
+      </w:r>
+      <m:oMath>
+        <m:r>
+          <m:t>p</m:t>
+        </m:r>
+        <m:r>
+          <m:rPr>
+            <m:sty m:val="p"/>
+          </m:rPr>
+          <m:t>&gt;</m:t>
+        </m:r>
+        <m:r>
+          <m:t>0.05</m:t>
+        </m:r>
+      </m:oMath>
+      <w:r>
+        <w:t xml:space="preserve">) over the study period. Although trends were not significant, estimated medians in each month in Table</w:t>
+      </w:r>
+      <w:r>
+        <w:t xml:space="preserve"> </w:t>
+      </w:r>
+      <w:r>
+        <w:t xml:space="preserve">5</w:t>
+      </w:r>
+      <w:r>
+        <w:t xml:space="preserve"> </w:t>
+      </w:r>
+      <w:r>
+        <w:t xml:space="preserve">showed similar changes for seagrasses as in Figure</w:t>
+      </w:r>
+      <w:r>
+        <w:t xml:space="preserve"> </w:t>
+      </w:r>
+      <w:r>
+        <w:t xml:space="preserve">5</w:t>
+      </w:r>
+      <w:r>
+        <w:t xml:space="preserve">, with generally higher coverage estimates in April. These changes were more pronounced in area 3 as compared to area 1. For macroalgae (Table</w:t>
+      </w:r>
+      <w:r>
+        <w:t xml:space="preserve"> </w:t>
+      </w:r>
+      <w:r>
+        <w:t xml:space="preserve">4</w:t>
+      </w:r>
+      <w:r>
+        <w:t xml:space="preserve">), significant differences between months were observed for red and cyanobacteria macroalgae in both areas 1 and 3, although cyanobacteria differences for area 3 were only marginally significant (</w:t>
+      </w:r>
+      <m:oMath>
+        <m:r>
+          <m:t>p</m:t>
+        </m:r>
+        <m:r>
+          <m:rPr>
+            <m:sty m:val="p"/>
+          </m:rPr>
+          <m:t>=</m:t>
+        </m:r>
+        <m:r>
+          <m:t>0.041</m:t>
+        </m:r>
+      </m:oMath>
+      <w:r>
+        <w:t xml:space="preserve">). Coverage of cyanobacteria in area 1 during June was significantly higher than coverage in April. No significant differences between months were observed for the green macroalgae group.</w:t>
+      </w:r>
+    </w:p>
+    <w:bookmarkEnd w:id="48"/>
+    <w:bookmarkStart w:id="49" w:name="X7d509d12c8a268d66c5cdc1551e1d6f1f197d15"/>
+    <w:p>
+      <w:pPr>
+        <w:pStyle w:val="Heading2"/>
+      </w:pPr>
+      <w:r>
+        <w:t xml:space="preserve">Water quality compared to seagrass and macrolagae</w:t>
+      </w:r>
+    </w:p>
+    <w:p>
+      <w:pPr>
+        <w:pStyle w:val="FirstParagraph"/>
+      </w:pPr>
+      <w:r>
+        <w:t xml:space="preserve">A PCA comparison of all water quality variables with seagrass and macroalgae frequency occurrence estimates shows significant assocations between groups of variables (Figure</w:t>
+      </w:r>
+      <w:r>
+        <w:t xml:space="preserve"> </w:t>
+      </w:r>
+      <w:r>
+        <w:t xml:space="preserve">7</w:t>
+      </w:r>
+      <w:r>
+        <w:t xml:space="preserve">). The first principal component axis explained 31% of the variation among all variables, whereas the second and third axes explained 33% of the remaining variation. For the water quality varialbes, the first principal component axis had positive loadings for secchi depth and dissolved oyxgen and negatative assocations for total nitrogen, chl-a, and temperature. For macroalgae, the first axis was positively associated with frequency occurrence of red and green macroalgae and negatively associated with cyanobacteria. Loading vectors for the seagrasses were minor, although turtle grass (</w:t>
+      </w:r>
+      <w:r>
+        <w:rPr>
+          <w:iCs/>
+          <w:i/>
+        </w:rPr>
+        <w:t xml:space="preserve">T. testudinum</w:t>
+      </w:r>
+      <w:r>
+        <w:t xml:space="preserve">) had a weak positive association with axis 1. The second principal component axis had a strong postive assocation with total phosphorus and negative association with salinity. The third axis showed a strong positive association with manatee grass (</w:t>
+      </w:r>
+      <w:r>
+        <w:rPr>
+          <w:iCs/>
+          <w:i/>
+        </w:rPr>
+        <w:t xml:space="preserve">S. filiforme</w:t>
+      </w:r>
+      <w:r>
+        <w:t xml:space="preserve">) and negative association with shoal grass (</w:t>
+      </w:r>
+      <w:r>
+        <w:rPr>
+          <w:iCs/>
+          <w:i/>
+        </w:rPr>
+        <w:t xml:space="preserve">H. wrightii</w:t>
+      </w:r>
+      <w:r>
+        <w:t xml:space="preserve">).</w:t>
+      </w:r>
+    </w:p>
+    <w:p>
+      <w:pPr>
+        <w:pStyle w:val="BodyText"/>
+      </w:pPr>
+      <w:r>
+        <w:t xml:space="preserve">Pairwise Spearman rank correlations for the same variables used in the PCA showed significant associations among several of the water quality, seagrass, and macroalgae variables. Chlorophyll-a was positively correlated with total phosphorus, total nitrogen, temperature, and pH (all</w:t>
+      </w:r>
+      <w:r>
+        <w:t xml:space="preserve"> </w:t>
       </w:r>
       <m:oMath>
         <m:r>
@@ -2814,13 +3244,24 @@
         </m:r>
       </m:oMath>
       <w:r>
-        <w:t xml:space="preserve"> </w:t>
-      </w:r>
-      <w:r>
-        <w:t xml:space="preserve">and</w:t>
-      </w:r>
-      <w:r>
-        <w:t xml:space="preserve"> </w:t>
+        <w:t xml:space="preserve">) and negatively correlated with secchi depth (</w:t>
+      </w:r>
+      <m:oMath>
+        <m:r>
+          <m:t>p</m:t>
+        </m:r>
+        <m:r>
+          <m:rPr>
+            <m:sty m:val="p"/>
+          </m:rPr>
+          <m:t>&lt;</m:t>
+        </m:r>
+        <m:r>
+          <m:t>0.005</m:t>
+        </m:r>
+      </m:oMath>
+      <w:r>
+        <w:t xml:space="preserve">). Chlorophyll-a was also negatively correlated red and green macroalgae (</w:t>
       </w:r>
       <m:oMath>
         <m:r>
@@ -2837,7 +3278,7 @@
         </m:r>
       </m:oMath>
       <w:r>
-        <w:t xml:space="preserve">, respectively). Dissolved oxygen was negatively associated with chl-a only in area 3 (</w:t>
+        <w:t xml:space="preserve">) and turtle grass (</w:t>
       </w:r>
       <m:oMath>
         <m:r>
@@ -2854,7 +3295,7 @@
         </m:r>
       </m:oMath>
       <w:r>
-        <w:t xml:space="preserve">), although the temporal progression likely changed over time in the other areas (e.g., increase followed by decrease). Temperature generally had a positive association with chlorophyll (</w:t>
+        <w:t xml:space="preserve">). Among the macroalgae, green and red groups were positively correlated (</w:t>
       </w:r>
       <m:oMath>
         <m:r>
@@ -2871,13 +3312,7 @@
         </m:r>
       </m:oMath>
       <w:r>
-        <w:t xml:space="preserve"> </w:t>
-      </w:r>
-      <w:r>
-        <w:t xml:space="preserve">for area 2,</w:t>
-      </w:r>
-      <w:r>
-        <w:t xml:space="preserve"> </w:t>
+        <w:t xml:space="preserve">), whereas both were negatively correlated with cyanobacteria (</w:t>
       </w:r>
       <m:oMath>
         <m:r>
@@ -2897,7 +3332,10 @@
         <w:t xml:space="preserve"> </w:t>
       </w:r>
       <w:r>
-        <w:t xml:space="preserve">for area 3). pH was positively associated with chl-a in areas 1 and 2 (</w:t>
+        <w:t xml:space="preserve">for red,</w:t>
+      </w:r>
+      <w:r>
+        <w:t xml:space="preserve"> </w:t>
       </w:r>
       <m:oMath>
         <m:r>
@@ -2917,463 +3355,7 @@
         <w:t xml:space="preserve"> </w:t>
       </w:r>
       <w:r>
-        <w:t xml:space="preserve">for both).</w:t>
-      </w:r>
-    </w:p>
-    <w:bookmarkEnd w:id="47"/>
-    <w:bookmarkStart w:id="48" w:name="seagrass-and-macroalgae-trends"/>
-    <w:p>
-      <w:pPr>
-        <w:pStyle w:val="Heading2"/>
-      </w:pPr>
-      <w:r>
-        <w:t xml:space="preserve">Seagrass and macroalgae trends</w:t>
-      </w:r>
-    </w:p>
-    <w:p>
-      <w:pPr>
-        <w:pStyle w:val="FirstParagraph"/>
-      </w:pPr>
-      <w:r>
-        <w:t xml:space="preserve">A total of 38 transects were sampled for seagrasses and macroalgae from April to August, each visited on average 1.6 times per month. Turtle grass (</w:t>
-      </w:r>
-      <w:r>
-        <w:rPr>
-          <w:iCs/>
-          <w:i/>
-        </w:rPr>
-        <w:t xml:space="preserve">T. testudinum</w:t>
-      </w:r>
-      <w:r>
-        <w:t xml:space="preserve">) was the dominant seagrass species with frequency occurrence of 51.1% across all locations and sample dates. Manatee grass (</w:t>
-      </w:r>
-      <w:r>
-        <w:rPr>
-          <w:iCs/>
-          <w:i/>
-        </w:rPr>
-        <w:t xml:space="preserve">S. filiforme</w:t>
-      </w:r>
-      <w:r>
-        <w:t xml:space="preserve">) and shoal grass (</w:t>
-      </w:r>
-      <w:r>
-        <w:rPr>
-          <w:iCs/>
-          <w:i/>
-        </w:rPr>
-        <w:t xml:space="preserve">H. wrightii</w:t>
-      </w:r>
-      <w:r>
-        <w:t xml:space="preserve">) had similar coverage across all transects, with frequency occurrences of 32.3% and 30.8%, respectively. Widgeon grass (</w:t>
-      </w:r>
-      <w:r>
-        <w:rPr>
-          <w:iCs/>
-          <w:i/>
-        </w:rPr>
-        <w:t xml:space="preserve">R. maritima</w:t>
-      </w:r>
-      <w:r>
-        <w:t xml:space="preserve">) and star grass (</w:t>
-      </w:r>
-      <w:r>
-        <w:rPr>
-          <w:iCs/>
-          <w:i/>
-        </w:rPr>
-        <w:t xml:space="preserve">H. engelmanni</w:t>
-      </w:r>
-      <w:r>
-        <w:t xml:space="preserve"> </w:t>
-      </w:r>
-      <w:r>
-        <w:t xml:space="preserve">and</w:t>
-      </w:r>
-      <w:r>
-        <w:t xml:space="preserve"> </w:t>
-      </w:r>
-      <w:r>
-        <w:rPr>
-          <w:iCs/>
-          <w:i/>
-        </w:rPr>
-        <w:t xml:space="preserve">H. decipiens</w:t>
-      </w:r>
-      <w:r>
-        <w:t xml:space="preserve">) were uncommon, with frequency occurrences of 4.1% and 0.5%. The frequency occurrences of seagrasses near Piney Point were similar to the long-term record of seagrass transect data available for Tampa Bay</w:t>
-      </w:r>
-      <w:r>
-        <w:t xml:space="preserve"> </w:t>
-      </w:r>
-      <w:r>
-        <w:t xml:space="preserve">(</w:t>
-      </w:r>
-      <w:hyperlink w:anchor="ref-Sherwood17">
-        <w:r>
-          <w:rPr>
-            <w:rStyle w:val="Hyperlink"/>
-          </w:rPr>
-          <w:t xml:space="preserve">Sherwood et al., 2017</w:t>
-        </w:r>
-      </w:hyperlink>
-      <w:r>
-        <w:t xml:space="preserve">)</w:t>
-      </w:r>
-      <w:r>
-        <w:t xml:space="preserve">. At the baywide scale, shoal grass is the dominant species, whereas turtle grass is more common in euhaline waters closer to the Gulf. Macroalgae observed along the transects also varied in coverage, with red macroalgae groups having the highest frequency occurrence of 59.8%. Common taxa in the red group included</w:t>
-      </w:r>
-      <w:r>
-        <w:t xml:space="preserve"> </w:t>
-      </w:r>
-      <w:r>
-        <w:rPr>
-          <w:iCs/>
-          <w:i/>
-        </w:rPr>
-        <w:t xml:space="preserve">Gracilaria sp.</w:t>
-      </w:r>
-      <w:r>
-        <w:t xml:space="preserve"> </w:t>
-      </w:r>
-      <w:r>
-        <w:t xml:space="preserve">and</w:t>
-      </w:r>
-      <w:r>
-        <w:t xml:space="preserve"> </w:t>
-      </w:r>
-      <w:r>
-        <w:rPr>
-          <w:iCs/>
-          <w:i/>
-        </w:rPr>
-        <w:t xml:space="preserve">Acanthophora sp.</w:t>
-      </w:r>
-      <w:r>
-        <w:t xml:space="preserve">. Green and cyanobacteria macroalgae were less common, with frequency occurrences of 5.9% and 14.7%. Common taxa in the green group included</w:t>
-      </w:r>
-      <w:r>
-        <w:t xml:space="preserve"> </w:t>
-      </w:r>
-      <w:r>
-        <w:rPr>
-          <w:iCs/>
-          <w:i/>
-        </w:rPr>
-        <w:t xml:space="preserve">Ulva sp.</w:t>
-      </w:r>
-      <w:r>
-        <w:t xml:space="preserve"> </w:t>
-      </w:r>
-      <w:r>
-        <w:t xml:space="preserve">and</w:t>
-      </w:r>
-      <w:r>
-        <w:t xml:space="preserve"> </w:t>
-      </w:r>
-      <w:r>
-        <w:rPr>
-          <w:iCs/>
-          <w:i/>
-        </w:rPr>
-        <w:t xml:space="preserve">Caulerpa sp.</w:t>
-      </w:r>
-      <w:r>
-        <w:t xml:space="preserve">, whereas</w:t>
-      </w:r>
-      <w:r>
-        <w:t xml:space="preserve"> </w:t>
-      </w:r>
-      <w:r>
-        <w:rPr>
-          <w:iCs/>
-          <w:i/>
-        </w:rPr>
-        <w:t xml:space="preserve">Lyngbya sp.</w:t>
-      </w:r>
-      <w:r>
-        <w:t xml:space="preserve"> </w:t>
-      </w:r>
-      <w:r>
-        <w:t xml:space="preserve">was the only cyanobacteria macroalgae observed. Brown macroalgae in the genus</w:t>
-      </w:r>
-      <w:r>
-        <w:t xml:space="preserve"> </w:t>
-      </w:r>
-      <w:r>
-        <w:rPr>
-          <w:iCs/>
-          <w:i/>
-        </w:rPr>
-        <w:t xml:space="preserve">Feldmannia</w:t>
-      </w:r>
-      <w:r>
-        <w:t xml:space="preserve"> </w:t>
-      </w:r>
-      <w:r>
-        <w:t xml:space="preserve">were only observed at 0.2% frequency occurrence.</w:t>
-      </w:r>
-    </w:p>
-    <w:p>
-      <w:pPr>
-        <w:pStyle w:val="BodyText"/>
-      </w:pPr>
-      <w:r>
-        <w:t xml:space="preserve">Temporal progression of seagrassess and macroalgae varied across the months, although a typical pattern observed at many of the transects is shown in Figure</w:t>
-      </w:r>
-      <w:r>
-        <w:t xml:space="preserve"> </w:t>
-      </w:r>
-      <w:r>
-        <w:t xml:space="preserve">6</w:t>
-      </w:r>
-      <w:r>
-        <w:t xml:space="preserve">. Transect S3T6 is located less than one kilometer to the north of Port Manatee. The site is dominated by manatee grass that was observed at nearly all of the sample points along the transect at varying coverages. Overall abundunce of seagrass did not change dramatically from April 22nd to August 9th. However, macroalgal abundances changed over the course of sampling similar to many of the other transects sampled during the study. Red macroalgae were present in high abundances from April to May.</w:t>
-      </w:r>
-      <w:r>
-        <w:t xml:space="preserve"> </w:t>
-      </w:r>
-      <w:r>
-        <w:rPr>
-          <w:iCs/>
-          <w:i/>
-        </w:rPr>
-        <w:t xml:space="preserve">Lyngbya sp.</w:t>
-      </w:r>
-      <w:r>
-        <w:t xml:space="preserve"> </w:t>
-      </w:r>
-      <w:r>
-        <w:t xml:space="preserve">was first observed on May 24th and was present at all of the sample locations on June 4th and 15th.</w:t>
-      </w:r>
-      <w:r>
-        <w:t xml:space="preserve"> </w:t>
-      </w:r>
-      <w:r>
-        <w:rPr>
-          <w:iCs/>
-          <w:i/>
-        </w:rPr>
-        <w:t xml:space="preserve">Lyngbya sp.</w:t>
-      </w:r>
-      <w:r>
-        <w:t xml:space="preserve"> </w:t>
-      </w:r>
-      <w:r>
-        <w:t xml:space="preserve">peristed through June and July, but not was observed after July 20th. Green macroalgae taxa were first observed in July, although at generally low abundances. By August, macroalgae abundances were low. Trends in macroalgae somewhat followed seasonal patterns observed baywide with red macroalgae transitioning to green macroalgae. However, overall macroalgae trends, including June dominance of cyanobacteria was observed at nearly all transects that suggests a broader impact from wastewater discharge at Piney Point.</w:t>
-      </w:r>
-    </w:p>
-    <w:p>
-      <w:pPr>
-        <w:pStyle w:val="BodyText"/>
-      </w:pPr>
-      <w:r>
-        <w:t xml:space="preserve">Monthly summaries in frequency occurrence by area (Figure</w:t>
-      </w:r>
-      <w:r>
-        <w:t xml:space="preserve"> </w:t>
-      </w:r>
-      <w:r>
-        <w:t xml:space="preserve">7</w:t>
-      </w:r>
-      <w:r>
-        <w:t xml:space="preserve">) provided an indication of seagrass and macroalgae trends across all transects. No transects were sampled in area 2 to the north of Piney Point. Area 1 had generally balanced frequency occurrence of the three primary seagrass species observed in the bay, although a slight decrease over time in shoal grass (</w:t>
-      </w:r>
-      <w:r>
-        <w:rPr>
-          <w:iCs/>
-          <w:i/>
-        </w:rPr>
-        <w:t xml:space="preserve">H. wrightii</w:t>
-      </w:r>
-      <w:r>
-        <w:t xml:space="preserve">) was observed (April frequency occurrence of 35.4%, August frequency occurrence of 14.6%). A similar decline in coverage of shoal grass was also observed in area 3 (April frequency occurrence of 44%, July frequency occurrence of 17.4%). Frequency occurrence of manatee grass (</w:t>
-      </w:r>
-      <w:r>
-        <w:rPr>
-          <w:iCs/>
-          <w:i/>
-        </w:rPr>
-        <w:t xml:space="preserve">S. syringodium</w:t>
-      </w:r>
-      <w:r>
-        <w:t xml:space="preserve">) also declined slightly from April to July in area 3 (April frequency occurrence of 35.7%, August frequency occurrence of 13%). Changes in macroalgae frequency occurrence were much more pronounced than for seagrasses across months and by area. Red macroalgae was the dominant group across all months and areas, with the highest frequency occurrences observed in April (80.9% in area 1, 95.2% in area 3). Cyanobacteria frequency occurrence peaked in June, with greater coverage in area 3 (47.5%) compared to area 1 (29.7%). Green macroalgae had the second lowest frequency occurrence, with the highest coverage of 16.7% observed in August in area 1. Brown macroalgae was only observed at one transect.</w:t>
-      </w:r>
-    </w:p>
-    <w:p>
-      <w:pPr>
-        <w:pStyle w:val="BodyText"/>
-      </w:pPr>
-      <w:r>
-        <w:t xml:space="preserve">Statistical comparisons of results in Figure</w:t>
-      </w:r>
-      <w:r>
-        <w:t xml:space="preserve"> </w:t>
-      </w:r>
-      <w:r>
-        <w:t xml:space="preserve">7</w:t>
-      </w:r>
-      <w:r>
-        <w:t xml:space="preserve"> </w:t>
-      </w:r>
-      <w:r>
-        <w:t xml:space="preserve">shown in Tables</w:t>
-      </w:r>
-      <w:r>
-        <w:t xml:space="preserve"> </w:t>
-      </w:r>
-      <w:r>
-        <w:t xml:space="preserve">4</w:t>
-      </w:r>
-      <w:r>
-        <w:t xml:space="preserve"> </w:t>
-      </w:r>
-      <w:r>
-        <w:t xml:space="preserve">and</w:t>
-      </w:r>
-      <w:r>
-        <w:t xml:space="preserve"> </w:t>
-      </w:r>
-      <w:r>
-        <w:t xml:space="preserve">5</w:t>
-      </w:r>
-      <w:r>
-        <w:t xml:space="preserve"> </w:t>
-      </w:r>
-      <w:r>
-        <w:t xml:space="preserve">further suggested that seagrass trends were minor compared to those of macroalgae. Results by month showed that seagrass frequency occurrence, by species and area, had insignificant changes (</w:t>
-      </w:r>
-      <m:oMath>
-        <m:r>
-          <m:t>p</m:t>
-        </m:r>
-        <m:r>
-          <m:rPr>
-            <m:sty m:val="p"/>
-          </m:rPr>
-          <m:t>&gt;</m:t>
-        </m:r>
-        <m:r>
-          <m:t>0.05</m:t>
-        </m:r>
-      </m:oMath>
-      <w:r>
-        <w:t xml:space="preserve">) over the study period. Although trends were not significant, estimated medians in each month in Table</w:t>
-      </w:r>
-      <w:r>
-        <w:t xml:space="preserve"> </w:t>
-      </w:r>
-      <w:r>
-        <w:t xml:space="preserve">5</w:t>
-      </w:r>
-      <w:r>
-        <w:t xml:space="preserve"> </w:t>
-      </w:r>
-      <w:r>
-        <w:t xml:space="preserve">showed similar changes for seagrasses as in Figure</w:t>
-      </w:r>
-      <w:r>
-        <w:t xml:space="preserve"> </w:t>
-      </w:r>
-      <w:r>
-        <w:t xml:space="preserve">6</w:t>
-      </w:r>
-      <w:r>
-        <w:t xml:space="preserve">, with generally higher coverage estimates in April. These changes were more pronounced in area 3 as compared to area 1. For macroalgae (Table</w:t>
-      </w:r>
-      <w:r>
-        <w:t xml:space="preserve"> </w:t>
-      </w:r>
-      <w:r>
-        <w:t xml:space="preserve">4</w:t>
-      </w:r>
-      <w:r>
-        <w:t xml:space="preserve">), significant differences between months were observed for red and cyanobacteria macroalgae in both areas 1 and 3, although cyanobacteria differences for area 3 were only marginally significant (</w:t>
-      </w:r>
-      <m:oMath>
-        <m:r>
-          <m:t>p</m:t>
-        </m:r>
-        <m:r>
-          <m:rPr>
-            <m:sty m:val="p"/>
-          </m:rPr>
-          <m:t>=</m:t>
-        </m:r>
-        <m:r>
-          <m:t>0.041</m:t>
-        </m:r>
-      </m:oMath>
-      <w:r>
-        <w:t xml:space="preserve">). Coverage of cyanobacteria in area 1 during June was significantly higher than coverage in April. No significant differences between months were observed for the green macroalgae group.</w:t>
-      </w:r>
-    </w:p>
-    <w:bookmarkEnd w:id="48"/>
-    <w:bookmarkStart w:id="49" w:name="X7d509d12c8a268d66c5cdc1551e1d6f1f197d15"/>
-    <w:p>
-      <w:pPr>
-        <w:pStyle w:val="Heading2"/>
-      </w:pPr>
-      <w:r>
-        <w:t xml:space="preserve">Water quality compared to seagrass and macrolagae</w:t>
-      </w:r>
-    </w:p>
-    <w:p>
-      <w:pPr>
-        <w:pStyle w:val="FirstParagraph"/>
-      </w:pPr>
-      <w:r>
-        <w:t xml:space="preserve">A PCA comparison of all water quality variables with seagrass and macroalgae frequency occurrence estimates shows significant assocations between groups of variables (Figure</w:t>
-      </w:r>
-      <w:r>
-        <w:t xml:space="preserve"> </w:t>
-      </w:r>
-      <w:r>
-        <w:t xml:space="preserve">8</w:t>
-      </w:r>
-      <w:r>
-        <w:t xml:space="preserve">). The first principal component axis explained 31% of the variation among all variables, whereas the second and third axes explained 33% of the remaining variation. For the water quality varialbes, the first principal component axis had positive loadings for secchi depth and dissolved oyxgen and negatative assocations for total nitrogen, chl-a, and temperature. For macroalgae, the first axis was positively associated with frequency occurrence of red and green macroalgae and negatively associated with cyanobacteria. Loading vectors for the seagrasses were minor, although turtle grass (</w:t>
-      </w:r>
-      <w:r>
-        <w:rPr>
-          <w:iCs/>
-          <w:i/>
-        </w:rPr>
-        <w:t xml:space="preserve">T. testudinum</w:t>
-      </w:r>
-      <w:r>
-        <w:t xml:space="preserve">) had a weak positive association with axis 1. The second principal component axis had a strong postive assocation with total phosphorus and negative association with salinity. The third axis showed a strong positive association with manatee grass (</w:t>
-      </w:r>
-      <w:r>
-        <w:rPr>
-          <w:iCs/>
-          <w:i/>
-        </w:rPr>
-        <w:t xml:space="preserve">S. filiforme</w:t>
-      </w:r>
-      <w:r>
-        <w:t xml:space="preserve">) and negative association with shoal grass (</w:t>
-      </w:r>
-      <w:r>
-        <w:rPr>
-          <w:iCs/>
-          <w:i/>
-        </w:rPr>
-        <w:t xml:space="preserve">H. wrightii</w:t>
-      </w:r>
-      <w:r>
-        <w:t xml:space="preserve">).</w:t>
-      </w:r>
-    </w:p>
-    <w:p>
-      <w:pPr>
-        <w:pStyle w:val="BodyText"/>
-      </w:pPr>
-      <w:r>
-        <w:t xml:space="preserve">Pairwise Spearman rank correlations for the same variables used in the PCA showed significant associations among several of the water quality, seagrass, and macroalgae variables. Chlorophyll-a was positively correlated with total phosphorus, total nitrogen, temperature, and pH (all</w:t>
-      </w:r>
-      <w:r>
-        <w:t xml:space="preserve"> </w:t>
+        <w:t xml:space="preserve">for green). For water quality and seagrass, chl-a, total nitrogen, and total phosphorus was negatively correlated to turtle grass (</w:t>
       </w:r>
       <m:oMath>
         <m:r>
@@ -3390,7 +3372,50 @@
         </m:r>
       </m:oMath>
       <w:r>
-        <w:t xml:space="preserve">) and negatively correlated with secchi depth (</w:t>
+        <w:t xml:space="preserve"> </w:t>
+      </w:r>
+      <w:r>
+        <w:t xml:space="preserve">for all, except</w:t>
+      </w:r>
+      <w:r>
+        <w:t xml:space="preserve"> </w:t>
+      </w:r>
+      <m:oMath>
+        <m:r>
+          <m:t>p</m:t>
+        </m:r>
+        <m:r>
+          <m:rPr>
+            <m:sty m:val="p"/>
+          </m:rPr>
+          <m:t>&lt;</m:t>
+        </m:r>
+        <m:r>
+          <m:t>0.05</m:t>
+        </m:r>
+      </m:oMath>
+      <w:r>
+        <w:t xml:space="preserve"> </w:t>
+      </w:r>
+      <w:r>
+        <w:t xml:space="preserve">for total nitrogen), whereas secchi was positively associated with shoal grass (</w:t>
+      </w:r>
+      <m:oMath>
+        <m:r>
+          <m:t>p</m:t>
+        </m:r>
+        <m:r>
+          <m:rPr>
+            <m:sty m:val="p"/>
+          </m:rPr>
+          <m:t>&lt;</m:t>
+        </m:r>
+        <m:r>
+          <m:t>0.05</m:t>
+        </m:r>
+      </m:oMath>
+      <w:r>
+        <w:t xml:space="preserve">). For macroalgae and seagrass, red and cyanobacteria macroalgae were positively correlated with manatee grass (</w:t>
       </w:r>
       <m:oMath>
         <m:r>
@@ -3407,7 +3432,27 @@
         </m:r>
       </m:oMath>
       <w:r>
-        <w:t xml:space="preserve">). Chlorophyll-a was also negatively correlated red and green macroalgae (</w:t>
+        <w:t xml:space="preserve"> </w:t>
+      </w:r>
+      <w:r>
+        <w:t xml:space="preserve">for both), whereas cyanobacteria was negatively correlated with shoal grass (</w:t>
+      </w:r>
+      <m:oMath>
+        <m:r>
+          <m:t>p</m:t>
+        </m:r>
+        <m:r>
+          <m:rPr>
+            <m:sty m:val="p"/>
+          </m:rPr>
+          <m:t>&lt;</m:t>
+        </m:r>
+        <m:r>
+          <m:t>0.005</m:t>
+        </m:r>
+      </m:oMath>
+      <w:r>
+        <w:t xml:space="preserve">) and turtle grass (</w:t>
       </w:r>
       <m:oMath>
         <m:r>
@@ -3424,7 +3469,7 @@
         </m:r>
       </m:oMath>
       <w:r>
-        <w:t xml:space="preserve">) and turtle grass (</w:t>
+        <w:t xml:space="preserve">). Among the seagrasses, manatee grass was negatively correlated with turtle grass and shoal grass (</w:t>
       </w:r>
       <m:oMath>
         <m:r>
@@ -3441,197 +3486,6 @@
         </m:r>
       </m:oMath>
       <w:r>
-        <w:t xml:space="preserve">). Among the macroalgae, green and red groups were positively correlated (</w:t>
-      </w:r>
-      <m:oMath>
-        <m:r>
-          <m:t>p</m:t>
-        </m:r>
-        <m:r>
-          <m:rPr>
-            <m:sty m:val="p"/>
-          </m:rPr>
-          <m:t>&lt;</m:t>
-        </m:r>
-        <m:r>
-          <m:t>0.05</m:t>
-        </m:r>
-      </m:oMath>
-      <w:r>
-        <w:t xml:space="preserve">), whereas both were negatively correlated with cyanobacteria (</w:t>
-      </w:r>
-      <m:oMath>
-        <m:r>
-          <m:t>p</m:t>
-        </m:r>
-        <m:r>
-          <m:rPr>
-            <m:sty m:val="p"/>
-          </m:rPr>
-          <m:t>&lt;</m:t>
-        </m:r>
-        <m:r>
-          <m:t>0.005</m:t>
-        </m:r>
-      </m:oMath>
-      <w:r>
-        <w:t xml:space="preserve"> </w:t>
-      </w:r>
-      <w:r>
-        <w:t xml:space="preserve">for red,</w:t>
-      </w:r>
-      <w:r>
-        <w:t xml:space="preserve"> </w:t>
-      </w:r>
-      <m:oMath>
-        <m:r>
-          <m:t>p</m:t>
-        </m:r>
-        <m:r>
-          <m:rPr>
-            <m:sty m:val="p"/>
-          </m:rPr>
-          <m:t>&lt;</m:t>
-        </m:r>
-        <m:r>
-          <m:t>0.05</m:t>
-        </m:r>
-      </m:oMath>
-      <w:r>
-        <w:t xml:space="preserve"> </w:t>
-      </w:r>
-      <w:r>
-        <w:t xml:space="preserve">for green). For water quality and seagrass, chl-a, total nitrogen, and total phosphorus was negatively correlated to turtle grass (</w:t>
-      </w:r>
-      <m:oMath>
-        <m:r>
-          <m:t>p</m:t>
-        </m:r>
-        <m:r>
-          <m:rPr>
-            <m:sty m:val="p"/>
-          </m:rPr>
-          <m:t>&lt;</m:t>
-        </m:r>
-        <m:r>
-          <m:t>0.005</m:t>
-        </m:r>
-      </m:oMath>
-      <w:r>
-        <w:t xml:space="preserve"> </w:t>
-      </w:r>
-      <w:r>
-        <w:t xml:space="preserve">for all, except</w:t>
-      </w:r>
-      <w:r>
-        <w:t xml:space="preserve"> </w:t>
-      </w:r>
-      <m:oMath>
-        <m:r>
-          <m:t>p</m:t>
-        </m:r>
-        <m:r>
-          <m:rPr>
-            <m:sty m:val="p"/>
-          </m:rPr>
-          <m:t>&lt;</m:t>
-        </m:r>
-        <m:r>
-          <m:t>0.05</m:t>
-        </m:r>
-      </m:oMath>
-      <w:r>
-        <w:t xml:space="preserve"> </w:t>
-      </w:r>
-      <w:r>
-        <w:t xml:space="preserve">for total nitrogen), whereas secchi was positively associated with shoal grass (</w:t>
-      </w:r>
-      <m:oMath>
-        <m:r>
-          <m:t>p</m:t>
-        </m:r>
-        <m:r>
-          <m:rPr>
-            <m:sty m:val="p"/>
-          </m:rPr>
-          <m:t>&lt;</m:t>
-        </m:r>
-        <m:r>
-          <m:t>0.05</m:t>
-        </m:r>
-      </m:oMath>
-      <w:r>
-        <w:t xml:space="preserve">). For macroalgae and seagrass, red and cyanobacteria macroalgae were positively correlated with manatee grass (</w:t>
-      </w:r>
-      <m:oMath>
-        <m:r>
-          <m:t>p</m:t>
-        </m:r>
-        <m:r>
-          <m:rPr>
-            <m:sty m:val="p"/>
-          </m:rPr>
-          <m:t>&lt;</m:t>
-        </m:r>
-        <m:r>
-          <m:t>0.005</m:t>
-        </m:r>
-      </m:oMath>
-      <w:r>
-        <w:t xml:space="preserve"> </w:t>
-      </w:r>
-      <w:r>
-        <w:t xml:space="preserve">for both), whereas cyanobacteria was negatively correlated with shoal grass (</w:t>
-      </w:r>
-      <m:oMath>
-        <m:r>
-          <m:t>p</m:t>
-        </m:r>
-        <m:r>
-          <m:rPr>
-            <m:sty m:val="p"/>
-          </m:rPr>
-          <m:t>&lt;</m:t>
-        </m:r>
-        <m:r>
-          <m:t>0.005</m:t>
-        </m:r>
-      </m:oMath>
-      <w:r>
-        <w:t xml:space="preserve">) and turtle grass (</w:t>
-      </w:r>
-      <m:oMath>
-        <m:r>
-          <m:t>p</m:t>
-        </m:r>
-        <m:r>
-          <m:rPr>
-            <m:sty m:val="p"/>
-          </m:rPr>
-          <m:t>&lt;</m:t>
-        </m:r>
-        <m:r>
-          <m:t>0.05</m:t>
-        </m:r>
-      </m:oMath>
-      <w:r>
-        <w:t xml:space="preserve">). Among the seagrasses, manatee grass was negatively correlated with turtle grass and shoal grass (</w:t>
-      </w:r>
-      <m:oMath>
-        <m:r>
-          <m:t>p</m:t>
-        </m:r>
-        <m:r>
-          <m:rPr>
-            <m:sty m:val="p"/>
-          </m:rPr>
-          <m:t>&lt;</m:t>
-        </m:r>
-        <m:r>
-          <m:t>0.005</m:t>
-        </m:r>
-      </m:oMath>
-      <w:r>
         <w:t xml:space="preserve"> </w:t>
       </w:r>
       <w:r>
@@ -3675,7 +3529,7 @@
         <w:t xml:space="preserve"> </w:t>
       </w:r>
       <w:r>
-        <w:t xml:space="preserve">9</w:t>
+        <w:t xml:space="preserve">8</w:t>
       </w:r>
       <w:r>
         <w:t xml:space="preserve">a shows the range of cell concentrations sampled in middle and lower Tampa Bay, with only a handful of years having median cell concentrations greater than 10k cells/L, notably 2001 and 2012, although several years had concentrations above the median that were at bloom levels. Median cell concentrations for most years were well below 1k cells/L. The highest concentration of 17.6 million cells/L was observed in 2021, whereas only 2006 had a maximum observed concentration above 10 million cells/L. Seasonally in 2021, bloom concentrations were not observed until the week of May 23, with concentrations peaking by the week of July 4th, after which concentrations declined through August (Figure</w:t>
@@ -3684,7 +3538,7 @@
         <w:t xml:space="preserve"> </w:t>
       </w:r>
       <w:r>
-        <w:t xml:space="preserve">9</w:t>
+        <w:t xml:space="preserve">8</w:t>
       </w:r>
       <w:r>
         <w:t xml:space="preserve">b).</w:t>
@@ -3717,7 +3571,7 @@
         <w:t xml:space="preserve"> </w:t>
       </w:r>
       <w:r>
-        <w:t xml:space="preserve">9</w:t>
+        <w:t xml:space="preserve">8</w:t>
       </w:r>
       <w:r>
         <w:t xml:space="preserve">c). Historically, more fish kills were reported in Saint Petersburg (85.6%) as compared to Tampa (14.4%), where the former is closer to the mouth of Tampa Bay. In 2021, 329 reports were made in Saint Petersburg and 65 reports were made in Tampa (Figure</w:t>
@@ -3726,7 +3580,7 @@
         <w:t xml:space="preserve"> </w:t>
       </w:r>
       <w:r>
-        <w:t xml:space="preserve">9</w:t>
+        <w:t xml:space="preserve">8</w:t>
       </w:r>
       <w:r>
         <w:t xml:space="preserve">d). The combined weekly reports in 2021 for Tampa and Saint Petersburg peaked the week of July 4th, the same week as the peak of</w:t>
@@ -3751,7 +3605,7 @@
         <w:t xml:space="preserve"> </w:t>
       </w:r>
       <w:r>
-        <w:t xml:space="preserve">9</w:t>
+        <w:t xml:space="preserve">8</w:t>
       </w:r>
       <w:r>
         <w:t xml:space="preserve">b). Notably, the first to last week of fish kill reports covered only one and half months, whereas red tide in the bay was observed over nearly five months. Increased reports in early July coincided with a shift in winds from Tropical Storm Elsa which moved dead fish closer to populated nearshore areas, as noted earlier. As a result, the city of St. Petersburg removed over 1800 tons of dead fish near public and private shoreline areas (K. Hammer Levy, City of St. Petersburg, pers. comm. Aug. 2021).</w:t>
@@ -3928,7 +3782,7 @@
       </w:r>
     </w:p>
     <w:bookmarkEnd w:id="54"/>
-    <w:bookmarkStart w:id="66" w:name="figures"/>
+    <w:bookmarkStart w:id="65" w:name="figures"/>
     <w:p>
       <w:pPr>
         <w:pStyle w:val="Heading1"/>
@@ -4173,87 +4027,9 @@
       <w:r>
         <w:drawing>
           <wp:inline>
-            <wp:extent cx="5943600" cy="2743200"/>
-            <wp:effectExtent b="0" l="0" r="0" t="0"/>
-            <wp:docPr descr="Figure 5: Principal components analyses (PCA) and correlation matrices for water quality variables by week for April to July 2021 in response to wastewater discharge from Piney Point for (a) area 1, (b) area 2, and (c) area 3 (Figure 1a). All variables were standardized to zero mean and unit variance prior to PCA. Variables with log-normal distribution were log-transformed prior to analysis. Pearson correlations indicate the linear strength of assocation between pairs of variables. ** p &lt; 0.005, * p &lt; 0.05, blank is not signifcant at \alpha = 0.05." title="" id="1" name="Picture"/>
-            <a:graphic>
-              <a:graphicData uri="http://schemas.openxmlformats.org/drawingml/2006/picture">
-                <pic:pic>
-                  <pic:nvPicPr>
-                    <pic:cNvPr descr="T:/04_STAFF/MARCUS/03_GIT/piney-point-manu/figs/pcacors.jpeg" id="0" name="Picture"/>
-                    <pic:cNvPicPr>
-                      <a:picLocks noChangeArrowheads="1" noChangeAspect="1"/>
-                    </pic:cNvPicPr>
-                  </pic:nvPicPr>
-                  <pic:blipFill>
-                    <a:blip r:embed="rId59"/>
-                    <a:stretch>
-                      <a:fillRect/>
-                    </a:stretch>
-                  </pic:blipFill>
-                  <pic:spPr bwMode="auto">
-                    <a:xfrm>
-                      <a:off x="0" y="0"/>
-                      <a:ext cx="5943600" cy="2743200"/>
-                    </a:xfrm>
-                    <a:prstGeom prst="rect">
-                      <a:avLst/>
-                    </a:prstGeom>
-                    <a:noFill/>
-                    <a:ln w="9525">
-                      <a:noFill/>
-                      <a:headEnd/>
-                      <a:tailEnd/>
-                    </a:ln>
-                  </pic:spPr>
-                </pic:pic>
-              </a:graphicData>
-            </a:graphic>
-          </wp:inline>
-        </w:drawing>
-      </w:r>
-    </w:p>
-    <w:p>
-      <w:pPr>
-        <w:pStyle w:val="ImageCaption"/>
-      </w:pPr>
-      <w:r>
-        <w:t xml:space="preserve">Figure 5: Principal components analyses (PCA) and correlation matrices for water quality variables by week for April to July 2021 in response to wastewater discharge from Piney Point for (a) area 1, (b) area 2, and (c) area 3 (Figure</w:t>
-      </w:r>
-      <w:r>
-        <w:t xml:space="preserve"> </w:t>
-      </w:r>
-      <w:r>
-        <w:t xml:space="preserve">1</w:t>
-      </w:r>
-      <w:r>
-        <w:t xml:space="preserve">a). All variables were standardized to zero mean and unit variance prior to PCA. Variables with log-normal distribution were log-transformed prior to analysis. Pearson correlations indicate the linear strength of assocation between pairs of variables. ** p &lt; 0.005, * p &lt; 0.05, blank is not signifcant at</w:t>
-      </w:r>
-      <w:r>
-        <w:t xml:space="preserve"> </w:t>
-      </w:r>
-      <m:oMath>
-        <m:r>
-          <m:t>α</m:t>
-        </m:r>
-      </m:oMath>
-      <w:r>
-        <w:t xml:space="preserve"> </w:t>
-      </w:r>
-      <w:r>
-        <w:t xml:space="preserve">= 0.05.</w:t>
-      </w:r>
-    </w:p>
-    <w:p>
-      <w:pPr>
-        <w:pStyle w:val="CaptionedFigure"/>
-      </w:pPr>
-      <w:r>
-        <w:drawing>
-          <wp:inline>
             <wp:extent cx="5943600" cy="5200650"/>
             <wp:effectExtent b="0" l="0" r="0" t="0"/>
-            <wp:docPr descr="Figure 6: Results for (a) seagrass and (b) macroalgae rapid response transect surveys at a site (S3T6, -82.55866 W longitude, 27.64483 N latitude) near Piney Point. Sample dates in 2021 are shown in rows with transect meter results shown in columns. Results show dominance of manatee grass (Syringodium filiforme) and red macroalgae groups, with abundances of Lyngbya sp. (cyanobacteria) peaking in June and green macroalgae (Ulva sp.) increasing in July. Abundances are Braun-Blanquet coverage estimates." title="" id="1" name="Picture"/>
+            <wp:docPr descr="Figure 5: Results for (a) seagrass and (b) macroalgae rapid response transect surveys at a site (S3T6, -82.55866 W longitude, 27.64483 N latitude) near Piney Point. Sample dates in 2021 are shown in rows with transect meter results shown in columns. Results show dominance of manatee grass (Syringodium filiforme) and red macroalgae groups, with abundances of Lyngbya sp. (cyanobacteria) peaking in June and green macroalgae (Ulva sp.) increasing in July. Abundances are Braun-Blanquet coverage estimates." title="" id="1" name="Picture"/>
             <a:graphic>
               <a:graphicData uri="http://schemas.openxmlformats.org/drawingml/2006/picture">
                 <pic:pic>
@@ -4264,7 +4040,7 @@
                     </pic:cNvPicPr>
                   </pic:nvPicPr>
                   <pic:blipFill>
-                    <a:blip r:embed="rId60"/>
+                    <a:blip r:embed="rId59"/>
                     <a:stretch>
                       <a:fillRect/>
                     </a:stretch>
@@ -4296,7 +4072,7 @@
         <w:pStyle w:val="ImageCaption"/>
       </w:pPr>
       <w:r>
-        <w:t xml:space="preserve">Figure 6: Results for (a) seagrass and (b) macroalgae rapid response transect surveys at a site (S3T6, -82.55866 W longitude, 27.64483 N latitude) near Piney Point. Sample dates in 2021 are shown in rows with transect meter results shown in columns. Results show dominance of manatee grass (</w:t>
+        <w:t xml:space="preserve">Figure 5: Results for (a) seagrass and (b) macroalgae rapid response transect surveys at a site (S3T6, -82.55866 W longitude, 27.64483 N latitude) near Piney Point. Sample dates in 2021 are shown in rows with transect meter results shown in columns. Results show dominance of manatee grass (</w:t>
       </w:r>
       <w:r>
         <w:rPr>
@@ -4344,7 +4120,7 @@
           <wp:inline>
             <wp:extent cx="5943600" cy="4457700"/>
             <wp:effectExtent b="0" l="0" r="0" t="0"/>
-            <wp:docPr descr="Figure 7: Frequency occurrence estimates for (a) area 1 and (b) area 2 (Figure 1a) for seagrass (top) and macroalgae (bottom) rapid response transect surveys across all transects (n = thirty-eight) near Piney Point. Estimates are grouped by sample months in 2021. Frequency occurrences are absolute for each taxa based on presence/absence." title="" id="1" name="Picture"/>
+            <wp:docPr descr="Figure 6: Frequency occurrence estimates for (a) area 1 and (b) area 2 (Figure 1a) for seagrass (top) and macroalgae (bottom) rapid response transect surveys across all transects (n = thirty-eight) near Piney Point. Estimates are grouped by sample months in 2021. Frequency occurrences are absolute for each taxa based on presence/absence." title="" id="1" name="Picture"/>
             <a:graphic>
               <a:graphicData uri="http://schemas.openxmlformats.org/drawingml/2006/picture">
                 <pic:pic>
@@ -4355,7 +4131,7 @@
                     </pic:cNvPicPr>
                   </pic:nvPicPr>
                   <pic:blipFill>
-                    <a:blip r:embed="rId61"/>
+                    <a:blip r:embed="rId60"/>
                     <a:stretch>
                       <a:fillRect/>
                     </a:stretch>
@@ -4387,7 +4163,7 @@
         <w:pStyle w:val="ImageCaption"/>
       </w:pPr>
       <w:r>
-        <w:t xml:space="preserve">Figure 7: Frequency occurrence estimates for (a) area 1 and (b) area 2 (Figure</w:t>
+        <w:t xml:space="preserve">Figure 6: Frequency occurrence estimates for (a) area 1 and (b) area 2 (Figure</w:t>
       </w:r>
       <w:r>
         <w:t xml:space="preserve"> </w:t>
@@ -4408,7 +4184,7 @@
           <wp:inline>
             <wp:extent cx="5943600" cy="2674620"/>
             <wp:effectExtent b="0" l="0" r="0" t="0"/>
-            <wp:docPr descr="Figure 8: Principal components analysis (PCA) and correlation matrix for water quality variables, macroalgae, and seagrasses by week for April to July 2021 in response to wastewater discharge from Piney Point. Only areas 1 and 3 (Figure 1a) are included where seagrass transects were surveyed. All variables were standardized to zero mean and unit variance prior to PCA. Variables with log-normal distribution were log-transformed prior to analysis. Thick black lines in the correlation matrix separate water quality, macroalgae, and seagrass variables. Pearson correlations indicate the linear strength of assocation between pairs of variables. ** p &lt; 0.005, * p &lt; 0.05, blank is not significant at \alpha = 0.05." title="" id="1" name="Picture"/>
+            <wp:docPr descr="Figure 7: Principal components analysis (PCA) and correlation matrix for water quality variables, macroalgae, and seagrasses by week for April to July 2021 in response to wastewater discharge from Piney Point. Only areas 1 and 3 (Figure 1a) are included where seagrass transects were surveyed. All variables were standardized to zero mean and unit variance prior to PCA. Variables with log-normal distribution were log-transformed prior to analysis. Thick black lines in the correlation matrix separate water quality, macroalgae, and seagrass variables. Pearson correlations indicate the linear strength of assocation between pairs of variables. ** p &lt; 0.005, * p &lt; 0.05, blank is not significant at \alpha = 0.05." title="" id="1" name="Picture"/>
             <a:graphic>
               <a:graphicData uri="http://schemas.openxmlformats.org/drawingml/2006/picture">
                 <pic:pic>
@@ -4419,7 +4195,7 @@
                     </pic:cNvPicPr>
                   </pic:nvPicPr>
                   <pic:blipFill>
-                    <a:blip r:embed="rId62"/>
+                    <a:blip r:embed="rId61"/>
                     <a:stretch>
                       <a:fillRect/>
                     </a:stretch>
@@ -4451,7 +4227,7 @@
         <w:pStyle w:val="ImageCaption"/>
       </w:pPr>
       <w:r>
-        <w:t xml:space="preserve">Figure 8: Principal components analysis (PCA) and correlation matrix for water quality variables, macroalgae, and seagrasses by week for April to July 2021 in response to wastewater discharge from Piney Point. Only areas 1 and 3 (Figure</w:t>
+        <w:t xml:space="preserve">Figure 7: Principal components analysis (PCA) and correlation matrix for water quality variables, macroalgae, and seagrasses by week for April to July 2021 in response to wastewater discharge from Piney Point. Only areas 1 and 3 (Figure</w:t>
       </w:r>
       <w:r>
         <w:t xml:space="preserve"> </w:t>
@@ -4486,7 +4262,7 @@
           <wp:inline>
             <wp:extent cx="5486400" cy="7315200"/>
             <wp:effectExtent b="0" l="0" r="0" t="0"/>
-            <wp:docPr descr="Figure 9: Karenia brevis concentrations (100k cells/L) and number of fish kill reports for the contiguous record showing cell concentrations (a) by year and (b) by week in 2021 and reported fish kills by city (Tampa, St. Petersburg) (c) by year and (d) by week in 2021. Red tide concentrations show minimum, tenth percentile, median, 90th percentile, and maximum for each year or week for middle and lower Tampa Bay. K. brevis cell counts are from NOAA Harmful Algal BloomS Observing System (HABSOS, https://www.ncei.noaa.gov/maps/habsos), Fish kill reports are from Florida Fish and Wildlife Conservation Commission, Fish and Wildlife Research Insitute Fish Kill Database, attributed to K. brevis (https://public.myfwc.com/FWRI/FishKillReport/)." title="" id="1" name="Picture"/>
+            <wp:docPr descr="Figure 8: Karenia brevis concentrations (100k cells/L) and number of fish kill reports for the contiguous record showing cell concentrations (a) by year and (b) by week in 2021 and reported fish kills by city (Tampa, St. Petersburg) (c) by year and (d) by week in 2021. Red tide concentrations show minimum, tenth percentile, median, 90th percentile, and maximum for each year or week for middle and lower Tampa Bay. K. brevis cell counts are from NOAA Harmful Algal BloomS Observing System (HABSOS, https://www.ncei.noaa.gov/maps/habsos), Fish kill reports are from Florida Fish and Wildlife Conservation Commission, Fish and Wildlife Research Insitute Fish Kill Database, attributed to K. brevis (https://public.myfwc.com/FWRI/FishKillReport/)." title="" id="1" name="Picture"/>
             <a:graphic>
               <a:graphicData uri="http://schemas.openxmlformats.org/drawingml/2006/picture">
                 <pic:pic>
@@ -4497,7 +4273,7 @@
                     </pic:cNvPicPr>
                   </pic:nvPicPr>
                   <pic:blipFill>
-                    <a:blip r:embed="rId63"/>
+                    <a:blip r:embed="rId62"/>
                     <a:stretch>
                       <a:fillRect/>
                     </a:stretch>
@@ -4529,7 +4305,7 @@
         <w:pStyle w:val="ImageCaption"/>
       </w:pPr>
       <w:r>
-        <w:t xml:space="preserve">Figure 9:</w:t>
+        <w:t xml:space="preserve">Figure 8:</w:t>
       </w:r>
       <w:r>
         <w:t xml:space="preserve"> </w:t>
@@ -4566,7 +4342,7 @@
       <w:r>
         <w:t xml:space="preserve"> </w:t>
       </w:r>
-      <w:hyperlink r:id="rId64">
+      <w:hyperlink r:id="rId63">
         <w:r>
           <w:rPr>
             <w:rStyle w:val="Hyperlink"/>
@@ -4593,7 +4369,7 @@
       <w:r>
         <w:t xml:space="preserve">(</w:t>
       </w:r>
-      <w:hyperlink r:id="rId65">
+      <w:hyperlink r:id="rId64">
         <w:r>
           <w:rPr>
             <w:rStyle w:val="Hyperlink"/>
@@ -4605,8 +4381,8 @@
         <w:t xml:space="preserve">).</w:t>
       </w:r>
     </w:p>
-    <w:bookmarkEnd w:id="66"/>
-    <w:bookmarkStart w:id="67" w:name="tables"/>
+    <w:bookmarkEnd w:id="65"/>
+    <w:bookmarkStart w:id="66" w:name="tables"/>
     <w:p>
       <w:pPr>
         <w:pStyle w:val="Heading1"/>
@@ -13474,43 +13250,43 @@
         </w:tc>
       </w:tr>
     </w:tbl>
+    <w:bookmarkEnd w:id="66"/>
+    <w:bookmarkStart w:id="132" w:name="references"/>
+    <w:p>
+      <w:pPr>
+        <w:pStyle w:val="Heading1"/>
+      </w:pPr>
+      <w:r>
+        <w:t xml:space="preserve">References</w:t>
+      </w:r>
+    </w:p>
+    <w:bookmarkStart w:id="131" w:name="refs"/>
+    <w:bookmarkStart w:id="67" w:name="ref-Beck21"/>
+    <w:p>
+      <w:pPr>
+        <w:pStyle w:val="Bibliography"/>
+      </w:pPr>
+      <w:r>
+        <w:t xml:space="preserve">Beck, M., Schrandt, M., Wessel, M., Sherwood, E., Raulerson, G., Best, B., 2021. Tbeptools: Data and indicators for the tampa bay estuary program.</w:t>
+      </w:r>
+    </w:p>
     <w:bookmarkEnd w:id="67"/>
-    <w:bookmarkStart w:id="133" w:name="references"/>
+    <w:bookmarkStart w:id="68" w:name="ref-Beck21b"/>
     <w:p>
       <w:pPr>
-        <w:pStyle w:val="Heading1"/>
-      </w:pPr>
-      <w:r>
-        <w:t xml:space="preserve">References</w:t>
-      </w:r>
-    </w:p>
-    <w:bookmarkStart w:id="132" w:name="refs"/>
-    <w:bookmarkStart w:id="68" w:name="ref-Beck21"/>
-    <w:p>
-      <w:pPr>
         <w:pStyle w:val="Bibliography"/>
       </w:pPr>
       <w:r>
-        <w:t xml:space="preserve">Beck, M., Schrandt, M., Wessel, M., Sherwood, E., Raulerson, G., Best, B., 2021. Tbeptools: Data and indicators for the tampa bay estuary program.</w:t>
+        <w:t xml:space="preserve">Beck, M.W., 2021. Ggord: Ordination plots with ggplot2.</w:t>
       </w:r>
     </w:p>
     <w:bookmarkEnd w:id="68"/>
-    <w:bookmarkStart w:id="69" w:name="ref-Beck21b"/>
+    <w:bookmarkStart w:id="70" w:name="ref-Beck18"/>
     <w:p>
       <w:pPr>
         <w:pStyle w:val="Bibliography"/>
       </w:pPr>
       <w:r>
-        <w:t xml:space="preserve">Beck, M.W., 2021. Ggord: Ordination plots with ggplot2.</w:t>
-      </w:r>
-    </w:p>
-    <w:bookmarkEnd w:id="69"/>
-    <w:bookmarkStart w:id="71" w:name="ref-Beck18"/>
-    <w:p>
-      <w:pPr>
-        <w:pStyle w:val="Bibliography"/>
-      </w:pPr>
-      <w:r>
         <w:t xml:space="preserve">Beck, M.W., Cressman, K., Griffin, C., Caffrey, J., 2018a. Water quality trends following anomalous phosphorus inputs to</w:t>
       </w:r>
       <w:r>
@@ -13534,7 +13310,7 @@
       <w:r>
         <w:t xml:space="preserve"> </w:t>
       </w:r>
-      <w:hyperlink r:id="rId70">
+      <w:hyperlink r:id="rId69">
         <w:r>
           <w:rPr>
             <w:rStyle w:val="Hyperlink"/>
@@ -13543,8 +13319,8 @@
         </w:r>
       </w:hyperlink>
     </w:p>
-    <w:bookmarkEnd w:id="71"/>
-    <w:bookmarkStart w:id="73" w:name="ref-Beck18g"/>
+    <w:bookmarkEnd w:id="70"/>
+    <w:bookmarkStart w:id="72" w:name="ref-Beck18g"/>
     <w:p>
       <w:pPr>
         <w:pStyle w:val="Bibliography"/>
@@ -13555,7 +13331,7 @@
       <w:r>
         <w:t xml:space="preserve"> </w:t>
       </w:r>
-      <w:hyperlink r:id="rId72">
+      <w:hyperlink r:id="rId71">
         <w:r>
           <w:rPr>
             <w:rStyle w:val="Hyperlink"/>
@@ -13564,51 +13340,51 @@
         </w:r>
       </w:hyperlink>
     </w:p>
+    <w:bookmarkEnd w:id="72"/>
+    <w:bookmarkStart w:id="73" w:name="ref-Bryan20"/>
+    <w:p>
+      <w:pPr>
+        <w:pStyle w:val="Bibliography"/>
+      </w:pPr>
+      <w:r>
+        <w:t xml:space="preserve">Bryan, J., 2020. googlesheets4: Access google sheets using the sheets API V4.</w:t>
+      </w:r>
+    </w:p>
     <w:bookmarkEnd w:id="73"/>
-    <w:bookmarkStart w:id="74" w:name="ref-Bryan20"/>
+    <w:bookmarkStart w:id="74" w:name="ref-Burke17"/>
     <w:p>
       <w:pPr>
         <w:pStyle w:val="Bibliography"/>
       </w:pPr>
       <w:r>
-        <w:t xml:space="preserve">Bryan, J., 2020. googlesheets4: Access google sheets using the sheets API V4.</w:t>
+        <w:t xml:space="preserve">Burke, M., 2017.</w:t>
+      </w:r>
+      <w:r>
+        <w:t xml:space="preserve"> </w:t>
+      </w:r>
+      <w:r>
+        <w:t xml:space="preserve">CCMP Climate Change Vulnerability Assessment</w:t>
+      </w:r>
+      <w:r>
+        <w:t xml:space="preserve"> </w:t>
+      </w:r>
+      <w:r>
+        <w:t xml:space="preserve">(No. 10b-17). Tampa Bay Estuary Program, St. Petersburg, Florida.</w:t>
       </w:r>
     </w:p>
     <w:bookmarkEnd w:id="74"/>
-    <w:bookmarkStart w:id="75" w:name="ref-Burke17"/>
+    <w:bookmarkStart w:id="76" w:name="ref-Burnett01"/>
     <w:p>
       <w:pPr>
         <w:pStyle w:val="Bibliography"/>
       </w:pPr>
       <w:r>
-        <w:t xml:space="preserve">Burke, M., 2017.</w:t>
-      </w:r>
-      <w:r>
-        <w:t xml:space="preserve"> </w:t>
-      </w:r>
-      <w:r>
-        <w:t xml:space="preserve">CCMP Climate Change Vulnerability Assessment</w:t>
-      </w:r>
-      <w:r>
-        <w:t xml:space="preserve"> </w:t>
-      </w:r>
-      <w:r>
-        <w:t xml:space="preserve">(No. 10b-17). Tampa Bay Estuary Program, St. Petersburg, Florida.</w:t>
-      </w:r>
-    </w:p>
-    <w:bookmarkEnd w:id="75"/>
-    <w:bookmarkStart w:id="77" w:name="ref-Burnett01"/>
-    <w:p>
-      <w:pPr>
-        <w:pStyle w:val="Bibliography"/>
-      </w:pPr>
-      <w:r>
         <w:t xml:space="preserve">Burnett, W.C., Elzerman, A.W., 2001. Nuclide migration and the environmental radiochemistry of florida phosphogypsum. Journal of Environmental Radioactivity 54, 27–51.</w:t>
       </w:r>
       <w:r>
         <w:t xml:space="preserve"> </w:t>
       </w:r>
-      <w:hyperlink r:id="rId76">
+      <w:hyperlink r:id="rId75">
         <w:r>
           <w:rPr>
             <w:rStyle w:val="Hyperlink"/>
@@ -13617,18 +13393,18 @@
         </w:r>
       </w:hyperlink>
     </w:p>
+    <w:bookmarkEnd w:id="76"/>
+    <w:bookmarkStart w:id="77" w:name="ref-DAgostino20"/>
+    <w:p>
+      <w:pPr>
+        <w:pStyle w:val="Bibliography"/>
+      </w:pPr>
+      <w:r>
+        <w:t xml:space="preserve">D’Agostino McGowan, L., Bryan, J., 2020. Googledrive: An interface to google drive.</w:t>
+      </w:r>
+    </w:p>
     <w:bookmarkEnd w:id="77"/>
-    <w:bookmarkStart w:id="78" w:name="ref-DAgostino20"/>
-    <w:p>
-      <w:pPr>
-        <w:pStyle w:val="Bibliography"/>
-      </w:pPr>
-      <w:r>
-        <w:t xml:space="preserve">D’Agostino McGowan, L., Bryan, J., 2020. Googledrive: An interface to google drive.</w:t>
-      </w:r>
-    </w:p>
-    <w:bookmarkEnd w:id="78"/>
-    <w:bookmarkStart w:id="79" w:name="ref-Dixon95"/>
+    <w:bookmarkStart w:id="78" w:name="ref-Dixon95"/>
     <w:p>
       <w:pPr>
         <w:pStyle w:val="Bibliography"/>
@@ -13680,35 +13456,35 @@
         <w:t xml:space="preserve">lorida. Number 425, Mote Marine Lab, Sarasota, Florida.</w:t>
       </w:r>
     </w:p>
+    <w:bookmarkEnd w:id="78"/>
+    <w:bookmarkStart w:id="79" w:name="ref-tbep1620"/>
+    <w:p>
+      <w:pPr>
+        <w:pStyle w:val="Bibliography"/>
+      </w:pPr>
+      <w:r>
+        <w:t xml:space="preserve">E.T. Sherwood, G. Raulerson, M. Beck, M. Burke, 2020.</w:t>
+      </w:r>
+      <w:r>
+        <w:t xml:space="preserve"> </w:t>
+      </w:r>
+      <w:r>
+        <w:t xml:space="preserve">Tampa Bay Estuary Program: Quality Management Plan</w:t>
+      </w:r>
+      <w:r>
+        <w:t xml:space="preserve"> </w:t>
+      </w:r>
+      <w:r>
+        <w:t xml:space="preserve">(No. 16-20). Tampa Bay Estuary Program, St. Petersburg, Florida.</w:t>
+      </w:r>
+    </w:p>
     <w:bookmarkEnd w:id="79"/>
-    <w:bookmarkStart w:id="80" w:name="ref-tbep1620"/>
+    <w:bookmarkStart w:id="81" w:name="ref-elzrelli15"/>
     <w:p>
       <w:pPr>
         <w:pStyle w:val="Bibliography"/>
       </w:pPr>
       <w:r>
-        <w:t xml:space="preserve">E.T. Sherwood, G. Raulerson, M. Beck, M. Burke, 2020.</w:t>
-      </w:r>
-      <w:r>
-        <w:t xml:space="preserve"> </w:t>
-      </w:r>
-      <w:r>
-        <w:t xml:space="preserve">Tampa Bay Estuary Program: Quality Management Plan</w:t>
-      </w:r>
-      <w:r>
-        <w:t xml:space="preserve"> </w:t>
-      </w:r>
-      <w:r>
-        <w:t xml:space="preserve">(No. 16-20). Tampa Bay Estuary Program, St. Petersburg, Florida.</w:t>
-      </w:r>
-    </w:p>
-    <w:bookmarkEnd w:id="80"/>
-    <w:bookmarkStart w:id="82" w:name="ref-elzrelli15"/>
-    <w:p>
-      <w:pPr>
-        <w:pStyle w:val="Bibliography"/>
-      </w:pPr>
-      <w:r>
         <w:t xml:space="preserve">El Zrelli, R., Courjault-Radé, P., Rabaoui, L., Castet, S., Michel, S., Bejaoui, N., 2015. Heavy metal contamination and ecological risk assessment in the surface sediments of the coastal area surrounding the industrial complex of</w:t>
       </w:r>
       <w:r>
@@ -13750,7 +13526,7 @@
       <w:r>
         <w:t xml:space="preserve"> </w:t>
       </w:r>
-      <w:hyperlink r:id="rId81">
+      <w:hyperlink r:id="rId80">
         <w:r>
           <w:rPr>
             <w:rStyle w:val="Hyperlink"/>
@@ -13759,8 +13535,8 @@
         </w:r>
       </w:hyperlink>
     </w:p>
-    <w:bookmarkEnd w:id="82"/>
-    <w:bookmarkStart w:id="84" w:name="ref-Garrett11"/>
+    <w:bookmarkEnd w:id="81"/>
+    <w:bookmarkStart w:id="83" w:name="ref-Garrett11"/>
     <w:p>
       <w:pPr>
         <w:pStyle w:val="Bibliography"/>
@@ -13771,7 +13547,7 @@
       <w:r>
         <w:t xml:space="preserve"> </w:t>
       </w:r>
-      <w:hyperlink r:id="rId83">
+      <w:hyperlink r:id="rId82">
         <w:r>
           <w:rPr>
             <w:rStyle w:val="Hyperlink"/>
@@ -13780,8 +13556,8 @@
         </w:r>
       </w:hyperlink>
     </w:p>
-    <w:bookmarkEnd w:id="84"/>
-    <w:bookmarkStart w:id="86" w:name="ref-Greening06"/>
+    <w:bookmarkEnd w:id="83"/>
+    <w:bookmarkStart w:id="85" w:name="ref-Greening06"/>
     <w:p>
       <w:pPr>
         <w:pStyle w:val="Bibliography"/>
@@ -13828,7 +13604,7 @@
       <w:r>
         <w:t xml:space="preserve"> </w:t>
       </w:r>
-      <w:hyperlink r:id="rId85">
+      <w:hyperlink r:id="rId84">
         <w:r>
           <w:rPr>
             <w:rStyle w:val="Hyperlink"/>
@@ -13837,56 +13613,56 @@
         </w:r>
       </w:hyperlink>
     </w:p>
+    <w:bookmarkEnd w:id="85"/>
+    <w:bookmarkStart w:id="86" w:name="ref-Greening16"/>
+    <w:p>
+      <w:pPr>
+        <w:pStyle w:val="Bibliography"/>
+      </w:pPr>
+      <w:r>
+        <w:t xml:space="preserve">Greening, H., Janicki, A., Sherwood, E., 2016. Seagrass recovery in</w:t>
+      </w:r>
+      <w:r>
+        <w:t xml:space="preserve"> </w:t>
+      </w:r>
+      <w:r>
+        <w:t xml:space="preserve">T</w:t>
+      </w:r>
+      <w:r>
+        <w:t xml:space="preserve">ampa</w:t>
+      </w:r>
+      <w:r>
+        <w:t xml:space="preserve"> </w:t>
+      </w:r>
+      <w:r>
+        <w:t xml:space="preserve">B</w:t>
+      </w:r>
+      <w:r>
+        <w:t xml:space="preserve">ay,</w:t>
+      </w:r>
+      <w:r>
+        <w:t xml:space="preserve"> </w:t>
+      </w:r>
+      <w:r>
+        <w:t xml:space="preserve">F</w:t>
+      </w:r>
+      <w:r>
+        <w:t xml:space="preserve">lorida (</w:t>
+      </w:r>
+      <w:r>
+        <w:t xml:space="preserve">USA</w:t>
+      </w:r>
+      <w:r>
+        <w:t xml:space="preserve">), in: Finlayson, C.M., Milton, G.R., Prentice, R.C., Davidson, N.C. (Eds.), The Wetland Book. Springer, Berlin, Germany, pp. 1–12.</w:t>
+      </w:r>
+    </w:p>
     <w:bookmarkEnd w:id="86"/>
-    <w:bookmarkStart w:id="87" w:name="ref-Greening16"/>
+    <w:bookmarkStart w:id="88" w:name="ref-Greening14"/>
     <w:p>
       <w:pPr>
         <w:pStyle w:val="Bibliography"/>
       </w:pPr>
       <w:r>
-        <w:t xml:space="preserve">Greening, H., Janicki, A., Sherwood, E., 2016. Seagrass recovery in</w:t>
-      </w:r>
-      <w:r>
-        <w:t xml:space="preserve"> </w:t>
-      </w:r>
-      <w:r>
-        <w:t xml:space="preserve">T</w:t>
-      </w:r>
-      <w:r>
-        <w:t xml:space="preserve">ampa</w:t>
-      </w:r>
-      <w:r>
-        <w:t xml:space="preserve"> </w:t>
-      </w:r>
-      <w:r>
-        <w:t xml:space="preserve">B</w:t>
-      </w:r>
-      <w:r>
-        <w:t xml:space="preserve">ay,</w:t>
-      </w:r>
-      <w:r>
-        <w:t xml:space="preserve"> </w:t>
-      </w:r>
-      <w:r>
-        <w:t xml:space="preserve">F</w:t>
-      </w:r>
-      <w:r>
-        <w:t xml:space="preserve">lorida (</w:t>
-      </w:r>
-      <w:r>
-        <w:t xml:space="preserve">USA</w:t>
-      </w:r>
-      <w:r>
-        <w:t xml:space="preserve">), in: Finlayson, C.M., Milton, G.R., Prentice, R.C., Davidson, N.C. (Eds.), The Wetland Book. Springer, Berlin, Germany, pp. 1–12.</w:t>
-      </w:r>
-    </w:p>
-    <w:bookmarkEnd w:id="87"/>
-    <w:bookmarkStart w:id="89" w:name="ref-Greening14"/>
-    <w:p>
-      <w:pPr>
-        <w:pStyle w:val="Bibliography"/>
-      </w:pPr>
-      <w:r>
         <w:t xml:space="preserve">Greening, H., Janicki, A., Sherwood, E., Pribble, R., Johansson, J.O.R., 2014.</w:t>
       </w:r>
       <w:r>
@@ -13901,7 +13677,7 @@
       <w:r>
         <w:t xml:space="preserve"> </w:t>
       </w:r>
-      <w:hyperlink r:id="rId88">
+      <w:hyperlink r:id="rId87">
         <w:r>
           <w:rPr>
             <w:rStyle w:val="Hyperlink"/>
@@ -13910,64 +13686,64 @@
         </w:r>
       </w:hyperlink>
     </w:p>
+    <w:bookmarkEnd w:id="88"/>
+    <w:bookmarkStart w:id="89" w:name="ref-Henderson04"/>
+    <w:p>
+      <w:pPr>
+        <w:pStyle w:val="Bibliography"/>
+      </w:pPr>
+      <w:r>
+        <w:t xml:space="preserve">Henderson, C.S., 2004.</w:t>
+      </w:r>
+      <w:r>
+        <w:t xml:space="preserve"> </w:t>
+      </w:r>
+      <w:r>
+        <w:t xml:space="preserve">P</w:t>
+      </w:r>
+      <w:r>
+        <w:t xml:space="preserve">iney</w:t>
+      </w:r>
+      <w:r>
+        <w:t xml:space="preserve"> </w:t>
+      </w:r>
+      <w:r>
+        <w:t xml:space="preserve">P</w:t>
+      </w:r>
+      <w:r>
+        <w:t xml:space="preserve">oint phosphate plant: An environmental analysis.</w:t>
+      </w:r>
+    </w:p>
     <w:bookmarkEnd w:id="89"/>
-    <w:bookmarkStart w:id="90" w:name="ref-Henderson04"/>
+    <w:bookmarkStart w:id="90" w:name="ref-Hollander13"/>
     <w:p>
       <w:pPr>
         <w:pStyle w:val="Bibliography"/>
       </w:pPr>
       <w:r>
-        <w:t xml:space="preserve">Henderson, C.S., 2004.</w:t>
-      </w:r>
-      <w:r>
-        <w:t xml:space="preserve"> </w:t>
-      </w:r>
-      <w:r>
-        <w:t xml:space="preserve">P</w:t>
-      </w:r>
-      <w:r>
-        <w:t xml:space="preserve">iney</w:t>
-      </w:r>
-      <w:r>
-        <w:t xml:space="preserve"> </w:t>
-      </w:r>
-      <w:r>
-        <w:t xml:space="preserve">P</w:t>
-      </w:r>
-      <w:r>
-        <w:t xml:space="preserve">oint phosphate plant: An environmental analysis.</w:t>
+        <w:t xml:space="preserve">Hollander, M., Wolfe, D.A., Chicken, E., 2013. Nonparametric statistical methods. John Wiley &amp; Sons.</w:t>
       </w:r>
     </w:p>
     <w:bookmarkEnd w:id="90"/>
-    <w:bookmarkStart w:id="91" w:name="ref-Hollander13"/>
+    <w:bookmarkStart w:id="91" w:name="ref-Holm79"/>
     <w:p>
       <w:pPr>
         <w:pStyle w:val="Bibliography"/>
       </w:pPr>
       <w:r>
-        <w:t xml:space="preserve">Hollander, M., Wolfe, D.A., Chicken, E., 2013. Nonparametric statistical methods. John Wiley &amp; Sons.</w:t>
+        <w:t xml:space="preserve">Holm, S., 1979. A simple sequentially rejective multiple test procedure. Scandinavian journal of statistics 65–70.</w:t>
       </w:r>
     </w:p>
     <w:bookmarkEnd w:id="91"/>
-    <w:bookmarkStart w:id="92" w:name="ref-Holm79"/>
+    <w:bookmarkStart w:id="93" w:name="ref-Howarth06"/>
     <w:p>
       <w:pPr>
         <w:pStyle w:val="Bibliography"/>
       </w:pPr>
       <w:r>
-        <w:t xml:space="preserve">Holm, S., 1979. A simple sequentially rejective multiple test procedure. Scandinavian journal of statistics 65–70.</w:t>
-      </w:r>
-    </w:p>
-    <w:bookmarkEnd w:id="92"/>
-    <w:bookmarkStart w:id="94" w:name="ref-Howarth06"/>
-    <w:p>
-      <w:pPr>
-        <w:pStyle w:val="Bibliography"/>
-      </w:pPr>
-      <w:r>
         <w:t xml:space="preserve">Howarth, R.W., Marino, R., 2006. Nitrogen as the limiting nutrient for eutrophication in coastal marine ecosystems: Evolving views over three decades. Limnology and oceanography 51, 364–376. https://doi.org/</w:t>
       </w:r>
-      <w:hyperlink r:id="rId93">
+      <w:hyperlink r:id="rId92">
         <w:r>
           <w:rPr>
             <w:rStyle w:val="Hyperlink"/>
@@ -13976,62 +13752,62 @@
         </w:r>
       </w:hyperlink>
     </w:p>
+    <w:bookmarkEnd w:id="93"/>
+    <w:bookmarkStart w:id="94" w:name="ref-Hu03"/>
+    <w:p>
+      <w:pPr>
+        <w:pStyle w:val="Bibliography"/>
+      </w:pPr>
+      <w:r>
+        <w:t xml:space="preserve">Hu, C., Muller-Karger, F.E., 2003. Satellite monitoring of the</w:t>
+      </w:r>
+      <w:r>
+        <w:t xml:space="preserve"> </w:t>
+      </w:r>
+      <w:r>
+        <w:t xml:space="preserve">FDEP</w:t>
+      </w:r>
+      <w:r>
+        <w:t xml:space="preserve"> </w:t>
+      </w:r>
+      <w:r>
+        <w:t xml:space="preserve">G</w:t>
+      </w:r>
+      <w:r>
+        <w:t xml:space="preserve">ulf dispersal of the</w:t>
+      </w:r>
+      <w:r>
+        <w:t xml:space="preserve"> </w:t>
+      </w:r>
+      <w:r>
+        <w:t xml:space="preserve">P</w:t>
+      </w:r>
+      <w:r>
+        <w:t xml:space="preserve">iney</w:t>
+      </w:r>
+      <w:r>
+        <w:t xml:space="preserve"> </w:t>
+      </w:r>
+      <w:r>
+        <w:t xml:space="preserve">P</w:t>
+      </w:r>
+      <w:r>
+        <w:t xml:space="preserve">oint treated wastewater. University of South Florida, Institute for Marine Remote Sensing, St. Petersburg, Florida.</w:t>
+      </w:r>
+    </w:p>
     <w:bookmarkEnd w:id="94"/>
-    <w:bookmarkStart w:id="95" w:name="ref-Hu03"/>
+    <w:bookmarkStart w:id="96" w:name="ref-Hudson11"/>
     <w:p>
       <w:pPr>
         <w:pStyle w:val="Bibliography"/>
       </w:pPr>
       <w:r>
-        <w:t xml:space="preserve">Hu, C., Muller-Karger, F.E., 2003. Satellite monitoring of the</w:t>
-      </w:r>
-      <w:r>
-        <w:t xml:space="preserve"> </w:t>
-      </w:r>
-      <w:r>
-        <w:t xml:space="preserve">FDEP</w:t>
-      </w:r>
-      <w:r>
-        <w:t xml:space="preserve"> </w:t>
-      </w:r>
-      <w:r>
-        <w:t xml:space="preserve">G</w:t>
-      </w:r>
-      <w:r>
-        <w:t xml:space="preserve">ulf dispersal of the</w:t>
-      </w:r>
-      <w:r>
-        <w:t xml:space="preserve"> </w:t>
-      </w:r>
-      <w:r>
-        <w:t xml:space="preserve">P</w:t>
-      </w:r>
-      <w:r>
-        <w:t xml:space="preserve">iney</w:t>
-      </w:r>
-      <w:r>
-        <w:t xml:space="preserve"> </w:t>
-      </w:r>
-      <w:r>
-        <w:t xml:space="preserve">P</w:t>
-      </w:r>
-      <w:r>
-        <w:t xml:space="preserve">oint treated wastewater. University of South Florida, Institute for Marine Remote Sensing, St. Petersburg, Florida.</w:t>
-      </w:r>
-    </w:p>
-    <w:bookmarkEnd w:id="95"/>
-    <w:bookmarkStart w:id="97" w:name="ref-Hudson11"/>
-    <w:p>
-      <w:pPr>
-        <w:pStyle w:val="Bibliography"/>
-      </w:pPr>
-      <w:r>
         <w:t xml:space="preserve">Hudson-Edwards, K.A., Jamieson, H.E., Lottermoser, B.G., 2011. Mine wastes: Past, present, future. Elements 7, 375–380.</w:t>
       </w:r>
       <w:r>
         <w:t xml:space="preserve"> </w:t>
       </w:r>
-      <w:hyperlink r:id="rId96">
+      <w:hyperlink r:id="rId95">
         <w:r>
           <w:rPr>
             <w:rStyle w:val="Hyperlink"/>
@@ -14040,14 +13816,42 @@
         </w:r>
       </w:hyperlink>
     </w:p>
+    <w:bookmarkEnd w:id="96"/>
+    <w:bookmarkStart w:id="97" w:name="ref-Janicki96"/>
+    <w:p>
+      <w:pPr>
+        <w:pStyle w:val="Bibliography"/>
+      </w:pPr>
+      <w:r>
+        <w:t xml:space="preserve">Janicki, A., Wade, D., 1996. Estimating critical external nitrogen loads for the</w:t>
+      </w:r>
+      <w:r>
+        <w:t xml:space="preserve"> </w:t>
+      </w:r>
+      <w:r>
+        <w:t xml:space="preserve">T</w:t>
+      </w:r>
+      <w:r>
+        <w:t xml:space="preserve">ampa</w:t>
+      </w:r>
+      <w:r>
+        <w:t xml:space="preserve"> </w:t>
+      </w:r>
+      <w:r>
+        <w:t xml:space="preserve">B</w:t>
+      </w:r>
+      <w:r>
+        <w:t xml:space="preserve">ay estuary: An empirically based approach to setting management targets (No. 06-96). Tampa Bay National Estuary Program, St. Petersburg, Florida.</w:t>
+      </w:r>
+    </w:p>
     <w:bookmarkEnd w:id="97"/>
-    <w:bookmarkStart w:id="98" w:name="ref-Janicki96"/>
+    <w:bookmarkStart w:id="98" w:name="ref-Janicki17"/>
     <w:p>
       <w:pPr>
         <w:pStyle w:val="Bibliography"/>
       </w:pPr>
       <w:r>
-        <w:t xml:space="preserve">Janicki, A., Wade, D., 1996. Estimating critical external nitrogen loads for the</w:t>
+        <w:t xml:space="preserve">Janicki Environmental, Inc., 2017. Estimates of total nitrogen, total phosphorus, total suspended solids, and biological oxygen demand loadings to</w:t>
       </w:r>
       <w:r>
         <w:t xml:space="preserve"> </w:t>
@@ -14065,58 +13869,30 @@
         <w:t xml:space="preserve">B</w:t>
       </w:r>
       <w:r>
-        <w:t xml:space="preserve">ay estuary: An empirically based approach to setting management targets (No. 06-96). Tampa Bay National Estuary Program, St. Petersburg, Florida.</w:t>
+        <w:t xml:space="preserve">ay,</w:t>
+      </w:r>
+      <w:r>
+        <w:t xml:space="preserve"> </w:t>
+      </w:r>
+      <w:r>
+        <w:t xml:space="preserve">F</w:t>
+      </w:r>
+      <w:r>
+        <w:t xml:space="preserve">lorida: 2012-2016 (No. 04-17). Tampa Bay Estuary Program, St. Petersburg, Florida.</w:t>
       </w:r>
     </w:p>
     <w:bookmarkEnd w:id="98"/>
-    <w:bookmarkStart w:id="99" w:name="ref-Janicki17"/>
+    <w:bookmarkStart w:id="99" w:name="ref-Janicki08"/>
     <w:p>
       <w:pPr>
         <w:pStyle w:val="Bibliography"/>
       </w:pPr>
       <w:r>
-        <w:t xml:space="preserve">Janicki Environmental, Inc., 2017. Estimates of total nitrogen, total phosphorus, total suspended solids, and biological oxygen demand loadings to</w:t>
-      </w:r>
-      <w:r>
-        <w:t xml:space="preserve"> </w:t>
-      </w:r>
-      <w:r>
-        <w:t xml:space="preserve">T</w:t>
-      </w:r>
-      <w:r>
-        <w:t xml:space="preserve">ampa</w:t>
-      </w:r>
-      <w:r>
-        <w:t xml:space="preserve"> </w:t>
-      </w:r>
-      <w:r>
-        <w:t xml:space="preserve">B</w:t>
-      </w:r>
-      <w:r>
-        <w:t xml:space="preserve">ay,</w:t>
-      </w:r>
-      <w:r>
-        <w:t xml:space="preserve"> </w:t>
-      </w:r>
-      <w:r>
-        <w:t xml:space="preserve">F</w:t>
-      </w:r>
-      <w:r>
-        <w:t xml:space="preserve">lorida: 2012-2016 (No. 04-17). Tampa Bay Estuary Program, St. Petersburg, Florida.</w:t>
+        <w:t xml:space="preserve">Janicki Environmental, Inc., 2008. Estimation of nitrogen loading from residential irrigation. Tampa Bay Estuary Program, St. Petersburg, Florida.</w:t>
       </w:r>
     </w:p>
     <w:bookmarkEnd w:id="99"/>
-    <w:bookmarkStart w:id="100" w:name="ref-Janicki08"/>
-    <w:p>
-      <w:pPr>
-        <w:pStyle w:val="Bibliography"/>
-      </w:pPr>
-      <w:r>
-        <w:t xml:space="preserve">Janicki Environmental, Inc., 2008. Estimation of nitrogen loading from residential irrigation. Tampa Bay Estuary Program, St. Petersburg, Florida.</w:t>
-      </w:r>
-    </w:p>
-    <w:bookmarkEnd w:id="100"/>
-    <w:bookmarkStart w:id="101" w:name="ref-Kenworthy96"/>
+    <w:bookmarkStart w:id="100" w:name="ref-Kenworthy96"/>
     <w:p>
       <w:pPr>
         <w:pStyle w:val="Bibliography"/>
@@ -14157,23 +13933,23 @@
         <w:t xml:space="preserve">derived from the relationship between diffuse light attenuation and maximum depth distribution. Estuaries 19, 740–750.</w:t>
       </w:r>
     </w:p>
+    <w:bookmarkEnd w:id="100"/>
+    <w:bookmarkStart w:id="101" w:name="ref-Lee20"/>
+    <w:p>
+      <w:pPr>
+        <w:pStyle w:val="Bibliography"/>
+      </w:pPr>
+      <w:r>
+        <w:t xml:space="preserve">Lee, L., 2020. NADA: Nondetects and data analysis for environmental data.</w:t>
+      </w:r>
+    </w:p>
     <w:bookmarkEnd w:id="101"/>
-    <w:bookmarkStart w:id="102" w:name="ref-Lee20"/>
+    <w:bookmarkStart w:id="103" w:name="ref-Le08"/>
     <w:p>
       <w:pPr>
         <w:pStyle w:val="Bibliography"/>
       </w:pPr>
       <w:r>
-        <w:t xml:space="preserve">Lee, L., 2020. NADA: Nondetects and data analysis for environmental data.</w:t>
-      </w:r>
-    </w:p>
-    <w:bookmarkEnd w:id="102"/>
-    <w:bookmarkStart w:id="104" w:name="ref-Le08"/>
-    <w:p>
-      <w:pPr>
-        <w:pStyle w:val="Bibliography"/>
-      </w:pPr>
-      <w:r>
         <w:t xml:space="preserve">Lê, S., Josse, J., Husson, F., 2008.</w:t>
       </w:r>
       <w:r>
@@ -14188,7 +13964,7 @@
       <w:r>
         <w:t xml:space="preserve"> </w:t>
       </w:r>
-      <w:hyperlink r:id="rId103">
+      <w:hyperlink r:id="rId102">
         <w:r>
           <w:rPr>
             <w:rStyle w:val="Hyperlink"/>
@@ -14197,47 +13973,47 @@
         </w:r>
       </w:hyperlink>
     </w:p>
+    <w:bookmarkEnd w:id="103"/>
+    <w:bookmarkStart w:id="104" w:name="ref-Ohara17"/>
+    <w:p>
+      <w:pPr>
+        <w:pStyle w:val="Bibliography"/>
+      </w:pPr>
+      <w:r>
+        <w:t xml:space="preserve">N. O’Hara, Shafer Consulting, Inc., 2017. Charting the course: The comprehensive conservation and management plan for</w:t>
+      </w:r>
+      <w:r>
+        <w:t xml:space="preserve"> </w:t>
+      </w:r>
+      <w:r>
+        <w:t xml:space="preserve">T</w:t>
+      </w:r>
+      <w:r>
+        <w:t xml:space="preserve">ampa</w:t>
+      </w:r>
+      <w:r>
+        <w:t xml:space="preserve"> </w:t>
+      </w:r>
+      <w:r>
+        <w:t xml:space="preserve">B</w:t>
+      </w:r>
+      <w:r>
+        <w:t xml:space="preserve">ay (No. 10-17). Tampa Bay Estuary Program, St. Petersburg, Florida.</w:t>
+      </w:r>
+    </w:p>
     <w:bookmarkEnd w:id="104"/>
-    <w:bookmarkStart w:id="105" w:name="ref-Ohara17"/>
+    <w:bookmarkStart w:id="106" w:name="ref-Nixon95"/>
     <w:p>
       <w:pPr>
         <w:pStyle w:val="Bibliography"/>
       </w:pPr>
       <w:r>
-        <w:t xml:space="preserve">N. O’Hara, Shafer Consulting, Inc., 2017. Charting the course: The comprehensive conservation and management plan for</w:t>
-      </w:r>
-      <w:r>
-        <w:t xml:space="preserve"> </w:t>
-      </w:r>
-      <w:r>
-        <w:t xml:space="preserve">T</w:t>
-      </w:r>
-      <w:r>
-        <w:t xml:space="preserve">ampa</w:t>
-      </w:r>
-      <w:r>
-        <w:t xml:space="preserve"> </w:t>
-      </w:r>
-      <w:r>
-        <w:t xml:space="preserve">B</w:t>
-      </w:r>
-      <w:r>
-        <w:t xml:space="preserve">ay (No. 10-17). Tampa Bay Estuary Program, St. Petersburg, Florida.</w:t>
-      </w:r>
-    </w:p>
-    <w:bookmarkEnd w:id="105"/>
-    <w:bookmarkStart w:id="107" w:name="ref-Nixon95"/>
-    <w:p>
-      <w:pPr>
-        <w:pStyle w:val="Bibliography"/>
-      </w:pPr>
-      <w:r>
         <w:t xml:space="preserve">Nixon, S.W., 1995. Coastal marine eutrophication: A definition, social causes, and future concerns. Ophelia 41, 199–219.</w:t>
       </w:r>
       <w:r>
         <w:t xml:space="preserve"> </w:t>
       </w:r>
-      <w:hyperlink r:id="rId106">
+      <w:hyperlink r:id="rId105">
         <w:r>
           <w:rPr>
             <w:rStyle w:val="Hyperlink"/>
@@ -14246,50 +14022,50 @@
         </w:r>
       </w:hyperlink>
     </w:p>
+    <w:bookmarkEnd w:id="106"/>
+    <w:bookmarkStart w:id="107" w:name="ref-Parker12"/>
+    <w:p>
+      <w:pPr>
+        <w:pStyle w:val="Bibliography"/>
+      </w:pPr>
+      <w:r>
+        <w:t xml:space="preserve">Parker, A.E., Hogue, V.E., Wilkerson, F.P., Dugdale, R.C., 2012. The effect of inorganic nitrogen speciation on primary production in the</w:t>
+      </w:r>
+      <w:r>
+        <w:t xml:space="preserve"> </w:t>
+      </w:r>
+      <w:r>
+        <w:t xml:space="preserve">S</w:t>
+      </w:r>
+      <w:r>
+        <w:t xml:space="preserve">an</w:t>
+      </w:r>
+      <w:r>
+        <w:t xml:space="preserve"> </w:t>
+      </w:r>
+      <w:r>
+        <w:t xml:space="preserve">F</w:t>
+      </w:r>
+      <w:r>
+        <w:t xml:space="preserve">rancisco</w:t>
+      </w:r>
+      <w:r>
+        <w:t xml:space="preserve"> </w:t>
+      </w:r>
+      <w:r>
+        <w:t xml:space="preserve">E</w:t>
+      </w:r>
+      <w:r>
+        <w:t xml:space="preserve">stuary. Estuarine, Coastal, and Shelf Science 104, 91–101.</w:t>
+      </w:r>
+    </w:p>
     <w:bookmarkEnd w:id="107"/>
-    <w:bookmarkStart w:id="108" w:name="ref-Parker12"/>
+    <w:bookmarkStart w:id="109" w:name="ref-Pebesma18"/>
     <w:p>
       <w:pPr>
         <w:pStyle w:val="Bibliography"/>
       </w:pPr>
       <w:r>
-        <w:t xml:space="preserve">Parker, A.E., Hogue, V.E., Wilkerson, F.P., Dugdale, R.C., 2012. The effect of inorganic nitrogen speciation on primary production in the</w:t>
-      </w:r>
-      <w:r>
-        <w:t xml:space="preserve"> </w:t>
-      </w:r>
-      <w:r>
-        <w:t xml:space="preserve">S</w:t>
-      </w:r>
-      <w:r>
-        <w:t xml:space="preserve">an</w:t>
-      </w:r>
-      <w:r>
-        <w:t xml:space="preserve"> </w:t>
-      </w:r>
-      <w:r>
-        <w:t xml:space="preserve">F</w:t>
-      </w:r>
-      <w:r>
-        <w:t xml:space="preserve">rancisco</w:t>
-      </w:r>
-      <w:r>
-        <w:t xml:space="preserve"> </w:t>
-      </w:r>
-      <w:r>
-        <w:t xml:space="preserve">E</w:t>
-      </w:r>
-      <w:r>
-        <w:t xml:space="preserve">stuary. Estuarine, Coastal, and Shelf Science 104, 91–101.</w:t>
-      </w:r>
-    </w:p>
-    <w:bookmarkEnd w:id="108"/>
-    <w:bookmarkStart w:id="110" w:name="ref-Pebesma18"/>
-    <w:p>
-      <w:pPr>
-        <w:pStyle w:val="Bibliography"/>
-      </w:pPr>
-      <w:r>
         <w:t xml:space="preserve">Pebesma, E., 2018. Simple features for</w:t>
       </w:r>
       <w:r>
@@ -14316,7 +14092,7 @@
       <w:r>
         <w:t xml:space="preserve"> </w:t>
       </w:r>
-      <w:hyperlink r:id="rId109">
+      <w:hyperlink r:id="rId108">
         <w:r>
           <w:rPr>
             <w:rStyle w:val="Hyperlink"/>
@@ -14325,8 +14101,8 @@
         </w:r>
       </w:hyperlink>
     </w:p>
-    <w:bookmarkEnd w:id="110"/>
-    <w:bookmarkStart w:id="112" w:name="ref-Perez16"/>
+    <w:bookmarkEnd w:id="109"/>
+    <w:bookmarkStart w:id="111" w:name="ref-Perez16"/>
     <w:p>
       <w:pPr>
         <w:pStyle w:val="Bibliography"/>
@@ -14337,7 +14113,7 @@
       <w:r>
         <w:t xml:space="preserve"> </w:t>
       </w:r>
-      <w:hyperlink r:id="rId111">
+      <w:hyperlink r:id="rId110">
         <w:r>
           <w:rPr>
             <w:rStyle w:val="Hyperlink"/>
@@ -14346,8 +14122,8 @@
         </w:r>
       </w:hyperlink>
     </w:p>
-    <w:bookmarkEnd w:id="112"/>
-    <w:bookmarkStart w:id="114" w:name="ref-Perez10"/>
+    <w:bookmarkEnd w:id="111"/>
+    <w:bookmarkStart w:id="113" w:name="ref-Perez10"/>
     <w:p>
       <w:pPr>
         <w:pStyle w:val="Bibliography"/>
@@ -14373,7 +14149,7 @@
       <w:r>
         <w:t xml:space="preserve"> </w:t>
       </w:r>
-      <w:hyperlink r:id="rId113">
+      <w:hyperlink r:id="rId112">
         <w:r>
           <w:rPr>
             <w:rStyle w:val="Hyperlink"/>
@@ -14382,8 +14158,8 @@
         </w:r>
       </w:hyperlink>
     </w:p>
-    <w:bookmarkEnd w:id="114"/>
-    <w:bookmarkStart w:id="116" w:name="ref-Poor13"/>
+    <w:bookmarkEnd w:id="113"/>
+    <w:bookmarkStart w:id="115" w:name="ref-Poor13"/>
     <w:p>
       <w:pPr>
         <w:pStyle w:val="Bibliography"/>
@@ -14403,7 +14179,7 @@
       <w:r>
         <w:t xml:space="preserve"> </w:t>
       </w:r>
-      <w:hyperlink r:id="rId115">
+      <w:hyperlink r:id="rId114">
         <w:r>
           <w:rPr>
             <w:rStyle w:val="Hyperlink"/>
@@ -14412,29 +14188,29 @@
         </w:r>
       </w:hyperlink>
     </w:p>
+    <w:bookmarkEnd w:id="115"/>
+    <w:bookmarkStart w:id="116" w:name="ref-RCT20"/>
+    <w:p>
+      <w:pPr>
+        <w:pStyle w:val="Bibliography"/>
+      </w:pPr>
+      <w:r>
+        <w:t xml:space="preserve">R Core Team, 2020. R: A language and environment for statistical computing, v4.0.3. R Foundation for Statistical Computing, Vienna, Austria.</w:t>
+      </w:r>
+    </w:p>
     <w:bookmarkEnd w:id="116"/>
-    <w:bookmarkStart w:id="117" w:name="ref-RCT20"/>
+    <w:bookmarkStart w:id="118" w:name="ref-Sanders13"/>
     <w:p>
       <w:pPr>
         <w:pStyle w:val="Bibliography"/>
       </w:pPr>
       <w:r>
-        <w:t xml:space="preserve">R Core Team, 2020. R: A language and environment for statistical computing, v4.0.3. R Foundation for Statistical Computing, Vienna, Austria.</w:t>
-      </w:r>
-    </w:p>
-    <w:bookmarkEnd w:id="117"/>
-    <w:bookmarkStart w:id="119" w:name="ref-Sanders13"/>
-    <w:p>
-      <w:pPr>
-        <w:pStyle w:val="Bibliography"/>
-      </w:pPr>
-      <w:r>
         <w:t xml:space="preserve">Sanders, L., Luiz-Silva, W., Machado, W., Sanders, C.J., Marotta, H., Enrich-Prast, A., Bosco-Santos, A., Boden, A., Silva-Filho, E., Santos, I.R., others, 2013. Rare earth element and radionuclide distribution in surface sediments along an estuarine system affected by fertilizer industry contamination. Water, Air, &amp; Soil Pollution 224, 1–8.</w:t>
       </w:r>
       <w:r>
         <w:t xml:space="preserve"> </w:t>
       </w:r>
-      <w:hyperlink r:id="rId118">
+      <w:hyperlink r:id="rId117">
         <w:r>
           <w:rPr>
             <w:rStyle w:val="Hyperlink"/>
@@ -14443,8 +14219,8 @@
         </w:r>
       </w:hyperlink>
     </w:p>
-    <w:bookmarkEnd w:id="119"/>
-    <w:bookmarkStart w:id="121" w:name="ref-Sherwood14"/>
+    <w:bookmarkEnd w:id="118"/>
+    <w:bookmarkStart w:id="120" w:name="ref-Sherwood14"/>
     <w:p>
       <w:pPr>
         <w:pStyle w:val="Bibliography"/>
@@ -14473,7 +14249,7 @@
       <w:r>
         <w:t xml:space="preserve"> </w:t>
       </w:r>
-      <w:hyperlink r:id="rId120">
+      <w:hyperlink r:id="rId119">
         <w:r>
           <w:rPr>
             <w:rStyle w:val="Hyperlink"/>
@@ -14482,8 +14258,8 @@
         </w:r>
       </w:hyperlink>
     </w:p>
-    <w:bookmarkEnd w:id="121"/>
-    <w:bookmarkStart w:id="123" w:name="ref-Sherwood17"/>
+    <w:bookmarkEnd w:id="120"/>
+    <w:bookmarkStart w:id="122" w:name="ref-Sherwood17"/>
     <w:p>
       <w:pPr>
         <w:pStyle w:val="Bibliography"/>
@@ -14503,7 +14279,7 @@
       <w:r>
         <w:t xml:space="preserve"> </w:t>
       </w:r>
-      <w:hyperlink r:id="rId122">
+      <w:hyperlink r:id="rId121">
         <w:r>
           <w:rPr>
             <w:rStyle w:val="Hyperlink"/>
@@ -14512,51 +14288,51 @@
         </w:r>
       </w:hyperlink>
     </w:p>
+    <w:bookmarkEnd w:id="122"/>
+    <w:bookmarkStart w:id="123" w:name="ref-Switzer11"/>
+    <w:p>
+      <w:pPr>
+        <w:pStyle w:val="Bibliography"/>
+      </w:pPr>
+      <w:r>
+        <w:t xml:space="preserve">Switzer, T.S., Tyler-Jedlund, A.J., Rogers, K.R., Grier, H., McMichael Jr, R.H., Fox, S., 2011. Response of estuarine nekton to the regulated discharge of treated phosphate-production process water. Florida Fish; Wildlife Conservation Commission, Fish; Wildlife Research Institute, St. Petersburg, Florida.</w:t>
+      </w:r>
+    </w:p>
     <w:bookmarkEnd w:id="123"/>
-    <w:bookmarkStart w:id="124" w:name="ref-Switzer11"/>
+    <w:bookmarkStart w:id="124" w:name="ref-tbep03a10"/>
     <w:p>
       <w:pPr>
         <w:pStyle w:val="Bibliography"/>
       </w:pPr>
       <w:r>
-        <w:t xml:space="preserve">Switzer, T.S., Tyler-Jedlund, A.J., Rogers, K.R., Grier, H., McMichael Jr, R.H., Fox, S., 2011. Response of estuarine nekton to the regulated discharge of treated phosphate-production process water. Florida Fish; Wildlife Conservation Commission, Fish; Wildlife Research Institute, St. Petersburg, Florida.</w:t>
+        <w:t xml:space="preserve">Tampa Bay Nitrogen Management Consortium, 2010.</w:t>
+      </w:r>
+      <w:r>
+        <w:t xml:space="preserve"> </w:t>
+      </w:r>
+      <w:r>
+        <w:t xml:space="preserve">2009 Reasonable Assurance Addendum: Allocation and Assessment Report: Appendix B</w:t>
+      </w:r>
+      <w:r>
+        <w:t xml:space="preserve"> </w:t>
+      </w:r>
+      <w:r>
+        <w:t xml:space="preserve">(No. 03a-10). Tampa Bay Estuary Program, St. Petersburg, Florida.</w:t>
       </w:r>
     </w:p>
     <w:bookmarkEnd w:id="124"/>
-    <w:bookmarkStart w:id="125" w:name="ref-tbep03a10"/>
+    <w:bookmarkStart w:id="126" w:name="ref-Tayibi09"/>
     <w:p>
       <w:pPr>
         <w:pStyle w:val="Bibliography"/>
       </w:pPr>
       <w:r>
-        <w:t xml:space="preserve">Tampa Bay Nitrogen Management Consortium, 2010.</w:t>
-      </w:r>
-      <w:r>
-        <w:t xml:space="preserve"> </w:t>
-      </w:r>
-      <w:r>
-        <w:t xml:space="preserve">2009 Reasonable Assurance Addendum: Allocation and Assessment Report: Appendix B</w:t>
-      </w:r>
-      <w:r>
-        <w:t xml:space="preserve"> </w:t>
-      </w:r>
-      <w:r>
-        <w:t xml:space="preserve">(No. 03a-10). Tampa Bay Estuary Program, St. Petersburg, Florida.</w:t>
-      </w:r>
-    </w:p>
-    <w:bookmarkEnd w:id="125"/>
-    <w:bookmarkStart w:id="127" w:name="ref-Tayibi09"/>
-    <w:p>
-      <w:pPr>
-        <w:pStyle w:val="Bibliography"/>
-      </w:pPr>
-      <w:r>
         <w:t xml:space="preserve">Tayibi, H., Choura, M., López, F.A., Alguacil, F.J., López-Delgado, A., 2009. Environmental impact and management of phosphogypsum. Journal of Environmental Management 90, 2377–2386.</w:t>
       </w:r>
       <w:r>
         <w:t xml:space="preserve"> </w:t>
       </w:r>
-      <w:hyperlink r:id="rId126">
+      <w:hyperlink r:id="rId125">
         <w:r>
           <w:rPr>
             <w:rStyle w:val="Hyperlink"/>
@@ -14565,8 +14341,8 @@
         </w:r>
       </w:hyperlink>
     </w:p>
-    <w:bookmarkEnd w:id="127"/>
-    <w:bookmarkStart w:id="129" w:name="ref-Tomasko20"/>
+    <w:bookmarkEnd w:id="126"/>
+    <w:bookmarkStart w:id="128" w:name="ref-Tomasko20"/>
     <w:p>
       <w:pPr>
         <w:pStyle w:val="Bibliography"/>
@@ -14619,7 +14395,7 @@
       <w:r>
         <w:t xml:space="preserve"> </w:t>
       </w:r>
-      <w:hyperlink r:id="rId128">
+      <w:hyperlink r:id="rId127">
         <w:r>
           <w:rPr>
             <w:rStyle w:val="Hyperlink"/>
@@ -14628,8 +14404,8 @@
         </w:r>
       </w:hyperlink>
     </w:p>
-    <w:bookmarkEnd w:id="129"/>
-    <w:bookmarkStart w:id="131" w:name="ref-Wickham19"/>
+    <w:bookmarkEnd w:id="128"/>
+    <w:bookmarkStart w:id="130" w:name="ref-Wickham19"/>
     <w:p>
       <w:pPr>
         <w:pStyle w:val="Bibliography"/>
@@ -14649,7 +14425,7 @@
       <w:r>
         <w:t xml:space="preserve"> </w:t>
       </w:r>
-      <w:hyperlink r:id="rId130">
+      <w:hyperlink r:id="rId129">
         <w:r>
           <w:rPr>
             <w:rStyle w:val="Hyperlink"/>
@@ -14658,9 +14434,9 @@
         </w:r>
       </w:hyperlink>
     </w:p>
+    <w:bookmarkEnd w:id="130"/>
     <w:bookmarkEnd w:id="131"/>
     <w:bookmarkEnd w:id="132"/>
-    <w:bookmarkEnd w:id="133"/>
     <w:sectPr>
       <w:footerReference w:type="default" r:id="rId9"/>
       <w:pgSz w:w="12240" w:h="15840"/>

</xml_diff>

<commit_message>
separate pca and cor matrix for all variables, need to update text results
</commit_message>
<xml_diff>
--- a/manu-draft.docx
+++ b/manu-draft.docx
@@ -479,7 +479,7 @@
         <w:pStyle w:val="FirstParagraph"/>
       </w:pPr>
       <w:r>
-        <w:t xml:space="preserve">Last manuscript build 2021-08-31 16:55:30</w:t>
+        <w:t xml:space="preserve">Last manuscript build 2021-08-31 17:31:49</w:t>
       </w:r>
     </w:p>
     <w:bookmarkStart w:id="32" w:name="abstract"/>
@@ -3224,7 +3224,16 @@
         <w:pStyle w:val="BodyText"/>
       </w:pPr>
       <w:r>
-        <w:t xml:space="preserve">Pairwise Spearman rank correlations for the same variables used in the PCA showed significant associations among several of the water quality, seagrass, and macroalgae variables. Chlorophyll-a was positively correlated with total phosphorus, total nitrogen, temperature, and pH (all</w:t>
+        <w:t xml:space="preserve">Pairwise Spearman rank correlations for the same variables used in the PCA showed significant associations among several of the water quality, seagrass, and macroalgae variables (Figure</w:t>
+      </w:r>
+      <w:r>
+        <w:t xml:space="preserve"> </w:t>
+      </w:r>
+      <w:r>
+        <w:t xml:space="preserve">8</w:t>
+      </w:r>
+      <w:r>
+        <w:t xml:space="preserve">). Chlorophyll-a was positively correlated with total phosphorus, total nitrogen, temperature, and pH (all</w:t>
       </w:r>
       <w:r>
         <w:t xml:space="preserve"> </w:t>
@@ -3529,7 +3538,7 @@
         <w:t xml:space="preserve"> </w:t>
       </w:r>
       <w:r>
-        <w:t xml:space="preserve">8</w:t>
+        <w:t xml:space="preserve">9</w:t>
       </w:r>
       <w:r>
         <w:t xml:space="preserve">a shows the range of cell concentrations sampled in middle and lower Tampa Bay, with only a handful of years having median cell concentrations greater than 10k cells/L, notably 2001 and 2012, although several years had concentrations above the median that were at bloom levels. Median cell concentrations for most years were well below 1k cells/L. The highest concentration of 17.6 million cells/L was observed in 2021, whereas only 2006 had a maximum observed concentration above 10 million cells/L. Seasonally in 2021, bloom concentrations were not observed until the week of May 23, with concentrations peaking by the week of July 4th, after which concentrations declined through August (Figure</w:t>
@@ -3538,7 +3547,7 @@
         <w:t xml:space="preserve"> </w:t>
       </w:r>
       <w:r>
-        <w:t xml:space="preserve">8</w:t>
+        <w:t xml:space="preserve">9</w:t>
       </w:r>
       <w:r>
         <w:t xml:space="preserve">b).</w:t>
@@ -3571,7 +3580,7 @@
         <w:t xml:space="preserve"> </w:t>
       </w:r>
       <w:r>
-        <w:t xml:space="preserve">8</w:t>
+        <w:t xml:space="preserve">9</w:t>
       </w:r>
       <w:r>
         <w:t xml:space="preserve">c). Historically, more fish kills were reported in Saint Petersburg (85.6%) as compared to Tampa (14.4%), where the former is closer to the mouth of Tampa Bay. In 2021, 329 reports were made in Saint Petersburg and 65 reports were made in Tampa (Figure</w:t>
@@ -3580,7 +3589,7 @@
         <w:t xml:space="preserve"> </w:t>
       </w:r>
       <w:r>
-        <w:t xml:space="preserve">8</w:t>
+        <w:t xml:space="preserve">9</w:t>
       </w:r>
       <w:r>
         <w:t xml:space="preserve">d). The combined weekly reports in 2021 for Tampa and Saint Petersburg peaked the week of July 4th, the same week as the peak of</w:t>
@@ -3605,7 +3614,7 @@
         <w:t xml:space="preserve"> </w:t>
       </w:r>
       <w:r>
-        <w:t xml:space="preserve">8</w:t>
+        <w:t xml:space="preserve">9</w:t>
       </w:r>
       <w:r>
         <w:t xml:space="preserve">b). Notably, the first to last week of fish kill reports covered only one and half months, whereas red tide in the bay was observed over nearly five months. Increased reports in early July coincided with a shift in winds from Tropical Storm Elsa which moved dead fish closer to populated nearshore areas, as noted earlier. As a result, the city of St. Petersburg removed over 1800 tons of dead fish near public and private shoreline areas (K. Hammer Levy, City of St. Petersburg, pers. comm. Aug. 2021).</w:t>
@@ -3782,7 +3791,7 @@
       </w:r>
     </w:p>
     <w:bookmarkEnd w:id="54"/>
-    <w:bookmarkStart w:id="65" w:name="figures"/>
+    <w:bookmarkStart w:id="66" w:name="figures"/>
     <w:p>
       <w:pPr>
         <w:pStyle w:val="Heading1"/>
@@ -4182,14 +4191,14 @@
       <w:r>
         <w:drawing>
           <wp:inline>
-            <wp:extent cx="5943600" cy="2674620"/>
+            <wp:extent cx="5943600" cy="3396342"/>
             <wp:effectExtent b="0" l="0" r="0" t="0"/>
-            <wp:docPr descr="Figure 7: Principal components analysis (PCA) and correlation matrix for water quality variables, macroalgae, and seagrasses by week for April to July 2021 in response to wastewater discharge from Piney Point. Only areas 1 and 3 (Figure 1a) are included where seagrass transects were surveyed. All variables were standardized to zero mean and unit variance prior to PCA. Variables with log-normal distribution were log-transformed prior to analysis. Thick black lines in the correlation matrix separate water quality, macroalgae, and seagrass variables. Pearson correlations indicate the linear strength of assocation between pairs of variables. ** p &lt; 0.005, * p &lt; 0.05, blank is not significant at \alpha = 0.05." title="" id="1" name="Picture"/>
+            <wp:docPr descr="Figure 7: Principal components analysis (PCA) for water quality variables, macroalgae, and seagrasses by week for April to July 2021 in response to wastewater discharge from Piney Point. Only areas 1 and 3 (Figure 1a) are included where seagrass transects were surveyed. All variables were standardized to zero mean and unit variance prior to PCA. Variables with log-normal distribution were log-transformed prior to analysis." title="" id="1" name="Picture"/>
             <a:graphic>
               <a:graphicData uri="http://schemas.openxmlformats.org/drawingml/2006/picture">
                 <pic:pic>
                   <pic:nvPicPr>
-                    <pic:cNvPr descr="T:/04_STAFF/MARCUS/03_GIT/piney-point-manu/figs/allpcacors.jpeg" id="0" name="Picture"/>
+                    <pic:cNvPr descr="T:/04_STAFF/MARCUS/03_GIT/piney-point-manu/figs/allpca.jpeg" id="0" name="Picture"/>
                     <pic:cNvPicPr>
                       <a:picLocks noChangeArrowheads="1" noChangeAspect="1"/>
                     </pic:cNvPicPr>
@@ -4203,7 +4212,7 @@
                   <pic:spPr bwMode="auto">
                     <a:xfrm>
                       <a:off x="0" y="0"/>
-                      <a:ext cx="5943600" cy="2674620"/>
+                      <a:ext cx="5943600" cy="3396342"/>
                     </a:xfrm>
                     <a:prstGeom prst="rect">
                       <a:avLst/>
@@ -4227,7 +4236,7 @@
         <w:pStyle w:val="ImageCaption"/>
       </w:pPr>
       <w:r>
-        <w:t xml:space="preserve">Figure 7: Principal components analysis (PCA) and correlation matrix for water quality variables, macroalgae, and seagrasses by week for April to July 2021 in response to wastewater discharge from Piney Point. Only areas 1 and 3 (Figure</w:t>
+        <w:t xml:space="preserve">Figure 7: Principal components analysis (PCA) for water quality variables, macroalgae, and seagrasses by week for April to July 2021 in response to wastewater discharge from Piney Point. Only areas 1 and 3 (Figure</w:t>
       </w:r>
       <w:r>
         <w:t xml:space="preserve"> </w:t>
@@ -4236,7 +4245,71 @@
         <w:t xml:space="preserve">1</w:t>
       </w:r>
       <w:r>
-        <w:t xml:space="preserve">a) are included where seagrass transects were surveyed. All variables were standardized to zero mean and unit variance prior to PCA. Variables with log-normal distribution were log-transformed prior to analysis. Thick black lines in the correlation matrix separate water quality, macroalgae, and seagrass variables. Pearson correlations indicate the linear strength of assocation between pairs of variables. ** p &lt; 0.005, * p &lt; 0.05, blank is not significant at</w:t>
+        <w:t xml:space="preserve">a) are included where seagrass transects were surveyed. All variables were standardized to zero mean and unit variance prior to PCA. Variables with log-normal distribution were log-transformed prior to analysis.</w:t>
+      </w:r>
+    </w:p>
+    <w:p>
+      <w:pPr>
+        <w:pStyle w:val="CaptionedFigure"/>
+      </w:pPr>
+      <w:r>
+        <w:drawing>
+          <wp:inline>
+            <wp:extent cx="4114800" cy="4114800"/>
+            <wp:effectExtent b="0" l="0" r="0" t="0"/>
+            <wp:docPr descr="Figure 8: Correlation matrix for water quality variables, macroalgae, and seagrasses by week for April to July 2021 in response to wastewater discharge from Piney Point. Only areas 1 and 3 (Figure 1a) are included where seagrass transects were surveyed. Variables with log-normal distribution were log-transformed prior to analysis. Thick black lines separate water quality, macroalgae, and seagrass variables. Spearman correlations indicate the linear strength of assocation between pairs of variables. ** p &lt; 0.005, * p &lt; 0.05, blank is not significant at \alpha = 0.05." title="" id="1" name="Picture"/>
+            <a:graphic>
+              <a:graphicData uri="http://schemas.openxmlformats.org/drawingml/2006/picture">
+                <pic:pic>
+                  <pic:nvPicPr>
+                    <pic:cNvPr descr="T:/04_STAFF/MARCUS/03_GIT/piney-point-manu/figs/allcor.jpeg" id="0" name="Picture"/>
+                    <pic:cNvPicPr>
+                      <a:picLocks noChangeArrowheads="1" noChangeAspect="1"/>
+                    </pic:cNvPicPr>
+                  </pic:nvPicPr>
+                  <pic:blipFill>
+                    <a:blip r:embed="rId62"/>
+                    <a:stretch>
+                      <a:fillRect/>
+                    </a:stretch>
+                  </pic:blipFill>
+                  <pic:spPr bwMode="auto">
+                    <a:xfrm>
+                      <a:off x="0" y="0"/>
+                      <a:ext cx="4114800" cy="4114800"/>
+                    </a:xfrm>
+                    <a:prstGeom prst="rect">
+                      <a:avLst/>
+                    </a:prstGeom>
+                    <a:noFill/>
+                    <a:ln w="9525">
+                      <a:noFill/>
+                      <a:headEnd/>
+                      <a:tailEnd/>
+                    </a:ln>
+                  </pic:spPr>
+                </pic:pic>
+              </a:graphicData>
+            </a:graphic>
+          </wp:inline>
+        </w:drawing>
+      </w:r>
+    </w:p>
+    <w:p>
+      <w:pPr>
+        <w:pStyle w:val="ImageCaption"/>
+      </w:pPr>
+      <w:r>
+        <w:t xml:space="preserve">Figure 8: Correlation matrix for water quality variables, macroalgae, and seagrasses by week for April to July 2021 in response to wastewater discharge from Piney Point. Only areas 1 and 3 (Figure</w:t>
+      </w:r>
+      <w:r>
+        <w:t xml:space="preserve"> </w:t>
+      </w:r>
+      <w:r>
+        <w:t xml:space="preserve">1</w:t>
+      </w:r>
+      <w:r>
+        <w:t xml:space="preserve">a) are included where seagrass transects were surveyed. Variables with log-normal distribution were log-transformed prior to analysis. Thick black lines separate water quality, macroalgae, and seagrass variables. Spearman correlations indicate the linear strength of assocation between pairs of variables. ** p &lt; 0.005, * p &lt; 0.05, blank is not significant at</w:t>
       </w:r>
       <w:r>
         <w:t xml:space="preserve"> </w:t>
@@ -4262,7 +4335,7 @@
           <wp:inline>
             <wp:extent cx="5486400" cy="7315200"/>
             <wp:effectExtent b="0" l="0" r="0" t="0"/>
-            <wp:docPr descr="Figure 8: Karenia brevis concentrations (100k cells/L) and number of fish kill reports for the contiguous record showing cell concentrations (a) by year and (b) by week in 2021 and reported fish kills by city (Tampa, St. Petersburg) (c) by year and (d) by week in 2021. Red tide concentrations show minimum, tenth percentile, median, 90th percentile, and maximum for each year or week for middle and lower Tampa Bay. K. brevis cell counts are from NOAA Harmful Algal BloomS Observing System (HABSOS, https://www.ncei.noaa.gov/maps/habsos), Fish kill reports are from Florida Fish and Wildlife Conservation Commission, Fish and Wildlife Research Insitute Fish Kill Database, attributed to K. brevis (https://public.myfwc.com/FWRI/FishKillReport/)." title="" id="1" name="Picture"/>
+            <wp:docPr descr="Figure 9: Karenia brevis concentrations (100k cells/L) and number of fish kill reports for the contiguous record showing cell concentrations (a) by year and (b) by week in 2021 and reported fish kills by city (Tampa, St. Petersburg) (c) by year and (d) by week in 2021. Red tide concentrations show minimum, tenth percentile, median, 90th percentile, and maximum for each year or week for middle and lower Tampa Bay. K. brevis cell counts are from NOAA Harmful Algal BloomS Observing System (HABSOS, https://www.ncei.noaa.gov/maps/habsos), Fish kill reports are from Florida Fish and Wildlife Conservation Commission, Fish and Wildlife Research Insitute Fish Kill Database, attributed to K. brevis (https://public.myfwc.com/FWRI/FishKillReport/)." title="" id="1" name="Picture"/>
             <a:graphic>
               <a:graphicData uri="http://schemas.openxmlformats.org/drawingml/2006/picture">
                 <pic:pic>
@@ -4273,7 +4346,7 @@
                     </pic:cNvPicPr>
                   </pic:nvPicPr>
                   <pic:blipFill>
-                    <a:blip r:embed="rId62"/>
+                    <a:blip r:embed="rId63"/>
                     <a:stretch>
                       <a:fillRect/>
                     </a:stretch>
@@ -4305,7 +4378,7 @@
         <w:pStyle w:val="ImageCaption"/>
       </w:pPr>
       <w:r>
-        <w:t xml:space="preserve">Figure 8:</w:t>
+        <w:t xml:space="preserve">Figure 9:</w:t>
       </w:r>
       <w:r>
         <w:t xml:space="preserve"> </w:t>
@@ -4342,7 +4415,7 @@
       <w:r>
         <w:t xml:space="preserve"> </w:t>
       </w:r>
-      <w:hyperlink r:id="rId63">
+      <w:hyperlink r:id="rId64">
         <w:r>
           <w:rPr>
             <w:rStyle w:val="Hyperlink"/>
@@ -4369,7 +4442,7 @@
       <w:r>
         <w:t xml:space="preserve">(</w:t>
       </w:r>
-      <w:hyperlink r:id="rId64">
+      <w:hyperlink r:id="rId65">
         <w:r>
           <w:rPr>
             <w:rStyle w:val="Hyperlink"/>
@@ -4381,8 +4454,8 @@
         <w:t xml:space="preserve">).</w:t>
       </w:r>
     </w:p>
-    <w:bookmarkEnd w:id="65"/>
-    <w:bookmarkStart w:id="66" w:name="tables"/>
+    <w:bookmarkEnd w:id="66"/>
+    <w:bookmarkStart w:id="67" w:name="tables"/>
     <w:p>
       <w:pPr>
         <w:pStyle w:val="Heading1"/>
@@ -13250,8 +13323,8 @@
         </w:tc>
       </w:tr>
     </w:tbl>
-    <w:bookmarkEnd w:id="66"/>
-    <w:bookmarkStart w:id="132" w:name="references"/>
+    <w:bookmarkEnd w:id="67"/>
+    <w:bookmarkStart w:id="133" w:name="references"/>
     <w:p>
       <w:pPr>
         <w:pStyle w:val="Heading1"/>
@@ -13260,33 +13333,33 @@
         <w:t xml:space="preserve">References</w:t>
       </w:r>
     </w:p>
-    <w:bookmarkStart w:id="131" w:name="refs"/>
-    <w:bookmarkStart w:id="67" w:name="ref-Beck21"/>
+    <w:bookmarkStart w:id="132" w:name="refs"/>
+    <w:bookmarkStart w:id="68" w:name="ref-Beck21"/>
     <w:p>
       <w:pPr>
         <w:pStyle w:val="Bibliography"/>
       </w:pPr>
       <w:r>
         <w:t xml:space="preserve">Beck, M., Schrandt, M., Wessel, M., Sherwood, E., Raulerson, G., Best, B., 2021. Tbeptools: Data and indicators for the tampa bay estuary program.</w:t>
-      </w:r>
-    </w:p>
-    <w:bookmarkEnd w:id="67"/>
-    <w:bookmarkStart w:id="68" w:name="ref-Beck21b"/>
-    <w:p>
-      <w:pPr>
-        <w:pStyle w:val="Bibliography"/>
-      </w:pPr>
-      <w:r>
-        <w:t xml:space="preserve">Beck, M.W., 2021. Ggord: Ordination plots with ggplot2.</w:t>
       </w:r>
     </w:p>
     <w:bookmarkEnd w:id="68"/>
-    <w:bookmarkStart w:id="70" w:name="ref-Beck18"/>
+    <w:bookmarkStart w:id="69" w:name="ref-Beck21b"/>
     <w:p>
       <w:pPr>
         <w:pStyle w:val="Bibliography"/>
       </w:pPr>
       <w:r>
+        <w:t xml:space="preserve">Beck, M.W., 2021. Ggord: Ordination plots with ggplot2.</w:t>
+      </w:r>
+    </w:p>
+    <w:bookmarkEnd w:id="69"/>
+    <w:bookmarkStart w:id="71" w:name="ref-Beck18"/>
+    <w:p>
+      <w:pPr>
+        <w:pStyle w:val="Bibliography"/>
+      </w:pPr>
+      <w:r>
         <w:t xml:space="preserve">Beck, M.W., Cressman, K., Griffin, C., Caffrey, J., 2018a. Water quality trends following anomalous phosphorus inputs to</w:t>
       </w:r>
       <w:r>
@@ -13310,7 +13383,7 @@
       <w:r>
         <w:t xml:space="preserve"> </w:t>
       </w:r>
-      <w:hyperlink r:id="rId69">
+      <w:hyperlink r:id="rId70">
         <w:r>
           <w:rPr>
             <w:rStyle w:val="Hyperlink"/>
@@ -13319,8 +13392,8 @@
         </w:r>
       </w:hyperlink>
     </w:p>
-    <w:bookmarkEnd w:id="70"/>
-    <w:bookmarkStart w:id="72" w:name="ref-Beck18g"/>
+    <w:bookmarkEnd w:id="71"/>
+    <w:bookmarkStart w:id="73" w:name="ref-Beck18g"/>
     <w:p>
       <w:pPr>
         <w:pStyle w:val="Bibliography"/>
@@ -13331,7 +13404,7 @@
       <w:r>
         <w:t xml:space="preserve"> </w:t>
       </w:r>
-      <w:hyperlink r:id="rId71">
+      <w:hyperlink r:id="rId72">
         <w:r>
           <w:rPr>
             <w:rStyle w:val="Hyperlink"/>
@@ -13340,51 +13413,51 @@
         </w:r>
       </w:hyperlink>
     </w:p>
-    <w:bookmarkEnd w:id="72"/>
-    <w:bookmarkStart w:id="73" w:name="ref-Bryan20"/>
+    <w:bookmarkEnd w:id="73"/>
+    <w:bookmarkStart w:id="74" w:name="ref-Bryan20"/>
     <w:p>
       <w:pPr>
         <w:pStyle w:val="Bibliography"/>
       </w:pPr>
       <w:r>
         <w:t xml:space="preserve">Bryan, J., 2020. googlesheets4: Access google sheets using the sheets API V4.</w:t>
-      </w:r>
-    </w:p>
-    <w:bookmarkEnd w:id="73"/>
-    <w:bookmarkStart w:id="74" w:name="ref-Burke17"/>
-    <w:p>
-      <w:pPr>
-        <w:pStyle w:val="Bibliography"/>
-      </w:pPr>
-      <w:r>
-        <w:t xml:space="preserve">Burke, M., 2017.</w:t>
-      </w:r>
-      <w:r>
-        <w:t xml:space="preserve"> </w:t>
-      </w:r>
-      <w:r>
-        <w:t xml:space="preserve">CCMP Climate Change Vulnerability Assessment</w:t>
-      </w:r>
-      <w:r>
-        <w:t xml:space="preserve"> </w:t>
-      </w:r>
-      <w:r>
-        <w:t xml:space="preserve">(No. 10b-17). Tampa Bay Estuary Program, St. Petersburg, Florida.</w:t>
       </w:r>
     </w:p>
     <w:bookmarkEnd w:id="74"/>
-    <w:bookmarkStart w:id="76" w:name="ref-Burnett01"/>
+    <w:bookmarkStart w:id="75" w:name="ref-Burke17"/>
     <w:p>
       <w:pPr>
         <w:pStyle w:val="Bibliography"/>
       </w:pPr>
       <w:r>
+        <w:t xml:space="preserve">Burke, M., 2017.</w:t>
+      </w:r>
+      <w:r>
+        <w:t xml:space="preserve"> </w:t>
+      </w:r>
+      <w:r>
+        <w:t xml:space="preserve">CCMP Climate Change Vulnerability Assessment</w:t>
+      </w:r>
+      <w:r>
+        <w:t xml:space="preserve"> </w:t>
+      </w:r>
+      <w:r>
+        <w:t xml:space="preserve">(No. 10b-17). Tampa Bay Estuary Program, St. Petersburg, Florida.</w:t>
+      </w:r>
+    </w:p>
+    <w:bookmarkEnd w:id="75"/>
+    <w:bookmarkStart w:id="77" w:name="ref-Burnett01"/>
+    <w:p>
+      <w:pPr>
+        <w:pStyle w:val="Bibliography"/>
+      </w:pPr>
+      <w:r>
         <w:t xml:space="preserve">Burnett, W.C., Elzerman, A.W., 2001. Nuclide migration and the environmental radiochemistry of florida phosphogypsum. Journal of Environmental Radioactivity 54, 27–51.</w:t>
       </w:r>
       <w:r>
         <w:t xml:space="preserve"> </w:t>
       </w:r>
-      <w:hyperlink r:id="rId75">
+      <w:hyperlink r:id="rId76">
         <w:r>
           <w:rPr>
             <w:rStyle w:val="Hyperlink"/>
@@ -13393,8 +13466,8 @@
         </w:r>
       </w:hyperlink>
     </w:p>
-    <w:bookmarkEnd w:id="76"/>
-    <w:bookmarkStart w:id="77" w:name="ref-DAgostino20"/>
+    <w:bookmarkEnd w:id="77"/>
+    <w:bookmarkStart w:id="78" w:name="ref-DAgostino20"/>
     <w:p>
       <w:pPr>
         <w:pStyle w:val="Bibliography"/>
@@ -13403,8 +13476,8 @@
         <w:t xml:space="preserve">D’Agostino McGowan, L., Bryan, J., 2020. Googledrive: An interface to google drive.</w:t>
       </w:r>
     </w:p>
-    <w:bookmarkEnd w:id="77"/>
-    <w:bookmarkStart w:id="78" w:name="ref-Dixon95"/>
+    <w:bookmarkEnd w:id="78"/>
+    <w:bookmarkStart w:id="79" w:name="ref-Dixon95"/>
     <w:p>
       <w:pPr>
         <w:pStyle w:val="Bibliography"/>
@@ -13456,8 +13529,8 @@
         <w:t xml:space="preserve">lorida. Number 425, Mote Marine Lab, Sarasota, Florida.</w:t>
       </w:r>
     </w:p>
-    <w:bookmarkEnd w:id="78"/>
-    <w:bookmarkStart w:id="79" w:name="ref-tbep1620"/>
+    <w:bookmarkEnd w:id="79"/>
+    <w:bookmarkStart w:id="80" w:name="ref-tbep1620"/>
     <w:p>
       <w:pPr>
         <w:pStyle w:val="Bibliography"/>
@@ -13478,8 +13551,8 @@
         <w:t xml:space="preserve">(No. 16-20). Tampa Bay Estuary Program, St. Petersburg, Florida.</w:t>
       </w:r>
     </w:p>
-    <w:bookmarkEnd w:id="79"/>
-    <w:bookmarkStart w:id="81" w:name="ref-elzrelli15"/>
+    <w:bookmarkEnd w:id="80"/>
+    <w:bookmarkStart w:id="82" w:name="ref-elzrelli15"/>
     <w:p>
       <w:pPr>
         <w:pStyle w:val="Bibliography"/>
@@ -13526,7 +13599,7 @@
       <w:r>
         <w:t xml:space="preserve"> </w:t>
       </w:r>
-      <w:hyperlink r:id="rId80">
+      <w:hyperlink r:id="rId81">
         <w:r>
           <w:rPr>
             <w:rStyle w:val="Hyperlink"/>
@@ -13535,8 +13608,8 @@
         </w:r>
       </w:hyperlink>
     </w:p>
-    <w:bookmarkEnd w:id="81"/>
-    <w:bookmarkStart w:id="83" w:name="ref-Garrett11"/>
+    <w:bookmarkEnd w:id="82"/>
+    <w:bookmarkStart w:id="84" w:name="ref-Garrett11"/>
     <w:p>
       <w:pPr>
         <w:pStyle w:val="Bibliography"/>
@@ -13547,7 +13620,7 @@
       <w:r>
         <w:t xml:space="preserve"> </w:t>
       </w:r>
-      <w:hyperlink r:id="rId82">
+      <w:hyperlink r:id="rId83">
         <w:r>
           <w:rPr>
             <w:rStyle w:val="Hyperlink"/>
@@ -13556,8 +13629,8 @@
         </w:r>
       </w:hyperlink>
     </w:p>
-    <w:bookmarkEnd w:id="83"/>
-    <w:bookmarkStart w:id="85" w:name="ref-Greening06"/>
+    <w:bookmarkEnd w:id="84"/>
+    <w:bookmarkStart w:id="86" w:name="ref-Greening06"/>
     <w:p>
       <w:pPr>
         <w:pStyle w:val="Bibliography"/>
@@ -13604,7 +13677,7 @@
       <w:r>
         <w:t xml:space="preserve"> </w:t>
       </w:r>
-      <w:hyperlink r:id="rId84">
+      <w:hyperlink r:id="rId85">
         <w:r>
           <w:rPr>
             <w:rStyle w:val="Hyperlink"/>
@@ -13613,8 +13686,8 @@
         </w:r>
       </w:hyperlink>
     </w:p>
-    <w:bookmarkEnd w:id="85"/>
-    <w:bookmarkStart w:id="86" w:name="ref-Greening16"/>
+    <w:bookmarkEnd w:id="86"/>
+    <w:bookmarkStart w:id="87" w:name="ref-Greening16"/>
     <w:p>
       <w:pPr>
         <w:pStyle w:val="Bibliography"/>
@@ -13656,8 +13729,8 @@
         <w:t xml:space="preserve">), in: Finlayson, C.M., Milton, G.R., Prentice, R.C., Davidson, N.C. (Eds.), The Wetland Book. Springer, Berlin, Germany, pp. 1–12.</w:t>
       </w:r>
     </w:p>
-    <w:bookmarkEnd w:id="86"/>
-    <w:bookmarkStart w:id="88" w:name="ref-Greening14"/>
+    <w:bookmarkEnd w:id="87"/>
+    <w:bookmarkStart w:id="89" w:name="ref-Greening14"/>
     <w:p>
       <w:pPr>
         <w:pStyle w:val="Bibliography"/>
@@ -13677,7 +13750,7 @@
       <w:r>
         <w:t xml:space="preserve"> </w:t>
       </w:r>
-      <w:hyperlink r:id="rId87">
+      <w:hyperlink r:id="rId88">
         <w:r>
           <w:rPr>
             <w:rStyle w:val="Hyperlink"/>
@@ -13686,8 +13759,8 @@
         </w:r>
       </w:hyperlink>
     </w:p>
-    <w:bookmarkEnd w:id="88"/>
-    <w:bookmarkStart w:id="89" w:name="ref-Henderson04"/>
+    <w:bookmarkEnd w:id="89"/>
+    <w:bookmarkStart w:id="90" w:name="ref-Henderson04"/>
     <w:p>
       <w:pPr>
         <w:pStyle w:val="Bibliography"/>
@@ -13712,38 +13785,38 @@
       </w:r>
       <w:r>
         <w:t xml:space="preserve">oint phosphate plant: An environmental analysis.</w:t>
-      </w:r>
-    </w:p>
-    <w:bookmarkEnd w:id="89"/>
-    <w:bookmarkStart w:id="90" w:name="ref-Hollander13"/>
-    <w:p>
-      <w:pPr>
-        <w:pStyle w:val="Bibliography"/>
-      </w:pPr>
-      <w:r>
-        <w:t xml:space="preserve">Hollander, M., Wolfe, D.A., Chicken, E., 2013. Nonparametric statistical methods. John Wiley &amp; Sons.</w:t>
       </w:r>
     </w:p>
     <w:bookmarkEnd w:id="90"/>
-    <w:bookmarkStart w:id="91" w:name="ref-Holm79"/>
+    <w:bookmarkStart w:id="91" w:name="ref-Hollander13"/>
     <w:p>
       <w:pPr>
         <w:pStyle w:val="Bibliography"/>
       </w:pPr>
       <w:r>
-        <w:t xml:space="preserve">Holm, S., 1979. A simple sequentially rejective multiple test procedure. Scandinavian journal of statistics 65–70.</w:t>
+        <w:t xml:space="preserve">Hollander, M., Wolfe, D.A., Chicken, E., 2013. Nonparametric statistical methods. John Wiley &amp; Sons.</w:t>
       </w:r>
     </w:p>
     <w:bookmarkEnd w:id="91"/>
-    <w:bookmarkStart w:id="93" w:name="ref-Howarth06"/>
+    <w:bookmarkStart w:id="92" w:name="ref-Holm79"/>
     <w:p>
       <w:pPr>
         <w:pStyle w:val="Bibliography"/>
       </w:pPr>
       <w:r>
+        <w:t xml:space="preserve">Holm, S., 1979. A simple sequentially rejective multiple test procedure. Scandinavian journal of statistics 65–70.</w:t>
+      </w:r>
+    </w:p>
+    <w:bookmarkEnd w:id="92"/>
+    <w:bookmarkStart w:id="94" w:name="ref-Howarth06"/>
+    <w:p>
+      <w:pPr>
+        <w:pStyle w:val="Bibliography"/>
+      </w:pPr>
+      <w:r>
         <w:t xml:space="preserve">Howarth, R.W., Marino, R., 2006. Nitrogen as the limiting nutrient for eutrophication in coastal marine ecosystems: Evolving views over three decades. Limnology and oceanography 51, 364–376. https://doi.org/</w:t>
       </w:r>
-      <w:hyperlink r:id="rId92">
+      <w:hyperlink r:id="rId93">
         <w:r>
           <w:rPr>
             <w:rStyle w:val="Hyperlink"/>
@@ -13752,8 +13825,8 @@
         </w:r>
       </w:hyperlink>
     </w:p>
-    <w:bookmarkEnd w:id="93"/>
-    <w:bookmarkStart w:id="94" w:name="ref-Hu03"/>
+    <w:bookmarkEnd w:id="94"/>
+    <w:bookmarkStart w:id="95" w:name="ref-Hu03"/>
     <w:p>
       <w:pPr>
         <w:pStyle w:val="Bibliography"/>
@@ -13795,8 +13868,8 @@
         <w:t xml:space="preserve">oint treated wastewater. University of South Florida, Institute for Marine Remote Sensing, St. Petersburg, Florida.</w:t>
       </w:r>
     </w:p>
-    <w:bookmarkEnd w:id="94"/>
-    <w:bookmarkStart w:id="96" w:name="ref-Hudson11"/>
+    <w:bookmarkEnd w:id="95"/>
+    <w:bookmarkStart w:id="97" w:name="ref-Hudson11"/>
     <w:p>
       <w:pPr>
         <w:pStyle w:val="Bibliography"/>
@@ -13807,7 +13880,7 @@
       <w:r>
         <w:t xml:space="preserve"> </w:t>
       </w:r>
-      <w:hyperlink r:id="rId95">
+      <w:hyperlink r:id="rId96">
         <w:r>
           <w:rPr>
             <w:rStyle w:val="Hyperlink"/>
@@ -13816,8 +13889,8 @@
         </w:r>
       </w:hyperlink>
     </w:p>
-    <w:bookmarkEnd w:id="96"/>
-    <w:bookmarkStart w:id="97" w:name="ref-Janicki96"/>
+    <w:bookmarkEnd w:id="97"/>
+    <w:bookmarkStart w:id="98" w:name="ref-Janicki96"/>
     <w:p>
       <w:pPr>
         <w:pStyle w:val="Bibliography"/>
@@ -13842,57 +13915,57 @@
       </w:r>
       <w:r>
         <w:t xml:space="preserve">ay estuary: An empirically based approach to setting management targets (No. 06-96). Tampa Bay National Estuary Program, St. Petersburg, Florida.</w:t>
-      </w:r>
-    </w:p>
-    <w:bookmarkEnd w:id="97"/>
-    <w:bookmarkStart w:id="98" w:name="ref-Janicki17"/>
-    <w:p>
-      <w:pPr>
-        <w:pStyle w:val="Bibliography"/>
-      </w:pPr>
-      <w:r>
-        <w:t xml:space="preserve">Janicki Environmental, Inc., 2017. Estimates of total nitrogen, total phosphorus, total suspended solids, and biological oxygen demand loadings to</w:t>
-      </w:r>
-      <w:r>
-        <w:t xml:space="preserve"> </w:t>
-      </w:r>
-      <w:r>
-        <w:t xml:space="preserve">T</w:t>
-      </w:r>
-      <w:r>
-        <w:t xml:space="preserve">ampa</w:t>
-      </w:r>
-      <w:r>
-        <w:t xml:space="preserve"> </w:t>
-      </w:r>
-      <w:r>
-        <w:t xml:space="preserve">B</w:t>
-      </w:r>
-      <w:r>
-        <w:t xml:space="preserve">ay,</w:t>
-      </w:r>
-      <w:r>
-        <w:t xml:space="preserve"> </w:t>
-      </w:r>
-      <w:r>
-        <w:t xml:space="preserve">F</w:t>
-      </w:r>
-      <w:r>
-        <w:t xml:space="preserve">lorida: 2012-2016 (No. 04-17). Tampa Bay Estuary Program, St. Petersburg, Florida.</w:t>
       </w:r>
     </w:p>
     <w:bookmarkEnd w:id="98"/>
-    <w:bookmarkStart w:id="99" w:name="ref-Janicki08"/>
+    <w:bookmarkStart w:id="99" w:name="ref-Janicki17"/>
     <w:p>
       <w:pPr>
         <w:pStyle w:val="Bibliography"/>
       </w:pPr>
       <w:r>
-        <w:t xml:space="preserve">Janicki Environmental, Inc., 2008. Estimation of nitrogen loading from residential irrigation. Tampa Bay Estuary Program, St. Petersburg, Florida.</w:t>
+        <w:t xml:space="preserve">Janicki Environmental, Inc., 2017. Estimates of total nitrogen, total phosphorus, total suspended solids, and biological oxygen demand loadings to</w:t>
+      </w:r>
+      <w:r>
+        <w:t xml:space="preserve"> </w:t>
+      </w:r>
+      <w:r>
+        <w:t xml:space="preserve">T</w:t>
+      </w:r>
+      <w:r>
+        <w:t xml:space="preserve">ampa</w:t>
+      </w:r>
+      <w:r>
+        <w:t xml:space="preserve"> </w:t>
+      </w:r>
+      <w:r>
+        <w:t xml:space="preserve">B</w:t>
+      </w:r>
+      <w:r>
+        <w:t xml:space="preserve">ay,</w:t>
+      </w:r>
+      <w:r>
+        <w:t xml:space="preserve"> </w:t>
+      </w:r>
+      <w:r>
+        <w:t xml:space="preserve">F</w:t>
+      </w:r>
+      <w:r>
+        <w:t xml:space="preserve">lorida: 2012-2016 (No. 04-17). Tampa Bay Estuary Program, St. Petersburg, Florida.</w:t>
       </w:r>
     </w:p>
     <w:bookmarkEnd w:id="99"/>
-    <w:bookmarkStart w:id="100" w:name="ref-Kenworthy96"/>
+    <w:bookmarkStart w:id="100" w:name="ref-Janicki08"/>
+    <w:p>
+      <w:pPr>
+        <w:pStyle w:val="Bibliography"/>
+      </w:pPr>
+      <w:r>
+        <w:t xml:space="preserve">Janicki Environmental, Inc., 2008. Estimation of nitrogen loading from residential irrigation. Tampa Bay Estuary Program, St. Petersburg, Florida.</w:t>
+      </w:r>
+    </w:p>
+    <w:bookmarkEnd w:id="100"/>
+    <w:bookmarkStart w:id="101" w:name="ref-Kenworthy96"/>
     <w:p>
       <w:pPr>
         <w:pStyle w:val="Bibliography"/>
@@ -13933,8 +14006,8 @@
         <w:t xml:space="preserve">derived from the relationship between diffuse light attenuation and maximum depth distribution. Estuaries 19, 740–750.</w:t>
       </w:r>
     </w:p>
-    <w:bookmarkEnd w:id="100"/>
-    <w:bookmarkStart w:id="101" w:name="ref-Lee20"/>
+    <w:bookmarkEnd w:id="101"/>
+    <w:bookmarkStart w:id="102" w:name="ref-Lee20"/>
     <w:p>
       <w:pPr>
         <w:pStyle w:val="Bibliography"/>
@@ -13943,8 +14016,8 @@
         <w:t xml:space="preserve">Lee, L., 2020. NADA: Nondetects and data analysis for environmental data.</w:t>
       </w:r>
     </w:p>
-    <w:bookmarkEnd w:id="101"/>
-    <w:bookmarkStart w:id="103" w:name="ref-Le08"/>
+    <w:bookmarkEnd w:id="102"/>
+    <w:bookmarkStart w:id="104" w:name="ref-Le08"/>
     <w:p>
       <w:pPr>
         <w:pStyle w:val="Bibliography"/>
@@ -13964,7 +14037,7 @@
       <w:r>
         <w:t xml:space="preserve"> </w:t>
       </w:r>
-      <w:hyperlink r:id="rId102">
+      <w:hyperlink r:id="rId103">
         <w:r>
           <w:rPr>
             <w:rStyle w:val="Hyperlink"/>
@@ -13973,8 +14046,8 @@
         </w:r>
       </w:hyperlink>
     </w:p>
-    <w:bookmarkEnd w:id="103"/>
-    <w:bookmarkStart w:id="104" w:name="ref-Ohara17"/>
+    <w:bookmarkEnd w:id="104"/>
+    <w:bookmarkStart w:id="105" w:name="ref-Ohara17"/>
     <w:p>
       <w:pPr>
         <w:pStyle w:val="Bibliography"/>
@@ -14001,8 +14074,8 @@
         <w:t xml:space="preserve">ay (No. 10-17). Tampa Bay Estuary Program, St. Petersburg, Florida.</w:t>
       </w:r>
     </w:p>
-    <w:bookmarkEnd w:id="104"/>
-    <w:bookmarkStart w:id="106" w:name="ref-Nixon95"/>
+    <w:bookmarkEnd w:id="105"/>
+    <w:bookmarkStart w:id="107" w:name="ref-Nixon95"/>
     <w:p>
       <w:pPr>
         <w:pStyle w:val="Bibliography"/>
@@ -14013,7 +14086,7 @@
       <w:r>
         <w:t xml:space="preserve"> </w:t>
       </w:r>
-      <w:hyperlink r:id="rId105">
+      <w:hyperlink r:id="rId106">
         <w:r>
           <w:rPr>
             <w:rStyle w:val="Hyperlink"/>
@@ -14022,8 +14095,8 @@
         </w:r>
       </w:hyperlink>
     </w:p>
-    <w:bookmarkEnd w:id="106"/>
-    <w:bookmarkStart w:id="107" w:name="ref-Parker12"/>
+    <w:bookmarkEnd w:id="107"/>
+    <w:bookmarkStart w:id="108" w:name="ref-Parker12"/>
     <w:p>
       <w:pPr>
         <w:pStyle w:val="Bibliography"/>
@@ -14059,8 +14132,8 @@
         <w:t xml:space="preserve">stuary. Estuarine, Coastal, and Shelf Science 104, 91–101.</w:t>
       </w:r>
     </w:p>
-    <w:bookmarkEnd w:id="107"/>
-    <w:bookmarkStart w:id="109" w:name="ref-Pebesma18"/>
+    <w:bookmarkEnd w:id="108"/>
+    <w:bookmarkStart w:id="110" w:name="ref-Pebesma18"/>
     <w:p>
       <w:pPr>
         <w:pStyle w:val="Bibliography"/>
@@ -14092,7 +14165,7 @@
       <w:r>
         <w:t xml:space="preserve"> </w:t>
       </w:r>
-      <w:hyperlink r:id="rId108">
+      <w:hyperlink r:id="rId109">
         <w:r>
           <w:rPr>
             <w:rStyle w:val="Hyperlink"/>
@@ -14101,8 +14174,8 @@
         </w:r>
       </w:hyperlink>
     </w:p>
-    <w:bookmarkEnd w:id="109"/>
-    <w:bookmarkStart w:id="111" w:name="ref-Perez16"/>
+    <w:bookmarkEnd w:id="110"/>
+    <w:bookmarkStart w:id="112" w:name="ref-Perez16"/>
     <w:p>
       <w:pPr>
         <w:pStyle w:val="Bibliography"/>
@@ -14113,7 +14186,7 @@
       <w:r>
         <w:t xml:space="preserve"> </w:t>
       </w:r>
-      <w:hyperlink r:id="rId110">
+      <w:hyperlink r:id="rId111">
         <w:r>
           <w:rPr>
             <w:rStyle w:val="Hyperlink"/>
@@ -14122,8 +14195,8 @@
         </w:r>
       </w:hyperlink>
     </w:p>
-    <w:bookmarkEnd w:id="111"/>
-    <w:bookmarkStart w:id="113" w:name="ref-Perez10"/>
+    <w:bookmarkEnd w:id="112"/>
+    <w:bookmarkStart w:id="114" w:name="ref-Perez10"/>
     <w:p>
       <w:pPr>
         <w:pStyle w:val="Bibliography"/>
@@ -14149,7 +14222,7 @@
       <w:r>
         <w:t xml:space="preserve"> </w:t>
       </w:r>
-      <w:hyperlink r:id="rId112">
+      <w:hyperlink r:id="rId113">
         <w:r>
           <w:rPr>
             <w:rStyle w:val="Hyperlink"/>
@@ -14158,8 +14231,8 @@
         </w:r>
       </w:hyperlink>
     </w:p>
-    <w:bookmarkEnd w:id="113"/>
-    <w:bookmarkStart w:id="115" w:name="ref-Poor13"/>
+    <w:bookmarkEnd w:id="114"/>
+    <w:bookmarkStart w:id="116" w:name="ref-Poor13"/>
     <w:p>
       <w:pPr>
         <w:pStyle w:val="Bibliography"/>
@@ -14179,7 +14252,7 @@
       <w:r>
         <w:t xml:space="preserve"> </w:t>
       </w:r>
-      <w:hyperlink r:id="rId114">
+      <w:hyperlink r:id="rId115">
         <w:r>
           <w:rPr>
             <w:rStyle w:val="Hyperlink"/>
@@ -14188,8 +14261,8 @@
         </w:r>
       </w:hyperlink>
     </w:p>
-    <w:bookmarkEnd w:id="115"/>
-    <w:bookmarkStart w:id="116" w:name="ref-RCT20"/>
+    <w:bookmarkEnd w:id="116"/>
+    <w:bookmarkStart w:id="117" w:name="ref-RCT20"/>
     <w:p>
       <w:pPr>
         <w:pStyle w:val="Bibliography"/>
@@ -14198,8 +14271,8 @@
         <w:t xml:space="preserve">R Core Team, 2020. R: A language and environment for statistical computing, v4.0.3. R Foundation for Statistical Computing, Vienna, Austria.</w:t>
       </w:r>
     </w:p>
-    <w:bookmarkEnd w:id="116"/>
-    <w:bookmarkStart w:id="118" w:name="ref-Sanders13"/>
+    <w:bookmarkEnd w:id="117"/>
+    <w:bookmarkStart w:id="119" w:name="ref-Sanders13"/>
     <w:p>
       <w:pPr>
         <w:pStyle w:val="Bibliography"/>
@@ -14210,7 +14283,7 @@
       <w:r>
         <w:t xml:space="preserve"> </w:t>
       </w:r>
-      <w:hyperlink r:id="rId117">
+      <w:hyperlink r:id="rId118">
         <w:r>
           <w:rPr>
             <w:rStyle w:val="Hyperlink"/>
@@ -14219,8 +14292,8 @@
         </w:r>
       </w:hyperlink>
     </w:p>
-    <w:bookmarkEnd w:id="118"/>
-    <w:bookmarkStart w:id="120" w:name="ref-Sherwood14"/>
+    <w:bookmarkEnd w:id="119"/>
+    <w:bookmarkStart w:id="121" w:name="ref-Sherwood14"/>
     <w:p>
       <w:pPr>
         <w:pStyle w:val="Bibliography"/>
@@ -14249,7 +14322,7 @@
       <w:r>
         <w:t xml:space="preserve"> </w:t>
       </w:r>
-      <w:hyperlink r:id="rId119">
+      <w:hyperlink r:id="rId120">
         <w:r>
           <w:rPr>
             <w:rStyle w:val="Hyperlink"/>
@@ -14258,8 +14331,8 @@
         </w:r>
       </w:hyperlink>
     </w:p>
-    <w:bookmarkEnd w:id="120"/>
-    <w:bookmarkStart w:id="122" w:name="ref-Sherwood17"/>
+    <w:bookmarkEnd w:id="121"/>
+    <w:bookmarkStart w:id="123" w:name="ref-Sherwood17"/>
     <w:p>
       <w:pPr>
         <w:pStyle w:val="Bibliography"/>
@@ -14279,7 +14352,7 @@
       <w:r>
         <w:t xml:space="preserve"> </w:t>
       </w:r>
-      <w:hyperlink r:id="rId121">
+      <w:hyperlink r:id="rId122">
         <w:r>
           <w:rPr>
             <w:rStyle w:val="Hyperlink"/>
@@ -14288,51 +14361,51 @@
         </w:r>
       </w:hyperlink>
     </w:p>
-    <w:bookmarkEnd w:id="122"/>
-    <w:bookmarkStart w:id="123" w:name="ref-Switzer11"/>
+    <w:bookmarkEnd w:id="123"/>
+    <w:bookmarkStart w:id="124" w:name="ref-Switzer11"/>
     <w:p>
       <w:pPr>
         <w:pStyle w:val="Bibliography"/>
       </w:pPr>
       <w:r>
         <w:t xml:space="preserve">Switzer, T.S., Tyler-Jedlund, A.J., Rogers, K.R., Grier, H., McMichael Jr, R.H., Fox, S., 2011. Response of estuarine nekton to the regulated discharge of treated phosphate-production process water. Florida Fish; Wildlife Conservation Commission, Fish; Wildlife Research Institute, St. Petersburg, Florida.</w:t>
-      </w:r>
-    </w:p>
-    <w:bookmarkEnd w:id="123"/>
-    <w:bookmarkStart w:id="124" w:name="ref-tbep03a10"/>
-    <w:p>
-      <w:pPr>
-        <w:pStyle w:val="Bibliography"/>
-      </w:pPr>
-      <w:r>
-        <w:t xml:space="preserve">Tampa Bay Nitrogen Management Consortium, 2010.</w:t>
-      </w:r>
-      <w:r>
-        <w:t xml:space="preserve"> </w:t>
-      </w:r>
-      <w:r>
-        <w:t xml:space="preserve">2009 Reasonable Assurance Addendum: Allocation and Assessment Report: Appendix B</w:t>
-      </w:r>
-      <w:r>
-        <w:t xml:space="preserve"> </w:t>
-      </w:r>
-      <w:r>
-        <w:t xml:space="preserve">(No. 03a-10). Tampa Bay Estuary Program, St. Petersburg, Florida.</w:t>
       </w:r>
     </w:p>
     <w:bookmarkEnd w:id="124"/>
-    <w:bookmarkStart w:id="126" w:name="ref-Tayibi09"/>
+    <w:bookmarkStart w:id="125" w:name="ref-tbep03a10"/>
     <w:p>
       <w:pPr>
         <w:pStyle w:val="Bibliography"/>
       </w:pPr>
       <w:r>
+        <w:t xml:space="preserve">Tampa Bay Nitrogen Management Consortium, 2010.</w:t>
+      </w:r>
+      <w:r>
+        <w:t xml:space="preserve"> </w:t>
+      </w:r>
+      <w:r>
+        <w:t xml:space="preserve">2009 Reasonable Assurance Addendum: Allocation and Assessment Report: Appendix B</w:t>
+      </w:r>
+      <w:r>
+        <w:t xml:space="preserve"> </w:t>
+      </w:r>
+      <w:r>
+        <w:t xml:space="preserve">(No. 03a-10). Tampa Bay Estuary Program, St. Petersburg, Florida.</w:t>
+      </w:r>
+    </w:p>
+    <w:bookmarkEnd w:id="125"/>
+    <w:bookmarkStart w:id="127" w:name="ref-Tayibi09"/>
+    <w:p>
+      <w:pPr>
+        <w:pStyle w:val="Bibliography"/>
+      </w:pPr>
+      <w:r>
         <w:t xml:space="preserve">Tayibi, H., Choura, M., López, F.A., Alguacil, F.J., López-Delgado, A., 2009. Environmental impact and management of phosphogypsum. Journal of Environmental Management 90, 2377–2386.</w:t>
       </w:r>
       <w:r>
         <w:t xml:space="preserve"> </w:t>
       </w:r>
-      <w:hyperlink r:id="rId125">
+      <w:hyperlink r:id="rId126">
         <w:r>
           <w:rPr>
             <w:rStyle w:val="Hyperlink"/>
@@ -14341,8 +14414,8 @@
         </w:r>
       </w:hyperlink>
     </w:p>
-    <w:bookmarkEnd w:id="126"/>
-    <w:bookmarkStart w:id="128" w:name="ref-Tomasko20"/>
+    <w:bookmarkEnd w:id="127"/>
+    <w:bookmarkStart w:id="129" w:name="ref-Tomasko20"/>
     <w:p>
       <w:pPr>
         <w:pStyle w:val="Bibliography"/>
@@ -14395,7 +14468,7 @@
       <w:r>
         <w:t xml:space="preserve"> </w:t>
       </w:r>
-      <w:hyperlink r:id="rId127">
+      <w:hyperlink r:id="rId128">
         <w:r>
           <w:rPr>
             <w:rStyle w:val="Hyperlink"/>
@@ -14404,8 +14477,8 @@
         </w:r>
       </w:hyperlink>
     </w:p>
-    <w:bookmarkEnd w:id="128"/>
-    <w:bookmarkStart w:id="130" w:name="ref-Wickham19"/>
+    <w:bookmarkEnd w:id="129"/>
+    <w:bookmarkStart w:id="131" w:name="ref-Wickham19"/>
     <w:p>
       <w:pPr>
         <w:pStyle w:val="Bibliography"/>
@@ -14425,7 +14498,7 @@
       <w:r>
         <w:t xml:space="preserve"> </w:t>
       </w:r>
-      <w:hyperlink r:id="rId129">
+      <w:hyperlink r:id="rId130">
         <w:r>
           <w:rPr>
             <w:rStyle w:val="Hyperlink"/>
@@ -14434,9 +14507,9 @@
         </w:r>
       </w:hyperlink>
     </w:p>
-    <w:bookmarkEnd w:id="130"/>
     <w:bookmarkEnd w:id="131"/>
     <w:bookmarkEnd w:id="132"/>
+    <w:bookmarkEnd w:id="133"/>
     <w:sectPr>
       <w:footerReference w:type="default" r:id="rId9"/>
       <w:pgSz w:w="12240" w:h="15840"/>

</xml_diff>

<commit_message>
results text updated with better handling of nondetects/secchi on bottom, fix #1
</commit_message>
<xml_diff>
--- a/manu-draft.docx
+++ b/manu-draft.docx
@@ -479,7 +479,7 @@
         <w:pStyle w:val="FirstParagraph"/>
       </w:pPr>
       <w:r>
-        <w:t xml:space="preserve">Last manuscript build 2021-08-31 17:31:49</w:t>
+        <w:t xml:space="preserve">Last manuscript build 2021-09-01 09:56:38</w:t>
       </w:r>
     </w:p>
     <w:bookmarkStart w:id="32" w:name="abstract"/>
@@ -3177,7 +3177,7 @@
         <w:pStyle w:val="FirstParagraph"/>
       </w:pPr>
       <w:r>
-        <w:t xml:space="preserve">A PCA comparison of all water quality variables with seagrass and macroalgae frequency occurrence estimates shows significant assocations between groups of variables (Figure</w:t>
+        <w:t xml:space="preserve">A PCA comparison of all water quality variables with seagrass and macroalgae frequency occurrence estimates showed significant associations between groups of variables (Figure</w:t>
       </w:r>
       <w:r>
         <w:t xml:space="preserve"> </w:t>
@@ -3186,7 +3186,7 @@
         <w:t xml:space="preserve">7</w:t>
       </w:r>
       <w:r>
-        <w:t xml:space="preserve">). The first principal component axis explained 31% of the variation among all variables, whereas the second and third axes explained 33% of the remaining variation. For the water quality varialbes, the first principal component axis had positive loadings for secchi depth and dissolved oyxgen and negatative assocations for total nitrogen, chl-a, and temperature. For macroalgae, the first axis was positively associated with frequency occurrence of red and green macroalgae and negatively associated with cyanobacteria. Loading vectors for the seagrasses were minor, although turtle grass (</w:t>
+        <w:t xml:space="preserve">). The first principal component axis explained 28% of the variation among all variables, whereas the second and third axes explained 23% and 14 of the remaining variation. For the water quality variables, the first principal component axis had strong, positive loadings for dissolved oxygen and strong negative loadings for total nitrogen, chl-a, and temperature. For macroalgae, the first axis had positive loadings with frequency occurrence of red and green macroalgae. For seagrasses, turtle grass (</w:t>
       </w:r>
       <w:r>
         <w:rPr>
@@ -3196,7 +3196,17 @@
         <w:t xml:space="preserve">T. testudinum</w:t>
       </w:r>
       <w:r>
-        <w:t xml:space="preserve">) had a weak positive association with axis 1. The second principal component axis had a strong postive assocation with total phosphorus and negative association with salinity. The third axis showed a strong positive association with manatee grass (</w:t>
+        <w:t xml:space="preserve">) had a strong positive loading with axis 1. The second principal component axis had strong positive loadings for secchi depth, total phosphorus, and ammonia and negative loadings for salinity and cyanobacteria macroalgae. The third axis showed a strong positive loading with shoal grass (</w:t>
+      </w:r>
+      <w:r>
+        <w:rPr>
+          <w:iCs/>
+          <w:i/>
+        </w:rPr>
+        <w:t xml:space="preserve">H. wrightii</w:t>
+      </w:r>
+      <w:r>
+        <w:t xml:space="preserve">) and negative association with manatee grass (</w:t>
       </w:r>
       <w:r>
         <w:rPr>
@@ -3206,17 +3216,7 @@
         <w:t xml:space="preserve">S. filiforme</w:t>
       </w:r>
       <w:r>
-        <w:t xml:space="preserve">) and negative association with shoal grass (</w:t>
-      </w:r>
-      <w:r>
-        <w:rPr>
-          <w:iCs/>
-          <w:i/>
-        </w:rPr>
-        <w:t xml:space="preserve">H. wrightii</w:t>
-      </w:r>
-      <w:r>
-        <w:t xml:space="preserve">).</w:t>
+        <w:t xml:space="preserve">). Observations by area showed that samples in area 3 were grouped by positive loadings on on the first PCA axis and negative loadings on the second PCA axis and were distinct from points in area 1.</w:t>
       </w:r>
     </w:p>
     <w:p>
@@ -3233,10 +3233,7 @@
         <w:t xml:space="preserve">8</w:t>
       </w:r>
       <w:r>
-        <w:t xml:space="preserve">). Chlorophyll-a was positively correlated with total phosphorus, total nitrogen, temperature, and pH (all</w:t>
-      </w:r>
-      <w:r>
-        <w:t xml:space="preserve"> </w:t>
+        <w:t xml:space="preserve">). Among the water quality variables, chlorophyll-a was positively correlated with total phosphorus, total nitrogen, temperature, and pH (</w:t>
       </w:r>
       <m:oMath>
         <m:r>
@@ -3253,7 +3250,50 @@
         </m:r>
       </m:oMath>
       <w:r>
-        <w:t xml:space="preserve">) and negatively correlated with secchi depth (</w:t>
+        <w:t xml:space="preserve"> </w:t>
+      </w:r>
+      <w:r>
+        <w:t xml:space="preserve">for all, except</w:t>
+      </w:r>
+      <w:r>
+        <w:t xml:space="preserve"> </w:t>
+      </w:r>
+      <m:oMath>
+        <m:r>
+          <m:t>p</m:t>
+        </m:r>
+        <m:r>
+          <m:rPr>
+            <m:sty m:val="p"/>
+          </m:rPr>
+          <m:t>&lt;</m:t>
+        </m:r>
+        <m:r>
+          <m:t>0.05</m:t>
+        </m:r>
+      </m:oMath>
+      <w:r>
+        <w:t xml:space="preserve"> </w:t>
+      </w:r>
+      <w:r>
+        <w:t xml:space="preserve">for pH) and negatively correlated with secchi depth (</w:t>
+      </w:r>
+      <m:oMath>
+        <m:r>
+          <m:t>p</m:t>
+        </m:r>
+        <m:r>
+          <m:rPr>
+            <m:sty m:val="p"/>
+          </m:rPr>
+          <m:t>&lt;</m:t>
+        </m:r>
+        <m:r>
+          <m:t>0.05</m:t>
+        </m:r>
+      </m:oMath>
+      <w:r>
+        <w:t xml:space="preserve">). Total nitrogen was positively correlated with total phosphorus, temperature, and ammonia (</w:t>
       </w:r>
       <m:oMath>
         <m:r>
@@ -3270,7 +3310,7 @@
         </m:r>
       </m:oMath>
       <w:r>
-        <w:t xml:space="preserve">). Chlorophyll-a was also negatively correlated red and green macroalgae (</w:t>
+        <w:t xml:space="preserve">) and negatively correlated with salinity and secchi (</w:t>
       </w:r>
       <m:oMath>
         <m:r>
@@ -3287,7 +3327,24 @@
         </m:r>
       </m:oMath>
       <w:r>
-        <w:t xml:space="preserve">) and turtle grass (</w:t>
+        <w:t xml:space="preserve">). Among the macroalgae, green and red groups were positively correlated (</w:t>
+      </w:r>
+      <m:oMath>
+        <m:r>
+          <m:t>p</m:t>
+        </m:r>
+        <m:r>
+          <m:rPr>
+            <m:sty m:val="p"/>
+          </m:rPr>
+          <m:t>&lt;</m:t>
+        </m:r>
+        <m:r>
+          <m:t>0.05</m:t>
+        </m:r>
+      </m:oMath>
+      <w:r>
+        <w:t xml:space="preserve">), whereas both were negatively correlated with cyanobacteria (</w:t>
       </w:r>
       <m:oMath>
         <m:r>
@@ -3304,7 +3361,13 @@
         </m:r>
       </m:oMath>
       <w:r>
-        <w:t xml:space="preserve">). Among the macroalgae, green and red groups were positively correlated (</w:t>
+        <w:t xml:space="preserve"> </w:t>
+      </w:r>
+      <w:r>
+        <w:t xml:space="preserve">for red,</w:t>
+      </w:r>
+      <w:r>
+        <w:t xml:space="preserve"> </w:t>
       </w:r>
       <m:oMath>
         <m:r>
@@ -3321,7 +3384,10 @@
         </m:r>
       </m:oMath>
       <w:r>
-        <w:t xml:space="preserve">), whereas both were negatively correlated with cyanobacteria (</w:t>
+        <w:t xml:space="preserve"> </w:t>
+      </w:r>
+      <w:r>
+        <w:t xml:space="preserve">for green). Among the seagrasses, manatee grass was negatively correlated wtih shoal grass and turtle grass (</w:t>
       </w:r>
       <m:oMath>
         <m:r>
@@ -3338,13 +3404,7 @@
         </m:r>
       </m:oMath>
       <w:r>
-        <w:t xml:space="preserve"> </w:t>
-      </w:r>
-      <w:r>
-        <w:t xml:space="preserve">for red,</w:t>
-      </w:r>
-      <w:r>
-        <w:t xml:space="preserve"> </w:t>
+        <w:t xml:space="preserve">). Several notable correlations were also observed between water quality, macroalgae, and seagrass. Chlorophyll-a was negatively correlated with red and green macroalgae (</w:t>
       </w:r>
       <m:oMath>
         <m:r>
@@ -3361,10 +3421,24 @@
         </m:r>
       </m:oMath>
       <w:r>
-        <w:t xml:space="preserve"> </w:t>
-      </w:r>
-      <w:r>
-        <w:t xml:space="preserve">for green). For water quality and seagrass, chl-a, total nitrogen, and total phosphorus was negatively correlated to turtle grass (</w:t>
+        <w:t xml:space="preserve">), whereas secchi depth was positively correlated with both (</w:t>
+      </w:r>
+      <m:oMath>
+        <m:r>
+          <m:t>p</m:t>
+        </m:r>
+        <m:r>
+          <m:rPr>
+            <m:sty m:val="p"/>
+          </m:rPr>
+          <m:t>&lt;</m:t>
+        </m:r>
+        <m:r>
+          <m:t>0.05</m:t>
+        </m:r>
+      </m:oMath>
+      <w:r>
+        <w:t xml:space="preserve">). For water quality and seagrass, chl-a, total nitrogen, and total phosphorus were negatively correlated to turtle grass (</w:t>
       </w:r>
       <m:oMath>
         <m:r>
@@ -3441,10 +3515,7 @@
         </m:r>
       </m:oMath>
       <w:r>
-        <w:t xml:space="preserve"> </w:t>
-      </w:r>
-      <w:r>
-        <w:t xml:space="preserve">for both), whereas cyanobacteria was negatively correlated with shoal grass (</w:t>
+        <w:t xml:space="preserve">), whereas cyanobacteria was negatively correlated with shoal grass (</w:t>
       </w:r>
       <m:oMath>
         <m:r>
@@ -3478,27 +3549,7 @@
         </m:r>
       </m:oMath>
       <w:r>
-        <w:t xml:space="preserve">). Among the seagrasses, manatee grass was negatively correlated with turtle grass and shoal grass (</w:t>
-      </w:r>
-      <m:oMath>
-        <m:r>
-          <m:t>p</m:t>
-        </m:r>
-        <m:r>
-          <m:rPr>
-            <m:sty m:val="p"/>
-          </m:rPr>
-          <m:t>&lt;</m:t>
-        </m:r>
-        <m:r>
-          <m:t>0.005</m:t>
-        </m:r>
-      </m:oMath>
-      <w:r>
-        <w:t xml:space="preserve"> </w:t>
-      </w:r>
-      <w:r>
-        <w:t xml:space="preserve">for both).</w:t>
+        <w:t xml:space="preserve">).</w:t>
       </w:r>
     </w:p>
     <w:bookmarkEnd w:id="49"/>
@@ -3641,6 +3692,18 @@
       </w:pPr>
       <w:r>
         <w:t xml:space="preserve">Explain results - what’s up with inorganic nutrients? Likely driving phyto response but concentrations are not a good indicator. Uptake is rapid…</w:t>
+      </w:r>
+    </w:p>
+    <w:p>
+      <w:pPr>
+        <w:numPr>
+          <w:ilvl w:val="0"/>
+          <w:numId w:val="1001"/>
+        </w:numPr>
+        <w:pStyle w:val="Compact"/>
+      </w:pPr>
+      <w:r>
+        <w:t xml:space="preserve">Explain correlations/PCA - area 3 distinct from area 1 (high salinity/turtle grass dominated, likely just a natural grouping)</w:t>
       </w:r>
     </w:p>
     <w:p>
@@ -3814,7 +3877,7 @@
               <a:graphicData uri="http://schemas.openxmlformats.org/drawingml/2006/picture">
                 <pic:pic>
                   <pic:nvPicPr>
-                    <pic:cNvPr descr="T:/04_STAFF/MARCUS/03_GIT/piney-point-manu/figs/map.jpeg" id="0" name="Picture"/>
+                    <pic:cNvPr descr="C:/proj/piney-point-manu/figs/map.jpeg" id="0" name="Picture"/>
                     <pic:cNvPicPr>
                       <a:picLocks noChangeArrowheads="1" noChangeAspect="1"/>
                     </pic:cNvPicPr>
@@ -3869,7 +3932,7 @@
               <a:graphicData uri="http://schemas.openxmlformats.org/drawingml/2006/picture">
                 <pic:pic>
                   <pic:nvPicPr>
-                    <pic:cNvPr descr="T:/04_STAFF/MARCUS/03_GIT/piney-point-manu/figs/timeline.jpeg" id="0" name="Picture"/>
+                    <pic:cNvPr descr="C:/proj/piney-point-manu/figs/timeline.jpeg" id="0" name="Picture"/>
                     <pic:cNvPicPr>
                       <a:picLocks noChangeArrowheads="1" noChangeAspect="1"/>
                     </pic:cNvPicPr>
@@ -3924,7 +3987,7 @@
               <a:graphicData uri="http://schemas.openxmlformats.org/drawingml/2006/picture">
                 <pic:pic>
                   <pic:nvPicPr>
-                    <pic:cNvPr descr="T:/04_STAFF/MARCUS/03_GIT/piney-point-manu/figs/wqmap.jpeg" id="0" name="Picture"/>
+                    <pic:cNvPr descr="C:/proj/piney-point-manu/figs/wqmap.jpeg" id="0" name="Picture"/>
                     <pic:cNvPicPr>
                       <a:picLocks noChangeArrowheads="1" noChangeAspect="1"/>
                     </pic:cNvPicPr>
@@ -3979,7 +4042,7 @@
               <a:graphicData uri="http://schemas.openxmlformats.org/drawingml/2006/picture">
                 <pic:pic>
                   <pic:nvPicPr>
-                    <pic:cNvPr descr="T:/04_STAFF/MARCUS/03_GIT/piney-point-manu/figs/wqtrnds.jpeg" id="0" name="Picture"/>
+                    <pic:cNvPr descr="C:/proj/piney-point-manu/figs/wqtrnds.jpeg" id="0" name="Picture"/>
                     <pic:cNvPicPr>
                       <a:picLocks noChangeArrowheads="1" noChangeAspect="1"/>
                     </pic:cNvPicPr>
@@ -4043,7 +4106,7 @@
               <a:graphicData uri="http://schemas.openxmlformats.org/drawingml/2006/picture">
                 <pic:pic>
                   <pic:nvPicPr>
-                    <pic:cNvPr descr="T:/04_STAFF/MARCUS/03_GIT/piney-point-manu/figs/trnex.jpeg" id="0" name="Picture"/>
+                    <pic:cNvPr descr="C:/proj/piney-point-manu/figs/trnex.jpeg" id="0" name="Picture"/>
                     <pic:cNvPicPr>
                       <a:picLocks noChangeArrowheads="1" noChangeAspect="1"/>
                     </pic:cNvPicPr>
@@ -4134,7 +4197,7 @@
               <a:graphicData uri="http://schemas.openxmlformats.org/drawingml/2006/picture">
                 <pic:pic>
                   <pic:nvPicPr>
-                    <pic:cNvPr descr="T:/04_STAFF/MARCUS/03_GIT/piney-point-manu/figs/trnfrq.jpeg" id="0" name="Picture"/>
+                    <pic:cNvPr descr="C:/proj/piney-point-manu/figs/trnfrq.jpeg" id="0" name="Picture"/>
                     <pic:cNvPicPr>
                       <a:picLocks noChangeArrowheads="1" noChangeAspect="1"/>
                     </pic:cNvPicPr>
@@ -4198,7 +4261,7 @@
               <a:graphicData uri="http://schemas.openxmlformats.org/drawingml/2006/picture">
                 <pic:pic>
                   <pic:nvPicPr>
-                    <pic:cNvPr descr="T:/04_STAFF/MARCUS/03_GIT/piney-point-manu/figs/allpca.jpeg" id="0" name="Picture"/>
+                    <pic:cNvPr descr="C:/proj/piney-point-manu/figs/allpca.jpeg" id="0" name="Picture"/>
                     <pic:cNvPicPr>
                       <a:picLocks noChangeArrowheads="1" noChangeAspect="1"/>
                     </pic:cNvPicPr>
@@ -4255,14 +4318,14 @@
       <w:r>
         <w:drawing>
           <wp:inline>
-            <wp:extent cx="4114800" cy="4114800"/>
+            <wp:extent cx="4114800" cy="4023360"/>
             <wp:effectExtent b="0" l="0" r="0" t="0"/>
             <wp:docPr descr="Figure 8: Correlation matrix for water quality variables, macroalgae, and seagrasses by week for April to July 2021 in response to wastewater discharge from Piney Point. Only areas 1 and 3 (Figure 1a) are included where seagrass transects were surveyed. Variables with log-normal distribution were log-transformed prior to analysis. Thick black lines separate water quality, macroalgae, and seagrass variables. Spearman correlations indicate the linear strength of assocation between pairs of variables. ** p &lt; 0.005, * p &lt; 0.05, blank is not significant at \alpha = 0.05." title="" id="1" name="Picture"/>
             <a:graphic>
               <a:graphicData uri="http://schemas.openxmlformats.org/drawingml/2006/picture">
                 <pic:pic>
                   <pic:nvPicPr>
-                    <pic:cNvPr descr="T:/04_STAFF/MARCUS/03_GIT/piney-point-manu/figs/allcor.jpeg" id="0" name="Picture"/>
+                    <pic:cNvPr descr="C:/proj/piney-point-manu/figs/allcor.jpeg" id="0" name="Picture"/>
                     <pic:cNvPicPr>
                       <a:picLocks noChangeArrowheads="1" noChangeAspect="1"/>
                     </pic:cNvPicPr>
@@ -4276,7 +4339,7 @@
                   <pic:spPr bwMode="auto">
                     <a:xfrm>
                       <a:off x="0" y="0"/>
-                      <a:ext cx="4114800" cy="4114800"/>
+                      <a:ext cx="4114800" cy="4023360"/>
                     </a:xfrm>
                     <a:prstGeom prst="rect">
                       <a:avLst/>

</xml_diff>

<commit_message>
draft discussion done, need to add refs
</commit_message>
<xml_diff>
--- a/manu-draft.docx
+++ b/manu-draft.docx
@@ -479,7 +479,7 @@
         <w:pStyle w:val="FirstParagraph"/>
       </w:pPr>
       <w:r>
-        <w:t xml:space="preserve">Last manuscript build 2021-09-02 17:27:41</w:t>
+        <w:t xml:space="preserve">Last manuscript build 2021-09-03 10:44:01</w:t>
       </w:r>
     </w:p>
     <w:bookmarkStart w:id="32" w:name="abstract"/>
@@ -3733,7 +3733,15 @@
         <w:t xml:space="preserve">2</w:t>
       </w:r>
       <w:r>
-        <w:t xml:space="preserve">). Although these out-of-range results had specific temporal and spatial patterns during the period of observation, they were seen throughout the bay suggesting a system-wide effect of effluent from Piney Point. In addition to the changing environmental conditions observed during the summer, the Piney Point event is also anomalous in the volume of effluent entering the system and estimated nutrient load to lower Tampa Bay. Spill events reported to FDEP have been documented for years (e.g., industrial spills, stormwater pump failures, sanitary sewer overflows) and spill volumes for these for these events are small (median volume 3630 gallons,</w:t>
+        <w:t xml:space="preserve">). Although these out-of-range results had specific temporal and spatial patterns during the period of observation, they were seen throughout the bay suggesting a system-wide effect of effluent from Piney Point.</w:t>
+      </w:r>
+    </w:p>
+    <w:p>
+      <w:pPr>
+        <w:pStyle w:val="BodyText"/>
+      </w:pPr>
+      <w:r>
+        <w:t xml:space="preserve">In addition to the changing environmental conditions observed during the summer, the Piney Point event is also anomalous in the volume of effluent entering the system and estimated nutrient load to lower Tampa Bay. Spill events reported to FDEP (e.g., industrial spills, service line failures, sanitary sewer overflows) provide additional context for Piney Point relative to other potential anomalous discharges to Tampa Bay. An assessment of over 800 reports to FDEP for the Tampa Bay watershed over the last five years showed spill volumes for these events are small (median volume 3630 gallons,</w:t>
       </w:r>
       <w:r>
         <w:t xml:space="preserve"> </w:t>
@@ -3747,7 +3755,7 @@
         </w:r>
       </w:hyperlink>
       <w:r>
-        <w:t xml:space="preserve">) compared to the 285 million gallons discharged from Piney Point. Moreover, the estimated nutrient load of 205 tons of nitrogen to Tampa Bay from Piney Point discharged over the ten day period exceeded current annual estimates of the external load into lower Tampa Bay. From both a monitoring perspective and the nature of the effluent into Tampa Bay, the observed response of conditions in the Bay in 2021 is an outlier compared to past years. These events were interpreted in the context of broad goals of the Tampa Bay Estuary Program and its partners to collectively manage ecosystem health following a nutrient management paradigm with seagrasses as both an indicator and asset for environmental quality.</w:t>
+        <w:t xml:space="preserve">) compared to the 285 million gallons discharged from Piney Point. Moreover, the estimated nutrient load of 205 tons of nitrogen to Tampa Bay from Piney Point discharged over the ten day period exceeded current annual estimates of the external load into lower Tampa Bay. From both a monitoring perspective and the nature of the effluent into Tampa Bay, the observed response of conditions in 2021 is an outlier compared to past years. These events were interpreted in the context of broad goals of the Tampa Bay Estuary Program and its partners to collectively manage ecosystem health following a nutrient management paradigm with seagrasses as both an indicator of environmental quality and an asset for biological resources in Tampa Bay.</w:t>
       </w:r>
     </w:p>
     <w:p>
@@ -4086,7 +4094,7 @@
         <w:t xml:space="preserve"> </w:t>
       </w:r>
       <w:r>
-        <w:t xml:space="preserve">blooms in June and July as documented by the fish kill reports (Figure</w:t>
+        <w:t xml:space="preserve">blooms in June and July as documented by the fish kill reports to FWC (Figure</w:t>
       </w:r>
       <w:r>
         <w:t xml:space="preserve"> </w:t>
@@ -4095,7 +4103,7 @@
         <w:t xml:space="preserve">9</w:t>
       </w:r>
       <w:r>
-        <w:t xml:space="preserve">). Quantitative data on changes in abundance and diversity of fish species in Tampa Bay following the red tide event are forthcoming. Routine sampling by the Fisheries Independent Monitoring Program of the FWC occurs annually in Tampa Bay and a long-term record back to 1998 provides detailed information on species richness and abundance for the major segments of the bay.</w:t>
+        <w:t xml:space="preserve">). Quantitative data on changes in abundance and diversity of fish species in Tampa Bay following the red tide event are forthcoming. Routine sampling by the FWC Fisheries Independent Monitoring Program occurs annually in Tampa Bay and a long-term record back to 1998 provides detailed information on species richness and abundance for the major segments of the bay.</w:t>
       </w:r>
       <w:r>
         <w:t xml:space="preserve"> </w:t>
@@ -4129,7 +4137,7 @@
         <w:t xml:space="preserve"> </w:t>
       </w:r>
       <w:r>
-        <w:t xml:space="preserve">developed a Tampa Bay Nekton Index to assist with fisheries management strategies for the bay and demonstrated a sensitivity of the index to a significant red tide event in lower Tampa Bay in 2005. Given the observed red tide concentration in 2021 and the magnitude of reported fish kills, a similar response in the fish community as reflected by the TBNI is expected. Of note is that fisheries resources improved quickly following surveys after 2005, although temporary recreational or commercial closures may need to be implemented to allow the fish community to recover. As of writing, catch and release only limits have been extended through the fall for popular sportfishes (</w:t>
+        <w:t xml:space="preserve">developed a Tampa Bay Nekton Index to assist with fisheries management strategies for the bay that demonstrated a sensitivity of fisheres resrouces to a significant red tide event in lower Tampa Bay in 2005. Given the observed red tide concentration in 2021 and the magnitude of reported fish kills, a similar response in the fish community as reflected by the TBNI is expected. Of note is that fisheries resources improved quickly following surveys after 2005, although temporary recreational or commercial closures may need to be implemented to allow the fish community to recover. As of writing, catch and release only limits for 2021 have been extended through the fall for popular sportfishes (</w:t>
       </w:r>
       <w:r>
         <w:rPr>
@@ -4165,22 +4173,31 @@
         <w:t xml:space="preserve">Centropomus undecimalis</w:t>
       </w:r>
       <w:r>
-        <w:t xml:space="preserve">).</w:t>
-      </w:r>
-      <w:r>
-        <w:t xml:space="preserve"> </w:t>
-      </w:r>
-      <w:r>
-        <w:t xml:space="preserve">(</w:t>
-      </w:r>
-      <w:hyperlink w:anchor="ref-SWitzer11">
+        <w:t xml:space="preserve">). For past Piney Point events,</w:t>
+      </w:r>
+      <w:r>
+        <w:t xml:space="preserve"> </w:t>
+      </w:r>
+      <w:hyperlink w:anchor="ref-Switzer11">
         <w:r>
           <w:rPr>
             <w:rStyle w:val="Hyperlink"/>
-            <w:bCs/>
-            <w:b/>
           </w:rPr>
-          <w:t xml:space="preserve">SWitzer11?</w:t>
+          <w:t xml:space="preserve">Switzer et al.</w:t>
+        </w:r>
+      </w:hyperlink>
+      <w:r>
+        <w:t xml:space="preserve"> </w:t>
+      </w:r>
+      <w:r>
+        <w:t xml:space="preserve">(</w:t>
+      </w:r>
+      <w:hyperlink w:anchor="ref-Switzer11">
+        <w:r>
+          <w:rPr>
+            <w:rStyle w:val="Hyperlink"/>
+          </w:rPr>
+          <w:t xml:space="preserve">2011</w:t>
         </w:r>
       </w:hyperlink>
       <w:r>
@@ -4271,7 +4288,7 @@
         <w:pStyle w:val="BodyText"/>
       </w:pPr>
       <w:r>
-        <w:t xml:space="preserve">Additional monitoring was conducted for benthic communities to sample sediment quality at Port Manatee and surrounding waters in April 2021. Biological surveys were used to calculate scores for the Tampa Bay Benthic Index (TBBI) as a measure of the ecological health of the benthic community based on the quality of the sediments they inhabit</w:t>
+        <w:t xml:space="preserve">Additional monitoring and evaluation of results may also be required to fully understand the long-term impacts to bay resources beyond water quality. Sampling was conducted for benthic communities to evaluate sediment quality at Port Manatee and surrounding waters in April 2021. Biological surveys were used to calculate scores for the Tampa Bay Benthic Index (TBBI) as a measure of the ecological health of the benthic community based on the quality of the sediments they inhabit</w:t>
       </w:r>
       <w:r>
         <w:t xml:space="preserve"> </w:t>
@@ -4339,7 +4356,7 @@
         <w:t xml:space="preserve"> </w:t>
       </w:r>
       <w:r>
-        <w:t xml:space="preserve">as a qualitative summary of enumerated taxonomic data that can support management decisions. Results from initial sampling suggest a mix of conditions with dominated by</w:t>
+        <w:t xml:space="preserve">as a qualitative summary of enumerated taxonomic data that can support management decisions. Results from initial sampling suggested a mix of conditions with dominated by</w:t>
       </w:r>
       <w:r>
         <w:t xml:space="preserve"> </w:t>
@@ -4375,7 +4392,17 @@
         <w:t xml:space="preserve"> </w:t>
       </w:r>
       <w:r>
-        <w:t xml:space="preserve">samples near Port Manatee reflecting the high spatial variability of macroinvertebrate communities in estuarine sediments. Comparison of the initial 2021 samples to historical benthic conditions using TBBI scores for comparison suggested relatively consistent sediment quality back to earlist sampline in 1993. Additional sampling is planned at the same sites surveyed in April to further assess potential impacts of Piney Point on sediment quality. Finally, effects of changing environmental conditions and red tide on marine mammals (e.g., cetaceans, sirenians) was also a concern given their abundances in the bay and use of bay resources. Detailed baseline information and data relative to 2021 are lacking for these species relative to the primary data reported herein. At least one</w:t>
+        <w:t xml:space="preserve">samples near Port Manatee, reflecting the high spatial variability of macroinvertebrate communities in estuarine sediments. Comparison of the initial 2021 samples to historical benthic conditions using TBBI scores for comparison suggested relatively consistent sediment quality back to earliest sampling in 1993. Additional sampling is planned later in 2021 at the same sites surveyed in April to further assess potential impacts of Piney Point on sediment quality. Finally, effects of changing environmental conditions and red tide on marine mammals (e.g., cetaceans, sirenians) was also a concern given their abundances in the bay and use of bay resources within the broader spatial distribution of these species. Twenty preliminary manatee (</w:t>
+      </w:r>
+      <w:r>
+        <w:rPr>
+          <w:iCs/>
+          <w:i/>
+        </w:rPr>
+        <w:t xml:space="preserve">Trichechus manatus latirostris</w:t>
+      </w:r>
+      <w:r>
+        <w:t xml:space="preserve">) mortalities were</w:t>
       </w:r>
       <w:r>
         <w:t xml:space="preserve"> </w:t>
@@ -4385,42 +4412,176 @@
           <w:rPr>
             <w:rStyle w:val="Hyperlink"/>
           </w:rPr>
-          <w:t xml:space="preserve">report</w:t>
+          <w:t xml:space="preserve">reported</w:t>
         </w:r>
       </w:hyperlink>
       <w:r>
         <w:t xml:space="preserve"> </w:t>
       </w:r>
       <w:r>
-        <w:t xml:space="preserve">to FWC of a manatee mortality in Tampa Bay at the peak of the red tide bloom in July was recorded, although cause of death was undetermined. Regardless, it is reasonable to assume toxicity of</w:t>
-      </w:r>
-      <w:r>
-        <w:t xml:space="preserve"> </w:t>
-      </w:r>
-      <w:r>
-        <w:rPr>
-          <w:iCs/>
-          <w:i/>
-        </w:rPr>
-        <w:t xml:space="preserve">K. brevis</w:t>
-      </w:r>
-      <w:r>
-        <w:t xml:space="preserve"> </w:t>
-      </w:r>
-      <w:r>
-        <w:t xml:space="preserve">can have a negative effect on regional populations of large mammals. This is of particular concern given the recent report of manatee mass die-offs on the east coast of Florida related to seagrass losses.</w:t>
+        <w:t xml:space="preserve">within the known red tide boundary of the impacted counties of Tampa Bay through August 2021. This is of particular concern given the recent</w:t>
+      </w:r>
+      <w:r>
+        <w:t xml:space="preserve"> </w:t>
+      </w:r>
+      <w:hyperlink r:id="rId54">
+        <w:r>
+          <w:rPr>
+            <w:rStyle w:val="Hyperlink"/>
+          </w:rPr>
+          <w:t xml:space="preserve">unusual mortality events</w:t>
+        </w:r>
+      </w:hyperlink>
+      <w:r>
+        <w:t xml:space="preserve"> </w:t>
+      </w:r>
+      <w:r>
+        <w:t xml:space="preserve">for Florida manatees that is suspected to be strongly linked to seagrass losses on the east coast (e.g., Indian River Lagoon) and current trends of seagrass loss for southwest Florida.</w:t>
       </w:r>
     </w:p>
     <w:p>
       <w:pPr>
-        <w:numPr>
-          <w:ilvl w:val="0"/>
-          <w:numId w:val="1001"/>
-        </w:numPr>
-        <w:pStyle w:val="Compact"/>
+        <w:pStyle w:val="BodyText"/>
       </w:pPr>
       <w:r>
-        <w:t xml:space="preserve">Comparison to other locations/past events - Grand Bay, Bishop Harbor, Huelva estuary</w:t>
+        <w:t xml:space="preserve">Compared to past events, the 2021 event differed from previous releases to the bay in that effluent was discharged directly at the port instead of through channels to back-bay habitats (i.e., Bishop Harbor). The comparison to past years provided a stark contrast to the effect of wastewater discharge location that is specific to Tampa Bay, but can inform understanding of pollutant dispersal and its impact on different habitats that vary spatially and throughout the water column. The Tampa Bay Coastal Ocean Model</w:t>
+      </w:r>
+      <w:r>
+        <w:t xml:space="preserve"> </w:t>
+      </w:r>
+      <w:r>
+        <w:t xml:space="preserve">(</w:t>
+      </w:r>
+      <w:hyperlink w:anchor="ref-Chen19">
+        <w:r>
+          <w:rPr>
+            <w:rStyle w:val="Hyperlink"/>
+          </w:rPr>
+          <w:t xml:space="preserve">Chen et al., 2019</w:t>
+        </w:r>
+      </w:hyperlink>
+      <w:r>
+        <w:t xml:space="preserve">)</w:t>
+      </w:r>
+      <w:r>
+        <w:t xml:space="preserve"> </w:t>
+      </w:r>
+      <w:r>
+        <w:t xml:space="preserve">was used to create a three-dimensional picture of simulated daily tracer particle movement and expected dilution of nutrient concentrations following release at the point of discharge. Although these efforts initially informed monitoring to track potential plume impacts, the results suggested that the spread of the effluent was widespread throughout the bay and persisted for many months after the discharge ceased at Port Manatee. Plume dispersal also suggested that both open-water and back-bay habitats were exposed to nutrient rich wastewater from Piney Point. Further, estimates of tracer concentrations suggested that nutrient dilution occurred rapidly on the order of 10- to 100-fold in a matter of days. However, diluted concentrations were considered biologically relevant given the initial concentrations of inorganic nitrogen measured in stack effluent (Table</w:t>
+      </w:r>
+      <w:r>
+        <w:t xml:space="preserve"> </w:t>
+      </w:r>
+      <w:r>
+        <w:t xml:space="preserve">1</w:t>
+      </w:r>
+      <w:r>
+        <w:t xml:space="preserve">) and the background concentrations for the bay from baseline monitoring (Table</w:t>
+      </w:r>
+      <w:r>
+        <w:t xml:space="preserve"> </w:t>
+      </w:r>
+      <w:r>
+        <w:t xml:space="preserve">2</w:t>
+      </w:r>
+      <w:r>
+        <w:t xml:space="preserve">).</w:t>
+      </w:r>
+    </w:p>
+    <w:p>
+      <w:pPr>
+        <w:pStyle w:val="BodyText"/>
+      </w:pPr>
+      <w:r>
+        <w:t xml:space="preserve">In the broader context of mining impacts to surface waters, the results herein reinforce the understanding that legacy pollutants from phosphate mining represent a serious threat to human health and the environment. This study adds to the growing body of literature on the impacts of effluent from gypstack release to coastal waters that can inform both event-based monitoring and anticipated environmental response. In addition to the previous studies and reports for Tampa Bay</w:t>
+      </w:r>
+      <w:r>
+        <w:t xml:space="preserve"> </w:t>
+      </w:r>
+      <w:r>
+        <w:t xml:space="preserve">(</w:t>
+      </w:r>
+      <w:hyperlink w:anchor="ref-Garrett11">
+        <w:r>
+          <w:rPr>
+            <w:rStyle w:val="Hyperlink"/>
+          </w:rPr>
+          <w:t xml:space="preserve">Garrett et al., 2011</w:t>
+        </w:r>
+      </w:hyperlink>
+      <w:r>
+        <w:t xml:space="preserve">;</w:t>
+      </w:r>
+      <w:r>
+        <w:t xml:space="preserve"> </w:t>
+      </w:r>
+      <w:hyperlink w:anchor="ref-Switzer11">
+        <w:r>
+          <w:rPr>
+            <w:rStyle w:val="Hyperlink"/>
+          </w:rPr>
+          <w:t xml:space="preserve">Switzer et al., 2011</w:t>
+        </w:r>
+      </w:hyperlink>
+      <w:r>
+        <w:t xml:space="preserve">)</w:t>
+      </w:r>
+      <w:r>
+        <w:t xml:space="preserve">, other Gulf Coast estuaries have also been affected by gypstack release. Grand Bay is a 7500 hectare protected area in southern Mississippi that has historically been exposed to phosphorus-rich and highly acidic wastewater release from a defunct gypstack</w:t>
+      </w:r>
+      <w:r>
+        <w:t xml:space="preserve"> </w:t>
+      </w:r>
+      <w:r>
+        <w:t xml:space="preserve">(</w:t>
+      </w:r>
+      <w:hyperlink w:anchor="ref-Beck18">
+        <w:r>
+          <w:rPr>
+            <w:rStyle w:val="Hyperlink"/>
+          </w:rPr>
+          <w:t xml:space="preserve">Beck et al., 2018a</w:t>
+        </w:r>
+      </w:hyperlink>
+      <w:r>
+        <w:t xml:space="preserve">;</w:t>
+      </w:r>
+      <w:r>
+        <w:t xml:space="preserve"> </w:t>
+      </w:r>
+      <w:hyperlink w:anchor="ref-Dillon15">
+        <w:r>
+          <w:rPr>
+            <w:rStyle w:val="Hyperlink"/>
+          </w:rPr>
+          <w:t xml:space="preserve">Dillon et al., 2015</w:t>
+        </w:r>
+      </w:hyperlink>
+      <w:r>
+        <w:t xml:space="preserve">)</w:t>
+      </w:r>
+      <w:r>
+        <w:t xml:space="preserve">. The first spill event in 2005 occurred following failure of the retaining walls for the gypstack after a heavy rain event and the second event in 2012 occurred after passage of Hurricane Isaac when the holding capacity of the gypstack was exceeded again with heavy rainfall. Following both of these events, massive fish kills were observed likely related to acute toxicity with low pH exposure with discharge of wastewater. Unlike Piney Point, inorganic nitrogen concentrations of the effluent were low and concern of the long-term impacts focused primarily on the effects of heavy loads of orthophosphate to the system</w:t>
+      </w:r>
+      <w:r>
+        <w:t xml:space="preserve"> </w:t>
+      </w:r>
+      <w:r>
+        <w:t xml:space="preserve">(</w:t>
+      </w:r>
+      <w:hyperlink w:anchor="ref-Dillon15">
+        <w:r>
+          <w:rPr>
+            <w:rStyle w:val="Hyperlink"/>
+          </w:rPr>
+          <w:t xml:space="preserve">Dillon et al., 2015</w:t>
+        </w:r>
+      </w:hyperlink>
+      <w:r>
+        <w:t xml:space="preserve">)</w:t>
+      </w:r>
+      <w:r>
+        <w:t xml:space="preserve">. Regardless, the historical context of Grand Bay is similar to Piney Point and other international examples, e.g., Huelva estuary in Spain</w:t>
       </w:r>
       <w:r>
         <w:t xml:space="preserve"> </w:t>
@@ -4454,86 +4615,15 @@
         <w:t xml:space="preserve">)</w:t>
       </w:r>
       <w:r>
-        <w:t xml:space="preserve">, Dillon report about Grand Bay</w:t>
-      </w:r>
-      <w:r>
-        <w:t xml:space="preserve"> </w:t>
-      </w:r>
-      <w:hyperlink r:id="rId54">
-        <w:r>
-          <w:rPr>
-            <w:rStyle w:val="Hyperlink"/>
-          </w:rPr>
-          <w:t xml:space="preserve">link</w:t>
-        </w:r>
-      </w:hyperlink>
+        <w:t xml:space="preserve">. A general trend is that legacy wastewater from past production of fertilizer is poorly maintained and long-term plans ae insufficient to dispose of pollutants that can significantly affect coastal resources. Piney Point and Grand Bay are not isolated examples and sustained attention and regulatory oversight on efforts to close these facilities in an environmentally responsible manner are needed at the national and international level.</w:t>
+      </w:r>
     </w:p>
     <w:p>
       <w:pPr>
-        <w:numPr>
-          <w:ilvl w:val="0"/>
-          <w:numId w:val="1001"/>
-        </w:numPr>
-        <w:pStyle w:val="Compact"/>
+        <w:pStyle w:val="BodyText"/>
       </w:pPr>
       <w:r>
-        <w:t xml:space="preserve">Analysis limitations: no smoking gun but 2021 is an anomaly, additional info (benthic diversity TBD, nekton diversity TBD, large mammals, etc.), response-based monitoring may be biased</w:t>
-      </w:r>
-    </w:p>
-    <w:p>
-      <w:pPr>
-        <w:numPr>
-          <w:ilvl w:val="0"/>
-          <w:numId w:val="1001"/>
-        </w:numPr>
-        <w:pStyle w:val="Compact"/>
-      </w:pPr>
-      <w:r>
-        <w:t xml:space="preserve">Long-term closure plan? NGS-N is treated with spray evaporation system, but concentrations of TN/TP higher than NGS-S (see EO)/</w:t>
-      </w:r>
-    </w:p>
-    <w:p>
-      <w:pPr>
-        <w:numPr>
-          <w:ilvl w:val="0"/>
-          <w:numId w:val="1001"/>
-        </w:numPr>
-        <w:pStyle w:val="Compact"/>
-      </w:pPr>
-      <w:r>
-        <w:t xml:space="preserve">Current challenges in TB/southwest FL - OTB, seagrass loss (possibly linked to 2018 red tide, effects of Hurricanes</w:t>
-      </w:r>
-      <w:r>
-        <w:t xml:space="preserve"> </w:t>
-      </w:r>
-      <w:r>
-        <w:t xml:space="preserve">(</w:t>
-      </w:r>
-      <w:hyperlink w:anchor="ref-Tomasko20">
-        <w:r>
-          <w:rPr>
-            <w:rStyle w:val="Hyperlink"/>
-          </w:rPr>
-          <w:t xml:space="preserve">Tomasko et al., 2020</w:t>
-        </w:r>
-      </w:hyperlink>
-      <w:r>
-        <w:t xml:space="preserve">)</w:t>
-      </w:r>
-      <w:r>
-        <w:t xml:space="preserve">), red tide, climate change</w:t>
-      </w:r>
-    </w:p>
-    <w:p>
-      <w:pPr>
-        <w:numPr>
-          <w:ilvl w:val="0"/>
-          <w:numId w:val="1001"/>
-        </w:numPr>
-        <w:pStyle w:val="Compact"/>
-      </w:pPr>
-      <w:r>
-        <w:t xml:space="preserve">Risk of decline (IRL ex.), regression of past progress</w:t>
+        <w:t xml:space="preserve">Limitations of our analysis are also important to note to inform future event-based monitoring and additional research to better understand acute, short-term threats to the sustained recovery of Tampa Bay. All of the analyses are correlative based on associations between the measured water quality observations, macroalgae, and seagrass results and, as a result, may not represent explicit cause and effect mechanisms. However, the interpretations are supported by well-established linkages between drivers of primary production in coastal waters. The outstanding weight of evidence that 2021 is an anomaly relative to past years provides further justification that our interpretation of results is within the limits of what would be expected by more mechanistic descriptions of the effects of large nutrient pulses to Tampa Bay. Additional data to support these results could include explicit load-based estimates for all sources entering the bay in 2021 and these estimates are forthcoming as additional context to the events of this year. Laboratory-based methods, such as isotopic analyses of nutrient signatures found in biological tissues (e.g., macroalgae) compared to those from the wastewater, could provide a more definite description of the recycling and fate of nitrogen in the system. There may likely never be an irrefutable link between the observations in 2021 and the wastewater from Piney Point, but this is not necessary to support future actions that ensure the continued threats of these facilities to the health of coastal resources are eliminated through collaborative efforts by local, regional, and state partners. These efforts are critical to managing the health of Tampa Bay given past successes and the need to address ongoing threats of climate change, population growth, habitat loss, episodic weather events, and recurring pollutant sources to the bay.</w:t>
       </w:r>
     </w:p>
     <w:bookmarkEnd w:id="55"/>
@@ -4570,7 +4660,7 @@
               <a:graphicData uri="http://schemas.openxmlformats.org/drawingml/2006/picture">
                 <pic:pic>
                   <pic:nvPicPr>
-                    <pic:cNvPr descr="T:/04_STAFF/MARCUS/03_GIT/piney-point-manu/figs/map.jpeg" id="0" name="Picture"/>
+                    <pic:cNvPr descr="C:/proj/piney-point-manu/figs/map.jpeg" id="0" name="Picture"/>
                     <pic:cNvPicPr>
                       <a:picLocks noChangeArrowheads="1" noChangeAspect="1"/>
                     </pic:cNvPicPr>
@@ -4625,7 +4715,7 @@
               <a:graphicData uri="http://schemas.openxmlformats.org/drawingml/2006/picture">
                 <pic:pic>
                   <pic:nvPicPr>
-                    <pic:cNvPr descr="T:/04_STAFF/MARCUS/03_GIT/piney-point-manu/figs/timeline.jpeg" id="0" name="Picture"/>
+                    <pic:cNvPr descr="C:/proj/piney-point-manu/figs/timeline.jpeg" id="0" name="Picture"/>
                     <pic:cNvPicPr>
                       <a:picLocks noChangeArrowheads="1" noChangeAspect="1"/>
                     </pic:cNvPicPr>
@@ -4680,7 +4770,7 @@
               <a:graphicData uri="http://schemas.openxmlformats.org/drawingml/2006/picture">
                 <pic:pic>
                   <pic:nvPicPr>
-                    <pic:cNvPr descr="T:/04_STAFF/MARCUS/03_GIT/piney-point-manu/figs/wqmap.jpeg" id="0" name="Picture"/>
+                    <pic:cNvPr descr="C:/proj/piney-point-manu/figs/wqmap.jpeg" id="0" name="Picture"/>
                     <pic:cNvPicPr>
                       <a:picLocks noChangeArrowheads="1" noChangeAspect="1"/>
                     </pic:cNvPicPr>
@@ -4735,7 +4825,7 @@
               <a:graphicData uri="http://schemas.openxmlformats.org/drawingml/2006/picture">
                 <pic:pic>
                   <pic:nvPicPr>
-                    <pic:cNvPr descr="T:/04_STAFF/MARCUS/03_GIT/piney-point-manu/figs/wqtrnds.jpeg" id="0" name="Picture"/>
+                    <pic:cNvPr descr="C:/proj/piney-point-manu/figs/wqtrnds.jpeg" id="0" name="Picture"/>
                     <pic:cNvPicPr>
                       <a:picLocks noChangeArrowheads="1" noChangeAspect="1"/>
                     </pic:cNvPicPr>
@@ -4799,7 +4889,7 @@
               <a:graphicData uri="http://schemas.openxmlformats.org/drawingml/2006/picture">
                 <pic:pic>
                   <pic:nvPicPr>
-                    <pic:cNvPr descr="T:/04_STAFF/MARCUS/03_GIT/piney-point-manu/figs/trnex.jpeg" id="0" name="Picture"/>
+                    <pic:cNvPr descr="C:/proj/piney-point-manu/figs/trnex.jpeg" id="0" name="Picture"/>
                     <pic:cNvPicPr>
                       <a:picLocks noChangeArrowheads="1" noChangeAspect="1"/>
                     </pic:cNvPicPr>
@@ -4890,7 +4980,7 @@
               <a:graphicData uri="http://schemas.openxmlformats.org/drawingml/2006/picture">
                 <pic:pic>
                   <pic:nvPicPr>
-                    <pic:cNvPr descr="T:/04_STAFF/MARCUS/03_GIT/piney-point-manu/figs/trnfrq.jpeg" id="0" name="Picture"/>
+                    <pic:cNvPr descr="C:/proj/piney-point-manu/figs/trnfrq.jpeg" id="0" name="Picture"/>
                     <pic:cNvPicPr>
                       <a:picLocks noChangeArrowheads="1" noChangeAspect="1"/>
                     </pic:cNvPicPr>
@@ -4954,7 +5044,7 @@
               <a:graphicData uri="http://schemas.openxmlformats.org/drawingml/2006/picture">
                 <pic:pic>
                   <pic:nvPicPr>
-                    <pic:cNvPr descr="T:/04_STAFF/MARCUS/03_GIT/piney-point-manu/figs/allpca.jpeg" id="0" name="Picture"/>
+                    <pic:cNvPr descr="C:/proj/piney-point-manu/figs/allpca.jpeg" id="0" name="Picture"/>
                     <pic:cNvPicPr>
                       <a:picLocks noChangeArrowheads="1" noChangeAspect="1"/>
                     </pic:cNvPicPr>
@@ -5018,7 +5108,7 @@
               <a:graphicData uri="http://schemas.openxmlformats.org/drawingml/2006/picture">
                 <pic:pic>
                   <pic:nvPicPr>
-                    <pic:cNvPr descr="T:/04_STAFF/MARCUS/03_GIT/piney-point-manu/figs/allcor.jpeg" id="0" name="Picture"/>
+                    <pic:cNvPr descr="C:/proj/piney-point-manu/figs/allcor.jpeg" id="0" name="Picture"/>
                     <pic:cNvPicPr>
                       <a:picLocks noChangeArrowheads="1" noChangeAspect="1"/>
                     </pic:cNvPicPr>
@@ -14080,7 +14170,7 @@
       </w:tr>
     </w:tbl>
     <w:bookmarkEnd w:id="69"/>
-    <w:bookmarkStart w:id="140" w:name="references"/>
+    <w:bookmarkStart w:id="141" w:name="references"/>
     <w:p>
       <w:pPr>
         <w:pStyle w:val="Heading1"/>
@@ -14089,7 +14179,7 @@
         <w:t xml:space="preserve">References</w:t>
       </w:r>
     </w:p>
-    <w:bookmarkStart w:id="139" w:name="refs"/>
+    <w:bookmarkStart w:id="140" w:name="refs"/>
     <w:bookmarkStart w:id="70" w:name="ref-Beck21"/>
     <w:p>
       <w:pPr>
@@ -14223,17 +14313,63 @@
       </w:hyperlink>
     </w:p>
     <w:bookmarkEnd w:id="79"/>
-    <w:bookmarkStart w:id="80" w:name="ref-DAgostino20"/>
+    <w:bookmarkStart w:id="81" w:name="ref-Chen19"/>
     <w:p>
       <w:pPr>
         <w:pStyle w:val="Bibliography"/>
       </w:pPr>
       <w:r>
+        <w:t xml:space="preserve">Chen, J., Weisberg, R.H., Liu, Y., Zheng, L., Zhu, J., 2019. On the momentum balance of tampa bay. Journal of Geophysical Research: Oceans 124, 4492–4510. https://doi.org/</w:t>
+      </w:r>
+      <w:hyperlink r:id="rId80">
+        <w:r>
+          <w:rPr>
+            <w:rStyle w:val="Hyperlink"/>
+          </w:rPr>
+          <w:t xml:space="preserve">https://doi.org/10.1029/2018JC014890</w:t>
+        </w:r>
+      </w:hyperlink>
+    </w:p>
+    <w:bookmarkEnd w:id="81"/>
+    <w:bookmarkStart w:id="82" w:name="ref-DAgostino20"/>
+    <w:p>
+      <w:pPr>
+        <w:pStyle w:val="Bibliography"/>
+      </w:pPr>
+      <w:r>
         <w:t xml:space="preserve">D’Agostino McGowan, L., Bryan, J., 2020. Googledrive: An interface to google drive.</w:t>
       </w:r>
     </w:p>
-    <w:bookmarkEnd w:id="80"/>
-    <w:bookmarkStart w:id="81" w:name="ref-Dixon95"/>
+    <w:bookmarkEnd w:id="82"/>
+    <w:bookmarkStart w:id="83" w:name="ref-Dillon15"/>
+    <w:p>
+      <w:pPr>
+        <w:pStyle w:val="Bibliography"/>
+      </w:pPr>
+      <w:r>
+        <w:t xml:space="preserve">Dillon, K., Caffrey, J., Carmichael, R.H., Cressman, K., Woodrey, M., 2015. Water quality in</w:t>
+      </w:r>
+      <w:r>
+        <w:t xml:space="preserve"> </w:t>
+      </w:r>
+      <w:r>
+        <w:t xml:space="preserve">B</w:t>
+      </w:r>
+      <w:r>
+        <w:t xml:space="preserve">angs</w:t>
+      </w:r>
+      <w:r>
+        <w:t xml:space="preserve"> </w:t>
+      </w:r>
+      <w:r>
+        <w:t xml:space="preserve">L</w:t>
+      </w:r>
+      <w:r>
+        <w:t xml:space="preserve">ake: Effects of recurrent phosphate spills to a coastal estuary. Mississippi Water Resources Research Institute, Mississippi State, US Geological Survey, Starkville, Mississippi.</w:t>
+      </w:r>
+    </w:p>
+    <w:bookmarkEnd w:id="83"/>
+    <w:bookmarkStart w:id="84" w:name="ref-Dixon95"/>
     <w:p>
       <w:pPr>
         <w:pStyle w:val="Bibliography"/>
@@ -14285,8 +14421,8 @@
         <w:t xml:space="preserve">lorida. Number 425, Mote Marine Lab, Sarasota, Florida.</w:t>
       </w:r>
     </w:p>
-    <w:bookmarkEnd w:id="81"/>
-    <w:bookmarkStart w:id="82" w:name="ref-tbep1620"/>
+    <w:bookmarkEnd w:id="84"/>
+    <w:bookmarkStart w:id="85" w:name="ref-tbep1620"/>
     <w:p>
       <w:pPr>
         <w:pStyle w:val="Bibliography"/>
@@ -14307,8 +14443,8 @@
         <w:t xml:space="preserve">(No. 16-20). Tampa Bay Estuary Program, St. Petersburg, Florida.</w:t>
       </w:r>
     </w:p>
-    <w:bookmarkEnd w:id="82"/>
-    <w:bookmarkStart w:id="84" w:name="ref-elzrelli15"/>
+    <w:bookmarkEnd w:id="85"/>
+    <w:bookmarkStart w:id="87" w:name="ref-elzrelli15"/>
     <w:p>
       <w:pPr>
         <w:pStyle w:val="Bibliography"/>
@@ -14355,7 +14491,7 @@
       <w:r>
         <w:t xml:space="preserve"> </w:t>
       </w:r>
-      <w:hyperlink r:id="rId83">
+      <w:hyperlink r:id="rId86">
         <w:r>
           <w:rPr>
             <w:rStyle w:val="Hyperlink"/>
@@ -14364,8 +14500,8 @@
         </w:r>
       </w:hyperlink>
     </w:p>
-    <w:bookmarkEnd w:id="84"/>
-    <w:bookmarkStart w:id="86" w:name="ref-Garrett11"/>
+    <w:bookmarkEnd w:id="87"/>
+    <w:bookmarkStart w:id="89" w:name="ref-Garrett11"/>
     <w:p>
       <w:pPr>
         <w:pStyle w:val="Bibliography"/>
@@ -14376,7 +14512,7 @@
       <w:r>
         <w:t xml:space="preserve"> </w:t>
       </w:r>
-      <w:hyperlink r:id="rId85">
+      <w:hyperlink r:id="rId88">
         <w:r>
           <w:rPr>
             <w:rStyle w:val="Hyperlink"/>
@@ -14385,8 +14521,8 @@
         </w:r>
       </w:hyperlink>
     </w:p>
-    <w:bookmarkEnd w:id="86"/>
-    <w:bookmarkStart w:id="88" w:name="ref-Greening06"/>
+    <w:bookmarkEnd w:id="89"/>
+    <w:bookmarkStart w:id="91" w:name="ref-Greening06"/>
     <w:p>
       <w:pPr>
         <w:pStyle w:val="Bibliography"/>
@@ -14433,7 +14569,7 @@
       <w:r>
         <w:t xml:space="preserve"> </w:t>
       </w:r>
-      <w:hyperlink r:id="rId87">
+      <w:hyperlink r:id="rId90">
         <w:r>
           <w:rPr>
             <w:rStyle w:val="Hyperlink"/>
@@ -14442,8 +14578,8 @@
         </w:r>
       </w:hyperlink>
     </w:p>
-    <w:bookmarkEnd w:id="88"/>
-    <w:bookmarkStart w:id="89" w:name="ref-Greening16"/>
+    <w:bookmarkEnd w:id="91"/>
+    <w:bookmarkStart w:id="92" w:name="ref-Greening16"/>
     <w:p>
       <w:pPr>
         <w:pStyle w:val="Bibliography"/>
@@ -14485,8 +14621,8 @@
         <w:t xml:space="preserve">), in: Finlayson, C.M., Milton, G.R., Prentice, R.C., Davidson, N.C. (Eds.), The Wetland Book. Springer, Berlin, Germany, pp. 1–12.</w:t>
       </w:r>
     </w:p>
-    <w:bookmarkEnd w:id="89"/>
-    <w:bookmarkStart w:id="91" w:name="ref-Greening14"/>
+    <w:bookmarkEnd w:id="92"/>
+    <w:bookmarkStart w:id="94" w:name="ref-Greening14"/>
     <w:p>
       <w:pPr>
         <w:pStyle w:val="Bibliography"/>
@@ -14506,7 +14642,7 @@
       <w:r>
         <w:t xml:space="preserve"> </w:t>
       </w:r>
-      <w:hyperlink r:id="rId90">
+      <w:hyperlink r:id="rId93">
         <w:r>
           <w:rPr>
             <w:rStyle w:val="Hyperlink"/>
@@ -14515,8 +14651,8 @@
         </w:r>
       </w:hyperlink>
     </w:p>
-    <w:bookmarkEnd w:id="91"/>
-    <w:bookmarkStart w:id="92" w:name="ref-Henderson04"/>
+    <w:bookmarkEnd w:id="94"/>
+    <w:bookmarkStart w:id="95" w:name="ref-Henderson04"/>
     <w:p>
       <w:pPr>
         <w:pStyle w:val="Bibliography"/>
@@ -14543,8 +14679,8 @@
         <w:t xml:space="preserve">oint phosphate plant: An environmental analysis.</w:t>
       </w:r>
     </w:p>
-    <w:bookmarkEnd w:id="92"/>
-    <w:bookmarkStart w:id="93" w:name="ref-Hollander13"/>
+    <w:bookmarkEnd w:id="95"/>
+    <w:bookmarkStart w:id="96" w:name="ref-Hollander13"/>
     <w:p>
       <w:pPr>
         <w:pStyle w:val="Bibliography"/>
@@ -14553,8 +14689,8 @@
         <w:t xml:space="preserve">Hollander, M., Wolfe, D.A., Chicken, E., 2013. Nonparametric statistical methods. John Wiley &amp; Sons.</w:t>
       </w:r>
     </w:p>
-    <w:bookmarkEnd w:id="93"/>
-    <w:bookmarkStart w:id="94" w:name="ref-Holm79"/>
+    <w:bookmarkEnd w:id="96"/>
+    <w:bookmarkStart w:id="97" w:name="ref-Holm79"/>
     <w:p>
       <w:pPr>
         <w:pStyle w:val="Bibliography"/>
@@ -14563,8 +14699,8 @@
         <w:t xml:space="preserve">Holm, S., 1979. A simple sequentially rejective multiple test procedure. Scandinavian journal of statistics 65–70.</w:t>
       </w:r>
     </w:p>
-    <w:bookmarkEnd w:id="94"/>
-    <w:bookmarkStart w:id="96" w:name="ref-Howarth06"/>
+    <w:bookmarkEnd w:id="97"/>
+    <w:bookmarkStart w:id="99" w:name="ref-Howarth06"/>
     <w:p>
       <w:pPr>
         <w:pStyle w:val="Bibliography"/>
@@ -14572,7 +14708,7 @@
       <w:r>
         <w:t xml:space="preserve">Howarth, R.W., Marino, R., 2006. Nitrogen as the limiting nutrient for eutrophication in coastal marine ecosystems: Evolving views over three decades. Limnology and oceanography 51, 364–376. https://doi.org/</w:t>
       </w:r>
-      <w:hyperlink r:id="rId95">
+      <w:hyperlink r:id="rId98">
         <w:r>
           <w:rPr>
             <w:rStyle w:val="Hyperlink"/>
@@ -14581,8 +14717,8 @@
         </w:r>
       </w:hyperlink>
     </w:p>
-    <w:bookmarkEnd w:id="96"/>
-    <w:bookmarkStart w:id="97" w:name="ref-Hu03"/>
+    <w:bookmarkEnd w:id="99"/>
+    <w:bookmarkStart w:id="100" w:name="ref-Hu03"/>
     <w:p>
       <w:pPr>
         <w:pStyle w:val="Bibliography"/>
@@ -14624,8 +14760,8 @@
         <w:t xml:space="preserve">oint treated wastewater. University of South Florida, Institute for Marine Remote Sensing, St. Petersburg, Florida.</w:t>
       </w:r>
     </w:p>
-    <w:bookmarkEnd w:id="97"/>
-    <w:bookmarkStart w:id="99" w:name="ref-Hudson11"/>
+    <w:bookmarkEnd w:id="100"/>
+    <w:bookmarkStart w:id="102" w:name="ref-Hudson11"/>
     <w:p>
       <w:pPr>
         <w:pStyle w:val="Bibliography"/>
@@ -14636,7 +14772,7 @@
       <w:r>
         <w:t xml:space="preserve"> </w:t>
       </w:r>
-      <w:hyperlink r:id="rId98">
+      <w:hyperlink r:id="rId101">
         <w:r>
           <w:rPr>
             <w:rStyle w:val="Hyperlink"/>
@@ -14645,8 +14781,8 @@
         </w:r>
       </w:hyperlink>
     </w:p>
-    <w:bookmarkEnd w:id="99"/>
-    <w:bookmarkStart w:id="100" w:name="ref-Janicki96"/>
+    <w:bookmarkEnd w:id="102"/>
+    <w:bookmarkStart w:id="103" w:name="ref-Janicki96"/>
     <w:p>
       <w:pPr>
         <w:pStyle w:val="Bibliography"/>
@@ -14673,8 +14809,8 @@
         <w:t xml:space="preserve">ay estuary: An empirically based approach to setting management targets (No. 06-96). Tampa Bay National Estuary Program, St. Petersburg, Florida.</w:t>
       </w:r>
     </w:p>
-    <w:bookmarkEnd w:id="100"/>
-    <w:bookmarkStart w:id="101" w:name="ref-Janicki17"/>
+    <w:bookmarkEnd w:id="103"/>
+    <w:bookmarkStart w:id="104" w:name="ref-Janicki17"/>
     <w:p>
       <w:pPr>
         <w:pStyle w:val="Bibliography"/>
@@ -14710,8 +14846,8 @@
         <w:t xml:space="preserve">lorida: 2012-2016 (No. 04-17). Tampa Bay Estuary Program, St. Petersburg, Florida.</w:t>
       </w:r>
     </w:p>
-    <w:bookmarkEnd w:id="101"/>
-    <w:bookmarkStart w:id="102" w:name="ref-Janicki08"/>
+    <w:bookmarkEnd w:id="104"/>
+    <w:bookmarkStart w:id="105" w:name="ref-Janicki08"/>
     <w:p>
       <w:pPr>
         <w:pStyle w:val="Bibliography"/>
@@ -14720,8 +14856,8 @@
         <w:t xml:space="preserve">Janicki Environmental, Inc., 2008. Estimation of nitrogen loading from residential irrigation. Tampa Bay Estuary Program, St. Petersburg, Florida.</w:t>
       </w:r>
     </w:p>
-    <w:bookmarkEnd w:id="102"/>
-    <w:bookmarkStart w:id="103" w:name="ref-Kenworthy96"/>
+    <w:bookmarkEnd w:id="105"/>
+    <w:bookmarkStart w:id="106" w:name="ref-Kenworthy96"/>
     <w:p>
       <w:pPr>
         <w:pStyle w:val="Bibliography"/>
@@ -14762,8 +14898,8 @@
         <w:t xml:space="preserve">derived from the relationship between diffuse light attenuation and maximum depth distribution. Estuaries 19, 740–750.</w:t>
       </w:r>
     </w:p>
-    <w:bookmarkEnd w:id="103"/>
-    <w:bookmarkStart w:id="104" w:name="ref-Lee20"/>
+    <w:bookmarkEnd w:id="106"/>
+    <w:bookmarkStart w:id="107" w:name="ref-Lee20"/>
     <w:p>
       <w:pPr>
         <w:pStyle w:val="Bibliography"/>
@@ -14772,8 +14908,8 @@
         <w:t xml:space="preserve">Lee, L., 2020. NADA: Nondetects and data analysis for environmental data.</w:t>
       </w:r>
     </w:p>
-    <w:bookmarkEnd w:id="104"/>
-    <w:bookmarkStart w:id="106" w:name="ref-Le08"/>
+    <w:bookmarkEnd w:id="107"/>
+    <w:bookmarkStart w:id="109" w:name="ref-Le08"/>
     <w:p>
       <w:pPr>
         <w:pStyle w:val="Bibliography"/>
@@ -14793,7 +14929,7 @@
       <w:r>
         <w:t xml:space="preserve"> </w:t>
       </w:r>
-      <w:hyperlink r:id="rId105">
+      <w:hyperlink r:id="rId108">
         <w:r>
           <w:rPr>
             <w:rStyle w:val="Hyperlink"/>
@@ -14802,8 +14938,8 @@
         </w:r>
       </w:hyperlink>
     </w:p>
-    <w:bookmarkEnd w:id="106"/>
-    <w:bookmarkStart w:id="107" w:name="ref-Ohara17"/>
+    <w:bookmarkEnd w:id="109"/>
+    <w:bookmarkStart w:id="110" w:name="ref-Ohara17"/>
     <w:p>
       <w:pPr>
         <w:pStyle w:val="Bibliography"/>
@@ -14830,8 +14966,8 @@
         <w:t xml:space="preserve">ay (No. 10-17). Tampa Bay Estuary Program, St. Petersburg, Florida.</w:t>
       </w:r>
     </w:p>
-    <w:bookmarkEnd w:id="107"/>
-    <w:bookmarkStart w:id="109" w:name="ref-Nixon95"/>
+    <w:bookmarkEnd w:id="110"/>
+    <w:bookmarkStart w:id="112" w:name="ref-Nixon95"/>
     <w:p>
       <w:pPr>
         <w:pStyle w:val="Bibliography"/>
@@ -14842,7 +14978,7 @@
       <w:r>
         <w:t xml:space="preserve"> </w:t>
       </w:r>
-      <w:hyperlink r:id="rId108">
+      <w:hyperlink r:id="rId111">
         <w:r>
           <w:rPr>
             <w:rStyle w:val="Hyperlink"/>
@@ -14851,8 +14987,8 @@
         </w:r>
       </w:hyperlink>
     </w:p>
-    <w:bookmarkEnd w:id="109"/>
-    <w:bookmarkStart w:id="110" w:name="ref-Parker12"/>
+    <w:bookmarkEnd w:id="112"/>
+    <w:bookmarkStart w:id="113" w:name="ref-Parker12"/>
     <w:p>
       <w:pPr>
         <w:pStyle w:val="Bibliography"/>
@@ -14888,8 +15024,8 @@
         <w:t xml:space="preserve">stuary. Estuarine, Coastal, and Shelf Science 104, 91–101.</w:t>
       </w:r>
     </w:p>
-    <w:bookmarkEnd w:id="110"/>
-    <w:bookmarkStart w:id="112" w:name="ref-Pebesma18"/>
+    <w:bookmarkEnd w:id="113"/>
+    <w:bookmarkStart w:id="115" w:name="ref-Pebesma18"/>
     <w:p>
       <w:pPr>
         <w:pStyle w:val="Bibliography"/>
@@ -14921,7 +15057,7 @@
       <w:r>
         <w:t xml:space="preserve"> </w:t>
       </w:r>
-      <w:hyperlink r:id="rId111">
+      <w:hyperlink r:id="rId114">
         <w:r>
           <w:rPr>
             <w:rStyle w:val="Hyperlink"/>
@@ -14930,8 +15066,8 @@
         </w:r>
       </w:hyperlink>
     </w:p>
-    <w:bookmarkEnd w:id="112"/>
-    <w:bookmarkStart w:id="114" w:name="ref-Perez16"/>
+    <w:bookmarkEnd w:id="115"/>
+    <w:bookmarkStart w:id="117" w:name="ref-Perez16"/>
     <w:p>
       <w:pPr>
         <w:pStyle w:val="Bibliography"/>
@@ -14942,7 +15078,7 @@
       <w:r>
         <w:t xml:space="preserve"> </w:t>
       </w:r>
-      <w:hyperlink r:id="rId113">
+      <w:hyperlink r:id="rId116">
         <w:r>
           <w:rPr>
             <w:rStyle w:val="Hyperlink"/>
@@ -14951,8 +15087,8 @@
         </w:r>
       </w:hyperlink>
     </w:p>
-    <w:bookmarkEnd w:id="114"/>
-    <w:bookmarkStart w:id="116" w:name="ref-Perez10"/>
+    <w:bookmarkEnd w:id="117"/>
+    <w:bookmarkStart w:id="119" w:name="ref-Perez10"/>
     <w:p>
       <w:pPr>
         <w:pStyle w:val="Bibliography"/>
@@ -14978,7 +15114,7 @@
       <w:r>
         <w:t xml:space="preserve"> </w:t>
       </w:r>
-      <w:hyperlink r:id="rId115">
+      <w:hyperlink r:id="rId118">
         <w:r>
           <w:rPr>
             <w:rStyle w:val="Hyperlink"/>
@@ -14987,8 +15123,8 @@
         </w:r>
       </w:hyperlink>
     </w:p>
-    <w:bookmarkEnd w:id="116"/>
-    <w:bookmarkStart w:id="118" w:name="ref-Poor13"/>
+    <w:bookmarkEnd w:id="119"/>
+    <w:bookmarkStart w:id="121" w:name="ref-Poor13"/>
     <w:p>
       <w:pPr>
         <w:pStyle w:val="Bibliography"/>
@@ -15008,7 +15144,7 @@
       <w:r>
         <w:t xml:space="preserve"> </w:t>
       </w:r>
-      <w:hyperlink r:id="rId117">
+      <w:hyperlink r:id="rId120">
         <w:r>
           <w:rPr>
             <w:rStyle w:val="Hyperlink"/>
@@ -15017,8 +15153,8 @@
         </w:r>
       </w:hyperlink>
     </w:p>
-    <w:bookmarkEnd w:id="118"/>
-    <w:bookmarkStart w:id="119" w:name="ref-RCT20"/>
+    <w:bookmarkEnd w:id="121"/>
+    <w:bookmarkStart w:id="122" w:name="ref-RCT20"/>
     <w:p>
       <w:pPr>
         <w:pStyle w:val="Bibliography"/>
@@ -15027,8 +15163,8 @@
         <w:t xml:space="preserve">R Core Team, 2020. R: A language and environment for statistical computing, v4.0.3. R Foundation for Statistical Computing, Vienna, Austria.</w:t>
       </w:r>
     </w:p>
-    <w:bookmarkEnd w:id="119"/>
-    <w:bookmarkStart w:id="121" w:name="ref-Sanders13"/>
+    <w:bookmarkEnd w:id="122"/>
+    <w:bookmarkStart w:id="124" w:name="ref-Sanders13"/>
     <w:p>
       <w:pPr>
         <w:pStyle w:val="Bibliography"/>
@@ -15039,7 +15175,7 @@
       <w:r>
         <w:t xml:space="preserve"> </w:t>
       </w:r>
-      <w:hyperlink r:id="rId120">
+      <w:hyperlink r:id="rId123">
         <w:r>
           <w:rPr>
             <w:rStyle w:val="Hyperlink"/>
@@ -15048,8 +15184,8 @@
         </w:r>
       </w:hyperlink>
     </w:p>
-    <w:bookmarkEnd w:id="121"/>
-    <w:bookmarkStart w:id="123" w:name="ref-Schrandt21"/>
+    <w:bookmarkEnd w:id="124"/>
+    <w:bookmarkStart w:id="126" w:name="ref-Schrandt21"/>
     <w:p>
       <w:pPr>
         <w:pStyle w:val="Bibliography"/>
@@ -15075,7 +15211,7 @@
       <w:r>
         <w:t xml:space="preserve">exico estuary. Ecological Indicators 123, 107310. https://doi.org/</w:t>
       </w:r>
-      <w:hyperlink r:id="rId122">
+      <w:hyperlink r:id="rId125">
         <w:r>
           <w:rPr>
             <w:rStyle w:val="Hyperlink"/>
@@ -15084,8 +15220,8 @@
         </w:r>
       </w:hyperlink>
     </w:p>
-    <w:bookmarkEnd w:id="123"/>
-    <w:bookmarkStart w:id="125" w:name="ref-Sherwood14"/>
+    <w:bookmarkEnd w:id="126"/>
+    <w:bookmarkStart w:id="128" w:name="ref-Sherwood14"/>
     <w:p>
       <w:pPr>
         <w:pStyle w:val="Bibliography"/>
@@ -15114,7 +15250,7 @@
       <w:r>
         <w:t xml:space="preserve"> </w:t>
       </w:r>
-      <w:hyperlink r:id="rId124">
+      <w:hyperlink r:id="rId127">
         <w:r>
           <w:rPr>
             <w:rStyle w:val="Hyperlink"/>
@@ -15123,8 +15259,8 @@
         </w:r>
       </w:hyperlink>
     </w:p>
-    <w:bookmarkEnd w:id="125"/>
-    <w:bookmarkStart w:id="127" w:name="ref-Sherwood17"/>
+    <w:bookmarkEnd w:id="128"/>
+    <w:bookmarkStart w:id="130" w:name="ref-Sherwood17"/>
     <w:p>
       <w:pPr>
         <w:pStyle w:val="Bibliography"/>
@@ -15144,7 +15280,7 @@
       <w:r>
         <w:t xml:space="preserve"> </w:t>
       </w:r>
-      <w:hyperlink r:id="rId126">
+      <w:hyperlink r:id="rId129">
         <w:r>
           <w:rPr>
             <w:rStyle w:val="Hyperlink"/>
@@ -15153,8 +15289,8 @@
         </w:r>
       </w:hyperlink>
     </w:p>
-    <w:bookmarkEnd w:id="127"/>
-    <w:bookmarkStart w:id="128" w:name="ref-Switzer11"/>
+    <w:bookmarkEnd w:id="130"/>
+    <w:bookmarkStart w:id="131" w:name="ref-Switzer11"/>
     <w:p>
       <w:pPr>
         <w:pStyle w:val="Bibliography"/>
@@ -15163,8 +15299,8 @@
         <w:t xml:space="preserve">Switzer, T.S., Tyler-Jedlund, A.J., Rogers, K.R., Grier, H., McMichael Jr, R.H., Fox, S., 2011. Response of estuarine nekton to the regulated discharge of treated phosphate-production process water. Florida Fish; Wildlife Conservation Commission, Fish; Wildlife Research Institute, St. Petersburg, Florida.</w:t>
       </w:r>
     </w:p>
-    <w:bookmarkEnd w:id="128"/>
-    <w:bookmarkStart w:id="129" w:name="ref-tbep03a10"/>
+    <w:bookmarkEnd w:id="131"/>
+    <w:bookmarkStart w:id="132" w:name="ref-tbep03a10"/>
     <w:p>
       <w:pPr>
         <w:pStyle w:val="Bibliography"/>
@@ -15185,8 +15321,8 @@
         <w:t xml:space="preserve">(No. 03a-10). Tampa Bay Estuary Program, St. Petersburg, Florida.</w:t>
       </w:r>
     </w:p>
-    <w:bookmarkEnd w:id="129"/>
-    <w:bookmarkStart w:id="131" w:name="ref-Tayibi09"/>
+    <w:bookmarkEnd w:id="132"/>
+    <w:bookmarkStart w:id="134" w:name="ref-Tayibi09"/>
     <w:p>
       <w:pPr>
         <w:pStyle w:val="Bibliography"/>
@@ -15197,7 +15333,7 @@
       <w:r>
         <w:t xml:space="preserve"> </w:t>
       </w:r>
-      <w:hyperlink r:id="rId130">
+      <w:hyperlink r:id="rId133">
         <w:r>
           <w:rPr>
             <w:rStyle w:val="Hyperlink"/>
@@ -15206,79 +15342,16 @@
         </w:r>
       </w:hyperlink>
     </w:p>
-    <w:bookmarkEnd w:id="131"/>
-    <w:bookmarkStart w:id="133" w:name="ref-Tomasko20"/>
+    <w:bookmarkEnd w:id="134"/>
+    <w:bookmarkStart w:id="136" w:name="ref-Valiela97"/>
     <w:p>
       <w:pPr>
         <w:pStyle w:val="Bibliography"/>
       </w:pPr>
       <w:r>
-        <w:t xml:space="preserve">Tomasko, D., Alderson, M., Burnes, R., Hecker, J., Iadevaia, N., Leverone, J., Raulerson, G., Sherwood, E., 2020. The effects of</w:t>
-      </w:r>
-      <w:r>
-        <w:t xml:space="preserve"> </w:t>
-      </w:r>
-      <w:r>
-        <w:t xml:space="preserve">H</w:t>
-      </w:r>
-      <w:r>
-        <w:t xml:space="preserve">urricane</w:t>
-      </w:r>
-      <w:r>
-        <w:t xml:space="preserve"> </w:t>
-      </w:r>
-      <w:r>
-        <w:t xml:space="preserve">I</w:t>
-      </w:r>
-      <w:r>
-        <w:t xml:space="preserve">rma on seagrass meadows in previously eutrophic estuaries in</w:t>
-      </w:r>
-      <w:r>
-        <w:t xml:space="preserve"> </w:t>
-      </w:r>
-      <w:r>
-        <w:t xml:space="preserve">S</w:t>
-      </w:r>
-      <w:r>
-        <w:t xml:space="preserve">outhwest</w:t>
-      </w:r>
-      <w:r>
-        <w:t xml:space="preserve"> </w:t>
-      </w:r>
-      <w:r>
-        <w:t xml:space="preserve">F</w:t>
-      </w:r>
-      <w:r>
-        <w:t xml:space="preserve">lorida (</w:t>
-      </w:r>
-      <w:r>
-        <w:t xml:space="preserve">USA</w:t>
-      </w:r>
-      <w:r>
-        <w:t xml:space="preserve">). Marine Pollution Bulletin 156, 111247.</w:t>
-      </w:r>
-      <w:r>
-        <w:t xml:space="preserve"> </w:t>
-      </w:r>
-      <w:hyperlink r:id="rId132">
-        <w:r>
-          <w:rPr>
-            <w:rStyle w:val="Hyperlink"/>
-          </w:rPr>
-          <w:t xml:space="preserve">https://doi.org/10.1016/j.marpolbul.2020.111247</w:t>
-        </w:r>
-      </w:hyperlink>
-    </w:p>
-    <w:bookmarkEnd w:id="133"/>
-    <w:bookmarkStart w:id="135" w:name="ref-Valiela97"/>
-    <w:p>
-      <w:pPr>
-        <w:pStyle w:val="Bibliography"/>
-      </w:pPr>
-      <w:r>
         <w:t xml:space="preserve">Valiela, I., McClelland, J., Hauxwell, J., Behr, P.J., Hersh, D., Foreman, K., 1997. Macroalgal blooms in shallow estuaries: Controls and ecophysiological and ecosystem consequences. Limnology and oceanography 42, 1105–1118. https://doi.org/</w:t>
       </w:r>
-      <w:hyperlink r:id="rId134">
+      <w:hyperlink r:id="rId135">
         <w:r>
           <w:rPr>
             <w:rStyle w:val="Hyperlink"/>
@@ -15287,8 +15360,8 @@
         </w:r>
       </w:hyperlink>
     </w:p>
-    <w:bookmarkEnd w:id="135"/>
-    <w:bookmarkStart w:id="136" w:name="ref-tbep0106"/>
+    <w:bookmarkEnd w:id="136"/>
+    <w:bookmarkStart w:id="137" w:name="ref-tbep0106"/>
     <w:p>
       <w:pPr>
         <w:pStyle w:val="Bibliography"/>
@@ -15315,8 +15388,8 @@
         <w:t xml:space="preserve">ay estuary (No. 01-06). Tampa Bay Estuary Program, St. Petersburg, Florida.</w:t>
       </w:r>
     </w:p>
-    <w:bookmarkEnd w:id="136"/>
-    <w:bookmarkStart w:id="138" w:name="ref-Wickham19"/>
+    <w:bookmarkEnd w:id="137"/>
+    <w:bookmarkStart w:id="139" w:name="ref-Wickham19"/>
     <w:p>
       <w:pPr>
         <w:pStyle w:val="Bibliography"/>
@@ -15336,7 +15409,7 @@
       <w:r>
         <w:t xml:space="preserve"> </w:t>
       </w:r>
-      <w:hyperlink r:id="rId137">
+      <w:hyperlink r:id="rId138">
         <w:r>
           <w:rPr>
             <w:rStyle w:val="Hyperlink"/>
@@ -15345,9 +15418,9 @@
         </w:r>
       </w:hyperlink>
     </w:p>
-    <w:bookmarkEnd w:id="138"/>
     <w:bookmarkEnd w:id="139"/>
     <w:bookmarkEnd w:id="140"/>
+    <w:bookmarkEnd w:id="141"/>
     <w:sectPr>
       <w:footerReference w:type="default" r:id="rId9"/>
       <w:pgSz w:w="12240" w:h="15840"/>
@@ -16001,82 +16074,6 @@
       </w:pPr>
     </w:lvl>
   </w:abstractNum>
-  <w:abstractNum w:abstractNumId="991">
-    <w:nsid w:val="ea454b4c"/>
-    <w:multiLevelType w:val="multilevel"/>
-    <w:lvl w:ilvl="0">
-      <w:numFmt w:val="bullet"/>
-      <w:lvlText w:val="•"/>
-      <w:lvlJc w:val="left"/>
-      <w:pPr>
-        <w:ind w:left="720" w:hanging="480"/>
-      </w:pPr>
-    </w:lvl>
-    <w:lvl w:ilvl="1">
-      <w:numFmt w:val="bullet"/>
-      <w:lvlText w:val="–"/>
-      <w:lvlJc w:val="left"/>
-      <w:pPr>
-        <w:ind w:left="1440" w:hanging="480"/>
-      </w:pPr>
-    </w:lvl>
-    <w:lvl w:ilvl="2">
-      <w:numFmt w:val="bullet"/>
-      <w:lvlText w:val="•"/>
-      <w:lvlJc w:val="left"/>
-      <w:pPr>
-        <w:ind w:left="2160" w:hanging="480"/>
-      </w:pPr>
-    </w:lvl>
-    <w:lvl w:ilvl="3">
-      <w:numFmt w:val="bullet"/>
-      <w:lvlText w:val="–"/>
-      <w:lvlJc w:val="left"/>
-      <w:pPr>
-        <w:ind w:left="2880" w:hanging="480"/>
-      </w:pPr>
-    </w:lvl>
-    <w:lvl w:ilvl="4">
-      <w:numFmt w:val="bullet"/>
-      <w:lvlText w:val="•"/>
-      <w:lvlJc w:val="left"/>
-      <w:pPr>
-        <w:ind w:left="3600" w:hanging="480"/>
-      </w:pPr>
-    </w:lvl>
-    <w:lvl w:ilvl="5">
-      <w:numFmt w:val="bullet"/>
-      <w:lvlText w:val="–"/>
-      <w:lvlJc w:val="left"/>
-      <w:pPr>
-        <w:ind w:left="4320" w:hanging="480"/>
-      </w:pPr>
-    </w:lvl>
-    <w:lvl w:ilvl="6">
-      <w:numFmt w:val="bullet"/>
-      <w:lvlText w:val="•"/>
-      <w:lvlJc w:val="left"/>
-      <w:pPr>
-        <w:ind w:left="5040" w:hanging="480"/>
-      </w:pPr>
-    </w:lvl>
-    <w:lvl w:ilvl="7">
-      <w:numFmt w:val="bullet"/>
-      <w:lvlText w:val="–"/>
-      <w:lvlJc w:val="left"/>
-      <w:pPr>
-        <w:ind w:left="5760" w:hanging="480"/>
-      </w:pPr>
-    </w:lvl>
-    <w:lvl w:ilvl="8">
-      <w:numFmt w:val="bullet"/>
-      <w:lvlText w:val="•"/>
-      <w:lvlJc w:val="left"/>
-      <w:pPr>
-        <w:ind w:left="6480" w:hanging="480"/>
-      </w:pPr>
-    </w:lvl>
-  </w:abstractNum>
   <w:num w:numId="1">
     <w:abstractNumId w:val="1"/>
   </w:num>
@@ -16118,9 +16115,6 @@
   </w:num>
   <w:num w:numId="1000">
     <w:abstractNumId w:val="990"/>
-  </w:num>
-  <w:num w:numId="1001">
-    <w:abstractNumId w:val="991"/>
   </w:num>
 </w:numbering>
 </file>

</xml_diff>

<commit_message>
edit all to keep data from april to july only
</commit_message>
<xml_diff>
--- a/manu-draft.docx
+++ b/manu-draft.docx
@@ -479,7 +479,7 @@
         <w:pStyle w:val="FirstParagraph"/>
       </w:pPr>
       <w:r>
-        <w:t xml:space="preserve">Last manuscript build 2021-09-04 11:49:25</w:t>
+        <w:t xml:space="preserve">Last manuscript build 2021-09-12 16:07:09</w:t>
       </w:r>
     </w:p>
     <w:bookmarkStart w:id="32" w:name="abstract"/>
@@ -2109,7 +2109,7 @@
         <w:t xml:space="preserve"> </w:t>
       </w:r>
       <w:r>
-        <w:t xml:space="preserve">to account for observations below detection limits were used for all summary statistics. This comparison was made to ensure that the response data were evaluated relative to stations that were spatially relevant (e.g., long-term conditions in Terra Ceia Bay are not the same as those in middle Tampa Bay) and seasonally-specific (e.g., historical conditions in April are not the same as historical conditions in August). Spatial matching of each response monitoring station relative to the long-term monitoring stations was accomplished using the</w:t>
+        <w:t xml:space="preserve">to account for observations below detection limits were used for all summary statistics. This comparison was made to ensure that the response data were evaluated relative to stations that were spatially relevant (e.g., long-term conditions in Terra Ceia Bay are not the same as those in middle Tampa Bay) and seasonally-specific (e.g., historical conditions in April are not the same as historical conditions in July). Spatial matching of each response monitoring station relative to the long-term monitoring stations was accomplished using the</w:t>
       </w:r>
       <w:r>
         <w:t xml:space="preserve"> </w:t>
@@ -2428,7 +2428,7 @@
         <w:t xml:space="preserve"> </w:t>
       </w:r>
       <w:r>
-        <w:t xml:space="preserve">was used to plot the results. For statistical tests using water quality data, only the monitoring results from FDEP were used for analysis given the consistency of sample location and collection date compared to the remainder of the data obtained from other partners. Secchi observations that were visually identified on the bottom (14 observations of 343 in the FDEP data) were removed from analysis because these are right-censored data, whereas all other non-detects were left-censored and can be evaluated with methods described below. Differences in observations between months for water quality, seagrass, and macroalgae within each area (Figure</w:t>
+        <w:t xml:space="preserve">was used to plot the results. For statistical tests using water quality data, only the monitoring results from FDEP were used for analysis given the consistency of sample location and collection date compared to the remainder of the data obtained from other partners. Secchi observations that were visually identified on the bottom (8 observations of 323 in the FDEP data) were removed from analysis because these are right-censored data, whereas all other non-detects were left-censored and can be evaluated with methods described below. Differences in observations between months for water quality, seagrass, and macroalgae within each area (Figure</w:t>
       </w:r>
       <w:r>
         <w:t xml:space="preserve"> </w:t>
@@ -2684,7 +2684,7 @@
         <w:pStyle w:val="FirstParagraph"/>
       </w:pPr>
       <w:r>
-        <w:t xml:space="preserve">From April to August 2021, 7051 samples were collected for chl-a, dissolved oxygen, total nitrogen, total phosphorus, total ammonia nitrogen, nitrate/nitrite, pH, salinity, secchi depth, and temperature (Table</w:t>
+        <w:t xml:space="preserve">From April through July 2021, 6762 samples were collected for chl-a, dissolved oxygen, total nitrogen, total phosphorus, total ammonia nitrogen, nitrate/nitrite, pH, salinity, secchi depth, and temperature (Table</w:t>
       </w:r>
       <w:r>
         <w:t xml:space="preserve"> </w:t>
@@ -2693,7 +2693,7 @@
         <w:t xml:space="preserve">2</w:t>
       </w:r>
       <w:r>
-        <w:t xml:space="preserve">). Of these samples, 8.5% were outside of the normal range defined by the long-term monthly monitoring data for the baseline period from 2006 to 2020 (below for Secchi depth, above for all others). The percent of observations outside of the normal range varied by location and parameter. For chl-a, 54% of the observations were above the normal range for area 1, whereas only 8% and 24% were above for areas 2 and 3, respectively. Total nitrogen concentrations were above the normal range for 39% of observations in area 1, whereas concentrations were above for 24% of observations in area 2 and 24% in area 3. Secchi observations for the period of observation were below the normal range for 36% of observations in area 1 and for 21% and 36% of observations in areas 2 and 3. Notable differences were also observed for dissolved oxygen (e.g., 54% were above in area 1, 45% in area 2). Physical parameters (salinity, temperature) were generally within range over the five month period. Inorganic nitrogen (ammonia, nitrate/nitrite) was generally within range, although initial time series showed much higher concentrations for ammonia in April near area 1, similar to the effluent measurements in Table</w:t>
+        <w:t xml:space="preserve">). Of these samples, 9.2% were outside of the normal range defined by the long-term monthly monitoring data for the baseline period from 2006 to 2020 (below for Secchi depth, above for all others). The percent of observations outside of the normal range varied by location and parameter. For chl-a, 55% of the observations were above the normal range for area 1, whereas only 8% and 24% were above for areas 2 and 3, respectively. Total nitrogen concentrations were above the normal range for 39% of observations in area 1, whereas concentrations were above for 22% of observations in area 2 and 24% in area 3. Secchi observations for the period of observation were below the normal range for 37% of observations in area 1 and for 21% and 38% of observations in areas 2 and 3. Notable differences were also observed for dissolved oxygen (e.g., 56% were above in area 1, 47% in area 2). Physical parameters (salinity, temperature) were generally within range over the five month period. Inorganic nitrogen (ammonia, nitrate/nitrite) was generally within range, although initial time series showed much higher concentrations for ammonia in April near area 1, similar to the effluent measurements in Table</w:t>
       </w:r>
       <w:r>
         <w:t xml:space="preserve"> </w:t>
@@ -2728,7 +2728,7 @@
         <w:t xml:space="preserve">4</w:t>
       </w:r>
       <w:r>
-        <w:t xml:space="preserve">). For area 1, total nitrogen and chlorophyll concentrations were frequently above normal ranges beginning the week of April 4th and lasting through the month. Concentrations remained similar to baseline conditions until June and July when median values were often above the baseline range. Secchi observations in area 1 were below baseline ranges in April and June. Observations in areas 2 and 3 were more often within the normal range, with some exceptions for total nitrogen and chl-a in area 3 during weeks of May, June, and July. Statistical comparisons between months for total nitrogen, chl-a, and secchi depth (Table</w:t>
+        <w:t xml:space="preserve">). For area 1, total nitrogen and chlorophyll concentrations were frequently above normal ranges beginning the week of April 4th and lasting through the month. Concentrations remained similar to baseline conditions until June and July when median values were often above the baseline range. Secchi observations in area 1 were below baseline ranges in April and July. Observations in areas 2 and 3 were more often within the normal range, with some exceptions for total nitrogen and chl-a in area 3 during weeks of May, June, and July. Statistical comparisons between months for total nitrogen, chl-a, and secchi depth (Table</w:t>
       </w:r>
       <w:r>
         <w:t xml:space="preserve"> </w:t>
@@ -2789,7 +2789,7 @@
         <w:pStyle w:val="FirstParagraph"/>
       </w:pPr>
       <w:r>
-        <w:t xml:space="preserve">A total of 38 transects were sampled for seagrasses and macroalgae from April to August, each visited on average 1.6 times per month. Turtle grass (</w:t>
+        <w:t xml:space="preserve">A total of 38 transects were sampled for seagrasses and macroalgae from April through July, each visited on average 1.8 times per month. Turtle grass (</w:t>
       </w:r>
       <w:r>
         <w:rPr>
@@ -2799,7 +2799,7 @@
         <w:t xml:space="preserve">T. testudinum</w:t>
       </w:r>
       <w:r>
-        <w:t xml:space="preserve">) was the dominant seagrass species with frequency occurrence of 51.1% across all locations and sample dates. Manatee grass (</w:t>
+        <w:t xml:space="preserve">) was the dominant seagrass species with frequency occurrence of 51.5% across all locations and sample dates. Manatee grass (</w:t>
       </w:r>
       <w:r>
         <w:rPr>
@@ -2819,7 +2819,7 @@
         <w:t xml:space="preserve">H. wrightii</w:t>
       </w:r>
       <w:r>
-        <w:t xml:space="preserve">) had similar coverage across all transects, with frequency occurrences of 32.3% and 30.8%, respectively. Widgeon grass (</w:t>
+        <w:t xml:space="preserve">) had similar coverage across all transects, with frequency occurrences of 32% and 31.4%, respectively. Widgeon grass (</w:t>
       </w:r>
       <w:r>
         <w:rPr>
@@ -2875,7 +2875,7 @@
         <w:t xml:space="preserve">)</w:t>
       </w:r>
       <w:r>
-        <w:t xml:space="preserve">. At the baywide scale, shoal grass is the dominant species, whereas turtle grass is more common in euhaline waters closer to the Gulf. Macroalgae observed along the transects also varied in coverage, with red macroalgae groups having the highest frequency occurrence of 59.8%. Common taxa in the red group included</w:t>
+        <w:t xml:space="preserve">. At the baywide scale, shoal grass is the dominant species, whereas turtle grass is more common in euhaline waters closer to the Gulf. Macroalgae observed along the transects also varied in coverage, with red macroalgae groups having the highest frequency occurrence of 60.3%. Common taxa in the red group included</w:t>
       </w:r>
       <w:r>
         <w:t xml:space="preserve"> </w:t>
@@ -2904,7 +2904,7 @@
         <w:t xml:space="preserve">Acanthophora sp.</w:t>
       </w:r>
       <w:r>
-        <w:t xml:space="preserve">. Green and cyanobacteria macroalgae were less common, with frequency occurrences of 5.9% and 14.7%. Common taxa in the green group included</w:t>
+        <w:t xml:space="preserve">. Green and cyanobacteria macroalgae were less common, with frequency occurrences of 5.5% and 15.3%. Common taxa in the green group included</w:t>
       </w:r>
       <w:r>
         <w:t xml:space="preserve"> </w:t>
@@ -2982,7 +2982,7 @@
         <w:t xml:space="preserve">5</w:t>
       </w:r>
       <w:r>
-        <w:t xml:space="preserve">. Transect S3T6 is located less than one kilometer to the north of Port Manatee. The site is dominated by manatee grass that was observed at nearly all of the sample points along the transect at varying coverages. Overall abundunce of seagrass did not change dramatically from April 22nd to August 9th. However, macroalgal abundances changed over the course of sampling similar to many of the other transects sampled during the study. Red macroalgae were present in high abundances from April to May.</w:t>
+        <w:t xml:space="preserve">. Transect S3T6 is located less than one kilometer to the north of Port Manatee. The site is dominated by manatee grass that was observed at nearly all of the sample points along the transect at varying coverages. Overall abundunce of seagrass did not change dramatically from April 22nd through July. However, macroalgal abundances changed over the course of sampling similar to many of the other transects sampled during the study. Red macroalgae were present in high abundances from April to May.</w:t>
       </w:r>
       <w:r>
         <w:t xml:space="preserve"> </w:t>
@@ -3014,7 +3014,7 @@
         <w:t xml:space="preserve"> </w:t>
       </w:r>
       <w:r>
-        <w:t xml:space="preserve">peristed through June and July, but not was observed after July 20th. Green macroalgae taxa were first observed in July, although at generally low abundances. By August, macroalgae abundances were low. Trends in macroalgae somewhat followed seasonal patterns observed baywide with red macroalgae transitioning to green macroalgae. However, overall macroalgae trends, including June dominance of cyanobacteria was observed at nearly all transects that suggests a broader impact from wastewater discharge at Piney Point.</w:t>
+        <w:t xml:space="preserve">persisted through June and July, but not was observed after July 20th. Green macroalgae taxa were first observed in July, although at generally low abundances. Trends in macroalgae somewhat followed seasonal patterns observed baywide with red macroalgae transitioning to green macroalgae. However, overall macroalgae trends, including June dominance of cyanobacteria was observed at nearly all transects that suggests a broader impact from wastewater discharge at Piney Point.</w:t>
       </w:r>
     </w:p>
     <w:p>
@@ -3041,7 +3041,7 @@
         <w:t xml:space="preserve">H. wrightii</w:t>
       </w:r>
       <w:r>
-        <w:t xml:space="preserve">) was observed (April frequency occurrence of 35.4%, August frequency occurrence of 14.6%). A similar decline in coverage of shoal grass was also observed in area 3 (April frequency occurrence of 44%, July frequency occurrence of 17.4%). Frequency occurrence of manatee grass (</w:t>
+        <w:t xml:space="preserve">) was observed (April frequency occurrence of 35.4%, July frequency occurrence of 27.3%). A similar decline in coverage of shoal grass was also observed in area 3 (April frequency occurrence of 44%, July frequency occurrence of 17.4%). Frequency occurrence of manatee grass (</w:t>
       </w:r>
       <w:r>
         <w:rPr>
@@ -3051,7 +3051,7 @@
         <w:t xml:space="preserve">S. syringodium</w:t>
       </w:r>
       <w:r>
-        <w:t xml:space="preserve">) also declined slightly from April to July in area 3 (April frequency occurrence of 35.7%, August frequency occurrence of 13%). Changes in macroalgae frequency occurrence were much more pronounced than for seagrasses across months and by area. Red macroalgae was the dominant group across all months and areas, with the highest frequency occurrences observed in April (80.9% in area 1, 95.2% in area 3). Cyanobacteria frequency occurrence peaked in June, with greater coverage in area 3 (47.5%) compared to area 1 (29.7%). Green macroalgae had the second lowest frequency occurrence, with the highest coverage of 16.7% observed in August in area 1. Brown macroalgae was only observed at one transect.</w:t>
+        <w:t xml:space="preserve">) also declined slightly from April to July in area 3 (April frequency occurrence of 35.7%, July frequency occurrence of 13%). Changes in macroalgae frequency occurrence were much more pronounced than for seagrasses across months and by area. Red macroalgae was the dominant group across all months and areas, with the highest frequency occurrences observed in April (80.9% in area 1, 95.2% in area 3). Cyanobacteria frequency occurrence peaked in June, with greater coverage in area 3 (47.5%) compared to area 1 (29.7%). Green macroalgae had the second lowest frequency occurrence, followed by Brown macroalgae that was only observed at one transect.</w:t>
       </w:r>
     </w:p>
     <w:p>
@@ -3186,7 +3186,7 @@
         <w:t xml:space="preserve">7</w:t>
       </w:r>
       <w:r>
-        <w:t xml:space="preserve">). The first principal component axis explained 28% of the variation among all variables, whereas the second and third axes explained 23% and 14 of the remaining variation. For the water quality variables, the first principal component axis had strong, positive loadings for dissolved oxygen and strong negative loadings for total nitrogen, chl-a, and temperature. For macroalgae, the first axis had positive loadings with frequency occurrence of red and green macroalgae. For seagrasses, turtle grass (</w:t>
+        <w:t xml:space="preserve">). The first principal component axis explained 31% of the variation among all variables, whereas the second and third axes explained 23% and 14 of the remaining variation. For the water quality variables, the first principal component axis had strong, positive loadings for dissolved oxygen and secchi depth and strong negative loadings for total nitrogen, chl-a, and temperature. For macroalgae, the first axis had positive loadings with frequency occurrence of red and green macroalgae. For seagrasses, turtle grass (</w:t>
       </w:r>
       <w:r>
         <w:rPr>
@@ -3196,7 +3196,7 @@
         <w:t xml:space="preserve">T. testudinum</w:t>
       </w:r>
       <w:r>
-        <w:t xml:space="preserve">) had a strong positive loading with axis 1. The second principal component axis had strong positive loadings for secchi depth, total phosphorus, and ammonia and negative loadings for salinity and cyanobacteria macroalgae. The third axis showed a strong positive loading with shoal grass (</w:t>
+        <w:t xml:space="preserve">) had a strong positive loading with axis 1. The second principal component axis had strong positive loadings for secchi depth, total phosphorus, and ammonia and negative loadings for salinity and cyanobacteria macroalgae. The third axis showed a strong negative loading with shoal grass (</w:t>
       </w:r>
       <w:r>
         <w:rPr>
@@ -3206,7 +3206,7 @@
         <w:t xml:space="preserve">H. wrightii</w:t>
       </w:r>
       <w:r>
-        <w:t xml:space="preserve">) and negative association with manatee grass (</w:t>
+        <w:t xml:space="preserve">) and positive loading with manatee grass (</w:t>
       </w:r>
       <w:r>
         <w:rPr>
@@ -3253,10 +3253,7 @@
         <w:t xml:space="preserve"> </w:t>
       </w:r>
       <w:r>
-        <w:t xml:space="preserve">for all, except</w:t>
-      </w:r>
-      <w:r>
-        <w:t xml:space="preserve"> </w:t>
+        <w:t xml:space="preserve">for all) and negatively correlated with secchi depth (</w:t>
       </w:r>
       <m:oMath>
         <m:r>
@@ -3273,10 +3270,27 @@
         </m:r>
       </m:oMath>
       <w:r>
-        <w:t xml:space="preserve"> </w:t>
-      </w:r>
-      <w:r>
-        <w:t xml:space="preserve">for pH) and negatively correlated with secchi depth (</w:t>
+        <w:t xml:space="preserve">). Total nitrogen was positively correlated with total phosphorus, temperature, and ammonia (</w:t>
+      </w:r>
+      <m:oMath>
+        <m:r>
+          <m:t>p</m:t>
+        </m:r>
+        <m:r>
+          <m:rPr>
+            <m:sty m:val="p"/>
+          </m:rPr>
+          <m:t>&lt;</m:t>
+        </m:r>
+        <m:r>
+          <m:t>0.005</m:t>
+        </m:r>
+      </m:oMath>
+      <w:r>
+        <w:t xml:space="preserve">, except</w:t>
+      </w:r>
+      <w:r>
+        <w:t xml:space="preserve"> </w:t>
       </w:r>
       <m:oMath>
         <m:r>
@@ -3293,7 +3307,10 @@
         </m:r>
       </m:oMath>
       <w:r>
-        <w:t xml:space="preserve">). Total nitrogen was positively correlated with total phosphorus, temperature, and ammonia (</w:t>
+        <w:t xml:space="preserve"> </w:t>
+      </w:r>
+      <w:r>
+        <w:t xml:space="preserve">for temperature) and negatively correlated with secchi (</w:t>
       </w:r>
       <m:oMath>
         <m:r>
@@ -3310,7 +3327,7 @@
         </m:r>
       </m:oMath>
       <w:r>
-        <w:t xml:space="preserve">) and negatively correlated with salinity and secchi (</w:t>
+        <w:t xml:space="preserve">). Among the macroalgae, green and red groups were positively correlated (</w:t>
       </w:r>
       <m:oMath>
         <m:r>
@@ -3327,7 +3344,41 @@
         </m:r>
       </m:oMath>
       <w:r>
-        <w:t xml:space="preserve">). Among the macroalgae, green and red groups were positively correlated (</w:t>
+        <w:t xml:space="preserve">), whereas red macroalgae was negatively correlated with cyanobacteria (</w:t>
+      </w:r>
+      <m:oMath>
+        <m:r>
+          <m:t>p</m:t>
+        </m:r>
+        <m:r>
+          <m:rPr>
+            <m:sty m:val="p"/>
+          </m:rPr>
+          <m:t>&lt;</m:t>
+        </m:r>
+        <m:r>
+          <m:t>0.005</m:t>
+        </m:r>
+      </m:oMath>
+      <w:r>
+        <w:t xml:space="preserve">). Among the seagrasses, manatee grass was negatively correlated with shoal grass and turtle grass (</w:t>
+      </w:r>
+      <m:oMath>
+        <m:r>
+          <m:t>p</m:t>
+        </m:r>
+        <m:r>
+          <m:rPr>
+            <m:sty m:val="p"/>
+          </m:rPr>
+          <m:t>&lt;</m:t>
+        </m:r>
+        <m:r>
+          <m:t>0.005</m:t>
+        </m:r>
+      </m:oMath>
+      <w:r>
+        <w:t xml:space="preserve">). Several notable correlations were also observed between water quality, macroalgae, and seagrass. Chlorophyll-a was negatively correlated with red and green macroalgae (</w:t>
       </w:r>
       <m:oMath>
         <m:r>
@@ -3344,7 +3395,41 @@
         </m:r>
       </m:oMath>
       <w:r>
-        <w:t xml:space="preserve">), whereas both were negatively correlated with cyanobacteria (</w:t>
+        <w:t xml:space="preserve">), whereas secchi depth was positively correlated with both (</w:t>
+      </w:r>
+      <m:oMath>
+        <m:r>
+          <m:t>p</m:t>
+        </m:r>
+        <m:r>
+          <m:rPr>
+            <m:sty m:val="p"/>
+          </m:rPr>
+          <m:t>&lt;</m:t>
+        </m:r>
+        <m:r>
+          <m:t>0.05</m:t>
+        </m:r>
+      </m:oMath>
+      <w:r>
+        <w:t xml:space="preserve">) and negatively correlated with cyanobacteria (</w:t>
+      </w:r>
+      <m:oMath>
+        <m:r>
+          <m:t>p</m:t>
+        </m:r>
+        <m:r>
+          <m:rPr>
+            <m:sty m:val="p"/>
+          </m:rPr>
+          <m:t>&lt;</m:t>
+        </m:r>
+        <m:r>
+          <m:t>0.05</m:t>
+        </m:r>
+      </m:oMath>
+      <w:r>
+        <w:t xml:space="preserve">). For water quality and seagrass, chl-a, total nitrogen, and total phosphorus were negatively correlated to turtle grass (</w:t>
       </w:r>
       <m:oMath>
         <m:r>
@@ -3364,7 +3449,7 @@
         <w:t xml:space="preserve"> </w:t>
       </w:r>
       <w:r>
-        <w:t xml:space="preserve">for red,</w:t>
+        <w:t xml:space="preserve">for all, except</w:t>
       </w:r>
       <w:r>
         <w:t xml:space="preserve"> </w:t>
@@ -3387,7 +3472,24 @@
         <w:t xml:space="preserve"> </w:t>
       </w:r>
       <w:r>
-        <w:t xml:space="preserve">for green). Among the seagrasses, manatee grass was negatively correlated wtih shoal grass and turtle grass (</w:t>
+        <w:t xml:space="preserve">for total nitrogen), whereas secchi was positively correlated with shoal grass (</w:t>
+      </w:r>
+      <m:oMath>
+        <m:r>
+          <m:t>p</m:t>
+        </m:r>
+        <m:r>
+          <m:rPr>
+            <m:sty m:val="p"/>
+          </m:rPr>
+          <m:t>&lt;</m:t>
+        </m:r>
+        <m:r>
+          <m:t>0.05</m:t>
+        </m:r>
+      </m:oMath>
+      <w:r>
+        <w:t xml:space="preserve">). For macroalgae and seagrass, red and cyanobacteria macroalgae were positively correlated with manatee grass (</w:t>
       </w:r>
       <m:oMath>
         <m:r>
@@ -3404,7 +3506,24 @@
         </m:r>
       </m:oMath>
       <w:r>
-        <w:t xml:space="preserve">). Several notable correlations were also observed between water quality, macroalgae, and seagrass. Chlorophyll-a was negatively correlated with red and green macroalgae (</w:t>
+        <w:t xml:space="preserve">), whereas cyanobacteria was negatively correlated with shoal grass (</w:t>
+      </w:r>
+      <m:oMath>
+        <m:r>
+          <m:t>p</m:t>
+        </m:r>
+        <m:r>
+          <m:rPr>
+            <m:sty m:val="p"/>
+          </m:rPr>
+          <m:t>&lt;</m:t>
+        </m:r>
+        <m:r>
+          <m:t>0.005</m:t>
+        </m:r>
+      </m:oMath>
+      <w:r>
+        <w:t xml:space="preserve">) and turtle grass (</w:t>
       </w:r>
       <m:oMath>
         <m:r>
@@ -3421,134 +3540,6 @@
         </m:r>
       </m:oMath>
       <w:r>
-        <w:t xml:space="preserve">), whereas secchi depth was positively correlated with both (</w:t>
-      </w:r>
-      <m:oMath>
-        <m:r>
-          <m:t>p</m:t>
-        </m:r>
-        <m:r>
-          <m:rPr>
-            <m:sty m:val="p"/>
-          </m:rPr>
-          <m:t>&lt;</m:t>
-        </m:r>
-        <m:r>
-          <m:t>0.05</m:t>
-        </m:r>
-      </m:oMath>
-      <w:r>
-        <w:t xml:space="preserve">). For water quality and seagrass, chl-a, total nitrogen, and total phosphorus were negatively correlated to turtle grass (</w:t>
-      </w:r>
-      <m:oMath>
-        <m:r>
-          <m:t>p</m:t>
-        </m:r>
-        <m:r>
-          <m:rPr>
-            <m:sty m:val="p"/>
-          </m:rPr>
-          <m:t>&lt;</m:t>
-        </m:r>
-        <m:r>
-          <m:t>0.005</m:t>
-        </m:r>
-      </m:oMath>
-      <w:r>
-        <w:t xml:space="preserve"> </w:t>
-      </w:r>
-      <w:r>
-        <w:t xml:space="preserve">for all, except</w:t>
-      </w:r>
-      <w:r>
-        <w:t xml:space="preserve"> </w:t>
-      </w:r>
-      <m:oMath>
-        <m:r>
-          <m:t>p</m:t>
-        </m:r>
-        <m:r>
-          <m:rPr>
-            <m:sty m:val="p"/>
-          </m:rPr>
-          <m:t>&lt;</m:t>
-        </m:r>
-        <m:r>
-          <m:t>0.05</m:t>
-        </m:r>
-      </m:oMath>
-      <w:r>
-        <w:t xml:space="preserve"> </w:t>
-      </w:r>
-      <w:r>
-        <w:t xml:space="preserve">for total nitrogen), whereas secchi was positively associated with shoal grass (</w:t>
-      </w:r>
-      <m:oMath>
-        <m:r>
-          <m:t>p</m:t>
-        </m:r>
-        <m:r>
-          <m:rPr>
-            <m:sty m:val="p"/>
-          </m:rPr>
-          <m:t>&lt;</m:t>
-        </m:r>
-        <m:r>
-          <m:t>0.05</m:t>
-        </m:r>
-      </m:oMath>
-      <w:r>
-        <w:t xml:space="preserve">). For macroalgae and seagrass, red and cyanobacteria macroalgae were positively correlated with manatee grass (</w:t>
-      </w:r>
-      <m:oMath>
-        <m:r>
-          <m:t>p</m:t>
-        </m:r>
-        <m:r>
-          <m:rPr>
-            <m:sty m:val="p"/>
-          </m:rPr>
-          <m:t>&lt;</m:t>
-        </m:r>
-        <m:r>
-          <m:t>0.005</m:t>
-        </m:r>
-      </m:oMath>
-      <w:r>
-        <w:t xml:space="preserve">), whereas cyanobacteria was negatively correlated with shoal grass (</w:t>
-      </w:r>
-      <m:oMath>
-        <m:r>
-          <m:t>p</m:t>
-        </m:r>
-        <m:r>
-          <m:rPr>
-            <m:sty m:val="p"/>
-          </m:rPr>
-          <m:t>&lt;</m:t>
-        </m:r>
-        <m:r>
-          <m:t>0.005</m:t>
-        </m:r>
-      </m:oMath>
-      <w:r>
-        <w:t xml:space="preserve">) and turtle grass (</w:t>
-      </w:r>
-      <m:oMath>
-        <m:r>
-          <m:t>p</m:t>
-        </m:r>
-        <m:r>
-          <m:rPr>
-            <m:sty m:val="p"/>
-          </m:rPr>
-          <m:t>&lt;</m:t>
-        </m:r>
-        <m:r>
-          <m:t>0.05</m:t>
-        </m:r>
-      </m:oMath>
-      <w:r>
         <w:t xml:space="preserve">).</w:t>
       </w:r>
     </w:p>
@@ -3592,7 +3583,7 @@
         <w:t xml:space="preserve">9</w:t>
       </w:r>
       <w:r>
-        <w:t xml:space="preserve">a shows the range of cell concentrations sampled in middle and lower Tampa Bay, with only a handful of years having median cell concentrations greater than 10k cells/L, notably 2001 and 2012, although several years had concentrations above the median that were at bloom levels. Median cell concentrations for most years were well below 1k cells/L. The highest concentration of 17.6 million cells/L was observed in 2021, whereas only 2006 had a maximum observed concentration above 10 million cells/L. Seasonally in 2021, bloom concentrations were not observed until the week of May 23, with concentrations peaking by the week of July 4th, after which concentrations declined through August (Figure</w:t>
+        <w:t xml:space="preserve">a shows the range of cell concentrations sampled in middle and lower Tampa Bay, with only a handful of years having median cell concentrations greater than 10k cells/L, notably 2001 and 2012, although several years had concentrations above the median that were at bloom levels. Median cell concentrations for most years were well below 1k cells/L. The highest concentration of 17.6 million cells/L was observed in 2021, whereas only 2006 had a maximum observed concentration above 10 million cells/L. Seasonally in 2021, bloom concentrations were not observed until the week of May 23, with concentrations peaking by the week of July 4th, after which concentrations declined (Figure</w:t>
       </w:r>
       <w:r>
         <w:t xml:space="preserve"> </w:t>
@@ -6154,29 +6145,29 @@
               <w:jc w:val="right"/>
             </w:pPr>
             <w:r>
-              <w:t xml:space="preserve">451</w:t>
-            </w:r>
-          </w:p>
-        </w:tc>
-        <w:tc>
-          <w:p>
-            <w:pPr>
-              <w:pStyle w:val="Compact"/>
-              <w:jc w:val="right"/>
-            </w:pPr>
-            <w:r>
-              <w:t xml:space="preserve">40.6</w:t>
-            </w:r>
-          </w:p>
-        </w:tc>
-        <w:tc>
-          <w:p>
-            <w:pPr>
-              <w:pStyle w:val="Compact"/>
-              <w:jc w:val="right"/>
-            </w:pPr>
-            <w:r>
-              <w:t xml:space="preserve">53.9</w:t>
+              <w:t xml:space="preserve">440</w:t>
+            </w:r>
+          </w:p>
+        </w:tc>
+        <w:tc>
+          <w:p>
+            <w:pPr>
+              <w:pStyle w:val="Compact"/>
+              <w:jc w:val="right"/>
+            </w:pPr>
+            <w:r>
+              <w:t xml:space="preserve">39.8</w:t>
+            </w:r>
+          </w:p>
+        </w:tc>
+        <w:tc>
+          <w:p>
+            <w:pPr>
+              <w:pStyle w:val="Compact"/>
+              <w:jc w:val="right"/>
+            </w:pPr>
+            <w:r>
+              <w:t xml:space="preserve">54.8</w:t>
             </w:r>
           </w:p>
         </w:tc>
@@ -6225,40 +6216,40 @@
               <w:jc w:val="left"/>
             </w:pPr>
             <w:r>
-              <w:t xml:space="preserve">98.2 (28.3, 215.3)</w:t>
-            </w:r>
-          </w:p>
-        </w:tc>
-        <w:tc>
-          <w:p>
-            <w:pPr>
-              <w:pStyle w:val="Compact"/>
-              <w:jc w:val="right"/>
-            </w:pPr>
-            <w:r>
-              <w:t xml:space="preserve">398</w:t>
-            </w:r>
-          </w:p>
-        </w:tc>
-        <w:tc>
-          <w:p>
-            <w:pPr>
-              <w:pStyle w:val="Compact"/>
-              <w:jc w:val="right"/>
-            </w:pPr>
-            <w:r>
-              <w:t xml:space="preserve">29.1</w:t>
-            </w:r>
-          </w:p>
-        </w:tc>
-        <w:tc>
-          <w:p>
-            <w:pPr>
-              <w:pStyle w:val="Compact"/>
-              <w:jc w:val="right"/>
-            </w:pPr>
-            <w:r>
-              <w:t xml:space="preserve">53.8</w:t>
+              <w:t xml:space="preserve">98.8 (36.9, 215.3)</w:t>
+            </w:r>
+          </w:p>
+        </w:tc>
+        <w:tc>
+          <w:p>
+            <w:pPr>
+              <w:pStyle w:val="Compact"/>
+              <w:jc w:val="right"/>
+            </w:pPr>
+            <w:r>
+              <w:t xml:space="preserve">375</w:t>
+            </w:r>
+          </w:p>
+        </w:tc>
+        <w:tc>
+          <w:p>
+            <w:pPr>
+              <w:pStyle w:val="Compact"/>
+              <w:jc w:val="right"/>
+            </w:pPr>
+            <w:r>
+              <w:t xml:space="preserve">27.2</w:t>
+            </w:r>
+          </w:p>
+        </w:tc>
+        <w:tc>
+          <w:p>
+            <w:pPr>
+              <w:pStyle w:val="Compact"/>
+              <w:jc w:val="right"/>
+            </w:pPr>
+            <w:r>
+              <w:t xml:space="preserve">55.7</w:t>
             </w:r>
           </w:p>
         </w:tc>
@@ -6318,7 +6309,7 @@
               <w:jc w:val="right"/>
             </w:pPr>
             <w:r>
-              <w:t xml:space="preserve">453</w:t>
+              <w:t xml:space="preserve">442</w:t>
             </w:r>
           </w:p>
         </w:tc>
@@ -6340,29 +6331,29 @@
               <w:jc w:val="right"/>
             </w:pPr>
             <w:r>
-              <w:t xml:space="preserve">19.2</w:t>
-            </w:r>
-          </w:p>
-        </w:tc>
-        <w:tc>
-          <w:p>
-            <w:pPr>
-              <w:pStyle w:val="Compact"/>
-              <w:jc w:val="right"/>
-            </w:pPr>
-            <w:r>
-              <w:t xml:space="preserve">17.2</w:t>
-            </w:r>
-          </w:p>
-        </w:tc>
-        <w:tc>
-          <w:p>
-            <w:pPr>
-              <w:pStyle w:val="Compact"/>
-              <w:jc w:val="right"/>
-            </w:pPr>
-            <w:r>
-              <w:t xml:space="preserve">27.2</w:t>
+              <w:t xml:space="preserve">19.7</w:t>
+            </w:r>
+          </w:p>
+        </w:tc>
+        <w:tc>
+          <w:p>
+            <w:pPr>
+              <w:pStyle w:val="Compact"/>
+              <w:jc w:val="right"/>
+            </w:pPr>
+            <w:r>
+              <w:t xml:space="preserve">16.7</w:t>
+            </w:r>
+          </w:p>
+        </w:tc>
+        <w:tc>
+          <w:p>
+            <w:pPr>
+              <w:pStyle w:val="Compact"/>
+              <w:jc w:val="right"/>
+            </w:pPr>
+            <w:r>
+              <w:t xml:space="preserve">27.8</w:t>
             </w:r>
           </w:p>
         </w:tc>
@@ -6400,51 +6391,51 @@
               <w:jc w:val="right"/>
             </w:pPr>
             <w:r>
-              <w:t xml:space="preserve">475</w:t>
-            </w:r>
-          </w:p>
-        </w:tc>
-        <w:tc>
-          <w:p>
-            <w:pPr>
-              <w:pStyle w:val="Compact"/>
-              <w:jc w:val="right"/>
-            </w:pPr>
-            <w:r>
-              <w:t xml:space="preserve">62.5</w:t>
-            </w:r>
-          </w:p>
-        </w:tc>
-        <w:tc>
-          <w:p>
-            <w:pPr>
-              <w:pStyle w:val="Compact"/>
-              <w:jc w:val="right"/>
-            </w:pPr>
-            <w:r>
-              <w:t xml:space="preserve">19.2</w:t>
-            </w:r>
-          </w:p>
-        </w:tc>
-        <w:tc>
-          <w:p>
-            <w:pPr>
-              <w:pStyle w:val="Compact"/>
-              <w:jc w:val="right"/>
-            </w:pPr>
-            <w:r>
-              <w:t xml:space="preserve">18.3</w:t>
-            </w:r>
-          </w:p>
-        </w:tc>
-        <w:tc>
-          <w:p>
-            <w:pPr>
-              <w:pStyle w:val="Compact"/>
-              <w:jc w:val="right"/>
-            </w:pPr>
-            <w:r>
-              <w:t xml:space="preserve">70.9</w:t>
+              <w:t xml:space="preserve">464</w:t>
+            </w:r>
+          </w:p>
+        </w:tc>
+        <w:tc>
+          <w:p>
+            <w:pPr>
+              <w:pStyle w:val="Compact"/>
+              <w:jc w:val="right"/>
+            </w:pPr>
+            <w:r>
+              <w:t xml:space="preserve">62.1</w:t>
+            </w:r>
+          </w:p>
+        </w:tc>
+        <w:tc>
+          <w:p>
+            <w:pPr>
+              <w:pStyle w:val="Compact"/>
+              <w:jc w:val="right"/>
+            </w:pPr>
+            <w:r>
+              <w:t xml:space="preserve">19.4</w:t>
+            </w:r>
+          </w:p>
+        </w:tc>
+        <w:tc>
+          <w:p>
+            <w:pPr>
+              <w:pStyle w:val="Compact"/>
+              <w:jc w:val="right"/>
+            </w:pPr>
+            <w:r>
+              <w:t xml:space="preserve">18.5</w:t>
+            </w:r>
+          </w:p>
+        </w:tc>
+        <w:tc>
+          <w:p>
+            <w:pPr>
+              <w:pStyle w:val="Compact"/>
+              <w:jc w:val="right"/>
+            </w:pPr>
+            <w:r>
+              <w:t xml:space="preserve">71.3</w:t>
             </w:r>
           </w:p>
         </w:tc>
@@ -6482,40 +6473,40 @@
               <w:jc w:val="right"/>
             </w:pPr>
             <w:r>
-              <w:t xml:space="preserve">444</w:t>
-            </w:r>
-          </w:p>
-        </w:tc>
-        <w:tc>
-          <w:p>
-            <w:pPr>
-              <w:pStyle w:val="Compact"/>
-              <w:jc w:val="right"/>
-            </w:pPr>
-            <w:r>
-              <w:t xml:space="preserve">59.7</w:t>
-            </w:r>
-          </w:p>
-        </w:tc>
-        <w:tc>
-          <w:p>
-            <w:pPr>
-              <w:pStyle w:val="Compact"/>
-              <w:jc w:val="right"/>
-            </w:pPr>
-            <w:r>
-              <w:t xml:space="preserve">29.1</w:t>
-            </w:r>
-          </w:p>
-        </w:tc>
-        <w:tc>
-          <w:p>
-            <w:pPr>
-              <w:pStyle w:val="Compact"/>
-              <w:jc w:val="right"/>
-            </w:pPr>
-            <w:r>
-              <w:t xml:space="preserve">11.3</w:t>
+              <w:t xml:space="preserve">421</w:t>
+            </w:r>
+          </w:p>
+        </w:tc>
+        <w:tc>
+          <w:p>
+            <w:pPr>
+              <w:pStyle w:val="Compact"/>
+              <w:jc w:val="right"/>
+            </w:pPr>
+            <w:r>
+              <w:t xml:space="preserve">50.1</w:t>
+            </w:r>
+          </w:p>
+        </w:tc>
+        <w:tc>
+          <w:p>
+            <w:pPr>
+              <w:pStyle w:val="Compact"/>
+              <w:jc w:val="right"/>
+            </w:pPr>
+            <w:r>
+              <w:t xml:space="preserve">35.6</w:t>
+            </w:r>
+          </w:p>
+        </w:tc>
+        <w:tc>
+          <w:p>
+            <w:pPr>
+              <w:pStyle w:val="Compact"/>
+              <w:jc w:val="right"/>
+            </w:pPr>
+            <w:r>
+              <w:t xml:space="preserve">14.3</w:t>
             </w:r>
           </w:p>
         </w:tc>
@@ -6553,51 +6544,51 @@
               <w:jc w:val="left"/>
             </w:pPr>
             <w:r>
-              <w:t xml:space="preserve">30.4 (12.9, 34.6)</w:t>
-            </w:r>
-          </w:p>
-        </w:tc>
-        <w:tc>
-          <w:p>
-            <w:pPr>
-              <w:pStyle w:val="Compact"/>
-              <w:jc w:val="right"/>
-            </w:pPr>
-            <w:r>
-              <w:t xml:space="preserve">409</w:t>
-            </w:r>
-          </w:p>
-        </w:tc>
-        <w:tc>
-          <w:p>
-            <w:pPr>
-              <w:pStyle w:val="Compact"/>
-              <w:jc w:val="right"/>
-            </w:pPr>
-            <w:r>
-              <w:t xml:space="preserve">83.9</w:t>
-            </w:r>
-          </w:p>
-        </w:tc>
-        <w:tc>
-          <w:p>
-            <w:pPr>
-              <w:pStyle w:val="Compact"/>
-              <w:jc w:val="right"/>
-            </w:pPr>
-            <w:r>
-              <w:t xml:space="preserve">3.7</w:t>
-            </w:r>
-          </w:p>
-        </w:tc>
-        <w:tc>
-          <w:p>
-            <w:pPr>
-              <w:pStyle w:val="Compact"/>
-              <w:jc w:val="right"/>
-            </w:pPr>
-            <w:r>
-              <w:t xml:space="preserve">12.5</w:t>
+              <w:t xml:space="preserve">30.5 (12.9, 34.6)</w:t>
+            </w:r>
+          </w:p>
+        </w:tc>
+        <w:tc>
+          <w:p>
+            <w:pPr>
+              <w:pStyle w:val="Compact"/>
+              <w:jc w:val="right"/>
+            </w:pPr>
+            <w:r>
+              <w:t xml:space="preserve">386</w:t>
+            </w:r>
+          </w:p>
+        </w:tc>
+        <w:tc>
+          <w:p>
+            <w:pPr>
+              <w:pStyle w:val="Compact"/>
+              <w:jc w:val="right"/>
+            </w:pPr>
+            <w:r>
+              <w:t xml:space="preserve">83.4</w:t>
+            </w:r>
+          </w:p>
+        </w:tc>
+        <w:tc>
+          <w:p>
+            <w:pPr>
+              <w:pStyle w:val="Compact"/>
+              <w:jc w:val="right"/>
+            </w:pPr>
+            <w:r>
+              <w:t xml:space="preserve">4.4</w:t>
+            </w:r>
+          </w:p>
+        </w:tc>
+        <w:tc>
+          <w:p>
+            <w:pPr>
+              <w:pStyle w:val="Compact"/>
+              <w:jc w:val="right"/>
+            </w:pPr>
+            <w:r>
+              <w:t xml:space="preserve">12.2</w:t>
             </w:r>
           </w:p>
         </w:tc>
@@ -6635,51 +6626,51 @@
               <w:jc w:val="left"/>
             </w:pPr>
             <w:r>
-              <w:t xml:space="preserve">2.5 (0.5, 9.5)</w:t>
-            </w:r>
-          </w:p>
-        </w:tc>
-        <w:tc>
-          <w:p>
-            <w:pPr>
-              <w:pStyle w:val="Compact"/>
-              <w:jc w:val="right"/>
-            </w:pPr>
-            <w:r>
-              <w:t xml:space="preserve">246</w:t>
-            </w:r>
-          </w:p>
-        </w:tc>
-        <w:tc>
-          <w:p>
-            <w:pPr>
-              <w:pStyle w:val="Compact"/>
-              <w:jc w:val="right"/>
-            </w:pPr>
-            <w:r>
-              <w:t xml:space="preserve">43.5</w:t>
-            </w:r>
-          </w:p>
-        </w:tc>
-        <w:tc>
-          <w:p>
-            <w:pPr>
-              <w:pStyle w:val="Compact"/>
-              <w:jc w:val="right"/>
-            </w:pPr>
-            <w:r>
-              <w:t xml:space="preserve">20.7</w:t>
-            </w:r>
-          </w:p>
-        </w:tc>
-        <w:tc>
-          <w:p>
-            <w:pPr>
-              <w:pStyle w:val="Compact"/>
-              <w:jc w:val="right"/>
-            </w:pPr>
-            <w:r>
-              <w:t xml:space="preserve">35.8</w:t>
+              <w:t xml:space="preserve">2.5 (0.5, 5.5)</w:t>
+            </w:r>
+          </w:p>
+        </w:tc>
+        <w:tc>
+          <w:p>
+            <w:pPr>
+              <w:pStyle w:val="Compact"/>
+              <w:jc w:val="right"/>
+            </w:pPr>
+            <w:r>
+              <w:t xml:space="preserve">235</w:t>
+            </w:r>
+          </w:p>
+        </w:tc>
+        <w:tc>
+          <w:p>
+            <w:pPr>
+              <w:pStyle w:val="Compact"/>
+              <w:jc w:val="right"/>
+            </w:pPr>
+            <w:r>
+              <w:t xml:space="preserve">43.0</w:t>
+            </w:r>
+          </w:p>
+        </w:tc>
+        <w:tc>
+          <w:p>
+            <w:pPr>
+              <w:pStyle w:val="Compact"/>
+              <w:jc w:val="right"/>
+            </w:pPr>
+            <w:r>
+              <w:t xml:space="preserve">19.6</w:t>
+            </w:r>
+          </w:p>
+        </w:tc>
+        <w:tc>
+          <w:p>
+            <w:pPr>
+              <w:pStyle w:val="Compact"/>
+              <w:jc w:val="right"/>
+            </w:pPr>
+            <w:r>
+              <w:t xml:space="preserve">37.4</w:t>
             </w:r>
           </w:p>
         </w:tc>
@@ -6717,51 +6708,51 @@
               <w:jc w:val="left"/>
             </w:pPr>
             <w:r>
-              <w:t xml:space="preserve">25.3 (19.6, 32.9)</w:t>
-            </w:r>
-          </w:p>
-        </w:tc>
-        <w:tc>
-          <w:p>
-            <w:pPr>
-              <w:pStyle w:val="Compact"/>
-              <w:jc w:val="right"/>
-            </w:pPr>
-            <w:r>
-              <w:t xml:space="preserve">410</w:t>
-            </w:r>
-          </w:p>
-        </w:tc>
-        <w:tc>
-          <w:p>
-            <w:pPr>
-              <w:pStyle w:val="Compact"/>
-              <w:jc w:val="right"/>
-            </w:pPr>
-            <w:r>
-              <w:t xml:space="preserve">62.9</w:t>
-            </w:r>
-          </w:p>
-        </w:tc>
-        <w:tc>
-          <w:p>
-            <w:pPr>
-              <w:pStyle w:val="Compact"/>
-              <w:jc w:val="right"/>
-            </w:pPr>
-            <w:r>
-              <w:t xml:space="preserve">16.3</w:t>
-            </w:r>
-          </w:p>
-        </w:tc>
-        <w:tc>
-          <w:p>
-            <w:pPr>
-              <w:pStyle w:val="Compact"/>
-              <w:jc w:val="right"/>
-            </w:pPr>
-            <w:r>
-              <w:t xml:space="preserve">20.7</w:t>
+              <w:t xml:space="preserve">25.2 (19.6, 32.9)</w:t>
+            </w:r>
+          </w:p>
+        </w:tc>
+        <w:tc>
+          <w:p>
+            <w:pPr>
+              <w:pStyle w:val="Compact"/>
+              <w:jc w:val="right"/>
+            </w:pPr>
+            <w:r>
+              <w:t xml:space="preserve">387</w:t>
+            </w:r>
+          </w:p>
+        </w:tc>
+        <w:tc>
+          <w:p>
+            <w:pPr>
+              <w:pStyle w:val="Compact"/>
+              <w:jc w:val="right"/>
+            </w:pPr>
+            <w:r>
+              <w:t xml:space="preserve">61.2</w:t>
+            </w:r>
+          </w:p>
+        </w:tc>
+        <w:tc>
+          <w:p>
+            <w:pPr>
+              <w:pStyle w:val="Compact"/>
+              <w:jc w:val="right"/>
+            </w:pPr>
+            <w:r>
+              <w:t xml:space="preserve">17.3</w:t>
+            </w:r>
+          </w:p>
+        </w:tc>
+        <w:tc>
+          <w:p>
+            <w:pPr>
+              <w:pStyle w:val="Compact"/>
+              <w:jc w:val="right"/>
+            </w:pPr>
+            <w:r>
+              <w:t xml:space="preserve">21.4</w:t>
             </w:r>
           </w:p>
         </w:tc>
@@ -6810,51 +6801,51 @@
               <w:jc w:val="right"/>
             </w:pPr>
             <w:r>
-              <w:t xml:space="preserve">390</w:t>
-            </w:r>
-          </w:p>
-        </w:tc>
-        <w:tc>
-          <w:p>
-            <w:pPr>
-              <w:pStyle w:val="Compact"/>
-              <w:jc w:val="right"/>
-            </w:pPr>
-            <w:r>
-              <w:t xml:space="preserve">58.5</w:t>
-            </w:r>
-          </w:p>
-        </w:tc>
-        <w:tc>
-          <w:p>
-            <w:pPr>
-              <w:pStyle w:val="Compact"/>
-              <w:jc w:val="right"/>
-            </w:pPr>
-            <w:r>
-              <w:t xml:space="preserve">39.2</w:t>
-            </w:r>
-          </w:p>
-        </w:tc>
-        <w:tc>
-          <w:p>
-            <w:pPr>
-              <w:pStyle w:val="Compact"/>
-              <w:jc w:val="right"/>
-            </w:pPr>
-            <w:r>
-              <w:t xml:space="preserve">2.3</w:t>
-            </w:r>
-          </w:p>
-        </w:tc>
-        <w:tc>
-          <w:p>
-            <w:pPr>
-              <w:pStyle w:val="Compact"/>
-              <w:jc w:val="right"/>
-            </w:pPr>
-            <w:r>
-              <w:t xml:space="preserve">3.1</w:t>
+              <w:t xml:space="preserve">379</w:t>
+            </w:r>
+          </w:p>
+        </w:tc>
+        <w:tc>
+          <w:p>
+            <w:pPr>
+              <w:pStyle w:val="Compact"/>
+              <w:jc w:val="right"/>
+            </w:pPr>
+            <w:r>
+              <w:t xml:space="preserve">58.8</w:t>
+            </w:r>
+          </w:p>
+        </w:tc>
+        <w:tc>
+          <w:p>
+            <w:pPr>
+              <w:pStyle w:val="Compact"/>
+              <w:jc w:val="right"/>
+            </w:pPr>
+            <w:r>
+              <w:t xml:space="preserve">38.8</w:t>
+            </w:r>
+          </w:p>
+        </w:tc>
+        <w:tc>
+          <w:p>
+            <w:pPr>
+              <w:pStyle w:val="Compact"/>
+              <w:jc w:val="right"/>
+            </w:pPr>
+            <w:r>
+              <w:t xml:space="preserve">2.4</w:t>
+            </w:r>
+          </w:p>
+        </w:tc>
+        <w:tc>
+          <w:p>
+            <w:pPr>
+              <w:pStyle w:val="Compact"/>
+              <w:jc w:val="right"/>
+            </w:pPr>
+            <w:r>
+              <w:t xml:space="preserve">3.2</w:t>
             </w:r>
           </w:p>
         </w:tc>
@@ -6881,51 +6872,51 @@
               <w:jc w:val="left"/>
             </w:pPr>
             <w:r>
-              <w:t xml:space="preserve">0.116 (0.019, 3.9)</w:t>
-            </w:r>
-          </w:p>
-        </w:tc>
-        <w:tc>
-          <w:p>
-            <w:pPr>
-              <w:pStyle w:val="Compact"/>
-              <w:jc w:val="right"/>
-            </w:pPr>
-            <w:r>
-              <w:t xml:space="preserve">451</w:t>
-            </w:r>
-          </w:p>
-        </w:tc>
-        <w:tc>
-          <w:p>
-            <w:pPr>
-              <w:pStyle w:val="Compact"/>
-              <w:jc w:val="right"/>
-            </w:pPr>
-            <w:r>
-              <w:t xml:space="preserve">79.8</w:t>
-            </w:r>
-          </w:p>
-        </w:tc>
-        <w:tc>
-          <w:p>
-            <w:pPr>
-              <w:pStyle w:val="Compact"/>
-              <w:jc w:val="right"/>
-            </w:pPr>
-            <w:r>
-              <w:t xml:space="preserve">16.0</w:t>
-            </w:r>
-          </w:p>
-        </w:tc>
-        <w:tc>
-          <w:p>
-            <w:pPr>
-              <w:pStyle w:val="Compact"/>
-              <w:jc w:val="right"/>
-            </w:pPr>
-            <w:r>
-              <w:t xml:space="preserve">4.2</w:t>
+              <w:t xml:space="preserve">0.12 (0.019, 3.9)</w:t>
+            </w:r>
+          </w:p>
+        </w:tc>
+        <w:tc>
+          <w:p>
+            <w:pPr>
+              <w:pStyle w:val="Compact"/>
+              <w:jc w:val="right"/>
+            </w:pPr>
+            <w:r>
+              <w:t xml:space="preserve">440</w:t>
+            </w:r>
+          </w:p>
+        </w:tc>
+        <w:tc>
+          <w:p>
+            <w:pPr>
+              <w:pStyle w:val="Compact"/>
+              <w:jc w:val="right"/>
+            </w:pPr>
+            <w:r>
+              <w:t xml:space="preserve">79.5</w:t>
+            </w:r>
+          </w:p>
+        </w:tc>
+        <w:tc>
+          <w:p>
+            <w:pPr>
+              <w:pStyle w:val="Compact"/>
+              <w:jc w:val="right"/>
+            </w:pPr>
+            <w:r>
+              <w:t xml:space="preserve">16.1</w:t>
+            </w:r>
+          </w:p>
+        </w:tc>
+        <w:tc>
+          <w:p>
+            <w:pPr>
+              <w:pStyle w:val="Compact"/>
+              <w:jc w:val="right"/>
+            </w:pPr>
+            <w:r>
+              <w:t xml:space="preserve">4.3</w:t>
             </w:r>
           </w:p>
         </w:tc>
@@ -6982,40 +6973,40 @@
               <w:jc w:val="right"/>
             </w:pPr>
             <w:r>
-              <w:t xml:space="preserve">67</w:t>
-            </w:r>
-          </w:p>
-        </w:tc>
-        <w:tc>
-          <w:p>
-            <w:pPr>
-              <w:pStyle w:val="Compact"/>
-              <w:jc w:val="right"/>
-            </w:pPr>
-            <w:r>
-              <w:t xml:space="preserve">61.2</w:t>
-            </w:r>
-          </w:p>
-        </w:tc>
-        <w:tc>
-          <w:p>
-            <w:pPr>
-              <w:pStyle w:val="Compact"/>
-              <w:jc w:val="right"/>
-            </w:pPr>
-            <w:r>
-              <w:t xml:space="preserve">7.5</w:t>
-            </w:r>
-          </w:p>
-        </w:tc>
-        <w:tc>
-          <w:p>
-            <w:pPr>
-              <w:pStyle w:val="Compact"/>
-              <w:jc w:val="right"/>
-            </w:pPr>
-            <w:r>
-              <w:t xml:space="preserve">31.3</w:t>
+              <w:t xml:space="preserve">66</w:t>
+            </w:r>
+          </w:p>
+        </w:tc>
+        <w:tc>
+          <w:p>
+            <w:pPr>
+              <w:pStyle w:val="Compact"/>
+              <w:jc w:val="right"/>
+            </w:pPr>
+            <w:r>
+              <w:t xml:space="preserve">60.6</w:t>
+            </w:r>
+          </w:p>
+        </w:tc>
+        <w:tc>
+          <w:p>
+            <w:pPr>
+              <w:pStyle w:val="Compact"/>
+              <w:jc w:val="right"/>
+            </w:pPr>
+            <w:r>
+              <w:t xml:space="preserve">7.6</w:t>
+            </w:r>
+          </w:p>
+        </w:tc>
+        <w:tc>
+          <w:p>
+            <w:pPr>
+              <w:pStyle w:val="Compact"/>
+              <w:jc w:val="right"/>
+            </w:pPr>
+            <w:r>
+              <w:t xml:space="preserve">31.8</w:t>
             </w:r>
           </w:p>
         </w:tc>
@@ -7053,51 +7044,51 @@
               <w:jc w:val="left"/>
             </w:pPr>
             <w:r>
-              <w:t xml:space="preserve">95.8 (60.6, 153.3)</w:t>
-            </w:r>
-          </w:p>
-        </w:tc>
-        <w:tc>
-          <w:p>
-            <w:pPr>
-              <w:pStyle w:val="Compact"/>
-              <w:jc w:val="right"/>
-            </w:pPr>
-            <w:r>
-              <w:t xml:space="preserve">67</w:t>
-            </w:r>
-          </w:p>
-        </w:tc>
-        <w:tc>
-          <w:p>
-            <w:pPr>
-              <w:pStyle w:val="Compact"/>
-              <w:jc w:val="right"/>
-            </w:pPr>
-            <w:r>
-              <w:t xml:space="preserve">41.8</w:t>
-            </w:r>
-          </w:p>
-        </w:tc>
-        <w:tc>
-          <w:p>
-            <w:pPr>
-              <w:pStyle w:val="Compact"/>
-              <w:jc w:val="right"/>
-            </w:pPr>
-            <w:r>
-              <w:t xml:space="preserve">44.8</w:t>
-            </w:r>
-          </w:p>
-        </w:tc>
-        <w:tc>
-          <w:p>
-            <w:pPr>
-              <w:pStyle w:val="Compact"/>
-              <w:jc w:val="right"/>
-            </w:pPr>
-            <w:r>
-              <w:t xml:space="preserve">13.4</w:t>
+              <w:t xml:space="preserve">96.8 (60.6, 153.3)</w:t>
+            </w:r>
+          </w:p>
+        </w:tc>
+        <w:tc>
+          <w:p>
+            <w:pPr>
+              <w:pStyle w:val="Compact"/>
+              <w:jc w:val="right"/>
+            </w:pPr>
+            <w:r>
+              <w:t xml:space="preserve">62</w:t>
+            </w:r>
+          </w:p>
+        </w:tc>
+        <w:tc>
+          <w:p>
+            <w:pPr>
+              <w:pStyle w:val="Compact"/>
+              <w:jc w:val="right"/>
+            </w:pPr>
+            <w:r>
+              <w:t xml:space="preserve">40.3</w:t>
+            </w:r>
+          </w:p>
+        </w:tc>
+        <w:tc>
+          <w:p>
+            <w:pPr>
+              <w:pStyle w:val="Compact"/>
+              <w:jc w:val="right"/>
+            </w:pPr>
+            <w:r>
+              <w:t xml:space="preserve">46.8</w:t>
+            </w:r>
+          </w:p>
+        </w:tc>
+        <w:tc>
+          <w:p>
+            <w:pPr>
+              <w:pStyle w:val="Compact"/>
+              <w:jc w:val="right"/>
+            </w:pPr>
+            <w:r>
+              <w:t xml:space="preserve">12.9</w:t>
             </w:r>
           </w:p>
         </w:tc>
@@ -7146,18 +7137,18 @@
               <w:jc w:val="right"/>
             </w:pPr>
             <w:r>
-              <w:t xml:space="preserve">64</w:t>
-            </w:r>
-          </w:p>
-        </w:tc>
-        <w:tc>
-          <w:p>
-            <w:pPr>
-              <w:pStyle w:val="Compact"/>
-              <w:jc w:val="right"/>
-            </w:pPr>
-            <w:r>
-              <w:t xml:space="preserve">85.9</w:t>
+              <w:t xml:space="preserve">63</w:t>
+            </w:r>
+          </w:p>
+        </w:tc>
+        <w:tc>
+          <w:p>
+            <w:pPr>
+              <w:pStyle w:val="Compact"/>
+              <w:jc w:val="right"/>
+            </w:pPr>
+            <w:r>
+              <w:t xml:space="preserve">87.3</w:t>
             </w:r>
           </w:p>
         </w:tc>
@@ -7179,18 +7170,18 @@
               <w:jc w:val="right"/>
             </w:pPr>
             <w:r>
-              <w:t xml:space="preserve">14.1</w:t>
-            </w:r>
-          </w:p>
-        </w:tc>
-        <w:tc>
-          <w:p>
-            <w:pPr>
-              <w:pStyle w:val="Compact"/>
-              <w:jc w:val="right"/>
-            </w:pPr>
-            <w:r>
-              <w:t xml:space="preserve">28.1</w:t>
+              <w:t xml:space="preserve">12.7</w:t>
+            </w:r>
+          </w:p>
+        </w:tc>
+        <w:tc>
+          <w:p>
+            <w:pPr>
+              <w:pStyle w:val="Compact"/>
+              <w:jc w:val="right"/>
+            </w:pPr>
+            <w:r>
+              <w:t xml:space="preserve">28.6</w:t>
             </w:r>
           </w:p>
         </w:tc>
@@ -7228,51 +7219,51 @@
               <w:jc w:val="right"/>
             </w:pPr>
             <w:r>
-              <w:t xml:space="preserve">75</w:t>
-            </w:r>
-          </w:p>
-        </w:tc>
-        <w:tc>
-          <w:p>
-            <w:pPr>
-              <w:pStyle w:val="Compact"/>
-              <w:jc w:val="right"/>
-            </w:pPr>
-            <w:r>
-              <w:t xml:space="preserve">66.7</w:t>
-            </w:r>
-          </w:p>
-        </w:tc>
-        <w:tc>
-          <w:p>
-            <w:pPr>
-              <w:pStyle w:val="Compact"/>
-              <w:jc w:val="right"/>
-            </w:pPr>
-            <w:r>
-              <w:t xml:space="preserve">12.0</w:t>
-            </w:r>
-          </w:p>
-        </w:tc>
-        <w:tc>
-          <w:p>
-            <w:pPr>
-              <w:pStyle w:val="Compact"/>
-              <w:jc w:val="right"/>
-            </w:pPr>
-            <w:r>
-              <w:t xml:space="preserve">21.3</w:t>
-            </w:r>
-          </w:p>
-        </w:tc>
-        <w:tc>
-          <w:p>
-            <w:pPr>
-              <w:pStyle w:val="Compact"/>
-              <w:jc w:val="right"/>
-            </w:pPr>
-            <w:r>
-              <w:t xml:space="preserve">84.0</w:t>
+              <w:t xml:space="preserve">74</w:t>
+            </w:r>
+          </w:p>
+        </w:tc>
+        <w:tc>
+          <w:p>
+            <w:pPr>
+              <w:pStyle w:val="Compact"/>
+              <w:jc w:val="right"/>
+            </w:pPr>
+            <w:r>
+              <w:t xml:space="preserve">66.2</w:t>
+            </w:r>
+          </w:p>
+        </w:tc>
+        <w:tc>
+          <w:p>
+            <w:pPr>
+              <w:pStyle w:val="Compact"/>
+              <w:jc w:val="right"/>
+            </w:pPr>
+            <w:r>
+              <w:t xml:space="preserve">12.2</w:t>
+            </w:r>
+          </w:p>
+        </w:tc>
+        <w:tc>
+          <w:p>
+            <w:pPr>
+              <w:pStyle w:val="Compact"/>
+              <w:jc w:val="right"/>
+            </w:pPr>
+            <w:r>
+              <w:t xml:space="preserve">21.6</w:t>
+            </w:r>
+          </w:p>
+        </w:tc>
+        <w:tc>
+          <w:p>
+            <w:pPr>
+              <w:pStyle w:val="Compact"/>
+              <w:jc w:val="right"/>
+            </w:pPr>
+            <w:r>
+              <w:t xml:space="preserve">83.8</w:t>
             </w:r>
           </w:p>
         </w:tc>
@@ -7310,40 +7301,40 @@
               <w:jc w:val="right"/>
             </w:pPr>
             <w:r>
-              <w:t xml:space="preserve">86</w:t>
-            </w:r>
-          </w:p>
-        </w:tc>
-        <w:tc>
-          <w:p>
-            <w:pPr>
-              <w:pStyle w:val="Compact"/>
-              <w:jc w:val="right"/>
-            </w:pPr>
-            <w:r>
-              <w:t xml:space="preserve">80.2</w:t>
-            </w:r>
-          </w:p>
-        </w:tc>
-        <w:tc>
-          <w:p>
-            <w:pPr>
-              <w:pStyle w:val="Compact"/>
-              <w:jc w:val="right"/>
-            </w:pPr>
-            <w:r>
-              <w:t xml:space="preserve">14.0</w:t>
-            </w:r>
-          </w:p>
-        </w:tc>
-        <w:tc>
-          <w:p>
-            <w:pPr>
-              <w:pStyle w:val="Compact"/>
-              <w:jc w:val="right"/>
-            </w:pPr>
-            <w:r>
-              <w:t xml:space="preserve">5.8</w:t>
+              <w:t xml:space="preserve">81</w:t>
+            </w:r>
+          </w:p>
+        </w:tc>
+        <w:tc>
+          <w:p>
+            <w:pPr>
+              <w:pStyle w:val="Compact"/>
+              <w:jc w:val="right"/>
+            </w:pPr>
+            <w:r>
+              <w:t xml:space="preserve">66.7</w:t>
+            </w:r>
+          </w:p>
+        </w:tc>
+        <w:tc>
+          <w:p>
+            <w:pPr>
+              <w:pStyle w:val="Compact"/>
+              <w:jc w:val="right"/>
+            </w:pPr>
+            <w:r>
+              <w:t xml:space="preserve">18.5</w:t>
+            </w:r>
+          </w:p>
+        </w:tc>
+        <w:tc>
+          <w:p>
+            <w:pPr>
+              <w:pStyle w:val="Compact"/>
+              <w:jc w:val="right"/>
+            </w:pPr>
+            <w:r>
+              <w:t xml:space="preserve">14.8</w:t>
             </w:r>
           </w:p>
         </w:tc>
@@ -7381,29 +7372,29 @@
               <w:jc w:val="left"/>
             </w:pPr>
             <w:r>
-              <w:t xml:space="preserve">27.4 (21.3, 32.3)</w:t>
-            </w:r>
-          </w:p>
-        </w:tc>
-        <w:tc>
-          <w:p>
-            <w:pPr>
-              <w:pStyle w:val="Compact"/>
-              <w:jc w:val="right"/>
-            </w:pPr>
-            <w:r>
-              <w:t xml:space="preserve">67</w:t>
-            </w:r>
-          </w:p>
-        </w:tc>
-        <w:tc>
-          <w:p>
-            <w:pPr>
-              <w:pStyle w:val="Compact"/>
-              <w:jc w:val="right"/>
-            </w:pPr>
-            <w:r>
-              <w:t xml:space="preserve">94.0</w:t>
+              <w:t xml:space="preserve">27.6 (23.7, 32.3)</w:t>
+            </w:r>
+          </w:p>
+        </w:tc>
+        <w:tc>
+          <w:p>
+            <w:pPr>
+              <w:pStyle w:val="Compact"/>
+              <w:jc w:val="right"/>
+            </w:pPr>
+            <w:r>
+              <w:t xml:space="preserve">62</w:t>
+            </w:r>
+          </w:p>
+        </w:tc>
+        <w:tc>
+          <w:p>
+            <w:pPr>
+              <w:pStyle w:val="Compact"/>
+              <w:jc w:val="right"/>
+            </w:pPr>
+            <w:r>
+              <w:t xml:space="preserve">93.5</w:t>
             </w:r>
           </w:p>
         </w:tc>
@@ -7425,7 +7416,7 @@
               <w:jc w:val="right"/>
             </w:pPr>
             <w:r>
-              <w:t xml:space="preserve">6.0</w:t>
+              <w:t xml:space="preserve">6.5</w:t>
             </w:r>
           </w:p>
         </w:tc>
@@ -7545,51 +7536,51 @@
               <w:jc w:val="left"/>
             </w:pPr>
             <w:r>
-              <w:t xml:space="preserve">25.1 (19.9, 31.6)</w:t>
-            </w:r>
-          </w:p>
-        </w:tc>
-        <w:tc>
-          <w:p>
-            <w:pPr>
-              <w:pStyle w:val="Compact"/>
-              <w:jc w:val="right"/>
-            </w:pPr>
-            <w:r>
-              <w:t xml:space="preserve">67</w:t>
-            </w:r>
-          </w:p>
-        </w:tc>
-        <w:tc>
-          <w:p>
-            <w:pPr>
-              <w:pStyle w:val="Compact"/>
-              <w:jc w:val="right"/>
-            </w:pPr>
-            <w:r>
-              <w:t xml:space="preserve">70.1</w:t>
-            </w:r>
-          </w:p>
-        </w:tc>
-        <w:tc>
-          <w:p>
-            <w:pPr>
-              <w:pStyle w:val="Compact"/>
-              <w:jc w:val="right"/>
-            </w:pPr>
-            <w:r>
-              <w:t xml:space="preserve">7.5</w:t>
-            </w:r>
-          </w:p>
-        </w:tc>
-        <w:tc>
-          <w:p>
-            <w:pPr>
-              <w:pStyle w:val="Compact"/>
-              <w:jc w:val="right"/>
-            </w:pPr>
-            <w:r>
-              <w:t xml:space="preserve">22.4</w:t>
+              <w:t xml:space="preserve">24.9 (19.9, 31.6)</w:t>
+            </w:r>
+          </w:p>
+        </w:tc>
+        <w:tc>
+          <w:p>
+            <w:pPr>
+              <w:pStyle w:val="Compact"/>
+              <w:jc w:val="right"/>
+            </w:pPr>
+            <w:r>
+              <w:t xml:space="preserve">62</w:t>
+            </w:r>
+          </w:p>
+        </w:tc>
+        <w:tc>
+          <w:p>
+            <w:pPr>
+              <w:pStyle w:val="Compact"/>
+              <w:jc w:val="right"/>
+            </w:pPr>
+            <w:r>
+              <w:t xml:space="preserve">69.4</w:t>
+            </w:r>
+          </w:p>
+        </w:tc>
+        <w:tc>
+          <w:p>
+            <w:pPr>
+              <w:pStyle w:val="Compact"/>
+              <w:jc w:val="right"/>
+            </w:pPr>
+            <w:r>
+              <w:t xml:space="preserve">8.1</w:t>
+            </w:r>
+          </w:p>
+        </w:tc>
+        <w:tc>
+          <w:p>
+            <w:pPr>
+              <w:pStyle w:val="Compact"/>
+              <w:jc w:val="right"/>
+            </w:pPr>
+            <w:r>
+              <w:t xml:space="preserve">22.6</w:t>
             </w:r>
           </w:p>
         </w:tc>
@@ -7627,62 +7618,62 @@
               <w:jc w:val="left"/>
             </w:pPr>
             <w:r>
-              <w:t xml:space="preserve">0.36 (0.068, 1.13)</w:t>
-            </w:r>
-          </w:p>
-        </w:tc>
-        <w:tc>
-          <w:p>
-            <w:pPr>
-              <w:pStyle w:val="Compact"/>
-              <w:jc w:val="right"/>
-            </w:pPr>
-            <w:r>
-              <w:t xml:space="preserve">51</w:t>
-            </w:r>
-          </w:p>
-        </w:tc>
-        <w:tc>
-          <w:p>
-            <w:pPr>
-              <w:pStyle w:val="Compact"/>
-              <w:jc w:val="right"/>
-            </w:pPr>
-            <w:r>
-              <w:t xml:space="preserve">64.7</w:t>
-            </w:r>
-          </w:p>
-        </w:tc>
-        <w:tc>
-          <w:p>
-            <w:pPr>
-              <w:pStyle w:val="Compact"/>
-              <w:jc w:val="right"/>
-            </w:pPr>
-            <w:r>
-              <w:t xml:space="preserve">23.5</w:t>
-            </w:r>
-          </w:p>
-        </w:tc>
-        <w:tc>
-          <w:p>
-            <w:pPr>
-              <w:pStyle w:val="Compact"/>
-              <w:jc w:val="right"/>
-            </w:pPr>
-            <w:r>
-              <w:t xml:space="preserve">11.8</w:t>
-            </w:r>
-          </w:p>
-        </w:tc>
-        <w:tc>
-          <w:p>
-            <w:pPr>
-              <w:pStyle w:val="Compact"/>
-              <w:jc w:val="right"/>
-            </w:pPr>
-            <w:r>
-              <w:t xml:space="preserve">17.6</w:t>
+              <w:t xml:space="preserve">0.35 (0.068, 1.13)</w:t>
+            </w:r>
+          </w:p>
+        </w:tc>
+        <w:tc>
+          <w:p>
+            <w:pPr>
+              <w:pStyle w:val="Compact"/>
+              <w:jc w:val="right"/>
+            </w:pPr>
+            <w:r>
+              <w:t xml:space="preserve">50</w:t>
+            </w:r>
+          </w:p>
+        </w:tc>
+        <w:tc>
+          <w:p>
+            <w:pPr>
+              <w:pStyle w:val="Compact"/>
+              <w:jc w:val="right"/>
+            </w:pPr>
+            <w:r>
+              <w:t xml:space="preserve">66.0</w:t>
+            </w:r>
+          </w:p>
+        </w:tc>
+        <w:tc>
+          <w:p>
+            <w:pPr>
+              <w:pStyle w:val="Compact"/>
+              <w:jc w:val="right"/>
+            </w:pPr>
+            <w:r>
+              <w:t xml:space="preserve">22.0</w:t>
+            </w:r>
+          </w:p>
+        </w:tc>
+        <w:tc>
+          <w:p>
+            <w:pPr>
+              <w:pStyle w:val="Compact"/>
+              <w:jc w:val="right"/>
+            </w:pPr>
+            <w:r>
+              <w:t xml:space="preserve">12.0</w:t>
+            </w:r>
+          </w:p>
+        </w:tc>
+        <w:tc>
+          <w:p>
+            <w:pPr>
+              <w:pStyle w:val="Compact"/>
+              <w:jc w:val="right"/>
+            </w:pPr>
+            <w:r>
+              <w:t xml:space="preserve">18.0</w:t>
             </w:r>
           </w:p>
         </w:tc>
@@ -7720,40 +7711,40 @@
               <w:jc w:val="right"/>
             </w:pPr>
             <w:r>
-              <w:t xml:space="preserve">56</w:t>
-            </w:r>
-          </w:p>
-        </w:tc>
-        <w:tc>
-          <w:p>
-            <w:pPr>
-              <w:pStyle w:val="Compact"/>
-              <w:jc w:val="right"/>
-            </w:pPr>
-            <w:r>
-              <w:t xml:space="preserve">57.1</w:t>
-            </w:r>
-          </w:p>
-        </w:tc>
-        <w:tc>
-          <w:p>
-            <w:pPr>
-              <w:pStyle w:val="Compact"/>
-              <w:jc w:val="right"/>
-            </w:pPr>
-            <w:r>
-              <w:t xml:space="preserve">10.7</w:t>
-            </w:r>
-          </w:p>
-        </w:tc>
-        <w:tc>
-          <w:p>
-            <w:pPr>
-              <w:pStyle w:val="Compact"/>
-              <w:jc w:val="right"/>
-            </w:pPr>
-            <w:r>
-              <w:t xml:space="preserve">32.1</w:t>
+              <w:t xml:space="preserve">55</w:t>
+            </w:r>
+          </w:p>
+        </w:tc>
+        <w:tc>
+          <w:p>
+            <w:pPr>
+              <w:pStyle w:val="Compact"/>
+              <w:jc w:val="right"/>
+            </w:pPr>
+            <w:r>
+              <w:t xml:space="preserve">56.4</w:t>
+            </w:r>
+          </w:p>
+        </w:tc>
+        <w:tc>
+          <w:p>
+            <w:pPr>
+              <w:pStyle w:val="Compact"/>
+              <w:jc w:val="right"/>
+            </w:pPr>
+            <w:r>
+              <w:t xml:space="preserve">10.9</w:t>
+            </w:r>
+          </w:p>
+        </w:tc>
+        <w:tc>
+          <w:p>
+            <w:pPr>
+              <w:pStyle w:val="Compact"/>
+              <w:jc w:val="right"/>
+            </w:pPr>
+            <w:r>
+              <w:t xml:space="preserve">32.7</w:t>
             </w:r>
           </w:p>
         </w:tc>
@@ -7810,51 +7801,51 @@
               <w:jc w:val="right"/>
             </w:pPr>
             <w:r>
-              <w:t xml:space="preserve">225</w:t>
-            </w:r>
-          </w:p>
-        </w:tc>
-        <w:tc>
-          <w:p>
-            <w:pPr>
-              <w:pStyle w:val="Compact"/>
-              <w:jc w:val="right"/>
-            </w:pPr>
-            <w:r>
-              <w:t xml:space="preserve">67.6</w:t>
-            </w:r>
-          </w:p>
-        </w:tc>
-        <w:tc>
-          <w:p>
-            <w:pPr>
-              <w:pStyle w:val="Compact"/>
-              <w:jc w:val="right"/>
-            </w:pPr>
-            <w:r>
-              <w:t xml:space="preserve">24.0</w:t>
-            </w:r>
-          </w:p>
-        </w:tc>
-        <w:tc>
-          <w:p>
-            <w:pPr>
-              <w:pStyle w:val="Compact"/>
-              <w:jc w:val="right"/>
-            </w:pPr>
-            <w:r>
-              <w:t xml:space="preserve">8.4</w:t>
-            </w:r>
-          </w:p>
-        </w:tc>
-        <w:tc>
-          <w:p>
-            <w:pPr>
-              <w:pStyle w:val="Compact"/>
-              <w:jc w:val="right"/>
-            </w:pPr>
-            <w:r>
-              <w:t xml:space="preserve">0.4</w:t>
+              <w:t xml:space="preserve">221</w:t>
+            </w:r>
+          </w:p>
+        </w:tc>
+        <w:tc>
+          <w:p>
+            <w:pPr>
+              <w:pStyle w:val="Compact"/>
+              <w:jc w:val="right"/>
+            </w:pPr>
+            <w:r>
+              <w:t xml:space="preserve">67.0</w:t>
+            </w:r>
+          </w:p>
+        </w:tc>
+        <w:tc>
+          <w:p>
+            <w:pPr>
+              <w:pStyle w:val="Compact"/>
+              <w:jc w:val="right"/>
+            </w:pPr>
+            <w:r>
+              <w:t xml:space="preserve">24.4</w:t>
+            </w:r>
+          </w:p>
+        </w:tc>
+        <w:tc>
+          <w:p>
+            <w:pPr>
+              <w:pStyle w:val="Compact"/>
+              <w:jc w:val="right"/>
+            </w:pPr>
+            <w:r>
+              <w:t xml:space="preserve">8.6</w:t>
+            </w:r>
+          </w:p>
+        </w:tc>
+        <w:tc>
+          <w:p>
+            <w:pPr>
+              <w:pStyle w:val="Compact"/>
+              <w:jc w:val="right"/>
+            </w:pPr>
+            <w:r>
+              <w:t xml:space="preserve">0.5</w:t>
             </w:r>
           </w:p>
         </w:tc>
@@ -7881,51 +7872,51 @@
               <w:jc w:val="left"/>
             </w:pPr>
             <w:r>
-              <w:t xml:space="preserve">99 (42.4, 229.9)</w:t>
-            </w:r>
-          </w:p>
-        </w:tc>
-        <w:tc>
-          <w:p>
-            <w:pPr>
-              <w:pStyle w:val="Compact"/>
-              <w:jc w:val="right"/>
-            </w:pPr>
-            <w:r>
-              <w:t xml:space="preserve">204</w:t>
-            </w:r>
-          </w:p>
-        </w:tc>
-        <w:tc>
-          <w:p>
-            <w:pPr>
-              <w:pStyle w:val="Compact"/>
-              <w:jc w:val="right"/>
-            </w:pPr>
-            <w:r>
-              <w:t xml:space="preserve">52.0</w:t>
-            </w:r>
-          </w:p>
-        </w:tc>
-        <w:tc>
-          <w:p>
-            <w:pPr>
-              <w:pStyle w:val="Compact"/>
-              <w:jc w:val="right"/>
-            </w:pPr>
-            <w:r>
-              <w:t xml:space="preserve">27.0</w:t>
-            </w:r>
-          </w:p>
-        </w:tc>
-        <w:tc>
-          <w:p>
-            <w:pPr>
-              <w:pStyle w:val="Compact"/>
-              <w:jc w:val="right"/>
-            </w:pPr>
-            <w:r>
-              <w:t xml:space="preserve">21.1</w:t>
+              <w:t xml:space="preserve">99.3 (42.4, 229.9)</w:t>
+            </w:r>
+          </w:p>
+        </w:tc>
+        <w:tc>
+          <w:p>
+            <w:pPr>
+              <w:pStyle w:val="Compact"/>
+              <w:jc w:val="right"/>
+            </w:pPr>
+            <w:r>
+              <w:t xml:space="preserve">193</w:t>
+            </w:r>
+          </w:p>
+        </w:tc>
+        <w:tc>
+          <w:p>
+            <w:pPr>
+              <w:pStyle w:val="Compact"/>
+              <w:jc w:val="right"/>
+            </w:pPr>
+            <w:r>
+              <w:t xml:space="preserve">52.3</w:t>
+            </w:r>
+          </w:p>
+        </w:tc>
+        <w:tc>
+          <w:p>
+            <w:pPr>
+              <w:pStyle w:val="Compact"/>
+              <w:jc w:val="right"/>
+            </w:pPr>
+            <w:r>
+              <w:t xml:space="preserve">25.9</w:t>
+            </w:r>
+          </w:p>
+        </w:tc>
+        <w:tc>
+          <w:p>
+            <w:pPr>
+              <w:pStyle w:val="Compact"/>
+              <w:jc w:val="right"/>
+            </w:pPr>
+            <w:r>
+              <w:t xml:space="preserve">21.8</w:t>
             </w:r>
           </w:p>
         </w:tc>
@@ -7974,7 +7965,29 @@
               <w:jc w:val="right"/>
             </w:pPr>
             <w:r>
-              <w:t xml:space="preserve">219</w:t>
+              <w:t xml:space="preserve">215</w:t>
+            </w:r>
+          </w:p>
+        </w:tc>
+        <w:tc>
+          <w:p>
+            <w:pPr>
+              <w:pStyle w:val="Compact"/>
+              <w:jc w:val="right"/>
+            </w:pPr>
+            <w:r>
+              <w:t xml:space="preserve">50.2</w:t>
+            </w:r>
+          </w:p>
+        </w:tc>
+        <w:tc>
+          <w:p>
+            <w:pPr>
+              <w:pStyle w:val="Compact"/>
+              <w:jc w:val="right"/>
+            </w:pPr>
+            <w:r>
+              <w:t xml:space="preserve">0.0</w:t>
             </w:r>
           </w:p>
         </w:tc>
@@ -7996,29 +8009,7 @@
               <w:jc w:val="right"/>
             </w:pPr>
             <w:r>
-              <w:t xml:space="preserve">0.0</w:t>
-            </w:r>
-          </w:p>
-        </w:tc>
-        <w:tc>
-          <w:p>
-            <w:pPr>
-              <w:pStyle w:val="Compact"/>
-              <w:jc w:val="right"/>
-            </w:pPr>
-            <w:r>
-              <w:t xml:space="preserve">50.2</w:t>
-            </w:r>
-          </w:p>
-        </w:tc>
-        <w:tc>
-          <w:p>
-            <w:pPr>
-              <w:pStyle w:val="Compact"/>
-              <w:jc w:val="right"/>
-            </w:pPr>
-            <w:r>
-              <w:t xml:space="preserve">52.5</w:t>
+              <w:t xml:space="preserve">53.0</w:t>
             </w:r>
           </w:p>
         </w:tc>
@@ -8056,51 +8047,51 @@
               <w:jc w:val="right"/>
             </w:pPr>
             <w:r>
-              <w:t xml:space="preserve">238</w:t>
-            </w:r>
-          </w:p>
-        </w:tc>
-        <w:tc>
-          <w:p>
-            <w:pPr>
-              <w:pStyle w:val="Compact"/>
-              <w:jc w:val="right"/>
-            </w:pPr>
-            <w:r>
-              <w:t xml:space="preserve">60.1</w:t>
-            </w:r>
-          </w:p>
-        </w:tc>
-        <w:tc>
-          <w:p>
-            <w:pPr>
-              <w:pStyle w:val="Compact"/>
-              <w:jc w:val="right"/>
-            </w:pPr>
-            <w:r>
-              <w:t xml:space="preserve">7.1</w:t>
-            </w:r>
-          </w:p>
-        </w:tc>
-        <w:tc>
-          <w:p>
-            <w:pPr>
-              <w:pStyle w:val="Compact"/>
-              <w:jc w:val="right"/>
-            </w:pPr>
-            <w:r>
-              <w:t xml:space="preserve">32.8</w:t>
-            </w:r>
-          </w:p>
-        </w:tc>
-        <w:tc>
-          <w:p>
-            <w:pPr>
-              <w:pStyle w:val="Compact"/>
-              <w:jc w:val="right"/>
-            </w:pPr>
-            <w:r>
-              <w:t xml:space="preserve">93.3</w:t>
+              <w:t xml:space="preserve">234</w:t>
+            </w:r>
+          </w:p>
+        </w:tc>
+        <w:tc>
+          <w:p>
+            <w:pPr>
+              <w:pStyle w:val="Compact"/>
+              <w:jc w:val="right"/>
+            </w:pPr>
+            <w:r>
+              <w:t xml:space="preserve">60.7</w:t>
+            </w:r>
+          </w:p>
+        </w:tc>
+        <w:tc>
+          <w:p>
+            <w:pPr>
+              <w:pStyle w:val="Compact"/>
+              <w:jc w:val="right"/>
+            </w:pPr>
+            <w:r>
+              <w:t xml:space="preserve">7.3</w:t>
+            </w:r>
+          </w:p>
+        </w:tc>
+        <w:tc>
+          <w:p>
+            <w:pPr>
+              <w:pStyle w:val="Compact"/>
+              <w:jc w:val="right"/>
+            </w:pPr>
+            <w:r>
+              <w:t xml:space="preserve">32.1</w:t>
+            </w:r>
+          </w:p>
+        </w:tc>
+        <w:tc>
+          <w:p>
+            <w:pPr>
+              <w:pStyle w:val="Compact"/>
+              <w:jc w:val="right"/>
+            </w:pPr>
+            <w:r>
+              <w:t xml:space="preserve">93.6</w:t>
             </w:r>
           </w:p>
         </w:tc>
@@ -8138,40 +8129,40 @@
               <w:jc w:val="right"/>
             </w:pPr>
             <w:r>
-              <w:t xml:space="preserve">227</w:t>
-            </w:r>
-          </w:p>
-        </w:tc>
-        <w:tc>
-          <w:p>
-            <w:pPr>
-              <w:pStyle w:val="Compact"/>
-              <w:jc w:val="right"/>
-            </w:pPr>
-            <w:r>
-              <w:t xml:space="preserve">74.4</w:t>
-            </w:r>
-          </w:p>
-        </w:tc>
-        <w:tc>
-          <w:p>
-            <w:pPr>
-              <w:pStyle w:val="Compact"/>
-              <w:jc w:val="right"/>
-            </w:pPr>
-            <w:r>
-              <w:t xml:space="preserve">21.6</w:t>
-            </w:r>
-          </w:p>
-        </w:tc>
-        <w:tc>
-          <w:p>
-            <w:pPr>
-              <w:pStyle w:val="Compact"/>
-              <w:jc w:val="right"/>
-            </w:pPr>
-            <w:r>
-              <w:t xml:space="preserve">4.0</w:t>
+              <w:t xml:space="preserve">216</w:t>
+            </w:r>
+          </w:p>
+        </w:tc>
+        <w:tc>
+          <w:p>
+            <w:pPr>
+              <w:pStyle w:val="Compact"/>
+              <w:jc w:val="right"/>
+            </w:pPr>
+            <w:r>
+              <w:t xml:space="preserve">67.6</w:t>
+            </w:r>
+          </w:p>
+        </w:tc>
+        <w:tc>
+          <w:p>
+            <w:pPr>
+              <w:pStyle w:val="Compact"/>
+              <w:jc w:val="right"/>
+            </w:pPr>
+            <w:r>
+              <w:t xml:space="preserve">25.9</w:t>
+            </w:r>
+          </w:p>
+        </w:tc>
+        <w:tc>
+          <w:p>
+            <w:pPr>
+              <w:pStyle w:val="Compact"/>
+              <w:jc w:val="right"/>
+            </w:pPr>
+            <w:r>
+              <w:t xml:space="preserve">6.5</w:t>
             </w:r>
           </w:p>
         </w:tc>
@@ -8209,51 +8200,51 @@
               <w:jc w:val="left"/>
             </w:pPr>
             <w:r>
-              <w:t xml:space="preserve">32 (1.4, 36.5)</w:t>
-            </w:r>
-          </w:p>
-        </w:tc>
-        <w:tc>
-          <w:p>
-            <w:pPr>
-              <w:pStyle w:val="Compact"/>
-              <w:jc w:val="right"/>
-            </w:pPr>
-            <w:r>
-              <w:t xml:space="preserve">275</w:t>
-            </w:r>
-          </w:p>
-        </w:tc>
-        <w:tc>
-          <w:p>
-            <w:pPr>
-              <w:pStyle w:val="Compact"/>
-              <w:jc w:val="right"/>
-            </w:pPr>
-            <w:r>
-              <w:t xml:space="preserve">80.7</w:t>
-            </w:r>
-          </w:p>
-        </w:tc>
-        <w:tc>
-          <w:p>
-            <w:pPr>
-              <w:pStyle w:val="Compact"/>
-              <w:jc w:val="right"/>
-            </w:pPr>
-            <w:r>
-              <w:t xml:space="preserve">8.0</w:t>
-            </w:r>
-          </w:p>
-        </w:tc>
-        <w:tc>
-          <w:p>
-            <w:pPr>
-              <w:pStyle w:val="Compact"/>
-              <w:jc w:val="right"/>
-            </w:pPr>
-            <w:r>
-              <w:t xml:space="preserve">11.3</w:t>
+              <w:t xml:space="preserve">32.1 (1.4, 36.5)</w:t>
+            </w:r>
+          </w:p>
+        </w:tc>
+        <w:tc>
+          <w:p>
+            <w:pPr>
+              <w:pStyle w:val="Compact"/>
+              <w:jc w:val="right"/>
+            </w:pPr>
+            <w:r>
+              <w:t xml:space="preserve">251</w:t>
+            </w:r>
+          </w:p>
+        </w:tc>
+        <w:tc>
+          <w:p>
+            <w:pPr>
+              <w:pStyle w:val="Compact"/>
+              <w:jc w:val="right"/>
+            </w:pPr>
+            <w:r>
+              <w:t xml:space="preserve">81.7</w:t>
+            </w:r>
+          </w:p>
+        </w:tc>
+        <w:tc>
+          <w:p>
+            <w:pPr>
+              <w:pStyle w:val="Compact"/>
+              <w:jc w:val="right"/>
+            </w:pPr>
+            <w:r>
+              <w:t xml:space="preserve">8.8</w:t>
+            </w:r>
+          </w:p>
+        </w:tc>
+        <w:tc>
+          <w:p>
+            <w:pPr>
+              <w:pStyle w:val="Compact"/>
+              <w:jc w:val="right"/>
+            </w:pPr>
+            <w:r>
+              <w:t xml:space="preserve">9.6</w:t>
             </w:r>
           </w:p>
         </w:tc>
@@ -8291,51 +8282,51 @@
               <w:jc w:val="left"/>
             </w:pPr>
             <w:r>
-              <w:t xml:space="preserve">1.8 (0.2, 5.1)</w:t>
-            </w:r>
-          </w:p>
-        </w:tc>
-        <w:tc>
-          <w:p>
-            <w:pPr>
-              <w:pStyle w:val="Compact"/>
-              <w:jc w:val="right"/>
-            </w:pPr>
-            <w:r>
-              <w:t xml:space="preserve">189</w:t>
-            </w:r>
-          </w:p>
-        </w:tc>
-        <w:tc>
-          <w:p>
-            <w:pPr>
-              <w:pStyle w:val="Compact"/>
-              <w:jc w:val="right"/>
-            </w:pPr>
-            <w:r>
-              <w:t xml:space="preserve">46.6</w:t>
-            </w:r>
-          </w:p>
-        </w:tc>
-        <w:tc>
-          <w:p>
-            <w:pPr>
-              <w:pStyle w:val="Compact"/>
-              <w:jc w:val="right"/>
-            </w:pPr>
-            <w:r>
-              <w:t xml:space="preserve">16.9</w:t>
-            </w:r>
-          </w:p>
-        </w:tc>
-        <w:tc>
-          <w:p>
-            <w:pPr>
-              <w:pStyle w:val="Compact"/>
-              <w:jc w:val="right"/>
-            </w:pPr>
-            <w:r>
-              <w:t xml:space="preserve">36.5</w:t>
+              <w:t xml:space="preserve">2 (0.2, 5.1)</w:t>
+            </w:r>
+          </w:p>
+        </w:tc>
+        <w:tc>
+          <w:p>
+            <w:pPr>
+              <w:pStyle w:val="Compact"/>
+              <w:jc w:val="right"/>
+            </w:pPr>
+            <w:r>
+              <w:t xml:space="preserve">173</w:t>
+            </w:r>
+          </w:p>
+        </w:tc>
+        <w:tc>
+          <w:p>
+            <w:pPr>
+              <w:pStyle w:val="Compact"/>
+              <w:jc w:val="right"/>
+            </w:pPr>
+            <w:r>
+              <w:t xml:space="preserve">43.9</w:t>
+            </w:r>
+          </w:p>
+        </w:tc>
+        <w:tc>
+          <w:p>
+            <w:pPr>
+              <w:pStyle w:val="Compact"/>
+              <w:jc w:val="right"/>
+            </w:pPr>
+            <w:r>
+              <w:t xml:space="preserve">17.9</w:t>
+            </w:r>
+          </w:p>
+        </w:tc>
+        <w:tc>
+          <w:p>
+            <w:pPr>
+              <w:pStyle w:val="Compact"/>
+              <w:jc w:val="right"/>
+            </w:pPr>
+            <w:r>
+              <w:t xml:space="preserve">38.2</w:t>
             </w:r>
           </w:p>
         </w:tc>
@@ -8373,51 +8364,51 @@
               <w:jc w:val="left"/>
             </w:pPr>
             <w:r>
-              <w:t xml:space="preserve">26.4 (19.6, 32.1)</w:t>
-            </w:r>
-          </w:p>
-        </w:tc>
-        <w:tc>
-          <w:p>
-            <w:pPr>
-              <w:pStyle w:val="Compact"/>
-              <w:jc w:val="right"/>
-            </w:pPr>
-            <w:r>
-              <w:t xml:space="preserve">275</w:t>
-            </w:r>
-          </w:p>
-        </w:tc>
-        <w:tc>
-          <w:p>
-            <w:pPr>
-              <w:pStyle w:val="Compact"/>
-              <w:jc w:val="right"/>
-            </w:pPr>
-            <w:r>
-              <w:t xml:space="preserve">61.5</w:t>
-            </w:r>
-          </w:p>
-        </w:tc>
-        <w:tc>
-          <w:p>
-            <w:pPr>
-              <w:pStyle w:val="Compact"/>
-              <w:jc w:val="right"/>
-            </w:pPr>
-            <w:r>
-              <w:t xml:space="preserve">13.5</w:t>
-            </w:r>
-          </w:p>
-        </w:tc>
-        <w:tc>
-          <w:p>
-            <w:pPr>
-              <w:pStyle w:val="Compact"/>
-              <w:jc w:val="right"/>
-            </w:pPr>
-            <w:r>
-              <w:t xml:space="preserve">25.1</w:t>
+              <w:t xml:space="preserve">25.7 (19.6, 32.1)</w:t>
+            </w:r>
+          </w:p>
+        </w:tc>
+        <w:tc>
+          <w:p>
+            <w:pPr>
+              <w:pStyle w:val="Compact"/>
+              <w:jc w:val="right"/>
+            </w:pPr>
+            <w:r>
+              <w:t xml:space="preserve">251</w:t>
+            </w:r>
+          </w:p>
+        </w:tc>
+        <w:tc>
+          <w:p>
+            <w:pPr>
+              <w:pStyle w:val="Compact"/>
+              <w:jc w:val="right"/>
+            </w:pPr>
+            <w:r>
+              <w:t xml:space="preserve">59.0</w:t>
+            </w:r>
+          </w:p>
+        </w:tc>
+        <w:tc>
+          <w:p>
+            <w:pPr>
+              <w:pStyle w:val="Compact"/>
+              <w:jc w:val="right"/>
+            </w:pPr>
+            <w:r>
+              <w:t xml:space="preserve">15.1</w:t>
+            </w:r>
+          </w:p>
+        </w:tc>
+        <w:tc>
+          <w:p>
+            <w:pPr>
+              <w:pStyle w:val="Compact"/>
+              <w:jc w:val="right"/>
+            </w:pPr>
+            <w:r>
+              <w:t xml:space="preserve">25.9</w:t>
             </w:r>
           </w:p>
         </w:tc>
@@ -8466,18 +8457,18 @@
               <w:jc w:val="right"/>
             </w:pPr>
             <w:r>
-              <w:t xml:space="preserve">221</w:t>
-            </w:r>
-          </w:p>
-        </w:tc>
-        <w:tc>
-          <w:p>
-            <w:pPr>
-              <w:pStyle w:val="Compact"/>
-              <w:jc w:val="right"/>
-            </w:pPr>
-            <w:r>
-              <w:t xml:space="preserve">73.3</w:t>
+              <w:t xml:space="preserve">217</w:t>
+            </w:r>
+          </w:p>
+        </w:tc>
+        <w:tc>
+          <w:p>
+            <w:pPr>
+              <w:pStyle w:val="Compact"/>
+              <w:jc w:val="right"/>
+            </w:pPr>
+            <w:r>
+              <w:t xml:space="preserve">73.7</w:t>
             </w:r>
           </w:p>
         </w:tc>
@@ -8499,18 +8490,18 @@
               <w:jc w:val="right"/>
             </w:pPr>
             <w:r>
-              <w:t xml:space="preserve">3.2</w:t>
-            </w:r>
-          </w:p>
-        </w:tc>
-        <w:tc>
-          <w:p>
-            <w:pPr>
-              <w:pStyle w:val="Compact"/>
-              <w:jc w:val="right"/>
-            </w:pPr>
-            <w:r>
-              <w:t xml:space="preserve">6.3</w:t>
+              <w:t xml:space="preserve">2.8</w:t>
+            </w:r>
+          </w:p>
+        </w:tc>
+        <w:tc>
+          <w:p>
+            <w:pPr>
+              <w:pStyle w:val="Compact"/>
+              <w:jc w:val="right"/>
+            </w:pPr>
+            <w:r>
+              <w:t xml:space="preserve">6.5</w:t>
             </w:r>
           </w:p>
         </w:tc>
@@ -8548,51 +8539,51 @@
               <w:jc w:val="right"/>
             </w:pPr>
             <w:r>
-              <w:t xml:space="preserve">227</w:t>
-            </w:r>
-          </w:p>
-        </w:tc>
-        <w:tc>
-          <w:p>
-            <w:pPr>
-              <w:pStyle w:val="Compact"/>
-              <w:jc w:val="right"/>
-            </w:pPr>
-            <w:r>
-              <w:t xml:space="preserve">79.3</w:t>
-            </w:r>
-          </w:p>
-        </w:tc>
-        <w:tc>
-          <w:p>
-            <w:pPr>
-              <w:pStyle w:val="Compact"/>
-              <w:jc w:val="right"/>
-            </w:pPr>
-            <w:r>
-              <w:t xml:space="preserve">8.4</w:t>
-            </w:r>
-          </w:p>
-        </w:tc>
-        <w:tc>
-          <w:p>
-            <w:pPr>
-              <w:pStyle w:val="Compact"/>
-              <w:jc w:val="right"/>
-            </w:pPr>
-            <w:r>
-              <w:t xml:space="preserve">12.3</w:t>
-            </w:r>
-          </w:p>
-        </w:tc>
-        <w:tc>
-          <w:p>
-            <w:pPr>
-              <w:pStyle w:val="Compact"/>
-              <w:jc w:val="right"/>
-            </w:pPr>
-            <w:r>
-              <w:t xml:space="preserve">14.5</w:t>
+              <w:t xml:space="preserve">223</w:t>
+            </w:r>
+          </w:p>
+        </w:tc>
+        <w:tc>
+          <w:p>
+            <w:pPr>
+              <w:pStyle w:val="Compact"/>
+              <w:jc w:val="right"/>
+            </w:pPr>
+            <w:r>
+              <w:t xml:space="preserve">78.9</w:t>
+            </w:r>
+          </w:p>
+        </w:tc>
+        <w:tc>
+          <w:p>
+            <w:pPr>
+              <w:pStyle w:val="Compact"/>
+              <w:jc w:val="right"/>
+            </w:pPr>
+            <w:r>
+              <w:t xml:space="preserve">8.5</w:t>
+            </w:r>
+          </w:p>
+        </w:tc>
+        <w:tc>
+          <w:p>
+            <w:pPr>
+              <w:pStyle w:val="Compact"/>
+              <w:jc w:val="right"/>
+            </w:pPr>
+            <w:r>
+              <w:t xml:space="preserve">12.6</w:t>
+            </w:r>
+          </w:p>
+        </w:tc>
+        <w:tc>
+          <w:p>
+            <w:pPr>
+              <w:pStyle w:val="Compact"/>
+              <w:jc w:val="right"/>
+            </w:pPr>
+            <w:r>
+              <w:t xml:space="preserve">14.8</w:t>
             </w:r>
           </w:p>
         </w:tc>
@@ -11077,7 +11068,7 @@
               <w:jc w:val="left"/>
             </w:pPr>
             <w:r>
-              <w:t xml:space="preserve">27.18**</w:t>
+              <w:t xml:space="preserve">24.95**</w:t>
             </w:r>
           </w:p>
         </w:tc>
@@ -11143,7 +11134,7 @@
               <w:jc w:val="left"/>
             </w:pPr>
             <w:r>
-              <w:t xml:space="preserve">ab</w:t>
+              <w:t xml:space="preserve">a</w:t>
             </w:r>
           </w:p>
         </w:tc>
@@ -11198,7 +11189,7 @@
               <w:jc w:val="left"/>
             </w:pPr>
             <w:r>
-              <w:t xml:space="preserve">c</w:t>
+              <w:t xml:space="preserve">b</w:t>
             </w:r>
           </w:p>
         </w:tc>
@@ -11253,7 +11244,7 @@
               <w:jc w:val="left"/>
             </w:pPr>
             <w:r>
-              <w:t xml:space="preserve">bc</w:t>
+              <w:t xml:space="preserve">b</w:t>
             </w:r>
           </w:p>
         </w:tc>
@@ -11296,52 +11287,68 @@
           <w:p/>
         </w:tc>
         <w:tc>
-          <w:p/>
-        </w:tc>
-        <w:tc>
-          <w:p/>
-        </w:tc>
-        <w:tc>
-          <w:p>
-            <w:pPr>
-              <w:pStyle w:val="Compact"/>
-              <w:jc w:val="left"/>
-            </w:pPr>
-            <w:r>
-              <w:t xml:space="preserve">abc</w:t>
-            </w:r>
-          </w:p>
-        </w:tc>
-        <w:tc>
-          <w:p>
-            <w:pPr>
-              <w:pStyle w:val="Compact"/>
-              <w:jc w:val="left"/>
-            </w:pPr>
-            <w:r>
-              <w:t xml:space="preserve">Aug</w:t>
-            </w:r>
-          </w:p>
-        </w:tc>
-        <w:tc>
-          <w:p>
-            <w:pPr>
-              <w:pStyle w:val="Compact"/>
-              <w:jc w:val="right"/>
-            </w:pPr>
-            <w:r>
-              <w:t xml:space="preserve">8</w:t>
-            </w:r>
-          </w:p>
-        </w:tc>
-        <w:tc>
-          <w:p>
-            <w:pPr>
-              <w:pStyle w:val="Compact"/>
-              <w:jc w:val="left"/>
-            </w:pPr>
-            <w:r>
-              <w:t xml:space="preserve">0.464 (0.222, 0.857)</w:t>
+          <w:p>
+            <w:pPr>
+              <w:pStyle w:val="Compact"/>
+              <w:jc w:val="left"/>
+            </w:pPr>
+            <w:r>
+              <w:t xml:space="preserve">Green</w:t>
+            </w:r>
+          </w:p>
+        </w:tc>
+        <w:tc>
+          <w:p>
+            <w:pPr>
+              <w:pStyle w:val="Compact"/>
+              <w:jc w:val="left"/>
+            </w:pPr>
+            <w:r>
+              <w:t xml:space="preserve">0.93</w:t>
+            </w:r>
+          </w:p>
+        </w:tc>
+        <w:tc>
+          <w:p>
+            <w:pPr>
+              <w:pStyle w:val="Compact"/>
+              <w:jc w:val="left"/>
+            </w:pPr>
+            <w:r>
+              <w:t xml:space="preserve">a</w:t>
+            </w:r>
+          </w:p>
+        </w:tc>
+        <w:tc>
+          <w:p>
+            <w:pPr>
+              <w:pStyle w:val="Compact"/>
+              <w:jc w:val="left"/>
+            </w:pPr>
+            <w:r>
+              <w:t xml:space="preserve">Apr</w:t>
+            </w:r>
+          </w:p>
+        </w:tc>
+        <w:tc>
+          <w:p>
+            <w:pPr>
+              <w:pStyle w:val="Compact"/>
+              <w:jc w:val="right"/>
+            </w:pPr>
+            <w:r>
+              <w:t xml:space="preserve">23</w:t>
+            </w:r>
+          </w:p>
+        </w:tc>
+        <w:tc>
+          <w:p>
+            <w:pPr>
+              <w:pStyle w:val="Compact"/>
+              <w:jc w:val="left"/>
+            </w:pPr>
+            <w:r>
+              <w:t xml:space="preserve">0 (0, 0.75)</w:t>
             </w:r>
           </w:p>
         </w:tc>
@@ -11351,26 +11358,10 @@
           <w:p/>
         </w:tc>
         <w:tc>
-          <w:p>
-            <w:pPr>
-              <w:pStyle w:val="Compact"/>
-              <w:jc w:val="left"/>
-            </w:pPr>
-            <w:r>
-              <w:t xml:space="preserve">Green</w:t>
-            </w:r>
-          </w:p>
-        </w:tc>
-        <w:tc>
-          <w:p>
-            <w:pPr>
-              <w:pStyle w:val="Compact"/>
-              <w:jc w:val="left"/>
-            </w:pPr>
-            <w:r>
-              <w:t xml:space="preserve">5.13</w:t>
-            </w:r>
-          </w:p>
+          <w:p/>
+        </w:tc>
+        <w:tc>
+          <w:p/>
         </w:tc>
         <w:tc>
           <w:p>
@@ -11390,29 +11381,29 @@
               <w:jc w:val="left"/>
             </w:pPr>
             <w:r>
-              <w:t xml:space="preserve">Apr</w:t>
-            </w:r>
-          </w:p>
-        </w:tc>
-        <w:tc>
-          <w:p>
-            <w:pPr>
-              <w:pStyle w:val="Compact"/>
-              <w:jc w:val="right"/>
-            </w:pPr>
-            <w:r>
-              <w:t xml:space="preserve">23</w:t>
-            </w:r>
-          </w:p>
-        </w:tc>
-        <w:tc>
-          <w:p>
-            <w:pPr>
-              <w:pStyle w:val="Compact"/>
-              <w:jc w:val="left"/>
-            </w:pPr>
-            <w:r>
-              <w:t xml:space="preserve">0 (0, 0.75)</w:t>
+              <w:t xml:space="preserve">May</w:t>
+            </w:r>
+          </w:p>
+        </w:tc>
+        <w:tc>
+          <w:p>
+            <w:pPr>
+              <w:pStyle w:val="Compact"/>
+              <w:jc w:val="right"/>
+            </w:pPr>
+            <w:r>
+              <w:t xml:space="preserve">24</w:t>
+            </w:r>
+          </w:p>
+        </w:tc>
+        <w:tc>
+          <w:p>
+            <w:pPr>
+              <w:pStyle w:val="Compact"/>
+              <w:jc w:val="left"/>
+            </w:pPr>
+            <w:r>
+              <w:t xml:space="preserve">0 (0, 0.429)</w:t>
             </w:r>
           </w:p>
         </w:tc>
@@ -11445,29 +11436,29 @@
               <w:jc w:val="left"/>
             </w:pPr>
             <w:r>
-              <w:t xml:space="preserve">May</w:t>
-            </w:r>
-          </w:p>
-        </w:tc>
-        <w:tc>
-          <w:p>
-            <w:pPr>
-              <w:pStyle w:val="Compact"/>
-              <w:jc w:val="right"/>
-            </w:pPr>
-            <w:r>
-              <w:t xml:space="preserve">24</w:t>
-            </w:r>
-          </w:p>
-        </w:tc>
-        <w:tc>
-          <w:p>
-            <w:pPr>
-              <w:pStyle w:val="Compact"/>
-              <w:jc w:val="left"/>
-            </w:pPr>
-            <w:r>
-              <w:t xml:space="preserve">0 (0, 0.429)</w:t>
+              <w:t xml:space="preserve">Jun</w:t>
+            </w:r>
+          </w:p>
+        </w:tc>
+        <w:tc>
+          <w:p>
+            <w:pPr>
+              <w:pStyle w:val="Compact"/>
+              <w:jc w:val="right"/>
+            </w:pPr>
+            <w:r>
+              <w:t xml:space="preserve">14</w:t>
+            </w:r>
+          </w:p>
+        </w:tc>
+        <w:tc>
+          <w:p>
+            <w:pPr>
+              <w:pStyle w:val="Compact"/>
+              <w:jc w:val="left"/>
+            </w:pPr>
+            <w:r>
+              <w:t xml:space="preserve">0 (0, 0.167)</w:t>
             </w:r>
           </w:p>
         </w:tc>
@@ -11500,7 +11491,7 @@
               <w:jc w:val="left"/>
             </w:pPr>
             <w:r>
-              <w:t xml:space="preserve">Jun</w:t>
+              <w:t xml:space="preserve">Jul</w:t>
             </w:r>
           </w:p>
         </w:tc>
@@ -11522,7 +11513,7 @@
               <w:jc w:val="left"/>
             </w:pPr>
             <w:r>
-              <w:t xml:space="preserve">0 (0, 0.167)</w:t>
+              <w:t xml:space="preserve">0 (0, 0.333)</w:t>
             </w:r>
           </w:p>
         </w:tc>
@@ -11532,10 +11523,26 @@
           <w:p/>
         </w:tc>
         <w:tc>
-          <w:p/>
-        </w:tc>
-        <w:tc>
-          <w:p/>
+          <w:p>
+            <w:pPr>
+              <w:pStyle w:val="Compact"/>
+              <w:jc w:val="left"/>
+            </w:pPr>
+            <w:r>
+              <w:t xml:space="preserve">Cyanobacteria</w:t>
+            </w:r>
+          </w:p>
+        </w:tc>
+        <w:tc>
+          <w:p>
+            <w:pPr>
+              <w:pStyle w:val="Compact"/>
+              <w:jc w:val="left"/>
+            </w:pPr>
+            <w:r>
+              <w:t xml:space="preserve">17.66**</w:t>
+            </w:r>
+          </w:p>
         </w:tc>
         <w:tc>
           <w:p>
@@ -11555,29 +11562,29 @@
               <w:jc w:val="left"/>
             </w:pPr>
             <w:r>
-              <w:t xml:space="preserve">Jul</w:t>
-            </w:r>
-          </w:p>
-        </w:tc>
-        <w:tc>
-          <w:p>
-            <w:pPr>
-              <w:pStyle w:val="Compact"/>
-              <w:jc w:val="right"/>
-            </w:pPr>
-            <w:r>
-              <w:t xml:space="preserve">14</w:t>
-            </w:r>
-          </w:p>
-        </w:tc>
-        <w:tc>
-          <w:p>
-            <w:pPr>
-              <w:pStyle w:val="Compact"/>
-              <w:jc w:val="left"/>
-            </w:pPr>
-            <w:r>
-              <w:t xml:space="preserve">0 (0, 0.333)</w:t>
+              <w:t xml:space="preserve">Apr</w:t>
+            </w:r>
+          </w:p>
+        </w:tc>
+        <w:tc>
+          <w:p>
+            <w:pPr>
+              <w:pStyle w:val="Compact"/>
+              <w:jc w:val="right"/>
+            </w:pPr>
+            <w:r>
+              <w:t xml:space="preserve">23</w:t>
+            </w:r>
+          </w:p>
+        </w:tc>
+        <w:tc>
+          <w:p>
+            <w:pPr>
+              <w:pStyle w:val="Compact"/>
+              <w:jc w:val="left"/>
+            </w:pPr>
+            <w:r>
+              <w:t xml:space="preserve">0 (0, 0)</w:t>
             </w:r>
           </w:p>
         </w:tc>
@@ -11599,40 +11606,40 @@
               <w:jc w:val="left"/>
             </w:pPr>
             <w:r>
-              <w:t xml:space="preserve">a</w:t>
-            </w:r>
-          </w:p>
-        </w:tc>
-        <w:tc>
-          <w:p>
-            <w:pPr>
-              <w:pStyle w:val="Compact"/>
-              <w:jc w:val="left"/>
-            </w:pPr>
-            <w:r>
-              <w:t xml:space="preserve">Aug</w:t>
-            </w:r>
-          </w:p>
-        </w:tc>
-        <w:tc>
-          <w:p>
-            <w:pPr>
-              <w:pStyle w:val="Compact"/>
-              <w:jc w:val="right"/>
-            </w:pPr>
-            <w:r>
-              <w:t xml:space="preserve">8</w:t>
-            </w:r>
-          </w:p>
-        </w:tc>
-        <w:tc>
-          <w:p>
-            <w:pPr>
-              <w:pStyle w:val="Compact"/>
-              <w:jc w:val="left"/>
-            </w:pPr>
-            <w:r>
-              <w:t xml:space="preserve">0.083 (0, 0.667)</w:t>
+              <w:t xml:space="preserve">b</w:t>
+            </w:r>
+          </w:p>
+        </w:tc>
+        <w:tc>
+          <w:p>
+            <w:pPr>
+              <w:pStyle w:val="Compact"/>
+              <w:jc w:val="left"/>
+            </w:pPr>
+            <w:r>
+              <w:t xml:space="preserve">May</w:t>
+            </w:r>
+          </w:p>
+        </w:tc>
+        <w:tc>
+          <w:p>
+            <w:pPr>
+              <w:pStyle w:val="Compact"/>
+              <w:jc w:val="right"/>
+            </w:pPr>
+            <w:r>
+              <w:t xml:space="preserve">24</w:t>
+            </w:r>
+          </w:p>
+        </w:tc>
+        <w:tc>
+          <w:p>
+            <w:pPr>
+              <w:pStyle w:val="Compact"/>
+              <w:jc w:val="left"/>
+            </w:pPr>
+            <w:r>
+              <w:t xml:space="preserve">0 (0, 1)</w:t>
             </w:r>
           </w:p>
         </w:tc>
@@ -11642,68 +11649,52 @@
           <w:p/>
         </w:tc>
         <w:tc>
-          <w:p>
-            <w:pPr>
-              <w:pStyle w:val="Compact"/>
-              <w:jc w:val="left"/>
-            </w:pPr>
-            <w:r>
-              <w:t xml:space="preserve">Cyanobacteria</w:t>
-            </w:r>
-          </w:p>
-        </w:tc>
-        <w:tc>
-          <w:p>
-            <w:pPr>
-              <w:pStyle w:val="Compact"/>
-              <w:jc w:val="left"/>
-            </w:pPr>
-            <w:r>
-              <w:t xml:space="preserve">21.67**</w:t>
-            </w:r>
-          </w:p>
-        </w:tc>
-        <w:tc>
-          <w:p>
-            <w:pPr>
-              <w:pStyle w:val="Compact"/>
-              <w:jc w:val="left"/>
-            </w:pPr>
-            <w:r>
-              <w:t xml:space="preserve">a</w:t>
-            </w:r>
-          </w:p>
-        </w:tc>
-        <w:tc>
-          <w:p>
-            <w:pPr>
-              <w:pStyle w:val="Compact"/>
-              <w:jc w:val="left"/>
-            </w:pPr>
-            <w:r>
-              <w:t xml:space="preserve">Apr</w:t>
-            </w:r>
-          </w:p>
-        </w:tc>
-        <w:tc>
-          <w:p>
-            <w:pPr>
-              <w:pStyle w:val="Compact"/>
-              <w:jc w:val="right"/>
-            </w:pPr>
-            <w:r>
-              <w:t xml:space="preserve">23</w:t>
-            </w:r>
-          </w:p>
-        </w:tc>
-        <w:tc>
-          <w:p>
-            <w:pPr>
-              <w:pStyle w:val="Compact"/>
-              <w:jc w:val="left"/>
-            </w:pPr>
-            <w:r>
-              <w:t xml:space="preserve">0 (0, 0)</w:t>
+          <w:p/>
+        </w:tc>
+        <w:tc>
+          <w:p/>
+        </w:tc>
+        <w:tc>
+          <w:p>
+            <w:pPr>
+              <w:pStyle w:val="Compact"/>
+              <w:jc w:val="left"/>
+            </w:pPr>
+            <w:r>
+              <w:t xml:space="preserve">b</w:t>
+            </w:r>
+          </w:p>
+        </w:tc>
+        <w:tc>
+          <w:p>
+            <w:pPr>
+              <w:pStyle w:val="Compact"/>
+              <w:jc w:val="left"/>
+            </w:pPr>
+            <w:r>
+              <w:t xml:space="preserve">Jun</w:t>
+            </w:r>
+          </w:p>
+        </w:tc>
+        <w:tc>
+          <w:p>
+            <w:pPr>
+              <w:pStyle w:val="Compact"/>
+              <w:jc w:val="right"/>
+            </w:pPr>
+            <w:r>
+              <w:t xml:space="preserve">14</w:t>
+            </w:r>
+          </w:p>
+        </w:tc>
+        <w:tc>
+          <w:p>
+            <w:pPr>
+              <w:pStyle w:val="Compact"/>
+              <w:jc w:val="left"/>
+            </w:pPr>
+            <w:r>
+              <w:t xml:space="preserve">0.08 (0, 1)</w:t>
             </w:r>
           </w:p>
         </w:tc>
@@ -11725,61 +11716,6 @@
               <w:jc w:val="left"/>
             </w:pPr>
             <w:r>
-              <w:t xml:space="preserve">ab</w:t>
-            </w:r>
-          </w:p>
-        </w:tc>
-        <w:tc>
-          <w:p>
-            <w:pPr>
-              <w:pStyle w:val="Compact"/>
-              <w:jc w:val="left"/>
-            </w:pPr>
-            <w:r>
-              <w:t xml:space="preserve">May</w:t>
-            </w:r>
-          </w:p>
-        </w:tc>
-        <w:tc>
-          <w:p>
-            <w:pPr>
-              <w:pStyle w:val="Compact"/>
-              <w:jc w:val="right"/>
-            </w:pPr>
-            <w:r>
-              <w:t xml:space="preserve">24</w:t>
-            </w:r>
-          </w:p>
-        </w:tc>
-        <w:tc>
-          <w:p>
-            <w:pPr>
-              <w:pStyle w:val="Compact"/>
-              <w:jc w:val="left"/>
-            </w:pPr>
-            <w:r>
-              <w:t xml:space="preserve">0 (0, 1)</w:t>
-            </w:r>
-          </w:p>
-        </w:tc>
-      </w:tr>
-      <w:tr>
-        <w:tc>
-          <w:p/>
-        </w:tc>
-        <w:tc>
-          <w:p/>
-        </w:tc>
-        <w:tc>
-          <w:p/>
-        </w:tc>
-        <w:tc>
-          <w:p>
-            <w:pPr>
-              <w:pStyle w:val="Compact"/>
-              <w:jc w:val="left"/>
-            </w:pPr>
-            <w:r>
               <w:t xml:space="preserve">b</w:t>
             </w:r>
           </w:p>
@@ -11791,7 +11727,7 @@
               <w:jc w:val="left"/>
             </w:pPr>
             <w:r>
-              <w:t xml:space="preserve">Jun</w:t>
+              <w:t xml:space="preserve">Jul</w:t>
             </w:r>
           </w:p>
         </w:tc>
@@ -11813,117 +11749,7 @@
               <w:jc w:val="left"/>
             </w:pPr>
             <w:r>
-              <w:t xml:space="preserve">0.08 (0, 1)</w:t>
-            </w:r>
-          </w:p>
-        </w:tc>
-      </w:tr>
-      <w:tr>
-        <w:tc>
-          <w:p/>
-        </w:tc>
-        <w:tc>
-          <w:p/>
-        </w:tc>
-        <w:tc>
-          <w:p/>
-        </w:tc>
-        <w:tc>
-          <w:p>
-            <w:pPr>
-              <w:pStyle w:val="Compact"/>
-              <w:jc w:val="left"/>
-            </w:pPr>
-            <w:r>
-              <w:t xml:space="preserve">ab</w:t>
-            </w:r>
-          </w:p>
-        </w:tc>
-        <w:tc>
-          <w:p>
-            <w:pPr>
-              <w:pStyle w:val="Compact"/>
-              <w:jc w:val="left"/>
-            </w:pPr>
-            <w:r>
-              <w:t xml:space="preserve">Jul</w:t>
-            </w:r>
-          </w:p>
-        </w:tc>
-        <w:tc>
-          <w:p>
-            <w:pPr>
-              <w:pStyle w:val="Compact"/>
-              <w:jc w:val="right"/>
-            </w:pPr>
-            <w:r>
-              <w:t xml:space="preserve">14</w:t>
-            </w:r>
-          </w:p>
-        </w:tc>
-        <w:tc>
-          <w:p>
-            <w:pPr>
-              <w:pStyle w:val="Compact"/>
-              <w:jc w:val="left"/>
-            </w:pPr>
-            <w:r>
               <w:t xml:space="preserve">0 (0, 0.417)</w:t>
-            </w:r>
-          </w:p>
-        </w:tc>
-      </w:tr>
-      <w:tr>
-        <w:tc>
-          <w:p/>
-        </w:tc>
-        <w:tc>
-          <w:p/>
-        </w:tc>
-        <w:tc>
-          <w:p/>
-        </w:tc>
-        <w:tc>
-          <w:p>
-            <w:pPr>
-              <w:pStyle w:val="Compact"/>
-              <w:jc w:val="left"/>
-            </w:pPr>
-            <w:r>
-              <w:t xml:space="preserve">ab</w:t>
-            </w:r>
-          </w:p>
-        </w:tc>
-        <w:tc>
-          <w:p>
-            <w:pPr>
-              <w:pStyle w:val="Compact"/>
-              <w:jc w:val="left"/>
-            </w:pPr>
-            <w:r>
-              <w:t xml:space="preserve">Aug</w:t>
-            </w:r>
-          </w:p>
-        </w:tc>
-        <w:tc>
-          <w:p>
-            <w:pPr>
-              <w:pStyle w:val="Compact"/>
-              <w:jc w:val="right"/>
-            </w:pPr>
-            <w:r>
-              <w:t xml:space="preserve">8</w:t>
-            </w:r>
-          </w:p>
-        </w:tc>
-        <w:tc>
-          <w:p>
-            <w:pPr>
-              <w:pStyle w:val="Compact"/>
-              <w:jc w:val="left"/>
-            </w:pPr>
-            <w:r>
-              <w:t xml:space="preserve">0 (0, 0)</w:t>
             </w:r>
           </w:p>
         </w:tc>
@@ -12825,7 +12651,7 @@
               <w:jc w:val="left"/>
             </w:pPr>
             <w:r>
-              <w:t xml:space="preserve">0.95</w:t>
+              <w:t xml:space="preserve">0.67</w:t>
             </w:r>
           </w:p>
         </w:tc>
@@ -13044,10 +12870,26 @@
           <w:p/>
         </w:tc>
         <w:tc>
-          <w:p/>
-        </w:tc>
-        <w:tc>
-          <w:p/>
+          <w:p>
+            <w:pPr>
+              <w:pStyle w:val="Compact"/>
+              <w:jc w:val="left"/>
+            </w:pPr>
+            <w:r>
+              <w:t xml:space="preserve">Halodule wrightii</w:t>
+            </w:r>
+          </w:p>
+        </w:tc>
+        <w:tc>
+          <w:p>
+            <w:pPr>
+              <w:pStyle w:val="Compact"/>
+              <w:jc w:val="left"/>
+            </w:pPr>
+            <w:r>
+              <w:t xml:space="preserve">0.74</w:t>
+            </w:r>
+          </w:p>
         </w:tc>
         <w:tc>
           <w:p>
@@ -13067,29 +12909,29 @@
               <w:jc w:val="left"/>
             </w:pPr>
             <w:r>
-              <w:t xml:space="preserve">Aug</w:t>
-            </w:r>
-          </w:p>
-        </w:tc>
-        <w:tc>
-          <w:p>
-            <w:pPr>
-              <w:pStyle w:val="Compact"/>
-              <w:jc w:val="right"/>
-            </w:pPr>
-            <w:r>
-              <w:t xml:space="preserve">8</w:t>
-            </w:r>
-          </w:p>
-        </w:tc>
-        <w:tc>
-          <w:p>
-            <w:pPr>
-              <w:pStyle w:val="Compact"/>
-              <w:jc w:val="left"/>
-            </w:pPr>
-            <w:r>
-              <w:t xml:space="preserve">0.417 (0, 0.833)</w:t>
+              <w:t xml:space="preserve">Apr</w:t>
+            </w:r>
+          </w:p>
+        </w:tc>
+        <w:tc>
+          <w:p>
+            <w:pPr>
+              <w:pStyle w:val="Compact"/>
+              <w:jc w:val="right"/>
+            </w:pPr>
+            <w:r>
+              <w:t xml:space="preserve">23</w:t>
+            </w:r>
+          </w:p>
+        </w:tc>
+        <w:tc>
+          <w:p>
+            <w:pPr>
+              <w:pStyle w:val="Compact"/>
+              <w:jc w:val="left"/>
+            </w:pPr>
+            <w:r>
+              <w:t xml:space="preserve">0.25 (0, 1)</w:t>
             </w:r>
           </w:p>
         </w:tc>
@@ -13099,26 +12941,10 @@
           <w:p/>
         </w:tc>
         <w:tc>
-          <w:p>
-            <w:pPr>
-              <w:pStyle w:val="Compact"/>
-              <w:jc w:val="left"/>
-            </w:pPr>
-            <w:r>
-              <w:t xml:space="preserve">Halodule wrightii</w:t>
-            </w:r>
-          </w:p>
-        </w:tc>
-        <w:tc>
-          <w:p>
-            <w:pPr>
-              <w:pStyle w:val="Compact"/>
-              <w:jc w:val="left"/>
-            </w:pPr>
-            <w:r>
-              <w:t xml:space="preserve">3.36</w:t>
-            </w:r>
-          </w:p>
+          <w:p/>
+        </w:tc>
+        <w:tc>
+          <w:p/>
         </w:tc>
         <w:tc>
           <w:p>
@@ -13138,29 +12964,29 @@
               <w:jc w:val="left"/>
             </w:pPr>
             <w:r>
-              <w:t xml:space="preserve">Apr</w:t>
-            </w:r>
-          </w:p>
-        </w:tc>
-        <w:tc>
-          <w:p>
-            <w:pPr>
-              <w:pStyle w:val="Compact"/>
-              <w:jc w:val="right"/>
-            </w:pPr>
-            <w:r>
-              <w:t xml:space="preserve">23</w:t>
-            </w:r>
-          </w:p>
-        </w:tc>
-        <w:tc>
-          <w:p>
-            <w:pPr>
-              <w:pStyle w:val="Compact"/>
-              <w:jc w:val="left"/>
-            </w:pPr>
-            <w:r>
-              <w:t xml:space="preserve">0.25 (0, 1)</w:t>
+              <w:t xml:space="preserve">May</w:t>
+            </w:r>
+          </w:p>
+        </w:tc>
+        <w:tc>
+          <w:p>
+            <w:pPr>
+              <w:pStyle w:val="Compact"/>
+              <w:jc w:val="right"/>
+            </w:pPr>
+            <w:r>
+              <w:t xml:space="preserve">24</w:t>
+            </w:r>
+          </w:p>
+        </w:tc>
+        <w:tc>
+          <w:p>
+            <w:pPr>
+              <w:pStyle w:val="Compact"/>
+              <w:jc w:val="left"/>
+            </w:pPr>
+            <w:r>
+              <w:t xml:space="preserve">0.167 (0, 1)</w:t>
             </w:r>
           </w:p>
         </w:tc>
@@ -13193,29 +13019,29 @@
               <w:jc w:val="left"/>
             </w:pPr>
             <w:r>
-              <w:t xml:space="preserve">May</w:t>
-            </w:r>
-          </w:p>
-        </w:tc>
-        <w:tc>
-          <w:p>
-            <w:pPr>
-              <w:pStyle w:val="Compact"/>
-              <w:jc w:val="right"/>
-            </w:pPr>
-            <w:r>
-              <w:t xml:space="preserve">24</w:t>
-            </w:r>
-          </w:p>
-        </w:tc>
-        <w:tc>
-          <w:p>
-            <w:pPr>
-              <w:pStyle w:val="Compact"/>
-              <w:jc w:val="left"/>
-            </w:pPr>
-            <w:r>
-              <w:t xml:space="preserve">0.167 (0, 1)</w:t>
+              <w:t xml:space="preserve">Jun</w:t>
+            </w:r>
+          </w:p>
+        </w:tc>
+        <w:tc>
+          <w:p>
+            <w:pPr>
+              <w:pStyle w:val="Compact"/>
+              <w:jc w:val="right"/>
+            </w:pPr>
+            <w:r>
+              <w:t xml:space="preserve">14</w:t>
+            </w:r>
+          </w:p>
+        </w:tc>
+        <w:tc>
+          <w:p>
+            <w:pPr>
+              <w:pStyle w:val="Compact"/>
+              <w:jc w:val="left"/>
+            </w:pPr>
+            <w:r>
+              <w:t xml:space="preserve">0.208 (0, 0.941)</w:t>
             </w:r>
           </w:p>
         </w:tc>
@@ -13248,7 +13074,7 @@
               <w:jc w:val="left"/>
             </w:pPr>
             <w:r>
-              <w:t xml:space="preserve">Jun</w:t>
+              <w:t xml:space="preserve">Jul</w:t>
             </w:r>
           </w:p>
         </w:tc>
@@ -13270,7 +13096,7 @@
               <w:jc w:val="left"/>
             </w:pPr>
             <w:r>
-              <w:t xml:space="preserve">0.208 (0, 0.941)</w:t>
+              <w:t xml:space="preserve">0.25 (0, 1)</w:t>
             </w:r>
           </w:p>
         </w:tc>
@@ -13280,10 +13106,26 @@
           <w:p/>
         </w:tc>
         <w:tc>
-          <w:p/>
-        </w:tc>
-        <w:tc>
-          <w:p/>
+          <w:p>
+            <w:pPr>
+              <w:pStyle w:val="Compact"/>
+              <w:jc w:val="left"/>
+            </w:pPr>
+            <w:r>
+              <w:t xml:space="preserve">Syringodium filiforme</w:t>
+            </w:r>
+          </w:p>
+        </w:tc>
+        <w:tc>
+          <w:p>
+            <w:pPr>
+              <w:pStyle w:val="Compact"/>
+              <w:jc w:val="left"/>
+            </w:pPr>
+            <w:r>
+              <w:t xml:space="preserve">0.16</w:t>
+            </w:r>
+          </w:p>
         </w:tc>
         <w:tc>
           <w:p>
@@ -13303,29 +13145,29 @@
               <w:jc w:val="left"/>
             </w:pPr>
             <w:r>
-              <w:t xml:space="preserve">Jul</w:t>
-            </w:r>
-          </w:p>
-        </w:tc>
-        <w:tc>
-          <w:p>
-            <w:pPr>
-              <w:pStyle w:val="Compact"/>
-              <w:jc w:val="right"/>
-            </w:pPr>
-            <w:r>
-              <w:t xml:space="preserve">14</w:t>
-            </w:r>
-          </w:p>
-        </w:tc>
-        <w:tc>
-          <w:p>
-            <w:pPr>
-              <w:pStyle w:val="Compact"/>
-              <w:jc w:val="left"/>
-            </w:pPr>
-            <w:r>
-              <w:t xml:space="preserve">0.25 (0, 1)</w:t>
+              <w:t xml:space="preserve">Apr</w:t>
+            </w:r>
+          </w:p>
+        </w:tc>
+        <w:tc>
+          <w:p>
+            <w:pPr>
+              <w:pStyle w:val="Compact"/>
+              <w:jc w:val="right"/>
+            </w:pPr>
+            <w:r>
+              <w:t xml:space="preserve">23</w:t>
+            </w:r>
+          </w:p>
+        </w:tc>
+        <w:tc>
+          <w:p>
+            <w:pPr>
+              <w:pStyle w:val="Compact"/>
+              <w:jc w:val="left"/>
+            </w:pPr>
+            <w:r>
+              <w:t xml:space="preserve">0 (0, 1)</w:t>
             </w:r>
           </w:p>
         </w:tc>
@@ -13358,29 +13200,29 @@
               <w:jc w:val="left"/>
             </w:pPr>
             <w:r>
-              <w:t xml:space="preserve">Aug</w:t>
-            </w:r>
-          </w:p>
-        </w:tc>
-        <w:tc>
-          <w:p>
-            <w:pPr>
-              <w:pStyle w:val="Compact"/>
-              <w:jc w:val="right"/>
-            </w:pPr>
-            <w:r>
-              <w:t xml:space="preserve">8</w:t>
-            </w:r>
-          </w:p>
-        </w:tc>
-        <w:tc>
-          <w:p>
-            <w:pPr>
-              <w:pStyle w:val="Compact"/>
-              <w:jc w:val="left"/>
-            </w:pPr>
-            <w:r>
-              <w:t xml:space="preserve">0.083 (0, 0.667)</w:t>
+              <w:t xml:space="preserve">May</w:t>
+            </w:r>
+          </w:p>
+        </w:tc>
+        <w:tc>
+          <w:p>
+            <w:pPr>
+              <w:pStyle w:val="Compact"/>
+              <w:jc w:val="right"/>
+            </w:pPr>
+            <w:r>
+              <w:t xml:space="preserve">24</w:t>
+            </w:r>
+          </w:p>
+        </w:tc>
+        <w:tc>
+          <w:p>
+            <w:pPr>
+              <w:pStyle w:val="Compact"/>
+              <w:jc w:val="left"/>
+            </w:pPr>
+            <w:r>
+              <w:t xml:space="preserve">0.083 (0, 1)</w:t>
             </w:r>
           </w:p>
         </w:tc>
@@ -13390,26 +13232,10 @@
           <w:p/>
         </w:tc>
         <w:tc>
-          <w:p>
-            <w:pPr>
-              <w:pStyle w:val="Compact"/>
-              <w:jc w:val="left"/>
-            </w:pPr>
-            <w:r>
-              <w:t xml:space="preserve">Syringodium filiforme</w:t>
-            </w:r>
-          </w:p>
-        </w:tc>
-        <w:tc>
-          <w:p>
-            <w:pPr>
-              <w:pStyle w:val="Compact"/>
-              <w:jc w:val="left"/>
-            </w:pPr>
-            <w:r>
-              <w:t xml:space="preserve">0.55</w:t>
-            </w:r>
-          </w:p>
+          <w:p/>
+        </w:tc>
+        <w:tc>
+          <w:p/>
         </w:tc>
         <w:tc>
           <w:p>
@@ -13429,18 +13255,18 @@
               <w:jc w:val="left"/>
             </w:pPr>
             <w:r>
-              <w:t xml:space="preserve">Apr</w:t>
-            </w:r>
-          </w:p>
-        </w:tc>
-        <w:tc>
-          <w:p>
-            <w:pPr>
-              <w:pStyle w:val="Compact"/>
-              <w:jc w:val="right"/>
-            </w:pPr>
-            <w:r>
-              <w:t xml:space="preserve">23</w:t>
+              <w:t xml:space="preserve">Jun</w:t>
+            </w:r>
+          </w:p>
+        </w:tc>
+        <w:tc>
+          <w:p>
+            <w:pPr>
+              <w:pStyle w:val="Compact"/>
+              <w:jc w:val="right"/>
+            </w:pPr>
+            <w:r>
+              <w:t xml:space="preserve">14</w:t>
             </w:r>
           </w:p>
         </w:tc>
@@ -13484,18 +13310,18 @@
               <w:jc w:val="left"/>
             </w:pPr>
             <w:r>
-              <w:t xml:space="preserve">May</w:t>
-            </w:r>
-          </w:p>
-        </w:tc>
-        <w:tc>
-          <w:p>
-            <w:pPr>
-              <w:pStyle w:val="Compact"/>
-              <w:jc w:val="right"/>
-            </w:pPr>
-            <w:r>
-              <w:t xml:space="preserve">24</w:t>
+              <w:t xml:space="preserve">Jul</w:t>
+            </w:r>
+          </w:p>
+        </w:tc>
+        <w:tc>
+          <w:p>
+            <w:pPr>
+              <w:pStyle w:val="Compact"/>
+              <w:jc w:val="right"/>
+            </w:pPr>
+            <w:r>
+              <w:t xml:space="preserve">14</w:t>
             </w:r>
           </w:p>
         </w:tc>
@@ -13507,171 +13333,6 @@
             </w:pPr>
             <w:r>
               <w:t xml:space="preserve">0.083 (0, 1)</w:t>
-            </w:r>
-          </w:p>
-        </w:tc>
-      </w:tr>
-      <w:tr>
-        <w:tc>
-          <w:p/>
-        </w:tc>
-        <w:tc>
-          <w:p/>
-        </w:tc>
-        <w:tc>
-          <w:p/>
-        </w:tc>
-        <w:tc>
-          <w:p>
-            <w:pPr>
-              <w:pStyle w:val="Compact"/>
-              <w:jc w:val="left"/>
-            </w:pPr>
-            <w:r>
-              <w:t xml:space="preserve">a</w:t>
-            </w:r>
-          </w:p>
-        </w:tc>
-        <w:tc>
-          <w:p>
-            <w:pPr>
-              <w:pStyle w:val="Compact"/>
-              <w:jc w:val="left"/>
-            </w:pPr>
-            <w:r>
-              <w:t xml:space="preserve">Jun</w:t>
-            </w:r>
-          </w:p>
-        </w:tc>
-        <w:tc>
-          <w:p>
-            <w:pPr>
-              <w:pStyle w:val="Compact"/>
-              <w:jc w:val="right"/>
-            </w:pPr>
-            <w:r>
-              <w:t xml:space="preserve">14</w:t>
-            </w:r>
-          </w:p>
-        </w:tc>
-        <w:tc>
-          <w:p>
-            <w:pPr>
-              <w:pStyle w:val="Compact"/>
-              <w:jc w:val="left"/>
-            </w:pPr>
-            <w:r>
-              <w:t xml:space="preserve">0 (0, 1)</w:t>
-            </w:r>
-          </w:p>
-        </w:tc>
-      </w:tr>
-      <w:tr>
-        <w:tc>
-          <w:p/>
-        </w:tc>
-        <w:tc>
-          <w:p/>
-        </w:tc>
-        <w:tc>
-          <w:p/>
-        </w:tc>
-        <w:tc>
-          <w:p>
-            <w:pPr>
-              <w:pStyle w:val="Compact"/>
-              <w:jc w:val="left"/>
-            </w:pPr>
-            <w:r>
-              <w:t xml:space="preserve">a</w:t>
-            </w:r>
-          </w:p>
-        </w:tc>
-        <w:tc>
-          <w:p>
-            <w:pPr>
-              <w:pStyle w:val="Compact"/>
-              <w:jc w:val="left"/>
-            </w:pPr>
-            <w:r>
-              <w:t xml:space="preserve">Jul</w:t>
-            </w:r>
-          </w:p>
-        </w:tc>
-        <w:tc>
-          <w:p>
-            <w:pPr>
-              <w:pStyle w:val="Compact"/>
-              <w:jc w:val="right"/>
-            </w:pPr>
-            <w:r>
-              <w:t xml:space="preserve">14</w:t>
-            </w:r>
-          </w:p>
-        </w:tc>
-        <w:tc>
-          <w:p>
-            <w:pPr>
-              <w:pStyle w:val="Compact"/>
-              <w:jc w:val="left"/>
-            </w:pPr>
-            <w:r>
-              <w:t xml:space="preserve">0.083 (0, 1)</w:t>
-            </w:r>
-          </w:p>
-        </w:tc>
-      </w:tr>
-      <w:tr>
-        <w:tc>
-          <w:p/>
-        </w:tc>
-        <w:tc>
-          <w:p/>
-        </w:tc>
-        <w:tc>
-          <w:p/>
-        </w:tc>
-        <w:tc>
-          <w:p>
-            <w:pPr>
-              <w:pStyle w:val="Compact"/>
-              <w:jc w:val="left"/>
-            </w:pPr>
-            <w:r>
-              <w:t xml:space="preserve">a</w:t>
-            </w:r>
-          </w:p>
-        </w:tc>
-        <w:tc>
-          <w:p>
-            <w:pPr>
-              <w:pStyle w:val="Compact"/>
-              <w:jc w:val="left"/>
-            </w:pPr>
-            <w:r>
-              <w:t xml:space="preserve">Aug</w:t>
-            </w:r>
-          </w:p>
-        </w:tc>
-        <w:tc>
-          <w:p>
-            <w:pPr>
-              <w:pStyle w:val="Compact"/>
-              <w:jc w:val="right"/>
-            </w:pPr>
-            <w:r>
-              <w:t xml:space="preserve">8</w:t>
-            </w:r>
-          </w:p>
-        </w:tc>
-        <w:tc>
-          <w:p>
-            <w:pPr>
-              <w:pStyle w:val="Compact"/>
-              <w:jc w:val="left"/>
-            </w:pPr>
-            <w:r>
-              <w:t xml:space="preserve">0.417 (0, 1)</w:t>
             </w:r>
           </w:p>
         </w:tc>

</xml_diff>

<commit_message>
personal edits to whole draft
</commit_message>
<xml_diff>
--- a/manu-draft.docx
+++ b/manu-draft.docx
@@ -479,7 +479,7 @@
         <w:pStyle w:val="FirstParagraph"/>
       </w:pPr>
       <w:r>
-        <w:t xml:space="preserve">Last manuscript build 2021-09-12 16:07:09</w:t>
+        <w:t xml:space="preserve">Last manuscript build 2021-09-13 14:27:07</w:t>
       </w:r>
     </w:p>
     <w:bookmarkStart w:id="32" w:name="abstract"/>
@@ -509,7 +509,7 @@
         <w:t xml:space="preserve"> </w:t>
       </w:r>
       <w:r>
-        <w:t xml:space="preserve">spp.) were observed beginning in May, with biomass estimated at 0.5 kg/m2 at some locations. Though present south of Tampa Bay prior to the event, blooms of</w:t>
+        <w:t xml:space="preserve">spp.) were observed beginning in May, with biomass peaking in June at 48% frequency occurrence for some locations. Though present south of Tampa Bay prior to the event, blooms of</w:t>
       </w:r>
       <w:r>
         <w:t xml:space="preserve"> </w:t>
@@ -540,7 +540,7 @@
         <w:t xml:space="preserve">Key words</w:t>
       </w:r>
       <w:r>
-        <w:t xml:space="preserve">: nitrogen, phosphate mining, Tampa Bay, wastewater, water quality</w:t>
+        <w:t xml:space="preserve">: nitrogen, phosphate mining, seagrass, Tampa Bay, wastewater, water quality</w:t>
       </w:r>
     </w:p>
     <w:bookmarkEnd w:id="32"/>
@@ -628,7 +628,7 @@
       <w:r>
         <w:t xml:space="preserve">(</w:t>
       </w:r>
-      <w:hyperlink w:anchor="ref-Beck18g">
+      <w:hyperlink w:anchor="ref-Beck18a">
         <w:r>
           <w:rPr>
             <w:rStyle w:val="Hyperlink"/>
@@ -866,7 +866,7 @@
         <w:t xml:space="preserve">)</w:t>
       </w:r>
       <w:r>
-        <w:t xml:space="preserve">. The Tampa Bay Estuary Program and its partners has been instrumental in coordinating efforts among local and regional stakeholders to address legacy pollutants and current threats to the long-term protection of bay resources</w:t>
+        <w:t xml:space="preserve">. The Tampa Bay Estuary Program and its partners have been instrumental in coordinating efforts among local and regional stakeholders to address legacy pollutants and current threats to the long-term protection of bay resources</w:t>
       </w:r>
       <w:r>
         <w:t xml:space="preserve"> </w:t>
@@ -1065,7 +1065,7 @@
       <w:r>
         <w:t xml:space="preserve">(</w:t>
       </w:r>
-      <w:hyperlink w:anchor="ref-Beck18">
+      <w:hyperlink w:anchor="ref-Beck18b">
         <w:r>
           <w:rPr>
             <w:rStyle w:val="Hyperlink"/>
@@ -1085,7 +1085,7 @@
       <w:r>
         <w:t xml:space="preserve">(</w:t>
       </w:r>
-      <w:hyperlink w:anchor="ref-Beck18">
+      <w:hyperlink w:anchor="ref-Beck18b">
         <w:r>
           <w:rPr>
             <w:rStyle w:val="Hyperlink"/>
@@ -1215,7 +1215,7 @@
         </w:r>
       </w:hyperlink>
       <w:r>
-        <w:t xml:space="preserve">) exist in the Tampa Bay watershed with no comprehensive, long-term plan for closure or disposal of waste to prevent unforeseen impacts to the environment. The Piney Point facility located in Palmetto, Florida is a large, remnant phosphogypsum stack located less than two miles from the shore of Tampa Bay and near two Florida aquatic preserves</w:t>
+        <w:t xml:space="preserve">) exist in the Tampa Bay watershed with no comprehensive, long-term plan for closure or disposal of waste. The Piney Point facility located in Palmetto, Florida is a large, remnant phosphogypsum stack located less than two miles from the shore of Tampa Bay and near two Florida aquatic preserves</w:t>
       </w:r>
       <w:r>
         <w:t xml:space="preserve"> </w:t>
@@ -1286,7 +1286,7 @@
         <w:t xml:space="preserve"> </w:t>
       </w:r>
       <w:r>
-        <w:t xml:space="preserve">on March 30th, 2021 to release wastewater from the stacks directly into lower Tampa Bay to prevent catastrophic failure of the berms supporting the holding ponds. At that time, approximately 480 million gallons of legacy phosphate mining wastewater was being held in the failing stack.</w:t>
+        <w:t xml:space="preserve">on March 30th, 2021 to release wastewater from the southern gypstack directly into lower Tampa Bay to prevent catastrophic failure of the berms supporting the holding ponds. At that time, approximately 480 million gallons of legacy phosphate mining wastewater was being held in the failing gypstack.</w:t>
       </w:r>
     </w:p>
     <w:p>
@@ -1294,7 +1294,7 @@
         <w:pStyle w:val="BodyText"/>
       </w:pPr>
       <w:r>
-        <w:t xml:space="preserve">This paper provides an initial assessment of environmental conditions in Tampa Bay over five months following the recent release of 215 million gallons of legacy phosphate mining wastewater in April, 2021. The goal is to describe the results of monitoring data of surface waters collected in response to the discharge event to assess relative deviation of current conditions from long-term, seasonal records of water quality, phytoplankton, and seagrass/macroalgae datasets available for the region. We provide a brief overview of the history of the Piney Point facility, including past wastewater releases and impacts observed in Tampa Bay. A timeline of events in 2021 is also provided, which is supported by the results from 2021 response-based monitoring of conditions in and around Port Manatee, FL – the focal point of emergency discharges from the Piney Point facility. The results of this study provide an initial documentation of impacts to the natural resources of Tampa Bay that can be used to inform long-term assessments of acute wastewater discharge events on the environmental quality of the region. We focus primarily on the perspective of the Tampa Bay Estuary Program in its role in coordinating monitoring and evaluating short-term impacts, particularly in the context of long-term management goals that leverage resources from existing partnerships among local resource management institutions.</w:t>
+        <w:t xml:space="preserve">This paper provides an initial assessment of environmental conditions in Tampa Bay over four months following the recent release of 215 million gallons of legacy phosphate mining wastewater in April, 2021. The goal is to describe the results of monitoring data of surface waters collected in response to the discharge event to assess relative deviation of current conditions from long-term, seasonal records of water quality, phytoplankton, and seagrass/macroalgae datasets available for the region. We provide a brief overview of the history of the Piney Point facility, including past wastewater releases and impacts observed in Tampa Bay. A timeline of events in 2021 is also provided, which is supported by the quantitative results from 2021 response-based monitoring of conditions in and around Port Manatee, FL – the focal point of emergency discharges from the Piney Point facility. The results of this study provide an initial documentation of impacts to the natural resources of Tampa Bay that can be used to inform long-term assessments of acute wastewater discharge events on the environmental quality of the region. We focus primarily on the perspective of the Tampa Bay Estuary Program in its role in coordinating monitoring and evaluating short-term impacts, particularly in the context of seagrass resources and long-term management goals that leverage existing partnerships among local resource management institutions.</w:t>
       </w:r>
     </w:p>
     <w:bookmarkEnd w:id="35"/>
@@ -1369,7 +1369,7 @@
         <w:t xml:space="preserve">)</w:t>
       </w:r>
       <w:r>
-        <w:t xml:space="preserve">. From November 2003 to October 2004, treated process water from Piney Point was discharged to Bishop Harbor to reduce the likelihood of an uncontrolled spill.</w:t>
+        <w:t xml:space="preserve">. From November 2003 to October 2004, treated process water from Piney Point was discharged to Bishop Harbor to further reduce the likelihood of an uncontrolled spill.</w:t>
       </w:r>
       <w:r>
         <w:t xml:space="preserve"> </w:t>
@@ -1435,7 +1435,7 @@
         <w:t xml:space="preserve"> </w:t>
       </w:r>
       <w:r>
-        <w:t xml:space="preserve">was observed as a potential indication of nutrient eutrophication. Around the same time, 248 million gallons of wastewater from Piney Point were barged 120 miles offshore to the Gulf of Mexico to reduce strain on holding capacity of storage ponds</w:t>
+        <w:t xml:space="preserve">was observed as a potential indication of nutrient eutrophication. Around the same time, 248 million gallons of wastewater from Piney Point were barged 120 miles offshore to the Gulf of Mexico to reduce strain on the holding capacity of storage ponds</w:t>
       </w:r>
       <w:r>
         <w:t xml:space="preserve"> </w:t>
@@ -1463,7 +1463,7 @@
         <w:pStyle w:val="BodyText"/>
       </w:pPr>
       <w:r>
-        <w:t xml:space="preserve">HRK Holdings, LLC (hereafter, HRK) acquired Piney Point in August 2006 through an administrative agreement with FDEP. This agreement transferred responsibility of the site to HRK with the intention that any future uses must protect and be compatible with the integrity of stack closure and long-term care. In 2011, HRK agreed to the storage of 1.5 million cubic yards of dredged material and seawater from Port Manatee to improve shipping capacity at the port (i.e., Berth 12 construction). This material was added to an existing, gypsumstack holding pond at Piney Point. Placement of the dredged material was suspected in compromising the liner integrity which led to an emergency discharge that released 169 million gallons of dredged saltwater slurry and 3.5 tons of nitrogen to receiving waters leading to Bishop Harbor. The dredging and deposit of slurry at Piney Point continued following structural fortifications to the holding stacks to ensure integrity with additional loadings. HRK maintains ownership and responsibility of the site to present day, with oversight by FDEP.</w:t>
+        <w:t xml:space="preserve">HRK Holdings, LLC (hereafter, HRK) acquired Piney Point in August 2006 through an administrative agreement with FDEP. This agreement transferred responsibility of the site to HRK with the intention that any future uses must protect and be compatible with the integrity of stack closure and long-term care. In 2011, HRK agreed to the storage of 1.5 million cubic yards of dredged material and seawater from Port Manatee to improve shipping capacity at the port (i.e., Berth 12 construction). This material was added to an existing gypstack at Piney Point. Placement of the dredged material was suspected in compromising the liner integrity which led to an emergency discharge that released 169 million gallons of dredged saltwater slurry and 3.5 tons of nitrogen to receiving waters leading to Bishop Harbor. The dredging and deposit of slurry at Piney Point continued following structural fortifications to the holding stacks to ensure integrity with additional loadings. HRK maintains ownership and responsibility of the site to present day, with oversight by FDEP.</w:t>
       </w:r>
     </w:p>
     <w:p>
@@ -1497,7 +1497,7 @@
         <w:t xml:space="preserve"> </w:t>
       </w:r>
       <w:r>
-        <w:t xml:space="preserve">was issued by FDEP on March 29th for HRK to begin release of wastewater from the stack into Tampa Bay to reduce physical strain on the stacks. Unlike past discharges from the site, HRK was authorized to release wastewater through siphon lines established during dredging operations in 2011 and that discharged at Berth 12 in Port Manatee. This was done under the assumption that backwater habitats (e.g., Bishop Harbor) may be spared the impacts of additional effluent discharges from the site, as was observed in prior events. From March 30th to April 9th, approximately 215 million gallons of wastewater were released to lower Tampa Bay. Over this ten day period, an estimated 205 tons of nitrogen were delivered to the bay, exceeding contemporary annual estimates of external nutrient loads to lower Tampa Bay in a matter of days</w:t>
+        <w:t xml:space="preserve">was issued by FDEP on March 29th for HRK to begin release of wastewater from the stack into Tampa Bay to reduce physical strain on the stacks. Unlike past discharges from the site, HRK was authorized to release wastewater through siphon lines established during dredging operations in 2011 and that discharged through Berth 12 at Port Manatee. This was done under the assumption that backwater habitats (e.g., Bishop Harbor) may be spared the impacts of additional effluent discharges from the site, as was observed in prior events. From March 30th to April 9th, approximately 215 million gallons of wastewater were released to lower Tampa Bay. Over this ten day period, an estimated 205 tons of nitrogen were delivered to the bay, exceeding contemporary annual estimates of external nutrient loads to lower Tampa Bay in a matter of days</w:t>
       </w:r>
       <w:r>
         <w:t xml:space="preserve"> </w:t>
@@ -1535,7 +1535,7 @@
         <w:pStyle w:val="FirstParagraph"/>
       </w:pPr>
       <w:r>
-        <w:t xml:space="preserve">Monitoring of the natural resources of Tampa Bay in response to the wastewater release at Piney Point began in April, 2021 and continued over the following months. These data were collected through a coordinated effort, facilitated in part by the FDEP and TBEP. Monitoring agencies and local partners that collected data included FDEP, Environmental Protection Commission (EPC) of Hillsborough County, Parks and Natural Resources Department of Manatee County, Pinellas County Division of Environmental Management, Fish and Wildlife Research Institute of the Florida Fish and Wildlife Conservation Commission (FWC), City of St. Petersburg, TBEP, Sarasota Bay Estuary Program, Environmental Science Associates, University of South Florida, University of Florida, and New College of Florida. Monitoring efforts focused on a suite of parameters expected to respond to increased nutrient loads into the bay, which included water quality sampling (laboratory processing of discrete samples and</w:t>
+        <w:t xml:space="preserve">Monitoring of the natural resources of Tampa Bay in response to the wastewater release at Piney Point began in April, 2021 and continued over the following months. These data were collected through a coordinated effort, facilitated in part by the FDEP and TBEP. Monitoring agencies and local partners that collected data included FDEP, Environmental Protection Commission (EPC) of Hillsborough County, Parks and Natural Resources Department of Manatee County, Pinellas County Division of Environmental Management, Fish and Wildlife Research Institute of the Florida Fish and Wildlife Conservation Commission (FWC), City of St. Petersburg, TBEP, Sarasota Bay Estuary Program, Environmental Science Associates, University of South Florida, University of Florida, and New College of Florida. Monitoring efforts focused on a suite of parameters expected to respond to increased nutrient loads into the bay, including water quality sampling (laboratory processing of discrete samples and</w:t>
       </w:r>
       <w:r>
         <w:t xml:space="preserve"> </w:t>
@@ -1720,7 +1720,7 @@
         </m:sSubSup>
       </m:oMath>
       <w:r>
-        <w:t xml:space="preserve">, mg/L), total phosphorus (mg/L), orhophosphate (PO</w:t>
+        <w:t xml:space="preserve">, mg/L), total phosphorus (mg/L), orthophosphate (PO</w:t>
       </w:r>
       <m:oMath>
         <m:sSubSup>
@@ -1748,7 +1748,7 @@
         </m:sSubSup>
       </m:oMath>
       <w:r>
-        <w:t xml:space="preserve">), and chlorophyll-a (ug/L) concentrations. Samples for pH, salinity (psu), temperature (C), and dissolved oxygen saturation (%) are also evaluated given the role these parameters can have as indicators of wastewater contamination (pH), physical drivers of primary production (salinity, temperature), and indicators of primary production and respiration (dissolved oxygen). Overall, sample effort was variable given agency resources at the time of the discharge event and over the next few months. As appropriate, water quality data were aggregated at the weekly scale and by major areas of interest (Figure</w:t>
+        <w:t xml:space="preserve">, mg/L), and chlorophyll-a (ug/L) concentrations. Samples for pH, salinity (psu), temperature (C), and dissolved oxygen saturation (%) were also evaluated given the role these parameters can have as indicators of wastewater contamination (pH), physical drivers of primary production (salinity, temperature), and indicators of primary production and respiration (dissolved oxygen). Overall, sample effort was variable given agency resources at the time of the discharge event and over the next few months. As appropriate, water quality data were aggregated at the weekly scale and by major areas of interest (Figure</w:t>
       </w:r>
       <w:r>
         <w:t xml:space="preserve"> </w:t>
@@ -1757,7 +1757,7 @@
         <w:t xml:space="preserve">1</w:t>
       </w:r>
       <w:r>
-        <w:t xml:space="preserve">a) given the hypothesized impacts of the discharge relative to Piney Point. Values below laboratory detection limits (or Secchi values on the bottom) were assessed prior to analysis. Appropriate analysis methods to include parameters with observations below detection are described below.</w:t>
+        <w:t xml:space="preserve">a) given the hypothesized impacts of the discharge relative to Piney Point. These areas of interest were delineated based on proximity to Piney Point, the main shipping channel in the bay, inflow boundaries (e.g., little Manatee River), location of the Skyway Bridge at the mouth of Tampa Bay, and major segments of Tampa Bay used by TBEP for assessing programmatic goals.</w:t>
       </w:r>
     </w:p>
     <w:p>
@@ -1781,55 +1781,7 @@
         <w:t xml:space="preserve"> </w:t>
       </w:r>
       <w:r>
-        <w:t xml:space="preserve">and</w:t>
-      </w:r>
-      <w:r>
-        <w:t xml:space="preserve"> </w:t>
-      </w:r>
-      <w:r>
-        <w:rPr>
-          <w:iCs/>
-          <w:i/>
-        </w:rPr>
-        <w:t xml:space="preserve">Pyrodinium bahamense</w:t>
-      </w:r>
-      <w:r>
-        <w:t xml:space="preserve"> </w:t>
-      </w:r>
-      <w:r>
-        <w:t xml:space="preserve">that can occur in the bay depending on salinity and temperature conditions during the growing season. Occurrence of both these species has historically been spatially distinct, with</w:t>
-      </w:r>
-      <w:r>
-        <w:t xml:space="preserve"> </w:t>
-      </w:r>
-      <w:r>
-        <w:rPr>
-          <w:iCs/>
-          <w:i/>
-        </w:rPr>
-        <w:t xml:space="preserve">K. brevis</w:t>
-      </w:r>
-      <w:r>
-        <w:t xml:space="preserve"> </w:t>
-      </w:r>
-      <w:r>
-        <w:t xml:space="preserve">originating in the Gulf of Mexico and occurring in higher salinity portions of the bay, whereas</w:t>
-      </w:r>
-      <w:r>
-        <w:t xml:space="preserve"> </w:t>
-      </w:r>
-      <w:r>
-        <w:rPr>
-          <w:iCs/>
-          <w:i/>
-        </w:rPr>
-        <w:t xml:space="preserve">P. bahamense</w:t>
-      </w:r>
-      <w:r>
-        <w:t xml:space="preserve"> </w:t>
-      </w:r>
-      <w:r>
-        <w:t xml:space="preserve">has been observed consistently each year since 2008 in Old Tampa Bay (northwest segment) during the summer. Data for</w:t>
+        <w:t xml:space="preserve">that can occur in the bay depending on salinity and temperature conditions during the growing season. Occurrence of this species has historically been spatially distinct, with blooms originating in the Gulf of Mexico and occasionally occurring at bloom concentrations in lower Tampa Bay. Data for</w:t>
       </w:r>
       <w:r>
         <w:t xml:space="preserve"> </w:t>
@@ -2086,30 +2038,7 @@
         <w:t xml:space="preserve">)</w:t>
       </w:r>
       <w:r>
-        <w:t xml:space="preserve">. For each month, the mean values +/- 1 standard deviation for each parameter at each station were quantified and used as reference concentrations relative to results at the closest monitoring station that was sampled in response to Piney Point. Methods in the NADA R package</w:t>
-      </w:r>
-      <w:r>
-        <w:t xml:space="preserve"> </w:t>
-      </w:r>
-      <w:r>
-        <w:t xml:space="preserve">(</w:t>
-      </w:r>
-      <w:hyperlink w:anchor="ref-Lee20">
-        <w:r>
-          <w:rPr>
-            <w:rStyle w:val="Hyperlink"/>
-          </w:rPr>
-          <w:t xml:space="preserve">Lee, 2020</w:t>
-        </w:r>
-      </w:hyperlink>
-      <w:r>
-        <w:t xml:space="preserve">)</w:t>
-      </w:r>
-      <w:r>
-        <w:t xml:space="preserve"> </w:t>
-      </w:r>
-      <w:r>
-        <w:t xml:space="preserve">to account for observations below detection limits were used for all summary statistics. This comparison was made to ensure that the response data were evaluated relative to stations that were spatially relevant (e.g., long-term conditions in Terra Ceia Bay are not the same as those in middle Tampa Bay) and seasonally-specific (e.g., historical conditions in April are not the same as historical conditions in July). Spatial matching of each response monitoring station relative to the long-term monitoring stations was accomplished using the</w:t>
+        <w:t xml:space="preserve">. For each month, the mean values +/- 1 standard deviation for each parameter at each station were quantified and used as reference values relative to results at the closest monitoring station that was sampled in response to Piney Point. This comparison was made to ensure that the response data were evaluated relative to stations that were spatially relevant (e.g., long-term conditions in Terra Ceia Bay are not the same as those in middle Tampa Bay) and seasonally-specific (e.g., historical conditions in April are not the same as historical conditions in July). Spatial matching of each response monitoring station relative to the long-term monitoring stations was accomplished using the</w:t>
       </w:r>
       <w:r>
         <w:t xml:space="preserve"> </w:t>
@@ -2147,7 +2076,7 @@
         <w:t xml:space="preserve">)</w:t>
       </w:r>
       <w:r>
-        <w:t xml:space="preserve">. In some cases, the nearest long-term station did not include data for every monitoring parameter at a response location and the next closest station was used as a reference. These long-term water quality data are available from the University of South Florida Water Atlas (</w:t>
+        <w:t xml:space="preserve">. In some cases, the nearest long-term station did not include data for every monitoring parameter at a response location and the next closest station was used as a reference. Long-term water quality data are available from the University of South Florida Water Atlas (</w:t>
       </w:r>
       <w:hyperlink r:id="rId42">
         <w:r>
@@ -2428,7 +2357,7 @@
         <w:t xml:space="preserve"> </w:t>
       </w:r>
       <w:r>
-        <w:t xml:space="preserve">was used to plot the results. For statistical tests using water quality data, only the monitoring results from FDEP were used for analysis given the consistency of sample location and collection date compared to the remainder of the data obtained from other partners. Secchi observations that were visually identified on the bottom (8 observations of 323 in the FDEP data) were removed from analysis because these are right-censored data, whereas all other non-detects were left-censored and can be evaluated with methods described below. Differences in observations between months for water quality, seagrass, and macroalgae within each area (Figure</w:t>
+        <w:t xml:space="preserve">was used to plot the results. For statistical tests using water quality data, only the monitoring results from FDEP were used for analysis given the consistency of sample location and collection date compared to the remainder of the data obtained from other partners. Secchi observations that were visually identified on the bottom (8 observations of 323 in the FDEP data) were removed from analysis because these are right-censored data, whereas all other non-detects were left-censored and evaluated with methods described below. Differences in observations between months for water quality, seagrass, and macroalgae within each area (Figure</w:t>
       </w:r>
       <w:r>
         <w:t xml:space="preserve"> </w:t>
@@ -2666,7 +2595,7 @@
         <w:t xml:space="preserve"> </w:t>
       </w:r>
       <w:r>
-        <w:t xml:space="preserve">in middle and lower Tampa Bay peaked in mid-July, with bloom conditions not observed in the bay by August. The remainder of this section is quantitative description these events.</w:t>
+        <w:t xml:space="preserve">in middle and lower Tampa Bay peaked in mid-July, with bloom conditions not observed in the bay after July. The remainder of this section is quantitative description these events.</w:t>
       </w:r>
     </w:p>
     <w:bookmarkEnd w:id="46"/>
@@ -2693,7 +2622,7 @@
         <w:t xml:space="preserve">2</w:t>
       </w:r>
       <w:r>
-        <w:t xml:space="preserve">). Of these samples, 9.2% were outside of the normal range defined by the long-term monthly monitoring data for the baseline period from 2006 to 2020 (below for Secchi depth, above for all others). The percent of observations outside of the normal range varied by location and parameter. For chl-a, 55% of the observations were above the normal range for area 1, whereas only 8% and 24% were above for areas 2 and 3, respectively. Total nitrogen concentrations were above the normal range for 39% of observations in area 1, whereas concentrations were above for 22% of observations in area 2 and 24% in area 3. Secchi observations for the period of observation were below the normal range for 37% of observations in area 1 and for 21% and 38% of observations in areas 2 and 3. Notable differences were also observed for dissolved oxygen (e.g., 56% were above in area 1, 47% in area 2). Physical parameters (salinity, temperature) were generally within range over the five month period. Inorganic nitrogen (ammonia, nitrate/nitrite) was generally within range, although initial time series showed much higher concentrations for ammonia in April near area 1, similar to the effluent measurements in Table</w:t>
+        <w:t xml:space="preserve">). Of these samples, 9.2% were outside of the normal range defined by the long-term monthly monitoring data for the baseline period from 2006 to 2020 (below for Secchi depth, above for all others). The percentage of observations outside of the normal range varied by location and parameter. For chl-a, 55% of the observations were above the normal range for area 1, whereas only 8% and 24% were above for areas 2 and 3, respectively. Total nitrogen concentrations were above the normal range for 39% of observations in area 1, whereas concentrations were above for 22% of observations in area 2 and 24% in area 3. Secchi observations were below the normal range for 37% of observations in area 1 and for 21% and 38% of observations in areas 2 and 3. Notable differences were also observed for dissolved oxygen (e.g., 56% were above in area 1, 47% in area 2). Physical parameters (salinity, temperature) were generally within range over the study period. Inorganic nitrogen (ammonia, nitrate/nitrite) was generally within range, although initial time series showed much higher concentrations for ammonia in April near area 1, similar to the effluent measurements in Table</w:t>
       </w:r>
       <w:r>
         <w:t xml:space="preserve"> </w:t>
@@ -2799,7 +2728,7 @@
         <w:t xml:space="preserve">T. testudinum</w:t>
       </w:r>
       <w:r>
-        <w:t xml:space="preserve">) was the dominant seagrass species with frequency occurrence of 51.5% across all locations and sample dates. Manatee grass (</w:t>
+        <w:t xml:space="preserve">) was the dominant seagrass species with frequency occurrence of 52% across all locations and sample dates. Manatee grass (</w:t>
       </w:r>
       <w:r>
         <w:rPr>
@@ -2819,43 +2748,7 @@
         <w:t xml:space="preserve">H. wrightii</w:t>
       </w:r>
       <w:r>
-        <w:t xml:space="preserve">) had similar coverage across all transects, with frequency occurrences of 32% and 31.4%, respectively. Widgeon grass (</w:t>
-      </w:r>
-      <w:r>
-        <w:rPr>
-          <w:iCs/>
-          <w:i/>
-        </w:rPr>
-        <w:t xml:space="preserve">R. maritima</w:t>
-      </w:r>
-      <w:r>
-        <w:t xml:space="preserve">) and star grass (</w:t>
-      </w:r>
-      <w:r>
-        <w:rPr>
-          <w:iCs/>
-          <w:i/>
-        </w:rPr>
-        <w:t xml:space="preserve">H. engelmanni</w:t>
-      </w:r>
-      <w:r>
-        <w:t xml:space="preserve"> </w:t>
-      </w:r>
-      <w:r>
-        <w:t xml:space="preserve">and</w:t>
-      </w:r>
-      <w:r>
-        <w:t xml:space="preserve"> </w:t>
-      </w:r>
-      <w:r>
-        <w:rPr>
-          <w:iCs/>
-          <w:i/>
-        </w:rPr>
-        <w:t xml:space="preserve">H. decipiens</w:t>
-      </w:r>
-      <w:r>
-        <w:t xml:space="preserve">) were uncommon, with frequency occurrences of 4.1% and 0.5%. The frequency occurrences of seagrasses near Piney Point were similar to the long-term record of seagrass transect data available for Tampa Bay</w:t>
+        <w:t xml:space="preserve">) had similar coverage across all transects, with frequency occurrences of 31.7% and 32.2%, respectively. The frequency occurrences of seagrasses near Piney Point were similar to the long-term record of seagrass transect data available for Tampa Bay</w:t>
       </w:r>
       <w:r>
         <w:t xml:space="preserve"> </w:t>
@@ -2875,7 +2768,7 @@
         <w:t xml:space="preserve">)</w:t>
       </w:r>
       <w:r>
-        <w:t xml:space="preserve">. At the baywide scale, shoal grass is the dominant species, whereas turtle grass is more common in euhaline waters closer to the Gulf. Macroalgae observed along the transects also varied in coverage, with red macroalgae groups having the highest frequency occurrence of 60.3%. Common taxa in the red group included</w:t>
+        <w:t xml:space="preserve">. At the baywide scale, shoal grass is the dominant species, whereas turtle grass is more common in euhaline waters closer to the Gulf. Macroalgae observed along the transects also varied in coverage, with red macroalgae groups having the highest frequency occurrence of 58.6%. Common taxa in the red group included</w:t>
       </w:r>
       <w:r>
         <w:t xml:space="preserve"> </w:t>
@@ -2904,7 +2797,7 @@
         <w:t xml:space="preserve">Acanthophora sp.</w:t>
       </w:r>
       <w:r>
-        <w:t xml:space="preserve">. Green and cyanobacteria macroalgae were less common, with frequency occurrences of 5.5% and 15.3%. Common taxa in the green group included</w:t>
+        <w:t xml:space="preserve">. Green and cyanobacteria macroalgae were less common, with frequency occurrences of 5.4% and 17.8%. Common taxa in the green group included</w:t>
       </w:r>
       <w:r>
         <w:t xml:space="preserve"> </w:t>
@@ -2973,7 +2866,7 @@
         <w:pStyle w:val="BodyText"/>
       </w:pPr>
       <w:r>
-        <w:t xml:space="preserve">Temporal progression of seagrassess and macroalgae varied across the months, although a typical pattern observed at many of the transects is shown in Figure</w:t>
+        <w:t xml:space="preserve">Temporal progression of seagrasses and macroalgae varied across the months, although a typical pattern observed at many of the transects is shown in Figure</w:t>
       </w:r>
       <w:r>
         <w:t xml:space="preserve"> </w:t>
@@ -2982,7 +2875,7 @@
         <w:t xml:space="preserve">5</w:t>
       </w:r>
       <w:r>
-        <w:t xml:space="preserve">. Transect S3T6 is located less than one kilometer to the north of Port Manatee. The site is dominated by manatee grass that was observed at nearly all of the sample points along the transect at varying coverages. Overall abundunce of seagrass did not change dramatically from April 22nd through July. However, macroalgal abundances changed over the course of sampling similar to many of the other transects sampled during the study. Red macroalgae were present in high abundances from April to May.</w:t>
+        <w:t xml:space="preserve">. Transect S3T6 is located less than one kilometer to the north of Port Manatee. The site is dominated by manatee grass that was observed at nearly all of the sample points along the transect at varying coverages. Overall abundance of seagrass did not change dramatically from April 22nd through July. However, macroalgal abundances changed over the course of sampling similar to many of the other transects sampled during the study. Red macroalgae were present in high abundances from April to May.</w:t>
       </w:r>
       <w:r>
         <w:t xml:space="preserve"> </w:t>
@@ -3014,7 +2907,7 @@
         <w:t xml:space="preserve"> </w:t>
       </w:r>
       <w:r>
-        <w:t xml:space="preserve">persisted through June and July, but not was observed after July 20th. Green macroalgae taxa were first observed in July, although at generally low abundances. Trends in macroalgae somewhat followed seasonal patterns observed baywide with red macroalgae transitioning to green macroalgae. However, overall macroalgae trends, including June dominance of cyanobacteria was observed at nearly all transects that suggests a broader impact from wastewater discharge at Piney Point.</w:t>
+        <w:t xml:space="preserve">persisted through June and July, but not was observed after July 20th. Green macroalgae taxa were first observed in July, although at generally low abundances. Trends in macroalgae somewhat followed seasonal patterns observed baywide with red macroalgae transitioning to green macroalgae by mid-summer.</w:t>
       </w:r>
     </w:p>
     <w:p>
@@ -3163,13 +3056,13 @@
       </w:r>
     </w:p>
     <w:bookmarkEnd w:id="48"/>
-    <w:bookmarkStart w:id="49" w:name="X7d509d12c8a268d66c5cdc1551e1d6f1f197d15"/>
+    <w:bookmarkStart w:id="49" w:name="X7c38f50fd4a7c7a3e46b2b63d974326ba80d8e4"/>
     <w:p>
       <w:pPr>
         <w:pStyle w:val="Heading2"/>
       </w:pPr>
       <w:r>
-        <w:t xml:space="preserve">Water quality compared to seagrass and macrolagae</w:t>
+        <w:t xml:space="preserve">Water quality compared to seagrass and macroalgae</w:t>
       </w:r>
     </w:p>
     <w:p>
@@ -3186,7 +3079,7 @@
         <w:t xml:space="preserve">7</w:t>
       </w:r>
       <w:r>
-        <w:t xml:space="preserve">). The first principal component axis explained 31% of the variation among all variables, whereas the second and third axes explained 23% and 14 of the remaining variation. For the water quality variables, the first principal component axis had strong, positive loadings for dissolved oxygen and secchi depth and strong negative loadings for total nitrogen, chl-a, and temperature. For macroalgae, the first axis had positive loadings with frequency occurrence of red and green macroalgae. For seagrasses, turtle grass (</w:t>
+        <w:t xml:space="preserve">). The first principal component axis explained 31% of the variation among all variables, whereas the second and third axes explained 23% and 14% of the remaining variation. For the water quality variables, the first principal component axis had strong, positive loadings for dissolved oxygen and secchi depth and strong negative loadings for total nitrogen, chl-a, and temperature. For macroalgae, the first axis had positive loadings with frequency occurrence of red and green macroalgae. For seagrasses, turtle grass (</w:t>
       </w:r>
       <w:r>
         <w:rPr>
@@ -3216,7 +3109,7 @@
         <w:t xml:space="preserve">S. filiforme</w:t>
       </w:r>
       <w:r>
-        <w:t xml:space="preserve">). Observations by area showed that samples in area 3 were grouped by positive loadings on on the first PCA axis and negative loadings on the second PCA axis and were distinct from points in area 1.</w:t>
+        <w:t xml:space="preserve">). Observations by area showed that samples in area 3 were distinct from points in area 1 and grouped by positive loadings on the first PCA axis and negative loadings on the second PCA axis.</w:t>
       </w:r>
     </w:p>
     <w:p>
@@ -3429,7 +3322,7 @@
         </m:r>
       </m:oMath>
       <w:r>
-        <w:t xml:space="preserve">). For water quality and seagrass, chl-a, total nitrogen, and total phosphorus were negatively correlated to turtle grass (</w:t>
+        <w:t xml:space="preserve">). For water quality and seagrass, chl-a, total nitrogen, and total phosphorus were negatively correlated with turtle grass (</w:t>
       </w:r>
       <m:oMath>
         <m:r>
@@ -3625,7 +3518,7 @@
         <w:t xml:space="preserve">9</w:t>
       </w:r>
       <w:r>
-        <w:t xml:space="preserve">c). Historically, more fish kills were reported in Saint Petersburg (85.6%) as compared to Tampa (14.4%), where the former is closer to the mouth of Tampa Bay. In 2021, 329 reports were made in Saint Petersburg and 65 reports were made in Tampa (Figure</w:t>
+        <w:t xml:space="preserve">c). Historically, more fish kills were reported in Saint Petersburg (85.6%) as compared to Tampa (14.4%), where the former is closer to the mouth of Tampa Bay. In 2021, 329 reports were made in Saint Petersburg and 65 in Tampa (Figure</w:t>
       </w:r>
       <w:r>
         <w:t xml:space="preserve"> </w:t>
@@ -3659,7 +3552,7 @@
         <w:t xml:space="preserve">9</w:t>
       </w:r>
       <w:r>
-        <w:t xml:space="preserve">b). Notably, the first to last week of fish kill reports covered only one and half months, whereas red tide in the bay was observed over nearly five months. Increased reports in early July coincided with a shift in winds from Tropical Storm Elsa which moved dead fish closer to populated nearshore areas, as noted earlier. As a result, the city of St. Petersburg removed over 1800 tons of dead fish near public and private shoreline areas (K. Hammer Levy, City of St. Petersburg, pers. comm. Aug. 2021).</w:t>
+        <w:t xml:space="preserve">b). Notably, the first to last week of fish kill reports covered only one and half months, whereas red tide in the bay was observed for nearly four months. Increased reports in early July coincided with a shift in winds from Tropical Storm Elsa which moved dead fish closer to populated nearshore areas, as noted earlier. As a result, the city of St. Petersburg removed over 1800 tons of dead fish near public and private shoreline areas (K. Hammer Levy, City of St. Petersburg, pers. comm. Aug. 2021).</w:t>
       </w:r>
     </w:p>
     <w:bookmarkEnd w:id="50"/>
@@ -4008,7 +3901,7 @@
         <w:t xml:space="preserve"> </w:t>
       </w:r>
       <w:r>
-        <w:t xml:space="preserve">during low tide to minimize desiccation stress. Manatee grass has thicker, cylindrical blades that are more rigid and, as a result, the species grows deeper. These associations may also reflect natural variation in water clarity along the main axis of Tampa Bay. Shoal grass can occur in more turbid waters of oligohaline areas.</w:t>
+        <w:t xml:space="preserve">during low tide to minimize desiccation stress. Manatee grass has thicker, cylindrical blades that are more rigid and, as a result, the species grows deeper. In addition to species depth partitioning, these associations may also reflect natural variation in seagrass response to water clarity gradients along the main axis of Tampa Bay. Shoal grass can occur in more turbid waters of oligohaline areas.</w:t>
       </w:r>
     </w:p>
     <w:p>
@@ -4088,7 +3981,7 @@
         <w:t xml:space="preserve">Caulerpa sp.</w:t>
       </w:r>
       <w:r>
-        <w:t xml:space="preserve">) and seasonally occur earlier in the growing season. The dominance of the red groups early in the period of record followed by an increase in</w:t>
+        <w:t xml:space="preserve">) and seasonally occur earlier in the growing season. The dominance of the red groups early in the summer followed by an increase in</w:t>
       </w:r>
       <w:r>
         <w:t xml:space="preserve"> </w:t>
@@ -4104,7 +3997,7 @@
         <w:t xml:space="preserve"> </w:t>
       </w:r>
       <w:r>
-        <w:t xml:space="preserve">likely reflects a natural phenology in Tampa Bay. However past spill events were associated with an increase in both red and green macroalgae in a small embayment of Tampa Bay</w:t>
+        <w:t xml:space="preserve">likely reflects a natural phenology in Tampa Bay. Past spill events were associated with an increase in both red and green macroalgae in a small embayment of Tampa Bay</w:t>
       </w:r>
       <w:r>
         <w:t xml:space="preserve"> </w:t>
@@ -4186,7 +4079,7 @@
         <w:pStyle w:val="BodyText"/>
       </w:pPr>
       <w:r>
-        <w:t xml:space="preserve">The long-term effects of the Piney Point discharge on the seagrass community remains uncertain. Recent seagrass losses in Sarasota Bay may be linked to decreased light availability from a persistent red time bloom in 2018. Although the 2021 bloom in Tampa Bay was short-lived, potential effects on seagrasses remain a concern. Ecosystem shifts from seagrass to macroalgae dominated communities are also a concern, both in 2021 and as observed at some locations in recent years from the annual transect monitoring results for Tampa Bay. In particular, increasing abundance of the green algae</w:t>
+        <w:t xml:space="preserve">The long-term effects of the Piney Point discharge on the seagrass community remains uncertain. Regionally, seagrasses have declined in coverage as estimated from biennial maps provided by the Southwest Florida Water Management District. From 2018 to 2020, seagrass coverage declined by 16% in Tampa Bay, with similar losses observed in Sarasota Bay (18%), Lemon Bay (12%), and Charlotte Harbor (23%) to the south. These broader trends suggest regional drivers are affecting seagrass communities (e.g., variation in precipitation), yet local issues specific to individual bays also pose challenges to managing water quality and subtidal habitats. Recent seagrass losses in Sarasota Bay may be linked to decreased light availability from a persistent red time bloom in 2018. Although the 2021 bloom in Tampa Bay was short-lived, potential effects on seagrasses remain a concern. Ecosystem shifts from seagrass to macroalgae dominated communities are also a concern, both in 2021 and as observed at some locations in recent years from the annual transect monitoring results for Tampa Bay. In particular, increasing abundance in recent years of the green algae</w:t>
       </w:r>
       <w:r>
         <w:t xml:space="preserve"> </w:t>
@@ -4252,7 +4145,7 @@
         <w:t xml:space="preserve">)</w:t>
       </w:r>
       <w:r>
-        <w:t xml:space="preserve">. Regionally, seagrasses have declined in coverage as estimated from biennal maps provided by the Southwest Florida Water Management District. From 2018 to 2020, seagrass coverage declined by 16% in Tampa Bay, with similar losses observed in Sarasota Bay (18%), Lemon Bay (12%), and Charlotte Harbor (23%) to the south. These broader trends suggest regional drivers are affecting seagrass communities (e.g., variation in precipitation), yet local issues specific to individual bays also pose challenges to managing water quality and subtidal habitats. Acute stressors from short-term events, such as wastewater release from Piney Point, create additional and often preventable challenges in the context of broader issues affecting ecosystem health.</w:t>
+        <w:t xml:space="preserve">. Acute stressors from short-term events, such as wastewater release from Piney Point, create additional and often preventable challenges in the context of broader issues affecting ecosystem health.</w:t>
       </w:r>
     </w:p>
     <w:p>
@@ -4651,7 +4544,7 @@
         <w:t xml:space="preserve"> </w:t>
       </w:r>
       <w:r>
-        <w:t xml:space="preserve">for Florida manatees that is likely linked to seagrass losses on the east coast of Florida (e.g., Indian River Lagoon) and current seagrass loss for southwest Florida.</w:t>
+        <w:t xml:space="preserve">for Florida manatees that is likely linked to seagrass losses on the east coast of Florida (e.g., Indian River Lagoon) and current seagrass losses for southwest Florida.</w:t>
       </w:r>
     </w:p>
     <w:p>
@@ -4750,7 +4643,7 @@
       <w:r>
         <w:t xml:space="preserve">(</w:t>
       </w:r>
-      <w:hyperlink w:anchor="ref-Beck18">
+      <w:hyperlink w:anchor="ref-Beck18b">
         <w:r>
           <w:rPr>
             <w:rStyle w:val="Hyperlink"/>
@@ -4830,7 +4723,7 @@
         <w:t xml:space="preserve">)</w:t>
       </w:r>
       <w:r>
-        <w:t xml:space="preserve">. A common theme is that legacy wastewater from fertilizer production is poorly maintained and long-term plans are insufficient to dispose of pollutants that can significantly affect coastal resources. These are not isolated examples and sustained attention and regulatory oversight on efforts to close these facilities in an environmentally responsible manner are needed at the local, national and international level.</w:t>
+        <w:t xml:space="preserve">. A common theme is that legacy wastewater from fertilizer production is poorly maintained and long-term plans are insufficient to dispose of pollutants that can significantly affect coastal resources. These are not isolated examples and sustained attention and regulatory oversight on efforts to close these facilities are needed at the local, national and international level.</w:t>
       </w:r>
     </w:p>
     <w:p>
@@ -4849,6 +4742,14 @@
       </w:pPr>
       <w:r>
         <w:t xml:space="preserve">Acknowledgments</w:t>
+      </w:r>
+    </w:p>
+    <w:p>
+      <w:pPr>
+        <w:pStyle w:val="FirstParagraph"/>
+      </w:pPr>
+      <w:r>
+        <w:t xml:space="preserve">We thank the many TBEP partners and collaborators for their continuing efforts to restore and monitor Tampa Bay. We thank the administrative staff, field crews, and laboratory staff from the Florida Department of Environmental Protection, Environmental Protection Commission of Hillsborough County, Parks and Natural Resources Department of Manatee County, Pinellas County Division of Environmental Management, Fish and Wildlife Research Institute of the Florida Fish and Wildlife Conservation Commission, City of St. Petersburg, Sarasota Bay Estuary Program, Environmental Science Associates, University of South Florida, University of Florida, and New College of Florida. The progress achieved in restoring the Tampa Bay ecosystem over recent decades would not be possible without the collaborative partnerships fostered in the region. Our partners’ willingness to adapt and implement innovative monitoring and management actions in response to Piney Point and the ever evolving challenges threatening Tampa Bay is greatly appreciated.</w:t>
       </w:r>
     </w:p>
     <w:bookmarkEnd w:id="58"/>
@@ -4925,7 +4826,7 @@
           <wp:inline>
             <wp:extent cx="5943600" cy="3346026"/>
             <wp:effectExtent b="0" l="0" r="0" t="0"/>
-            <wp:docPr descr="Figure 2: Graphical timeline of events from the discharge of wastewater effluent at Piney Point starting Mrach 30th, 2021 through the end of July with the gradual decline of red tide in Tampa Bay." title="" id="1" name="Picture"/>
+            <wp:docPr descr="Figure 2: Graphical timeline of events from the discharge of wastewater effluent at Piney Point starting March 30th, 2021 through the end of July with the gradual decline of red tide in Tampa Bay." title="" id="1" name="Picture"/>
             <a:graphic>
               <a:graphicData uri="http://schemas.openxmlformats.org/drawingml/2006/picture">
                 <pic:pic>
@@ -4968,7 +4869,7 @@
         <w:pStyle w:val="ImageCaption"/>
       </w:pPr>
       <w:r>
-        <w:t xml:space="preserve">Figure 2: Graphical timeline of events from the discharge of wastewater effluent at Piney Point starting Mrach 30th, 2021 through the end of July with the gradual decline of red tide in Tampa Bay.</w:t>
+        <w:t xml:space="preserve">Figure 2: Graphical timeline of events from the discharge of wastewater effluent at Piney Point starting March 30th, 2021 through the end of July with the gradual decline of red tide in Tampa Bay.</w:t>
       </w:r>
     </w:p>
     <w:p>
@@ -4980,7 +4881,7 @@
           <wp:inline>
             <wp:extent cx="5943600" cy="3467099"/>
             <wp:effectExtent b="0" l="0" r="0" t="0"/>
-            <wp:docPr descr="Figure 3: Sampled water quality data for April to July 2021 in response to wastewater discarge from Piney Point for (a) total nitrogen (mg/L), (b) chlorophyll-a (ug/L), and (c) secchi disk depth (meters). Values outside of the normal range (above for total nitrogen and chlorophyll, below for secchi) are outlined in black and those in normal range are outlined in light grey. Color ramps and point sizes show relative values (reversed for Secchi). Normal ranges are defined as within +/-1 standard deviation of the mean for the month of observation from 2006 to 2021 for values collected at the nearest long-term monitoring site to each sample location. Values below detection limits (or secchi on bottom) are not shown." title="" id="1" name="Picture"/>
+            <wp:docPr descr="Figure 3: Sampled water quality data for April to July 2021 in response to wastewater discarge from Piney Point for (a) total nitrogen (mg/L), (b) chlorophyll-a (ug/L), and (c) secchi disk depth (meters). Values outside of the normal range (above for total nitrogen and chlorophyll, below for secchi) are outlined in black and those in normal range are outlined in light grey. Color ramps and point sizes show relative values (reversed for Secchi). Normal ranges are defined as within +/-1 standard deviation of the mean for the month of observation from 2006 to 2021 for values collected at the nearest long-term monitoring site to each sample location (Figure 1a). Values below detection limits (or secchi on bottom) are not shown." title="" id="1" name="Picture"/>
             <a:graphic>
               <a:graphicData uri="http://schemas.openxmlformats.org/drawingml/2006/picture">
                 <pic:pic>
@@ -5023,7 +4924,16 @@
         <w:pStyle w:val="ImageCaption"/>
       </w:pPr>
       <w:r>
-        <w:t xml:space="preserve">Figure 3: Sampled water quality data for April to July 2021 in response to wastewater discarge from Piney Point for (a) total nitrogen (mg/L), (b) chlorophyll-a (ug/L), and (c) secchi disk depth (meters). Values outside of the normal range (above for total nitrogen and chlorophyll, below for secchi) are outlined in black and those in normal range are outlined in light grey. Color ramps and point sizes show relative values (reversed for Secchi). Normal ranges are defined as within +/-1 standard deviation of the mean for the month of observation from 2006 to 2021 for values collected at the nearest long-term monitoring site to each sample location. Values below detection limits (or secchi on bottom) are not shown.</w:t>
+        <w:t xml:space="preserve">Figure 3: Sampled water quality data for April to July 2021 in response to wastewater discarge from Piney Point for (a) total nitrogen (mg/L), (b) chlorophyll-a (ug/L), and (c) secchi disk depth (meters). Values outside of the normal range (above for total nitrogen and chlorophyll, below for secchi) are outlined in black and those in normal range are outlined in light grey. Color ramps and point sizes show relative values (reversed for Secchi). Normal ranges are defined as within +/-1 standard deviation of the mean for the month of observation from 2006 to 2021 for values collected at the nearest long-term monitoring site to each sample location (Figure</w:t>
+      </w:r>
+      <w:r>
+        <w:t xml:space="preserve"> </w:t>
+      </w:r>
+      <w:r>
+        <w:t xml:space="preserve">1</w:t>
+      </w:r>
+      <w:r>
+        <w:t xml:space="preserve">a). Values below detection limits (or secchi on bottom) are not shown.</w:t>
       </w:r>
     </w:p>
     <w:p>
@@ -5035,7 +4945,7 @@
           <wp:inline>
             <wp:extent cx="5943600" cy="4195482"/>
             <wp:effectExtent b="0" l="0" r="0" t="0"/>
-            <wp:docPr descr="Figure 4: Sampled water quality data by week for April to July 2021 in response to wastewater discarge from Piney Point for (a) total nitrogen (mg/L), (b) chlorophyll-a (ug/L), and (c) secchi disk depth (meters). Observations are aggregated by week and within assessment areas shown in Figure 1a. Normal ranges for the month of observation (monthly baseline) and area are shown by the blue shaded areas. Normal ranges are defined as within +/-1 standard deviation of the mean for the month of observation from 2006 to 2021 for values collected at long-term monitoring sites within each area. Values below detection limits (or secchi on bottom) are not shown." title="" id="1" name="Picture"/>
+            <wp:docPr descr="Figure 4: Sampled water quality data by week for April to July 2021 in response to wastewater discharge from Piney Point for (a) total nitrogen (mg/L), (b) chlorophyll-a (ug/L), and (c) secchi disk depth (meters). Observations are aggregated by week and within assessment areas shown in Figure 1a. Normal ranges for the month of observation (monthly baseline) and area are shown by the blue shaded areas. Normal ranges are defined as within +/-1 standard deviation of the mean for the month of observation from 2006 to 2021 for values collected at long-term monitoring sites within each area (Figure 1a). Values below detection limits (or secchi on bottom) are not shown." title="" id="1" name="Picture"/>
             <a:graphic>
               <a:graphicData uri="http://schemas.openxmlformats.org/drawingml/2006/picture">
                 <pic:pic>
@@ -5078,7 +4988,7 @@
         <w:pStyle w:val="ImageCaption"/>
       </w:pPr>
       <w:r>
-        <w:t xml:space="preserve">Figure 4: Sampled water quality data by week for April to July 2021 in response to wastewater discarge from Piney Point for (a) total nitrogen (mg/L), (b) chlorophyll-a (ug/L), and (c) secchi disk depth (meters). Observations are aggregated by week and within assessment areas shown in Figure</w:t>
+        <w:t xml:space="preserve">Figure 4: Sampled water quality data by week for April to July 2021 in response to wastewater discharge from Piney Point for (a) total nitrogen (mg/L), (b) chlorophyll-a (ug/L), and (c) secchi disk depth (meters). Observations are aggregated by week and within assessment areas shown in Figure</w:t>
       </w:r>
       <w:r>
         <w:t xml:space="preserve"> </w:t>
@@ -5087,7 +4997,16 @@
         <w:t xml:space="preserve">1</w:t>
       </w:r>
       <w:r>
-        <w:t xml:space="preserve">a. Normal ranges for the month of observation (monthly baseline) and area are shown by the blue shaded areas. Normal ranges are defined as within +/-1 standard deviation of the mean for the month of observation from 2006 to 2021 for values collected at long-term monitoring sites within each area. Values below detection limits (or secchi on bottom) are not shown.</w:t>
+        <w:t xml:space="preserve">a. Normal ranges for the month of observation (monthly baseline) and area are shown by the blue shaded areas. Normal ranges are defined as within +/-1 standard deviation of the mean for the month of observation from 2006 to 2021 for values collected at long-term monitoring sites within each area (Figure</w:t>
+      </w:r>
+      <w:r>
+        <w:t xml:space="preserve"> </w:t>
+      </w:r>
+      <w:r>
+        <w:t xml:space="preserve">1</w:t>
+      </w:r>
+      <w:r>
+        <w:t xml:space="preserve">a). Values below detection limits (or secchi on bottom) are not shown.</w:t>
       </w:r>
     </w:p>
     <w:p>
@@ -5190,7 +5109,7 @@
           <wp:inline>
             <wp:extent cx="5943600" cy="4457700"/>
             <wp:effectExtent b="0" l="0" r="0" t="0"/>
-            <wp:docPr descr="Figure 6: Frequency occurrence estimates for (a) area 1 and (b) area 2 (Figure 1a) for seagrass (top) and macroalgae (bottom) rapid response transect surveys across all transects (n = thirty-eight) near Piney Point. Estimates are grouped by sample months in 2021. Frequency occurrences are absolute for each taxa based on presence/absence." title="" id="1" name="Picture"/>
+            <wp:docPr descr="Figure 6: Frequency occurrence estimates for (a) area 1 and (b) area 3 (Figure 1a) for seagrass (top) and macroalgae (bottom) rapid response transect surveys across all transects (n = 38) near Piney Point. Estimates are grouped by sample months in 2021. Frequency occurrences are absolute for each taxa based on presence/absence." title="" id="1" name="Picture"/>
             <a:graphic>
               <a:graphicData uri="http://schemas.openxmlformats.org/drawingml/2006/picture">
                 <pic:pic>
@@ -5233,7 +5152,7 @@
         <w:pStyle w:val="ImageCaption"/>
       </w:pPr>
       <w:r>
-        <w:t xml:space="preserve">Figure 6: Frequency occurrence estimates for (a) area 1 and (b) area 2 (Figure</w:t>
+        <w:t xml:space="preserve">Figure 6: Frequency occurrence estimates for (a) area 1 and (b) area 3 (Figure</w:t>
       </w:r>
       <w:r>
         <w:t xml:space="preserve"> </w:t>
@@ -5242,7 +5161,7 @@
         <w:t xml:space="preserve">1</w:t>
       </w:r>
       <w:r>
-        <w:t xml:space="preserve">a) for seagrass (top) and macroalgae (bottom) rapid response transect surveys across all transects (n = thirty-eight) near Piney Point. Estimates are grouped by sample months in 2021. Frequency occurrences are absolute for each taxa based on presence/absence.</w:t>
+        <w:t xml:space="preserve">a) for seagrass (top) and macroalgae (bottom) rapid response transect surveys across all transects (n = 38) near Piney Point. Estimates are grouped by sample months in 2021. Frequency occurrences are absolute for each taxa based on presence/absence.</w:t>
       </w:r>
     </w:p>
     <w:p>
@@ -5254,7 +5173,7 @@
           <wp:inline>
             <wp:extent cx="5943600" cy="3396342"/>
             <wp:effectExtent b="0" l="0" r="0" t="0"/>
-            <wp:docPr descr="Figure 7: Principal components analysis (PCA) for water quality variables, macroalgae, and seagrasses by week for April to July 2021 in response to wastewater discharge from Piney Point. Only areas 1 and 3 (Figure 1a) are included where seagrass transects were surveyed. All variables were standardized to zero mean and unit variance prior to PCA. Variables with log-normal distribution were log-transformed prior to analysis." title="" id="1" name="Picture"/>
+            <wp:docPr descr="Figure 7: Principal components analysis (PCA) for water quality variables, macroalgae, and seagrass results aggregated by week from April to July 2021 in response to wastewater discharge from Piney Point. Only areas 1 and 3 (Figure 1a) are included where seagrass transects were surveyed. All variables were standardized to zero mean and unit variance prior to PCA. Variables with log-normal distribution were log-transformed prior to analysis." title="" id="1" name="Picture"/>
             <a:graphic>
               <a:graphicData uri="http://schemas.openxmlformats.org/drawingml/2006/picture">
                 <pic:pic>
@@ -5297,7 +5216,7 @@
         <w:pStyle w:val="ImageCaption"/>
       </w:pPr>
       <w:r>
-        <w:t xml:space="preserve">Figure 7: Principal components analysis (PCA) for water quality variables, macroalgae, and seagrasses by week for April to July 2021 in response to wastewater discharge from Piney Point. Only areas 1 and 3 (Figure</w:t>
+        <w:t xml:space="preserve">Figure 7: Principal components analysis (PCA) for water quality variables, macroalgae, and seagrass results aggregated by week from April to July 2021 in response to wastewater discharge from Piney Point. Only areas 1 and 3 (Figure</w:t>
       </w:r>
       <w:r>
         <w:t xml:space="preserve"> </w:t>
@@ -5318,7 +5237,7 @@
           <wp:inline>
             <wp:extent cx="4114800" cy="4023360"/>
             <wp:effectExtent b="0" l="0" r="0" t="0"/>
-            <wp:docPr descr="Figure 8: Correlation matrix for water quality variables, macroalgae, and seagrasses by week for April to July 2021 in response to wastewater discharge from Piney Point. Only areas 1 and 3 (Figure 1a) are included where seagrass transects were surveyed. Variables with log-normal distribution were log-transformed prior to analysis. Thick black lines separate water quality, macroalgae, and seagrass variables. Spearman correlations indicate the linear strength of assocation between pairs of variables. ** p &lt; 0.005, * p &lt; 0.05, blank is not significant at \alpha = 0.05." title="" id="1" name="Picture"/>
+            <wp:docPr descr="Figure 8: Correlation matrix for water quality variables, macroalgae, and seagrass results aggregated by week from April to July 2021 in response to wastewater discharge from Piney Point. Only areas 1 and 3 (Figure 1a) are included where seagrass transects were surveyed. Variables with log-normal distribution were log-transformed prior to analysis. Thick black lines separate water quality, macroalgae, and seagrass variables. Spearman correlations indicate the linear strength of assocation between pairs of variables. ** p &lt; 0.005, * p &lt; 0.05, blank is not significant at \alpha = 0.05." title="" id="1" name="Picture"/>
             <a:graphic>
               <a:graphicData uri="http://schemas.openxmlformats.org/drawingml/2006/picture">
                 <pic:pic>
@@ -5361,7 +5280,7 @@
         <w:pStyle w:val="ImageCaption"/>
       </w:pPr>
       <w:r>
-        <w:t xml:space="preserve">Figure 8: Correlation matrix for water quality variables, macroalgae, and seagrasses by week for April to July 2021 in response to wastewater discharge from Piney Point. Only areas 1 and 3 (Figure</w:t>
+        <w:t xml:space="preserve">Figure 8: Correlation matrix for water quality variables, macroalgae, and seagrass results aggregated by week from April to July 2021 in response to wastewater discharge from Piney Point. Only areas 1 and 3 (Figure</w:t>
       </w:r>
       <w:r>
         <w:t xml:space="preserve"> </w:t>
@@ -5530,7 +5449,16 @@
         <w:pStyle w:val="TableCaption"/>
       </w:pPr>
       <w:r>
-        <w:t xml:space="preserve">Table 1: Measured concentrations from the phosphogypsum stack (NGS-S) at Piney Point from a 2019 sample and end-of-pipe samples from April 2021 for relevant water quality variables. Values are compared to normal annual medians (min, max) for concentrations in lower Tampa Bay. Normal medians are based on data for a baseline period from 2006 to 2020 from long-term monitoring stations in lower Tampa Bay collected monthly by the Environmental Protection Commission of Hillsborough County. Effluent concentrations were taken from two samples on April 6th and 13th at the outflow at Port Manatee. Averages were taken when two measured values were available from both effluent sample dates. Missing values were not measured in the effluent or stack water.</w:t>
+        <w:t xml:space="preserve">Table 1: Measured concentrations from the phosphogypsum stack (NGS-S) at Piney Point from a 2019 sample and end-of-pipe samples from April 2021 for relevant water quality variables. Values are compared to normal annual medians (min, max) for concentrations in lower Tampa Bay. Normal medians are based on data for a baseline period from 2006 to 2020 from long-term monitoring stations in lower Tampa Bay (Figure</w:t>
+      </w:r>
+      <w:r>
+        <w:t xml:space="preserve"> </w:t>
+      </w:r>
+      <w:r>
+        <w:t xml:space="preserve">1</w:t>
+      </w:r>
+      <w:r>
+        <w:t xml:space="preserve">a). End-of-pipe concentrations were taken as averages from two samples on April 6th and 13th at the outflow at Port Manatee. Missing values were not measured in the effluent or stack water.</w:t>
       </w:r>
     </w:p>
     <w:tbl>
@@ -5538,7 +5466,7 @@
         <w:tblStyle w:val="Table"/>
         <w:tblW w:type="pct" w:w="5000.0"/>
         <w:tblLook w:firstRow="1" w:lastRow="0" w:firstColumn="0" w:lastColumn="0" w:noHBand="0" w:noVBand="0" w:val="0020"/>
-        <w:tblCaption w:val="Table 1: Measured concentrations from the phosphogypsum stack (NGS-S) at Piney Point from a 2019 sample and end-of-pipe samples from April 2021 for relevant water quality variables. Values are compared to normal annual medians (min, max) for concentrations in lower Tampa Bay. Normal medians are based on data for a baseline period from 2006 to 2020 from long-term monitoring stations in lower Tampa Bay collected monthly by the Environmental Protection Commission of Hillsborough County. Effluent concentrations were taken from two samples on April 6th and 13th at the outflow at Port Manatee. Averages were taken when two measured values were available from both effluent sample dates. Missing values were not measured in the effluent or stack water."/>
+        <w:tblCaption w:val="Table 1: Measured concentrations from the phosphogypsum stack (NGS-S) at Piney Point from a 2019 sample and end-of-pipe samples from April 2021 for relevant water quality variables. Values are compared to normal annual medians (min, max) for concentrations in lower Tampa Bay. Normal medians are based on data for a baseline period from 2006 to 2020 from long-term monitoring stations in lower Tampa Bay (Figure 1a). End-of-pipe concentrations were taken as averages from two samples on April 6th and 13th at the outflow at Port Manatee. Missing values were not measured in the effluent or stack water."/>
       </w:tblPr>
       <w:tblGrid>
         <w:gridCol w:w="2143"/>
@@ -5967,7 +5895,7 @@
         <w:pStyle w:val="TableCaption"/>
       </w:pPr>
       <w:r>
-        <w:t xml:space="preserve">Table 2: Summary of water quality variables collected from March to July 2021 in response to wastewater discharge from Piney Point. Variables are grouped by major areas of interest for evaluating status and trends shown in Figure</w:t>
+        <w:t xml:space="preserve">Table 2: Summary of water quality variables collected in Tampa Bay from March to July 2021 in response to wastewater discharge from Piney Point. Variables are grouped by major areas of interest for evaluating status and trends shown in Figure</w:t>
       </w:r>
       <w:r>
         <w:t xml:space="preserve"> </w:t>
@@ -5976,7 +5904,7 @@
         <w:t xml:space="preserve">1</w:t>
       </w:r>
       <w:r>
-        <w:t xml:space="preserve">a. Summaries are median, maximum, and minimum values. Total observations (N obs.) and the percentage of observations in range, above, or below normal ranges are also shown. Normal ranges are defined as within +/-1 standard deviation of the mean for the month of observation from 2006 to 2021 for values collected at the nearest long-term monitoring site to each sample location. The final column shows the percentage of total observations that were below detection limits (including Secchi on bottom). Medians denoted by</w:t>
+        <w:t xml:space="preserve">a. Summaries are median, minimum, and maximum values. Total observations (N obs.) and the percentage of observations in range, above, or below normal ranges are also shown. Normal ranges are defined as within +/-1 standard deviation of the mean for the month of observation from 2006 to 2021 for values collected at the nearest long-term monitoring site to each sample location. The final column shows the percentage of total observations that were below detection limits (including Secchi on bottom). Medians denoted by</w:t>
       </w:r>
       <w:r>
         <w:t xml:space="preserve"> </w:t>
@@ -6002,7 +5930,7 @@
         <w:tblStyle w:val="Table"/>
         <w:tblW w:type="pct" w:w="5000.0"/>
         <w:tblLook w:firstRow="1" w:lastRow="0" w:firstColumn="0" w:lastColumn="0" w:noHBand="0" w:noVBand="0" w:val="0020"/>
-        <w:tblCaption w:val="Table 2: Summary of water quality variables collected from March to July 2021 in response to wastewater discharge from Piney Point. Variables are grouped by major areas of interest for evaluating status and trends shown in Figure 1a. Summaries are median, maximum, and minimum values. Total observations (N obs.) and the percentage of observations in range, above, or below normal ranges are also shown. Normal ranges are defined as within +/-1 standard deviation of the mean for the month of observation from 2006 to 2021 for values collected at the nearest long-term monitoring site to each sample location. The final column shows the percentage of total observations that were below detection limits (including Secchi on bottom). Medians denoted by “-” could not be calculated due to insufficient values above detection."/>
+        <w:tblCaption w:val="Table 2: Summary of water quality variables collected in Tampa Bay from March to July 2021 in response to wastewater discharge from Piney Point. Variables are grouped by major areas of interest for evaluating status and trends shown in Figure 1a. Summaries are median, minimum, and maximum values. Total observations (N obs.) and the percentage of observations in range, above, or below normal ranges are also shown. Normal ranges are defined as within +/-1 standard deviation of the mean for the month of observation from 2006 to 2021 for values collected at the nearest long-term monitoring site to each sample location. The final column shows the percentage of total observations that were below detection limits (including Secchi on bottom). Medians denoted by “-” could not be calculated due to insufficient values above detection."/>
       </w:tblPr>
       <w:tblGrid>
         <w:gridCol w:w="425"/>
@@ -8604,7 +8532,7 @@
         <w:t xml:space="preserve">1</w:t>
       </w:r>
       <w:r>
-        <w:t xml:space="preserve">a) and month. Overall signifance of differences of concentrations between months for each water quality variable and area combination are shown with Chi-squared statistics based on Kruskall-Wallis rank sum tests. Multiple comparisons with Mann-Whitney U tests (Comp column) were used to evaluate pairwise monthly concentrations for each water quality variable in each area. Rows that share a letter within each area and water quality variable combination have concentrations that are not significantly different. Probability values were adjusted for the pairwise comparisons using the Bonferroni method in</w:t>
+        <w:t xml:space="preserve">a) and month. Overall signifance of differences of concentrations between months for each water quality variable and area combination are shown with Chi-squared statistics based on Kruskall-Wallis rank sum tests. Multiple comparisons with Mann-Whitney U tests (Comp. column) were used to evaluate pairwise monthly concentrations for each water quality variable in each area. Rows that share a letter within each area and water quality variable combination have concentrations that are not significantly different between month pairs. Probability values were adjusted for the pairwise comparisons using the Bonferroni method in</w:t>
       </w:r>
       <w:r>
         <w:t xml:space="preserve"> </w:t>
@@ -8657,7 +8585,7 @@
         <w:tblStyle w:val="Table"/>
         <w:tblW w:type="pct" w:w="0.0"/>
         <w:tblLook w:firstRow="1" w:lastRow="0" w:firstColumn="0" w:lastColumn="0" w:noHBand="0" w:noVBand="0" w:val="0020"/>
-        <w:tblCaption w:val="Table 3: Comparison of total nitrogen, chlorophyll-a, and secchi depth by areas of interest (Figure 1a) and month. Overall signifance of differences of concentrations between months for each water quality variable and area combination are shown with Chi-squared statistics based on Kruskall-Wallis rank sum tests. Multiple comparisons with Mann-Whitney U tests (Comp column) were used to evaluate pairwise monthly concentrations for each water quality variable in each area. Rows that share a letter within each area and water quality variable combination have concentrations that are not significantly different. Probability values were adjusted for the pairwise comparisons using the Bonferroni method in Holm (1979). ** p &lt; 0.005, * p &lt; 0.05, blank is not significant at \alpha = 0.05."/>
+        <w:tblCaption w:val="Table 3: Comparison of total nitrogen, chlorophyll-a, and secchi depth by areas of interest (Figure 1a) and month. Overall signifance of differences of concentrations between months for each water quality variable and area combination are shown with Chi-squared statistics based on Kruskall-Wallis rank sum tests. Multiple comparisons with Mann-Whitney U tests (Comp. column) were used to evaluate pairwise monthly concentrations for each water quality variable in each area. Rows that share a letter within each area and water quality variable combination have concentrations that are not significantly different between month pairs. Probability values were adjusted for the pairwise comparisons using the Bonferroni method in Holm (1979). ** p &lt; 0.005, * p &lt; 0.05, blank is not significant at \alpha = 0.05."/>
       </w:tblPr>
       <w:tblGrid/>
       <w:tr>
@@ -10903,7 +10831,7 @@
         <w:t xml:space="preserve">1</w:t>
       </w:r>
       <w:r>
-        <w:t xml:space="preserve">a) and month. Overall signifance of differences of frequency occurrence between months for macroalgae groups and area combination are shown with Chi-squared statistics based on Kruskall-Wallis rank sum tests. Multiple comparisons with Mann-Whitney U tests (Comp column) were used to evaluate pairwise monthly frequency occurrences for each macroalgae group in each area. Rows that share a letter within each area and macroalgae group combination have frequency occurrences that are not significantly different. Probability values were adjusted for the pairwise comparisons using the Bonferroni method in</w:t>
+        <w:t xml:space="preserve">a) and month. Overall signifance of differences of frequency occurrence between months for macroalgae groups and area combination are shown with Chi-squared statistics based on Kruskall-Wallis rank sum tests. Multiple comparisons with Mann-Whitney U tests (Comp. column) were used to evaluate pairwise monthly frequency occurrences for each macroalgae group in each area. Rows that share a letter within each area and macroalgae group combination have frequency occurrences that are not significantly different between month pairs. Probability values were adjusted for the pairwise comparisons using the Bonferroni method in</w:t>
       </w:r>
       <w:r>
         <w:t xml:space="preserve"> </w:t>
@@ -10956,7 +10884,7 @@
         <w:tblStyle w:val="Table"/>
         <w:tblW w:type="pct" w:w="0.0"/>
         <w:tblLook w:firstRow="1" w:lastRow="0" w:firstColumn="0" w:lastColumn="0" w:noHBand="0" w:noVBand="0" w:val="0020"/>
-        <w:tblCaption w:val="Table 4: Comparison of macroalgae frequency occurrence by areas of interest (Figure 1a) and month. Overall signifance of differences of frequency occurrence between months for macroalgae groups and area combination are shown with Chi-squared statistics based on Kruskall-Wallis rank sum tests. Multiple comparisons with Mann-Whitney U tests (Comp column) were used to evaluate pairwise monthly frequency occurrences for each macroalgae group in each area. Rows that share a letter within each area and macroalgae group combination have frequency occurrences that are not significantly different. Probability values were adjusted for the pairwise comparisons using the Bonferroni method in Holm (1979). ** p &lt; 0.005, * p &lt; 0.05, blank is not significant at \alpha = 0.05."/>
+        <w:tblCaption w:val="Table 4: Comparison of macroalgae frequency occurrence by areas of interest (Figure 1a) and month. Overall signifance of differences of frequency occurrence between months for macroalgae groups and area combination are shown with Chi-squared statistics based on Kruskall-Wallis rank sum tests. Multiple comparisons with Mann-Whitney U tests (Comp. column) were used to evaluate pairwise monthly frequency occurrences for each macroalgae group in each area. Rows that share a letter within each area and macroalgae group combination have frequency occurrences that are not significantly different between month pairs. Probability values were adjusted for the pairwise comparisons using the Bonferroni method in Holm (1979). ** p &lt; 0.005, * p &lt; 0.05, blank is not significant at \alpha = 0.05."/>
       </w:tblPr>
       <w:tblGrid/>
       <w:tr>
@@ -12486,7 +12414,7 @@
         <w:t xml:space="preserve">1</w:t>
       </w:r>
       <w:r>
-        <w:t xml:space="preserve">a) and month. Overall signifance of differences of frequency occurrence between months for seagrass species and area combination are shown with Chi-squared statistics based on Kruskall-Wallis rank sum tests. Multiple comparisons with Mann-Whitney U tests (Comp column) were used to evaluate pairwise monthly frequency occurrences for each seagrass species in each area. Rows that share a letter within each area and seagrass species combination have frequency occurrences that are not significantly different. Probability values were adjusted for the pairwise comparisons using the Bonferroni method in</w:t>
+        <w:t xml:space="preserve">a) and month. Overall signifance of differences of frequency occurrence between months for seagrass species and area combination are shown with Chi-squared statistics based on Kruskall-Wallis rank sum tests. Multiple comparisons with Mann-Whitney U tests (Comp. column) were used to evaluate pairwise monthly frequency occurrences for each seagrass species in each area. Rows that share a letter within each area and seagrass species combination have frequency occurrences that are not significantly different between month pairs. Probability values were adjusted for the pairwise comparisons using the Bonferroni method in</w:t>
       </w:r>
       <w:r>
         <w:t xml:space="preserve"> </w:t>
@@ -12539,7 +12467,7 @@
         <w:tblStyle w:val="Table"/>
         <w:tblW w:type="pct" w:w="0.0"/>
         <w:tblLook w:firstRow="1" w:lastRow="0" w:firstColumn="0" w:lastColumn="0" w:noHBand="0" w:noVBand="0" w:val="0020"/>
-        <w:tblCaption w:val="Table 5: Comparison of seagrass species frequency occurrence by areas of interest (Figure 1a) and month. Overall signifance of differences of frequency occurrence between months for seagrass species and area combination are shown with Chi-squared statistics based on Kruskall-Wallis rank sum tests. Multiple comparisons with Mann-Whitney U tests (Comp column) were used to evaluate pairwise monthly frequency occurrences for each seagrass species in each area. Rows that share a letter within each area and seagrass species combination have frequency occurrences that are not significantly different. Probability values were adjusted for the pairwise comparisons using the Bonferroni method in Holm (1979). ** p &lt; 0.005, * p &lt; 0.05, blank is not significant at \alpha = 0.05."/>
+        <w:tblCaption w:val="Table 5: Comparison of seagrass species frequency occurrence by areas of interest (Figure 1a) and month. Overall signifance of differences of frequency occurrence between months for seagrass species and area combination are shown with Chi-squared statistics based on Kruskall-Wallis rank sum tests. Multiple comparisons with Mann-Whitney U tests (Comp. column) were used to evaluate pairwise monthly frequency occurrences for each seagrass species in each area. Rows that share a letter within each area and seagrass species combination have frequency occurrences that are not significantly different between month pairs. Probability values were adjusted for the pairwise comparisons using the Bonferroni method in Holm (1979). ** p &lt; 0.005, * p &lt; 0.05, blank is not significant at \alpha = 0.05."/>
       </w:tblPr>
       <w:tblGrid/>
       <w:tr>
@@ -14093,7 +14021,7 @@
       </w:r>
     </w:p>
     <w:bookmarkEnd w:id="74"/>
-    <w:bookmarkStart w:id="76" w:name="ref-Beck18"/>
+    <w:bookmarkStart w:id="76" w:name="ref-Beck18b"/>
     <w:p>
       <w:pPr>
         <w:pStyle w:val="Bibliography"/>
@@ -14132,7 +14060,7 @@
       </w:hyperlink>
     </w:p>
     <w:bookmarkEnd w:id="76"/>
-    <w:bookmarkStart w:id="78" w:name="ref-Beck18g"/>
+    <w:bookmarkStart w:id="78" w:name="ref-Beck18a"/>
     <w:p>
       <w:pPr>
         <w:pStyle w:val="Bibliography"/>

</xml_diff>

<commit_message>
fix figure 9a/9b to 25th/75th
</commit_message>
<xml_diff>
--- a/manu-draft.docx
+++ b/manu-draft.docx
@@ -572,7 +572,7 @@
         <w:pStyle w:val="FirstParagraph"/>
       </w:pPr>
       <w:r>
-        <w:t xml:space="preserve">Last manuscript build 2021-09-17 14:39:51</w:t>
+        <w:t xml:space="preserve">Last manuscript build 2021-09-19 10:11:49</w:t>
       </w:r>
     </w:p>
     <w:bookmarkStart w:id="35" w:name="abstract"/>
@@ -5408,7 +5408,7 @@
           <wp:inline>
             <wp:extent cx="5486400" cy="7315200"/>
             <wp:effectExtent b="0" l="0" r="0" t="0"/>
-            <wp:docPr descr="Figure 9: Karenia brevis concentrations (100k cells/L) and number of fish kill reports for the contiguous record showing cell concentrations (a) by year and (b) by week in 2021 and reported fish kills by city (Tampa, St. Petersburg) (c) by year and (d) by week in 2021. Red tide concentrations show minimum, tenth percentile, median, 90th percentile, and maximum for each year or week for middle and lower Tampa Bay. K. brevis cell counts are from NOAA Harmful Algal BloomS Observing System (HABSOS, https://www.ncei.noaa.gov/maps/habsos), Fish kill reports are from Florida Fish and Wildlife Conservation Commission, Fish and Wildlife Research Insitute Fish Kill Database, attributed to K. brevis (https://public.myfwc.com/FWRI/FishKillReport/)." title="" id="1" name="Picture"/>
+            <wp:docPr descr="Figure 9: Karenia brevis concentrations (100k cells/L) and number of fish kill reports for the contiguous record showing cell concentrations (a) by year and (b) by week in 2021 and reported fish kills by city (Tampa, St. Petersburg) (c) by year and (d) by week in 2021. Red tide concentrations show minimum, 25th percentile, median, 75th percentile, and maximum for each year or week for middle and lower Tampa Bay. K. brevis cell counts are from NOAA Harmful Algal BloomS Observing System (HABSOS, https://www.ncei.noaa.gov/maps/habsos), Fish kill reports are from Florida Fish and Wildlife Conservation Commission, Fish and Wildlife Research Insitute Fish Kill Database, attributed to K. brevis (https://public.myfwc.com/FWRI/FishKillReport/)." title="" id="1" name="Picture"/>
             <a:graphic>
               <a:graphicData uri="http://schemas.openxmlformats.org/drawingml/2006/picture">
                 <pic:pic>
@@ -5467,7 +5467,7 @@
         <w:t xml:space="preserve"> </w:t>
       </w:r>
       <w:r>
-        <w:t xml:space="preserve">concentrations (100k cells/L) and number of fish kill reports for the contiguous record showing cell concentrations (a) by year and (b) by week in 2021 and reported fish kills by city (Tampa, St. Petersburg) (c) by year and (d) by week in 2021. Red tide concentrations show minimum, tenth percentile, median, 90th percentile, and maximum for each year or week for middle and lower Tampa Bay.</w:t>
+        <w:t xml:space="preserve">concentrations (100k cells/L) and number of fish kill reports for the contiguous record showing cell concentrations (a) by year and (b) by week in 2021 and reported fish kills by city (Tampa, St. Petersburg) (c) by year and (d) by week in 2021. Red tide concentrations show minimum, 25th percentile, median, 75th percentile, and maximum for each year or week for middle and lower Tampa Bay.</w:t>
       </w:r>
       <w:r>
         <w:t xml:space="preserve"> </w:t>

</xml_diff>

<commit_message>
minor edits to history
</commit_message>
<xml_diff>
--- a/manu-draft.docx
+++ b/manu-draft.docx
@@ -477,7 +477,7 @@
         <w:t xml:space="preserve"> </w:t>
       </w:r>
       <w:r>
-        <w:t xml:space="preserve">Ed</w:t>
+        <w:t xml:space="preserve">Edward</w:t>
       </w:r>
       <w:r>
         <w:t xml:space="preserve"> </w:t>
@@ -601,7 +601,7 @@
         <w:pStyle w:val="FirstParagraph"/>
       </w:pPr>
       <w:r>
-        <w:t xml:space="preserve">Last manuscript build 2021-09-21 16:47:22</w:t>
+        <w:t xml:space="preserve">Last manuscript build 2021-10-06 08:33:07</w:t>
       </w:r>
     </w:p>
     <w:bookmarkStart w:id="36" w:name="abstract"/>
@@ -618,20 +618,20 @@
         <w:pStyle w:val="FirstParagraph"/>
       </w:pPr>
       <w:r>
-        <w:t xml:space="preserve">From March 30th to April 9th, 2021, 215 million gallons of legacy phosphate mining wastewater from the Piney Point facility were released into Tampa Bay (Florida, USA). An estimated 205 tons of total nitrogen were exported to Lower Tampa Bay, exceeding typical annual external nitrogen load estimates in a matter of days. An immediate phytoplankton response was observed in samples closest to the discharge site, with chlorophyll concentrations exceeding 50 ug/L. Macroalgae blooms of cyanobacteria (</w:t>
+        <w:t xml:space="preserve">From March 30th to April 9th, 2021, 215 million gallons of legacy phosphate mining wastewater from the Piney Point facility were released into Tampa Bay (Florida, USA). An estimated 205 tons of total nitrogen were exported to Lower Tampa Bay, exceeding typical annual external nitrogen load estimates in a matter of days. An immediate phytoplankton response (non-harmful diatom) was observed in samples closest to the discharge site, with chlorophyll concentrations exceeding 50 ug/L. Cyanobacteria blooms (</w:t>
       </w:r>
       <w:r>
         <w:rPr>
           <w:iCs/>
           <w:i/>
         </w:rPr>
-        <w:t xml:space="preserve">Lyngbya</w:t>
-      </w:r>
-      <w:r>
-        <w:t xml:space="preserve"> </w:t>
-      </w:r>
-      <w:r>
-        <w:t xml:space="preserve">spp.) were observed beginning in May, with biomass peaking in June at 48% frequency occurrence for some locations. Though present south of Tampa Bay prior to the event, blooms of</w:t>
+        <w:t xml:space="preserve">Dapis</w:t>
+      </w:r>
+      <w:r>
+        <w:t xml:space="preserve"> </w:t>
+      </w:r>
+      <w:r>
+        <w:t xml:space="preserve">spp.) were observed beginning in May, with biomass peaking in June at 48% frequency occurrence for some locations. Blooms of</w:t>
       </w:r>
       <w:r>
         <w:t xml:space="preserve"> </w:t>
@@ -662,7 +662,7 @@
         <w:t xml:space="preserve">Key words</w:t>
       </w:r>
       <w:r>
-        <w:t xml:space="preserve">: nitrogen, phosphate mining, seagrass, Tampa Bay, wastewater, water quality</w:t>
+        <w:t xml:space="preserve">: algae, nitrogen, phosphate mining, seagrass, Tampa Bay, wastewater, water quality</w:t>
       </w:r>
     </w:p>
     <w:bookmarkEnd w:id="36"/>
@@ -804,7 +804,7 @@
         <w:t xml:space="preserve">)</w:t>
       </w:r>
       <w:r>
-        <w:t xml:space="preserve">. Tampa Bay is the largest estuary in Florida located in a heavily urbanized watershed of nearly 3 million individuals. Historical gains in seagrass coverage in Tampa Bay have been achieved through public-private partnerships and consensus-based approaches to science applications that seek to limit the total nutrient loads delivered to major bay segments</w:t>
+        <w:t xml:space="preserve">. Tampa Bay is the largest open-water estuary in Florida, located in a heavily urbanized watershed of nearly 3.1 million individuals. Historical gains in seagrass coverage in Tampa Bay have been achieved through public-private partnerships and consensus-based approaches to science applications that seek to limit the total nutrient loads delivered to major bay segments</w:t>
       </w:r>
       <w:r>
         <w:t xml:space="preserve"> </w:t>
@@ -880,7 +880,7 @@
         <w:pStyle w:val="BodyText"/>
       </w:pPr>
       <w:r>
-        <w:t xml:space="preserve">Ongoing threats and challenges to protecting water quality of Gulf Coast estuaries persist despite historical gains in environmental recovery. While point-source inputs of nutrient loads from wastewater treatment plants and industrial sources into Tampa Bay have been much reduced, non-point source loads from wastewater sources and stormwater runoff are estimated to dominate external nutrient loads to the bay, particularly during the rainy season from June to September</w:t>
+        <w:t xml:space="preserve">Ongoing threats and challenges to protecting water quality of Gulf Coast estuaries persist despite recent environmental recovery. Because point-source inputs of nutrient loads from wastewater treatment plants and industrial sources into Tampa Bay have been greatly reduced, non-point source loads from wastewater sources and stormwater runoff are now estimated to dominate external nutrient loads to the bay, particularly during the rainy season from June to September</w:t>
       </w:r>
       <w:r>
         <w:t xml:space="preserve"> </w:t>
@@ -968,27 +968,7 @@
         <w:t xml:space="preserve">)</w:t>
       </w:r>
       <w:r>
-        <w:t xml:space="preserve">. Many of these challenges are addressed by ongoing efforts of the US EPA National Estuary Program through implementation of a science-based resource management plan for the Bay</w:t>
-      </w:r>
-      <w:r>
-        <w:t xml:space="preserve"> </w:t>
-      </w:r>
-      <w:r>
-        <w:t xml:space="preserve">(</w:t>
-      </w:r>
-      <w:hyperlink w:anchor="ref-Ohara17">
-        <w:r>
-          <w:rPr>
-            <w:rStyle w:val="Hyperlink"/>
-          </w:rPr>
-          <w:t xml:space="preserve">N. O’Hara, Shafer Consulting, Inc., 2017</w:t>
-        </w:r>
-      </w:hyperlink>
-      <w:r>
-        <w:t xml:space="preserve">)</w:t>
-      </w:r>
-      <w:r>
-        <w:t xml:space="preserve">. The Tampa Bay Estuary Program and its partners have been instrumental in coordinating efforts among local and regional stakeholders to address legacy pollutants and current threats to the long-term protection of bay resources</w:t>
+        <w:t xml:space="preserve">. The Tampa Bay Estuary Program and its partners have been instrumental in coordinating efforts among local and regional stakeholders to address legacy pollutants and current threats to the long-term protection of bay resources through implementation of a science-based resource management plan for the Bay</w:t>
       </w:r>
       <w:r>
         <w:t xml:space="preserve"> </w:t>
@@ -1030,7 +1010,7 @@
         <w:pStyle w:val="BodyText"/>
       </w:pPr>
       <w:r>
-        <w:t xml:space="preserve">Wastewater byproducts from mining are a global threat to the quality of surface and groundwater resources worldwide</w:t>
+        <w:t xml:space="preserve">Wastewater byproducts from mining are a global threat to the quality of surface and groundwater resources</w:t>
       </w:r>
       <w:r>
         <w:t xml:space="preserve"> </w:t>
@@ -1337,7 +1317,7 @@
         </w:r>
       </w:hyperlink>
       <w:r>
-        <w:t xml:space="preserve">) exist in the Tampa Bay watershed with no comprehensive, long-term plan for closure or disposal of waste. The Piney Point facility located in Palmetto, Florida is a large, remnant phosphogypsum stack located less than two miles from the shore of Tampa Bay and near two Florida aquatic preserves</w:t>
+        <w:t xml:space="preserve">) exist in the Tampa Bay watershed with no comprehensive, long-term plan for closure or disposal of waste. The Piney Point facility located in Palmetto, Florida is a large, remnant phosphogypsum stack with three holding ponds located less than two miles from the shore of Tampa Bay and near two Florida Aquatic Preserves</w:t>
       </w:r>
       <w:r>
         <w:t xml:space="preserve"> </w:t>
@@ -1357,7 +1337,7 @@
         <w:t xml:space="preserve">)</w:t>
       </w:r>
       <w:r>
-        <w:t xml:space="preserve">. Bankruptcy of the mining company responsible for the stack in 1999 transferred ownership to a third-party, with oversight by the Florida Departmental of Environmental Protection (FDEP). Decreasing holding capacity of the ponds with seasonal rain events, tropical storms, and storage of dredging material from nearby Port Manatee have contributed to degradation of the facility. Discharges of wastewater from the stacks occurred in the early 2000s and 2011 to nearby Bishop Harbor connected to Tampa Bay. Those discharges resulted in spatially-restricted, ecosystem responses</w:t>
+        <w:t xml:space="preserve">. Bankruptcy of the mining company responsible for the stack in 1999 transferred ownership to a third-party, HRK Holdings, LLC, with oversight by the Florida Departmental of Environmental Protection (FDEP). Decreasing holding capacity of the ponds from seasonal rain events, tropical storms, and storage of dredging material from nearby Port Manatee have contributed to degradation of the facility. Discharges of wastewater from the stacks occurred in the early 2000s and 2011 to nearby Bishop Harbor connected to Tampa Bay. Those discharges resulted in spatially-restricted, ecosystem responses</w:t>
       </w:r>
       <w:r>
         <w:t xml:space="preserve"> </w:t>
@@ -1391,7 +1371,15 @@
         <w:t xml:space="preserve">)</w:t>
       </w:r>
       <w:r>
-        <w:t xml:space="preserve">. Recently, FDEP authorized an</w:t>
+        <w:t xml:space="preserve">.</w:t>
+      </w:r>
+    </w:p>
+    <w:p>
+      <w:pPr>
+        <w:pStyle w:val="BodyText"/>
+      </w:pPr>
+      <w:r>
+        <w:t xml:space="preserve">Recently, HRK suspected leakages from a tear in the plastic liner of the southern holding pond (NGS-S) when water quality samples with a similar conductivity as the wastewater were detected at onsite seepage interceptor drains. In response, FDEP authorized an</w:t>
       </w:r>
       <w:r>
         <w:t xml:space="preserve"> </w:t>
@@ -1408,7 +1396,53 @@
         <w:t xml:space="preserve"> </w:t>
       </w:r>
       <w:r>
-        <w:t xml:space="preserve">on March 30th, 2021 to release wastewater from the southern gypstack directly into lower Tampa Bay to prevent catastrophic failure of the berms supporting the holding ponds. At that time, approximately 480 million gallons of legacy phosphate mining wastewater was being held in the failing gypstack.</w:t>
+        <w:t xml:space="preserve">on March 30th, 2021 to release wastewater from the southern gypstack directly into lower Tampa Bay to prevent catastrophic failure of the berms supporting the holding ponds. At that time, approximately 480 million gallons of mix legacy phosphate mining wastewater and seawater from port dedging operations was being held in the failing gypstack. Water quality parameters of NGS-S measured in 2019 were well above baseline conditions typical of surface waters in Tampa Bay (Table</w:t>
+      </w:r>
+      <w:r>
+        <w:t xml:space="preserve"> </w:t>
+      </w:r>
+      <w:r>
+        <w:t xml:space="preserve">1</w:t>
+      </w:r>
+      <w:r>
+        <w:t xml:space="preserve">), particularly for total phosphorus (160 mg/L) and total nitrogen (230 mg/L). Due to public safety and property concerns over catastrophic failure of the holding walls, an</w:t>
+      </w:r>
+      <w:r>
+        <w:t xml:space="preserve"> </w:t>
+      </w:r>
+      <w:hyperlink r:id="rId38">
+        <w:r>
+          <w:rPr>
+            <w:rStyle w:val="Hyperlink"/>
+          </w:rPr>
+          <w:t xml:space="preserve">emergency order</w:t>
+        </w:r>
+      </w:hyperlink>
+      <w:r>
+        <w:t xml:space="preserve"> </w:t>
+      </w:r>
+      <w:r>
+        <w:t xml:space="preserve">was issued by FDEP on March 29th for HRK to begin release of wastewater from the stack into Tampa Bay to reduce physical strain on the stacks. Unlike past discharges from the site, HRK was authorized to release wastewater through siphon lines established during dredging operations in 2011 and that discharged through Berth 12 at Port Manatee. This was done under the assumption that backwater habitats (e.g., Bishop Harbor) may be spared the impacts of additional effluent discharges from the site, as was observed in prior events. From March 30th to April 9th, approximately 215 million gallons of wastewater were released to lower Tampa Bay. Over this ten day period, an estimated 205 tons of nitrogen were delivered to the bay, exceeding contemporary annual estimates of external nutrient loads to lower Tampa Bay in a matter of days</w:t>
+      </w:r>
+      <w:r>
+        <w:t xml:space="preserve"> </w:t>
+      </w:r>
+      <w:r>
+        <w:t xml:space="preserve">(</w:t>
+      </w:r>
+      <w:hyperlink w:anchor="ref-tbep0417">
+        <w:r>
+          <w:rPr>
+            <w:rStyle w:val="Hyperlink"/>
+          </w:rPr>
+          <w:t xml:space="preserve">Janicki Environmental, Inc., 2017b</w:t>
+        </w:r>
+      </w:hyperlink>
+      <w:r>
+        <w:t xml:space="preserve">)</w:t>
+      </w:r>
+      <w:r>
+        <w:t xml:space="preserve">.</w:t>
       </w:r>
     </w:p>
     <w:p>
@@ -1416,7 +1450,7 @@
         <w:pStyle w:val="BodyText"/>
       </w:pPr>
       <w:r>
-        <w:t xml:space="preserve">This paper provides an initial assessment of environmental conditions in Tampa Bay over four months following the recent release of 215 million gallons of legacy phosphate mining wastewater in April, 2021. The goal is to describe the results of monitoring data of surface waters collected in response to the discharge event to assess relative deviation of current conditions from long-term, seasonal records of water quality, phytoplankton, and seagrass/macroalgae datasets available for the region. We provide a brief overview of the history of the Piney Point facility, including past wastewater releases and impacts observed in Tampa Bay. A timeline of events in 2021 is also provided, which is supported by the quantitative results from 2021 response-based monitoring of conditions in and around Port Manatee, FL – the focal point of emergency discharges from the Piney Point facility. The results of this study provide an initial documentation of impacts to the natural resources of Tampa Bay that can be used to inform long-term assessments of acute wastewater discharge events on the environmental quality of the region. We focus primarily on the perspective of the Tampa Bay Estuary Program in its role in coordinating monitoring and evaluating short-term impacts, particularly in the context of seagrass resources and long-term management goals that leverage existing partnerships among local resource management institutions.</w:t>
+        <w:t xml:space="preserve">This paper provides an initial assessment of environmental conditions in Tampa Bay over four months following the recent release of legacy phosphate mining wastewater in April, 2021. The goal is to describe the results of monitoring data of surface waters collected in response to the discharge event to assess relative deviation of current conditions from long-term, seasonal records of water quality, phytoplankton, and seagrass/macroalgae datasets available for the region. We provide a brief overview of the history of the Piney Point facility, including past wastewater releases and impacts observed in Tampa Bay. A timeline of events in 2021 is also provided, which is supported by the quantitative results from 2021 response-based monitoring of conditions in and around Port Manatee, FL – the focal point of emergency discharges from the Piney Point facility. The results of this study provide an initial documentation of impacts to the natural resources of Tampa Bay that can be used to inform long-term assessments of acute wastewater discharge events on the environmental quality of the region as well as a potential template for future emergency responses. We focus primarily on the perspective of the Tampa Bay Estuary Program in its role in coordinating monitoring and evaluating short-term impacts, particularly in the context of seagrass resources and long-term management goals that leverage existing partnerships among local resource management institutions.</w:t>
       </w:r>
     </w:p>
     <w:bookmarkEnd w:id="39"/>
@@ -1525,7 +1559,7 @@
         <w:t xml:space="preserve"> </w:t>
       </w:r>
       <w:r>
-        <w:t xml:space="preserve">reported minimal impacts to nekton communities, although an increase in macroalgal blooms of</w:t>
+        <w:t xml:space="preserve">reported minimal impacts to nekton communities, although macroalgal blooms of</w:t>
       </w:r>
       <w:r>
         <w:t xml:space="preserve"> </w:t>
@@ -1557,7 +1591,7 @@
         <w:t xml:space="preserve"> </w:t>
       </w:r>
       <w:r>
-        <w:t xml:space="preserve">was observed as a potential indication of nutrient eutrophication. Around the same time, 248 million gallons of wastewater from Piney Point were barged 120 miles offshore to the Gulf of Mexico to reduce strain on the holding capacity of storage ponds</w:t>
+        <w:t xml:space="preserve">were observed as a potential indication of nutrient eutrophication. Around the same time, 248 million gallons of wastewater from Piney Point were barged 120 miles offshore to the Gulf of Mexico to reduce strain on the holding capacity of storage ponds</w:t>
       </w:r>
       <w:r>
         <w:t xml:space="preserve"> </w:t>
@@ -1585,61 +1619,7 @@
         <w:pStyle w:val="BodyText"/>
       </w:pPr>
       <w:r>
-        <w:t xml:space="preserve">HRK Holdings, LLC (hereafter, HRK) acquired Piney Point in August 2006 through an administrative agreement with FDEP. This agreement transferred responsibility of the site to HRK with the intention that any future uses must protect and be compatible with the integrity of stack closure and long-term care. In 2011, HRK agreed to the storage of 1.5 million cubic yards of dredged material and seawater from Port Manatee to improve shipping capacity at the port (i.e., Berth 12 construction). This material was added to an existing gypstack at Piney Point. Placement of the dredged material was suspected in compromising the liner integrity which led to an emergency discharge that released 169 million gallons of dredged saltwater slurry and 3.5 tons of nitrogen to receiving waters leading to Bishop Harbor. The dredging and deposit of slurry at Piney Point continued following structural fortifications to the holding stacks to ensure integrity with additional loadings. HRK maintains ownership and responsibility of the site to present day, with oversight by FDEP.</w:t>
-      </w:r>
-    </w:p>
-    <w:p>
-      <w:pPr>
-        <w:pStyle w:val="BodyText"/>
-      </w:pPr>
-      <w:r>
-        <w:t xml:space="preserve">Legacy wastewater discharges from Piney Point did not occur again until 2021, although onsite stormwater management and discharges have occurred throughout its history. Leakages from a tear in the plastic liner of the southern holding pond (NGS-S) were suspected when water quality samples with a similar conductivity as the wastewater were detected at onsite seepage interceptor drains. The NGS-S holding pond held 480 million gallons of wastewater, as a mixture of remnant process water from phosphate production and seawater from port dredging operations. Water quality parameters of NGS-S measured in 2019 were well above baseline conditions typical of surface waters in Tampa Bay (Table</w:t>
-      </w:r>
-      <w:r>
-        <w:t xml:space="preserve"> </w:t>
-      </w:r>
-      <w:r>
-        <w:t xml:space="preserve">1</w:t>
-      </w:r>
-      <w:r>
-        <w:t xml:space="preserve">), particularly for total phosphorus (160 mg/L) and total nitrogen (230 mg/L). Due to public safety and property concerns over catastrophic failure of the holding walls, an</w:t>
-      </w:r>
-      <w:r>
-        <w:t xml:space="preserve"> </w:t>
-      </w:r>
-      <w:hyperlink r:id="rId38">
-        <w:r>
-          <w:rPr>
-            <w:rStyle w:val="Hyperlink"/>
-          </w:rPr>
-          <w:t xml:space="preserve">emergency order</w:t>
-        </w:r>
-      </w:hyperlink>
-      <w:r>
-        <w:t xml:space="preserve"> </w:t>
-      </w:r>
-      <w:r>
-        <w:t xml:space="preserve">was issued by FDEP on March 29th for HRK to begin release of wastewater from the stack into Tampa Bay to reduce physical strain on the stacks. Unlike past discharges from the site, HRK was authorized to release wastewater through siphon lines established during dredging operations in 2011 and that discharged through Berth 12 at Port Manatee. This was done under the assumption that backwater habitats (e.g., Bishop Harbor) may be spared the impacts of additional effluent discharges from the site, as was observed in prior events. From March 30th to April 9th, approximately 215 million gallons of wastewater were released to lower Tampa Bay. Over this ten day period, an estimated 205 tons of nitrogen were delivered to the bay, exceeding contemporary annual estimates of external nutrient loads to lower Tampa Bay in a matter of days</w:t>
-      </w:r>
-      <w:r>
-        <w:t xml:space="preserve"> </w:t>
-      </w:r>
-      <w:r>
-        <w:t xml:space="preserve">(</w:t>
-      </w:r>
-      <w:hyperlink w:anchor="ref-tbep0417">
-        <w:r>
-          <w:rPr>
-            <w:rStyle w:val="Hyperlink"/>
-          </w:rPr>
-          <w:t xml:space="preserve">Janicki Environmental, Inc., 2017b</w:t>
-        </w:r>
-      </w:hyperlink>
-      <w:r>
-        <w:t xml:space="preserve">)</w:t>
-      </w:r>
-      <w:r>
-        <w:t xml:space="preserve">.</w:t>
+        <w:t xml:space="preserve">HRK Holdings, LLC (hereafter, HRK) acquired Piney Point in August 2006 through an administrative agreement with FDEP. This agreement transferred responsibility of the site to HRK with the intention that any future uses must protect and be compatible with the integrity of stack closure and long-term care. In 2011, HRK agreed to the storage of 1.5 million cubic yards of dredged material and seawater from Port Manatee to improve shipping capacity at the port (i.e., Berth 12 construction). This material was added to an existing gypstack at Piney Point. Placement of the dredged material was suspected in compromising the liner integrity which led to an emergency discharge that released 169 million gallons of dredged saltwater slurry and 3.5 tons of nitrogen to receiving waters leading to Bishop Harbor. The dredging and deposit of slurry at Piney Point continued following structural fortifications to the holding stacks to ensure integrity with additional loadings. HRK maintains ownership and responsibility of the site to present day with oversight by FDEP</w:t>
       </w:r>
     </w:p>
     <w:bookmarkEnd w:id="40"/>
@@ -1682,7 +1662,7 @@
         <w:t xml:space="preserve">1</w:t>
       </w:r>
       <w:r>
-        <w:t xml:space="preserve">). Additional samples for contaminants (e.g., heavy metals), benthic sediment, and nekton surveys were also conducted, but they are not reported here in anticipation of future monitoring events.</w:t>
+        <w:t xml:space="preserve">). Additional sampling for contaminants (e.g., heavy metals), benthic invertebrates, and nekton was also conducted, but they are not reported here in anticipation of future monitoring events.</w:t>
       </w:r>
     </w:p>
     <w:p>
@@ -1744,7 +1724,7 @@
         <w:t xml:space="preserve"> </w:t>
       </w:r>
       <w:r>
-        <w:t xml:space="preserve">that ensures similar standards and protocols are followed in the collection of monitoring data, including routine cross-reference of samples between laboratories to check precision of measured values. Discrete water quality samples were taken primarily from surface grabs by boat and processed by the respective laboratories of each participating agency. For this paper, we focus on parameters related to the nutrient management paradigm for the bay and the expected phytoplankton response from a dense, inorganic nitrogen plume entering the bay. This included evaluation of total nitrogen (mg/L), total ammonia nitrogen (NH</w:t>
+        <w:t xml:space="preserve">that ensures similar standards and protocols are followed in the collection of monitoring data, including routine cross-reference of samples between laboratories to check precision of measured values. Discrete water quality samples were taken primarily from surface grabs by boat and processed by the respective laboratories of each participating agency. For this paper, we focus on parameters related to the Tampa Bay nutrient management paradigm and the expected phytoplankton response from a dense, inorganic nitrogen plume entering the bay. This included evaluation of total nitrogen (mg/L), total ammonia nitrogen (NH</w:t>
       </w:r>
       <m:oMath>
         <m:sSub>
@@ -1870,7 +1850,7 @@
         </m:sSubSup>
       </m:oMath>
       <w:r>
-        <w:t xml:space="preserve">, mg/L), and chlorophyll-a (ug/L) concentrations. Samples for pH, salinity (psu), temperature (C), and dissolved oxygen saturation (%) were also evaluated given the role these parameters can have as indicators of wastewater contamination (pH), physical drivers of primary production (salinity, temperature), and indicators of primary production and respiration (dissolved oxygen). Overall, sample effort was variable given agency resources at the time of the discharge event and over the next few months. As appropriate, water quality data were aggregated at the weekly scale and by major areas of interest (Figure</w:t>
+        <w:t xml:space="preserve">, mg/L), and chlorophyll-a (ug/L) concentrations. Samples for pH, salinity (psu), temperature (^o C), and dissolved oxygen saturation (%) were also evaluated given the role these parameters can have as indicators of wastewater contamination (pH), physical drivers of primary production (salinity, temperature), and indicators of primary production and respiration (dissolved oxygen, mg/L). Overall, sample effort was variable given agency resources at the time of the discharge event and over the next few months. As appropriate, water quality data were aggregated at the weekly scale and by major areas of interest (Figure</w:t>
       </w:r>
       <w:r>
         <w:t xml:space="preserve"> </w:t>
@@ -1879,7 +1859,7 @@
         <w:t xml:space="preserve">1</w:t>
       </w:r>
       <w:r>
-        <w:t xml:space="preserve">a) given the hypothesized impacts of the discharge relative to Piney Point. These areas of interest were delineated based on proximity to Piney Point, the main shipping channel in the bay, inflow boundaries (e.g., little Manatee River), location of the Skyway Bridge at the mouth of Tampa Bay, and major segments of Tampa Bay used by TBEP for assessing programmatic goals.</w:t>
+        <w:t xml:space="preserve">a) given the hypothesized impacts adjacent to the discharge site. These areas of interest were delineated based on proximity to Piney Point, the main shipping channel in the bay, inflow boundaries (e.g., little Manatee River), location of the Skyway Bridge at the mouth of Tampa Bay, and major segments of Tampa Bay used by TBEP for assessing programmatic goals.</w:t>
       </w:r>
     </w:p>
     <w:p>
@@ -1930,7 +1910,7 @@
         </w:r>
       </w:hyperlink>
       <w:r>
-        <w:t xml:space="preserve">). Because of the increased occurrence of red tide samples in July following the emergency discharge, fish kill reports from FWC were also evaluated in relation to key municipalities (Tampa, St. Petersberg) impacted by the event. Fish kill reports were obtained from the FWC</w:t>
+        <w:t xml:space="preserve">). Because of the increased occurrence of red tide in July following the emergency discharge, fish kill reports from FWC were also evaluated in relation to key municipalities (Tampa, St. Petersberg) impacted by the event. Fish kill reports were obtained from the FWC</w:t>
       </w:r>
       <w:r>
         <w:t xml:space="preserve"> </w:t>
@@ -1952,7 +1932,27 @@
         <w:pStyle w:val="BodyText"/>
       </w:pPr>
       <w:r>
-        <w:t xml:space="preserve">Seagrass and macroalgae transect samples were collected approximately biweekly at locations around Piney Point starting in April. Each year, the TBEP coordinates inter-agency sampling among regional partners at over sixty fixed locations throughout the bay. Because of the time-sensitive nature of the potential impacts of wastewater on seagrasses near Piney Point, the sampling protocol used at the routine monitoring locations was modified as a</w:t>
+        <w:t xml:space="preserve">Seagrass and macroalgae transect samples were collected approximately biweekly at locations around Piney Point starting in April. Each year, the TBEP coordinates inter-agency sampling among regional partners at over sixty fixed locations throughout the bay</w:t>
+      </w:r>
+      <w:r>
+        <w:t xml:space="preserve"> </w:t>
+      </w:r>
+      <w:r>
+        <w:t xml:space="preserve">(</w:t>
+      </w:r>
+      <w:hyperlink w:anchor="ref-Sherwood17">
+        <w:r>
+          <w:rPr>
+            <w:rStyle w:val="Hyperlink"/>
+          </w:rPr>
+          <w:t xml:space="preserve">Sherwood et al., 2017</w:t>
+        </w:r>
+      </w:hyperlink>
+      <w:r>
+        <w:t xml:space="preserve">)</w:t>
+      </w:r>
+      <w:r>
+        <w:t xml:space="preserve">. Because of the time-sensitive nature of the potential impacts of wastewater on seagrasses near Piney Point, the sampling protocol used at the routine monitoring locations was modified as a</w:t>
       </w:r>
       <w:r>
         <w:t xml:space="preserve"> </w:t>
@@ -1970,7 +1970,7 @@
         <w:t xml:space="preserve"> </w:t>
       </w:r>
       <w:r>
-        <w:t xml:space="preserve">design to sample seagrasses and macroalgae along a fifty meter transect at several of the long-term monitoring sites, as well as new locations selected along the shore and small subembayments (e.g., Bishop Harbor) to provide a more comprehensive coverage of the seagrass community near Piney Point. Seagrasses and macroalgae were identified and abundances were estimated using Braun-Blanquet cover-abundance estimates within a 50 cm</w:t>
+        <w:t xml:space="preserve">design to sample seagrasses and macroalgae along fifty meter transects at several of the long-term monitoring sites, as well as new locations selected along the shore and small subembayments (e.g., Bishop Harbor) to provide a more comprehensive coverage of the seagrass community near Piney Point. Seagrasses and macroalgae were identified and abundances were estimated using Braun-Blanquet cover-abundance estimates within a 0.25 m</w:t>
       </w:r>
       <m:oMath>
         <m:sSup>
@@ -2637,7 +2637,7 @@
         <w:t xml:space="preserve">4</w:t>
       </w:r>
       <w:r>
-        <w:t xml:space="preserve">b). Taxa from the Bacillariophyta phylum (diatoms) were dominant in April, with a maximum chlorophyll concentration of 265 ug/L, although median concentrations for each week in April were less than 10 ug/L. The initial diatom bloom did not persist past April. On April 20th,</w:t>
+        <w:t xml:space="preserve">b). Taxa from the Bacillariophyta phylum (diatoms) were dominant in April, with a maximum chlorophyll concentration of 265 ug/L, although median concentrations for each week in April were less than 10 ug/L. The initial diatom bloom did not persist past April and was partially dispersed by the passage of a strong weather front across the Tampa Bay region on April 10. On April 20th,</w:t>
       </w:r>
       <w:r>
         <w:t xml:space="preserve"> </w:t>
@@ -2663,7 +2663,7 @@
           <w:iCs/>
           <w:i/>
         </w:rPr>
-        <w:t xml:space="preserve">Lyngbya sp.</w:t>
+        <w:t xml:space="preserve">Dapis spp.</w:t>
       </w:r>
       <w:r>
         <w:t xml:space="preserve"> </w:t>
@@ -2679,7 +2679,7 @@
           <w:iCs/>
           <w:i/>
         </w:rPr>
-        <w:t xml:space="preserve">Lyngbya</w:t>
+        <w:t xml:space="preserve">Dapis</w:t>
       </w:r>
       <w:r>
         <w:t xml:space="preserve"> </w:t>
@@ -2717,7 +2717,7 @@
         <w:t xml:space="preserve"> </w:t>
       </w:r>
       <w:r>
-        <w:t xml:space="preserve">in middle and lower Tampa Bay peaked in mid-July, with bloom conditions not observed in the bay after July. The remainder of this section is quantitative description these events.</w:t>
+        <w:t xml:space="preserve">in middle and lower Tampa Bay peaked in mid-July, with bloom conditions not observed in the bay after July. A quantitative description of these events follows.</w:t>
       </w:r>
     </w:p>
     <w:bookmarkEnd w:id="50"/>
@@ -2900,7 +2900,7 @@
           <w:iCs/>
           <w:i/>
         </w:rPr>
-        <w:t xml:space="preserve">Gracilaria sp.</w:t>
+        <w:t xml:space="preserve">Gracilaria spp.</w:t>
       </w:r>
       <w:r>
         <w:t xml:space="preserve"> </w:t>
@@ -2929,7 +2929,7 @@
           <w:iCs/>
           <w:i/>
         </w:rPr>
-        <w:t xml:space="preserve">Ulva sp.</w:t>
+        <w:t xml:space="preserve">Ulva spp.</w:t>
       </w:r>
       <w:r>
         <w:t xml:space="preserve"> </w:t>
@@ -2945,7 +2945,7 @@
           <w:iCs/>
           <w:i/>
         </w:rPr>
-        <w:t xml:space="preserve">Caulerpa sp.</w:t>
+        <w:t xml:space="preserve">Caulerpa spp.</w:t>
       </w:r>
       <w:r>
         <w:t xml:space="preserve">, whereas</w:t>
@@ -2958,7 +2958,7 @@
           <w:iCs/>
           <w:i/>
         </w:rPr>
-        <w:t xml:space="preserve">Lyngbya sp.</w:t>
+        <w:t xml:space="preserve">Dapis spp.</w:t>
       </w:r>
       <w:r>
         <w:t xml:space="preserve"> </w:t>
@@ -3007,7 +3007,7 @@
           <w:iCs/>
           <w:i/>
         </w:rPr>
-        <w:t xml:space="preserve">Lyngbya sp.</w:t>
+        <w:t xml:space="preserve">Dapis sp.</w:t>
       </w:r>
       <w:r>
         <w:t xml:space="preserve"> </w:t>
@@ -3023,7 +3023,7 @@
           <w:iCs/>
           <w:i/>
         </w:rPr>
-        <w:t xml:space="preserve">Lyngbya sp.</w:t>
+        <w:t xml:space="preserve">Dapis sp.</w:t>
       </w:r>
       <w:r>
         <w:t xml:space="preserve"> </w:t>
@@ -3598,7 +3598,27 @@
         <w:t xml:space="preserve">9</w:t>
       </w:r>
       <w:r>
-        <w:t xml:space="preserve">a shows the range of cell concentrations sampled in middle and lower Tampa Bay, with only a handful of years having median cell concentrations greater than 10k cells/L, notably 2001 and 2012, although several years had concentrations above the median that were at bloom levels. Median cell concentrations for most years were well below 1k cells/L. The highest concentration of 17.6 million cells/L was observed in 2021, whereas only 2006 had a maximum observed concentration above 10 million cells/L. Seasonally in 2021, bloom concentrations were not observed until the week of May 23, with concentrations peaking by the week of July 4th, after which concentrations declined (Figure</w:t>
+        <w:t xml:space="preserve">a shows the range of cell concentrations sampled in middle and lower Tampa Bay, with only a handful of years having median cell concentrations greater than 10,000 cells/L, notably 2001 and 2012, although several years had concentrations above the median that were at bloom levels. Median cell concentrations for most years were well below 1,000 cells/L. The highest concentration of 17.6 million cells/L was observed in 2021, whereas only 2006 had a maximum observed concentration above 10 million cells/L</w:t>
+      </w:r>
+      <w:r>
+        <w:t xml:space="preserve"> </w:t>
+      </w:r>
+      <w:r>
+        <w:t xml:space="preserve">(</w:t>
+      </w:r>
+      <w:hyperlink w:anchor="ref-Flaherty11">
+        <w:r>
+          <w:rPr>
+            <w:rStyle w:val="Hyperlink"/>
+          </w:rPr>
+          <w:t xml:space="preserve">Flaherty and Landsberg, 2011</w:t>
+        </w:r>
+      </w:hyperlink>
+      <w:r>
+        <w:t xml:space="preserve">)</w:t>
+      </w:r>
+      <w:r>
+        <w:t xml:space="preserve">. Seasonally in 2021, bloom concentrations were not observed until the week of May 23, with concentrations peaking by the week of July 4th, after which concentrations declined (Figure</w:t>
       </w:r>
       <w:r>
         <w:t xml:space="preserve"> </w:t>
@@ -3674,7 +3694,7 @@
         <w:t xml:space="preserve">9</w:t>
       </w:r>
       <w:r>
-        <w:t xml:space="preserve">b). Notably, the first to last week of fish kill reports covered only one and half months, whereas red tide in the bay was observed for nearly four months. Increased reports in early July coincided with a shift in winds from Tropical Storm Elsa which moved dead fish closer to populated nearshore areas, as noted earlier. As a result, the city of St. Petersburg removed over 1800 tons of dead fish near public and private shoreline areas (K. Hammer Levy, City of St. Petersburg, pers. comm. Aug. 2021).</w:t>
+        <w:t xml:space="preserve">b). Notably, the first to last week of fish kill reports covered only one and half months, whereas red tide in the bay was observed for nearly four months. Increased reports in early July coincided with a shift in winds from Tropical Storm Elsa which moved dead fish closer to populated nearshore areas, as noted earlier. As a result, the city of St. Petersburg removed over 1800 tons of dead fish near public and private shoreline areas (K. Hammer Levy, Pinellas County, pers. comm. Aug. 2021).</w:t>
       </w:r>
     </w:p>
     <w:bookmarkEnd w:id="54"/>
@@ -3693,23 +3713,7 @@
         <w:pStyle w:val="FirstParagraph"/>
       </w:pPr>
       <w:r>
-        <w:t xml:space="preserve">The observed conditions in Tampa Bay from April to July, 2021 following effluent release from Piney Point provide a weight of evidence that demonstrates an adverse environmental response to a large pulse of inorganic nitrogen into the system. Collectively, these observations show that conditions in 2021 were anomalous when compared to the long-term record of water quality and habitat data for Tampa Bay. These anomalous events included 1) a large diatom bloom in April in the vicinity of the discharge at Port Manatee, 2) high abundance of the macroalgae</w:t>
-      </w:r>
-      <w:r>
-        <w:t xml:space="preserve"> </w:t>
-      </w:r>
-      <w:r>
-        <w:rPr>
-          <w:iCs/>
-          <w:i/>
-        </w:rPr>
-        <w:t xml:space="preserve">Lyngbya sp.</w:t>
-      </w:r>
-      <w:r>
-        <w:t xml:space="preserve"> </w:t>
-      </w:r>
-      <w:r>
-        <w:t xml:space="preserve">in Anna Maria Sound and near Port Manatee, 3) bloom concentrations of red tide in lower and middle Tampa Bay in June and July, and 4) high incidence of fish kill reports prompting local governments to remove over 1800 tons of dead fish from shoreline areas. The observed water quality conditions throughout this period, particularly for total nitrogen, chlorophyll-a, and secchi depth, were outside of normal ranges for many observations supported by the decades of long-term monitoring data for the region (Figures</w:t>
+        <w:t xml:space="preserve">The observed conditions in Tampa Bay from April to July, 2021 following effluent release from Piney Point provide a weight of evidence that demonstrates an adverse environmental response to a large pulse of inorganic nitrogen into the system. Collectively, these observations show that conditions in 2021 were anomalous when compared to the long-term record of water quality and habitat data for Tampa Bay. These anomalous events included 1) a large diatom bloom in April in the vicinity of the discharge at Port Manatee, 2) high abundance of Cyanobacteria in Anna Maria Sound and near Port Manatee, 3) bloom concentrations of red tide in lower and middle Tampa Bay from June through July, and 4) high incidence of fish kill reports prompting local governments to remove over 1800 tons of dead fish from shoreline areas. The observed water quality conditions throughout this period, particularly for total nitrogen, chlorophyll-a, and secchi depth, were outside of normal ranges for many observations supported by the decades of long-term monitoring data for the region (Figures</w:t>
       </w:r>
       <w:r>
         <w:t xml:space="preserve"> </w:t>
@@ -3747,7 +3751,7 @@
         <w:pStyle w:val="BodyText"/>
       </w:pPr>
       <w:r>
-        <w:t xml:space="preserve">In addition to the changing environmental conditions observed during the summer, the Piney Point event is also anomalous in the volume of effluent entering the system and estimated nutrient load to lower Tampa Bay. Spill events</w:t>
+        <w:t xml:space="preserve">In addition to the changing environmental conditions observed during the summer, the Piney Point event also represented an anomalous volume and load of labile nitrogen effluent directly into lower Tampa Bay. Spill events</w:t>
       </w:r>
       <w:r>
         <w:t xml:space="preserve"> </w:t>
@@ -3778,7 +3782,7 @@
         </w:r>
       </w:hyperlink>
       <w:r>
-        <w:t xml:space="preserve">) compared to the 285 million gallons discharged from Piney Point. Moreover, the estimated nutrient load of 205 tons of nitrogen to Tampa Bay from Piney Point over the ten day period, exceeded current annual estimates of the external load into lower Tampa Bay</w:t>
+        <w:t xml:space="preserve">) compared to the 285 million gallons discharged from Piney Point. Moreover, the estimated nutrient load of 205 tons of nitrogen to Tampa Bay from Piney Point over the ten day period, exceeded current annual estimates of all external loading sources into lower Tampa Bay</w:t>
       </w:r>
       <w:r>
         <w:t xml:space="preserve"> </w:t>
@@ -3798,7 +3802,7 @@
         <w:t xml:space="preserve">)</w:t>
       </w:r>
       <w:r>
-        <w:t xml:space="preserve">. From both a monitoring perspective and the nature of the effluent into Tampa Bay, the observed response of conditions in 2021 is an outlier compared to past years. These events were interpreted in the context of broad goals of the Tampa Bay Estuary Program and its partners to collectively manage ecosystem health following a nutrient management paradigm with seagrasses as both an indicator of environmental quality and an asset for biological resources in Tampa Bay.</w:t>
+        <w:t xml:space="preserve">. From both a monitoring perspective and the nature of the effluent directly discharged into Tampa Bay, indicators of eutrophication and primary production in 2021 were comparatively different than recent prior years. These events were interpreted in the context of broad goals of the Tampa Bay Estuary Program and its partners to collectively manage ecosystem health following a nutrient management paradigm with seagrasses as both an indicator of environmental quality and an asset for biological resources in Tampa Bay.</w:t>
       </w:r>
     </w:p>
     <w:p>
@@ -3973,7 +3977,7 @@
         <w:pStyle w:val="BodyText"/>
       </w:pPr>
       <w:r>
-        <w:t xml:space="preserve">From a seagrass perspective, both major bloom events contributed to a reduction in water clarity and less light availability that may negatively affect seagrass growth. However, changes in frequency occurrence of seagrasses and associations with water quality and macroalgae were ambiguous. Evaluations of frequency occurrence across months showed no changes, although correlations with water quality and macroalgae can be explained with some certainty. Spatially, transects closer to the mouth of Tampa Bay and extending to the northern portion of Sarasota Bay (area 3) had higher frequency occurrence of turtle grass and lower frequency of shoal grass. This reflects a natural partitioning of the species along a salinity gradient</w:t>
+        <w:t xml:space="preserve">From a seagrass perspective, both major bloom events contributed to a reduction in water clarity and less light availability during the Summer 2021 in comparison to prior years. Future effects on seagrass persistence in this region of Tampa Bay are unknown at this time, but monitoring continues. Changes in frequency occurrence of seagrasses and associations with water quality and macroalgae were ambiguous and not readily apaprent over the initial 4 month sampling period. Evaluations of frequency occurrence across months showed no changes, although correlations with water quality and macroalgae can be explained with some certainty. Spatially, transects closer to the mouth of Tampa Bay and extending to the northern portion of Sarasota Bay (area 3) had higher frequency occurrence of turtle grass and lower frequency of shoal grass. This reflects a natural partitioning of the species along a salinity gradient</w:t>
       </w:r>
       <w:r>
         <w:t xml:space="preserve"> </w:t>
@@ -4061,7 +4065,7 @@
           <w:iCs/>
           <w:i/>
         </w:rPr>
-        <w:t xml:space="preserve">Gracilaria sp.</w:t>
+        <w:t xml:space="preserve">Gracilaria spp.</w:t>
       </w:r>
       <w:r>
         <w:t xml:space="preserve">,</w:t>
@@ -4087,7 +4091,7 @@
           <w:iCs/>
           <w:i/>
         </w:rPr>
-        <w:t xml:space="preserve">Ulva sp.</w:t>
+        <w:t xml:space="preserve">Ulva spp.</w:t>
       </w:r>
       <w:r>
         <w:t xml:space="preserve">,</w:t>
@@ -4100,7 +4104,7 @@
           <w:iCs/>
           <w:i/>
         </w:rPr>
-        <w:t xml:space="preserve">Caulerpa sp.</w:t>
+        <w:t xml:space="preserve">Caulerpa spp.</w:t>
       </w:r>
       <w:r>
         <w:t xml:space="preserve">) and seasonally occur earlier in the growing season. The dominance of the red groups early in the summer followed by an increase in</w:t>
@@ -4113,7 +4117,7 @@
           <w:iCs/>
           <w:i/>
         </w:rPr>
-        <w:t xml:space="preserve">Ulva sp.</w:t>
+        <w:t xml:space="preserve">Ulva spp.</w:t>
       </w:r>
       <w:r>
         <w:t xml:space="preserve"> </w:t>
@@ -4139,7 +4143,7 @@
         <w:t xml:space="preserve">)</w:t>
       </w:r>
       <w:r>
-        <w:t xml:space="preserve">. Thus, it is unclear if the trend from red to green macroalgae reflects a seasonal change or a shift to more eutrophic conditions at nearshore sites stimulated by wastewater release. A clear difference in the macroalgae community in 2021 compared to past years was a high abundance of cyanobacteria macroalgae (i.e.,</w:t>
+        <w:t xml:space="preserve">. Thus, it is unclear if the trend from red to green macroalgae reflects a seasonal change or a shift to more eutrophic conditions at nearshore sites stimulated by wastewater release. A clear difference in the macroalgae community in 2021 compared to recent prior years was a high abundance of cyanobacteria macroalgae (i.e.,</w:t>
       </w:r>
       <w:r>
         <w:t xml:space="preserve"> </w:t>
@@ -4149,7 +4153,7 @@
           <w:iCs/>
           <w:i/>
         </w:rPr>
-        <w:t xml:space="preserve">Lyngbya sp.</w:t>
+        <w:t xml:space="preserve">Dapis sp.</w:t>
       </w:r>
       <w:r>
         <w:t xml:space="preserve">). Although cyanobacteria are observed in routine monitoring of seagrass transects in Tampa Bay, unusually high abundances of</w:t>
@@ -4162,13 +4166,13 @@
           <w:iCs/>
           <w:i/>
         </w:rPr>
-        <w:t xml:space="preserve">Lyngbya sp.</w:t>
-      </w:r>
-      <w:r>
-        <w:t xml:space="preserve"> </w:t>
-      </w:r>
-      <w:r>
-        <w:t xml:space="preserve">in Anna Maria Sound and near Port Manatee was observed in 2021. The long-term effects of these blooms are uncertain, whereas the correlation of cyanobacteria with the different macroalgae groups and seagrass species may be partially explained by depth variation and a seasonal change in species dominance.</w:t>
+        <w:t xml:space="preserve">Dapis sp.</w:t>
+      </w:r>
+      <w:r>
+        <w:t xml:space="preserve"> </w:t>
+      </w:r>
+      <w:r>
+        <w:t xml:space="preserve">in Anna Maria Sound and near Port Manatee were observed in 2021. The long-term effects of these blooms are uncertain, whereas the correlation of cyanobacteria with the different macroalgae groups and seagrass species may be partially explained by depth variation and a seasonal change in species dominance.</w:t>
       </w:r>
       <w:r>
         <w:t xml:space="preserve"> </w:t>
@@ -4178,7 +4182,7 @@
           <w:iCs/>
           <w:i/>
         </w:rPr>
-        <w:t xml:space="preserve">Lyngbya sp</w:t>
+        <w:t xml:space="preserve">Dapis sp</w:t>
       </w:r>
       <w:r>
         <w:t xml:space="preserve"> </w:t>
@@ -4267,7 +4271,7 @@
         <w:t xml:space="preserve">)</w:t>
       </w:r>
       <w:r>
-        <w:t xml:space="preserve">. Acute stressors from short-term events, such as wastewater release from Piney Point, create additional and often preventable challenges in the context of broader issues affecting ecosystem health.</w:t>
+        <w:t xml:space="preserve">. Acute stressors from short-term events, such as wastewater release from Piney Point, create additional and often preventable challenges in the context of broader issues affecting ecosystem health and restoration activities.</w:t>
       </w:r>
     </w:p>
     <w:p>
@@ -4275,7 +4279,7 @@
         <w:pStyle w:val="BodyText"/>
       </w:pPr>
       <w:r>
-        <w:t xml:space="preserve">Fisheries resources have undoubtedly been impacted by</w:t>
+        <w:t xml:space="preserve">Fisheries resources were undoubtedly impacted by</w:t>
       </w:r>
       <w:r>
         <w:t xml:space="preserve"> </w:t>
@@ -4300,13 +4304,27 @@
         <w:t xml:space="preserve">9</w:t>
       </w:r>
       <w:r>
-        <w:t xml:space="preserve">). Quantitative data on changes in abundance and diversity of fish species in Tampa Bay in 2021 are forthcoming. Routine sampling by the FWC Fisheries Independent Monitoring Program occurs annually in Tampa Bay and a long-term record back to 1998 provides detailed information for the major bay segments. Results from the Tampa Bay Nekton Index showed a decline in fisheries resources following a significant red tide event in lower Tampa Bay in 2005</w:t>
+        <w:t xml:space="preserve">). Quantitative data on changes in nekton abundance and diversity in Tampa Bay in 2021 are forthcoming. Routine sampling by the FWC Fisheries Independent Monitoring Program occurs monthly in Tampa Bay and a long-term record back to 1998 provides detailed information for the major bay segments. Results from the Tampa Bay Nekton Index showed a decline in fisheries resources following a significant red tide event in lower Tampa Bay in 2005</w:t>
       </w:r>
       <w:r>
         <w:t xml:space="preserve"> </w:t>
       </w:r>
       <w:r>
         <w:t xml:space="preserve">(</w:t>
+      </w:r>
+      <w:hyperlink w:anchor="ref-Flaherty11">
+        <w:r>
+          <w:rPr>
+            <w:rStyle w:val="Hyperlink"/>
+          </w:rPr>
+          <w:t xml:space="preserve">Flaherty and Landsberg, 2011</w:t>
+        </w:r>
+      </w:hyperlink>
+      <w:r>
+        <w:t xml:space="preserve">;</w:t>
+      </w:r>
+      <w:r>
+        <w:t xml:space="preserve"> </w:t>
       </w:r>
       <w:hyperlink w:anchor="ref-Schrandt21">
         <w:r>
@@ -4674,7 +4692,7 @@
         <w:pStyle w:val="BodyText"/>
       </w:pPr>
       <w:r>
-        <w:t xml:space="preserve">Compared to past events, the 2021 event differed from previous releases to the bay in that effluent was discharged directly to lower Tampa Bay instead of through channels to back-bay habitats (i.e., Bishop Harbor). The comparison to past years provided a stark contrast of the effect of wastewater discharge location that is specific to Tampa Bay, but can inform understanding of pollutant dispersal and its impacts on different habitats that varies spatially and throughout the water column. The Tampa Bay Coastal Ocean Model</w:t>
+        <w:t xml:space="preserve">Compared to past events, the 2021 event differed from previous releases to the bay in that effluent was discharged directly to lower Tampa Bay instead of through channels, rivers or other back-bay habitats (e.g., Alafia River and Bishop Harbor). The comparison to past years provided a stark contrast of the effect of wastewater discharge location that is specific to Tampa Bay, but can inform understanding of pollutant dispersal and its impacts on different habitats that varies spatially and throughout the water column. The Tampa Bay Coastal Ocean Model</w:t>
       </w:r>
       <w:r>
         <w:t xml:space="preserve"> </w:t>
@@ -4697,7 +4715,7 @@
         <w:t xml:space="preserve"> </w:t>
       </w:r>
       <w:r>
-        <w:t xml:space="preserve">was used to simulate daily tracer particle movement and expected dilution of nutrient concentrations from the point of discharge. Although these results were initially used to inform monitoring locations, the model suggested that the effluent was widespread throughout the bay and persisted for many months after the discharge ceased at Port Manatee. Plume dispersal also suggested that both open-water and back-bay habitats were exposed to nutrient concentrations sufficient for phytoplankton production. Although simulated particle tracking showed that nutrient dilution occurred rapidly on the order of 10- to 100-fold in a few days, concentrations were considered biologically relevant given the initial concentrations of inorganic nitrogen from stack effluent (Table</w:t>
+        <w:t xml:space="preserve">was used to simulate daily tracer particle movement and expected dilution of nutrient concentrations from the point of discharge. Although these results were initially used to inform monitoring locations, the model suggested that the effluent was widespread throughout the bay and persisted for many months after the discharge ceased at Port Manatee. Plume dispersal also suggested that both open-water and back-bay habitats were exposed to nutrient concentrations sufficient to stimulate phytoplankton production. Although simulated particle tracking showed that nutrient dilution occurred rapidly on the order of 10- to 100-fold in a few days, concentrations were considered biologically relevant given the initial concentrations of labile inorganic nitrogen forms from stack effluent (Table</w:t>
       </w:r>
       <w:r>
         <w:t xml:space="preserve"> </w:t>
@@ -4706,7 +4724,7 @@
         <w:t xml:space="preserve">1</w:t>
       </w:r>
       <w:r>
-        <w:t xml:space="preserve">) and the background concentrations for the bay (Table</w:t>
+        <w:t xml:space="preserve">) relative to background concentrations for the bay (Table</w:t>
       </w:r>
       <w:r>
         <w:t xml:space="preserve"> </w:t>
@@ -4791,7 +4809,7 @@
         <w:t xml:space="preserve">)</w:t>
       </w:r>
       <w:r>
-        <w:t xml:space="preserve">. The first spill event in 2005 occurred following failure of the retaining walls after a heavy rain event and the second event in 2012 occurred after passage of Hurricane Isaac when the holding capacity of the gypstack was exceeded again with heavy rainfall. Massive fish kills were observed likely related to low pH of the effluent. Unlike Piney Point, inorganic nitrogen concentrations of the effluent were low and concerns of the long-term impacts focused primarily on heavy loads of orthophosphate</w:t>
+        <w:t xml:space="preserve">. The first spill event in 2005 occurred following failure of the retaining walls after a heavy rain event and the second event in 2012 occurred after passage of Hurricane Isaac when the holding capacity of the gypstack was exceeded again with heavy rainfall. Massive fish kills were observed and likely related to low pH of the effluent. Unlike Piney Point, inorganic nitrogen concentrations of the effluent were low and concerns of the long-term impacts focused primarily on heavy loads of orthophosphate</w:t>
       </w:r>
       <w:r>
         <w:t xml:space="preserve"> </w:t>
@@ -4845,7 +4863,7 @@
         <w:t xml:space="preserve">)</w:t>
       </w:r>
       <w:r>
-        <w:t xml:space="preserve">. A common theme is that legacy wastewater from fertilizer production is poorly maintained and long-term plans are insufficient to dispose of pollutants that can significantly affect coastal resources. These are not isolated examples and sustained attention and regulatory oversight on efforts to close these facilities are needed at the local, national and international level.</w:t>
+        <w:t xml:space="preserve">. Legacy wastewater from fertilizer production has been poorly maintained at some facilities and long-term plans are insufficient to safely dispose of remnant pollutants that can significantly affect coastal resources. These are not isolated examples and enhanced regulatory oversight is needed to safely and effectively close these types of facilities.</w:t>
       </w:r>
     </w:p>
     <w:p>
@@ -4853,7 +4871,7 @@
         <w:pStyle w:val="BodyText"/>
       </w:pPr>
       <w:r>
-        <w:t xml:space="preserve">Limitations of our analysis are also important to note to inform future event-based monitoring and additional research to fully understand acute, short-term threats to the sustained recovery of Tampa Bay. All of the analyses are correlative based on associations between the measured water quality observations, macroalgae, and seagrass results and, as a result, may not represent explicit cause and effect mechanisms. However, the interpretations are supported by previous research on drivers of primary production and eutrophication of coastal waters. The weight of evidence that 2021 is an anomaly relative to past years provides further justification that our interpretation of results is within the limits of what would be expected by more mechanistic descriptions of the effects of large nutrient pulses to Tampa Bay. Additional data to support these results could include explicit load-based estimates for all sources entering the bay through 2021 and these estimates are forthcoming. Laboratory-based methods, such as isotopic analyses of nutrient signatures found in biological tissues (e.g., macroalgae) compared to those from the wastewater, could provide a more definite description of the recycling and fate of nitrogen from Piney Point. There may likely never be a definitive link, but this is not necessary to support future actions that ensure the continued threats of these facilities to the health of coastal resources are mitigated through collaborative efforts by local, regional, and state partners. These efforts are critical to managing the health of Tampa Bay given past successes and the need to address ongoing threats of climate change, population growth, habitat loss, episodic weather events, and recurring pollutant sources to the bay.</w:t>
+        <w:t xml:space="preserve">Limitations of our analyses are also important to note to inform future event-based monitoring and additional research to fully understand acute, short-term threats to the sustained recovery of Tampa Bay. All of the analyses are correlative based on associations between the measured water quality observations, macroalgae, and seagrass results and, as a result, may not represent explicit cause and effect mechanisms. However, the interpretations are supported by previous research on drivers of primary production and eutrophication of coastal waters. The weight of evidence that 2021 is an anomaly relative to recent prior years provides further justification that our interpretation of results is within the limits of what would be expected by more mechanistic descriptions of the effects of large nutrient pulses to Tampa Bay. Additional data to support these results could include explicit load-based estimates for all sources entering the bay through 2021 and these estimates are forthcoming. Laboratory-based methods, such as isotopic analyses of nutrient signatures found in biological tissues (e.g., macroalgae) compared to those from the wastewater, could provide a more comprehensive description of the recycling and fate of nitrogen from Piney Point. There may likely never be a definitive link, but this is not necessary to support future actions that ensure that the continued threats of these facilities to the health of coastal resources are mitigated through collaborative efforts by local, regional, and state partners. These efforts are critical to managing the health of Tampa Bay given past successes and the need to address ongoing threats of climate change, population growth, habitat loss, episodic weather events, and recurring pollutant sources to the bay.</w:t>
       </w:r>
     </w:p>
     <w:bookmarkEnd w:id="61"/>
@@ -4898,7 +4916,7 @@
               <a:graphicData uri="http://schemas.openxmlformats.org/drawingml/2006/picture">
                 <pic:pic>
                   <pic:nvPicPr>
-                    <pic:cNvPr descr="T:/04_STAFF/MARCUS/03_GIT/piney-point-manu/figs/map.jpeg" id="0" name="Picture"/>
+                    <pic:cNvPr descr="C:/proj/piney-point-manu/figs/map.jpeg" id="0" name="Picture"/>
                     <pic:cNvPicPr>
                       <a:picLocks noChangeArrowheads="1" noChangeAspect="1"/>
                     </pic:cNvPicPr>
@@ -4953,7 +4971,7 @@
               <a:graphicData uri="http://schemas.openxmlformats.org/drawingml/2006/picture">
                 <pic:pic>
                   <pic:nvPicPr>
-                    <pic:cNvPr descr="T:/04_STAFF/MARCUS/03_GIT/piney-point-manu/figs/timeline.jpeg" id="0" name="Picture"/>
+                    <pic:cNvPr descr="C:/proj/piney-point-manu/figs/timeline.jpeg" id="0" name="Picture"/>
                     <pic:cNvPicPr>
                       <a:picLocks noChangeArrowheads="1" noChangeAspect="1"/>
                     </pic:cNvPicPr>
@@ -5008,7 +5026,7 @@
               <a:graphicData uri="http://schemas.openxmlformats.org/drawingml/2006/picture">
                 <pic:pic>
                   <pic:nvPicPr>
-                    <pic:cNvPr descr="T:/04_STAFF/MARCUS/03_GIT/piney-point-manu/figs/wqmap.jpeg" id="0" name="Picture"/>
+                    <pic:cNvPr descr="C:/proj/piney-point-manu/figs/wqmap.jpeg" id="0" name="Picture"/>
                     <pic:cNvPicPr>
                       <a:picLocks noChangeArrowheads="1" noChangeAspect="1"/>
                     </pic:cNvPicPr>
@@ -5072,7 +5090,7 @@
               <a:graphicData uri="http://schemas.openxmlformats.org/drawingml/2006/picture">
                 <pic:pic>
                   <pic:nvPicPr>
-                    <pic:cNvPr descr="T:/04_STAFF/MARCUS/03_GIT/piney-point-manu/figs/wqtrnds.jpeg" id="0" name="Picture"/>
+                    <pic:cNvPr descr="C:/proj/piney-point-manu/figs/wqtrnds.jpeg" id="0" name="Picture"/>
                     <pic:cNvPicPr>
                       <a:picLocks noChangeArrowheads="1" noChangeAspect="1"/>
                     </pic:cNvPicPr>
@@ -5140,12 +5158,12 @@
           <wp:inline>
             <wp:extent cx="5943600" cy="5200650"/>
             <wp:effectExtent b="0" l="0" r="0" t="0"/>
-            <wp:docPr descr="Figure 5: Results for (a) seagrass and (b) macroalgae rapid response transect surveys at a site (S3T6, -82.55866 W longitude, 27.64483 N latitude) near Piney Point. Sample dates in 2021 are shown in rows with transect meter results shown in columns. Results show dominance of manatee grass (Syringodium filiforme) and red macroalgae groups, with abundances of Lyngbya sp. (cyanobacteria) peaking in June and green macroalgae (Ulva sp.) increasing in July. Abundances are Braun-Blanquet coverage estimates." title="" id="1" name="Picture"/>
+            <wp:docPr descr="Figure 5: Results for (a) seagrass and (b) macroalgae rapid response transect surveys at a site (S3T6, -82.55866 W longitude, 27.64483 N latitude) near Piney Point. Sample dates in 2021 are shown in rows with transect meter results shown in columns. Results show dominance of manatee grass (Syringodium filiforme) and red macroalgae groups, with abundances of Dapis sp. (cyanobacteria) peaking in June and green macroalgae (Ulva spp.) increasing in July. Abundances are Braun-Blanquet coverage estimates." title="" id="1" name="Picture"/>
             <a:graphic>
               <a:graphicData uri="http://schemas.openxmlformats.org/drawingml/2006/picture">
                 <pic:pic>
                   <pic:nvPicPr>
-                    <pic:cNvPr descr="T:/04_STAFF/MARCUS/03_GIT/piney-point-manu/figs/trnex.jpeg" id="0" name="Picture"/>
+                    <pic:cNvPr descr="C:/proj/piney-point-manu/figs/trnex.jpeg" id="0" name="Picture"/>
                     <pic:cNvPicPr>
                       <a:picLocks noChangeArrowheads="1" noChangeAspect="1"/>
                     </pic:cNvPicPr>
@@ -5203,7 +5221,7 @@
           <w:iCs/>
           <w:i/>
         </w:rPr>
-        <w:t xml:space="preserve">Lyngbya sp.</w:t>
+        <w:t xml:space="preserve">Dapis sp.</w:t>
       </w:r>
       <w:r>
         <w:t xml:space="preserve"> </w:t>
@@ -5216,7 +5234,7 @@
           <w:iCs/>
           <w:i/>
         </w:rPr>
-        <w:t xml:space="preserve">Ulva sp.</w:t>
+        <w:t xml:space="preserve">Ulva spp.</w:t>
       </w:r>
       <w:r>
         <w:t xml:space="preserve">) increasing in July. Abundances are Braun-Blanquet coverage estimates.</w:t>
@@ -5236,7 +5254,7 @@
               <a:graphicData uri="http://schemas.openxmlformats.org/drawingml/2006/picture">
                 <pic:pic>
                   <pic:nvPicPr>
-                    <pic:cNvPr descr="T:/04_STAFF/MARCUS/03_GIT/piney-point-manu/figs/trnfrq.jpeg" id="0" name="Picture"/>
+                    <pic:cNvPr descr="C:/proj/piney-point-manu/figs/trnfrq.jpeg" id="0" name="Picture"/>
                     <pic:cNvPicPr>
                       <a:picLocks noChangeArrowheads="1" noChangeAspect="1"/>
                     </pic:cNvPicPr>
@@ -5300,7 +5318,7 @@
               <a:graphicData uri="http://schemas.openxmlformats.org/drawingml/2006/picture">
                 <pic:pic>
                   <pic:nvPicPr>
-                    <pic:cNvPr descr="T:/04_STAFF/MARCUS/03_GIT/piney-point-manu/figs/allpca.jpeg" id="0" name="Picture"/>
+                    <pic:cNvPr descr="C:/proj/piney-point-manu/figs/allpca.jpeg" id="0" name="Picture"/>
                     <pic:cNvPicPr>
                       <a:picLocks noChangeArrowheads="1" noChangeAspect="1"/>
                     </pic:cNvPicPr>
@@ -5364,7 +5382,7 @@
               <a:graphicData uri="http://schemas.openxmlformats.org/drawingml/2006/picture">
                 <pic:pic>
                   <pic:nvPicPr>
-                    <pic:cNvPr descr="T:/04_STAFF/MARCUS/03_GIT/piney-point-manu/figs/allcor.jpeg" id="0" name="Picture"/>
+                    <pic:cNvPr descr="C:/proj/piney-point-manu/figs/allcor.jpeg" id="0" name="Picture"/>
                     <pic:cNvPicPr>
                       <a:picLocks noChangeArrowheads="1" noChangeAspect="1"/>
                     </pic:cNvPicPr>
@@ -14105,7 +14123,7 @@
       </w:tr>
     </w:tbl>
     <w:bookmarkEnd w:id="75"/>
-    <w:bookmarkStart w:id="164" w:name="references"/>
+    <w:bookmarkStart w:id="165" w:name="references"/>
     <w:p>
       <w:pPr>
         <w:pStyle w:val="Heading1"/>
@@ -14114,7 +14132,7 @@
         <w:t xml:space="preserve">References</w:t>
       </w:r>
     </w:p>
-    <w:bookmarkStart w:id="163" w:name="refs"/>
+    <w:bookmarkStart w:id="164" w:name="refs"/>
     <w:bookmarkStart w:id="77" w:name="ref-Bates76"/>
     <w:p>
       <w:pPr>
@@ -14549,18 +14567,73 @@
       </w:hyperlink>
     </w:p>
     <w:bookmarkEnd w:id="102"/>
-    <w:bookmarkStart w:id="104" w:name="ref-Garrett11"/>
+    <w:bookmarkStart w:id="104" w:name="ref-Flaherty11"/>
     <w:p>
       <w:pPr>
         <w:pStyle w:val="Bibliography"/>
       </w:pPr>
       <w:r>
+        <w:t xml:space="preserve">Flaherty, K.E., Landsberg, J.H., 2011. Effects of a persistent red tide</w:t>
+      </w:r>
+      <w:r>
+        <w:t xml:space="preserve"> </w:t>
+      </w:r>
+      <w:r>
+        <w:rPr>
+          <w:iCs/>
+          <w:i/>
+        </w:rPr>
+        <w:t xml:space="preserve">karenia brevis</w:t>
+      </w:r>
+      <w:r>
+        <w:t xml:space="preserve"> </w:t>
+      </w:r>
+      <w:r>
+        <w:t xml:space="preserve">bloom on community structure and species-specific relative abundance of nekton in a</w:t>
+      </w:r>
+      <w:r>
+        <w:t xml:space="preserve"> </w:t>
+      </w:r>
+      <w:r>
+        <w:t xml:space="preserve">G</w:t>
+      </w:r>
+      <w:r>
+        <w:t xml:space="preserve">ulf of</w:t>
+      </w:r>
+      <w:r>
+        <w:t xml:space="preserve"> </w:t>
+      </w:r>
+      <w:r>
+        <w:t xml:space="preserve">M</w:t>
+      </w:r>
+      <w:r>
+        <w:t xml:space="preserve">exico estuary. Estuaries and Coasts 34, 417–439.</w:t>
+      </w:r>
+      <w:r>
+        <w:t xml:space="preserve"> </w:t>
+      </w:r>
+      <w:hyperlink r:id="rId103">
+        <w:r>
+          <w:rPr>
+            <w:rStyle w:val="Hyperlink"/>
+          </w:rPr>
+          <w:t xml:space="preserve">https://doi.org/10.1007/s12237-010-9350-x</w:t>
+        </w:r>
+      </w:hyperlink>
+    </w:p>
+    <w:bookmarkEnd w:id="104"/>
+    <w:bookmarkStart w:id="106" w:name="ref-Garrett11"/>
+    <w:p>
+      <w:pPr>
+        <w:pStyle w:val="Bibliography"/>
+      </w:pPr>
+      <w:r>
         <w:t xml:space="preserve">Garrett, M., Wolny, J., Truby, E., Heil, C., Kovach, C., 2011. Harmful algal bloom species and phosphate-processing effluent: Field and laboratory studies. Marine Pollution Bulletin 62, 596–601.</w:t>
       </w:r>
       <w:r>
         <w:t xml:space="preserve"> </w:t>
       </w:r>
-      <w:hyperlink r:id="rId103">
+      <w:hyperlink r:id="rId105">
         <w:r>
           <w:rPr>
             <w:rStyle w:val="Hyperlink"/>
@@ -14569,8 +14642,8 @@
         </w:r>
       </w:hyperlink>
     </w:p>
-    <w:bookmarkEnd w:id="104"/>
-    <w:bookmarkStart w:id="106" w:name="ref-Gillett21"/>
+    <w:bookmarkEnd w:id="106"/>
+    <w:bookmarkStart w:id="108" w:name="ref-Gillett21"/>
     <w:p>
       <w:pPr>
         <w:pStyle w:val="Bibliography"/>
@@ -14605,7 +14678,7 @@
       <w:r>
         <w:t xml:space="preserve">ight. Frontiers in Marine Science 8, 61. https://doi.org/</w:t>
       </w:r>
-      <w:hyperlink r:id="rId105">
+      <w:hyperlink r:id="rId107">
         <w:r>
           <w:rPr>
             <w:rStyle w:val="Hyperlink"/>
@@ -14614,8 +14687,8 @@
         </w:r>
       </w:hyperlink>
     </w:p>
-    <w:bookmarkEnd w:id="106"/>
-    <w:bookmarkStart w:id="108" w:name="ref-Greening06"/>
+    <w:bookmarkEnd w:id="108"/>
+    <w:bookmarkStart w:id="110" w:name="ref-Greening06"/>
     <w:p>
       <w:pPr>
         <w:pStyle w:val="Bibliography"/>
@@ -14662,7 +14735,7 @@
       <w:r>
         <w:t xml:space="preserve"> </w:t>
       </w:r>
-      <w:hyperlink r:id="rId107">
+      <w:hyperlink r:id="rId109">
         <w:r>
           <w:rPr>
             <w:rStyle w:val="Hyperlink"/>
@@ -14671,8 +14744,8 @@
         </w:r>
       </w:hyperlink>
     </w:p>
-    <w:bookmarkEnd w:id="108"/>
-    <w:bookmarkStart w:id="109" w:name="ref-Greening16"/>
+    <w:bookmarkEnd w:id="110"/>
+    <w:bookmarkStart w:id="111" w:name="ref-Greening16"/>
     <w:p>
       <w:pPr>
         <w:pStyle w:val="Bibliography"/>
@@ -14714,8 +14787,8 @@
         <w:t xml:space="preserve">), in: Finlayson, C.M., Milton, G.R., Prentice, R.C., Davidson, N.C. (Eds.), The Wetland Book. Springer, Berlin, Germany, pp. 1–12.</w:t>
       </w:r>
     </w:p>
-    <w:bookmarkEnd w:id="109"/>
-    <w:bookmarkStart w:id="111" w:name="ref-Greening14"/>
+    <w:bookmarkEnd w:id="111"/>
+    <w:bookmarkStart w:id="113" w:name="ref-Greening14"/>
     <w:p>
       <w:pPr>
         <w:pStyle w:val="Bibliography"/>
@@ -14735,7 +14808,7 @@
       <w:r>
         <w:t xml:space="preserve"> </w:t>
       </w:r>
-      <w:hyperlink r:id="rId110">
+      <w:hyperlink r:id="rId112">
         <w:r>
           <w:rPr>
             <w:rStyle w:val="Hyperlink"/>
@@ -14744,8 +14817,8 @@
         </w:r>
       </w:hyperlink>
     </w:p>
-    <w:bookmarkEnd w:id="111"/>
-    <w:bookmarkStart w:id="112" w:name="ref-Henderson04"/>
+    <w:bookmarkEnd w:id="113"/>
+    <w:bookmarkStart w:id="114" w:name="ref-Henderson04"/>
     <w:p>
       <w:pPr>
         <w:pStyle w:val="Bibliography"/>
@@ -14770,38 +14843,38 @@
       </w:r>
       <w:r>
         <w:t xml:space="preserve">oint phosphate plant: An environmental analysis.</w:t>
-      </w:r>
-    </w:p>
-    <w:bookmarkEnd w:id="112"/>
-    <w:bookmarkStart w:id="113" w:name="ref-Hollander13"/>
-    <w:p>
-      <w:pPr>
-        <w:pStyle w:val="Bibliography"/>
-      </w:pPr>
-      <w:r>
-        <w:t xml:space="preserve">Hollander, M., Wolfe, D.A., Chicken, E., 2013. Nonparametric statistical methods. John Wiley &amp; Sons.</w:t>
-      </w:r>
-    </w:p>
-    <w:bookmarkEnd w:id="113"/>
-    <w:bookmarkStart w:id="114" w:name="ref-Holm79"/>
-    <w:p>
-      <w:pPr>
-        <w:pStyle w:val="Bibliography"/>
-      </w:pPr>
-      <w:r>
-        <w:t xml:space="preserve">Holm, S., 1979. A simple sequentially rejective multiple test procedure. Scandinavian journal of statistics 65–70.</w:t>
       </w:r>
     </w:p>
     <w:bookmarkEnd w:id="114"/>
-    <w:bookmarkStart w:id="116" w:name="ref-Howarth06"/>
+    <w:bookmarkStart w:id="115" w:name="ref-Hollander13"/>
     <w:p>
       <w:pPr>
         <w:pStyle w:val="Bibliography"/>
       </w:pPr>
       <w:r>
+        <w:t xml:space="preserve">Hollander, M., Wolfe, D.A., Chicken, E., 2013. Nonparametric statistical methods. John Wiley &amp; Sons.</w:t>
+      </w:r>
+    </w:p>
+    <w:bookmarkEnd w:id="115"/>
+    <w:bookmarkStart w:id="116" w:name="ref-Holm79"/>
+    <w:p>
+      <w:pPr>
+        <w:pStyle w:val="Bibliography"/>
+      </w:pPr>
+      <w:r>
+        <w:t xml:space="preserve">Holm, S., 1979. A simple sequentially rejective multiple test procedure. Scandinavian journal of statistics 65–70.</w:t>
+      </w:r>
+    </w:p>
+    <w:bookmarkEnd w:id="116"/>
+    <w:bookmarkStart w:id="118" w:name="ref-Howarth06"/>
+    <w:p>
+      <w:pPr>
+        <w:pStyle w:val="Bibliography"/>
+      </w:pPr>
+      <w:r>
         <w:t xml:space="preserve">Howarth, R.W., Marino, R., 2006. Nitrogen as the limiting nutrient for eutrophication in coastal marine ecosystems: Evolving views over three decades. Limnology and oceanography 51, 364–376. https://doi.org/</w:t>
       </w:r>
-      <w:hyperlink r:id="rId115">
+      <w:hyperlink r:id="rId117">
         <w:r>
           <w:rPr>
             <w:rStyle w:val="Hyperlink"/>
@@ -14810,8 +14883,8 @@
         </w:r>
       </w:hyperlink>
     </w:p>
-    <w:bookmarkEnd w:id="116"/>
-    <w:bookmarkStart w:id="117" w:name="ref-Hu03"/>
+    <w:bookmarkEnd w:id="118"/>
+    <w:bookmarkStart w:id="119" w:name="ref-Hu03"/>
     <w:p>
       <w:pPr>
         <w:pStyle w:val="Bibliography"/>
@@ -14853,8 +14926,8 @@
         <w:t xml:space="preserve">oint treated wastewater. University of South Florida, Institute for Marine Remote Sensing, St. Petersburg, Florida.</w:t>
       </w:r>
     </w:p>
-    <w:bookmarkEnd w:id="117"/>
-    <w:bookmarkStart w:id="119" w:name="ref-Hudson11"/>
+    <w:bookmarkEnd w:id="119"/>
+    <w:bookmarkStart w:id="121" w:name="ref-Hudson11"/>
     <w:p>
       <w:pPr>
         <w:pStyle w:val="Bibliography"/>
@@ -14865,7 +14938,7 @@
       <w:r>
         <w:t xml:space="preserve"> </w:t>
       </w:r>
-      <w:hyperlink r:id="rId118">
+      <w:hyperlink r:id="rId120">
         <w:r>
           <w:rPr>
             <w:rStyle w:val="Hyperlink"/>
@@ -14874,8 +14947,8 @@
         </w:r>
       </w:hyperlink>
     </w:p>
-    <w:bookmarkEnd w:id="119"/>
-    <w:bookmarkStart w:id="120" w:name="ref-Janicki96"/>
+    <w:bookmarkEnd w:id="121"/>
+    <w:bookmarkStart w:id="122" w:name="ref-Janicki96"/>
     <w:p>
       <w:pPr>
         <w:pStyle w:val="Bibliography"/>
@@ -14900,100 +14973,53 @@
       </w:r>
       <w:r>
         <w:t xml:space="preserve">ay estuary: An empirically based approach to setting management targets (No. 06-96). Tampa Bay National Estuary Program, St. Petersburg, Florida.</w:t>
-      </w:r>
-    </w:p>
-    <w:bookmarkEnd w:id="120"/>
-    <w:bookmarkStart w:id="121" w:name="ref-Janicki17"/>
-    <w:p>
-      <w:pPr>
-        <w:pStyle w:val="Bibliography"/>
-      </w:pPr>
-      <w:r>
-        <w:t xml:space="preserve">Janicki Environmental, Inc., 2017a. Estimates of total nitrogen, total phosphorus, total suspended solids, and biological oxygen demand loadings to</w:t>
-      </w:r>
-      <w:r>
-        <w:t xml:space="preserve"> </w:t>
-      </w:r>
-      <w:r>
-        <w:t xml:space="preserve">T</w:t>
-      </w:r>
-      <w:r>
-        <w:t xml:space="preserve">ampa</w:t>
-      </w:r>
-      <w:r>
-        <w:t xml:space="preserve"> </w:t>
-      </w:r>
-      <w:r>
-        <w:t xml:space="preserve">B</w:t>
-      </w:r>
-      <w:r>
-        <w:t xml:space="preserve">ay,</w:t>
-      </w:r>
-      <w:r>
-        <w:t xml:space="preserve"> </w:t>
-      </w:r>
-      <w:r>
-        <w:t xml:space="preserve">F</w:t>
-      </w:r>
-      <w:r>
-        <w:t xml:space="preserve">lorida: 2012-2016 (No. 04-17). Tampa Bay Estuary Program, St. Petersburg, Florida.</w:t>
-      </w:r>
-    </w:p>
-    <w:bookmarkEnd w:id="121"/>
-    <w:bookmarkStart w:id="122" w:name="ref-tbep0417"/>
-    <w:p>
-      <w:pPr>
-        <w:pStyle w:val="Bibliography"/>
-      </w:pPr>
-      <w:r>
-        <w:t xml:space="preserve">Janicki Environmental, Inc., 2017b. Estimates of total nitrogen, total phosphorus, total suspended solids, and biological oxygen demand loadings to</w:t>
-      </w:r>
-      <w:r>
-        <w:t xml:space="preserve"> </w:t>
-      </w:r>
-      <w:r>
-        <w:t xml:space="preserve">T</w:t>
-      </w:r>
-      <w:r>
-        <w:t xml:space="preserve">ampa</w:t>
-      </w:r>
-      <w:r>
-        <w:t xml:space="preserve"> </w:t>
-      </w:r>
-      <w:r>
-        <w:t xml:space="preserve">B</w:t>
-      </w:r>
-      <w:r>
-        <w:t xml:space="preserve">ay,</w:t>
-      </w:r>
-      <w:r>
-        <w:t xml:space="preserve"> </w:t>
-      </w:r>
-      <w:r>
-        <w:t xml:space="preserve">F</w:t>
-      </w:r>
-      <w:r>
-        <w:t xml:space="preserve">lorida: 2012-2016 (No. 04-17). Tampa Bay Estuary Program, St. Petersburg, Florida.</w:t>
       </w:r>
     </w:p>
     <w:bookmarkEnd w:id="122"/>
-    <w:bookmarkStart w:id="123" w:name="ref-Janicki08"/>
+    <w:bookmarkStart w:id="123" w:name="ref-Janicki17"/>
     <w:p>
       <w:pPr>
         <w:pStyle w:val="Bibliography"/>
       </w:pPr>
       <w:r>
-        <w:t xml:space="preserve">Janicki Environmental, Inc., 2008. Estimation of nitrogen loading from residential irrigation. Tampa Bay Estuary Program, St. Petersburg, Florida.</w:t>
+        <w:t xml:space="preserve">Janicki Environmental, Inc., 2017a. Estimates of total nitrogen, total phosphorus, total suspended solids, and biological oxygen demand loadings to</w:t>
+      </w:r>
+      <w:r>
+        <w:t xml:space="preserve"> </w:t>
+      </w:r>
+      <w:r>
+        <w:t xml:space="preserve">T</w:t>
+      </w:r>
+      <w:r>
+        <w:t xml:space="preserve">ampa</w:t>
+      </w:r>
+      <w:r>
+        <w:t xml:space="preserve"> </w:t>
+      </w:r>
+      <w:r>
+        <w:t xml:space="preserve">B</w:t>
+      </w:r>
+      <w:r>
+        <w:t xml:space="preserve">ay,</w:t>
+      </w:r>
+      <w:r>
+        <w:t xml:space="preserve"> </w:t>
+      </w:r>
+      <w:r>
+        <w:t xml:space="preserve">F</w:t>
+      </w:r>
+      <w:r>
+        <w:t xml:space="preserve">lorida: 2012-2016 (No. 04-17). Tampa Bay Estuary Program, St. Petersburg, Florida.</w:t>
       </w:r>
     </w:p>
     <w:bookmarkEnd w:id="123"/>
-    <w:bookmarkStart w:id="124" w:name="ref-tbep0620"/>
+    <w:bookmarkStart w:id="124" w:name="ref-tbep0417"/>
     <w:p>
       <w:pPr>
         <w:pStyle w:val="Bibliography"/>
       </w:pPr>
       <w:r>
-        <w:t xml:space="preserve">Karlen, D.J., Dix, T., Goetting, B.K., Markham, S.E., K.Campbell, Jernigan, J., J.Christian, Martinez, K., Chacour, A., 2020. Twenty-five-year trends in the benthic community and sediment quality of</w:t>
+        <w:t xml:space="preserve">Janicki Environmental, Inc., 2017b. Estimates of total nitrogen, total phosphorus, total suspended solids, and biological oxygen demand loadings to</w:t>
       </w:r>
       <w:r>
         <w:t xml:space="preserve"> </w:t>
@@ -15011,11 +15037,58 @@
         <w:t xml:space="preserve">B</w:t>
       </w:r>
       <w:r>
-        <w:t xml:space="preserve">ay 1993-2017 (No. 06-20). Tampa Bay Estuary Program, St. Petersburg, Florida.</w:t>
+        <w:t xml:space="preserve">ay,</w:t>
+      </w:r>
+      <w:r>
+        <w:t xml:space="preserve"> </w:t>
+      </w:r>
+      <w:r>
+        <w:t xml:space="preserve">F</w:t>
+      </w:r>
+      <w:r>
+        <w:t xml:space="preserve">lorida: 2012-2016 (No. 04-17). Tampa Bay Estuary Program, St. Petersburg, Florida.</w:t>
       </w:r>
     </w:p>
     <w:bookmarkEnd w:id="124"/>
-    <w:bookmarkStart w:id="125" w:name="ref-Kenworthy96"/>
+    <w:bookmarkStart w:id="125" w:name="ref-Janicki08"/>
+    <w:p>
+      <w:pPr>
+        <w:pStyle w:val="Bibliography"/>
+      </w:pPr>
+      <w:r>
+        <w:t xml:space="preserve">Janicki Environmental, Inc., 2008. Estimation of nitrogen loading from residential irrigation. Tampa Bay Estuary Program, St. Petersburg, Florida.</w:t>
+      </w:r>
+    </w:p>
+    <w:bookmarkEnd w:id="125"/>
+    <w:bookmarkStart w:id="126" w:name="ref-tbep0620"/>
+    <w:p>
+      <w:pPr>
+        <w:pStyle w:val="Bibliography"/>
+      </w:pPr>
+      <w:r>
+        <w:t xml:space="preserve">Karlen, D.J., Dix, T., Goetting, B.K., Markham, S.E., K.Campbell, Jernigan, J., J.Christian, Martinez, K., Chacour, A., 2020. Twenty-five-year trends in the benthic community and sediment quality of</w:t>
+      </w:r>
+      <w:r>
+        <w:t xml:space="preserve"> </w:t>
+      </w:r>
+      <w:r>
+        <w:t xml:space="preserve">T</w:t>
+      </w:r>
+      <w:r>
+        <w:t xml:space="preserve">ampa</w:t>
+      </w:r>
+      <w:r>
+        <w:t xml:space="preserve"> </w:t>
+      </w:r>
+      <w:r>
+        <w:t xml:space="preserve">B</w:t>
+      </w:r>
+      <w:r>
+        <w:t xml:space="preserve">ay 1993-2017 (No. 06-20). Tampa Bay Estuary Program, St. Petersburg, Florida.</w:t>
+      </w:r>
+    </w:p>
+    <w:bookmarkEnd w:id="126"/>
+    <w:bookmarkStart w:id="127" w:name="ref-Kenworthy96"/>
     <w:p>
       <w:pPr>
         <w:pStyle w:val="Bibliography"/>
@@ -15056,8 +15129,8 @@
         <w:t xml:space="preserve">derived from the relationship between diffuse light attenuation and maximum depth distribution. Estuaries 19, 740–750.</w:t>
       </w:r>
     </w:p>
-    <w:bookmarkEnd w:id="125"/>
-    <w:bookmarkStart w:id="126" w:name="ref-Lee20"/>
+    <w:bookmarkEnd w:id="127"/>
+    <w:bookmarkStart w:id="128" w:name="ref-Lee20"/>
     <w:p>
       <w:pPr>
         <w:pStyle w:val="Bibliography"/>
@@ -15066,8 +15139,8 @@
         <w:t xml:space="preserve">Lee, L., 2020. NADA: Nondetects and data analysis for environmental data.</w:t>
       </w:r>
     </w:p>
-    <w:bookmarkEnd w:id="126"/>
-    <w:bookmarkStart w:id="128" w:name="ref-Le08"/>
+    <w:bookmarkEnd w:id="128"/>
+    <w:bookmarkStart w:id="130" w:name="ref-Le08"/>
     <w:p>
       <w:pPr>
         <w:pStyle w:val="Bibliography"/>
@@ -15087,7 +15160,7 @@
       <w:r>
         <w:t xml:space="preserve"> </w:t>
       </w:r>
-      <w:hyperlink r:id="rId127">
+      <w:hyperlink r:id="rId129">
         <w:r>
           <w:rPr>
             <w:rStyle w:val="Hyperlink"/>
@@ -15096,8 +15169,8 @@
         </w:r>
       </w:hyperlink>
     </w:p>
-    <w:bookmarkEnd w:id="128"/>
-    <w:bookmarkStart w:id="130" w:name="ref-Lloret05"/>
+    <w:bookmarkEnd w:id="130"/>
+    <w:bookmarkStart w:id="132" w:name="ref-Lloret05"/>
     <w:p>
       <w:pPr>
         <w:pStyle w:val="Bibliography"/>
@@ -15105,7 +15178,7 @@
       <w:r>
         <w:t xml:space="preserve">Lloret, J., Marin, A., Marin-Guirao, L., Velasco, J., 2005. Changes in macrophytes distribution in a hypersaline coastal lagoon associated with the development of intensively irrigated agriculture. Ocean &amp; Coastal Management 48, 828–842. https://doi.org/</w:t>
       </w:r>
-      <w:hyperlink r:id="rId129">
+      <w:hyperlink r:id="rId131">
         <w:r>
           <w:rPr>
             <w:rStyle w:val="Hyperlink"/>
@@ -15114,47 +15187,19 @@
         </w:r>
       </w:hyperlink>
     </w:p>
-    <w:bookmarkEnd w:id="130"/>
-    <w:bookmarkStart w:id="131" w:name="ref-Ohara17"/>
+    <w:bookmarkEnd w:id="132"/>
+    <w:bookmarkStart w:id="134" w:name="ref-Nixon95"/>
     <w:p>
       <w:pPr>
         <w:pStyle w:val="Bibliography"/>
       </w:pPr>
       <w:r>
-        <w:t xml:space="preserve">N. O’Hara, Shafer Consulting, Inc., 2017. Charting the course: The comprehensive conservation and management plan for</w:t>
-      </w:r>
-      <w:r>
-        <w:t xml:space="preserve"> </w:t>
-      </w:r>
-      <w:r>
-        <w:t xml:space="preserve">T</w:t>
-      </w:r>
-      <w:r>
-        <w:t xml:space="preserve">ampa</w:t>
-      </w:r>
-      <w:r>
-        <w:t xml:space="preserve"> </w:t>
-      </w:r>
-      <w:r>
-        <w:t xml:space="preserve">B</w:t>
-      </w:r>
-      <w:r>
-        <w:t xml:space="preserve">ay (No. 10-17). Tampa Bay Estuary Program, St. Petersburg, Florida.</w:t>
-      </w:r>
-    </w:p>
-    <w:bookmarkEnd w:id="131"/>
-    <w:bookmarkStart w:id="133" w:name="ref-Nixon95"/>
-    <w:p>
-      <w:pPr>
-        <w:pStyle w:val="Bibliography"/>
-      </w:pPr>
-      <w:r>
         <w:t xml:space="preserve">Nixon, S.W., 1995. Coastal marine eutrophication: A definition, social causes, and future concerns. Ophelia 41, 199–219.</w:t>
       </w:r>
       <w:r>
         <w:t xml:space="preserve"> </w:t>
       </w:r>
-      <w:hyperlink r:id="rId132">
+      <w:hyperlink r:id="rId133">
         <w:r>
           <w:rPr>
             <w:rStyle w:val="Hyperlink"/>
@@ -15163,8 +15208,8 @@
         </w:r>
       </w:hyperlink>
     </w:p>
-    <w:bookmarkEnd w:id="133"/>
-    <w:bookmarkStart w:id="134" w:name="ref-Parker12"/>
+    <w:bookmarkEnd w:id="134"/>
+    <w:bookmarkStart w:id="135" w:name="ref-Parker12"/>
     <w:p>
       <w:pPr>
         <w:pStyle w:val="Bibliography"/>
@@ -15200,8 +15245,8 @@
         <w:t xml:space="preserve">stuary. Estuarine, Coastal, and Shelf Science 104, 91–101.</w:t>
       </w:r>
     </w:p>
-    <w:bookmarkEnd w:id="134"/>
-    <w:bookmarkStart w:id="136" w:name="ref-Pebesma18"/>
+    <w:bookmarkEnd w:id="135"/>
+    <w:bookmarkStart w:id="137" w:name="ref-Pebesma18"/>
     <w:p>
       <w:pPr>
         <w:pStyle w:val="Bibliography"/>
@@ -15233,7 +15278,7 @@
       <w:r>
         <w:t xml:space="preserve"> </w:t>
       </w:r>
-      <w:hyperlink r:id="rId135">
+      <w:hyperlink r:id="rId136">
         <w:r>
           <w:rPr>
             <w:rStyle w:val="Hyperlink"/>
@@ -15242,8 +15287,8 @@
         </w:r>
       </w:hyperlink>
     </w:p>
-    <w:bookmarkEnd w:id="136"/>
-    <w:bookmarkStart w:id="138" w:name="ref-Perez16"/>
+    <w:bookmarkEnd w:id="137"/>
+    <w:bookmarkStart w:id="139" w:name="ref-Perez16"/>
     <w:p>
       <w:pPr>
         <w:pStyle w:val="Bibliography"/>
@@ -15254,7 +15299,7 @@
       <w:r>
         <w:t xml:space="preserve"> </w:t>
       </w:r>
-      <w:hyperlink r:id="rId137">
+      <w:hyperlink r:id="rId138">
         <w:r>
           <w:rPr>
             <w:rStyle w:val="Hyperlink"/>
@@ -15263,8 +15308,8 @@
         </w:r>
       </w:hyperlink>
     </w:p>
-    <w:bookmarkEnd w:id="138"/>
-    <w:bookmarkStart w:id="140" w:name="ref-Perez10"/>
+    <w:bookmarkEnd w:id="139"/>
+    <w:bookmarkStart w:id="141" w:name="ref-Perez10"/>
     <w:p>
       <w:pPr>
         <w:pStyle w:val="Bibliography"/>
@@ -15290,7 +15335,7 @@
       <w:r>
         <w:t xml:space="preserve"> </w:t>
       </w:r>
-      <w:hyperlink r:id="rId139">
+      <w:hyperlink r:id="rId140">
         <w:r>
           <w:rPr>
             <w:rStyle w:val="Hyperlink"/>
@@ -15299,8 +15344,8 @@
         </w:r>
       </w:hyperlink>
     </w:p>
-    <w:bookmarkEnd w:id="140"/>
-    <w:bookmarkStart w:id="142" w:name="ref-Poor13"/>
+    <w:bookmarkEnd w:id="141"/>
+    <w:bookmarkStart w:id="143" w:name="ref-Poor13"/>
     <w:p>
       <w:pPr>
         <w:pStyle w:val="Bibliography"/>
@@ -15320,7 +15365,7 @@
       <w:r>
         <w:t xml:space="preserve"> </w:t>
       </w:r>
-      <w:hyperlink r:id="rId141">
+      <w:hyperlink r:id="rId142">
         <w:r>
           <w:rPr>
             <w:rStyle w:val="Hyperlink"/>
@@ -15329,8 +15374,8 @@
         </w:r>
       </w:hyperlink>
     </w:p>
-    <w:bookmarkEnd w:id="142"/>
-    <w:bookmarkStart w:id="143" w:name="ref-RCT20"/>
+    <w:bookmarkEnd w:id="143"/>
+    <w:bookmarkStart w:id="144" w:name="ref-RCT20"/>
     <w:p>
       <w:pPr>
         <w:pStyle w:val="Bibliography"/>
@@ -15339,8 +15384,8 @@
         <w:t xml:space="preserve">R Core Team, 2020. R: A language and environment for statistical computing, v4.0.3. R Foundation for Statistical Computing, Vienna, Austria.</w:t>
       </w:r>
     </w:p>
-    <w:bookmarkEnd w:id="143"/>
-    <w:bookmarkStart w:id="145" w:name="ref-Sanders13"/>
+    <w:bookmarkEnd w:id="144"/>
+    <w:bookmarkStart w:id="146" w:name="ref-Sanders13"/>
     <w:p>
       <w:pPr>
         <w:pStyle w:val="Bibliography"/>
@@ -15351,7 +15396,7 @@
       <w:r>
         <w:t xml:space="preserve"> </w:t>
       </w:r>
-      <w:hyperlink r:id="rId144">
+      <w:hyperlink r:id="rId145">
         <w:r>
           <w:rPr>
             <w:rStyle w:val="Hyperlink"/>
@@ -15360,8 +15405,8 @@
         </w:r>
       </w:hyperlink>
     </w:p>
-    <w:bookmarkEnd w:id="145"/>
-    <w:bookmarkStart w:id="147" w:name="ref-Schrandt21"/>
+    <w:bookmarkEnd w:id="146"/>
+    <w:bookmarkStart w:id="148" w:name="ref-Schrandt21"/>
     <w:p>
       <w:pPr>
         <w:pStyle w:val="Bibliography"/>
@@ -15387,7 +15432,7 @@
       <w:r>
         <w:t xml:space="preserve">exico estuary. Ecological Indicators 123, 107310. https://doi.org/</w:t>
       </w:r>
-      <w:hyperlink r:id="rId146">
+      <w:hyperlink r:id="rId147">
         <w:r>
           <w:rPr>
             <w:rStyle w:val="Hyperlink"/>
@@ -15396,8 +15441,8 @@
         </w:r>
       </w:hyperlink>
     </w:p>
-    <w:bookmarkEnd w:id="147"/>
-    <w:bookmarkStart w:id="149" w:name="ref-Sherwood14"/>
+    <w:bookmarkEnd w:id="148"/>
+    <w:bookmarkStart w:id="150" w:name="ref-Sherwood14"/>
     <w:p>
       <w:pPr>
         <w:pStyle w:val="Bibliography"/>
@@ -15426,7 +15471,7 @@
       <w:r>
         <w:t xml:space="preserve"> </w:t>
       </w:r>
-      <w:hyperlink r:id="rId148">
+      <w:hyperlink r:id="rId149">
         <w:r>
           <w:rPr>
             <w:rStyle w:val="Hyperlink"/>
@@ -15435,8 +15480,8 @@
         </w:r>
       </w:hyperlink>
     </w:p>
-    <w:bookmarkEnd w:id="149"/>
-    <w:bookmarkStart w:id="151" w:name="ref-Sherwood17"/>
+    <w:bookmarkEnd w:id="150"/>
+    <w:bookmarkStart w:id="152" w:name="ref-Sherwood17"/>
     <w:p>
       <w:pPr>
         <w:pStyle w:val="Bibliography"/>
@@ -15456,7 +15501,7 @@
       <w:r>
         <w:t xml:space="preserve"> </w:t>
       </w:r>
-      <w:hyperlink r:id="rId150">
+      <w:hyperlink r:id="rId151">
         <w:r>
           <w:rPr>
             <w:rStyle w:val="Hyperlink"/>
@@ -15465,8 +15510,8 @@
         </w:r>
       </w:hyperlink>
     </w:p>
-    <w:bookmarkEnd w:id="151"/>
-    <w:bookmarkStart w:id="152" w:name="ref-tbep1620"/>
+    <w:bookmarkEnd w:id="152"/>
+    <w:bookmarkStart w:id="153" w:name="ref-tbep1620"/>
     <w:p>
       <w:pPr>
         <w:pStyle w:val="Bibliography"/>
@@ -15511,8 +15556,8 @@
         <w:t xml:space="preserve">rogram: Quality management plan (No. 16-20). Tampa Bay Estuary Program, St. Petersburg, Florida.</w:t>
       </w:r>
     </w:p>
-    <w:bookmarkEnd w:id="152"/>
-    <w:bookmarkStart w:id="154" w:name="ref-Stafford06"/>
+    <w:bookmarkEnd w:id="153"/>
+    <w:bookmarkStart w:id="155" w:name="ref-Stafford06"/>
     <w:p>
       <w:pPr>
         <w:pStyle w:val="Bibliography"/>
@@ -15571,7 +15616,7 @@
       <w:r>
         <w:t xml:space="preserve">. Journal of Experimental Marine Biology and Ecology 333, 49–57. https://doi.org/</w:t>
       </w:r>
-      <w:hyperlink r:id="rId153">
+      <w:hyperlink r:id="rId154">
         <w:r>
           <w:rPr>
             <w:rStyle w:val="Hyperlink"/>
@@ -15580,8 +15625,8 @@
         </w:r>
       </w:hyperlink>
     </w:p>
-    <w:bookmarkEnd w:id="154"/>
-    <w:bookmarkStart w:id="155" w:name="ref-Switzer11"/>
+    <w:bookmarkEnd w:id="155"/>
+    <w:bookmarkStart w:id="156" w:name="ref-Switzer11"/>
     <w:p>
       <w:pPr>
         <w:pStyle w:val="Bibliography"/>
@@ -15590,8 +15635,8 @@
         <w:t xml:space="preserve">Switzer, T.S., Tyler-Jedlund, A.J., Rogers, K.R., Grier, H., McMichael Jr, R.H., Fox, S., 2011. Response of estuarine nekton to the regulated discharge of treated phosphate-production process water. Florida Fish; Wildlife Conservation Commission, Fish; Wildlife Research Institute, St. Petersburg, Florida.</w:t>
       </w:r>
     </w:p>
-    <w:bookmarkEnd w:id="155"/>
-    <w:bookmarkStart w:id="157" w:name="ref-Tayibi09"/>
+    <w:bookmarkEnd w:id="156"/>
+    <w:bookmarkStart w:id="158" w:name="ref-Tayibi09"/>
     <w:p>
       <w:pPr>
         <w:pStyle w:val="Bibliography"/>
@@ -15602,7 +15647,7 @@
       <w:r>
         <w:t xml:space="preserve"> </w:t>
       </w:r>
-      <w:hyperlink r:id="rId156">
+      <w:hyperlink r:id="rId157">
         <w:r>
           <w:rPr>
             <w:rStyle w:val="Hyperlink"/>
@@ -15611,8 +15656,8 @@
         </w:r>
       </w:hyperlink>
     </w:p>
-    <w:bookmarkEnd w:id="157"/>
-    <w:bookmarkStart w:id="159" w:name="ref-Valiela97"/>
+    <w:bookmarkEnd w:id="158"/>
+    <w:bookmarkStart w:id="160" w:name="ref-Valiela97"/>
     <w:p>
       <w:pPr>
         <w:pStyle w:val="Bibliography"/>
@@ -15620,7 +15665,7 @@
       <w:r>
         <w:t xml:space="preserve">Valiela, I., McClelland, J., Hauxwell, J., Behr, P.J., Hersh, D., Foreman, K., 1997. Macroalgal blooms in shallow estuaries: Controls and ecophysiological and ecosystem consequences. Limnology and oceanography 42, 1105–1118. https://doi.org/</w:t>
       </w:r>
-      <w:hyperlink r:id="rId158">
+      <w:hyperlink r:id="rId159">
         <w:r>
           <w:rPr>
             <w:rStyle w:val="Hyperlink"/>
@@ -15629,8 +15674,8 @@
         </w:r>
       </w:hyperlink>
     </w:p>
-    <w:bookmarkEnd w:id="159"/>
-    <w:bookmarkStart w:id="160" w:name="ref-tbep0106"/>
+    <w:bookmarkEnd w:id="160"/>
+    <w:bookmarkStart w:id="161" w:name="ref-tbep0106"/>
     <w:p>
       <w:pPr>
         <w:pStyle w:val="Bibliography"/>
@@ -15657,8 +15702,8 @@
         <w:t xml:space="preserve">ay estuary (No. 01-06). Tampa Bay Estuary Program, St. Petersburg, Florida.</w:t>
       </w:r>
     </w:p>
-    <w:bookmarkEnd w:id="160"/>
-    <w:bookmarkStart w:id="162" w:name="ref-Wickham19"/>
+    <w:bookmarkEnd w:id="161"/>
+    <w:bookmarkStart w:id="163" w:name="ref-Wickham19"/>
     <w:p>
       <w:pPr>
         <w:pStyle w:val="Bibliography"/>
@@ -15678,7 +15723,7 @@
       <w:r>
         <w:t xml:space="preserve"> </w:t>
       </w:r>
-      <w:hyperlink r:id="rId161">
+      <w:hyperlink r:id="rId162">
         <w:r>
           <w:rPr>
             <w:rStyle w:val="Hyperlink"/>
@@ -15687,9 +15732,9 @@
         </w:r>
       </w:hyperlink>
     </w:p>
-    <w:bookmarkEnd w:id="162"/>
     <w:bookmarkEnd w:id="163"/>
     <w:bookmarkEnd w:id="164"/>
+    <w:bookmarkEnd w:id="165"/>
     <w:sectPr>
       <w:footerReference w:type="default" r:id="rId9"/>
       <w:pgSz w:w="12240" w:h="15840"/>

</xml_diff>

<commit_message>
update seagrass macro fo plot
</commit_message>
<xml_diff>
--- a/manu-draft.docx
+++ b/manu-draft.docx
@@ -601,7 +601,7 @@
         <w:pStyle w:val="FirstParagraph"/>
       </w:pPr>
       <w:r>
-        <w:t xml:space="preserve">Last manuscript build 2021-10-06 08:33:07</w:t>
+        <w:t xml:space="preserve">Last manuscript build 2021-10-07 14:28:10</w:t>
       </w:r>
     </w:p>
     <w:bookmarkStart w:id="36" w:name="abstract"/>
@@ -3056,7 +3056,7 @@
         <w:t xml:space="preserve">H. wrightii</w:t>
       </w:r>
       <w:r>
-        <w:t xml:space="preserve">) was observed (April frequency occurrence of 35.4%, July frequency occurrence of 27.3%). A similar decline in coverage of shoal grass was also observed in area 3 (April frequency occurrence of 44%, July frequency occurrence of 17.4%). Frequency occurrence of manatee grass (</w:t>
+        <w:t xml:space="preserve">) was observed (April frequency occurrence of NA%, July frequency occurrence of NA%). A similar decline in coverage of shoal grass was also observed in area 3 (April frequency occurrence of NA%, July frequency occurrence of NA%). Frequency occurrence of manatee grass (</w:t>
       </w:r>
       <w:r>
         <w:rPr>
@@ -3066,7 +3066,7 @@
         <w:t xml:space="preserve">S. syringodium</w:t>
       </w:r>
       <w:r>
-        <w:t xml:space="preserve">) also declined slightly from April to July in area 3 (April frequency occurrence of 35.7%, July frequency occurrence of 13%). Changes in macroalgae frequency occurrence were much more pronounced than for seagrasses across months and by area. Red macroalgae was the dominant group across all months and areas, with the highest frequency occurrences observed in April (80.9% in area 1, 95.2% in area 3). Cyanobacteria frequency occurrence peaked in June, with greater coverage in area 3 (47.5%) compared to area 1 (29.7%). Green macroalgae had the second lowest frequency occurrence, followed by Brown macroalgae that was only observed at one transect.</w:t>
+        <w:t xml:space="preserve">) also declined slightly from April to July in area 3 (April frequency occurrence of NA%, July frequency occurrence of NA%). Changes in macroalgae frequency occurrence were much more pronounced than for seagrasses across months and by area. Red macroalgae was the dominant group across all months and areas, with the highest frequency occurrences observed in April (NA% in area 1, NA% in area 3). Cyanobacteria frequency occurrence peaked in June, with greater coverage in area 3 (NA%) compared to area 1 (NA%). Green macroalgae had the second lowest frequency occurrence, followed by Brown macroalgae that was only observed at one transect.</w:t>
       </w:r>
     </w:p>
     <w:p>
@@ -3201,7 +3201,7 @@
         <w:t xml:space="preserve">7</w:t>
       </w:r>
       <w:r>
-        <w:t xml:space="preserve">). The first principal component axis explained 31% of the variation among all variables, whereas the second and third axes explained 23% and 14% of the remaining variation. For the water quality variables, the first principal component axis had strong, positive loadings for dissolved oxygen and secchi depth and strong negative loadings for total nitrogen, chl-a, and temperature. For macroalgae, the first axis had positive loadings with frequency occurrence of red and green macroalgae. For seagrasses, turtle grass (</w:t>
+        <w:t xml:space="preserve">). The first principal component axis explained 30% of the variation among all variables, whereas the second and third axes explained 22% and 13% of the remaining variation. For the water quality variables, the first principal component axis had strong, positive loadings for dissolved oxygen and secchi depth and strong negative loadings for total nitrogen, chl-a, and temperature. For macroalgae, the first axis had positive loadings with frequency occurrence of red and green macroalgae. For seagrasses, turtle grass (</w:t>
       </w:r>
       <w:r>
         <w:rPr>
@@ -4916,7 +4916,7 @@
               <a:graphicData uri="http://schemas.openxmlformats.org/drawingml/2006/picture">
                 <pic:pic>
                   <pic:nvPicPr>
-                    <pic:cNvPr descr="C:/proj/piney-point-manu/figs/map.jpeg" id="0" name="Picture"/>
+                    <pic:cNvPr descr="T:/04_STAFF/MARCUS/03_GIT/piney-point-manu/figs/map.jpeg" id="0" name="Picture"/>
                     <pic:cNvPicPr>
                       <a:picLocks noChangeArrowheads="1" noChangeAspect="1"/>
                     </pic:cNvPicPr>
@@ -4971,7 +4971,7 @@
               <a:graphicData uri="http://schemas.openxmlformats.org/drawingml/2006/picture">
                 <pic:pic>
                   <pic:nvPicPr>
-                    <pic:cNvPr descr="C:/proj/piney-point-manu/figs/timeline.jpeg" id="0" name="Picture"/>
+                    <pic:cNvPr descr="T:/04_STAFF/MARCUS/03_GIT/piney-point-manu/figs/timeline.jpeg" id="0" name="Picture"/>
                     <pic:cNvPicPr>
                       <a:picLocks noChangeArrowheads="1" noChangeAspect="1"/>
                     </pic:cNvPicPr>
@@ -5026,7 +5026,7 @@
               <a:graphicData uri="http://schemas.openxmlformats.org/drawingml/2006/picture">
                 <pic:pic>
                   <pic:nvPicPr>
-                    <pic:cNvPr descr="C:/proj/piney-point-manu/figs/wqmap.jpeg" id="0" name="Picture"/>
+                    <pic:cNvPr descr="T:/04_STAFF/MARCUS/03_GIT/piney-point-manu/figs/wqmap.jpeg" id="0" name="Picture"/>
                     <pic:cNvPicPr>
                       <a:picLocks noChangeArrowheads="1" noChangeAspect="1"/>
                     </pic:cNvPicPr>
@@ -5090,7 +5090,7 @@
               <a:graphicData uri="http://schemas.openxmlformats.org/drawingml/2006/picture">
                 <pic:pic>
                   <pic:nvPicPr>
-                    <pic:cNvPr descr="C:/proj/piney-point-manu/figs/wqtrnds.jpeg" id="0" name="Picture"/>
+                    <pic:cNvPr descr="T:/04_STAFF/MARCUS/03_GIT/piney-point-manu/figs/wqtrnds.jpeg" id="0" name="Picture"/>
                     <pic:cNvPicPr>
                       <a:picLocks noChangeArrowheads="1" noChangeAspect="1"/>
                     </pic:cNvPicPr>
@@ -5163,7 +5163,7 @@
               <a:graphicData uri="http://schemas.openxmlformats.org/drawingml/2006/picture">
                 <pic:pic>
                   <pic:nvPicPr>
-                    <pic:cNvPr descr="C:/proj/piney-point-manu/figs/trnex.jpeg" id="0" name="Picture"/>
+                    <pic:cNvPr descr="T:/04_STAFF/MARCUS/03_GIT/piney-point-manu/figs/trnex.jpeg" id="0" name="Picture"/>
                     <pic:cNvPicPr>
                       <a:picLocks noChangeArrowheads="1" noChangeAspect="1"/>
                     </pic:cNvPicPr>
@@ -5249,12 +5249,12 @@
           <wp:inline>
             <wp:extent cx="5943600" cy="4457700"/>
             <wp:effectExtent b="0" l="0" r="0" t="0"/>
-            <wp:docPr descr="Figure 6: Frequency occurrence estimates for (a) area 1 and (b) area 3 (Figure 1a) for seagrass (top) and macroalgae (bottom) rapid response transect surveys across all transects (n = 38) near Piney Point. Estimates are grouped by sample months in 2021. Frequency occurrences are absolute for each taxa based on presence/absence." title="" id="1" name="Picture"/>
+            <wp:docPr descr="Figure 6: Frequency occurrence estimates for (a) area 1 and (b) area 3 (Figure 1a) for seagrass (top) and macroalgae (bottom) rapid response transect surveys across all transects (n = 38) near Piney Point. Estimates are grouped by sample months in 2021. Frequency occurrences are absolute for each taxa based on presence/absence, whereas the total frequency occurrence applies to any taxa observed on each transect." title="" id="1" name="Picture"/>
             <a:graphic>
               <a:graphicData uri="http://schemas.openxmlformats.org/drawingml/2006/picture">
                 <pic:pic>
                   <pic:nvPicPr>
-                    <pic:cNvPr descr="C:/proj/piney-point-manu/figs/trnfrq.jpeg" id="0" name="Picture"/>
+                    <pic:cNvPr descr="T:/04_STAFF/MARCUS/03_GIT/piney-point-manu/figs/trnfrq.jpeg" id="0" name="Picture"/>
                     <pic:cNvPicPr>
                       <a:picLocks noChangeArrowheads="1" noChangeAspect="1"/>
                     </pic:cNvPicPr>
@@ -5301,7 +5301,7 @@
         <w:t xml:space="preserve">1</w:t>
       </w:r>
       <w:r>
-        <w:t xml:space="preserve">a) for seagrass (top) and macroalgae (bottom) rapid response transect surveys across all transects (n = 38) near Piney Point. Estimates are grouped by sample months in 2021. Frequency occurrences are absolute for each taxa based on presence/absence.</w:t>
+        <w:t xml:space="preserve">a) for seagrass (top) and macroalgae (bottom) rapid response transect surveys across all transects (n = 38) near Piney Point. Estimates are grouped by sample months in 2021. Frequency occurrences are absolute for each taxa based on presence/absence, whereas the total frequency occurrence applies to any taxa observed on each transect.</w:t>
       </w:r>
     </w:p>
     <w:p>
@@ -5318,7 +5318,7 @@
               <a:graphicData uri="http://schemas.openxmlformats.org/drawingml/2006/picture">
                 <pic:pic>
                   <pic:nvPicPr>
-                    <pic:cNvPr descr="C:/proj/piney-point-manu/figs/allpca.jpeg" id="0" name="Picture"/>
+                    <pic:cNvPr descr="T:/04_STAFF/MARCUS/03_GIT/piney-point-manu/figs/allpca.jpeg" id="0" name="Picture"/>
                     <pic:cNvPicPr>
                       <a:picLocks noChangeArrowheads="1" noChangeAspect="1"/>
                     </pic:cNvPicPr>
@@ -5382,7 +5382,7 @@
               <a:graphicData uri="http://schemas.openxmlformats.org/drawingml/2006/picture">
                 <pic:pic>
                   <pic:nvPicPr>
-                    <pic:cNvPr descr="C:/proj/piney-point-manu/figs/allcor.jpeg" id="0" name="Picture"/>
+                    <pic:cNvPr descr="T:/04_STAFF/MARCUS/03_GIT/piney-point-manu/figs/allcor.jpeg" id="0" name="Picture"/>
                     <pic:cNvPicPr>
                       <a:picLocks noChangeArrowheads="1" noChangeAspect="1"/>
                     </pic:cNvPicPr>

</xml_diff>

<commit_message>
update timeline fig and seagrass figs with data update
</commit_message>
<xml_diff>
--- a/manu-draft.docx
+++ b/manu-draft.docx
@@ -601,7 +601,7 @@
         <w:pStyle w:val="FirstParagraph"/>
       </w:pPr>
       <w:r>
-        <w:t xml:space="preserve">Last manuscript build 2021-10-07 14:28:10</w:t>
+        <w:t xml:space="preserve">Last manuscript build 2021-10-08 16:10:21</w:t>
       </w:r>
     </w:p>
     <w:bookmarkStart w:id="36" w:name="abstract"/>
@@ -4916,7 +4916,7 @@
               <a:graphicData uri="http://schemas.openxmlformats.org/drawingml/2006/picture">
                 <pic:pic>
                   <pic:nvPicPr>
-                    <pic:cNvPr descr="T:/04_STAFF/MARCUS/03_GIT/piney-point-manu/figs/map.jpeg" id="0" name="Picture"/>
+                    <pic:cNvPr descr="C:/proj/piney-point-manu/figs/map.jpeg" id="0" name="Picture"/>
                     <pic:cNvPicPr>
                       <a:picLocks noChangeArrowheads="1" noChangeAspect="1"/>
                     </pic:cNvPicPr>
@@ -4971,7 +4971,7 @@
               <a:graphicData uri="http://schemas.openxmlformats.org/drawingml/2006/picture">
                 <pic:pic>
                   <pic:nvPicPr>
-                    <pic:cNvPr descr="T:/04_STAFF/MARCUS/03_GIT/piney-point-manu/figs/timeline.jpeg" id="0" name="Picture"/>
+                    <pic:cNvPr descr="C:/proj/piney-point-manu/figs/timeline.jpeg" id="0" name="Picture"/>
                     <pic:cNvPicPr>
                       <a:picLocks noChangeArrowheads="1" noChangeAspect="1"/>
                     </pic:cNvPicPr>
@@ -5026,7 +5026,7 @@
               <a:graphicData uri="http://schemas.openxmlformats.org/drawingml/2006/picture">
                 <pic:pic>
                   <pic:nvPicPr>
-                    <pic:cNvPr descr="T:/04_STAFF/MARCUS/03_GIT/piney-point-manu/figs/wqmap.jpeg" id="0" name="Picture"/>
+                    <pic:cNvPr descr="C:/proj/piney-point-manu/figs/wqmap.jpeg" id="0" name="Picture"/>
                     <pic:cNvPicPr>
                       <a:picLocks noChangeArrowheads="1" noChangeAspect="1"/>
                     </pic:cNvPicPr>
@@ -5090,7 +5090,7 @@
               <a:graphicData uri="http://schemas.openxmlformats.org/drawingml/2006/picture">
                 <pic:pic>
                   <pic:nvPicPr>
-                    <pic:cNvPr descr="T:/04_STAFF/MARCUS/03_GIT/piney-point-manu/figs/wqtrnds.jpeg" id="0" name="Picture"/>
+                    <pic:cNvPr descr="C:/proj/piney-point-manu/figs/wqtrnds.jpeg" id="0" name="Picture"/>
                     <pic:cNvPicPr>
                       <a:picLocks noChangeArrowheads="1" noChangeAspect="1"/>
                     </pic:cNvPicPr>
@@ -5163,7 +5163,7 @@
               <a:graphicData uri="http://schemas.openxmlformats.org/drawingml/2006/picture">
                 <pic:pic>
                   <pic:nvPicPr>
-                    <pic:cNvPr descr="T:/04_STAFF/MARCUS/03_GIT/piney-point-manu/figs/trnex.jpeg" id="0" name="Picture"/>
+                    <pic:cNvPr descr="C:/proj/piney-point-manu/figs/trnex.jpeg" id="0" name="Picture"/>
                     <pic:cNvPicPr>
                       <a:picLocks noChangeArrowheads="1" noChangeAspect="1"/>
                     </pic:cNvPicPr>
@@ -5254,7 +5254,7 @@
               <a:graphicData uri="http://schemas.openxmlformats.org/drawingml/2006/picture">
                 <pic:pic>
                   <pic:nvPicPr>
-                    <pic:cNvPr descr="T:/04_STAFF/MARCUS/03_GIT/piney-point-manu/figs/trnfrq.jpeg" id="0" name="Picture"/>
+                    <pic:cNvPr descr="C:/proj/piney-point-manu/figs/trnfrq.jpeg" id="0" name="Picture"/>
                     <pic:cNvPicPr>
                       <a:picLocks noChangeArrowheads="1" noChangeAspect="1"/>
                     </pic:cNvPicPr>
@@ -5318,7 +5318,7 @@
               <a:graphicData uri="http://schemas.openxmlformats.org/drawingml/2006/picture">
                 <pic:pic>
                   <pic:nvPicPr>
-                    <pic:cNvPr descr="T:/04_STAFF/MARCUS/03_GIT/piney-point-manu/figs/allpca.jpeg" id="0" name="Picture"/>
+                    <pic:cNvPr descr="C:/proj/piney-point-manu/figs/allpca.jpeg" id="0" name="Picture"/>
                     <pic:cNvPicPr>
                       <a:picLocks noChangeArrowheads="1" noChangeAspect="1"/>
                     </pic:cNvPicPr>
@@ -5382,7 +5382,7 @@
               <a:graphicData uri="http://schemas.openxmlformats.org/drawingml/2006/picture">
                 <pic:pic>
                   <pic:nvPicPr>
-                    <pic:cNvPr descr="T:/04_STAFF/MARCUS/03_GIT/piney-point-manu/figs/allcor.jpeg" id="0" name="Picture"/>
+                    <pic:cNvPr descr="C:/proj/piney-point-manu/figs/allcor.jpeg" id="0" name="Picture"/>
                     <pic:cNvPicPr>
                       <a:picLocks noChangeArrowheads="1" noChangeAspect="1"/>
                     </pic:cNvPicPr>

</xml_diff>

<commit_message>
reknit with data pull, fix #3 for secchi VOB reporting
</commit_message>
<xml_diff>
--- a/manu-draft.docx
+++ b/manu-draft.docx
@@ -723,7 +723,7 @@
         <w:pStyle w:val="FirstParagraph"/>
       </w:pPr>
       <w:r>
-        <w:t xml:space="preserve">Last manuscript build 2021-10-08 20:31:36</w:t>
+        <w:t xml:space="preserve">Last manuscript build 2021-10-10 09:07:56</w:t>
       </w:r>
     </w:p>
     <w:bookmarkStart w:id="40" w:name="abstract"/>
@@ -2601,7 +2601,7 @@
         <w:t xml:space="preserve"> </w:t>
       </w:r>
       <w:r>
-        <w:t xml:space="preserve">was used to plot the results. For statistical tests using water quality data, only the monitoring results from FDEP were used for analysis given the consistency of sample location and collection date compared to the remainder of the data obtained from other partners. Secchi observations that were visually identified on the bottom (8 observations of 323 in the FDEP data) were removed from analysis because these are right-censored data, whereas all other non-detects were left-censored and evaluated with methods described below. Differences in observations between months for water quality, seagrass, and macroalgae within each area (Figure</w:t>
+        <w:t xml:space="preserve">was used to plot the results. For statistical tests using water quality data, only the monitoring results from FDEP were used for analysis given the consistency of sample location and collection date compared to the remainder of the data obtained from other partners. Secchi observations that were visually identified on the bottom (50 observations of 369 in the FDEP data) were removed from analysis because these are right-censored data, whereas all other non-detects were left-censored and evaluated with methods described below. Differences in observations between months for water quality, seagrass, and macroalgae within each area (Figure</w:t>
       </w:r>
       <w:r>
         <w:t xml:space="preserve"> </w:t>
@@ -2857,7 +2857,7 @@
         <w:pStyle w:val="FirstParagraph"/>
       </w:pPr>
       <w:r>
-        <w:t xml:space="preserve">From April through July 2021, 6762 samples were collected for chl-a, dissolved oxygen, total nitrogen, total phosphorus, total ammonia nitrogen, nitrate/nitrite, pH, salinity, secchi depth, and temperature (Table</w:t>
+        <w:t xml:space="preserve">From April through July 2021, 6844 samples were collected for chl-a, dissolved oxygen, total nitrogen, total phosphorus, total ammonia nitrogen, nitrate/nitrite, pH, salinity, secchi depth, and temperature (Table</w:t>
       </w:r>
       <w:r>
         <w:t xml:space="preserve"> </w:t>
@@ -2866,7 +2866,7 @@
         <w:t xml:space="preserve">2</w:t>
       </w:r>
       <w:r>
-        <w:t xml:space="preserve">). Of these samples, 9.2% were outside of the normal range defined by the long-term monthly monitoring data for the baseline period from 2006 to 2020 (below for Secchi depth, above for all others). The percentage of observations outside of the normal range varied by location and parameter. For chl-a, 55% of the observations were above the normal range for area 1, whereas only 8% and 24% were above for areas 2 and 3, respectively. Total nitrogen concentrations were above the normal range for 39% of observations in area 1, whereas concentrations were above for 22% of observations in area 2 and 24% in area 3. Secchi observations were below the normal range for 37% of observations in area 1 and for 21% and 38% of observations in areas 2 and 3. Notable differences were also observed for dissolved oxygen (e.g., 56% were above in area 1, 47% in area 2). Physical parameters (salinity, temperature) were generally within range over the study period. Inorganic nitrogen (ammonia, nitrate/nitrite) was generally within range, although initial time series showed much higher concentrations for ammonia in April near area 1, similar to the effluent measurements in Table</w:t>
+        <w:t xml:space="preserve">). Of these samples, 9.1% were outside of the normal range defined by the long-term monthly monitoring data for the baseline period from 2006 to 2020 (below for Secchi depth, above for all others). The percentage of observations outside of the normal range varied by location and parameter. For chl-a, 54% of the observations were above the normal range for area 1, whereas only 7% and 24% were above for areas 2 and 3, respectively. Total nitrogen concentrations were above the normal range for 38% of observations in area 1, whereas concentrations were above for 21% of observations in area 2 and 23% in area 3. Secchi observations were below the normal range for 37% of observations in area 1 and for 18% and 37% of observations in areas 2 and 3. Notable differences were also observed for dissolved oxygen (e.g., 56% were above in area 1, 47% in area 2). Physical parameters (salinity, temperature) were generally within range over the study period. Inorganic nitrogen (ammonia, nitrate/nitrite) was generally within range, although initial time series showed much higher concentrations for ammonia in April near area 1, similar to the effluent measurements in Table</w:t>
       </w:r>
       <w:r>
         <w:t xml:space="preserve"> </w:t>
@@ -3292,7 +3292,7 @@
           <m:t>=</m:t>
         </m:r>
         <m:r>
-          <m:t>0.041</m:t>
+          <m:t>0.05</m:t>
         </m:r>
       </m:oMath>
       <w:r>
@@ -6324,51 +6324,51 @@
               <w:jc w:val="left"/>
             </w:pPr>
             <w:r>
-              <w:t xml:space="preserve">4.5 (1.1, 265.01)</w:t>
-            </w:r>
-          </w:p>
-        </w:tc>
-        <w:tc>
-          <w:p>
-            <w:pPr>
-              <w:pStyle w:val="Compact"/>
-              <w:jc w:val="right"/>
-            </w:pPr>
-            <w:r>
-              <w:t xml:space="preserve">440</w:t>
-            </w:r>
-          </w:p>
-        </w:tc>
-        <w:tc>
-          <w:p>
-            <w:pPr>
-              <w:pStyle w:val="Compact"/>
-              <w:jc w:val="right"/>
-            </w:pPr>
-            <w:r>
-              <w:t xml:space="preserve">39.8</w:t>
-            </w:r>
-          </w:p>
-        </w:tc>
-        <w:tc>
-          <w:p>
-            <w:pPr>
-              <w:pStyle w:val="Compact"/>
-              <w:jc w:val="right"/>
-            </w:pPr>
-            <w:r>
-              <w:t xml:space="preserve">54.8</w:t>
-            </w:r>
-          </w:p>
-        </w:tc>
-        <w:tc>
-          <w:p>
-            <w:pPr>
-              <w:pStyle w:val="Compact"/>
-              <w:jc w:val="right"/>
-            </w:pPr>
-            <w:r>
-              <w:t xml:space="preserve">5.5</w:t>
+              <w:t xml:space="preserve">4.4 (1.1, 265.01)</w:t>
+            </w:r>
+          </w:p>
+        </w:tc>
+        <w:tc>
+          <w:p>
+            <w:pPr>
+              <w:pStyle w:val="Compact"/>
+              <w:jc w:val="right"/>
+            </w:pPr>
+            <w:r>
+              <w:t xml:space="preserve">446</w:t>
+            </w:r>
+          </w:p>
+        </w:tc>
+        <w:tc>
+          <w:p>
+            <w:pPr>
+              <w:pStyle w:val="Compact"/>
+              <w:jc w:val="right"/>
+            </w:pPr>
+            <w:r>
+              <w:t xml:space="preserve">40.4</w:t>
+            </w:r>
+          </w:p>
+        </w:tc>
+        <w:tc>
+          <w:p>
+            <w:pPr>
+              <w:pStyle w:val="Compact"/>
+              <w:jc w:val="right"/>
+            </w:pPr>
+            <w:r>
+              <w:t xml:space="preserve">54.0</w:t>
+            </w:r>
+          </w:p>
+        </w:tc>
+        <w:tc>
+          <w:p>
+            <w:pPr>
+              <w:pStyle w:val="Compact"/>
+              <w:jc w:val="right"/>
+            </w:pPr>
+            <w:r>
+              <w:t xml:space="preserve">5.6</w:t>
             </w:r>
           </w:p>
         </w:tc>
@@ -6499,51 +6499,51 @@
               <w:jc w:val="right"/>
             </w:pPr>
             <w:r>
-              <w:t xml:space="preserve">442</w:t>
-            </w:r>
-          </w:p>
-        </w:tc>
-        <w:tc>
-          <w:p>
-            <w:pPr>
-              <w:pStyle w:val="Compact"/>
-              <w:jc w:val="right"/>
-            </w:pPr>
-            <w:r>
-              <w:t xml:space="preserve">63.6</w:t>
-            </w:r>
-          </w:p>
-        </w:tc>
-        <w:tc>
-          <w:p>
-            <w:pPr>
-              <w:pStyle w:val="Compact"/>
-              <w:jc w:val="right"/>
-            </w:pPr>
-            <w:r>
-              <w:t xml:space="preserve">19.7</w:t>
-            </w:r>
-          </w:p>
-        </w:tc>
-        <w:tc>
-          <w:p>
-            <w:pPr>
-              <w:pStyle w:val="Compact"/>
-              <w:jc w:val="right"/>
-            </w:pPr>
-            <w:r>
-              <w:t xml:space="preserve">16.7</w:t>
-            </w:r>
-          </w:p>
-        </w:tc>
-        <w:tc>
-          <w:p>
-            <w:pPr>
-              <w:pStyle w:val="Compact"/>
-              <w:jc w:val="right"/>
-            </w:pPr>
-            <w:r>
-              <w:t xml:space="preserve">27.8</w:t>
+              <w:t xml:space="preserve">448</w:t>
+            </w:r>
+          </w:p>
+        </w:tc>
+        <w:tc>
+          <w:p>
+            <w:pPr>
+              <w:pStyle w:val="Compact"/>
+              <w:jc w:val="right"/>
+            </w:pPr>
+            <w:r>
+              <w:t xml:space="preserve">63.8</w:t>
+            </w:r>
+          </w:p>
+        </w:tc>
+        <w:tc>
+          <w:p>
+            <w:pPr>
+              <w:pStyle w:val="Compact"/>
+              <w:jc w:val="right"/>
+            </w:pPr>
+            <w:r>
+              <w:t xml:space="preserve">19.6</w:t>
+            </w:r>
+          </w:p>
+        </w:tc>
+        <w:tc>
+          <w:p>
+            <w:pPr>
+              <w:pStyle w:val="Compact"/>
+              <w:jc w:val="right"/>
+            </w:pPr>
+            <w:r>
+              <w:t xml:space="preserve">16.5</w:t>
+            </w:r>
+          </w:p>
+        </w:tc>
+        <w:tc>
+          <w:p>
+            <w:pPr>
+              <w:pStyle w:val="Compact"/>
+              <w:jc w:val="right"/>
+            </w:pPr>
+            <w:r>
+              <w:t xml:space="preserve">27.5</w:t>
             </w:r>
           </w:p>
         </w:tc>
@@ -6581,51 +6581,51 @@
               <w:jc w:val="right"/>
             </w:pPr>
             <w:r>
-              <w:t xml:space="preserve">464</w:t>
-            </w:r>
-          </w:p>
-        </w:tc>
-        <w:tc>
-          <w:p>
-            <w:pPr>
-              <w:pStyle w:val="Compact"/>
-              <w:jc w:val="right"/>
-            </w:pPr>
-            <w:r>
-              <w:t xml:space="preserve">62.1</w:t>
-            </w:r>
-          </w:p>
-        </w:tc>
-        <w:tc>
-          <w:p>
-            <w:pPr>
-              <w:pStyle w:val="Compact"/>
-              <w:jc w:val="right"/>
-            </w:pPr>
-            <w:r>
-              <w:t xml:space="preserve">19.4</w:t>
-            </w:r>
-          </w:p>
-        </w:tc>
-        <w:tc>
-          <w:p>
-            <w:pPr>
-              <w:pStyle w:val="Compact"/>
-              <w:jc w:val="right"/>
-            </w:pPr>
-            <w:r>
-              <w:t xml:space="preserve">18.5</w:t>
-            </w:r>
-          </w:p>
-        </w:tc>
-        <w:tc>
-          <w:p>
-            <w:pPr>
-              <w:pStyle w:val="Compact"/>
-              <w:jc w:val="right"/>
-            </w:pPr>
-            <w:r>
-              <w:t xml:space="preserve">71.3</w:t>
+              <w:t xml:space="preserve">470</w:t>
+            </w:r>
+          </w:p>
+        </w:tc>
+        <w:tc>
+          <w:p>
+            <w:pPr>
+              <w:pStyle w:val="Compact"/>
+              <w:jc w:val="right"/>
+            </w:pPr>
+            <w:r>
+              <w:t xml:space="preserve">61.5</w:t>
+            </w:r>
+          </w:p>
+        </w:tc>
+        <w:tc>
+          <w:p>
+            <w:pPr>
+              <w:pStyle w:val="Compact"/>
+              <w:jc w:val="right"/>
+            </w:pPr>
+            <w:r>
+              <w:t xml:space="preserve">20.2</w:t>
+            </w:r>
+          </w:p>
+        </w:tc>
+        <w:tc>
+          <w:p>
+            <w:pPr>
+              <w:pStyle w:val="Compact"/>
+              <w:jc w:val="right"/>
+            </w:pPr>
+            <w:r>
+              <w:t xml:space="preserve">18.3</w:t>
+            </w:r>
+          </w:p>
+        </w:tc>
+        <w:tc>
+          <w:p>
+            <w:pPr>
+              <w:pStyle w:val="Compact"/>
+              <w:jc w:val="right"/>
+            </w:pPr>
+            <w:r>
+              <w:t xml:space="preserve">71.7</w:t>
             </w:r>
           </w:p>
         </w:tc>
@@ -6663,40 +6663,40 @@
               <w:jc w:val="right"/>
             </w:pPr>
             <w:r>
-              <w:t xml:space="preserve">421</w:t>
-            </w:r>
-          </w:p>
-        </w:tc>
-        <w:tc>
-          <w:p>
-            <w:pPr>
-              <w:pStyle w:val="Compact"/>
-              <w:jc w:val="right"/>
-            </w:pPr>
-            <w:r>
-              <w:t xml:space="preserve">50.1</w:t>
-            </w:r>
-          </w:p>
-        </w:tc>
-        <w:tc>
-          <w:p>
-            <w:pPr>
-              <w:pStyle w:val="Compact"/>
-              <w:jc w:val="right"/>
-            </w:pPr>
-            <w:r>
-              <w:t xml:space="preserve">35.6</w:t>
-            </w:r>
-          </w:p>
-        </w:tc>
-        <w:tc>
-          <w:p>
-            <w:pPr>
-              <w:pStyle w:val="Compact"/>
-              <w:jc w:val="right"/>
-            </w:pPr>
-            <w:r>
-              <w:t xml:space="preserve">14.3</w:t>
+              <w:t xml:space="preserve">419</w:t>
+            </w:r>
+          </w:p>
+        </w:tc>
+        <w:tc>
+          <w:p>
+            <w:pPr>
+              <w:pStyle w:val="Compact"/>
+              <w:jc w:val="right"/>
+            </w:pPr>
+            <w:r>
+              <w:t xml:space="preserve">54.2</w:t>
+            </w:r>
+          </w:p>
+        </w:tc>
+        <w:tc>
+          <w:p>
+            <w:pPr>
+              <w:pStyle w:val="Compact"/>
+              <w:jc w:val="right"/>
+            </w:pPr>
+            <w:r>
+              <w:t xml:space="preserve">33.9</w:t>
+            </w:r>
+          </w:p>
+        </w:tc>
+        <w:tc>
+          <w:p>
+            <w:pPr>
+              <w:pStyle w:val="Compact"/>
+              <w:jc w:val="right"/>
+            </w:pPr>
+            <w:r>
+              <w:t xml:space="preserve">11.9</w:t>
             </w:r>
           </w:p>
         </w:tc>
@@ -6827,40 +6827,40 @@
               <w:jc w:val="right"/>
             </w:pPr>
             <w:r>
-              <w:t xml:space="preserve">235</w:t>
-            </w:r>
-          </w:p>
-        </w:tc>
-        <w:tc>
-          <w:p>
-            <w:pPr>
-              <w:pStyle w:val="Compact"/>
-              <w:jc w:val="right"/>
-            </w:pPr>
-            <w:r>
-              <w:t xml:space="preserve">43.0</w:t>
-            </w:r>
-          </w:p>
-        </w:tc>
-        <w:tc>
-          <w:p>
-            <w:pPr>
-              <w:pStyle w:val="Compact"/>
-              <w:jc w:val="right"/>
-            </w:pPr>
-            <w:r>
-              <w:t xml:space="preserve">19.6</w:t>
-            </w:r>
-          </w:p>
-        </w:tc>
-        <w:tc>
-          <w:p>
-            <w:pPr>
-              <w:pStyle w:val="Compact"/>
-              <w:jc w:val="right"/>
-            </w:pPr>
-            <w:r>
-              <w:t xml:space="preserve">37.4</w:t>
+              <w:t xml:space="preserve">236</w:t>
+            </w:r>
+          </w:p>
+        </w:tc>
+        <w:tc>
+          <w:p>
+            <w:pPr>
+              <w:pStyle w:val="Compact"/>
+              <w:jc w:val="right"/>
+            </w:pPr>
+            <w:r>
+              <w:t xml:space="preserve">43.6</w:t>
+            </w:r>
+          </w:p>
+        </w:tc>
+        <w:tc>
+          <w:p>
+            <w:pPr>
+              <w:pStyle w:val="Compact"/>
+              <w:jc w:val="right"/>
+            </w:pPr>
+            <w:r>
+              <w:t xml:space="preserve">19.5</w:t>
+            </w:r>
+          </w:p>
+        </w:tc>
+        <w:tc>
+          <w:p>
+            <w:pPr>
+              <w:pStyle w:val="Compact"/>
+              <w:jc w:val="right"/>
+            </w:pPr>
+            <w:r>
+              <w:t xml:space="preserve">36.9</w:t>
             </w:r>
           </w:p>
         </w:tc>
@@ -6980,62 +6980,62 @@
               <w:jc w:val="left"/>
             </w:pPr>
             <w:r>
-              <w:t xml:space="preserve">0.42 (0.178, 5.6)</w:t>
-            </w:r>
-          </w:p>
-        </w:tc>
-        <w:tc>
-          <w:p>
-            <w:pPr>
-              <w:pStyle w:val="Compact"/>
-              <w:jc w:val="right"/>
-            </w:pPr>
-            <w:r>
-              <w:t xml:space="preserve">379</w:t>
-            </w:r>
-          </w:p>
-        </w:tc>
-        <w:tc>
-          <w:p>
-            <w:pPr>
-              <w:pStyle w:val="Compact"/>
-              <w:jc w:val="right"/>
-            </w:pPr>
-            <w:r>
-              <w:t xml:space="preserve">58.8</w:t>
-            </w:r>
-          </w:p>
-        </w:tc>
-        <w:tc>
-          <w:p>
-            <w:pPr>
-              <w:pStyle w:val="Compact"/>
-              <w:jc w:val="right"/>
-            </w:pPr>
-            <w:r>
-              <w:t xml:space="preserve">38.8</w:t>
-            </w:r>
-          </w:p>
-        </w:tc>
-        <w:tc>
-          <w:p>
-            <w:pPr>
-              <w:pStyle w:val="Compact"/>
-              <w:jc w:val="right"/>
-            </w:pPr>
-            <w:r>
-              <w:t xml:space="preserve">2.4</w:t>
-            </w:r>
-          </w:p>
-        </w:tc>
-        <w:tc>
-          <w:p>
-            <w:pPr>
-              <w:pStyle w:val="Compact"/>
-              <w:jc w:val="right"/>
-            </w:pPr>
-            <w:r>
-              <w:t xml:space="preserve">3.2</w:t>
+              <w:t xml:space="preserve">0.41 (0.178, 5.6)</w:t>
+            </w:r>
+          </w:p>
+        </w:tc>
+        <w:tc>
+          <w:p>
+            <w:pPr>
+              <w:pStyle w:val="Compact"/>
+              <w:jc w:val="right"/>
+            </w:pPr>
+            <w:r>
+              <w:t xml:space="preserve">385</w:t>
+            </w:r>
+          </w:p>
+        </w:tc>
+        <w:tc>
+          <w:p>
+            <w:pPr>
+              <w:pStyle w:val="Compact"/>
+              <w:jc w:val="right"/>
+            </w:pPr>
+            <w:r>
+              <w:t xml:space="preserve">58.2</w:t>
+            </w:r>
+          </w:p>
+        </w:tc>
+        <w:tc>
+          <w:p>
+            <w:pPr>
+              <w:pStyle w:val="Compact"/>
+              <w:jc w:val="right"/>
+            </w:pPr>
+            <w:r>
+              <w:t xml:space="preserve">38.2</w:t>
+            </w:r>
+          </w:p>
+        </w:tc>
+        <w:tc>
+          <w:p>
+            <w:pPr>
+              <w:pStyle w:val="Compact"/>
+              <w:jc w:val="right"/>
+            </w:pPr>
+            <w:r>
+              <w:t xml:space="preserve">3.6</w:t>
+            </w:r>
+          </w:p>
+        </w:tc>
+        <w:tc>
+          <w:p>
+            <w:pPr>
+              <w:pStyle w:val="Compact"/>
+              <w:jc w:val="right"/>
+            </w:pPr>
+            <w:r>
+              <w:t xml:space="preserve">4.4</w:t>
             </w:r>
           </w:p>
         </w:tc>
@@ -7073,18 +7073,18 @@
               <w:jc w:val="right"/>
             </w:pPr>
             <w:r>
-              <w:t xml:space="preserve">440</w:t>
-            </w:r>
-          </w:p>
-        </w:tc>
-        <w:tc>
-          <w:p>
-            <w:pPr>
-              <w:pStyle w:val="Compact"/>
-              <w:jc w:val="right"/>
-            </w:pPr>
-            <w:r>
-              <w:t xml:space="preserve">79.5</w:t>
+              <w:t xml:space="preserve">446</w:t>
+            </w:r>
+          </w:p>
+        </w:tc>
+        <w:tc>
+          <w:p>
+            <w:pPr>
+              <w:pStyle w:val="Compact"/>
+              <w:jc w:val="right"/>
+            </w:pPr>
+            <w:r>
+              <w:t xml:space="preserve">79.6</w:t>
             </w:r>
           </w:p>
         </w:tc>
@@ -7152,51 +7152,51 @@
               <w:jc w:val="left"/>
             </w:pPr>
             <w:r>
-              <w:t xml:space="preserve">2.5 (1.08, 42)</w:t>
-            </w:r>
-          </w:p>
-        </w:tc>
-        <w:tc>
-          <w:p>
-            <w:pPr>
-              <w:pStyle w:val="Compact"/>
-              <w:jc w:val="right"/>
-            </w:pPr>
-            <w:r>
-              <w:t xml:space="preserve">66</w:t>
-            </w:r>
-          </w:p>
-        </w:tc>
-        <w:tc>
-          <w:p>
-            <w:pPr>
-              <w:pStyle w:val="Compact"/>
-              <w:jc w:val="right"/>
-            </w:pPr>
-            <w:r>
-              <w:t xml:space="preserve">60.6</w:t>
-            </w:r>
-          </w:p>
-        </w:tc>
-        <w:tc>
-          <w:p>
-            <w:pPr>
-              <w:pStyle w:val="Compact"/>
-              <w:jc w:val="right"/>
-            </w:pPr>
-            <w:r>
-              <w:t xml:space="preserve">7.6</w:t>
-            </w:r>
-          </w:p>
-        </w:tc>
-        <w:tc>
-          <w:p>
-            <w:pPr>
-              <w:pStyle w:val="Compact"/>
-              <w:jc w:val="right"/>
-            </w:pPr>
-            <w:r>
-              <w:t xml:space="preserve">31.8</w:t>
+              <w:t xml:space="preserve">2.6 (1.08, 42)</w:t>
+            </w:r>
+          </w:p>
+        </w:tc>
+        <w:tc>
+          <w:p>
+            <w:pPr>
+              <w:pStyle w:val="Compact"/>
+              <w:jc w:val="right"/>
+            </w:pPr>
+            <w:r>
+              <w:t xml:space="preserve">69</w:t>
+            </w:r>
+          </w:p>
+        </w:tc>
+        <w:tc>
+          <w:p>
+            <w:pPr>
+              <w:pStyle w:val="Compact"/>
+              <w:jc w:val="right"/>
+            </w:pPr>
+            <w:r>
+              <w:t xml:space="preserve">60.9</w:t>
+            </w:r>
+          </w:p>
+        </w:tc>
+        <w:tc>
+          <w:p>
+            <w:pPr>
+              <w:pStyle w:val="Compact"/>
+              <w:jc w:val="right"/>
+            </w:pPr>
+            <w:r>
+              <w:t xml:space="preserve">7.2</w:t>
+            </w:r>
+          </w:p>
+        </w:tc>
+        <w:tc>
+          <w:p>
+            <w:pPr>
+              <w:pStyle w:val="Compact"/>
+              <w:jc w:val="right"/>
+            </w:pPr>
+            <w:r>
+              <w:t xml:space="preserve">31.9</w:t>
             </w:r>
           </w:p>
         </w:tc>
@@ -7316,29 +7316,29 @@
               <w:jc w:val="left"/>
             </w:pPr>
             <w:r>
-              <w:t xml:space="preserve">0.004 (0.002, 0.035)</w:t>
-            </w:r>
-          </w:p>
-        </w:tc>
-        <w:tc>
-          <w:p>
-            <w:pPr>
-              <w:pStyle w:val="Compact"/>
-              <w:jc w:val="right"/>
-            </w:pPr>
-            <w:r>
-              <w:t xml:space="preserve">63</w:t>
-            </w:r>
-          </w:p>
-        </w:tc>
-        <w:tc>
-          <w:p>
-            <w:pPr>
-              <w:pStyle w:val="Compact"/>
-              <w:jc w:val="right"/>
-            </w:pPr>
-            <w:r>
-              <w:t xml:space="preserve">87.3</w:t>
+              <w:t xml:space="preserve">0.004 (0.002, 0.049)</w:t>
+            </w:r>
+          </w:p>
+        </w:tc>
+        <w:tc>
+          <w:p>
+            <w:pPr>
+              <w:pStyle w:val="Compact"/>
+              <w:jc w:val="right"/>
+            </w:pPr>
+            <w:r>
+              <w:t xml:space="preserve">66</w:t>
+            </w:r>
+          </w:p>
+        </w:tc>
+        <w:tc>
+          <w:p>
+            <w:pPr>
+              <w:pStyle w:val="Compact"/>
+              <w:jc w:val="right"/>
+            </w:pPr>
+            <w:r>
+              <w:t xml:space="preserve">87.9</w:t>
             </w:r>
           </w:p>
         </w:tc>
@@ -7360,18 +7360,18 @@
               <w:jc w:val="right"/>
             </w:pPr>
             <w:r>
-              <w:t xml:space="preserve">12.7</w:t>
-            </w:r>
-          </w:p>
-        </w:tc>
-        <w:tc>
-          <w:p>
-            <w:pPr>
-              <w:pStyle w:val="Compact"/>
-              <w:jc w:val="right"/>
-            </w:pPr>
-            <w:r>
-              <w:t xml:space="preserve">28.6</w:t>
+              <w:t xml:space="preserve">12.1</w:t>
+            </w:r>
+          </w:p>
+        </w:tc>
+        <w:tc>
+          <w:p>
+            <w:pPr>
+              <w:pStyle w:val="Compact"/>
+              <w:jc w:val="right"/>
+            </w:pPr>
+            <w:r>
+              <w:t xml:space="preserve">28.8</w:t>
             </w:r>
           </w:p>
         </w:tc>
@@ -7409,51 +7409,51 @@
               <w:jc w:val="right"/>
             </w:pPr>
             <w:r>
-              <w:t xml:space="preserve">74</w:t>
-            </w:r>
-          </w:p>
-        </w:tc>
-        <w:tc>
-          <w:p>
-            <w:pPr>
-              <w:pStyle w:val="Compact"/>
-              <w:jc w:val="right"/>
-            </w:pPr>
-            <w:r>
-              <w:t xml:space="preserve">66.2</w:t>
-            </w:r>
-          </w:p>
-        </w:tc>
-        <w:tc>
-          <w:p>
-            <w:pPr>
-              <w:pStyle w:val="Compact"/>
-              <w:jc w:val="right"/>
-            </w:pPr>
-            <w:r>
-              <w:t xml:space="preserve">12.2</w:t>
-            </w:r>
-          </w:p>
-        </w:tc>
-        <w:tc>
-          <w:p>
-            <w:pPr>
-              <w:pStyle w:val="Compact"/>
-              <w:jc w:val="right"/>
-            </w:pPr>
-            <w:r>
-              <w:t xml:space="preserve">21.6</w:t>
-            </w:r>
-          </w:p>
-        </w:tc>
-        <w:tc>
-          <w:p>
-            <w:pPr>
-              <w:pStyle w:val="Compact"/>
-              <w:jc w:val="right"/>
-            </w:pPr>
-            <w:r>
-              <w:t xml:space="preserve">83.8</w:t>
+              <w:t xml:space="preserve">77</w:t>
+            </w:r>
+          </w:p>
+        </w:tc>
+        <w:tc>
+          <w:p>
+            <w:pPr>
+              <w:pStyle w:val="Compact"/>
+              <w:jc w:val="right"/>
+            </w:pPr>
+            <w:r>
+              <w:t xml:space="preserve">63.6</w:t>
+            </w:r>
+          </w:p>
+        </w:tc>
+        <w:tc>
+          <w:p>
+            <w:pPr>
+              <w:pStyle w:val="Compact"/>
+              <w:jc w:val="right"/>
+            </w:pPr>
+            <w:r>
+              <w:t xml:space="preserve">15.6</w:t>
+            </w:r>
+          </w:p>
+        </w:tc>
+        <w:tc>
+          <w:p>
+            <w:pPr>
+              <w:pStyle w:val="Compact"/>
+              <w:jc w:val="right"/>
+            </w:pPr>
+            <w:r>
+              <w:t xml:space="preserve">20.8</w:t>
+            </w:r>
+          </w:p>
+        </w:tc>
+        <w:tc>
+          <w:p>
+            <w:pPr>
+              <w:pStyle w:val="Compact"/>
+              <w:jc w:val="right"/>
+            </w:pPr>
+            <w:r>
+              <w:t xml:space="preserve">84.4</w:t>
             </w:r>
           </w:p>
         </w:tc>
@@ -7502,29 +7502,29 @@
               <w:jc w:val="right"/>
             </w:pPr>
             <w:r>
-              <w:t xml:space="preserve">66.7</w:t>
-            </w:r>
-          </w:p>
-        </w:tc>
-        <w:tc>
-          <w:p>
-            <w:pPr>
-              <w:pStyle w:val="Compact"/>
-              <w:jc w:val="right"/>
-            </w:pPr>
-            <w:r>
-              <w:t xml:space="preserve">18.5</w:t>
-            </w:r>
-          </w:p>
-        </w:tc>
-        <w:tc>
-          <w:p>
-            <w:pPr>
-              <w:pStyle w:val="Compact"/>
-              <w:jc w:val="right"/>
-            </w:pPr>
-            <w:r>
-              <w:t xml:space="preserve">14.8</w:t>
+              <w:t xml:space="preserve">75.3</w:t>
+            </w:r>
+          </w:p>
+        </w:tc>
+        <w:tc>
+          <w:p>
+            <w:pPr>
+              <w:pStyle w:val="Compact"/>
+              <w:jc w:val="right"/>
+            </w:pPr>
+            <w:r>
+              <w:t xml:space="preserve">16.0</w:t>
+            </w:r>
+          </w:p>
+        </w:tc>
+        <w:tc>
+          <w:p>
+            <w:pPr>
+              <w:pStyle w:val="Compact"/>
+              <w:jc w:val="right"/>
+            </w:pPr>
+            <w:r>
+              <w:t xml:space="preserve">8.6</w:t>
             </w:r>
           </w:p>
         </w:tc>
@@ -7655,40 +7655,40 @@
               <w:jc w:val="right"/>
             </w:pPr>
             <w:r>
-              <w:t xml:space="preserve">24</w:t>
-            </w:r>
-          </w:p>
-        </w:tc>
-        <w:tc>
-          <w:p>
-            <w:pPr>
-              <w:pStyle w:val="Compact"/>
-              <w:jc w:val="right"/>
-            </w:pPr>
-            <w:r>
-              <w:t xml:space="preserve">45.8</w:t>
-            </w:r>
-          </w:p>
-        </w:tc>
-        <w:tc>
-          <w:p>
-            <w:pPr>
-              <w:pStyle w:val="Compact"/>
-              <w:jc w:val="right"/>
-            </w:pPr>
-            <w:r>
-              <w:t xml:space="preserve">33.3</w:t>
-            </w:r>
-          </w:p>
-        </w:tc>
-        <w:tc>
-          <w:p>
-            <w:pPr>
-              <w:pStyle w:val="Compact"/>
-              <w:jc w:val="right"/>
-            </w:pPr>
-            <w:r>
-              <w:t xml:space="preserve">20.8</w:t>
+              <w:t xml:space="preserve">27</w:t>
+            </w:r>
+          </w:p>
+        </w:tc>
+        <w:tc>
+          <w:p>
+            <w:pPr>
+              <w:pStyle w:val="Compact"/>
+              <w:jc w:val="right"/>
+            </w:pPr>
+            <w:r>
+              <w:t xml:space="preserve">51.9</w:t>
+            </w:r>
+          </w:p>
+        </w:tc>
+        <w:tc>
+          <w:p>
+            <w:pPr>
+              <w:pStyle w:val="Compact"/>
+              <w:jc w:val="right"/>
+            </w:pPr>
+            <w:r>
+              <w:t xml:space="preserve">29.6</w:t>
+            </w:r>
+          </w:p>
+        </w:tc>
+        <w:tc>
+          <w:p>
+            <w:pPr>
+              <w:pStyle w:val="Compact"/>
+              <w:jc w:val="right"/>
+            </w:pPr>
+            <w:r>
+              <w:t xml:space="preserve">18.5</w:t>
             </w:r>
           </w:p>
         </w:tc>
@@ -7808,18 +7808,18 @@
               <w:jc w:val="left"/>
             </w:pPr>
             <w:r>
-              <w:t xml:space="preserve">0.35 (0.068, 1.13)</w:t>
-            </w:r>
-          </w:p>
-        </w:tc>
-        <w:tc>
-          <w:p>
-            <w:pPr>
-              <w:pStyle w:val="Compact"/>
-              <w:jc w:val="right"/>
-            </w:pPr>
-            <w:r>
-              <w:t xml:space="preserve">50</w:t>
+              <w:t xml:space="preserve">0.33 (0.068, 1.13)</w:t>
+            </w:r>
+          </w:p>
+        </w:tc>
+        <w:tc>
+          <w:p>
+            <w:pPr>
+              <w:pStyle w:val="Compact"/>
+              <w:jc w:val="right"/>
+            </w:pPr>
+            <w:r>
+              <w:t xml:space="preserve">53</w:t>
             </w:r>
           </w:p>
         </w:tc>
@@ -7841,29 +7841,29 @@
               <w:jc w:val="right"/>
             </w:pPr>
             <w:r>
-              <w:t xml:space="preserve">22.0</w:t>
-            </w:r>
-          </w:p>
-        </w:tc>
-        <w:tc>
-          <w:p>
-            <w:pPr>
-              <w:pStyle w:val="Compact"/>
-              <w:jc w:val="right"/>
-            </w:pPr>
-            <w:r>
-              <w:t xml:space="preserve">12.0</w:t>
-            </w:r>
-          </w:p>
-        </w:tc>
-        <w:tc>
-          <w:p>
-            <w:pPr>
-              <w:pStyle w:val="Compact"/>
-              <w:jc w:val="right"/>
-            </w:pPr>
-            <w:r>
-              <w:t xml:space="preserve">18.0</w:t>
+              <w:t xml:space="preserve">20.8</w:t>
+            </w:r>
+          </w:p>
+        </w:tc>
+        <w:tc>
+          <w:p>
+            <w:pPr>
+              <w:pStyle w:val="Compact"/>
+              <w:jc w:val="right"/>
+            </w:pPr>
+            <w:r>
+              <w:t xml:space="preserve">13.2</w:t>
+            </w:r>
+          </w:p>
+        </w:tc>
+        <w:tc>
+          <w:p>
+            <w:pPr>
+              <w:pStyle w:val="Compact"/>
+              <w:jc w:val="right"/>
+            </w:pPr>
+            <w:r>
+              <w:t xml:space="preserve">17.0</w:t>
             </w:r>
           </w:p>
         </w:tc>
@@ -7890,51 +7890,51 @@
               <w:jc w:val="left"/>
             </w:pPr>
             <w:r>
-              <w:t xml:space="preserve">0.096 (0.05, 0.235)</w:t>
-            </w:r>
-          </w:p>
-        </w:tc>
-        <w:tc>
-          <w:p>
-            <w:pPr>
-              <w:pStyle w:val="Compact"/>
-              <w:jc w:val="right"/>
-            </w:pPr>
-            <w:r>
-              <w:t xml:space="preserve">55</w:t>
-            </w:r>
-          </w:p>
-        </w:tc>
-        <w:tc>
-          <w:p>
-            <w:pPr>
-              <w:pStyle w:val="Compact"/>
-              <w:jc w:val="right"/>
-            </w:pPr>
-            <w:r>
-              <w:t xml:space="preserve">56.4</w:t>
-            </w:r>
-          </w:p>
-        </w:tc>
-        <w:tc>
-          <w:p>
-            <w:pPr>
-              <w:pStyle w:val="Compact"/>
-              <w:jc w:val="right"/>
-            </w:pPr>
-            <w:r>
-              <w:t xml:space="preserve">10.9</w:t>
-            </w:r>
-          </w:p>
-        </w:tc>
-        <w:tc>
-          <w:p>
-            <w:pPr>
-              <w:pStyle w:val="Compact"/>
-              <w:jc w:val="right"/>
-            </w:pPr>
-            <w:r>
-              <w:t xml:space="preserve">32.7</w:t>
+              <w:t xml:space="preserve">0.1 (0.05, 0.235)</w:t>
+            </w:r>
+          </w:p>
+        </w:tc>
+        <w:tc>
+          <w:p>
+            <w:pPr>
+              <w:pStyle w:val="Compact"/>
+              <w:jc w:val="right"/>
+            </w:pPr>
+            <w:r>
+              <w:t xml:space="preserve">58</w:t>
+            </w:r>
+          </w:p>
+        </w:tc>
+        <w:tc>
+          <w:p>
+            <w:pPr>
+              <w:pStyle w:val="Compact"/>
+              <w:jc w:val="right"/>
+            </w:pPr>
+            <w:r>
+              <w:t xml:space="preserve">55.2</w:t>
+            </w:r>
+          </w:p>
+        </w:tc>
+        <w:tc>
+          <w:p>
+            <w:pPr>
+              <w:pStyle w:val="Compact"/>
+              <w:jc w:val="right"/>
+            </w:pPr>
+            <w:r>
+              <w:t xml:space="preserve">13.8</w:t>
+            </w:r>
+          </w:p>
+        </w:tc>
+        <w:tc>
+          <w:p>
+            <w:pPr>
+              <w:pStyle w:val="Compact"/>
+              <w:jc w:val="right"/>
+            </w:pPr>
+            <w:r>
+              <w:t xml:space="preserve">31.0</w:t>
             </w:r>
           </w:p>
         </w:tc>
@@ -7991,51 +7991,51 @@
               <w:jc w:val="right"/>
             </w:pPr>
             <w:r>
-              <w:t xml:space="preserve">221</w:t>
-            </w:r>
-          </w:p>
-        </w:tc>
-        <w:tc>
-          <w:p>
-            <w:pPr>
-              <w:pStyle w:val="Compact"/>
-              <w:jc w:val="right"/>
-            </w:pPr>
-            <w:r>
-              <w:t xml:space="preserve">67.0</w:t>
-            </w:r>
-          </w:p>
-        </w:tc>
-        <w:tc>
-          <w:p>
-            <w:pPr>
-              <w:pStyle w:val="Compact"/>
-              <w:jc w:val="right"/>
-            </w:pPr>
-            <w:r>
-              <w:t xml:space="preserve">24.4</w:t>
-            </w:r>
-          </w:p>
-        </w:tc>
-        <w:tc>
-          <w:p>
-            <w:pPr>
-              <w:pStyle w:val="Compact"/>
-              <w:jc w:val="right"/>
-            </w:pPr>
-            <w:r>
-              <w:t xml:space="preserve">8.6</w:t>
-            </w:r>
-          </w:p>
-        </w:tc>
-        <w:tc>
-          <w:p>
-            <w:pPr>
-              <w:pStyle w:val="Compact"/>
-              <w:jc w:val="right"/>
-            </w:pPr>
-            <w:r>
-              <w:t xml:space="preserve">0.5</w:t>
+              <w:t xml:space="preserve">228</w:t>
+            </w:r>
+          </w:p>
+        </w:tc>
+        <w:tc>
+          <w:p>
+            <w:pPr>
+              <w:pStyle w:val="Compact"/>
+              <w:jc w:val="right"/>
+            </w:pPr>
+            <w:r>
+              <w:t xml:space="preserve">68.0</w:t>
+            </w:r>
+          </w:p>
+        </w:tc>
+        <w:tc>
+          <w:p>
+            <w:pPr>
+              <w:pStyle w:val="Compact"/>
+              <w:jc w:val="right"/>
+            </w:pPr>
+            <w:r>
+              <w:t xml:space="preserve">23.7</w:t>
+            </w:r>
+          </w:p>
+        </w:tc>
+        <w:tc>
+          <w:p>
+            <w:pPr>
+              <w:pStyle w:val="Compact"/>
+              <w:jc w:val="right"/>
+            </w:pPr>
+            <w:r>
+              <w:t xml:space="preserve">8.3</w:t>
+            </w:r>
+          </w:p>
+        </w:tc>
+        <w:tc>
+          <w:p>
+            <w:pPr>
+              <w:pStyle w:val="Compact"/>
+              <w:jc w:val="right"/>
+            </w:pPr>
+            <w:r>
+              <w:t xml:space="preserve">0.4</w:t>
             </w:r>
           </w:p>
         </w:tc>
@@ -8155,18 +8155,18 @@
               <w:jc w:val="right"/>
             </w:pPr>
             <w:r>
-              <w:t xml:space="preserve">215</w:t>
-            </w:r>
-          </w:p>
-        </w:tc>
-        <w:tc>
-          <w:p>
-            <w:pPr>
-              <w:pStyle w:val="Compact"/>
-              <w:jc w:val="right"/>
-            </w:pPr>
-            <w:r>
-              <w:t xml:space="preserve">50.2</w:t>
+              <w:t xml:space="preserve">222</w:t>
+            </w:r>
+          </w:p>
+        </w:tc>
+        <w:tc>
+          <w:p>
+            <w:pPr>
+              <w:pStyle w:val="Compact"/>
+              <w:jc w:val="right"/>
+            </w:pPr>
+            <w:r>
+              <w:t xml:space="preserve">51.8</w:t>
             </w:r>
           </w:p>
         </w:tc>
@@ -8188,18 +8188,18 @@
               <w:jc w:val="right"/>
             </w:pPr>
             <w:r>
-              <w:t xml:space="preserve">49.8</w:t>
-            </w:r>
-          </w:p>
-        </w:tc>
-        <w:tc>
-          <w:p>
-            <w:pPr>
-              <w:pStyle w:val="Compact"/>
-              <w:jc w:val="right"/>
-            </w:pPr>
-            <w:r>
-              <w:t xml:space="preserve">53.0</w:t>
+              <w:t xml:space="preserve">48.2</w:t>
+            </w:r>
+          </w:p>
+        </w:tc>
+        <w:tc>
+          <w:p>
+            <w:pPr>
+              <w:pStyle w:val="Compact"/>
+              <w:jc w:val="right"/>
+            </w:pPr>
+            <w:r>
+              <w:t xml:space="preserve">54.5</w:t>
             </w:r>
           </w:p>
         </w:tc>
@@ -8237,51 +8237,51 @@
               <w:jc w:val="right"/>
             </w:pPr>
             <w:r>
-              <w:t xml:space="preserve">234</w:t>
-            </w:r>
-          </w:p>
-        </w:tc>
-        <w:tc>
-          <w:p>
-            <w:pPr>
-              <w:pStyle w:val="Compact"/>
-              <w:jc w:val="right"/>
-            </w:pPr>
-            <w:r>
-              <w:t xml:space="preserve">60.7</w:t>
-            </w:r>
-          </w:p>
-        </w:tc>
-        <w:tc>
-          <w:p>
-            <w:pPr>
-              <w:pStyle w:val="Compact"/>
-              <w:jc w:val="right"/>
-            </w:pPr>
-            <w:r>
-              <w:t xml:space="preserve">7.3</w:t>
-            </w:r>
-          </w:p>
-        </w:tc>
-        <w:tc>
-          <w:p>
-            <w:pPr>
-              <w:pStyle w:val="Compact"/>
-              <w:jc w:val="right"/>
-            </w:pPr>
-            <w:r>
-              <w:t xml:space="preserve">32.1</w:t>
-            </w:r>
-          </w:p>
-        </w:tc>
-        <w:tc>
-          <w:p>
-            <w:pPr>
-              <w:pStyle w:val="Compact"/>
-              <w:jc w:val="right"/>
-            </w:pPr>
-            <w:r>
-              <w:t xml:space="preserve">93.6</w:t>
+              <w:t xml:space="preserve">241</w:t>
+            </w:r>
+          </w:p>
+        </w:tc>
+        <w:tc>
+          <w:p>
+            <w:pPr>
+              <w:pStyle w:val="Compact"/>
+              <w:jc w:val="right"/>
+            </w:pPr>
+            <w:r>
+              <w:t xml:space="preserve">58.9</w:t>
+            </w:r>
+          </w:p>
+        </w:tc>
+        <w:tc>
+          <w:p>
+            <w:pPr>
+              <w:pStyle w:val="Compact"/>
+              <w:jc w:val="right"/>
+            </w:pPr>
+            <w:r>
+              <w:t xml:space="preserve">10.0</w:t>
+            </w:r>
+          </w:p>
+        </w:tc>
+        <w:tc>
+          <w:p>
+            <w:pPr>
+              <w:pStyle w:val="Compact"/>
+              <w:jc w:val="right"/>
+            </w:pPr>
+            <w:r>
+              <w:t xml:space="preserve">31.1</w:t>
+            </w:r>
+          </w:p>
+        </w:tc>
+        <w:tc>
+          <w:p>
+            <w:pPr>
+              <w:pStyle w:val="Compact"/>
+              <w:jc w:val="right"/>
+            </w:pPr>
+            <w:r>
+              <w:t xml:space="preserve">93.8</w:t>
             </w:r>
           </w:p>
         </w:tc>
@@ -8330,29 +8330,29 @@
               <w:jc w:val="right"/>
             </w:pPr>
             <w:r>
-              <w:t xml:space="preserve">67.6</w:t>
-            </w:r>
-          </w:p>
-        </w:tc>
-        <w:tc>
-          <w:p>
-            <w:pPr>
-              <w:pStyle w:val="Compact"/>
-              <w:jc w:val="right"/>
-            </w:pPr>
-            <w:r>
-              <w:t xml:space="preserve">25.9</w:t>
-            </w:r>
-          </w:p>
-        </w:tc>
-        <w:tc>
-          <w:p>
-            <w:pPr>
-              <w:pStyle w:val="Compact"/>
-              <w:jc w:val="right"/>
-            </w:pPr>
-            <w:r>
-              <w:t xml:space="preserve">6.5</w:t>
+              <w:t xml:space="preserve">71.8</w:t>
+            </w:r>
+          </w:p>
+        </w:tc>
+        <w:tc>
+          <w:p>
+            <w:pPr>
+              <w:pStyle w:val="Compact"/>
+              <w:jc w:val="right"/>
+            </w:pPr>
+            <w:r>
+              <w:t xml:space="preserve">24.1</w:t>
+            </w:r>
+          </w:p>
+        </w:tc>
+        <w:tc>
+          <w:p>
+            <w:pPr>
+              <w:pStyle w:val="Compact"/>
+              <w:jc w:val="right"/>
+            </w:pPr>
+            <w:r>
+              <w:t xml:space="preserve">4.2</w:t>
             </w:r>
           </w:p>
         </w:tc>
@@ -8494,7 +8494,7 @@
               <w:jc w:val="right"/>
             </w:pPr>
             <w:r>
-              <w:t xml:space="preserve">43.9</w:t>
+              <w:t xml:space="preserve">45.1</w:t>
             </w:r>
           </w:p>
         </w:tc>
@@ -8516,7 +8516,7 @@
               <w:jc w:val="right"/>
             </w:pPr>
             <w:r>
-              <w:t xml:space="preserve">38.2</w:t>
+              <w:t xml:space="preserve">37.0</w:t>
             </w:r>
           </w:p>
         </w:tc>
@@ -8576,18 +8576,18 @@
               <w:jc w:val="right"/>
             </w:pPr>
             <w:r>
-              <w:t xml:space="preserve">59.0</w:t>
-            </w:r>
-          </w:p>
-        </w:tc>
-        <w:tc>
-          <w:p>
-            <w:pPr>
-              <w:pStyle w:val="Compact"/>
-              <w:jc w:val="right"/>
-            </w:pPr>
-            <w:r>
-              <w:t xml:space="preserve">15.1</w:t>
+              <w:t xml:space="preserve">59.4</w:t>
+            </w:r>
+          </w:p>
+        </w:tc>
+        <w:tc>
+          <w:p>
+            <w:pPr>
+              <w:pStyle w:val="Compact"/>
+              <w:jc w:val="right"/>
+            </w:pPr>
+            <w:r>
+              <w:t xml:space="preserve">14.7</w:t>
             </w:r>
           </w:p>
         </w:tc>
@@ -8636,18 +8636,18 @@
               <w:jc w:val="left"/>
             </w:pPr>
             <w:r>
-              <w:t xml:space="preserve">0.34 (0.152, 1.78)</w:t>
-            </w:r>
-          </w:p>
-        </w:tc>
-        <w:tc>
-          <w:p>
-            <w:pPr>
-              <w:pStyle w:val="Compact"/>
-              <w:jc w:val="right"/>
-            </w:pPr>
-            <w:r>
-              <w:t xml:space="preserve">217</w:t>
+              <w:t xml:space="preserve">0.33 (0.152, 1.78)</w:t>
+            </w:r>
+          </w:p>
+        </w:tc>
+        <w:tc>
+          <w:p>
+            <w:pPr>
+              <w:pStyle w:val="Compact"/>
+              <w:jc w:val="right"/>
+            </w:pPr>
+            <w:r>
+              <w:t xml:space="preserve">224</w:t>
             </w:r>
           </w:p>
         </w:tc>
@@ -8669,29 +8669,29 @@
               <w:jc w:val="right"/>
             </w:pPr>
             <w:r>
-              <w:t xml:space="preserve">23.5</w:t>
-            </w:r>
-          </w:p>
-        </w:tc>
-        <w:tc>
-          <w:p>
-            <w:pPr>
-              <w:pStyle w:val="Compact"/>
-              <w:jc w:val="right"/>
-            </w:pPr>
-            <w:r>
-              <w:t xml:space="preserve">2.8</w:t>
-            </w:r>
-          </w:p>
-        </w:tc>
-        <w:tc>
-          <w:p>
-            <w:pPr>
-              <w:pStyle w:val="Compact"/>
-              <w:jc w:val="right"/>
-            </w:pPr>
-            <w:r>
-              <w:t xml:space="preserve">6.5</w:t>
+              <w:t xml:space="preserve">23.2</w:t>
+            </w:r>
+          </w:p>
+        </w:tc>
+        <w:tc>
+          <w:p>
+            <w:pPr>
+              <w:pStyle w:val="Compact"/>
+              <w:jc w:val="right"/>
+            </w:pPr>
+            <w:r>
+              <w:t xml:space="preserve">3.1</w:t>
+            </w:r>
+          </w:p>
+        </w:tc>
+        <w:tc>
+          <w:p>
+            <w:pPr>
+              <w:pStyle w:val="Compact"/>
+              <w:jc w:val="right"/>
+            </w:pPr>
+            <w:r>
+              <w:t xml:space="preserve">8.9</w:t>
             </w:r>
           </w:p>
         </w:tc>
@@ -8729,51 +8729,51 @@
               <w:jc w:val="right"/>
             </w:pPr>
             <w:r>
-              <w:t xml:space="preserve">223</w:t>
-            </w:r>
-          </w:p>
-        </w:tc>
-        <w:tc>
-          <w:p>
-            <w:pPr>
-              <w:pStyle w:val="Compact"/>
-              <w:jc w:val="right"/>
-            </w:pPr>
-            <w:r>
-              <w:t xml:space="preserve">78.9</w:t>
-            </w:r>
-          </w:p>
-        </w:tc>
-        <w:tc>
-          <w:p>
-            <w:pPr>
-              <w:pStyle w:val="Compact"/>
-              <w:jc w:val="right"/>
-            </w:pPr>
-            <w:r>
-              <w:t xml:space="preserve">8.5</w:t>
-            </w:r>
-          </w:p>
-        </w:tc>
-        <w:tc>
-          <w:p>
-            <w:pPr>
-              <w:pStyle w:val="Compact"/>
-              <w:jc w:val="right"/>
-            </w:pPr>
-            <w:r>
-              <w:t xml:space="preserve">12.6</w:t>
-            </w:r>
-          </w:p>
-        </w:tc>
-        <w:tc>
-          <w:p>
-            <w:pPr>
-              <w:pStyle w:val="Compact"/>
-              <w:jc w:val="right"/>
-            </w:pPr>
-            <w:r>
-              <w:t xml:space="preserve">14.8</w:t>
+              <w:t xml:space="preserve">230</w:t>
+            </w:r>
+          </w:p>
+        </w:tc>
+        <w:tc>
+          <w:p>
+            <w:pPr>
+              <w:pStyle w:val="Compact"/>
+              <w:jc w:val="right"/>
+            </w:pPr>
+            <w:r>
+              <w:t xml:space="preserve">78.3</w:t>
+            </w:r>
+          </w:p>
+        </w:tc>
+        <w:tc>
+          <w:p>
+            <w:pPr>
+              <w:pStyle w:val="Compact"/>
+              <w:jc w:val="right"/>
+            </w:pPr>
+            <w:r>
+              <w:t xml:space="preserve">9.6</w:t>
+            </w:r>
+          </w:p>
+        </w:tc>
+        <w:tc>
+          <w:p>
+            <w:pPr>
+              <w:pStyle w:val="Compact"/>
+              <w:jc w:val="right"/>
+            </w:pPr>
+            <w:r>
+              <w:t xml:space="preserve">12.2</w:t>
+            </w:r>
+          </w:p>
+        </w:tc>
+        <w:tc>
+          <w:p>
+            <w:pPr>
+              <w:pStyle w:val="Compact"/>
+              <w:jc w:val="right"/>
+            </w:pPr>
+            <w:r>
+              <w:t xml:space="preserve">15.2</w:t>
             </w:r>
           </w:p>
         </w:tc>
@@ -9431,7 +9431,7 @@
               <w:jc w:val="left"/>
             </w:pPr>
             <w:r>
-              <w:t xml:space="preserve">35.61**</w:t>
+              <w:t xml:space="preserve">35.92**</w:t>
             </w:r>
           </w:p>
         </w:tc>
@@ -9464,7 +9464,7 @@
               <w:jc w:val="right"/>
             </w:pPr>
             <w:r>
-              <w:t xml:space="preserve">117</w:t>
+              <w:t xml:space="preserve">118</w:t>
             </w:r>
           </w:p>
         </w:tc>
@@ -10147,7 +10147,7 @@
               <w:jc w:val="left"/>
             </w:pPr>
             <w:r>
-              <w:t xml:space="preserve">2.26</w:t>
+              <w:t xml:space="preserve">2.38</w:t>
             </w:r>
           </w:p>
         </w:tc>
@@ -10180,7 +10180,7 @@
               <w:jc w:val="right"/>
             </w:pPr>
             <w:r>
-              <w:t xml:space="preserve">14</w:t>
+              <w:t xml:space="preserve">17</w:t>
             </w:r>
           </w:p>
         </w:tc>
@@ -11258,7 +11258,7 @@
               <w:jc w:val="left"/>
             </w:pPr>
             <w:r>
-              <w:t xml:space="preserve">24.95**</w:t>
+              <w:t xml:space="preserve">18.81**</w:t>
             </w:r>
           </w:p>
         </w:tc>
@@ -11324,7 +11324,7 @@
               <w:jc w:val="left"/>
             </w:pPr>
             <w:r>
-              <w:t xml:space="preserve">a</w:t>
+              <w:t xml:space="preserve">ab</w:t>
             </w:r>
           </w:p>
         </w:tc>
@@ -11379,7 +11379,7 @@
               <w:jc w:val="left"/>
             </w:pPr>
             <w:r>
-              <w:t xml:space="preserve">b</w:t>
+              <w:t xml:space="preserve">bc</w:t>
             </w:r>
           </w:p>
         </w:tc>
@@ -11401,18 +11401,18 @@
               <w:jc w:val="right"/>
             </w:pPr>
             <w:r>
-              <w:t xml:space="preserve">14</w:t>
-            </w:r>
-          </w:p>
-        </w:tc>
-        <w:tc>
-          <w:p>
-            <w:pPr>
-              <w:pStyle w:val="Compact"/>
-              <w:jc w:val="left"/>
-            </w:pPr>
-            <w:r>
-              <w:t xml:space="preserve">0.121 (0, 0.722)</w:t>
+              <w:t xml:space="preserve">23</w:t>
+            </w:r>
+          </w:p>
+        </w:tc>
+        <w:tc>
+          <w:p>
+            <w:pPr>
+              <w:pStyle w:val="Compact"/>
+              <w:jc w:val="left"/>
+            </w:pPr>
+            <w:r>
+              <w:t xml:space="preserve">0.389 (0, 1)</w:t>
             </w:r>
           </w:p>
         </w:tc>
@@ -11434,7 +11434,7 @@
               <w:jc w:val="left"/>
             </w:pPr>
             <w:r>
-              <w:t xml:space="preserve">b</w:t>
+              <w:t xml:space="preserve">c</w:t>
             </w:r>
           </w:p>
         </w:tc>
@@ -11494,7 +11494,7 @@
               <w:jc w:val="left"/>
             </w:pPr>
             <w:r>
-              <w:t xml:space="preserve">0.93</w:t>
+              <w:t xml:space="preserve">0.71</w:t>
             </w:r>
           </w:p>
         </w:tc>
@@ -11637,7 +11637,7 @@
               <w:jc w:val="right"/>
             </w:pPr>
             <w:r>
-              <w:t xml:space="preserve">14</w:t>
+              <w:t xml:space="preserve">23</w:t>
             </w:r>
           </w:p>
         </w:tc>
@@ -11730,7 +11730,7 @@
               <w:jc w:val="left"/>
             </w:pPr>
             <w:r>
-              <w:t xml:space="preserve">17.66**</w:t>
+              <w:t xml:space="preserve">32.13**</w:t>
             </w:r>
           </w:p>
         </w:tc>
@@ -11851,7 +11851,7 @@
               <w:jc w:val="left"/>
             </w:pPr>
             <w:r>
-              <w:t xml:space="preserve">b</w:t>
+              <w:t xml:space="preserve">c</w:t>
             </w:r>
           </w:p>
         </w:tc>
@@ -11873,18 +11873,18 @@
               <w:jc w:val="right"/>
             </w:pPr>
             <w:r>
-              <w:t xml:space="preserve">14</w:t>
-            </w:r>
-          </w:p>
-        </w:tc>
-        <w:tc>
-          <w:p>
-            <w:pPr>
-              <w:pStyle w:val="Compact"/>
-              <w:jc w:val="left"/>
-            </w:pPr>
-            <w:r>
-              <w:t xml:space="preserve">0.08 (0, 1)</w:t>
+              <w:t xml:space="preserve">23</w:t>
+            </w:r>
+          </w:p>
+        </w:tc>
+        <w:tc>
+          <w:p>
+            <w:pPr>
+              <w:pStyle w:val="Compact"/>
+              <w:jc w:val="left"/>
+            </w:pPr>
+            <w:r>
+              <w:t xml:space="preserve">0.333 (0, 1)</w:t>
             </w:r>
           </w:p>
         </w:tc>
@@ -11974,7 +11974,7 @@
               <w:jc w:val="left"/>
             </w:pPr>
             <w:r>
-              <w:t xml:space="preserve">18.49**</w:t>
+              <w:t xml:space="preserve">21.13**</w:t>
             </w:r>
           </w:p>
         </w:tc>
@@ -12128,7 +12128,7 @@
               <w:jc w:val="left"/>
             </w:pPr>
             <w:r>
-              <w:t xml:space="preserve">0.333 (0, 0.833)</w:t>
+              <w:t xml:space="preserve">0.167 (0, 0.75)</w:t>
             </w:r>
           </w:p>
         </w:tc>
@@ -12210,7 +12210,7 @@
               <w:jc w:val="left"/>
             </w:pPr>
             <w:r>
-              <w:t xml:space="preserve">2.27</w:t>
+              <w:t xml:space="preserve">2.37</w:t>
             </w:r>
           </w:p>
         </w:tc>
@@ -12364,7 +12364,7 @@
               <w:jc w:val="left"/>
             </w:pPr>
             <w:r>
-              <w:t xml:space="preserve">0 (0, 0.833)</w:t>
+              <w:t xml:space="preserve">0 (0, 0.667)</w:t>
             </w:r>
           </w:p>
         </w:tc>
@@ -12446,7 +12446,7 @@
               <w:jc w:val="left"/>
             </w:pPr>
             <w:r>
-              <w:t xml:space="preserve">8.25*</w:t>
+              <w:t xml:space="preserve">7.82*</w:t>
             </w:r>
           </w:p>
         </w:tc>
@@ -12600,7 +12600,7 @@
               <w:jc w:val="left"/>
             </w:pPr>
             <w:r>
-              <w:t xml:space="preserve">0.167 (0, 1)</w:t>
+              <w:t xml:space="preserve">0.292 (0, 1)</w:t>
             </w:r>
           </w:p>
         </w:tc>
@@ -12655,7 +12655,7 @@
               <w:jc w:val="left"/>
             </w:pPr>
             <w:r>
-              <w:t xml:space="preserve">0 (0, 0.4)</w:t>
+              <w:t xml:space="preserve">0 (0, 0.333)</w:t>
             </w:r>
           </w:p>
         </w:tc>
@@ -12841,7 +12841,7 @@
               <w:jc w:val="left"/>
             </w:pPr>
             <w:r>
-              <w:t xml:space="preserve">0.67</w:t>
+              <w:t xml:space="preserve">0.54</w:t>
             </w:r>
           </w:p>
         </w:tc>
@@ -12984,18 +12984,18 @@
               <w:jc w:val="right"/>
             </w:pPr>
             <w:r>
-              <w:t xml:space="preserve">14</w:t>
-            </w:r>
-          </w:p>
-        </w:tc>
-        <w:tc>
-          <w:p>
-            <w:pPr>
-              <w:pStyle w:val="Compact"/>
-              <w:jc w:val="left"/>
-            </w:pPr>
-            <w:r>
-              <w:t xml:space="preserve">0.5 (0, 0.778)</w:t>
+              <w:t xml:space="preserve">23</w:t>
+            </w:r>
+          </w:p>
+        </w:tc>
+        <w:tc>
+          <w:p>
+            <w:pPr>
+              <w:pStyle w:val="Compact"/>
+              <w:jc w:val="left"/>
+            </w:pPr>
+            <w:r>
+              <w:t xml:space="preserve">0.444 (0, 1)</w:t>
             </w:r>
           </w:p>
         </w:tc>
@@ -13077,7 +13077,7 @@
               <w:jc w:val="left"/>
             </w:pPr>
             <w:r>
-              <w:t xml:space="preserve">0.74</w:t>
+              <w:t xml:space="preserve">0.86</w:t>
             </w:r>
           </w:p>
         </w:tc>
@@ -13220,18 +13220,18 @@
               <w:jc w:val="right"/>
             </w:pPr>
             <w:r>
-              <w:t xml:space="preserve">14</w:t>
-            </w:r>
-          </w:p>
-        </w:tc>
-        <w:tc>
-          <w:p>
-            <w:pPr>
-              <w:pStyle w:val="Compact"/>
-              <w:jc w:val="left"/>
-            </w:pPr>
-            <w:r>
-              <w:t xml:space="preserve">0.208 (0, 0.941)</w:t>
+              <w:t xml:space="preserve">23</w:t>
+            </w:r>
+          </w:p>
+        </w:tc>
+        <w:tc>
+          <w:p>
+            <w:pPr>
+              <w:pStyle w:val="Compact"/>
+              <w:jc w:val="left"/>
+            </w:pPr>
+            <w:r>
+              <w:t xml:space="preserve">0.25 (0, 1)</w:t>
             </w:r>
           </w:p>
         </w:tc>
@@ -13456,7 +13456,7 @@
               <w:jc w:val="right"/>
             </w:pPr>
             <w:r>
-              <w:t xml:space="preserve">14</w:t>
+              <w:t xml:space="preserve">23</w:t>
             </w:r>
           </w:p>
         </w:tc>
@@ -13557,7 +13557,7 @@
               <w:jc w:val="left"/>
             </w:pPr>
             <w:r>
-              <w:t xml:space="preserve">0.29</w:t>
+              <w:t xml:space="preserve">0.27</w:t>
             </w:r>
           </w:p>
         </w:tc>
@@ -13711,7 +13711,7 @@
               <w:jc w:val="left"/>
             </w:pPr>
             <w:r>
-              <w:t xml:space="preserve">0.792 (0, 1)</w:t>
+              <w:t xml:space="preserve">0.875 (0, 1)</w:t>
             </w:r>
           </w:p>
         </w:tc>
@@ -13766,7 +13766,7 @@
               <w:jc w:val="left"/>
             </w:pPr>
             <w:r>
-              <w:t xml:space="preserve">0.617 (0.333, 1)</w:t>
+              <w:t xml:space="preserve">0.583 (0.333, 1)</w:t>
             </w:r>
           </w:p>
         </w:tc>
@@ -13793,7 +13793,7 @@
               <w:jc w:val="left"/>
             </w:pPr>
             <w:r>
-              <w:t xml:space="preserve">2.53</w:t>
+              <w:t xml:space="preserve">2.16</w:t>
             </w:r>
           </w:p>
         </w:tc>
@@ -13947,7 +13947,7 @@
               <w:jc w:val="left"/>
             </w:pPr>
             <w:r>
-              <w:t xml:space="preserve">0.216 (0, 1)</w:t>
+              <w:t xml:space="preserve">0.333 (0, 0.75)</w:t>
             </w:r>
           </w:p>
         </w:tc>
@@ -14029,7 +14029,7 @@
               <w:jc w:val="left"/>
             </w:pPr>
             <w:r>
-              <w:t xml:space="preserve">1.17</w:t>
+              <w:t xml:space="preserve">0.97</w:t>
             </w:r>
           </w:p>
         </w:tc>
@@ -14183,7 +14183,7 @@
               <w:jc w:val="left"/>
             </w:pPr>
             <w:r>
-              <w:t xml:space="preserve">0.167 (0, 0.833)</w:t>
+              <w:t xml:space="preserve">0.227 (0, 0.75)</w:t>
             </w:r>
           </w:p>
         </w:tc>

</xml_diff>

<commit_message>
precip to redtide figure, update figure caption
</commit_message>
<xml_diff>
--- a/manu-draft.docx
+++ b/manu-draft.docx
@@ -781,7 +781,7 @@
         <w:pStyle w:val="FirstParagraph"/>
       </w:pPr>
       <w:r>
-        <w:t xml:space="preserve">Last manuscript build 2021-10-11 16:58:20</w:t>
+        <w:t xml:space="preserve">Last manuscript build 2021-10-13 17:07:30</w:t>
       </w:r>
     </w:p>
     <w:bookmarkStart w:id="42" w:name="abstract"/>
@@ -3840,7 +3840,7 @@
         <w:t xml:space="preserve">9</w:t>
       </w:r>
       <w:r>
-        <w:t xml:space="preserve">c). Historically, more fish kills were reported in Saint Petersburg (85.6%) as compared to Tampa (14.4%), where the former is closer to the mouth of Tampa Bay. In 2021, 329 reports were made in Saint Petersburg and 65 in Tampa (Figure</w:t>
+        <w:t xml:space="preserve">c). Historically, more fish kills were reported in Saint Petersburg (85.6%) as compared to Tampa (14.4%), where the former is closer to the mouth of Tampa Bay. In 2021, 330 reports were made in Saint Petersburg and 65 in Tampa (Figure</w:t>
       </w:r>
       <w:r>
         <w:t xml:space="preserve"> </w:t>
@@ -5633,9 +5633,9 @@
       <w:r>
         <w:drawing>
           <wp:inline>
-            <wp:extent cx="5486400" cy="7315200"/>
+            <wp:extent cx="5943600" cy="7264400"/>
             <wp:effectExtent b="0" l="0" r="0" t="0"/>
-            <wp:docPr descr="Figure 9: Karenia brevis concentrations (100k cells/L) and number of fish kill reports for the contiguous record showing cell concentrations (a) by year and (b) by week in 2021 and reported fish kills by city (Tampa, St. Petersburg) (c) by year and (d) by week in 2021. Red tide concentrations show minimum, 25th percentile, median, 75th percentile, and maximum for each year or week for middle and lower Tampa Bay. K. brevis cell counts are from NOAA Harmful Algal BloomS Observing System (HABSOS, https://www.ncei.noaa.gov/maps/habsos), Fish kill reports are from Florida Fish and Wildlife Conservation Commission, Fish and Wildlife Research Insitute Fish Kill Database, attributed to K. brevis (https://public.myfwc.com/FWRI/FishKillReport/)." title="" id="1" name="Picture"/>
+            <wp:docPr descr="Figure 9: Karenia brevis concentrations (100k cells/L) (a) by year and (b) by week in 2021, (c) fish kill reports in 2021, (d) cumulative precipitation in 2021 compared to past years, and (e) wind rose plots for 2021 before, passage (two days pre/post), and after tropical storm Elsa. Red tide concentrations show minimum, 25th percentile, median, 75th percentile, and maximum for each year or week for middle Tampa Bay. K. brevis cell counts are from NOAA Harmful Algal BloomS Observing System (HABSOS, https://www.ncei.noaa.gov/maps/habsos), Fish kill reports are from Florida Fish and Wildlife Conservation Commission, Fish and Wildlife Research Insitute Fish Kill Database, attributed to K. brevis (https://public.myfwc.com/FWRI/FishKillReport/), precipitation data are from Tampa International Airport, and wind rose plots are from St. Petersburg, Florida. Wind roses show relative counts of six minute observations in directional (30 degree bins) and speed (m/s) categories." title="" id="1" name="Picture"/>
             <a:graphic>
               <a:graphicData uri="http://schemas.openxmlformats.org/drawingml/2006/picture">
                 <pic:pic>
@@ -5654,7 +5654,7 @@
                   <pic:spPr bwMode="auto">
                     <a:xfrm>
                       <a:off x="0" y="0"/>
-                      <a:ext cx="5486400" cy="7315200"/>
+                      <a:ext cx="5943600" cy="7264400"/>
                     </a:xfrm>
                     <a:prstGeom prst="rect">
                       <a:avLst/>
@@ -5694,7 +5694,7 @@
         <w:t xml:space="preserve"> </w:t>
       </w:r>
       <w:r>
-        <w:t xml:space="preserve">concentrations (100k cells/L) and number of fish kill reports for the contiguous record showing cell concentrations (a) by year and (b) by week in 2021 and reported fish kills by city (Tampa, St. Petersburg) (c) by year and (d) by week in 2021. Red tide concentrations show minimum, 25th percentile, median, 75th percentile, and maximum for each year or week for middle and lower Tampa Bay.</w:t>
+        <w:t xml:space="preserve">concentrations (100k cells/L) (a) by year and (b) by week in 2021, (c) fish kill reports in 2021, (d) cumulative precipitation in 2021 compared to past years, and (e) wind rose plots for 2021 before, passage (two days pre/post), and after tropical storm Elsa. Red tide concentrations show minimum, 25th percentile, median, 75th percentile, and maximum for each year or week for middle Tampa Bay.</w:t>
       </w:r>
       <w:r>
         <w:t xml:space="preserve"> </w:t>
@@ -5751,7 +5751,7 @@
         </w:r>
       </w:hyperlink>
       <w:r>
-        <w:t xml:space="preserve">).</w:t>
+        <w:t xml:space="preserve">), precipitation data are from Tampa International Airport, and wind rose plots are from St. Petersburg, Florida. Wind roses show relative counts of six minute observations in directional (30 degree bins) and speed (m/s) categories.</w:t>
       </w:r>
     </w:p>
     <w:bookmarkEnd w:id="80"/>

</xml_diff>